<commit_message>
Actualización de la documentación
</commit_message>
<xml_diff>
--- a/Documentacion/Documentacion.docx
+++ b/Documentacion/Documentacion.docx
@@ -25,188 +25,200 @@
         </w:numPr>
       </w:pPr>
       <w:r>
-        <w:t>Metodología utilizada</w:t>
-      </w:r>
-    </w:p>
-    <w:p>
-      <w:pPr>
-        <w:pStyle w:val="Prrafodelista"/>
-        <w:numPr>
-          <w:ilvl w:val="0"/>
-          <w:numId w:val="1"/>
-        </w:numPr>
-      </w:pPr>
-      <w:r>
-        <w:t xml:space="preserve">Identificación de </w:t>
-      </w:r>
-      <w:proofErr w:type="spellStart"/>
-      <w:r>
-        <w:t>stakeholders</w:t>
-      </w:r>
-      <w:proofErr w:type="spellEnd"/>
-    </w:p>
-    <w:p>
-      <w:pPr>
-        <w:pStyle w:val="Prrafodelista"/>
-        <w:numPr>
-          <w:ilvl w:val="0"/>
-          <w:numId w:val="1"/>
-        </w:numPr>
-      </w:pPr>
-      <w:r>
-        <w:t>Identificación inicial de los atributos de calidad</w:t>
-      </w:r>
-    </w:p>
-    <w:p>
-      <w:pPr>
-        <w:pStyle w:val="Prrafodelista"/>
-        <w:numPr>
-          <w:ilvl w:val="0"/>
-          <w:numId w:val="1"/>
-        </w:numPr>
-      </w:pPr>
-      <w:r>
-        <w:t>Primer acercamiento a la solución</w:t>
-      </w:r>
-    </w:p>
-    <w:p>
-      <w:pPr>
-        <w:pStyle w:val="Prrafodelista"/>
-        <w:numPr>
-          <w:ilvl w:val="0"/>
-          <w:numId w:val="1"/>
-        </w:numPr>
-      </w:pPr>
-      <w:r>
-        <w:t xml:space="preserve">Lista actualizada de </w:t>
-      </w:r>
-      <w:proofErr w:type="spellStart"/>
-      <w:r>
-        <w:t>stakeholders</w:t>
-      </w:r>
-      <w:proofErr w:type="spellEnd"/>
-    </w:p>
-    <w:p>
-      <w:pPr>
-        <w:pStyle w:val="Prrafodelista"/>
-        <w:numPr>
-          <w:ilvl w:val="0"/>
-          <w:numId w:val="1"/>
-        </w:numPr>
-      </w:pPr>
-      <w:r>
-        <w:t>Lista de atributos de calidad</w:t>
-      </w:r>
-    </w:p>
-    <w:p>
-      <w:pPr>
-        <w:pStyle w:val="Prrafodelista"/>
-        <w:numPr>
-          <w:ilvl w:val="0"/>
-          <w:numId w:val="1"/>
-        </w:numPr>
-      </w:pPr>
-      <w:r>
-        <w:t>Atributos de calidad e interesados</w:t>
-      </w:r>
-    </w:p>
-    <w:p>
-      <w:pPr>
-        <w:pStyle w:val="Prrafodelista"/>
-        <w:numPr>
-          <w:ilvl w:val="0"/>
-          <w:numId w:val="1"/>
-        </w:numPr>
-      </w:pPr>
-      <w:r>
-        <w:t>Descripción del negocio de la solución</w:t>
-      </w:r>
-    </w:p>
-    <w:p>
-      <w:pPr>
-        <w:pStyle w:val="Prrafodelista"/>
-        <w:numPr>
-          <w:ilvl w:val="0"/>
-          <w:numId w:val="1"/>
-        </w:numPr>
-      </w:pPr>
-      <w:r>
-        <w:t>Escenarios de calidad</w:t>
-      </w:r>
-    </w:p>
-    <w:p>
-      <w:pPr>
-        <w:pStyle w:val="Prrafodelista"/>
-        <w:numPr>
-          <w:ilvl w:val="0"/>
-          <w:numId w:val="1"/>
-        </w:numPr>
-      </w:pPr>
-      <w:r>
-        <w:t>Vistas</w:t>
-      </w:r>
-    </w:p>
-    <w:p>
-      <w:pPr>
-        <w:pStyle w:val="Prrafodelista"/>
-        <w:numPr>
-          <w:ilvl w:val="1"/>
-          <w:numId w:val="1"/>
-        </w:numPr>
-      </w:pPr>
-      <w:r>
-        <w:t>Vista del sistema (diagrama global de componentes)</w:t>
-      </w:r>
-    </w:p>
-    <w:p>
-      <w:pPr>
-        <w:pStyle w:val="Prrafodelista"/>
-        <w:numPr>
-          <w:ilvl w:val="1"/>
-          <w:numId w:val="1"/>
-        </w:numPr>
-      </w:pPr>
-      <w:r>
-        <w:t>Diagrama de componentes (uno para cada subsistema)</w:t>
-      </w:r>
-    </w:p>
-    <w:p>
-      <w:pPr>
-        <w:pStyle w:val="Prrafodelista"/>
-        <w:numPr>
-          <w:ilvl w:val="1"/>
-          <w:numId w:val="1"/>
-        </w:numPr>
-      </w:pPr>
-      <w:r>
-        <w:t>Diagrama de paquetes</w:t>
-      </w:r>
-    </w:p>
-    <w:p>
-      <w:pPr>
-        <w:pStyle w:val="Prrafodelista"/>
-        <w:numPr>
-          <w:ilvl w:val="1"/>
-          <w:numId w:val="1"/>
-        </w:numPr>
-      </w:pPr>
-      <w:r>
-        <w:t>Diagrama de despliegue</w:t>
-      </w:r>
-    </w:p>
-    <w:p>
-      <w:pPr>
-        <w:pStyle w:val="Prrafodelista"/>
-        <w:numPr>
-          <w:ilvl w:val="1"/>
-          <w:numId w:val="1"/>
-        </w:numPr>
-      </w:pPr>
-      <w:r>
-        <w:t>Diagrama de clases</w:t>
+        <w:t>Descripción del proyecto</w:t>
       </w:r>
       <w:bookmarkStart w:id="0" w:name="_GoBack"/>
       <w:bookmarkEnd w:id="0"/>
+    </w:p>
+    <w:p>
+      <w:pPr>
+        <w:pStyle w:val="Prrafodelista"/>
+        <w:numPr>
+          <w:ilvl w:val="0"/>
+          <w:numId w:val="1"/>
+        </w:numPr>
+      </w:pPr>
+      <w:r>
+        <w:t>Metodología utilizada</w:t>
+      </w:r>
+    </w:p>
+    <w:p>
+      <w:pPr>
+        <w:pStyle w:val="Prrafodelista"/>
+        <w:numPr>
+          <w:ilvl w:val="0"/>
+          <w:numId w:val="1"/>
+        </w:numPr>
+      </w:pPr>
+      <w:r>
+        <w:t xml:space="preserve">Identificación de </w:t>
+      </w:r>
+      <w:proofErr w:type="spellStart"/>
+      <w:r>
+        <w:t>stakeholders</w:t>
+      </w:r>
+      <w:proofErr w:type="spellEnd"/>
+    </w:p>
+    <w:p>
+      <w:pPr>
+        <w:pStyle w:val="Prrafodelista"/>
+        <w:numPr>
+          <w:ilvl w:val="0"/>
+          <w:numId w:val="1"/>
+        </w:numPr>
+      </w:pPr>
+      <w:r>
+        <w:t>Identificación inicial de los atributos de calidad</w:t>
+      </w:r>
+    </w:p>
+    <w:p>
+      <w:pPr>
+        <w:pStyle w:val="Prrafodelista"/>
+        <w:numPr>
+          <w:ilvl w:val="0"/>
+          <w:numId w:val="1"/>
+        </w:numPr>
+      </w:pPr>
+      <w:r>
+        <w:t>Primer acercamiento a la solución</w:t>
+      </w:r>
+    </w:p>
+    <w:p>
+      <w:pPr>
+        <w:pStyle w:val="Prrafodelista"/>
+        <w:numPr>
+          <w:ilvl w:val="0"/>
+          <w:numId w:val="1"/>
+        </w:numPr>
+      </w:pPr>
+      <w:r>
+        <w:t xml:space="preserve">Lista actualizada de </w:t>
+      </w:r>
+      <w:proofErr w:type="spellStart"/>
+      <w:r>
+        <w:t>stakeholders</w:t>
+      </w:r>
+      <w:proofErr w:type="spellEnd"/>
+    </w:p>
+    <w:p>
+      <w:pPr>
+        <w:pStyle w:val="Prrafodelista"/>
+        <w:numPr>
+          <w:ilvl w:val="0"/>
+          <w:numId w:val="1"/>
+        </w:numPr>
+      </w:pPr>
+      <w:r>
+        <w:t>Lista de atributos de calidad</w:t>
+      </w:r>
+    </w:p>
+    <w:p>
+      <w:pPr>
+        <w:pStyle w:val="Prrafodelista"/>
+        <w:numPr>
+          <w:ilvl w:val="0"/>
+          <w:numId w:val="1"/>
+        </w:numPr>
+      </w:pPr>
+      <w:r>
+        <w:t>Atributos de calidad e interesados</w:t>
+      </w:r>
+    </w:p>
+    <w:p>
+      <w:pPr>
+        <w:pStyle w:val="Prrafodelista"/>
+        <w:numPr>
+          <w:ilvl w:val="0"/>
+          <w:numId w:val="1"/>
+        </w:numPr>
+      </w:pPr>
+      <w:r>
+        <w:t>Descripción del negocio de la solución</w:t>
+      </w:r>
+    </w:p>
+    <w:p>
+      <w:pPr>
+        <w:pStyle w:val="Prrafodelista"/>
+        <w:numPr>
+          <w:ilvl w:val="0"/>
+          <w:numId w:val="1"/>
+        </w:numPr>
+      </w:pPr>
+      <w:r>
+        <w:t>Escenarios de calidad</w:t>
+      </w:r>
+    </w:p>
+    <w:p>
+      <w:pPr>
+        <w:pStyle w:val="Prrafodelista"/>
+        <w:numPr>
+          <w:ilvl w:val="0"/>
+          <w:numId w:val="1"/>
+        </w:numPr>
+      </w:pPr>
+      <w:r>
+        <w:t>Vistas</w:t>
+      </w:r>
+    </w:p>
+    <w:p>
+      <w:pPr>
+        <w:pStyle w:val="Prrafodelista"/>
+        <w:numPr>
+          <w:ilvl w:val="1"/>
+          <w:numId w:val="1"/>
+        </w:numPr>
+      </w:pPr>
+      <w:r>
+        <w:t>Vista del sistema (diagrama global de componentes)</w:t>
+      </w:r>
+    </w:p>
+    <w:p>
+      <w:pPr>
+        <w:pStyle w:val="Prrafodelista"/>
+        <w:numPr>
+          <w:ilvl w:val="1"/>
+          <w:numId w:val="1"/>
+        </w:numPr>
+      </w:pPr>
+      <w:r>
+        <w:t>Diagrama de componentes (uno para cada subsistema)</w:t>
+      </w:r>
+    </w:p>
+    <w:p>
+      <w:pPr>
+        <w:pStyle w:val="Prrafodelista"/>
+        <w:numPr>
+          <w:ilvl w:val="1"/>
+          <w:numId w:val="1"/>
+        </w:numPr>
+      </w:pPr>
+      <w:r>
+        <w:t>Diagrama de paquetes</w:t>
+      </w:r>
+    </w:p>
+    <w:p>
+      <w:pPr>
+        <w:pStyle w:val="Prrafodelista"/>
+        <w:numPr>
+          <w:ilvl w:val="1"/>
+          <w:numId w:val="1"/>
+        </w:numPr>
+      </w:pPr>
+      <w:r>
+        <w:t>Diagrama de despliegue</w:t>
+      </w:r>
+    </w:p>
+    <w:p>
+      <w:pPr>
+        <w:pStyle w:val="Prrafodelista"/>
+        <w:numPr>
+          <w:ilvl w:val="1"/>
+          <w:numId w:val="1"/>
+        </w:numPr>
+      </w:pPr>
+      <w:r>
+        <w:t>Diagrama de clases</w:t>
+      </w:r>
     </w:p>
     <w:sectPr>
       <w:pgSz w:w="11906" w:h="16838"/>

</xml_diff>

<commit_message>
Actualización de la documentación Punto 4
</commit_message>
<xml_diff>
--- a/Documentacion/Documentacion.docx
+++ b/Documentacion/Documentacion.docx
@@ -31,6 +31,7 @@
     <w:p>
       <w:pPr>
         <w:ind w:left="708" w:firstLine="708"/>
+        <w:jc w:val="both"/>
       </w:pPr>
       <w:proofErr w:type="spellStart"/>
       <w:r>
@@ -50,6 +51,7 @@
     <w:p>
       <w:pPr>
         <w:ind w:left="708" w:firstLine="708"/>
+        <w:jc w:val="both"/>
       </w:pPr>
       <w:r>
         <w:t>Para ello, se va a realizar una aplicación cuyo objetivo será la lectura de un fichero de las preguntas y respuestas que van a formar parte del videojuego, de forma que esta aplicación compruebe si hay algún tipo de error en las mismas, y por último, que almacene la información en una base de datos.</w:t>
@@ -58,6 +60,7 @@
     <w:p>
       <w:pPr>
         <w:ind w:left="708" w:firstLine="708"/>
+        <w:jc w:val="both"/>
       </w:pPr>
       <w:r>
         <w:t>La colección de preguntas/respuestas que forman pa</w:t>
@@ -86,6 +89,7 @@
     <w:p>
       <w:pPr>
         <w:ind w:left="708" w:firstLine="708"/>
+        <w:jc w:val="both"/>
       </w:pPr>
       <w:r>
         <w:t xml:space="preserve">La empresa </w:t>
@@ -106,6 +110,7 @@
           <w:ilvl w:val="2"/>
           <w:numId w:val="1"/>
         </w:numPr>
+        <w:jc w:val="both"/>
       </w:pPr>
       <w:r>
         <w:t>Se analizan las preguntas de un fichero y se almacenan en un formato intermedio (GIFT)</w:t>
@@ -118,6 +123,7 @@
           <w:ilvl w:val="2"/>
           <w:numId w:val="1"/>
         </w:numPr>
+        <w:jc w:val="both"/>
       </w:pPr>
       <w:r>
         <w:t>Posteriormente se toman las preguntas en el formato intermedio y se almacenan en la BD.</w:t>
@@ -130,6 +136,7 @@
           <w:ilvl w:val="0"/>
           <w:numId w:val="2"/>
         </w:numPr>
+        <w:jc w:val="both"/>
         <w:rPr>
           <w:i/>
           <w:sz w:val="20"/>
@@ -149,8 +156,6 @@
         </w:rPr>
         <w:t>, por lo que se prescindirá del uso de un interfaz interactivo.</w:t>
       </w:r>
-      <w:bookmarkStart w:id="0" w:name="_GoBack"/>
-      <w:bookmarkEnd w:id="0"/>
     </w:p>
     <w:p>
       <w:pPr>
@@ -175,6 +180,7 @@
     <w:p>
       <w:pPr>
         <w:ind w:left="720" w:firstLine="696"/>
+        <w:jc w:val="both"/>
       </w:pPr>
       <w:r>
         <w:t>Tal y como se n</w:t>
@@ -196,10 +202,7 @@
       </w:r>
       <w:proofErr w:type="spellEnd"/>
       <w:r>
-        <w:t xml:space="preserve">) acompañado de la norma del SEI </w:t>
-      </w:r>
-      <w:r>
-        <w:t>(ANSI/IEEE 1471, 2000).</w:t>
+        <w:t>) acompañado de la norma del SEI (ANSI/IEEE 1471, 2000).</w:t>
       </w:r>
     </w:p>
     <w:p>
@@ -222,6 +225,10 @@
         <w:t xml:space="preserve"> (Descripción)</w:t>
       </w:r>
     </w:p>
+    <w:p/>
+    <w:p/>
+    <w:p/>
+    <w:p/>
     <w:p>
       <w:pPr>
         <w:pStyle w:val="Ttulo2"/>
@@ -231,8 +238,413 @@
         </w:numPr>
       </w:pPr>
       <w:r>
+        <w:lastRenderedPageBreak/>
         <w:t>Identificación inicial de los atributos de calidad</w:t>
       </w:r>
+    </w:p>
+    <w:p>
+      <w:pPr>
+        <w:ind w:left="708"/>
+        <w:jc w:val="both"/>
+      </w:pPr>
+      <w:r>
+        <w:t xml:space="preserve">Para el </w:t>
+      </w:r>
+      <w:r>
+        <w:t>videojuego que se va a desarrollar</w:t>
+      </w:r>
+      <w:r>
+        <w:t xml:space="preserve"> se han identificado los siguientes atributos de calidad:</w:t>
+      </w:r>
+    </w:p>
+    <w:p>
+      <w:pPr>
+        <w:pStyle w:val="Default"/>
+        <w:numPr>
+          <w:ilvl w:val="0"/>
+          <w:numId w:val="5"/>
+        </w:numPr>
+        <w:jc w:val="both"/>
+        <w:rPr>
+          <w:sz w:val="22"/>
+          <w:szCs w:val="22"/>
+        </w:rPr>
+      </w:pPr>
+      <w:r>
+        <w:rPr>
+          <w:b/>
+          <w:bCs/>
+          <w:sz w:val="22"/>
+          <w:szCs w:val="22"/>
+        </w:rPr>
+        <w:t>D</w:t>
+      </w:r>
+      <w:r>
+        <w:rPr>
+          <w:b/>
+          <w:bCs/>
+          <w:sz w:val="22"/>
+          <w:szCs w:val="22"/>
+        </w:rPr>
+        <w:t>isponibilidad</w:t>
+      </w:r>
+      <w:r>
+        <w:rPr>
+          <w:sz w:val="22"/>
+          <w:szCs w:val="22"/>
+        </w:rPr>
+        <w:t xml:space="preserve">: </w:t>
+      </w:r>
+      <w:r>
+        <w:rPr>
+          <w:sz w:val="22"/>
+          <w:szCs w:val="22"/>
+        </w:rPr>
+        <w:t>La aplicación debe tener disponibilidad de la información que utiliza el videojuego (preguntas/respuestas) en cualquier momento (</w:t>
+      </w:r>
+      <w:r>
+        <w:rPr>
+          <w:sz w:val="22"/>
+          <w:szCs w:val="22"/>
+        </w:rPr>
+        <w:t>24x7</w:t>
+      </w:r>
+      <w:r>
+        <w:rPr>
+          <w:sz w:val="22"/>
+          <w:szCs w:val="22"/>
+        </w:rPr>
+        <w:t>)</w:t>
+      </w:r>
+      <w:r>
+        <w:rPr>
+          <w:sz w:val="22"/>
+          <w:szCs w:val="22"/>
+        </w:rPr>
+        <w:t xml:space="preserve">. </w:t>
+      </w:r>
+    </w:p>
+    <w:p>
+      <w:pPr>
+        <w:pStyle w:val="Default"/>
+        <w:numPr>
+          <w:ilvl w:val="0"/>
+          <w:numId w:val="5"/>
+        </w:numPr>
+        <w:jc w:val="both"/>
+        <w:rPr>
+          <w:sz w:val="22"/>
+          <w:szCs w:val="22"/>
+        </w:rPr>
+      </w:pPr>
+      <w:r>
+        <w:rPr>
+          <w:b/>
+          <w:bCs/>
+          <w:sz w:val="22"/>
+          <w:szCs w:val="22"/>
+        </w:rPr>
+        <w:t>Modificabilidad:</w:t>
+      </w:r>
+      <w:r>
+        <w:rPr>
+          <w:b/>
+          <w:bCs/>
+          <w:sz w:val="22"/>
+          <w:szCs w:val="22"/>
+        </w:rPr>
+        <w:t xml:space="preserve"> </w:t>
+      </w:r>
+    </w:p>
+    <w:p>
+      <w:pPr>
+        <w:pStyle w:val="Default"/>
+        <w:numPr>
+          <w:ilvl w:val="1"/>
+          <w:numId w:val="5"/>
+        </w:numPr>
+        <w:jc w:val="both"/>
+        <w:rPr>
+          <w:sz w:val="22"/>
+          <w:szCs w:val="22"/>
+        </w:rPr>
+      </w:pPr>
+      <w:r>
+        <w:rPr>
+          <w:sz w:val="22"/>
+          <w:szCs w:val="22"/>
+        </w:rPr>
+        <w:t xml:space="preserve">Facilidad de cambio del código de la aplicación para poder realizar cambios como la procedencia de los datos de una nueva </w:t>
+      </w:r>
+      <w:r>
+        <w:rPr>
+          <w:sz w:val="22"/>
+          <w:szCs w:val="22"/>
+        </w:rPr>
+        <w:t>fuente o el cambio en el funcionamiento interno de la misma.</w:t>
+      </w:r>
+    </w:p>
+    <w:p>
+      <w:pPr>
+        <w:pStyle w:val="Default"/>
+        <w:numPr>
+          <w:ilvl w:val="1"/>
+          <w:numId w:val="5"/>
+        </w:numPr>
+        <w:jc w:val="both"/>
+        <w:rPr>
+          <w:sz w:val="22"/>
+          <w:szCs w:val="22"/>
+        </w:rPr>
+      </w:pPr>
+      <w:r>
+        <w:rPr>
+          <w:sz w:val="22"/>
+          <w:szCs w:val="22"/>
+        </w:rPr>
+        <w:t>Escalabilidad del producto de forma que en el futuro se puedan realizar las modificaciones pertinentes</w:t>
+      </w:r>
+      <w:r>
+        <w:rPr>
+          <w:sz w:val="22"/>
+          <w:szCs w:val="22"/>
+        </w:rPr>
+        <w:t xml:space="preserve"> sin excesiva complejidad</w:t>
+      </w:r>
+      <w:r>
+        <w:rPr>
+          <w:sz w:val="22"/>
+          <w:szCs w:val="22"/>
+        </w:rPr>
+        <w:t>.</w:t>
+      </w:r>
+      <w:r>
+        <w:rPr>
+          <w:sz w:val="22"/>
+          <w:szCs w:val="22"/>
+        </w:rPr>
+        <w:t xml:space="preserve"> </w:t>
+      </w:r>
+    </w:p>
+    <w:p>
+      <w:pPr>
+        <w:pStyle w:val="Default"/>
+        <w:numPr>
+          <w:ilvl w:val="0"/>
+          <w:numId w:val="5"/>
+        </w:numPr>
+        <w:jc w:val="both"/>
+        <w:rPr>
+          <w:sz w:val="22"/>
+          <w:szCs w:val="22"/>
+        </w:rPr>
+      </w:pPr>
+      <w:r>
+        <w:rPr>
+          <w:b/>
+          <w:bCs/>
+          <w:sz w:val="22"/>
+          <w:szCs w:val="22"/>
+        </w:rPr>
+        <w:t>Rendimiento:</w:t>
+      </w:r>
+      <w:r>
+        <w:rPr>
+          <w:b/>
+          <w:bCs/>
+          <w:sz w:val="22"/>
+          <w:szCs w:val="22"/>
+        </w:rPr>
+        <w:t xml:space="preserve"> </w:t>
+      </w:r>
+      <w:r>
+        <w:rPr>
+          <w:sz w:val="22"/>
+          <w:szCs w:val="22"/>
+        </w:rPr>
+        <w:t>Se debe garantizar el correcto manejo de los datos de la aplicación, sin importar</w:t>
+      </w:r>
+      <w:r>
+        <w:rPr>
+          <w:sz w:val="22"/>
+          <w:szCs w:val="22"/>
+        </w:rPr>
+        <w:t xml:space="preserve"> ni </w:t>
+      </w:r>
+      <w:r>
+        <w:rPr>
+          <w:sz w:val="22"/>
+          <w:szCs w:val="22"/>
+        </w:rPr>
+        <w:t>el tiempo de procesado de la aplicación</w:t>
+      </w:r>
+      <w:r>
+        <w:rPr>
+          <w:sz w:val="22"/>
+          <w:szCs w:val="22"/>
+        </w:rPr>
+        <w:t xml:space="preserve"> ni que el proceso de conversión de datos</w:t>
+      </w:r>
+      <w:r>
+        <w:rPr>
+          <w:sz w:val="22"/>
+          <w:szCs w:val="22"/>
+        </w:rPr>
+        <w:t xml:space="preserve"> no</w:t>
+      </w:r>
+      <w:r>
+        <w:rPr>
+          <w:sz w:val="22"/>
+          <w:szCs w:val="22"/>
+        </w:rPr>
+        <w:t xml:space="preserve"> se realice de forma interactiva.</w:t>
+      </w:r>
+      <w:r>
+        <w:rPr>
+          <w:sz w:val="22"/>
+          <w:szCs w:val="22"/>
+        </w:rPr>
+        <w:t xml:space="preserve"> </w:t>
+      </w:r>
+    </w:p>
+    <w:p>
+      <w:pPr>
+        <w:pStyle w:val="Default"/>
+        <w:numPr>
+          <w:ilvl w:val="0"/>
+          <w:numId w:val="5"/>
+        </w:numPr>
+        <w:jc w:val="both"/>
+        <w:rPr>
+          <w:sz w:val="22"/>
+          <w:szCs w:val="22"/>
+        </w:rPr>
+      </w:pPr>
+      <w:r>
+        <w:rPr>
+          <w:b/>
+          <w:bCs/>
+          <w:sz w:val="22"/>
+          <w:szCs w:val="22"/>
+        </w:rPr>
+        <w:t>Seguridad:</w:t>
+      </w:r>
+      <w:r>
+        <w:rPr>
+          <w:b/>
+          <w:bCs/>
+          <w:sz w:val="22"/>
+          <w:szCs w:val="22"/>
+        </w:rPr>
+        <w:t xml:space="preserve"> </w:t>
+      </w:r>
+      <w:r>
+        <w:rPr>
+          <w:sz w:val="22"/>
+          <w:szCs w:val="22"/>
+        </w:rPr>
+        <w:t>L</w:t>
+      </w:r>
+      <w:r>
+        <w:rPr>
+          <w:sz w:val="22"/>
+          <w:szCs w:val="22"/>
+        </w:rPr>
+        <w:t>os datos en</w:t>
+      </w:r>
+      <w:r>
+        <w:rPr>
+          <w:sz w:val="22"/>
+          <w:szCs w:val="22"/>
+        </w:rPr>
+        <w:t xml:space="preserve"> bruto y los datos procesados deben tienen restricciones</w:t>
+      </w:r>
+      <w:r>
+        <w:rPr>
+          <w:sz w:val="22"/>
+          <w:szCs w:val="22"/>
+        </w:rPr>
+        <w:t xml:space="preserve"> de seguridad</w:t>
+      </w:r>
+      <w:r>
+        <w:rPr>
+          <w:sz w:val="22"/>
+          <w:szCs w:val="22"/>
+        </w:rPr>
+        <w:t xml:space="preserve"> para evitar que el usuario llegue a conseguir las preguntas con sus respuestas y se transforme el juego en una mera consulta de las mismas para conseguir ganar.</w:t>
+      </w:r>
+      <w:r>
+        <w:rPr>
+          <w:sz w:val="22"/>
+          <w:szCs w:val="22"/>
+        </w:rPr>
+        <w:t xml:space="preserve"> </w:t>
+      </w:r>
+    </w:p>
+    <w:p>
+      <w:pPr>
+        <w:pStyle w:val="Default"/>
+        <w:numPr>
+          <w:ilvl w:val="0"/>
+          <w:numId w:val="5"/>
+        </w:numPr>
+        <w:jc w:val="both"/>
+        <w:rPr>
+          <w:sz w:val="22"/>
+          <w:szCs w:val="22"/>
+        </w:rPr>
+      </w:pPr>
+      <w:r>
+        <w:rPr>
+          <w:b/>
+          <w:bCs/>
+          <w:sz w:val="22"/>
+          <w:szCs w:val="22"/>
+        </w:rPr>
+        <w:t xml:space="preserve">Testabilidad: </w:t>
+      </w:r>
+      <w:r>
+        <w:rPr>
+          <w:sz w:val="22"/>
+          <w:szCs w:val="22"/>
+        </w:rPr>
+        <w:t>Debe conseguirse un sistema sencillo para probar de forma que se garantice el correcto funcionamiento y que las respuestas a las preguntas sean las correctas.</w:t>
+      </w:r>
+    </w:p>
+    <w:p>
+      <w:pPr>
+        <w:pStyle w:val="Default"/>
+        <w:numPr>
+          <w:ilvl w:val="0"/>
+          <w:numId w:val="5"/>
+        </w:numPr>
+        <w:jc w:val="both"/>
+        <w:rPr>
+          <w:sz w:val="22"/>
+          <w:szCs w:val="22"/>
+        </w:rPr>
+      </w:pPr>
+      <w:r>
+        <w:rPr>
+          <w:b/>
+          <w:bCs/>
+          <w:sz w:val="22"/>
+          <w:szCs w:val="22"/>
+        </w:rPr>
+        <w:t xml:space="preserve">Usabilidad: </w:t>
+      </w:r>
+      <w:r>
+        <w:rPr>
+          <w:sz w:val="22"/>
+          <w:szCs w:val="22"/>
+        </w:rPr>
+        <w:t>Debe garantizarse una facilidad de uso de la aplicación aun cuando esta no conste, como en este caso, de una interfaz de usuario interactiva.</w:t>
+      </w:r>
+    </w:p>
+    <w:p>
+      <w:pPr>
+        <w:ind w:left="1416"/>
+      </w:pPr>
     </w:p>
     <w:p>
       <w:pPr>
@@ -246,7 +658,12 @@
         <w:t>Primer acercamiento a la solución</w:t>
       </w:r>
       <w:r>
-        <w:t xml:space="preserve"> y riesgos</w:t>
+        <w:t xml:space="preserve"> y r</w:t>
+      </w:r>
+      <w:bookmarkStart w:id="0" w:name="_GoBack"/>
+      <w:bookmarkEnd w:id="0"/>
+      <w:r>
+        <w:t>iesgos</w:t>
       </w:r>
     </w:p>
     <w:p>
@@ -872,6 +1289,7 @@
               <w:ind w:left="0"/>
             </w:pPr>
             <w:r>
+              <w:lastRenderedPageBreak/>
               <w:t>Nº Escenario</w:t>
             </w:r>
           </w:p>
@@ -1672,6 +2090,119 @@
     </w:lvl>
   </w:abstractNum>
   <w:abstractNum w:abstractNumId="2">
+    <w:nsid w:val="340F72B4"/>
+    <w:multiLevelType w:val="hybridMultilevel"/>
+    <w:tmpl w:val="5E6479FC"/>
+    <w:lvl w:ilvl="0" w:tplc="0C0A0001">
+      <w:start w:val="1"/>
+      <w:numFmt w:val="bullet"/>
+      <w:lvlText w:val=""/>
+      <w:lvlJc w:val="left"/>
+      <w:pPr>
+        <w:ind w:left="1428" w:hanging="360"/>
+      </w:pPr>
+      <w:rPr>
+        <w:rFonts w:ascii="Symbol" w:hAnsi="Symbol" w:hint="default"/>
+      </w:rPr>
+    </w:lvl>
+    <w:lvl w:ilvl="1" w:tplc="0C0A0003">
+      <w:start w:val="1"/>
+      <w:numFmt w:val="bullet"/>
+      <w:lvlText w:val="o"/>
+      <w:lvlJc w:val="left"/>
+      <w:pPr>
+        <w:ind w:left="2148" w:hanging="360"/>
+      </w:pPr>
+      <w:rPr>
+        <w:rFonts w:ascii="Courier New" w:hAnsi="Courier New" w:cs="Courier New" w:hint="default"/>
+      </w:rPr>
+    </w:lvl>
+    <w:lvl w:ilvl="2" w:tplc="0C0A0005">
+      <w:start w:val="1"/>
+      <w:numFmt w:val="bullet"/>
+      <w:lvlText w:val=""/>
+      <w:lvlJc w:val="left"/>
+      <w:pPr>
+        <w:ind w:left="2868" w:hanging="360"/>
+      </w:pPr>
+      <w:rPr>
+        <w:rFonts w:ascii="Wingdings" w:hAnsi="Wingdings" w:hint="default"/>
+      </w:rPr>
+    </w:lvl>
+    <w:lvl w:ilvl="3" w:tplc="0C0A0001" w:tentative="1">
+      <w:start w:val="1"/>
+      <w:numFmt w:val="bullet"/>
+      <w:lvlText w:val=""/>
+      <w:lvlJc w:val="left"/>
+      <w:pPr>
+        <w:ind w:left="3588" w:hanging="360"/>
+      </w:pPr>
+      <w:rPr>
+        <w:rFonts w:ascii="Symbol" w:hAnsi="Symbol" w:hint="default"/>
+      </w:rPr>
+    </w:lvl>
+    <w:lvl w:ilvl="4" w:tplc="0C0A0003" w:tentative="1">
+      <w:start w:val="1"/>
+      <w:numFmt w:val="bullet"/>
+      <w:lvlText w:val="o"/>
+      <w:lvlJc w:val="left"/>
+      <w:pPr>
+        <w:ind w:left="4308" w:hanging="360"/>
+      </w:pPr>
+      <w:rPr>
+        <w:rFonts w:ascii="Courier New" w:hAnsi="Courier New" w:cs="Courier New" w:hint="default"/>
+      </w:rPr>
+    </w:lvl>
+    <w:lvl w:ilvl="5" w:tplc="0C0A0005" w:tentative="1">
+      <w:start w:val="1"/>
+      <w:numFmt w:val="bullet"/>
+      <w:lvlText w:val=""/>
+      <w:lvlJc w:val="left"/>
+      <w:pPr>
+        <w:ind w:left="5028" w:hanging="360"/>
+      </w:pPr>
+      <w:rPr>
+        <w:rFonts w:ascii="Wingdings" w:hAnsi="Wingdings" w:hint="default"/>
+      </w:rPr>
+    </w:lvl>
+    <w:lvl w:ilvl="6" w:tplc="0C0A0001" w:tentative="1">
+      <w:start w:val="1"/>
+      <w:numFmt w:val="bullet"/>
+      <w:lvlText w:val=""/>
+      <w:lvlJc w:val="left"/>
+      <w:pPr>
+        <w:ind w:left="5748" w:hanging="360"/>
+      </w:pPr>
+      <w:rPr>
+        <w:rFonts w:ascii="Symbol" w:hAnsi="Symbol" w:hint="default"/>
+      </w:rPr>
+    </w:lvl>
+    <w:lvl w:ilvl="7" w:tplc="0C0A0003" w:tentative="1">
+      <w:start w:val="1"/>
+      <w:numFmt w:val="bullet"/>
+      <w:lvlText w:val="o"/>
+      <w:lvlJc w:val="left"/>
+      <w:pPr>
+        <w:ind w:left="6468" w:hanging="360"/>
+      </w:pPr>
+      <w:rPr>
+        <w:rFonts w:ascii="Courier New" w:hAnsi="Courier New" w:cs="Courier New" w:hint="default"/>
+      </w:rPr>
+    </w:lvl>
+    <w:lvl w:ilvl="8" w:tplc="0C0A0005" w:tentative="1">
+      <w:start w:val="1"/>
+      <w:numFmt w:val="bullet"/>
+      <w:lvlText w:val=""/>
+      <w:lvlJc w:val="left"/>
+      <w:pPr>
+        <w:ind w:left="7188" w:hanging="360"/>
+      </w:pPr>
+      <w:rPr>
+        <w:rFonts w:ascii="Wingdings" w:hAnsi="Wingdings" w:hint="default"/>
+      </w:rPr>
+    </w:lvl>
+  </w:abstractNum>
+  <w:abstractNum w:abstractNumId="3">
     <w:nsid w:val="38CD4CE6"/>
     <w:multiLevelType w:val="hybridMultilevel"/>
     <w:tmpl w:val="90FE033C"/>
@@ -1757,7 +2288,7 @@
       </w:pPr>
     </w:lvl>
   </w:abstractNum>
-  <w:abstractNum w:abstractNumId="3">
+  <w:abstractNum w:abstractNumId="4">
     <w:nsid w:val="6D2F7809"/>
     <w:multiLevelType w:val="hybridMultilevel"/>
     <w:tmpl w:val="E90027DE"/>
@@ -1850,10 +2381,13 @@
     <w:abstractNumId w:val="0"/>
   </w:num>
   <w:num w:numId="3">
-    <w:abstractNumId w:val="2"/>
+    <w:abstractNumId w:val="3"/>
   </w:num>
   <w:num w:numId="4">
-    <w:abstractNumId w:val="3"/>
+    <w:abstractNumId w:val="4"/>
+  </w:num>
+  <w:num w:numId="5">
+    <w:abstractNumId w:val="2"/>
   </w:num>
 </w:numbering>
 </file>
@@ -2492,6 +3026,22 @@
     <w:uiPriority w:val="99"/>
     <w:rsid w:val="0036078D"/>
   </w:style>
+  <w:style w:type="paragraph" w:customStyle="1" w:styleId="Default">
+    <w:name w:val="Default"/>
+    <w:rsid w:val="00C46058"/>
+    <w:pPr>
+      <w:autoSpaceDE w:val="0"/>
+      <w:autoSpaceDN w:val="0"/>
+      <w:adjustRightInd w:val="0"/>
+      <w:spacing w:after="0" w:line="240" w:lineRule="auto"/>
+    </w:pPr>
+    <w:rPr>
+      <w:rFonts w:ascii="Calibri" w:hAnsi="Calibri" w:cs="Calibri"/>
+      <w:color w:val="000000"/>
+      <w:sz w:val="24"/>
+      <w:szCs w:val="24"/>
+    </w:rPr>
+  </w:style>
 </w:styles>
 </file>
 

</xml_diff>

<commit_message>
Corrección de detalles en el punto 2
</commit_message>
<xml_diff>
--- a/Documentacion/Documentacion.docx
+++ b/Documentacion/Documentacion.docx
@@ -113,8 +113,13 @@
         <w:jc w:val="both"/>
       </w:pPr>
       <w:r>
-        <w:t>Se analizan las preguntas de un fichero y se almacenan en un formato intermedio (GIFT)</w:t>
-      </w:r>
+        <w:t>Se analizan las preguntas de un fichero y se almacenan</w:t>
+      </w:r>
+      <w:r>
+        <w:t xml:space="preserve"> en un formato intermedio.</w:t>
+      </w:r>
+      <w:bookmarkStart w:id="0" w:name="_GoBack"/>
+      <w:bookmarkEnd w:id="0"/>
     </w:p>
     <w:p>
       <w:pPr>
@@ -277,16 +282,7 @@
           <w:sz w:val="22"/>
           <w:szCs w:val="22"/>
         </w:rPr>
-        <w:t>D</w:t>
-      </w:r>
-      <w:r>
-        <w:rPr>
-          <w:b/>
-          <w:bCs/>
-          <w:sz w:val="22"/>
-          <w:szCs w:val="22"/>
-        </w:rPr>
-        <w:t>isponibilidad</w:t>
+        <w:t>Disponibilidad</w:t>
       </w:r>
       <w:r>
         <w:rPr>
@@ -658,12 +654,7 @@
         <w:t>Primer acercamiento a la solución</w:t>
       </w:r>
       <w:r>
-        <w:t xml:space="preserve"> y r</w:t>
-      </w:r>
-      <w:bookmarkStart w:id="0" w:name="_GoBack"/>
-      <w:bookmarkEnd w:id="0"/>
-      <w:r>
-        <w:t>iesgos</w:t>
+        <w:t xml:space="preserve"> y riesgos</w:t>
       </w:r>
     </w:p>
     <w:p>

</xml_diff>

<commit_message>
Corrección Testabilidad (punto 4)
</commit_message>
<xml_diff>
--- a/Documentacion/Documentacion.docx
+++ b/Documentacion/Documentacion.docx
@@ -118,8 +118,6 @@
       <w:r>
         <w:t xml:space="preserve"> en un formato intermedio.</w:t>
       </w:r>
-      <w:bookmarkStart w:id="0" w:name="_GoBack"/>
-      <w:bookmarkEnd w:id="0"/>
     </w:p>
     <w:p>
       <w:pPr>
@@ -590,6 +588,7 @@
           <w:szCs w:val="22"/>
         </w:rPr>
       </w:pPr>
+      <w:proofErr w:type="spellStart"/>
       <w:r>
         <w:rPr>
           <w:b/>
@@ -597,14 +596,98 @@
           <w:sz w:val="22"/>
           <w:szCs w:val="22"/>
         </w:rPr>
-        <w:t xml:space="preserve">Testabilidad: </w:t>
-      </w:r>
+        <w:t>Testabilidad</w:t>
+      </w:r>
+      <w:proofErr w:type="spellEnd"/>
+      <w:r>
+        <w:rPr>
+          <w:b/>
+          <w:bCs/>
+          <w:sz w:val="22"/>
+          <w:szCs w:val="22"/>
+        </w:rPr>
+        <w:t xml:space="preserve">: </w:t>
+      </w:r>
+    </w:p>
+    <w:p>
+      <w:pPr>
+        <w:pStyle w:val="Default"/>
+        <w:numPr>
+          <w:ilvl w:val="1"/>
+          <w:numId w:val="5"/>
+        </w:numPr>
+        <w:jc w:val="both"/>
+        <w:rPr>
+          <w:sz w:val="22"/>
+          <w:szCs w:val="22"/>
+        </w:rPr>
+      </w:pPr>
       <w:r>
         <w:rPr>
           <w:sz w:val="22"/>
           <w:szCs w:val="22"/>
         </w:rPr>
         <w:t>Debe conseguirse un sistema sencillo para probar de forma que se garantice el correcto funcionamiento y que las respuestas a las preguntas sean las correctas.</w:t>
+      </w:r>
+    </w:p>
+    <w:p>
+      <w:pPr>
+        <w:pStyle w:val="Default"/>
+        <w:numPr>
+          <w:ilvl w:val="1"/>
+          <w:numId w:val="5"/>
+        </w:numPr>
+        <w:jc w:val="both"/>
+        <w:rPr>
+          <w:sz w:val="22"/>
+          <w:szCs w:val="22"/>
+        </w:rPr>
+      </w:pPr>
+      <w:r>
+        <w:rPr>
+          <w:sz w:val="22"/>
+          <w:szCs w:val="22"/>
+        </w:rPr>
+        <w:t xml:space="preserve">Debe garantizarse que la conversión </w:t>
+      </w:r>
+      <w:r>
+        <w:rPr>
+          <w:sz w:val="22"/>
+          <w:szCs w:val="22"/>
+          <w:u w:val="single"/>
+        </w:rPr>
+        <w:t>a</w:t>
+      </w:r>
+      <w:r>
+        <w:rPr>
+          <w:sz w:val="22"/>
+          <w:szCs w:val="22"/>
+          <w:u w:val="single"/>
+        </w:rPr>
+        <w:t>l</w:t>
+      </w:r>
+      <w:r>
+        <w:rPr>
+          <w:sz w:val="22"/>
+          <w:szCs w:val="22"/>
+        </w:rPr>
+        <w:t xml:space="preserve"> formato </w:t>
+      </w:r>
+      <w:r>
+        <w:rPr>
+          <w:sz w:val="22"/>
+          <w:szCs w:val="22"/>
+        </w:rPr>
+        <w:t>empleado</w:t>
+      </w:r>
+      <w:bookmarkStart w:id="0" w:name="_GoBack"/>
+      <w:bookmarkEnd w:id="0"/>
+      <w:r>
+        <w:rPr>
+          <w:sz w:val="22"/>
+          <w:szCs w:val="22"/>
+        </w:rPr>
+        <w:t xml:space="preserve"> por la aplicación es correcta y no se pierde la información en el proceso.</w:t>
       </w:r>
     </w:p>
     <w:p>
@@ -1221,6 +1304,7 @@
           <w:sz w:val="26"/>
           <w:szCs w:val="26"/>
         </w:rPr>
+        <w:lastRenderedPageBreak/>
         <w:t>Descripción del negocio de la solución</w:t>
       </w:r>
     </w:p>
@@ -1280,7 +1364,6 @@
               <w:ind w:left="0"/>
             </w:pPr>
             <w:r>
-              <w:lastRenderedPageBreak/>
               <w:t>Nº Escenario</w:t>
             </w:r>
           </w:p>
@@ -2083,7 +2166,7 @@
   <w:abstractNum w:abstractNumId="2">
     <w:nsid w:val="340F72B4"/>
     <w:multiLevelType w:val="hybridMultilevel"/>
-    <w:tmpl w:val="5E6479FC"/>
+    <w:tmpl w:val="84BEFDD4"/>
     <w:lvl w:ilvl="0" w:tplc="0C0A0001">
       <w:start w:val="1"/>
       <w:numFmt w:val="bullet"/>

</xml_diff>

<commit_message>
Acercamiento a la solución
</commit_message>
<xml_diff>
--- a/Documentacion/Documentacion.docx
+++ b/Documentacion/Documentacion.docx
@@ -1,6 +1,6 @@
 
 <file path=word/document.xml><?xml version="1.0" encoding="utf-8"?>
-<w:document xmlns:wpc="http://schemas.microsoft.com/office/word/2010/wordprocessingCanvas" xmlns:mc="http://schemas.openxmlformats.org/markup-compatibility/2006" xmlns:o="urn:schemas-microsoft-com:office:office" xmlns:r="http://schemas.openxmlformats.org/officeDocument/2006/relationships" xmlns:m="http://schemas.openxmlformats.org/officeDocument/2006/math" xmlns:v="urn:schemas-microsoft-com:vml" xmlns:wp14="http://schemas.microsoft.com/office/word/2010/wordprocessingDrawing" xmlns:wp="http://schemas.openxmlformats.org/drawingml/2006/wordprocessingDrawing" xmlns:w10="urn:schemas-microsoft-com:office:word" xmlns:w="http://schemas.openxmlformats.org/wordprocessingml/2006/main" xmlns:w14="http://schemas.microsoft.com/office/word/2010/wordml" xmlns:w15="http://schemas.microsoft.com/office/word/2012/wordml" xmlns:wpg="http://schemas.microsoft.com/office/word/2010/wordprocessingGroup" xmlns:wpi="http://schemas.microsoft.com/office/word/2010/wordprocessingInk" xmlns:wne="http://schemas.microsoft.com/office/word/2006/wordml" xmlns:wps="http://schemas.microsoft.com/office/word/2010/wordprocessingShape" mc:Ignorable="w14 w15 wp14">
+<w:document xmlns:wpc="http://schemas.microsoft.com/office/word/2010/wordprocessingCanvas" xmlns:mc="http://schemas.openxmlformats.org/markup-compatibility/2006" xmlns:o="urn:schemas-microsoft-com:office:office" xmlns:r="http://schemas.openxmlformats.org/officeDocument/2006/relationships" xmlns:m="http://schemas.openxmlformats.org/officeDocument/2006/math" xmlns:v="urn:schemas-microsoft-com:vml" xmlns:wp14="http://schemas.microsoft.com/office/word/2010/wordprocessingDrawing" xmlns:wp="http://schemas.openxmlformats.org/drawingml/2006/wordprocessingDrawing" xmlns:w10="urn:schemas-microsoft-com:office:word" xmlns:w="http://schemas.openxmlformats.org/wordprocessingml/2006/main" xmlns:w14="http://schemas.microsoft.com/office/word/2010/wordml" xmlns:wpg="http://schemas.microsoft.com/office/word/2010/wordprocessingGroup" xmlns:wpi="http://schemas.microsoft.com/office/word/2010/wordprocessingInk" xmlns:wne="http://schemas.microsoft.com/office/word/2006/wordml" xmlns:wps="http://schemas.microsoft.com/office/word/2010/wordprocessingShape" mc:Ignorable="w14 wp14">
   <w:body>
     <w:p>
       <w:pPr>
@@ -149,8 +149,6 @@
         </w:rPr>
         <w:t>, por lo que se prescindirá del uso de un interfaz interactivo.</w:t>
       </w:r>
-      <w:bookmarkStart w:id="0" w:name="_GoBack"/>
-      <w:bookmarkEnd w:id="0"/>
     </w:p>
     <w:p>
       <w:pPr>
@@ -196,10 +194,7 @@
       </w:r>
       <w:proofErr w:type="spellEnd"/>
       <w:r>
-        <w:t xml:space="preserve">) acompañado de la norma del SEI </w:t>
-      </w:r>
-      <w:r>
-        <w:t>(ANSI/IEEE 1471, 2000).</w:t>
+        <w:t>) acompañado de la norma del SEI (ANSI/IEEE 1471, 2000).</w:t>
       </w:r>
     </w:p>
     <w:p>
@@ -249,6 +244,42 @@
         <w:t xml:space="preserve"> y riesgos</w:t>
       </w:r>
     </w:p>
+    <w:p>
+      <w:bookmarkStart w:id="0" w:name="_GoBack"/>
+      <w:r>
+        <w:t>Una v</w:t>
+      </w:r>
+      <w:r>
+        <w:t>ez estudiados los requisitos y tras una serie de propuestas de solución, se opta por desarrollar un traductor en dos partes.</w:t>
+      </w:r>
+    </w:p>
+    <w:p>
+      <w:r>
+        <w:t>Dichas partes se encargarán de generar el formato intermedio a partir de los formatos de entrada y de convertir el formato intermedio en el formato final de base de datos.</w:t>
+      </w:r>
+    </w:p>
+    <w:p>
+      <w:r>
+        <w:t xml:space="preserve">La primera parte la compondrán un analizador léxico y un analizador sintáctico, que ayudarán a depurar las erratas de formato del fichero de entrada y generarán un árbol </w:t>
+      </w:r>
+      <w:proofErr w:type="spellStart"/>
+      <w:r>
+        <w:t>serializable</w:t>
+      </w:r>
+      <w:proofErr w:type="spellEnd"/>
+      <w:r>
+        <w:t xml:space="preserve"> que se utilizará como formato intermedio.</w:t>
+      </w:r>
+    </w:p>
+    <w:p>
+      <w:r>
+        <w:t>La segunda parte se encarga de procesar el árbo</w:t>
+      </w:r>
+      <w:r>
+        <w:t>l y añadir los enunciados/respuestas a la base de datos.</w:t>
+      </w:r>
+    </w:p>
+    <w:bookmarkEnd w:id="0"/>
     <w:p>
       <w:pPr>
         <w:pStyle w:val="Ttulo2"/>
@@ -385,6 +416,7 @@
               </w:rPr>
             </w:pPr>
             <w:r>
+              <w:lastRenderedPageBreak/>
               <w:t>ST-02</w:t>
             </w:r>
           </w:p>
@@ -1281,8 +1313,8 @@
       </w:r>
     </w:p>
     <w:sectPr>
-      <w:headerReference w:type="default" r:id="rId7"/>
-      <w:footerReference w:type="default" r:id="rId8"/>
+      <w:headerReference w:type="default" r:id="rId8"/>
+      <w:footerReference w:type="default" r:id="rId9"/>
       <w:pgSz w:w="11906" w:h="16838"/>
       <w:pgMar w:top="1417" w:right="1701" w:bottom="1417" w:left="1701" w:header="708" w:footer="708" w:gutter="0"/>
       <w:cols w:space="708"/>
@@ -1293,7 +1325,7 @@
 </file>
 
 <file path=word/endnotes.xml><?xml version="1.0" encoding="utf-8"?>
-<w:endnotes xmlns:wpc="http://schemas.microsoft.com/office/word/2010/wordprocessingCanvas" xmlns:mc="http://schemas.openxmlformats.org/markup-compatibility/2006" xmlns:o="urn:schemas-microsoft-com:office:office" xmlns:r="http://schemas.openxmlformats.org/officeDocument/2006/relationships" xmlns:m="http://schemas.openxmlformats.org/officeDocument/2006/math" xmlns:v="urn:schemas-microsoft-com:vml" xmlns:wp14="http://schemas.microsoft.com/office/word/2010/wordprocessingDrawing" xmlns:wp="http://schemas.openxmlformats.org/drawingml/2006/wordprocessingDrawing" xmlns:w10="urn:schemas-microsoft-com:office:word" xmlns:w="http://schemas.openxmlformats.org/wordprocessingml/2006/main" xmlns:w14="http://schemas.microsoft.com/office/word/2010/wordml" xmlns:w15="http://schemas.microsoft.com/office/word/2012/wordml" xmlns:wpg="http://schemas.microsoft.com/office/word/2010/wordprocessingGroup" xmlns:wpi="http://schemas.microsoft.com/office/word/2010/wordprocessingInk" xmlns:wne="http://schemas.microsoft.com/office/word/2006/wordml" xmlns:wps="http://schemas.microsoft.com/office/word/2010/wordprocessingShape" mc:Ignorable="w14 w15 wp14">
+<w:endnotes xmlns:wpc="http://schemas.microsoft.com/office/word/2010/wordprocessingCanvas" xmlns:mc="http://schemas.openxmlformats.org/markup-compatibility/2006" xmlns:o="urn:schemas-microsoft-com:office:office" xmlns:r="http://schemas.openxmlformats.org/officeDocument/2006/relationships" xmlns:m="http://schemas.openxmlformats.org/officeDocument/2006/math" xmlns:v="urn:schemas-microsoft-com:vml" xmlns:wp14="http://schemas.microsoft.com/office/word/2010/wordprocessingDrawing" xmlns:wp="http://schemas.openxmlformats.org/drawingml/2006/wordprocessingDrawing" xmlns:w10="urn:schemas-microsoft-com:office:word" xmlns:w="http://schemas.openxmlformats.org/wordprocessingml/2006/main" xmlns:w14="http://schemas.microsoft.com/office/word/2010/wordml" xmlns:wpg="http://schemas.microsoft.com/office/word/2010/wordprocessingGroup" xmlns:wpi="http://schemas.microsoft.com/office/word/2010/wordprocessingInk" xmlns:wne="http://schemas.microsoft.com/office/word/2006/wordml" xmlns:wps="http://schemas.microsoft.com/office/word/2010/wordprocessingShape" mc:Ignorable="w14 wp14">
   <w:endnote w:type="separator" w:id="-1">
     <w:p>
       <w:pPr>
@@ -1318,7 +1350,7 @@
 </file>
 
 <file path=word/footer1.xml><?xml version="1.0" encoding="utf-8"?>
-<w:ftr xmlns:wpc="http://schemas.microsoft.com/office/word/2010/wordprocessingCanvas" xmlns:mc="http://schemas.openxmlformats.org/markup-compatibility/2006" xmlns:o="urn:schemas-microsoft-com:office:office" xmlns:r="http://schemas.openxmlformats.org/officeDocument/2006/relationships" xmlns:m="http://schemas.openxmlformats.org/officeDocument/2006/math" xmlns:v="urn:schemas-microsoft-com:vml" xmlns:wp14="http://schemas.microsoft.com/office/word/2010/wordprocessingDrawing" xmlns:wp="http://schemas.openxmlformats.org/drawingml/2006/wordprocessingDrawing" xmlns:w10="urn:schemas-microsoft-com:office:word" xmlns:w="http://schemas.openxmlformats.org/wordprocessingml/2006/main" xmlns:w14="http://schemas.microsoft.com/office/word/2010/wordml" xmlns:w15="http://schemas.microsoft.com/office/word/2012/wordml" xmlns:wpg="http://schemas.microsoft.com/office/word/2010/wordprocessingGroup" xmlns:wpi="http://schemas.microsoft.com/office/word/2010/wordprocessingInk" xmlns:wne="http://schemas.microsoft.com/office/word/2006/wordml" xmlns:wps="http://schemas.microsoft.com/office/word/2010/wordprocessingShape" mc:Ignorable="w14 w15 wp14">
+<w:ftr xmlns:wpc="http://schemas.microsoft.com/office/word/2010/wordprocessingCanvas" xmlns:mc="http://schemas.openxmlformats.org/markup-compatibility/2006" xmlns:o="urn:schemas-microsoft-com:office:office" xmlns:r="http://schemas.openxmlformats.org/officeDocument/2006/relationships" xmlns:m="http://schemas.openxmlformats.org/officeDocument/2006/math" xmlns:v="urn:schemas-microsoft-com:vml" xmlns:wp14="http://schemas.microsoft.com/office/word/2010/wordprocessingDrawing" xmlns:wp="http://schemas.openxmlformats.org/drawingml/2006/wordprocessingDrawing" xmlns:w10="urn:schemas-microsoft-com:office:word" xmlns:w="http://schemas.openxmlformats.org/wordprocessingml/2006/main" xmlns:w14="http://schemas.microsoft.com/office/word/2010/wordml" xmlns:wpg="http://schemas.microsoft.com/office/word/2010/wordprocessingGroup" xmlns:wpi="http://schemas.microsoft.com/office/word/2010/wordprocessingInk" xmlns:wne="http://schemas.microsoft.com/office/word/2006/wordml" xmlns:wps="http://schemas.microsoft.com/office/word/2010/wordprocessingShape" mc:Ignorable="w14 wp14">
   <w:p>
     <w:pPr>
       <w:pStyle w:val="Piedepgina"/>
@@ -1360,7 +1392,7 @@
 </file>
 
 <file path=word/footnotes.xml><?xml version="1.0" encoding="utf-8"?>
-<w:footnotes xmlns:wpc="http://schemas.microsoft.com/office/word/2010/wordprocessingCanvas" xmlns:mc="http://schemas.openxmlformats.org/markup-compatibility/2006" xmlns:o="urn:schemas-microsoft-com:office:office" xmlns:r="http://schemas.openxmlformats.org/officeDocument/2006/relationships" xmlns:m="http://schemas.openxmlformats.org/officeDocument/2006/math" xmlns:v="urn:schemas-microsoft-com:vml" xmlns:wp14="http://schemas.microsoft.com/office/word/2010/wordprocessingDrawing" xmlns:wp="http://schemas.openxmlformats.org/drawingml/2006/wordprocessingDrawing" xmlns:w10="urn:schemas-microsoft-com:office:word" xmlns:w="http://schemas.openxmlformats.org/wordprocessingml/2006/main" xmlns:w14="http://schemas.microsoft.com/office/word/2010/wordml" xmlns:w15="http://schemas.microsoft.com/office/word/2012/wordml" xmlns:wpg="http://schemas.microsoft.com/office/word/2010/wordprocessingGroup" xmlns:wpi="http://schemas.microsoft.com/office/word/2010/wordprocessingInk" xmlns:wne="http://schemas.microsoft.com/office/word/2006/wordml" xmlns:wps="http://schemas.microsoft.com/office/word/2010/wordprocessingShape" mc:Ignorable="w14 w15 wp14">
+<w:footnotes xmlns:wpc="http://schemas.microsoft.com/office/word/2010/wordprocessingCanvas" xmlns:mc="http://schemas.openxmlformats.org/markup-compatibility/2006" xmlns:o="urn:schemas-microsoft-com:office:office" xmlns:r="http://schemas.openxmlformats.org/officeDocument/2006/relationships" xmlns:m="http://schemas.openxmlformats.org/officeDocument/2006/math" xmlns:v="urn:schemas-microsoft-com:vml" xmlns:wp14="http://schemas.microsoft.com/office/word/2010/wordprocessingDrawing" xmlns:wp="http://schemas.openxmlformats.org/drawingml/2006/wordprocessingDrawing" xmlns:w10="urn:schemas-microsoft-com:office:word" xmlns:w="http://schemas.openxmlformats.org/wordprocessingml/2006/main" xmlns:w14="http://schemas.microsoft.com/office/word/2010/wordml" xmlns:wpg="http://schemas.microsoft.com/office/word/2010/wordprocessingGroup" xmlns:wpi="http://schemas.microsoft.com/office/word/2010/wordprocessingInk" xmlns:wne="http://schemas.microsoft.com/office/word/2006/wordml" xmlns:wps="http://schemas.microsoft.com/office/word/2010/wordprocessingShape" mc:Ignorable="w14 wp14">
   <w:footnote w:type="separator" w:id="-1">
     <w:p>
       <w:pPr>
@@ -1385,7 +1417,7 @@
 </file>
 
 <file path=word/header1.xml><?xml version="1.0" encoding="utf-8"?>
-<w:hdr xmlns:wpc="http://schemas.microsoft.com/office/word/2010/wordprocessingCanvas" xmlns:mc="http://schemas.openxmlformats.org/markup-compatibility/2006" xmlns:o="urn:schemas-microsoft-com:office:office" xmlns:r="http://schemas.openxmlformats.org/officeDocument/2006/relationships" xmlns:m="http://schemas.openxmlformats.org/officeDocument/2006/math" xmlns:v="urn:schemas-microsoft-com:vml" xmlns:wp14="http://schemas.microsoft.com/office/word/2010/wordprocessingDrawing" xmlns:wp="http://schemas.openxmlformats.org/drawingml/2006/wordprocessingDrawing" xmlns:w10="urn:schemas-microsoft-com:office:word" xmlns:w="http://schemas.openxmlformats.org/wordprocessingml/2006/main" xmlns:w14="http://schemas.microsoft.com/office/word/2010/wordml" xmlns:w15="http://schemas.microsoft.com/office/word/2012/wordml" xmlns:wpg="http://schemas.microsoft.com/office/word/2010/wordprocessingGroup" xmlns:wpi="http://schemas.microsoft.com/office/word/2010/wordprocessingInk" xmlns:wne="http://schemas.microsoft.com/office/word/2006/wordml" xmlns:wps="http://schemas.microsoft.com/office/word/2010/wordprocessingShape" mc:Ignorable="w14 w15 wp14">
+<w:hdr xmlns:wpc="http://schemas.microsoft.com/office/word/2010/wordprocessingCanvas" xmlns:mc="http://schemas.openxmlformats.org/markup-compatibility/2006" xmlns:o="urn:schemas-microsoft-com:office:office" xmlns:r="http://schemas.openxmlformats.org/officeDocument/2006/relationships" xmlns:m="http://schemas.openxmlformats.org/officeDocument/2006/math" xmlns:v="urn:schemas-microsoft-com:vml" xmlns:wp14="http://schemas.microsoft.com/office/word/2010/wordprocessingDrawing" xmlns:wp="http://schemas.openxmlformats.org/drawingml/2006/wordprocessingDrawing" xmlns:w10="urn:schemas-microsoft-com:office:word" xmlns:w="http://schemas.openxmlformats.org/wordprocessingml/2006/main" xmlns:w14="http://schemas.microsoft.com/office/word/2010/wordml" xmlns:wpg="http://schemas.microsoft.com/office/word/2010/wordprocessingGroup" xmlns:wpi="http://schemas.microsoft.com/office/word/2010/wordprocessingInk" xmlns:wne="http://schemas.microsoft.com/office/word/2006/wordml" xmlns:wps="http://schemas.microsoft.com/office/word/2010/wordprocessingShape" mc:Ignorable="w14 wp14">
   <w:p>
     <w:pPr>
       <w:pStyle w:val="Encabezado"/>
@@ -1471,7 +1503,7 @@
 </file>
 
 <file path=word/numbering.xml><?xml version="1.0" encoding="utf-8"?>
-<w:numbering xmlns:wpc="http://schemas.microsoft.com/office/word/2010/wordprocessingCanvas" xmlns:mc="http://schemas.openxmlformats.org/markup-compatibility/2006" xmlns:o="urn:schemas-microsoft-com:office:office" xmlns:r="http://schemas.openxmlformats.org/officeDocument/2006/relationships" xmlns:m="http://schemas.openxmlformats.org/officeDocument/2006/math" xmlns:v="urn:schemas-microsoft-com:vml" xmlns:wp14="http://schemas.microsoft.com/office/word/2010/wordprocessingDrawing" xmlns:wp="http://schemas.openxmlformats.org/drawingml/2006/wordprocessingDrawing" xmlns:w10="urn:schemas-microsoft-com:office:word" xmlns:w="http://schemas.openxmlformats.org/wordprocessingml/2006/main" xmlns:w14="http://schemas.microsoft.com/office/word/2010/wordml" xmlns:w15="http://schemas.microsoft.com/office/word/2012/wordml" xmlns:wpg="http://schemas.microsoft.com/office/word/2010/wordprocessingGroup" xmlns:wpi="http://schemas.microsoft.com/office/word/2010/wordprocessingInk" xmlns:wne="http://schemas.microsoft.com/office/word/2006/wordml" xmlns:wps="http://schemas.microsoft.com/office/word/2010/wordprocessingShape" mc:Ignorable="w14 w15 wp14">
+<w:numbering xmlns:wpc="http://schemas.microsoft.com/office/word/2010/wordprocessingCanvas" xmlns:mc="http://schemas.openxmlformats.org/markup-compatibility/2006" xmlns:o="urn:schemas-microsoft-com:office:office" xmlns:r="http://schemas.openxmlformats.org/officeDocument/2006/relationships" xmlns:m="http://schemas.openxmlformats.org/officeDocument/2006/math" xmlns:v="urn:schemas-microsoft-com:vml" xmlns:wp14="http://schemas.microsoft.com/office/word/2010/wordprocessingDrawing" xmlns:wp="http://schemas.openxmlformats.org/drawingml/2006/wordprocessingDrawing" xmlns:w10="urn:schemas-microsoft-com:office:word" xmlns:w="http://schemas.openxmlformats.org/wordprocessingml/2006/main" xmlns:w14="http://schemas.microsoft.com/office/word/2010/wordml" xmlns:wpg="http://schemas.microsoft.com/office/word/2010/wordprocessingGroup" xmlns:wpi="http://schemas.microsoft.com/office/word/2010/wordprocessingInk" xmlns:wne="http://schemas.microsoft.com/office/word/2006/wordml" xmlns:wps="http://schemas.microsoft.com/office/word/2010/wordprocessingShape" mc:Ignorable="w14 wp14">
   <w:abstractNum w:abstractNumId="0">
     <w:nsid w:val="2F923A76"/>
     <w:multiLevelType w:val="hybridMultilevel"/>
@@ -1859,7 +1891,7 @@
 </file>
 
 <file path=word/styles.xml><?xml version="1.0" encoding="utf-8"?>
-<w:styles xmlns:mc="http://schemas.openxmlformats.org/markup-compatibility/2006" xmlns:r="http://schemas.openxmlformats.org/officeDocument/2006/relationships" xmlns:w="http://schemas.openxmlformats.org/wordprocessingml/2006/main" xmlns:w14="http://schemas.microsoft.com/office/word/2010/wordml" xmlns:w15="http://schemas.microsoft.com/office/word/2012/wordml" mc:Ignorable="w14 w15">
+<w:styles xmlns:mc="http://schemas.openxmlformats.org/markup-compatibility/2006" xmlns:r="http://schemas.openxmlformats.org/officeDocument/2006/relationships" xmlns:w="http://schemas.openxmlformats.org/wordprocessingml/2006/main" xmlns:w14="http://schemas.microsoft.com/office/word/2010/wordml" mc:Ignorable="w14">
   <w:docDefaults>
     <w:rPrDefault>
       <w:rPr>
@@ -1875,378 +1907,547 @@
       </w:pPr>
     </w:pPrDefault>
   </w:docDefaults>
-  <w:latentStyles w:defLockedState="0" w:defUIPriority="99" w:defSemiHidden="0" w:defUnhideWhenUsed="0" w:defQFormat="0" w:count="371">
-    <w:lsdException w:name="Normal" w:uiPriority="0" w:qFormat="1"/>
-    <w:lsdException w:name="heading 1" w:uiPriority="9" w:qFormat="1"/>
-    <w:lsdException w:name="heading 2" w:semiHidden="1" w:uiPriority="9" w:unhideWhenUsed="1" w:qFormat="1"/>
-    <w:lsdException w:name="heading 3" w:semiHidden="1" w:uiPriority="9" w:unhideWhenUsed="1" w:qFormat="1"/>
-    <w:lsdException w:name="heading 4" w:semiHidden="1" w:uiPriority="9" w:unhideWhenUsed="1" w:qFormat="1"/>
-    <w:lsdException w:name="heading 5" w:semiHidden="1" w:uiPriority="9" w:unhideWhenUsed="1" w:qFormat="1"/>
-    <w:lsdException w:name="heading 6" w:semiHidden="1" w:uiPriority="9" w:unhideWhenUsed="1" w:qFormat="1"/>
-    <w:lsdException w:name="heading 7" w:semiHidden="1" w:uiPriority="9" w:unhideWhenUsed="1" w:qFormat="1"/>
-    <w:lsdException w:name="heading 8" w:semiHidden="1" w:uiPriority="9" w:unhideWhenUsed="1" w:qFormat="1"/>
-    <w:lsdException w:name="heading 9" w:semiHidden="1" w:uiPriority="9" w:unhideWhenUsed="1" w:qFormat="1"/>
-    <w:lsdException w:name="index 1" w:semiHidden="1" w:unhideWhenUsed="1"/>
-    <w:lsdException w:name="index 2" w:semiHidden="1" w:unhideWhenUsed="1"/>
-    <w:lsdException w:name="index 3" w:semiHidden="1" w:unhideWhenUsed="1"/>
-    <w:lsdException w:name="index 4" w:semiHidden="1" w:unhideWhenUsed="1"/>
-    <w:lsdException w:name="index 5" w:semiHidden="1" w:unhideWhenUsed="1"/>
-    <w:lsdException w:name="index 6" w:semiHidden="1" w:unhideWhenUsed="1"/>
-    <w:lsdException w:name="index 7" w:semiHidden="1" w:unhideWhenUsed="1"/>
-    <w:lsdException w:name="index 8" w:semiHidden="1" w:unhideWhenUsed="1"/>
-    <w:lsdException w:name="index 9" w:semiHidden="1" w:unhideWhenUsed="1"/>
-    <w:lsdException w:name="toc 1" w:semiHidden="1" w:uiPriority="39" w:unhideWhenUsed="1"/>
-    <w:lsdException w:name="toc 2" w:semiHidden="1" w:uiPriority="39" w:unhideWhenUsed="1"/>
-    <w:lsdException w:name="toc 3" w:semiHidden="1" w:uiPriority="39" w:unhideWhenUsed="1"/>
-    <w:lsdException w:name="toc 4" w:semiHidden="1" w:uiPriority="39" w:unhideWhenUsed="1"/>
-    <w:lsdException w:name="toc 5" w:semiHidden="1" w:uiPriority="39" w:unhideWhenUsed="1"/>
-    <w:lsdException w:name="toc 6" w:semiHidden="1" w:uiPriority="39" w:unhideWhenUsed="1"/>
-    <w:lsdException w:name="toc 7" w:semiHidden="1" w:uiPriority="39" w:unhideWhenUsed="1"/>
-    <w:lsdException w:name="toc 8" w:semiHidden="1" w:uiPriority="39" w:unhideWhenUsed="1"/>
-    <w:lsdException w:name="toc 9" w:semiHidden="1" w:uiPriority="39" w:unhideWhenUsed="1"/>
-    <w:lsdException w:name="Normal Indent" w:semiHidden="1" w:unhideWhenUsed="1"/>
-    <w:lsdException w:name="footnote text" w:semiHidden="1" w:unhideWhenUsed="1"/>
-    <w:lsdException w:name="annotation text" w:semiHidden="1" w:unhideWhenUsed="1"/>
-    <w:lsdException w:name="header" w:semiHidden="1" w:unhideWhenUsed="1"/>
-    <w:lsdException w:name="footer" w:semiHidden="1" w:unhideWhenUsed="1"/>
-    <w:lsdException w:name="index heading" w:semiHidden="1" w:unhideWhenUsed="1"/>
-    <w:lsdException w:name="caption" w:semiHidden="1" w:uiPriority="35" w:unhideWhenUsed="1" w:qFormat="1"/>
-    <w:lsdException w:name="table of figures" w:semiHidden="1" w:unhideWhenUsed="1"/>
-    <w:lsdException w:name="envelope address" w:semiHidden="1" w:unhideWhenUsed="1"/>
-    <w:lsdException w:name="envelope return" w:semiHidden="1" w:unhideWhenUsed="1"/>
-    <w:lsdException w:name="footnote reference" w:semiHidden="1" w:unhideWhenUsed="1"/>
-    <w:lsdException w:name="annotation reference" w:semiHidden="1" w:unhideWhenUsed="1"/>
-    <w:lsdException w:name="line number" w:semiHidden="1" w:unhideWhenUsed="1"/>
-    <w:lsdException w:name="page number" w:semiHidden="1" w:unhideWhenUsed="1"/>
-    <w:lsdException w:name="endnote reference" w:semiHidden="1" w:unhideWhenUsed="1"/>
-    <w:lsdException w:name="endnote text" w:semiHidden="1" w:unhideWhenUsed="1"/>
-    <w:lsdException w:name="table of authorities" w:semiHidden="1" w:unhideWhenUsed="1"/>
-    <w:lsdException w:name="macro" w:semiHidden="1" w:unhideWhenUsed="1"/>
-    <w:lsdException w:name="toa heading" w:semiHidden="1" w:unhideWhenUsed="1"/>
-    <w:lsdException w:name="List" w:semiHidden="1" w:unhideWhenUsed="1"/>
-    <w:lsdException w:name="List Bullet" w:semiHidden="1" w:unhideWhenUsed="1"/>
-    <w:lsdException w:name="List Number" w:semiHidden="1" w:unhideWhenUsed="1"/>
-    <w:lsdException w:name="List 2" w:semiHidden="1" w:unhideWhenUsed="1"/>
-    <w:lsdException w:name="List 3" w:semiHidden="1" w:unhideWhenUsed="1"/>
-    <w:lsdException w:name="List 4" w:semiHidden="1" w:unhideWhenUsed="1"/>
-    <w:lsdException w:name="List 5" w:semiHidden="1" w:unhideWhenUsed="1"/>
-    <w:lsdException w:name="List Bullet 2" w:semiHidden="1" w:unhideWhenUsed="1"/>
-    <w:lsdException w:name="List Bullet 3" w:semiHidden="1" w:unhideWhenUsed="1"/>
-    <w:lsdException w:name="List Bullet 4" w:semiHidden="1" w:unhideWhenUsed="1"/>
-    <w:lsdException w:name="List Bullet 5" w:semiHidden="1" w:unhideWhenUsed="1"/>
-    <w:lsdException w:name="List Number 2" w:semiHidden="1" w:unhideWhenUsed="1"/>
-    <w:lsdException w:name="List Number 3" w:semiHidden="1" w:unhideWhenUsed="1"/>
-    <w:lsdException w:name="List Number 4" w:semiHidden="1" w:unhideWhenUsed="1"/>
-    <w:lsdException w:name="List Number 5" w:semiHidden="1" w:unhideWhenUsed="1"/>
-    <w:lsdException w:name="Title" w:uiPriority="10" w:qFormat="1"/>
-    <w:lsdException w:name="Closing" w:semiHidden="1" w:unhideWhenUsed="1"/>
-    <w:lsdException w:name="Signature" w:semiHidden="1" w:unhideWhenUsed="1"/>
-    <w:lsdException w:name="Default Paragraph Font" w:semiHidden="1" w:uiPriority="1" w:unhideWhenUsed="1"/>
-    <w:lsdException w:name="Body Text" w:semiHidden="1" w:unhideWhenUsed="1"/>
-    <w:lsdException w:name="Body Text Indent" w:semiHidden="1" w:unhideWhenUsed="1"/>
-    <w:lsdException w:name="List Continue" w:semiHidden="1" w:unhideWhenUsed="1"/>
-    <w:lsdException w:name="List Continue 2" w:semiHidden="1" w:unhideWhenUsed="1"/>
-    <w:lsdException w:name="List Continue 3" w:semiHidden="1" w:unhideWhenUsed="1"/>
-    <w:lsdException w:name="List Continue 4" w:semiHidden="1" w:unhideWhenUsed="1"/>
-    <w:lsdException w:name="List Continue 5" w:semiHidden="1" w:unhideWhenUsed="1"/>
-    <w:lsdException w:name="Message Header" w:semiHidden="1" w:unhideWhenUsed="1"/>
-    <w:lsdException w:name="Subtitle" w:uiPriority="11" w:qFormat="1"/>
-    <w:lsdException w:name="Salutation" w:semiHidden="1" w:unhideWhenUsed="1"/>
-    <w:lsdException w:name="Date" w:semiHidden="1" w:unhideWhenUsed="1"/>
-    <w:lsdException w:name="Body Text First Indent" w:semiHidden="1" w:unhideWhenUsed="1"/>
-    <w:lsdException w:name="Body Text First Indent 2" w:semiHidden="1" w:unhideWhenUsed="1"/>
-    <w:lsdException w:name="Note Heading" w:semiHidden="1" w:unhideWhenUsed="1"/>
-    <w:lsdException w:name="Body Text 2" w:semiHidden="1" w:unhideWhenUsed="1"/>
-    <w:lsdException w:name="Body Text 3" w:semiHidden="1" w:unhideWhenUsed="1"/>
-    <w:lsdException w:name="Body Text Indent 2" w:semiHidden="1" w:unhideWhenUsed="1"/>
-    <w:lsdException w:name="Body Text Indent 3" w:semiHidden="1" w:unhideWhenUsed="1"/>
-    <w:lsdException w:name="Block Text" w:semiHidden="1" w:unhideWhenUsed="1"/>
-    <w:lsdException w:name="Hyperlink" w:semiHidden="1" w:unhideWhenUsed="1"/>
-    <w:lsdException w:name="FollowedHyperlink" w:semiHidden="1" w:unhideWhenUsed="1"/>
-    <w:lsdException w:name="Strong" w:uiPriority="22" w:qFormat="1"/>
-    <w:lsdException w:name="Emphasis" w:uiPriority="20" w:qFormat="1"/>
-    <w:lsdException w:name="Document Map" w:semiHidden="1" w:unhideWhenUsed="1"/>
-    <w:lsdException w:name="Plain Text" w:semiHidden="1" w:unhideWhenUsed="1"/>
-    <w:lsdException w:name="E-mail Signature" w:semiHidden="1" w:unhideWhenUsed="1"/>
-    <w:lsdException w:name="HTML Top of Form" w:semiHidden="1" w:unhideWhenUsed="1"/>
-    <w:lsdException w:name="HTML Bottom of Form" w:semiHidden="1" w:unhideWhenUsed="1"/>
-    <w:lsdException w:name="Normal (Web)" w:semiHidden="1" w:unhideWhenUsed="1"/>
-    <w:lsdException w:name="HTML Acronym" w:semiHidden="1" w:unhideWhenUsed="1"/>
-    <w:lsdException w:name="HTML Address" w:semiHidden="1" w:unhideWhenUsed="1"/>
-    <w:lsdException w:name="HTML Cite" w:semiHidden="1" w:unhideWhenUsed="1"/>
-    <w:lsdException w:name="HTML Code" w:semiHidden="1" w:unhideWhenUsed="1"/>
-    <w:lsdException w:name="HTML Definition" w:semiHidden="1" w:unhideWhenUsed="1"/>
-    <w:lsdException w:name="HTML Keyboard" w:semiHidden="1" w:unhideWhenUsed="1"/>
-    <w:lsdException w:name="HTML Preformatted" w:semiHidden="1" w:unhideWhenUsed="1"/>
-    <w:lsdException w:name="HTML Sample" w:semiHidden="1" w:unhideWhenUsed="1"/>
-    <w:lsdException w:name="HTML Typewriter" w:semiHidden="1" w:unhideWhenUsed="1"/>
-    <w:lsdException w:name="HTML Variable" w:semiHidden="1" w:unhideWhenUsed="1"/>
-    <w:lsdException w:name="Normal Table" w:semiHidden="1" w:unhideWhenUsed="1"/>
-    <w:lsdException w:name="annotation subject" w:semiHidden="1" w:unhideWhenUsed="1"/>
-    <w:lsdException w:name="No List" w:semiHidden="1" w:unhideWhenUsed="1"/>
-    <w:lsdException w:name="Outline List 1" w:semiHidden="1" w:unhideWhenUsed="1"/>
-    <w:lsdException w:name="Outline List 2" w:semiHidden="1" w:unhideWhenUsed="1"/>
-    <w:lsdException w:name="Outline List 3" w:semiHidden="1" w:unhideWhenUsed="1"/>
-    <w:lsdException w:name="Table Simple 1" w:semiHidden="1" w:unhideWhenUsed="1"/>
-    <w:lsdException w:name="Table Simple 2" w:semiHidden="1" w:unhideWhenUsed="1"/>
-    <w:lsdException w:name="Table Simple 3" w:semiHidden="1" w:unhideWhenUsed="1"/>
-    <w:lsdException w:name="Table Classic 1" w:semiHidden="1" w:unhideWhenUsed="1"/>
-    <w:lsdException w:name="Table Classic 2" w:semiHidden="1" w:unhideWhenUsed="1"/>
-    <w:lsdException w:name="Table Classic 3" w:semiHidden="1" w:unhideWhenUsed="1"/>
-    <w:lsdException w:name="Table Classic 4" w:semiHidden="1" w:unhideWhenUsed="1"/>
-    <w:lsdException w:name="Table Colorful 1" w:semiHidden="1" w:unhideWhenUsed="1"/>
-    <w:lsdException w:name="Table Colorful 2" w:semiHidden="1" w:unhideWhenUsed="1"/>
-    <w:lsdException w:name="Table Colorful 3" w:semiHidden="1" w:unhideWhenUsed="1"/>
-    <w:lsdException w:name="Table Columns 1" w:semiHidden="1" w:unhideWhenUsed="1"/>
-    <w:lsdException w:name="Table Columns 2" w:semiHidden="1" w:unhideWhenUsed="1"/>
-    <w:lsdException w:name="Table Columns 3" w:semiHidden="1" w:unhideWhenUsed="1"/>
-    <w:lsdException w:name="Table Columns 4" w:semiHidden="1" w:unhideWhenUsed="1"/>
-    <w:lsdException w:name="Table Columns 5" w:semiHidden="1" w:unhideWhenUsed="1"/>
-    <w:lsdException w:name="Table Grid 1" w:semiHidden="1" w:unhideWhenUsed="1"/>
-    <w:lsdException w:name="Table Grid 2" w:semiHidden="1" w:unhideWhenUsed="1"/>
-    <w:lsdException w:name="Table Grid 3" w:semiHidden="1" w:unhideWhenUsed="1"/>
-    <w:lsdException w:name="Table Grid 4" w:semiHidden="1" w:unhideWhenUsed="1"/>
-    <w:lsdException w:name="Table Grid 5" w:semiHidden="1" w:unhideWhenUsed="1"/>
-    <w:lsdException w:name="Table Grid 6" w:semiHidden="1" w:unhideWhenUsed="1"/>
-    <w:lsdException w:name="Table Grid 7" w:semiHidden="1" w:unhideWhenUsed="1"/>
-    <w:lsdException w:name="Table Grid 8" w:semiHidden="1" w:unhideWhenUsed="1"/>
-    <w:lsdException w:name="Table List 1" w:semiHidden="1" w:unhideWhenUsed="1"/>
-    <w:lsdException w:name="Table List 2" w:semiHidden="1" w:unhideWhenUsed="1"/>
-    <w:lsdException w:name="Table List 3" w:semiHidden="1" w:unhideWhenUsed="1"/>
-    <w:lsdException w:name="Table List 4" w:semiHidden="1" w:unhideWhenUsed="1"/>
-    <w:lsdException w:name="Table List 5" w:semiHidden="1" w:unhideWhenUsed="1"/>
-    <w:lsdException w:name="Table List 6" w:semiHidden="1" w:unhideWhenUsed="1"/>
-    <w:lsdException w:name="Table List 7" w:semiHidden="1" w:unhideWhenUsed="1"/>
-    <w:lsdException w:name="Table List 8" w:semiHidden="1" w:unhideWhenUsed="1"/>
-    <w:lsdException w:name="Table 3D effects 1" w:semiHidden="1" w:unhideWhenUsed="1"/>
-    <w:lsdException w:name="Table 3D effects 2" w:semiHidden="1" w:unhideWhenUsed="1"/>
-    <w:lsdException w:name="Table 3D effects 3" w:semiHidden="1" w:unhideWhenUsed="1"/>
-    <w:lsdException w:name="Table Contemporary" w:semiHidden="1" w:unhideWhenUsed="1"/>
-    <w:lsdException w:name="Table Elegant" w:semiHidden="1" w:unhideWhenUsed="1"/>
-    <w:lsdException w:name="Table Professional" w:semiHidden="1" w:unhideWhenUsed="1"/>
-    <w:lsdException w:name="Table Subtle 1" w:semiHidden="1" w:unhideWhenUsed="1"/>
-    <w:lsdException w:name="Table Subtle 2" w:semiHidden="1" w:unhideWhenUsed="1"/>
-    <w:lsdException w:name="Table Web 1" w:semiHidden="1" w:unhideWhenUsed="1"/>
-    <w:lsdException w:name="Table Web 2" w:semiHidden="1" w:unhideWhenUsed="1"/>
-    <w:lsdException w:name="Table Web 3" w:semiHidden="1" w:unhideWhenUsed="1"/>
-    <w:lsdException w:name="Balloon Text" w:semiHidden="1" w:unhideWhenUsed="1"/>
-    <w:lsdException w:name="Table Grid" w:uiPriority="39"/>
-    <w:lsdException w:name="Table Theme" w:semiHidden="1" w:unhideWhenUsed="1"/>
-    <w:lsdException w:name="Placeholder Text" w:semiHidden="1"/>
-    <w:lsdException w:name="No Spacing" w:uiPriority="1" w:qFormat="1"/>
-    <w:lsdException w:name="Light Shading" w:uiPriority="60"/>
-    <w:lsdException w:name="Light List" w:uiPriority="61"/>
-    <w:lsdException w:name="Light Grid" w:uiPriority="62"/>
-    <w:lsdException w:name="Medium Shading 1" w:uiPriority="63"/>
-    <w:lsdException w:name="Medium Shading 2" w:uiPriority="64"/>
-    <w:lsdException w:name="Medium List 1" w:uiPriority="65"/>
-    <w:lsdException w:name="Medium List 2" w:uiPriority="66"/>
-    <w:lsdException w:name="Medium Grid 1" w:uiPriority="67"/>
-    <w:lsdException w:name="Medium Grid 2" w:uiPriority="68"/>
-    <w:lsdException w:name="Medium Grid 3" w:uiPriority="69"/>
-    <w:lsdException w:name="Dark List" w:uiPriority="70"/>
-    <w:lsdException w:name="Colorful Shading" w:uiPriority="71"/>
-    <w:lsdException w:name="Colorful List" w:uiPriority="72"/>
-    <w:lsdException w:name="Colorful Grid" w:uiPriority="73"/>
-    <w:lsdException w:name="Light Shading Accent 1" w:uiPriority="60"/>
-    <w:lsdException w:name="Light List Accent 1" w:uiPriority="61"/>
-    <w:lsdException w:name="Light Grid Accent 1" w:uiPriority="62"/>
-    <w:lsdException w:name="Medium Shading 1 Accent 1" w:uiPriority="63"/>
-    <w:lsdException w:name="Medium Shading 2 Accent 1" w:uiPriority="64"/>
-    <w:lsdException w:name="Medium List 1 Accent 1" w:uiPriority="65"/>
-    <w:lsdException w:name="Revision" w:semiHidden="1"/>
-    <w:lsdException w:name="List Paragraph" w:uiPriority="34" w:qFormat="1"/>
-    <w:lsdException w:name="Quote" w:uiPriority="29" w:qFormat="1"/>
-    <w:lsdException w:name="Intense Quote" w:uiPriority="30" w:qFormat="1"/>
-    <w:lsdException w:name="Medium List 2 Accent 1" w:uiPriority="66"/>
-    <w:lsdException w:name="Medium Grid 1 Accent 1" w:uiPriority="67"/>
-    <w:lsdException w:name="Medium Grid 2 Accent 1" w:uiPriority="68"/>
-    <w:lsdException w:name="Medium Grid 3 Accent 1" w:uiPriority="69"/>
-    <w:lsdException w:name="Dark List Accent 1" w:uiPriority="70"/>
-    <w:lsdException w:name="Colorful Shading Accent 1" w:uiPriority="71"/>
-    <w:lsdException w:name="Colorful List Accent 1" w:uiPriority="72"/>
-    <w:lsdException w:name="Colorful Grid Accent 1" w:uiPriority="73"/>
-    <w:lsdException w:name="Light Shading Accent 2" w:uiPriority="60"/>
-    <w:lsdException w:name="Light List Accent 2" w:uiPriority="61"/>
-    <w:lsdException w:name="Light Grid Accent 2" w:uiPriority="62"/>
-    <w:lsdException w:name="Medium Shading 1 Accent 2" w:uiPriority="63"/>
-    <w:lsdException w:name="Medium Shading 2 Accent 2" w:uiPriority="64"/>
-    <w:lsdException w:name="Medium List 1 Accent 2" w:uiPriority="65"/>
-    <w:lsdException w:name="Medium List 2 Accent 2" w:uiPriority="66"/>
-    <w:lsdException w:name="Medium Grid 1 Accent 2" w:uiPriority="67"/>
-    <w:lsdException w:name="Medium Grid 2 Accent 2" w:uiPriority="68"/>
-    <w:lsdException w:name="Medium Grid 3 Accent 2" w:uiPriority="69"/>
-    <w:lsdException w:name="Dark List Accent 2" w:uiPriority="70"/>
-    <w:lsdException w:name="Colorful Shading Accent 2" w:uiPriority="71"/>
-    <w:lsdException w:name="Colorful List Accent 2" w:uiPriority="72"/>
-    <w:lsdException w:name="Colorful Grid Accent 2" w:uiPriority="73"/>
-    <w:lsdException w:name="Light Shading Accent 3" w:uiPriority="60"/>
-    <w:lsdException w:name="Light List Accent 3" w:uiPriority="61"/>
-    <w:lsdException w:name="Light Grid Accent 3" w:uiPriority="62"/>
-    <w:lsdException w:name="Medium Shading 1 Accent 3" w:uiPriority="63"/>
-    <w:lsdException w:name="Medium Shading 2 Accent 3" w:uiPriority="64"/>
-    <w:lsdException w:name="Medium List 1 Accent 3" w:uiPriority="65"/>
-    <w:lsdException w:name="Medium List 2 Accent 3" w:uiPriority="66"/>
-    <w:lsdException w:name="Medium Grid 1 Accent 3" w:uiPriority="67"/>
-    <w:lsdException w:name="Medium Grid 2 Accent 3" w:uiPriority="68"/>
-    <w:lsdException w:name="Medium Grid 3 Accent 3" w:uiPriority="69"/>
-    <w:lsdException w:name="Dark List Accent 3" w:uiPriority="70"/>
-    <w:lsdException w:name="Colorful Shading Accent 3" w:uiPriority="71"/>
-    <w:lsdException w:name="Colorful List Accent 3" w:uiPriority="72"/>
-    <w:lsdException w:name="Colorful Grid Accent 3" w:uiPriority="73"/>
-    <w:lsdException w:name="Light Shading Accent 4" w:uiPriority="60"/>
-    <w:lsdException w:name="Light List Accent 4" w:uiPriority="61"/>
-    <w:lsdException w:name="Light Grid Accent 4" w:uiPriority="62"/>
-    <w:lsdException w:name="Medium Shading 1 Accent 4" w:uiPriority="63"/>
-    <w:lsdException w:name="Medium Shading 2 Accent 4" w:uiPriority="64"/>
-    <w:lsdException w:name="Medium List 1 Accent 4" w:uiPriority="65"/>
-    <w:lsdException w:name="Medium List 2 Accent 4" w:uiPriority="66"/>
-    <w:lsdException w:name="Medium Grid 1 Accent 4" w:uiPriority="67"/>
-    <w:lsdException w:name="Medium Grid 2 Accent 4" w:uiPriority="68"/>
-    <w:lsdException w:name="Medium Grid 3 Accent 4" w:uiPriority="69"/>
-    <w:lsdException w:name="Dark List Accent 4" w:uiPriority="70"/>
-    <w:lsdException w:name="Colorful Shading Accent 4" w:uiPriority="71"/>
-    <w:lsdException w:name="Colorful List Accent 4" w:uiPriority="72"/>
-    <w:lsdException w:name="Colorful Grid Accent 4" w:uiPriority="73"/>
-    <w:lsdException w:name="Light Shading Accent 5" w:uiPriority="60"/>
-    <w:lsdException w:name="Light List Accent 5" w:uiPriority="61"/>
-    <w:lsdException w:name="Light Grid Accent 5" w:uiPriority="62"/>
-    <w:lsdException w:name="Medium Shading 1 Accent 5" w:uiPriority="63"/>
-    <w:lsdException w:name="Medium Shading 2 Accent 5" w:uiPriority="64"/>
-    <w:lsdException w:name="Medium List 1 Accent 5" w:uiPriority="65"/>
-    <w:lsdException w:name="Medium List 2 Accent 5" w:uiPriority="66"/>
-    <w:lsdException w:name="Medium Grid 1 Accent 5" w:uiPriority="67"/>
-    <w:lsdException w:name="Medium Grid 2 Accent 5" w:uiPriority="68"/>
-    <w:lsdException w:name="Medium Grid 3 Accent 5" w:uiPriority="69"/>
-    <w:lsdException w:name="Dark List Accent 5" w:uiPriority="70"/>
-    <w:lsdException w:name="Colorful Shading Accent 5" w:uiPriority="71"/>
-    <w:lsdException w:name="Colorful List Accent 5" w:uiPriority="72"/>
-    <w:lsdException w:name="Colorful Grid Accent 5" w:uiPriority="73"/>
-    <w:lsdException w:name="Light Shading Accent 6" w:uiPriority="60"/>
-    <w:lsdException w:name="Light List Accent 6" w:uiPriority="61"/>
-    <w:lsdException w:name="Light Grid Accent 6" w:uiPriority="62"/>
-    <w:lsdException w:name="Medium Shading 1 Accent 6" w:uiPriority="63"/>
-    <w:lsdException w:name="Medium Shading 2 Accent 6" w:uiPriority="64"/>
-    <w:lsdException w:name="Medium List 1 Accent 6" w:uiPriority="65"/>
-    <w:lsdException w:name="Medium List 2 Accent 6" w:uiPriority="66"/>
-    <w:lsdException w:name="Medium Grid 1 Accent 6" w:uiPriority="67"/>
-    <w:lsdException w:name="Medium Grid 2 Accent 6" w:uiPriority="68"/>
-    <w:lsdException w:name="Medium Grid 3 Accent 6" w:uiPriority="69"/>
-    <w:lsdException w:name="Dark List Accent 6" w:uiPriority="70"/>
-    <w:lsdException w:name="Colorful Shading Accent 6" w:uiPriority="71"/>
-    <w:lsdException w:name="Colorful List Accent 6" w:uiPriority="72"/>
-    <w:lsdException w:name="Colorful Grid Accent 6" w:uiPriority="73"/>
-    <w:lsdException w:name="Subtle Emphasis" w:uiPriority="19" w:qFormat="1"/>
-    <w:lsdException w:name="Intense Emphasis" w:uiPriority="21" w:qFormat="1"/>
-    <w:lsdException w:name="Subtle Reference" w:uiPriority="31" w:qFormat="1"/>
-    <w:lsdException w:name="Intense Reference" w:uiPriority="32" w:qFormat="1"/>
-    <w:lsdException w:name="Book Title" w:uiPriority="33" w:qFormat="1"/>
-    <w:lsdException w:name="Bibliography" w:semiHidden="1" w:uiPriority="37" w:unhideWhenUsed="1"/>
-    <w:lsdException w:name="TOC Heading" w:semiHidden="1" w:uiPriority="39" w:unhideWhenUsed="1" w:qFormat="1"/>
-    <w:lsdException w:name="Plain Table 1" w:uiPriority="41"/>
-    <w:lsdException w:name="Plain Table 2" w:uiPriority="42"/>
-    <w:lsdException w:name="Plain Table 3" w:uiPriority="43"/>
-    <w:lsdException w:name="Plain Table 4" w:uiPriority="44"/>
-    <w:lsdException w:name="Plain Table 5" w:uiPriority="45"/>
-    <w:lsdException w:name="Grid Table Light" w:uiPriority="40"/>
-    <w:lsdException w:name="Grid Table 1 Light" w:uiPriority="46"/>
-    <w:lsdException w:name="Grid Table 2" w:uiPriority="47"/>
-    <w:lsdException w:name="Grid Table 3" w:uiPriority="48"/>
-    <w:lsdException w:name="Grid Table 4" w:uiPriority="49"/>
-    <w:lsdException w:name="Grid Table 5 Dark" w:uiPriority="50"/>
-    <w:lsdException w:name="Grid Table 6 Colorful" w:uiPriority="51"/>
-    <w:lsdException w:name="Grid Table 7 Colorful" w:uiPriority="52"/>
-    <w:lsdException w:name="Grid Table 1 Light Accent 1" w:uiPriority="46"/>
-    <w:lsdException w:name="Grid Table 2 Accent 1" w:uiPriority="47"/>
-    <w:lsdException w:name="Grid Table 3 Accent 1" w:uiPriority="48"/>
-    <w:lsdException w:name="Grid Table 4 Accent 1" w:uiPriority="49"/>
-    <w:lsdException w:name="Grid Table 5 Dark Accent 1" w:uiPriority="50"/>
-    <w:lsdException w:name="Grid Table 6 Colorful Accent 1" w:uiPriority="51"/>
-    <w:lsdException w:name="Grid Table 7 Colorful Accent 1" w:uiPriority="52"/>
-    <w:lsdException w:name="Grid Table 1 Light Accent 2" w:uiPriority="46"/>
-    <w:lsdException w:name="Grid Table 2 Accent 2" w:uiPriority="47"/>
-    <w:lsdException w:name="Grid Table 3 Accent 2" w:uiPriority="48"/>
-    <w:lsdException w:name="Grid Table 4 Accent 2" w:uiPriority="49"/>
-    <w:lsdException w:name="Grid Table 5 Dark Accent 2" w:uiPriority="50"/>
-    <w:lsdException w:name="Grid Table 6 Colorful Accent 2" w:uiPriority="51"/>
-    <w:lsdException w:name="Grid Table 7 Colorful Accent 2" w:uiPriority="52"/>
-    <w:lsdException w:name="Grid Table 1 Light Accent 3" w:uiPriority="46"/>
-    <w:lsdException w:name="Grid Table 2 Accent 3" w:uiPriority="47"/>
-    <w:lsdException w:name="Grid Table 3 Accent 3" w:uiPriority="48"/>
-    <w:lsdException w:name="Grid Table 4 Accent 3" w:uiPriority="49"/>
-    <w:lsdException w:name="Grid Table 5 Dark Accent 3" w:uiPriority="50"/>
-    <w:lsdException w:name="Grid Table 6 Colorful Accent 3" w:uiPriority="51"/>
-    <w:lsdException w:name="Grid Table 7 Colorful Accent 3" w:uiPriority="52"/>
-    <w:lsdException w:name="Grid Table 1 Light Accent 4" w:uiPriority="46"/>
-    <w:lsdException w:name="Grid Table 2 Accent 4" w:uiPriority="47"/>
-    <w:lsdException w:name="Grid Table 3 Accent 4" w:uiPriority="48"/>
-    <w:lsdException w:name="Grid Table 4 Accent 4" w:uiPriority="49"/>
-    <w:lsdException w:name="Grid Table 5 Dark Accent 4" w:uiPriority="50"/>
-    <w:lsdException w:name="Grid Table 6 Colorful Accent 4" w:uiPriority="51"/>
-    <w:lsdException w:name="Grid Table 7 Colorful Accent 4" w:uiPriority="52"/>
-    <w:lsdException w:name="Grid Table 1 Light Accent 5" w:uiPriority="46"/>
-    <w:lsdException w:name="Grid Table 2 Accent 5" w:uiPriority="47"/>
-    <w:lsdException w:name="Grid Table 3 Accent 5" w:uiPriority="48"/>
-    <w:lsdException w:name="Grid Table 4 Accent 5" w:uiPriority="49"/>
-    <w:lsdException w:name="Grid Table 5 Dark Accent 5" w:uiPriority="50"/>
-    <w:lsdException w:name="Grid Table 6 Colorful Accent 5" w:uiPriority="51"/>
-    <w:lsdException w:name="Grid Table 7 Colorful Accent 5" w:uiPriority="52"/>
-    <w:lsdException w:name="Grid Table 1 Light Accent 6" w:uiPriority="46"/>
-    <w:lsdException w:name="Grid Table 2 Accent 6" w:uiPriority="47"/>
-    <w:lsdException w:name="Grid Table 3 Accent 6" w:uiPriority="48"/>
-    <w:lsdException w:name="Grid Table 4 Accent 6" w:uiPriority="49"/>
-    <w:lsdException w:name="Grid Table 5 Dark Accent 6" w:uiPriority="50"/>
-    <w:lsdException w:name="Grid Table 6 Colorful Accent 6" w:uiPriority="51"/>
-    <w:lsdException w:name="Grid Table 7 Colorful Accent 6" w:uiPriority="52"/>
-    <w:lsdException w:name="List Table 1 Light" w:uiPriority="46"/>
-    <w:lsdException w:name="List Table 2" w:uiPriority="47"/>
-    <w:lsdException w:name="List Table 3" w:uiPriority="48"/>
-    <w:lsdException w:name="List Table 4" w:uiPriority="49"/>
-    <w:lsdException w:name="List Table 5 Dark" w:uiPriority="50"/>
-    <w:lsdException w:name="List Table 6 Colorful" w:uiPriority="51"/>
-    <w:lsdException w:name="List Table 7 Colorful" w:uiPriority="52"/>
-    <w:lsdException w:name="List Table 1 Light Accent 1" w:uiPriority="46"/>
-    <w:lsdException w:name="List Table 2 Accent 1" w:uiPriority="47"/>
-    <w:lsdException w:name="List Table 3 Accent 1" w:uiPriority="48"/>
-    <w:lsdException w:name="List Table 4 Accent 1" w:uiPriority="49"/>
-    <w:lsdException w:name="List Table 5 Dark Accent 1" w:uiPriority="50"/>
-    <w:lsdException w:name="List Table 6 Colorful Accent 1" w:uiPriority="51"/>
-    <w:lsdException w:name="List Table 7 Colorful Accent 1" w:uiPriority="52"/>
-    <w:lsdException w:name="List Table 1 Light Accent 2" w:uiPriority="46"/>
-    <w:lsdException w:name="List Table 2 Accent 2" w:uiPriority="47"/>
-    <w:lsdException w:name="List Table 3 Accent 2" w:uiPriority="48"/>
-    <w:lsdException w:name="List Table 4 Accent 2" w:uiPriority="49"/>
-    <w:lsdException w:name="List Table 5 Dark Accent 2" w:uiPriority="50"/>
-    <w:lsdException w:name="List Table 6 Colorful Accent 2" w:uiPriority="51"/>
-    <w:lsdException w:name="List Table 7 Colorful Accent 2" w:uiPriority="52"/>
-    <w:lsdException w:name="List Table 1 Light Accent 3" w:uiPriority="46"/>
-    <w:lsdException w:name="List Table 2 Accent 3" w:uiPriority="47"/>
-    <w:lsdException w:name="List Table 3 Accent 3" w:uiPriority="48"/>
-    <w:lsdException w:name="List Table 4 Accent 3" w:uiPriority="49"/>
-    <w:lsdException w:name="List Table 5 Dark Accent 3" w:uiPriority="50"/>
-    <w:lsdException w:name="List Table 6 Colorful Accent 3" w:uiPriority="51"/>
-    <w:lsdException w:name="List Table 7 Colorful Accent 3" w:uiPriority="52"/>
-    <w:lsdException w:name="List Table 1 Light Accent 4" w:uiPriority="46"/>
-    <w:lsdException w:name="List Table 2 Accent 4" w:uiPriority="47"/>
-    <w:lsdException w:name="List Table 3 Accent 4" w:uiPriority="48"/>
-    <w:lsdException w:name="List Table 4 Accent 4" w:uiPriority="49"/>
-    <w:lsdException w:name="List Table 5 Dark Accent 4" w:uiPriority="50"/>
-    <w:lsdException w:name="List Table 6 Colorful Accent 4" w:uiPriority="51"/>
-    <w:lsdException w:name="List Table 7 Colorful Accent 4" w:uiPriority="52"/>
-    <w:lsdException w:name="List Table 1 Light Accent 5" w:uiPriority="46"/>
-    <w:lsdException w:name="List Table 2 Accent 5" w:uiPriority="47"/>
-    <w:lsdException w:name="List Table 3 Accent 5" w:uiPriority="48"/>
-    <w:lsdException w:name="List Table 4 Accent 5" w:uiPriority="49"/>
-    <w:lsdException w:name="List Table 5 Dark Accent 5" w:uiPriority="50"/>
-    <w:lsdException w:name="List Table 6 Colorful Accent 5" w:uiPriority="51"/>
-    <w:lsdException w:name="List Table 7 Colorful Accent 5" w:uiPriority="52"/>
-    <w:lsdException w:name="List Table 1 Light Accent 6" w:uiPriority="46"/>
-    <w:lsdException w:name="List Table 2 Accent 6" w:uiPriority="47"/>
-    <w:lsdException w:name="List Table 3 Accent 6" w:uiPriority="48"/>
-    <w:lsdException w:name="List Table 4 Accent 6" w:uiPriority="49"/>
-    <w:lsdException w:name="List Table 5 Dark Accent 6" w:uiPriority="50"/>
-    <w:lsdException w:name="List Table 6 Colorful Accent 6" w:uiPriority="51"/>
-    <w:lsdException w:name="List Table 7 Colorful Accent 6" w:uiPriority="52"/>
+  <w:latentStyles w:defLockedState="0" w:defUIPriority="99" w:defSemiHidden="1" w:defUnhideWhenUsed="1" w:defQFormat="0" w:count="267">
+    <w:lsdException w:name="Normal" w:semiHidden="0" w:uiPriority="0" w:unhideWhenUsed="0" w:qFormat="1"/>
+    <w:lsdException w:name="heading 1" w:semiHidden="0" w:uiPriority="9" w:unhideWhenUsed="0" w:qFormat="1"/>
+    <w:lsdException w:name="heading 2" w:uiPriority="9" w:qFormat="1"/>
+    <w:lsdException w:name="heading 3" w:uiPriority="9" w:qFormat="1"/>
+    <w:lsdException w:name="heading 4" w:uiPriority="9" w:qFormat="1"/>
+    <w:lsdException w:name="heading 5" w:uiPriority="9" w:qFormat="1"/>
+    <w:lsdException w:name="heading 6" w:uiPriority="9" w:qFormat="1"/>
+    <w:lsdException w:name="heading 7" w:uiPriority="9" w:qFormat="1"/>
+    <w:lsdException w:name="heading 8" w:uiPriority="9" w:qFormat="1"/>
+    <w:lsdException w:name="heading 9" w:uiPriority="9" w:qFormat="1"/>
+    <w:lsdException w:name="toc 1" w:uiPriority="39"/>
+    <w:lsdException w:name="toc 2" w:uiPriority="39"/>
+    <w:lsdException w:name="toc 3" w:uiPriority="39"/>
+    <w:lsdException w:name="toc 4" w:uiPriority="39"/>
+    <w:lsdException w:name="toc 5" w:uiPriority="39"/>
+    <w:lsdException w:name="toc 6" w:uiPriority="39"/>
+    <w:lsdException w:name="toc 7" w:uiPriority="39"/>
+    <w:lsdException w:name="toc 8" w:uiPriority="39"/>
+    <w:lsdException w:name="toc 9" w:uiPriority="39"/>
+    <w:lsdException w:name="caption" w:uiPriority="35" w:qFormat="1"/>
+    <w:lsdException w:name="Title" w:semiHidden="0" w:uiPriority="10" w:unhideWhenUsed="0" w:qFormat="1"/>
+    <w:lsdException w:name="Default Paragraph Font" w:uiPriority="1"/>
+    <w:lsdException w:name="Subtitle" w:semiHidden="0" w:uiPriority="11" w:unhideWhenUsed="0" w:qFormat="1"/>
+    <w:lsdException w:name="Strong" w:semiHidden="0" w:uiPriority="22" w:unhideWhenUsed="0" w:qFormat="1"/>
+    <w:lsdException w:name="Emphasis" w:semiHidden="0" w:uiPriority="20" w:unhideWhenUsed="0" w:qFormat="1"/>
+    <w:lsdException w:name="Table Grid" w:semiHidden="0" w:uiPriority="39" w:unhideWhenUsed="0"/>
+    <w:lsdException w:name="Placeholder Text" w:unhideWhenUsed="0"/>
+    <w:lsdException w:name="No Spacing" w:semiHidden="0" w:uiPriority="1" w:unhideWhenUsed="0" w:qFormat="1"/>
+    <w:lsdException w:name="Light Shading" w:semiHidden="0" w:uiPriority="60" w:unhideWhenUsed="0"/>
+    <w:lsdException w:name="Light List" w:semiHidden="0" w:uiPriority="61" w:unhideWhenUsed="0"/>
+    <w:lsdException w:name="Light Grid" w:semiHidden="0" w:uiPriority="62" w:unhideWhenUsed="0"/>
+    <w:lsdException w:name="Medium Shading 1" w:semiHidden="0" w:uiPriority="63" w:unhideWhenUsed="0"/>
+    <w:lsdException w:name="Medium Shading 2" w:semiHidden="0" w:uiPriority="64" w:unhideWhenUsed="0"/>
+    <w:lsdException w:name="Medium List 1" w:semiHidden="0" w:uiPriority="65" w:unhideWhenUsed="0"/>
+    <w:lsdException w:name="Medium List 2" w:semiHidden="0" w:uiPriority="66" w:unhideWhenUsed="0"/>
+    <w:lsdException w:name="Medium Grid 1" w:semiHidden="0" w:uiPriority="67" w:unhideWhenUsed="0"/>
+    <w:lsdException w:name="Medium Grid 2" w:semiHidden="0" w:uiPriority="68" w:unhideWhenUsed="0"/>
+    <w:lsdException w:name="Medium Grid 3" w:semiHidden="0" w:uiPriority="69" w:unhideWhenUsed="0"/>
+    <w:lsdException w:name="Dark List" w:semiHidden="0" w:uiPriority="70" w:unhideWhenUsed="0"/>
+    <w:lsdException w:name="Colorful Shading" w:semiHidden="0" w:uiPriority="71" w:unhideWhenUsed="0"/>
+    <w:lsdException w:name="Colorful List" w:semiHidden="0" w:uiPriority="72" w:unhideWhenUsed="0"/>
+    <w:lsdException w:name="Colorful Grid" w:semiHidden="0" w:uiPriority="73" w:unhideWhenUsed="0"/>
+    <w:lsdException w:name="Light Shading Accent 1" w:semiHidden="0" w:uiPriority="60" w:unhideWhenUsed="0"/>
+    <w:lsdException w:name="Light List Accent 1" w:semiHidden="0" w:uiPriority="61" w:unhideWhenUsed="0"/>
+    <w:lsdException w:name="Light Grid Accent 1" w:semiHidden="0" w:uiPriority="62" w:unhideWhenUsed="0"/>
+    <w:lsdException w:name="Medium Shading 1 Accent 1" w:semiHidden="0" w:uiPriority="63" w:unhideWhenUsed="0"/>
+    <w:lsdException w:name="Medium Shading 2 Accent 1" w:semiHidden="0" w:uiPriority="64" w:unhideWhenUsed="0"/>
+    <w:lsdException w:name="Medium List 1 Accent 1" w:semiHidden="0" w:uiPriority="65" w:unhideWhenUsed="0"/>
+    <w:lsdException w:name="Revision" w:unhideWhenUsed="0"/>
+    <w:lsdException w:name="List Paragraph" w:semiHidden="0" w:uiPriority="34" w:unhideWhenUsed="0" w:qFormat="1"/>
+    <w:lsdException w:name="Quote" w:semiHidden="0" w:uiPriority="29" w:unhideWhenUsed="0" w:qFormat="1"/>
+    <w:lsdException w:name="Intense Quote" w:semiHidden="0" w:uiPriority="30" w:unhideWhenUsed="0" w:qFormat="1"/>
+    <w:lsdException w:name="Medium List 2 Accent 1" w:semiHidden="0" w:uiPriority="66" w:unhideWhenUsed="0"/>
+    <w:lsdException w:name="Medium Grid 1 Accent 1" w:semiHidden="0" w:uiPriority="67" w:unhideWhenUsed="0"/>
+    <w:lsdException w:name="Medium Grid 2 Accent 1" w:semiHidden="0" w:uiPriority="68" w:unhideWhenUsed="0"/>
+    <w:lsdException w:name="Medium Grid 3 Accent 1" w:semiHidden="0" w:uiPriority="69" w:unhideWhenUsed="0"/>
+    <w:lsdException w:name="Dark List Accent 1" w:semiHidden="0" w:uiPriority="70" w:unhideWhenUsed="0"/>
+    <w:lsdException w:name="Colorful Shading Accent 1" w:semiHidden="0" w:uiPriority="71" w:unhideWhenUsed="0"/>
+    <w:lsdException w:name="Colorful List Accent 1" w:semiHidden="0" w:uiPriority="72" w:unhideWhenUsed="0"/>
+    <w:lsdException w:name="Colorful Grid Accent 1" w:semiHidden="0" w:uiPriority="73" w:unhideWhenUsed="0"/>
+    <w:lsdException w:name="Light Shading Accent 2" w:semiHidden="0" w:uiPriority="60" w:unhideWhenUsed="0"/>
+    <w:lsdException w:name="Light List Accent 2" w:semiHidden="0" w:uiPriority="61" w:unhideWhenUsed="0"/>
+    <w:lsdException w:name="Light Grid Accent 2" w:semiHidden="0" w:uiPriority="62" w:unhideWhenUsed="0"/>
+    <w:lsdException w:name="Medium Shading 1 Accent 2" w:semiHidden="0" w:uiPriority="63" w:unhideWhenUsed="0"/>
+    <w:lsdException w:name="Medium Shading 2 Accent 2" w:semiHidden="0" w:uiPriority="64" w:unhideWhenUsed="0"/>
+    <w:lsdException w:name="Medium List 1 Accent 2" w:semiHidden="0" w:uiPriority="65" w:unhideWhenUsed="0"/>
+    <w:lsdException w:name="Medium List 2 Accent 2" w:semiHidden="0" w:uiPriority="66" w:unhideWhenUsed="0"/>
+    <w:lsdException w:name="Medium Grid 1 Accent 2" w:semiHidden="0" w:uiPriority="67" w:unhideWhenUsed="0"/>
+    <w:lsdException w:name="Medium Grid 2 Accent 2" w:semiHidden="0" w:uiPriority="68" w:unhideWhenUsed="0"/>
+    <w:lsdException w:name="Medium Grid 3 Accent 2" w:semiHidden="0" w:uiPriority="69" w:unhideWhenUsed="0"/>
+    <w:lsdException w:name="Dark List Accent 2" w:semiHidden="0" w:uiPriority="70" w:unhideWhenUsed="0"/>
+    <w:lsdException w:name="Colorful Shading Accent 2" w:semiHidden="0" w:uiPriority="71" w:unhideWhenUsed="0"/>
+    <w:lsdException w:name="Colorful List Accent 2" w:semiHidden="0" w:uiPriority="72" w:unhideWhenUsed="0"/>
+    <w:lsdException w:name="Colorful Grid Accent 2" w:semiHidden="0" w:uiPriority="73" w:unhideWhenUsed="0"/>
+    <w:lsdException w:name="Light Shading Accent 3" w:semiHidden="0" w:uiPriority="60" w:unhideWhenUsed="0"/>
+    <w:lsdException w:name="Light List Accent 3" w:semiHidden="0" w:uiPriority="61" w:unhideWhenUsed="0"/>
+    <w:lsdException w:name="Light Grid Accent 3" w:semiHidden="0" w:uiPriority="62" w:unhideWhenUsed="0"/>
+    <w:lsdException w:name="Medium Shading 1 Accent 3" w:semiHidden="0" w:uiPriority="63" w:unhideWhenUsed="0"/>
+    <w:lsdException w:name="Medium Shading 2 Accent 3" w:semiHidden="0" w:uiPriority="64" w:unhideWhenUsed="0"/>
+    <w:lsdException w:name="Medium List 1 Accent 3" w:semiHidden="0" w:uiPriority="65" w:unhideWhenUsed="0"/>
+    <w:lsdException w:name="Medium List 2 Accent 3" w:semiHidden="0" w:uiPriority="66" w:unhideWhenUsed="0"/>
+    <w:lsdException w:name="Medium Grid 1 Accent 3" w:semiHidden="0" w:uiPriority="67" w:unhideWhenUsed="0"/>
+    <w:lsdException w:name="Medium Grid 2 Accent 3" w:semiHidden="0" w:uiPriority="68" w:unhideWhenUsed="0"/>
+    <w:lsdException w:name="Medium Grid 3 Accent 3" w:semiHidden="0" w:uiPriority="69" w:unhideWhenUsed="0"/>
+    <w:lsdException w:name="Dark List Accent 3" w:semiHidden="0" w:uiPriority="70" w:unhideWhenUsed="0"/>
+    <w:lsdException w:name="Colorful Shading Accent 3" w:semiHidden="0" w:uiPriority="71" w:unhideWhenUsed="0"/>
+    <w:lsdException w:name="Colorful List Accent 3" w:semiHidden="0" w:uiPriority="72" w:unhideWhenUsed="0"/>
+    <w:lsdException w:name="Colorful Grid Accent 3" w:semiHidden="0" w:uiPriority="73" w:unhideWhenUsed="0"/>
+    <w:lsdException w:name="Light Shading Accent 4" w:semiHidden="0" w:uiPriority="60" w:unhideWhenUsed="0"/>
+    <w:lsdException w:name="Light List Accent 4" w:semiHidden="0" w:uiPriority="61" w:unhideWhenUsed="0"/>
+    <w:lsdException w:name="Light Grid Accent 4" w:semiHidden="0" w:uiPriority="62" w:unhideWhenUsed="0"/>
+    <w:lsdException w:name="Medium Shading 1 Accent 4" w:semiHidden="0" w:uiPriority="63" w:unhideWhenUsed="0"/>
+    <w:lsdException w:name="Medium Shading 2 Accent 4" w:semiHidden="0" w:uiPriority="64" w:unhideWhenUsed="0"/>
+    <w:lsdException w:name="Medium List 1 Accent 4" w:semiHidden="0" w:uiPriority="65" w:unhideWhenUsed="0"/>
+    <w:lsdException w:name="Medium List 2 Accent 4" w:semiHidden="0" w:uiPriority="66" w:unhideWhenUsed="0"/>
+    <w:lsdException w:name="Medium Grid 1 Accent 4" w:semiHidden="0" w:uiPriority="67" w:unhideWhenUsed="0"/>
+    <w:lsdException w:name="Medium Grid 2 Accent 4" w:semiHidden="0" w:uiPriority="68" w:unhideWhenUsed="0"/>
+    <w:lsdException w:name="Medium Grid 3 Accent 4" w:semiHidden="0" w:uiPriority="69" w:unhideWhenUsed="0"/>
+    <w:lsdException w:name="Dark List Accent 4" w:semiHidden="0" w:uiPriority="70" w:unhideWhenUsed="0"/>
+    <w:lsdException w:name="Colorful Shading Accent 4" w:semiHidden="0" w:uiPriority="71" w:unhideWhenUsed="0"/>
+    <w:lsdException w:name="Colorful List Accent 4" w:semiHidden="0" w:uiPriority="72" w:unhideWhenUsed="0"/>
+    <w:lsdException w:name="Colorful Grid Accent 4" w:semiHidden="0" w:uiPriority="73" w:unhideWhenUsed="0"/>
+    <w:lsdException w:name="Light Shading Accent 5" w:semiHidden="0" w:uiPriority="60" w:unhideWhenUsed="0"/>
+    <w:lsdException w:name="Light List Accent 5" w:semiHidden="0" w:uiPriority="61" w:unhideWhenUsed="0"/>
+    <w:lsdException w:name="Light Grid Accent 5" w:semiHidden="0" w:uiPriority="62" w:unhideWhenUsed="0"/>
+    <w:lsdException w:name="Medium Shading 1 Accent 5" w:semiHidden="0" w:uiPriority="63" w:unhideWhenUsed="0"/>
+    <w:lsdException w:name="Medium Shading 2 Accent 5" w:semiHidden="0" w:uiPriority="64" w:unhideWhenUsed="0"/>
+    <w:lsdException w:name="Medium List 1 Accent 5" w:semiHidden="0" w:uiPriority="65" w:unhideWhenUsed="0"/>
+    <w:lsdException w:name="Medium List 2 Accent 5" w:semiHidden="0" w:uiPriority="66" w:unhideWhenUsed="0"/>
+    <w:lsdException w:name="Medium Grid 1 Accent 5" w:semiHidden="0" w:uiPriority="67" w:unhideWhenUsed="0"/>
+    <w:lsdException w:name="Medium Grid 2 Accent 5" w:semiHidden="0" w:uiPriority="68" w:unhideWhenUsed="0"/>
+    <w:lsdException w:name="Medium Grid 3 Accent 5" w:semiHidden="0" w:uiPriority="69" w:unhideWhenUsed="0"/>
+    <w:lsdException w:name="Dark List Accent 5" w:semiHidden="0" w:uiPriority="70" w:unhideWhenUsed="0"/>
+    <w:lsdException w:name="Colorful Shading Accent 5" w:semiHidden="0" w:uiPriority="71" w:unhideWhenUsed="0"/>
+    <w:lsdException w:name="Colorful List Accent 5" w:semiHidden="0" w:uiPriority="72" w:unhideWhenUsed="0"/>
+    <w:lsdException w:name="Colorful Grid Accent 5" w:semiHidden="0" w:uiPriority="73" w:unhideWhenUsed="0"/>
+    <w:lsdException w:name="Light Shading Accent 6" w:semiHidden="0" w:uiPriority="60" w:unhideWhenUsed="0"/>
+    <w:lsdException w:name="Light List Accent 6" w:semiHidden="0" w:uiPriority="61" w:unhideWhenUsed="0"/>
+    <w:lsdException w:name="Light Grid Accent 6" w:semiHidden="0" w:uiPriority="62" w:unhideWhenUsed="0"/>
+    <w:lsdException w:name="Medium Shading 1 Accent 6" w:semiHidden="0" w:uiPriority="63" w:unhideWhenUsed="0"/>
+    <w:lsdException w:name="Medium Shading 2 Accent 6" w:semiHidden="0" w:uiPriority="64" w:unhideWhenUsed="0"/>
+    <w:lsdException w:name="Medium List 1 Accent 6" w:semiHidden="0" w:uiPriority="65" w:unhideWhenUsed="0"/>
+    <w:lsdException w:name="Medium List 2 Accent 6" w:semiHidden="0" w:uiPriority="66" w:unhideWhenUsed="0"/>
+    <w:lsdException w:name="Medium Grid 1 Accent 6" w:semiHidden="0" w:uiPriority="67" w:unhideWhenUsed="0"/>
+    <w:lsdException w:name="Medium Grid 2 Accent 6" w:semiHidden="0" w:uiPriority="68" w:unhideWhenUsed="0"/>
+    <w:lsdException w:name="Medium Grid 3 Accent 6" w:semiHidden="0" w:uiPriority="69" w:unhideWhenUsed="0"/>
+    <w:lsdException w:name="Dark List Accent 6" w:semiHidden="0" w:uiPriority="70" w:unhideWhenUsed="0"/>
+    <w:lsdException w:name="Colorful Shading Accent 6" w:semiHidden="0" w:uiPriority="71" w:unhideWhenUsed="0"/>
+    <w:lsdException w:name="Colorful List Accent 6" w:semiHidden="0" w:uiPriority="72" w:unhideWhenUsed="0"/>
+    <w:lsdException w:name="Colorful Grid Accent 6" w:semiHidden="0" w:uiPriority="73" w:unhideWhenUsed="0"/>
+    <w:lsdException w:name="Subtle Emphasis" w:semiHidden="0" w:uiPriority="19" w:unhideWhenUsed="0" w:qFormat="1"/>
+    <w:lsdException w:name="Intense Emphasis" w:semiHidden="0" w:uiPriority="21" w:unhideWhenUsed="0" w:qFormat="1"/>
+    <w:lsdException w:name="Subtle Reference" w:semiHidden="0" w:uiPriority="31" w:unhideWhenUsed="0" w:qFormat="1"/>
+    <w:lsdException w:name="Intense Reference" w:semiHidden="0" w:uiPriority="32" w:unhideWhenUsed="0" w:qFormat="1"/>
+    <w:lsdException w:name="Book Title" w:semiHidden="0" w:uiPriority="33" w:unhideWhenUsed="0" w:qFormat="1"/>
+    <w:lsdException w:name="Bibliography" w:uiPriority="37"/>
+    <w:lsdException w:name="TOC Heading" w:uiPriority="39" w:qFormat="1"/>
+  </w:latentStyles>
+  <w:style w:type="paragraph" w:default="1" w:styleId="Normal">
+    <w:name w:val="Normal"/>
+    <w:qFormat/>
+  </w:style>
+  <w:style w:type="paragraph" w:styleId="Ttulo1">
+    <w:name w:val="heading 1"/>
+    <w:basedOn w:val="Normal"/>
+    <w:next w:val="Normal"/>
+    <w:link w:val="Ttulo1Car"/>
+    <w:uiPriority w:val="9"/>
+    <w:qFormat/>
+    <w:rsid w:val="00D8068F"/>
+    <w:pPr>
+      <w:keepNext/>
+      <w:keepLines/>
+      <w:spacing w:before="240" w:after="0"/>
+      <w:outlineLvl w:val="0"/>
+    </w:pPr>
+    <w:rPr>
+      <w:rFonts w:asciiTheme="majorHAnsi" w:eastAsiaTheme="majorEastAsia" w:hAnsiTheme="majorHAnsi" w:cstheme="majorBidi"/>
+      <w:color w:val="2E74B5" w:themeColor="accent1" w:themeShade="BF"/>
+      <w:sz w:val="32"/>
+      <w:szCs w:val="32"/>
+    </w:rPr>
+  </w:style>
+  <w:style w:type="paragraph" w:styleId="Ttulo2">
+    <w:name w:val="heading 2"/>
+    <w:basedOn w:val="Normal"/>
+    <w:next w:val="Normal"/>
+    <w:link w:val="Ttulo2Car"/>
+    <w:uiPriority w:val="9"/>
+    <w:unhideWhenUsed/>
+    <w:qFormat/>
+    <w:rsid w:val="00540369"/>
+    <w:pPr>
+      <w:keepNext/>
+      <w:keepLines/>
+      <w:spacing w:before="40" w:after="0"/>
+      <w:outlineLvl w:val="1"/>
+    </w:pPr>
+    <w:rPr>
+      <w:rFonts w:asciiTheme="majorHAnsi" w:eastAsiaTheme="majorEastAsia" w:hAnsiTheme="majorHAnsi" w:cstheme="majorBidi"/>
+      <w:color w:val="2E74B5" w:themeColor="accent1" w:themeShade="BF"/>
+      <w:sz w:val="26"/>
+      <w:szCs w:val="26"/>
+    </w:rPr>
+  </w:style>
+  <w:style w:type="paragraph" w:styleId="Ttulo3">
+    <w:name w:val="heading 3"/>
+    <w:basedOn w:val="Normal"/>
+    <w:next w:val="Normal"/>
+    <w:link w:val="Ttulo3Car"/>
+    <w:uiPriority w:val="9"/>
+    <w:unhideWhenUsed/>
+    <w:qFormat/>
+    <w:rsid w:val="00540369"/>
+    <w:pPr>
+      <w:keepNext/>
+      <w:keepLines/>
+      <w:spacing w:before="40" w:after="0"/>
+      <w:outlineLvl w:val="2"/>
+    </w:pPr>
+    <w:rPr>
+      <w:rFonts w:asciiTheme="majorHAnsi" w:eastAsiaTheme="majorEastAsia" w:hAnsiTheme="majorHAnsi" w:cstheme="majorBidi"/>
+      <w:color w:val="1F4D78" w:themeColor="accent1" w:themeShade="7F"/>
+      <w:sz w:val="24"/>
+      <w:szCs w:val="24"/>
+    </w:rPr>
+  </w:style>
+  <w:style w:type="character" w:default="1" w:styleId="Fuentedeprrafopredeter">
+    <w:name w:val="Default Paragraph Font"/>
+    <w:uiPriority w:val="1"/>
+    <w:semiHidden/>
+    <w:unhideWhenUsed/>
+  </w:style>
+  <w:style w:type="table" w:default="1" w:styleId="Tablanormal">
+    <w:name w:val="Normal Table"/>
+    <w:uiPriority w:val="99"/>
+    <w:semiHidden/>
+    <w:unhideWhenUsed/>
+    <w:tblPr>
+      <w:tblInd w:w="0" w:type="dxa"/>
+      <w:tblCellMar>
+        <w:top w:w="0" w:type="dxa"/>
+        <w:left w:w="108" w:type="dxa"/>
+        <w:bottom w:w="0" w:type="dxa"/>
+        <w:right w:w="108" w:type="dxa"/>
+      </w:tblCellMar>
+    </w:tblPr>
+  </w:style>
+  <w:style w:type="numbering" w:default="1" w:styleId="Sinlista">
+    <w:name w:val="No List"/>
+    <w:uiPriority w:val="99"/>
+    <w:semiHidden/>
+    <w:unhideWhenUsed/>
+  </w:style>
+  <w:style w:type="character" w:customStyle="1" w:styleId="Ttulo1Car">
+    <w:name w:val="Título 1 Car"/>
+    <w:basedOn w:val="Fuentedeprrafopredeter"/>
+    <w:link w:val="Ttulo1"/>
+    <w:uiPriority w:val="9"/>
+    <w:rsid w:val="00D8068F"/>
+    <w:rPr>
+      <w:rFonts w:asciiTheme="majorHAnsi" w:eastAsiaTheme="majorEastAsia" w:hAnsiTheme="majorHAnsi" w:cstheme="majorBidi"/>
+      <w:color w:val="2E74B5" w:themeColor="accent1" w:themeShade="BF"/>
+      <w:sz w:val="32"/>
+      <w:szCs w:val="32"/>
+    </w:rPr>
+  </w:style>
+  <w:style w:type="paragraph" w:styleId="Citadestacada">
+    <w:name w:val="Intense Quote"/>
+    <w:basedOn w:val="Normal"/>
+    <w:next w:val="Normal"/>
+    <w:link w:val="CitadestacadaCar"/>
+    <w:uiPriority w:val="30"/>
+    <w:qFormat/>
+    <w:rsid w:val="00D8068F"/>
+    <w:pPr>
+      <w:pBdr>
+        <w:top w:val="single" w:sz="4" w:space="10" w:color="5B9BD5" w:themeColor="accent1"/>
+        <w:bottom w:val="single" w:sz="4" w:space="10" w:color="5B9BD5" w:themeColor="accent1"/>
+      </w:pBdr>
+      <w:spacing w:before="360" w:after="360"/>
+      <w:ind w:left="864" w:right="864"/>
+      <w:jc w:val="center"/>
+    </w:pPr>
+    <w:rPr>
+      <w:i/>
+      <w:iCs/>
+      <w:color w:val="5B9BD5" w:themeColor="accent1"/>
+    </w:rPr>
+  </w:style>
+  <w:style w:type="character" w:customStyle="1" w:styleId="CitadestacadaCar">
+    <w:name w:val="Cita destacada Car"/>
+    <w:basedOn w:val="Fuentedeprrafopredeter"/>
+    <w:link w:val="Citadestacada"/>
+    <w:uiPriority w:val="30"/>
+    <w:rsid w:val="00D8068F"/>
+    <w:rPr>
+      <w:i/>
+      <w:iCs/>
+      <w:color w:val="5B9BD5" w:themeColor="accent1"/>
+    </w:rPr>
+  </w:style>
+  <w:style w:type="paragraph" w:styleId="Prrafodelista">
+    <w:name w:val="List Paragraph"/>
+    <w:basedOn w:val="Normal"/>
+    <w:uiPriority w:val="34"/>
+    <w:qFormat/>
+    <w:rsid w:val="00D8068F"/>
+    <w:pPr>
+      <w:ind w:left="720"/>
+      <w:contextualSpacing/>
+    </w:pPr>
+  </w:style>
+  <w:style w:type="table" w:styleId="Tablaconcuadrcula">
+    <w:name w:val="Table Grid"/>
+    <w:basedOn w:val="Tablanormal"/>
+    <w:uiPriority w:val="39"/>
+    <w:rsid w:val="00E436E0"/>
+    <w:pPr>
+      <w:spacing w:after="0" w:line="240" w:lineRule="auto"/>
+    </w:pPr>
+    <w:tblPr>
+      <w:tblBorders>
+        <w:top w:val="single" w:sz="4" w:space="0" w:color="auto"/>
+        <w:left w:val="single" w:sz="4" w:space="0" w:color="auto"/>
+        <w:bottom w:val="single" w:sz="4" w:space="0" w:color="auto"/>
+        <w:right w:val="single" w:sz="4" w:space="0" w:color="auto"/>
+        <w:insideH w:val="single" w:sz="4" w:space="0" w:color="auto"/>
+        <w:insideV w:val="single" w:sz="4" w:space="0" w:color="auto"/>
+      </w:tblBorders>
+    </w:tblPr>
+  </w:style>
+  <w:style w:type="character" w:customStyle="1" w:styleId="Ttulo2Car">
+    <w:name w:val="Título 2 Car"/>
+    <w:basedOn w:val="Fuentedeprrafopredeter"/>
+    <w:link w:val="Ttulo2"/>
+    <w:uiPriority w:val="9"/>
+    <w:rsid w:val="00540369"/>
+    <w:rPr>
+      <w:rFonts w:asciiTheme="majorHAnsi" w:eastAsiaTheme="majorEastAsia" w:hAnsiTheme="majorHAnsi" w:cstheme="majorBidi"/>
+      <w:color w:val="2E74B5" w:themeColor="accent1" w:themeShade="BF"/>
+      <w:sz w:val="26"/>
+      <w:szCs w:val="26"/>
+    </w:rPr>
+  </w:style>
+  <w:style w:type="character" w:customStyle="1" w:styleId="Ttulo3Car">
+    <w:name w:val="Título 3 Car"/>
+    <w:basedOn w:val="Fuentedeprrafopredeter"/>
+    <w:link w:val="Ttulo3"/>
+    <w:uiPriority w:val="9"/>
+    <w:rsid w:val="00540369"/>
+    <w:rPr>
+      <w:rFonts w:asciiTheme="majorHAnsi" w:eastAsiaTheme="majorEastAsia" w:hAnsiTheme="majorHAnsi" w:cstheme="majorBidi"/>
+      <w:color w:val="1F4D78" w:themeColor="accent1" w:themeShade="7F"/>
+      <w:sz w:val="24"/>
+      <w:szCs w:val="24"/>
+    </w:rPr>
+  </w:style>
+  <w:style w:type="paragraph" w:styleId="Encabezado">
+    <w:name w:val="header"/>
+    <w:basedOn w:val="Normal"/>
+    <w:link w:val="EncabezadoCar"/>
+    <w:uiPriority w:val="99"/>
+    <w:unhideWhenUsed/>
+    <w:rsid w:val="0036078D"/>
+    <w:pPr>
+      <w:tabs>
+        <w:tab w:val="center" w:pos="4252"/>
+        <w:tab w:val="right" w:pos="8504"/>
+      </w:tabs>
+      <w:spacing w:after="0" w:line="240" w:lineRule="auto"/>
+    </w:pPr>
+  </w:style>
+  <w:style w:type="character" w:customStyle="1" w:styleId="EncabezadoCar">
+    <w:name w:val="Encabezado Car"/>
+    <w:basedOn w:val="Fuentedeprrafopredeter"/>
+    <w:link w:val="Encabezado"/>
+    <w:uiPriority w:val="99"/>
+    <w:rsid w:val="0036078D"/>
+  </w:style>
+  <w:style w:type="paragraph" w:styleId="Piedepgina">
+    <w:name w:val="footer"/>
+    <w:basedOn w:val="Normal"/>
+    <w:link w:val="PiedepginaCar"/>
+    <w:uiPriority w:val="99"/>
+    <w:unhideWhenUsed/>
+    <w:rsid w:val="0036078D"/>
+    <w:pPr>
+      <w:tabs>
+        <w:tab w:val="center" w:pos="4252"/>
+        <w:tab w:val="right" w:pos="8504"/>
+      </w:tabs>
+      <w:spacing w:after="0" w:line="240" w:lineRule="auto"/>
+    </w:pPr>
+  </w:style>
+  <w:style w:type="character" w:customStyle="1" w:styleId="PiedepginaCar">
+    <w:name w:val="Pie de página Car"/>
+    <w:basedOn w:val="Fuentedeprrafopredeter"/>
+    <w:link w:val="Piedepgina"/>
+    <w:uiPriority w:val="99"/>
+    <w:rsid w:val="0036078D"/>
+  </w:style>
+</w:styles>
+</file>
+
+<file path=word/stylesWithEffects.xml><?xml version="1.0" encoding="utf-8"?>
+<w:styles xmlns:wpc="http://schemas.microsoft.com/office/word/2010/wordprocessingCanvas" xmlns:mc="http://schemas.openxmlformats.org/markup-compatibility/2006" xmlns:o="urn:schemas-microsoft-com:office:office" xmlns:r="http://schemas.openxmlformats.org/officeDocument/2006/relationships" xmlns:m="http://schemas.openxmlformats.org/officeDocument/2006/math" xmlns:v="urn:schemas-microsoft-com:vml" xmlns:wp14="http://schemas.microsoft.com/office/word/2010/wordprocessingDrawing" xmlns:wp="http://schemas.openxmlformats.org/drawingml/2006/wordprocessingDrawing" xmlns:w10="urn:schemas-microsoft-com:office:word" xmlns:w="http://schemas.openxmlformats.org/wordprocessingml/2006/main" xmlns:w14="http://schemas.microsoft.com/office/word/2010/wordml" xmlns:wpg="http://schemas.microsoft.com/office/word/2010/wordprocessingGroup" xmlns:wpi="http://schemas.microsoft.com/office/word/2010/wordprocessingInk" xmlns:wne="http://schemas.microsoft.com/office/word/2006/wordml" xmlns:wps="http://schemas.microsoft.com/office/word/2010/wordprocessingShape" mc:Ignorable="w14 wp14">
+  <w:docDefaults>
+    <w:rPrDefault>
+      <w:rPr>
+        <w:rFonts w:asciiTheme="minorHAnsi" w:eastAsiaTheme="minorHAnsi" w:hAnsiTheme="minorHAnsi" w:cstheme="minorBidi"/>
+        <w:sz w:val="22"/>
+        <w:szCs w:val="22"/>
+        <w:lang w:val="es-ES" w:eastAsia="en-US" w:bidi="ar-SA"/>
+      </w:rPr>
+    </w:rPrDefault>
+    <w:pPrDefault>
+      <w:pPr>
+        <w:spacing w:after="160" w:line="259" w:lineRule="auto"/>
+      </w:pPr>
+    </w:pPrDefault>
+  </w:docDefaults>
+  <w:latentStyles w:defLockedState="0" w:defUIPriority="99" w:defSemiHidden="1" w:defUnhideWhenUsed="1" w:defQFormat="0" w:count="267">
+    <w:lsdException w:name="Normal" w:semiHidden="0" w:uiPriority="0" w:unhideWhenUsed="0" w:qFormat="1"/>
+    <w:lsdException w:name="heading 1" w:semiHidden="0" w:uiPriority="9" w:unhideWhenUsed="0" w:qFormat="1"/>
+    <w:lsdException w:name="heading 2" w:uiPriority="9" w:qFormat="1"/>
+    <w:lsdException w:name="heading 3" w:uiPriority="9" w:qFormat="1"/>
+    <w:lsdException w:name="heading 4" w:uiPriority="9" w:qFormat="1"/>
+    <w:lsdException w:name="heading 5" w:uiPriority="9" w:qFormat="1"/>
+    <w:lsdException w:name="heading 6" w:uiPriority="9" w:qFormat="1"/>
+    <w:lsdException w:name="heading 7" w:uiPriority="9" w:qFormat="1"/>
+    <w:lsdException w:name="heading 8" w:uiPriority="9" w:qFormat="1"/>
+    <w:lsdException w:name="heading 9" w:uiPriority="9" w:qFormat="1"/>
+    <w:lsdException w:name="toc 1" w:uiPriority="39"/>
+    <w:lsdException w:name="toc 2" w:uiPriority="39"/>
+    <w:lsdException w:name="toc 3" w:uiPriority="39"/>
+    <w:lsdException w:name="toc 4" w:uiPriority="39"/>
+    <w:lsdException w:name="toc 5" w:uiPriority="39"/>
+    <w:lsdException w:name="toc 6" w:uiPriority="39"/>
+    <w:lsdException w:name="toc 7" w:uiPriority="39"/>
+    <w:lsdException w:name="toc 8" w:uiPriority="39"/>
+    <w:lsdException w:name="toc 9" w:uiPriority="39"/>
+    <w:lsdException w:name="caption" w:uiPriority="35" w:qFormat="1"/>
+    <w:lsdException w:name="Title" w:semiHidden="0" w:uiPriority="10" w:unhideWhenUsed="0" w:qFormat="1"/>
+    <w:lsdException w:name="Default Paragraph Font" w:uiPriority="1"/>
+    <w:lsdException w:name="Subtitle" w:semiHidden="0" w:uiPriority="11" w:unhideWhenUsed="0" w:qFormat="1"/>
+    <w:lsdException w:name="Strong" w:semiHidden="0" w:uiPriority="22" w:unhideWhenUsed="0" w:qFormat="1"/>
+    <w:lsdException w:name="Emphasis" w:semiHidden="0" w:uiPriority="20" w:unhideWhenUsed="0" w:qFormat="1"/>
+    <w:lsdException w:name="Table Grid" w:semiHidden="0" w:uiPriority="39" w:unhideWhenUsed="0"/>
+    <w:lsdException w:name="Placeholder Text" w:unhideWhenUsed="0"/>
+    <w:lsdException w:name="No Spacing" w:semiHidden="0" w:uiPriority="1" w:unhideWhenUsed="0" w:qFormat="1"/>
+    <w:lsdException w:name="Light Shading" w:semiHidden="0" w:uiPriority="60" w:unhideWhenUsed="0"/>
+    <w:lsdException w:name="Light List" w:semiHidden="0" w:uiPriority="61" w:unhideWhenUsed="0"/>
+    <w:lsdException w:name="Light Grid" w:semiHidden="0" w:uiPriority="62" w:unhideWhenUsed="0"/>
+    <w:lsdException w:name="Medium Shading 1" w:semiHidden="0" w:uiPriority="63" w:unhideWhenUsed="0"/>
+    <w:lsdException w:name="Medium Shading 2" w:semiHidden="0" w:uiPriority="64" w:unhideWhenUsed="0"/>
+    <w:lsdException w:name="Medium List 1" w:semiHidden="0" w:uiPriority="65" w:unhideWhenUsed="0"/>
+    <w:lsdException w:name="Medium List 2" w:semiHidden="0" w:uiPriority="66" w:unhideWhenUsed="0"/>
+    <w:lsdException w:name="Medium Grid 1" w:semiHidden="0" w:uiPriority="67" w:unhideWhenUsed="0"/>
+    <w:lsdException w:name="Medium Grid 2" w:semiHidden="0" w:uiPriority="68" w:unhideWhenUsed="0"/>
+    <w:lsdException w:name="Medium Grid 3" w:semiHidden="0" w:uiPriority="69" w:unhideWhenUsed="0"/>
+    <w:lsdException w:name="Dark List" w:semiHidden="0" w:uiPriority="70" w:unhideWhenUsed="0"/>
+    <w:lsdException w:name="Colorful Shading" w:semiHidden="0" w:uiPriority="71" w:unhideWhenUsed="0"/>
+    <w:lsdException w:name="Colorful List" w:semiHidden="0" w:uiPriority="72" w:unhideWhenUsed="0"/>
+    <w:lsdException w:name="Colorful Grid" w:semiHidden="0" w:uiPriority="73" w:unhideWhenUsed="0"/>
+    <w:lsdException w:name="Light Shading Accent 1" w:semiHidden="0" w:uiPriority="60" w:unhideWhenUsed="0"/>
+    <w:lsdException w:name="Light List Accent 1" w:semiHidden="0" w:uiPriority="61" w:unhideWhenUsed="0"/>
+    <w:lsdException w:name="Light Grid Accent 1" w:semiHidden="0" w:uiPriority="62" w:unhideWhenUsed="0"/>
+    <w:lsdException w:name="Medium Shading 1 Accent 1" w:semiHidden="0" w:uiPriority="63" w:unhideWhenUsed="0"/>
+    <w:lsdException w:name="Medium Shading 2 Accent 1" w:semiHidden="0" w:uiPriority="64" w:unhideWhenUsed="0"/>
+    <w:lsdException w:name="Medium List 1 Accent 1" w:semiHidden="0" w:uiPriority="65" w:unhideWhenUsed="0"/>
+    <w:lsdException w:name="Revision" w:unhideWhenUsed="0"/>
+    <w:lsdException w:name="List Paragraph" w:semiHidden="0" w:uiPriority="34" w:unhideWhenUsed="0" w:qFormat="1"/>
+    <w:lsdException w:name="Quote" w:semiHidden="0" w:uiPriority="29" w:unhideWhenUsed="0" w:qFormat="1"/>
+    <w:lsdException w:name="Intense Quote" w:semiHidden="0" w:uiPriority="30" w:unhideWhenUsed="0" w:qFormat="1"/>
+    <w:lsdException w:name="Medium List 2 Accent 1" w:semiHidden="0" w:uiPriority="66" w:unhideWhenUsed="0"/>
+    <w:lsdException w:name="Medium Grid 1 Accent 1" w:semiHidden="0" w:uiPriority="67" w:unhideWhenUsed="0"/>
+    <w:lsdException w:name="Medium Grid 2 Accent 1" w:semiHidden="0" w:uiPriority="68" w:unhideWhenUsed="0"/>
+    <w:lsdException w:name="Medium Grid 3 Accent 1" w:semiHidden="0" w:uiPriority="69" w:unhideWhenUsed="0"/>
+    <w:lsdException w:name="Dark List Accent 1" w:semiHidden="0" w:uiPriority="70" w:unhideWhenUsed="0"/>
+    <w:lsdException w:name="Colorful Shading Accent 1" w:semiHidden="0" w:uiPriority="71" w:unhideWhenUsed="0"/>
+    <w:lsdException w:name="Colorful List Accent 1" w:semiHidden="0" w:uiPriority="72" w:unhideWhenUsed="0"/>
+    <w:lsdException w:name="Colorful Grid Accent 1" w:semiHidden="0" w:uiPriority="73" w:unhideWhenUsed="0"/>
+    <w:lsdException w:name="Light Shading Accent 2" w:semiHidden="0" w:uiPriority="60" w:unhideWhenUsed="0"/>
+    <w:lsdException w:name="Light List Accent 2" w:semiHidden="0" w:uiPriority="61" w:unhideWhenUsed="0"/>
+    <w:lsdException w:name="Light Grid Accent 2" w:semiHidden="0" w:uiPriority="62" w:unhideWhenUsed="0"/>
+    <w:lsdException w:name="Medium Shading 1 Accent 2" w:semiHidden="0" w:uiPriority="63" w:unhideWhenUsed="0"/>
+    <w:lsdException w:name="Medium Shading 2 Accent 2" w:semiHidden="0" w:uiPriority="64" w:unhideWhenUsed="0"/>
+    <w:lsdException w:name="Medium List 1 Accent 2" w:semiHidden="0" w:uiPriority="65" w:unhideWhenUsed="0"/>
+    <w:lsdException w:name="Medium List 2 Accent 2" w:semiHidden="0" w:uiPriority="66" w:unhideWhenUsed="0"/>
+    <w:lsdException w:name="Medium Grid 1 Accent 2" w:semiHidden="0" w:uiPriority="67" w:unhideWhenUsed="0"/>
+    <w:lsdException w:name="Medium Grid 2 Accent 2" w:semiHidden="0" w:uiPriority="68" w:unhideWhenUsed="0"/>
+    <w:lsdException w:name="Medium Grid 3 Accent 2" w:semiHidden="0" w:uiPriority="69" w:unhideWhenUsed="0"/>
+    <w:lsdException w:name="Dark List Accent 2" w:semiHidden="0" w:uiPriority="70" w:unhideWhenUsed="0"/>
+    <w:lsdException w:name="Colorful Shading Accent 2" w:semiHidden="0" w:uiPriority="71" w:unhideWhenUsed="0"/>
+    <w:lsdException w:name="Colorful List Accent 2" w:semiHidden="0" w:uiPriority="72" w:unhideWhenUsed="0"/>
+    <w:lsdException w:name="Colorful Grid Accent 2" w:semiHidden="0" w:uiPriority="73" w:unhideWhenUsed="0"/>
+    <w:lsdException w:name="Light Shading Accent 3" w:semiHidden="0" w:uiPriority="60" w:unhideWhenUsed="0"/>
+    <w:lsdException w:name="Light List Accent 3" w:semiHidden="0" w:uiPriority="61" w:unhideWhenUsed="0"/>
+    <w:lsdException w:name="Light Grid Accent 3" w:semiHidden="0" w:uiPriority="62" w:unhideWhenUsed="0"/>
+    <w:lsdException w:name="Medium Shading 1 Accent 3" w:semiHidden="0" w:uiPriority="63" w:unhideWhenUsed="0"/>
+    <w:lsdException w:name="Medium Shading 2 Accent 3" w:semiHidden="0" w:uiPriority="64" w:unhideWhenUsed="0"/>
+    <w:lsdException w:name="Medium List 1 Accent 3" w:semiHidden="0" w:uiPriority="65" w:unhideWhenUsed="0"/>
+    <w:lsdException w:name="Medium List 2 Accent 3" w:semiHidden="0" w:uiPriority="66" w:unhideWhenUsed="0"/>
+    <w:lsdException w:name="Medium Grid 1 Accent 3" w:semiHidden="0" w:uiPriority="67" w:unhideWhenUsed="0"/>
+    <w:lsdException w:name="Medium Grid 2 Accent 3" w:semiHidden="0" w:uiPriority="68" w:unhideWhenUsed="0"/>
+    <w:lsdException w:name="Medium Grid 3 Accent 3" w:semiHidden="0" w:uiPriority="69" w:unhideWhenUsed="0"/>
+    <w:lsdException w:name="Dark List Accent 3" w:semiHidden="0" w:uiPriority="70" w:unhideWhenUsed="0"/>
+    <w:lsdException w:name="Colorful Shading Accent 3" w:semiHidden="0" w:uiPriority="71" w:unhideWhenUsed="0"/>
+    <w:lsdException w:name="Colorful List Accent 3" w:semiHidden="0" w:uiPriority="72" w:unhideWhenUsed="0"/>
+    <w:lsdException w:name="Colorful Grid Accent 3" w:semiHidden="0" w:uiPriority="73" w:unhideWhenUsed="0"/>
+    <w:lsdException w:name="Light Shading Accent 4" w:semiHidden="0" w:uiPriority="60" w:unhideWhenUsed="0"/>
+    <w:lsdException w:name="Light List Accent 4" w:semiHidden="0" w:uiPriority="61" w:unhideWhenUsed="0"/>
+    <w:lsdException w:name="Light Grid Accent 4" w:semiHidden="0" w:uiPriority="62" w:unhideWhenUsed="0"/>
+    <w:lsdException w:name="Medium Shading 1 Accent 4" w:semiHidden="0" w:uiPriority="63" w:unhideWhenUsed="0"/>
+    <w:lsdException w:name="Medium Shading 2 Accent 4" w:semiHidden="0" w:uiPriority="64" w:unhideWhenUsed="0"/>
+    <w:lsdException w:name="Medium List 1 Accent 4" w:semiHidden="0" w:uiPriority="65" w:unhideWhenUsed="0"/>
+    <w:lsdException w:name="Medium List 2 Accent 4" w:semiHidden="0" w:uiPriority="66" w:unhideWhenUsed="0"/>
+    <w:lsdException w:name="Medium Grid 1 Accent 4" w:semiHidden="0" w:uiPriority="67" w:unhideWhenUsed="0"/>
+    <w:lsdException w:name="Medium Grid 2 Accent 4" w:semiHidden="0" w:uiPriority="68" w:unhideWhenUsed="0"/>
+    <w:lsdException w:name="Medium Grid 3 Accent 4" w:semiHidden="0" w:uiPriority="69" w:unhideWhenUsed="0"/>
+    <w:lsdException w:name="Dark List Accent 4" w:semiHidden="0" w:uiPriority="70" w:unhideWhenUsed="0"/>
+    <w:lsdException w:name="Colorful Shading Accent 4" w:semiHidden="0" w:uiPriority="71" w:unhideWhenUsed="0"/>
+    <w:lsdException w:name="Colorful List Accent 4" w:semiHidden="0" w:uiPriority="72" w:unhideWhenUsed="0"/>
+    <w:lsdException w:name="Colorful Grid Accent 4" w:semiHidden="0" w:uiPriority="73" w:unhideWhenUsed="0"/>
+    <w:lsdException w:name="Light Shading Accent 5" w:semiHidden="0" w:uiPriority="60" w:unhideWhenUsed="0"/>
+    <w:lsdException w:name="Light List Accent 5" w:semiHidden="0" w:uiPriority="61" w:unhideWhenUsed="0"/>
+    <w:lsdException w:name="Light Grid Accent 5" w:semiHidden="0" w:uiPriority="62" w:unhideWhenUsed="0"/>
+    <w:lsdException w:name="Medium Shading 1 Accent 5" w:semiHidden="0" w:uiPriority="63" w:unhideWhenUsed="0"/>
+    <w:lsdException w:name="Medium Shading 2 Accent 5" w:semiHidden="0" w:uiPriority="64" w:unhideWhenUsed="0"/>
+    <w:lsdException w:name="Medium List 1 Accent 5" w:semiHidden="0" w:uiPriority="65" w:unhideWhenUsed="0"/>
+    <w:lsdException w:name="Medium List 2 Accent 5" w:semiHidden="0" w:uiPriority="66" w:unhideWhenUsed="0"/>
+    <w:lsdException w:name="Medium Grid 1 Accent 5" w:semiHidden="0" w:uiPriority="67" w:unhideWhenUsed="0"/>
+    <w:lsdException w:name="Medium Grid 2 Accent 5" w:semiHidden="0" w:uiPriority="68" w:unhideWhenUsed="0"/>
+    <w:lsdException w:name="Medium Grid 3 Accent 5" w:semiHidden="0" w:uiPriority="69" w:unhideWhenUsed="0"/>
+    <w:lsdException w:name="Dark List Accent 5" w:semiHidden="0" w:uiPriority="70" w:unhideWhenUsed="0"/>
+    <w:lsdException w:name="Colorful Shading Accent 5" w:semiHidden="0" w:uiPriority="71" w:unhideWhenUsed="0"/>
+    <w:lsdException w:name="Colorful List Accent 5" w:semiHidden="0" w:uiPriority="72" w:unhideWhenUsed="0"/>
+    <w:lsdException w:name="Colorful Grid Accent 5" w:semiHidden="0" w:uiPriority="73" w:unhideWhenUsed="0"/>
+    <w:lsdException w:name="Light Shading Accent 6" w:semiHidden="0" w:uiPriority="60" w:unhideWhenUsed="0"/>
+    <w:lsdException w:name="Light List Accent 6" w:semiHidden="0" w:uiPriority="61" w:unhideWhenUsed="0"/>
+    <w:lsdException w:name="Light Grid Accent 6" w:semiHidden="0" w:uiPriority="62" w:unhideWhenUsed="0"/>
+    <w:lsdException w:name="Medium Shading 1 Accent 6" w:semiHidden="0" w:uiPriority="63" w:unhideWhenUsed="0"/>
+    <w:lsdException w:name="Medium Shading 2 Accent 6" w:semiHidden="0" w:uiPriority="64" w:unhideWhenUsed="0"/>
+    <w:lsdException w:name="Medium List 1 Accent 6" w:semiHidden="0" w:uiPriority="65" w:unhideWhenUsed="0"/>
+    <w:lsdException w:name="Medium List 2 Accent 6" w:semiHidden="0" w:uiPriority="66" w:unhideWhenUsed="0"/>
+    <w:lsdException w:name="Medium Grid 1 Accent 6" w:semiHidden="0" w:uiPriority="67" w:unhideWhenUsed="0"/>
+    <w:lsdException w:name="Medium Grid 2 Accent 6" w:semiHidden="0" w:uiPriority="68" w:unhideWhenUsed="0"/>
+    <w:lsdException w:name="Medium Grid 3 Accent 6" w:semiHidden="0" w:uiPriority="69" w:unhideWhenUsed="0"/>
+    <w:lsdException w:name="Dark List Accent 6" w:semiHidden="0" w:uiPriority="70" w:unhideWhenUsed="0"/>
+    <w:lsdException w:name="Colorful Shading Accent 6" w:semiHidden="0" w:uiPriority="71" w:unhideWhenUsed="0"/>
+    <w:lsdException w:name="Colorful List Accent 6" w:semiHidden="0" w:uiPriority="72" w:unhideWhenUsed="0"/>
+    <w:lsdException w:name="Colorful Grid Accent 6" w:semiHidden="0" w:uiPriority="73" w:unhideWhenUsed="0"/>
+    <w:lsdException w:name="Subtle Emphasis" w:semiHidden="0" w:uiPriority="19" w:unhideWhenUsed="0" w:qFormat="1"/>
+    <w:lsdException w:name="Intense Emphasis" w:semiHidden="0" w:uiPriority="21" w:unhideWhenUsed="0" w:qFormat="1"/>
+    <w:lsdException w:name="Subtle Reference" w:semiHidden="0" w:uiPriority="31" w:unhideWhenUsed="0" w:qFormat="1"/>
+    <w:lsdException w:name="Intense Reference" w:semiHidden="0" w:uiPriority="32" w:unhideWhenUsed="0" w:qFormat="1"/>
+    <w:lsdException w:name="Book Title" w:semiHidden="0" w:uiPriority="33" w:unhideWhenUsed="0" w:qFormat="1"/>
+    <w:lsdException w:name="Bibliography" w:uiPriority="37"/>
+    <w:lsdException w:name="TOC Heading" w:uiPriority="39" w:qFormat="1"/>
   </w:latentStyles>
   <w:style w:type="paragraph" w:default="1" w:styleId="Normal">
     <w:name w:val="Normal"/>
@@ -2750,7 +2951,7 @@
   <a:extraClrSchemeLst/>
   <a:extLst>
     <a:ext uri="{05A4C25C-085E-4340-85A3-A5531E510DB2}">
-      <thm15:themeFamily xmlns:thm15="http://schemas.microsoft.com/office/thememl/2012/main" name="Office Theme" id="{62F939B6-93AF-4DB8-9C6B-D6C7DFDC589F}" vid="{4A3C46E8-61CC-4603-A589-7422A47A8E4A}"/>
+      <thm15:themeFamily xmlns:thm15="http://schemas.microsoft.com/office/thememl/2012/main" xmlns="" name="Office Theme" id="{62F939B6-93AF-4DB8-9C6B-D6C7DFDC589F}" vid="{4A3C46E8-61CC-4603-A589-7422A47A8E4A}"/>
     </a:ext>
   </a:extLst>
 </a:theme>

</xml_diff>

<commit_message>
Finalizado primer acercamiento a la solucion (riesgos pendientes)
</commit_message>
<xml_diff>
--- a/Documentacion/Documentacion.docx
+++ b/Documentacion/Documentacion.docx
@@ -1,6 +1,6 @@
 
 <file path=word/document.xml><?xml version="1.0" encoding="utf-8"?>
-<w:document xmlns:wpc="http://schemas.microsoft.com/office/word/2010/wordprocessingCanvas" xmlns:mc="http://schemas.openxmlformats.org/markup-compatibility/2006" xmlns:o="urn:schemas-microsoft-com:office:office" xmlns:r="http://schemas.openxmlformats.org/officeDocument/2006/relationships" xmlns:m="http://schemas.openxmlformats.org/officeDocument/2006/math" xmlns:v="urn:schemas-microsoft-com:vml" xmlns:wp14="http://schemas.microsoft.com/office/word/2010/wordprocessingDrawing" xmlns:wp="http://schemas.openxmlformats.org/drawingml/2006/wordprocessingDrawing" xmlns:w10="urn:schemas-microsoft-com:office:word" xmlns:w="http://schemas.openxmlformats.org/wordprocessingml/2006/main" xmlns:w14="http://schemas.microsoft.com/office/word/2010/wordml" xmlns:w15="http://schemas.microsoft.com/office/word/2012/wordml" xmlns:wpg="http://schemas.microsoft.com/office/word/2010/wordprocessingGroup" xmlns:wpi="http://schemas.microsoft.com/office/word/2010/wordprocessingInk" xmlns:wne="http://schemas.microsoft.com/office/word/2006/wordml" xmlns:wps="http://schemas.microsoft.com/office/word/2010/wordprocessingShape" mc:Ignorable="w14 w15 wp14">
+<w:document xmlns:wpc="http://schemas.microsoft.com/office/word/2010/wordprocessingCanvas" xmlns:mc="http://schemas.openxmlformats.org/markup-compatibility/2006" xmlns:o="urn:schemas-microsoft-com:office:office" xmlns:r="http://schemas.openxmlformats.org/officeDocument/2006/relationships" xmlns:m="http://schemas.openxmlformats.org/officeDocument/2006/math" xmlns:v="urn:schemas-microsoft-com:vml" xmlns:wp14="http://schemas.microsoft.com/office/word/2010/wordprocessingDrawing" xmlns:wp="http://schemas.openxmlformats.org/drawingml/2006/wordprocessingDrawing" xmlns:w10="urn:schemas-microsoft-com:office:word" xmlns:w="http://schemas.openxmlformats.org/wordprocessingml/2006/main" xmlns:w14="http://schemas.microsoft.com/office/word/2010/wordml" xmlns:wpg="http://schemas.microsoft.com/office/word/2010/wordprocessingGroup" xmlns:wpi="http://schemas.microsoft.com/office/word/2010/wordprocessingInk" xmlns:wne="http://schemas.microsoft.com/office/word/2006/wordml" xmlns:wps="http://schemas.microsoft.com/office/word/2010/wordprocessingShape" mc:Ignorable="w14 wp14">
   <w:body>
     <w:p>
       <w:pPr>
@@ -9,6 +9,8 @@
           <w:sz w:val="40"/>
         </w:rPr>
       </w:pPr>
+      <w:bookmarkStart w:id="0" w:name="_GoBack"/>
+      <w:bookmarkEnd w:id="0"/>
       <w:r>
         <w:rPr>
           <w:sz w:val="40"/>
@@ -30,7 +32,7 @@
     </w:p>
     <w:p>
       <w:pPr>
-        <w:ind w:left="708" w:firstLine="708"/>
+        <w:ind w:firstLine="708"/>
         <w:jc w:val="both"/>
       </w:pPr>
       <w:proofErr w:type="spellStart"/>
@@ -50,7 +52,7 @@
     </w:p>
     <w:p>
       <w:pPr>
-        <w:ind w:left="708" w:firstLine="708"/>
+        <w:ind w:firstLine="708"/>
         <w:jc w:val="both"/>
       </w:pPr>
       <w:r>
@@ -59,7 +61,7 @@
     </w:p>
     <w:p>
       <w:pPr>
-        <w:ind w:left="708" w:firstLine="708"/>
+        <w:ind w:firstLine="708"/>
         <w:jc w:val="both"/>
       </w:pPr>
       <w:r>
@@ -88,7 +90,7 @@
     </w:p>
     <w:p>
       <w:pPr>
-        <w:ind w:left="708" w:firstLine="708"/>
+        <w:ind w:firstLine="708"/>
         <w:jc w:val="both"/>
       </w:pPr>
       <w:r>
@@ -110,6 +112,7 @@
           <w:ilvl w:val="2"/>
           <w:numId w:val="1"/>
         </w:numPr>
+        <w:ind w:left="1452"/>
         <w:jc w:val="both"/>
       </w:pPr>
       <w:r>
@@ -126,6 +129,7 @@
           <w:ilvl w:val="2"/>
           <w:numId w:val="1"/>
         </w:numPr>
+        <w:ind w:left="1452"/>
         <w:jc w:val="both"/>
       </w:pPr>
       <w:r>
@@ -139,6 +143,7 @@
           <w:ilvl w:val="0"/>
           <w:numId w:val="2"/>
         </w:numPr>
+        <w:ind w:left="1632"/>
         <w:jc w:val="both"/>
         <w:rPr>
           <w:i/>
@@ -162,7 +167,10 @@
     </w:p>
     <w:p>
       <w:pPr>
-        <w:ind w:left="708" w:firstLine="708"/>
+        <w:jc w:val="both"/>
+        <w:rPr>
+          <w:sz w:val="20"/>
+        </w:rPr>
       </w:pPr>
     </w:p>
     <w:p>
@@ -182,7 +190,7 @@
     </w:p>
     <w:p>
       <w:pPr>
-        <w:ind w:left="720" w:firstLine="696"/>
+        <w:ind w:firstLine="696"/>
         <w:jc w:val="both"/>
       </w:pPr>
       <w:r>
@@ -210,31 +218,6 @@
     </w:p>
     <w:p>
       <w:pPr>
-        <w:ind w:left="720" w:firstLine="696"/>
-        <w:jc w:val="both"/>
-      </w:pPr>
-    </w:p>
-    <w:p>
-      <w:pPr>
-        <w:ind w:left="720" w:firstLine="696"/>
-        <w:jc w:val="both"/>
-      </w:pPr>
-    </w:p>
-    <w:p>
-      <w:pPr>
-        <w:ind w:left="720" w:firstLine="696"/>
-        <w:jc w:val="both"/>
-      </w:pPr>
-    </w:p>
-    <w:p>
-      <w:pPr>
-        <w:ind w:left="720" w:firstLine="696"/>
-        <w:jc w:val="both"/>
-      </w:pPr>
-    </w:p>
-    <w:p>
-      <w:pPr>
-        <w:ind w:left="720" w:firstLine="696"/>
         <w:jc w:val="both"/>
       </w:pPr>
     </w:p>
@@ -247,7 +230,6 @@
         </w:numPr>
       </w:pPr>
       <w:r>
-        <w:lastRenderedPageBreak/>
         <w:t xml:space="preserve">Identificación de </w:t>
       </w:r>
       <w:proofErr w:type="spellStart"/>
@@ -259,6 +241,7 @@
         <w:t xml:space="preserve"> (Descripción)</w:t>
       </w:r>
     </w:p>
+    <w:p/>
     <w:p>
       <w:pPr>
         <w:pStyle w:val="Ttulo2"/>
@@ -273,7 +256,7 @@
     </w:p>
     <w:p>
       <w:pPr>
-        <w:ind w:left="708" w:firstLine="708"/>
+        <w:ind w:firstLine="708"/>
         <w:jc w:val="both"/>
       </w:pPr>
       <w:r>
@@ -293,6 +276,7 @@
           <w:ilvl w:val="0"/>
           <w:numId w:val="5"/>
         </w:numPr>
+        <w:ind w:left="720"/>
         <w:jc w:val="both"/>
         <w:rPr>
           <w:sz w:val="22"/>
@@ -351,6 +335,7 @@
           <w:ilvl w:val="0"/>
           <w:numId w:val="5"/>
         </w:numPr>
+        <w:ind w:left="720"/>
         <w:jc w:val="both"/>
         <w:rPr>
           <w:sz w:val="22"/>
@@ -383,6 +368,7 @@
           <w:ilvl w:val="1"/>
           <w:numId w:val="5"/>
         </w:numPr>
+        <w:ind w:left="1440"/>
         <w:jc w:val="both"/>
         <w:rPr>
           <w:sz w:val="22"/>
@@ -394,6 +380,7 @@
           <w:sz w:val="22"/>
           <w:szCs w:val="22"/>
         </w:rPr>
+        <w:lastRenderedPageBreak/>
         <w:t xml:space="preserve">Facilidad de cambio del código de la aplicación para poder realizar cambios como la procedencia de los datos de una nueva </w:t>
       </w:r>
       <w:r>
@@ -411,6 +398,7 @@
           <w:ilvl w:val="1"/>
           <w:numId w:val="5"/>
         </w:numPr>
+        <w:ind w:left="1440"/>
         <w:jc w:val="both"/>
         <w:rPr>
           <w:sz w:val="22"/>
@@ -453,6 +441,7 @@
           <w:ilvl w:val="0"/>
           <w:numId w:val="5"/>
         </w:numPr>
+        <w:ind w:left="720"/>
         <w:jc w:val="both"/>
         <w:rPr>
           <w:sz w:val="22"/>
@@ -534,6 +523,7 @@
           <w:ilvl w:val="0"/>
           <w:numId w:val="5"/>
         </w:numPr>
+        <w:ind w:left="720"/>
         <w:jc w:val="both"/>
         <w:rPr>
           <w:sz w:val="22"/>
@@ -608,6 +598,7 @@
           <w:ilvl w:val="0"/>
           <w:numId w:val="5"/>
         </w:numPr>
+        <w:ind w:left="720"/>
         <w:jc w:val="both"/>
         <w:rPr>
           <w:sz w:val="22"/>
@@ -631,6 +622,7 @@
           <w:ilvl w:val="1"/>
           <w:numId w:val="5"/>
         </w:numPr>
+        <w:ind w:left="1440"/>
         <w:jc w:val="both"/>
         <w:rPr>
           <w:sz w:val="22"/>
@@ -652,6 +644,7 @@
           <w:ilvl w:val="1"/>
           <w:numId w:val="5"/>
         </w:numPr>
+        <w:ind w:left="1440"/>
         <w:jc w:val="both"/>
         <w:rPr>
           <w:sz w:val="22"/>
@@ -680,8 +673,6 @@
         </w:rPr>
         <w:t xml:space="preserve"> formato empleado por la aplicación es correcta y no se pierde la información en el proceso.</w:t>
       </w:r>
-      <w:bookmarkStart w:id="0" w:name="_GoBack"/>
-      <w:bookmarkEnd w:id="0"/>
     </w:p>
     <w:p>
       <w:pPr>
@@ -690,6 +681,7 @@
           <w:ilvl w:val="0"/>
           <w:numId w:val="5"/>
         </w:numPr>
+        <w:ind w:left="720"/>
         <w:jc w:val="both"/>
         <w:rPr>
           <w:sz w:val="22"/>
@@ -715,7 +707,12 @@
     </w:p>
     <w:p>
       <w:pPr>
-        <w:ind w:left="1416"/>
+        <w:pStyle w:val="Default"/>
+        <w:jc w:val="both"/>
+        <w:rPr>
+          <w:sz w:val="22"/>
+          <w:szCs w:val="22"/>
+        </w:rPr>
       </w:pPr>
     </w:p>
     <w:p>
@@ -735,61 +732,111 @@
     </w:p>
     <w:p>
       <w:pPr>
-        <w:ind w:left="708" w:firstLine="708"/>
-      </w:pPr>
-      <w:r>
-        <w:t>Una vez estudiados los requisitos y tras una serie de propuestas de solución, se opta por desarrollar un traductor en dos partes.</w:t>
-      </w:r>
-    </w:p>
-    <w:p>
-      <w:pPr>
-        <w:ind w:left="708" w:firstLine="708"/>
-      </w:pPr>
-      <w:r>
-        <w:t>Dichas partes se encargarán de generar el formato intermedio a partir de los formatos de entrada y de convertir el formato intermedio en el formato final de base de datos.</w:t>
-      </w:r>
-    </w:p>
-    <w:p>
-      <w:pPr>
-        <w:ind w:left="708" w:firstLine="708"/>
-      </w:pPr>
-      <w:r>
-        <w:t>La primera parte la compondrán un analizador léxico y un analizador sintáctico, que ayudarán a depurar las erratas de formato del fichero de entrada y generarán un árbol serializable que se utilizará como formato intermedio.</w:t>
-      </w:r>
-    </w:p>
-    <w:p>
-      <w:pPr>
-        <w:ind w:left="708" w:firstLine="708"/>
-      </w:pPr>
-      <w:r>
-        <w:t>La segunda parte se encarga de procesar el árbol y añadir los enunciados/respuestas a la base de datos.</w:t>
-      </w:r>
-    </w:p>
-    <w:p>
-      <w:pPr>
-        <w:ind w:left="720"/>
-      </w:pPr>
-    </w:p>
-    <w:p>
-      <w:pPr>
-        <w:ind w:left="720"/>
-      </w:pPr>
-    </w:p>
-    <w:p>
-      <w:pPr>
-        <w:ind w:left="720"/>
-      </w:pPr>
-    </w:p>
-    <w:p>
-      <w:pPr>
-        <w:ind w:left="720"/>
-      </w:pPr>
-    </w:p>
-    <w:p>
-      <w:pPr>
-        <w:ind w:left="720"/>
-      </w:pPr>
-    </w:p>
+        <w:ind w:firstLine="708"/>
+      </w:pPr>
+      <w:r>
+        <w:t xml:space="preserve">Una vez estudiados los requisitos y tras una serie de propuestas de solución, se opta por desarrollar </w:t>
+      </w:r>
+      <w:r>
+        <w:t xml:space="preserve">un traductor en dos etapas mediante el patrón arquitectónico de </w:t>
+      </w:r>
+      <w:r>
+        <w:rPr>
+          <w:i/>
+        </w:rPr>
+        <w:t>Pipe-and-</w:t>
+      </w:r>
+      <w:proofErr w:type="spellStart"/>
+      <w:r>
+        <w:rPr>
+          <w:i/>
+        </w:rPr>
+        <w:t>filter</w:t>
+      </w:r>
+      <w:proofErr w:type="spellEnd"/>
+      <w:r>
+        <w:t>.</w:t>
+      </w:r>
+    </w:p>
+    <w:p>
+      <w:pPr>
+        <w:ind w:firstLine="708"/>
+      </w:pPr>
+      <w:r>
+        <w:t>La primera etapa analizará los ficheros con las preguntas y generará un formato intermedio. Ésta etapa contendrá un analizador léxico y un analizador sintáctico</w:t>
+      </w:r>
+      <w:r>
+        <w:t xml:space="preserve"> que validarán el fichero de entrada y ayudarán a depurar las erratas que pueda contener. El formato intermedio será un AST (</w:t>
+      </w:r>
+      <w:proofErr w:type="spellStart"/>
+      <w:r>
+        <w:t>Abstract</w:t>
+      </w:r>
+      <w:proofErr w:type="spellEnd"/>
+      <w:r>
+        <w:t xml:space="preserve"> </w:t>
+      </w:r>
+      <w:proofErr w:type="spellStart"/>
+      <w:r>
+        <w:t>SyntaxTree</w:t>
+      </w:r>
+      <w:proofErr w:type="spellEnd"/>
+      <w:r>
+        <w:t>).</w:t>
+      </w:r>
+    </w:p>
+    <w:p>
+      <w:pPr>
+        <w:ind w:firstLine="708"/>
+      </w:pPr>
+      <w:r>
+        <w:t xml:space="preserve">La segunda etapa tomará las preguntas en formato intermedio y las procesará para poder almacenarlas en una base de datos. Estará compuesta por un </w:t>
+      </w:r>
+      <w:proofErr w:type="spellStart"/>
+      <w:r>
+        <w:rPr>
+          <w:i/>
+        </w:rPr>
+        <w:t>V</w:t>
+      </w:r>
+      <w:r>
+        <w:rPr>
+          <w:i/>
+        </w:rPr>
+        <w:t>isitor</w:t>
+      </w:r>
+      <w:proofErr w:type="spellEnd"/>
+      <w:r>
+        <w:t xml:space="preserve"> </w:t>
+      </w:r>
+      <w:r>
+        <w:t>que genere el formato final y un pequeño controlador que se encargará de añadir las preguntas a la base de datos.</w:t>
+      </w:r>
+    </w:p>
+    <w:p>
+      <w:pPr>
+        <w:ind w:firstLine="708"/>
+      </w:pPr>
+      <w:r>
+        <w:t>Ésta solución facilita, mediante la sustitución de filtros, tratar diferentes formatos de entrada (y de salida, de ser necesario). También permite observar los resultados intermedios y una posible ejecución independiente de ambas etapas.</w:t>
+      </w:r>
+      <w:r>
+        <w:t xml:space="preserve"> Así la empresa tendrá una herramienta que podrá adaptar con relativa facilidad a todos sus productos similares.</w:t>
+      </w:r>
+    </w:p>
+    <w:p>
+      <w:pPr>
+        <w:pStyle w:val="Ttulo2"/>
+        <w:numPr>
+          <w:ilvl w:val="1"/>
+          <w:numId w:val="4"/>
+        </w:numPr>
+      </w:pPr>
+      <w:r>
+        <w:t>Riesgos relacionados con la solución</w:t>
+      </w:r>
+    </w:p>
+    <w:p/>
     <w:p>
       <w:pPr>
         <w:pStyle w:val="Ttulo2"/>
@@ -961,16 +1008,6 @@
     </w:p>
     <w:p>
       <w:pPr>
-        <w:ind w:left="708"/>
-      </w:pPr>
-    </w:p>
-    <w:p>
-      <w:pPr>
-        <w:ind w:left="708"/>
-      </w:pPr>
-    </w:p>
-    <w:p>
-      <w:pPr>
         <w:pStyle w:val="Prrafodelista"/>
         <w:numPr>
           <w:ilvl w:val="0"/>
@@ -1019,6 +1056,7 @@
               <w:ind w:left="0"/>
             </w:pPr>
             <w:r>
+              <w:lastRenderedPageBreak/>
               <w:t>Código</w:t>
             </w:r>
           </w:p>
@@ -1827,8 +1865,8 @@
       </w:r>
     </w:p>
     <w:sectPr>
-      <w:headerReference w:type="default" r:id="rId7"/>
-      <w:footerReference w:type="default" r:id="rId8"/>
+      <w:headerReference w:type="default" r:id="rId8"/>
+      <w:footerReference w:type="default" r:id="rId9"/>
       <w:pgSz w:w="11906" w:h="16838"/>
       <w:pgMar w:top="1417" w:right="1701" w:bottom="1417" w:left="1701" w:header="708" w:footer="708" w:gutter="0"/>
       <w:cols w:space="708"/>
@@ -1839,7 +1877,7 @@
 </file>
 
 <file path=word/endnotes.xml><?xml version="1.0" encoding="utf-8"?>
-<w:endnotes xmlns:wpc="http://schemas.microsoft.com/office/word/2010/wordprocessingCanvas" xmlns:mc="http://schemas.openxmlformats.org/markup-compatibility/2006" xmlns:o="urn:schemas-microsoft-com:office:office" xmlns:r="http://schemas.openxmlformats.org/officeDocument/2006/relationships" xmlns:m="http://schemas.openxmlformats.org/officeDocument/2006/math" xmlns:v="urn:schemas-microsoft-com:vml" xmlns:wp14="http://schemas.microsoft.com/office/word/2010/wordprocessingDrawing" xmlns:wp="http://schemas.openxmlformats.org/drawingml/2006/wordprocessingDrawing" xmlns:w10="urn:schemas-microsoft-com:office:word" xmlns:w="http://schemas.openxmlformats.org/wordprocessingml/2006/main" xmlns:w14="http://schemas.microsoft.com/office/word/2010/wordml" xmlns:w15="http://schemas.microsoft.com/office/word/2012/wordml" xmlns:wpg="http://schemas.microsoft.com/office/word/2010/wordprocessingGroup" xmlns:wpi="http://schemas.microsoft.com/office/word/2010/wordprocessingInk" xmlns:wne="http://schemas.microsoft.com/office/word/2006/wordml" xmlns:wps="http://schemas.microsoft.com/office/word/2010/wordprocessingShape" mc:Ignorable="w14 w15 wp14">
+<w:endnotes xmlns:wpc="http://schemas.microsoft.com/office/word/2010/wordprocessingCanvas" xmlns:mc="http://schemas.openxmlformats.org/markup-compatibility/2006" xmlns:o="urn:schemas-microsoft-com:office:office" xmlns:r="http://schemas.openxmlformats.org/officeDocument/2006/relationships" xmlns:m="http://schemas.openxmlformats.org/officeDocument/2006/math" xmlns:v="urn:schemas-microsoft-com:vml" xmlns:wp14="http://schemas.microsoft.com/office/word/2010/wordprocessingDrawing" xmlns:wp="http://schemas.openxmlformats.org/drawingml/2006/wordprocessingDrawing" xmlns:w10="urn:schemas-microsoft-com:office:word" xmlns:w="http://schemas.openxmlformats.org/wordprocessingml/2006/main" xmlns:w14="http://schemas.microsoft.com/office/word/2010/wordml" xmlns:wpg="http://schemas.microsoft.com/office/word/2010/wordprocessingGroup" xmlns:wpi="http://schemas.microsoft.com/office/word/2010/wordprocessingInk" xmlns:wne="http://schemas.microsoft.com/office/word/2006/wordml" xmlns:wps="http://schemas.microsoft.com/office/word/2010/wordprocessingShape" mc:Ignorable="w14 wp14">
   <w:endnote w:type="separator" w:id="-1">
     <w:p>
       <w:pPr>
@@ -1864,7 +1902,7 @@
 </file>
 
 <file path=word/footer1.xml><?xml version="1.0" encoding="utf-8"?>
-<w:ftr xmlns:wpc="http://schemas.microsoft.com/office/word/2010/wordprocessingCanvas" xmlns:mc="http://schemas.openxmlformats.org/markup-compatibility/2006" xmlns:o="urn:schemas-microsoft-com:office:office" xmlns:r="http://schemas.openxmlformats.org/officeDocument/2006/relationships" xmlns:m="http://schemas.openxmlformats.org/officeDocument/2006/math" xmlns:v="urn:schemas-microsoft-com:vml" xmlns:wp14="http://schemas.microsoft.com/office/word/2010/wordprocessingDrawing" xmlns:wp="http://schemas.openxmlformats.org/drawingml/2006/wordprocessingDrawing" xmlns:w10="urn:schemas-microsoft-com:office:word" xmlns:w="http://schemas.openxmlformats.org/wordprocessingml/2006/main" xmlns:w14="http://schemas.microsoft.com/office/word/2010/wordml" xmlns:w15="http://schemas.microsoft.com/office/word/2012/wordml" xmlns:wpg="http://schemas.microsoft.com/office/word/2010/wordprocessingGroup" xmlns:wpi="http://schemas.microsoft.com/office/word/2010/wordprocessingInk" xmlns:wne="http://schemas.microsoft.com/office/word/2006/wordml" xmlns:wps="http://schemas.microsoft.com/office/word/2010/wordprocessingShape" mc:Ignorable="w14 w15 wp14">
+<w:ftr xmlns:wpc="http://schemas.microsoft.com/office/word/2010/wordprocessingCanvas" xmlns:mc="http://schemas.openxmlformats.org/markup-compatibility/2006" xmlns:o="urn:schemas-microsoft-com:office:office" xmlns:r="http://schemas.openxmlformats.org/officeDocument/2006/relationships" xmlns:m="http://schemas.openxmlformats.org/officeDocument/2006/math" xmlns:v="urn:schemas-microsoft-com:vml" xmlns:wp14="http://schemas.microsoft.com/office/word/2010/wordprocessingDrawing" xmlns:wp="http://schemas.openxmlformats.org/drawingml/2006/wordprocessingDrawing" xmlns:w10="urn:schemas-microsoft-com:office:word" xmlns:w="http://schemas.openxmlformats.org/wordprocessingml/2006/main" xmlns:w14="http://schemas.microsoft.com/office/word/2010/wordml" xmlns:wpg="http://schemas.microsoft.com/office/word/2010/wordprocessingGroup" xmlns:wpi="http://schemas.microsoft.com/office/word/2010/wordprocessingInk" xmlns:wne="http://schemas.microsoft.com/office/word/2006/wordml" xmlns:wps="http://schemas.microsoft.com/office/word/2010/wordprocessingShape" mc:Ignorable="w14 wp14">
   <w:p>
     <w:pPr>
       <w:pStyle w:val="Piedepgina"/>
@@ -1906,7 +1944,7 @@
 </file>
 
 <file path=word/footnotes.xml><?xml version="1.0" encoding="utf-8"?>
-<w:footnotes xmlns:wpc="http://schemas.microsoft.com/office/word/2010/wordprocessingCanvas" xmlns:mc="http://schemas.openxmlformats.org/markup-compatibility/2006" xmlns:o="urn:schemas-microsoft-com:office:office" xmlns:r="http://schemas.openxmlformats.org/officeDocument/2006/relationships" xmlns:m="http://schemas.openxmlformats.org/officeDocument/2006/math" xmlns:v="urn:schemas-microsoft-com:vml" xmlns:wp14="http://schemas.microsoft.com/office/word/2010/wordprocessingDrawing" xmlns:wp="http://schemas.openxmlformats.org/drawingml/2006/wordprocessingDrawing" xmlns:w10="urn:schemas-microsoft-com:office:word" xmlns:w="http://schemas.openxmlformats.org/wordprocessingml/2006/main" xmlns:w14="http://schemas.microsoft.com/office/word/2010/wordml" xmlns:w15="http://schemas.microsoft.com/office/word/2012/wordml" xmlns:wpg="http://schemas.microsoft.com/office/word/2010/wordprocessingGroup" xmlns:wpi="http://schemas.microsoft.com/office/word/2010/wordprocessingInk" xmlns:wne="http://schemas.microsoft.com/office/word/2006/wordml" xmlns:wps="http://schemas.microsoft.com/office/word/2010/wordprocessingShape" mc:Ignorable="w14 w15 wp14">
+<w:footnotes xmlns:wpc="http://schemas.microsoft.com/office/word/2010/wordprocessingCanvas" xmlns:mc="http://schemas.openxmlformats.org/markup-compatibility/2006" xmlns:o="urn:schemas-microsoft-com:office:office" xmlns:r="http://schemas.openxmlformats.org/officeDocument/2006/relationships" xmlns:m="http://schemas.openxmlformats.org/officeDocument/2006/math" xmlns:v="urn:schemas-microsoft-com:vml" xmlns:wp14="http://schemas.microsoft.com/office/word/2010/wordprocessingDrawing" xmlns:wp="http://schemas.openxmlformats.org/drawingml/2006/wordprocessingDrawing" xmlns:w10="urn:schemas-microsoft-com:office:word" xmlns:w="http://schemas.openxmlformats.org/wordprocessingml/2006/main" xmlns:w14="http://schemas.microsoft.com/office/word/2010/wordml" xmlns:wpg="http://schemas.microsoft.com/office/word/2010/wordprocessingGroup" xmlns:wpi="http://schemas.microsoft.com/office/word/2010/wordprocessingInk" xmlns:wne="http://schemas.microsoft.com/office/word/2006/wordml" xmlns:wps="http://schemas.microsoft.com/office/word/2010/wordprocessingShape" mc:Ignorable="w14 wp14">
   <w:footnote w:type="separator" w:id="-1">
     <w:p>
       <w:pPr>
@@ -1931,7 +1969,7 @@
 </file>
 
 <file path=word/header1.xml><?xml version="1.0" encoding="utf-8"?>
-<w:hdr xmlns:wpc="http://schemas.microsoft.com/office/word/2010/wordprocessingCanvas" xmlns:mc="http://schemas.openxmlformats.org/markup-compatibility/2006" xmlns:o="urn:schemas-microsoft-com:office:office" xmlns:r="http://schemas.openxmlformats.org/officeDocument/2006/relationships" xmlns:m="http://schemas.openxmlformats.org/officeDocument/2006/math" xmlns:v="urn:schemas-microsoft-com:vml" xmlns:wp14="http://schemas.microsoft.com/office/word/2010/wordprocessingDrawing" xmlns:wp="http://schemas.openxmlformats.org/drawingml/2006/wordprocessingDrawing" xmlns:w10="urn:schemas-microsoft-com:office:word" xmlns:w="http://schemas.openxmlformats.org/wordprocessingml/2006/main" xmlns:w14="http://schemas.microsoft.com/office/word/2010/wordml" xmlns:w15="http://schemas.microsoft.com/office/word/2012/wordml" xmlns:wpg="http://schemas.microsoft.com/office/word/2010/wordprocessingGroup" xmlns:wpi="http://schemas.microsoft.com/office/word/2010/wordprocessingInk" xmlns:wne="http://schemas.microsoft.com/office/word/2006/wordml" xmlns:wps="http://schemas.microsoft.com/office/word/2010/wordprocessingShape" mc:Ignorable="w14 w15 wp14">
+<w:hdr xmlns:wpc="http://schemas.microsoft.com/office/word/2010/wordprocessingCanvas" xmlns:mc="http://schemas.openxmlformats.org/markup-compatibility/2006" xmlns:o="urn:schemas-microsoft-com:office:office" xmlns:r="http://schemas.openxmlformats.org/officeDocument/2006/relationships" xmlns:m="http://schemas.openxmlformats.org/officeDocument/2006/math" xmlns:v="urn:schemas-microsoft-com:vml" xmlns:wp14="http://schemas.microsoft.com/office/word/2010/wordprocessingDrawing" xmlns:wp="http://schemas.openxmlformats.org/drawingml/2006/wordprocessingDrawing" xmlns:w10="urn:schemas-microsoft-com:office:word" xmlns:w="http://schemas.openxmlformats.org/wordprocessingml/2006/main" xmlns:w14="http://schemas.microsoft.com/office/word/2010/wordml" xmlns:wpg="http://schemas.microsoft.com/office/word/2010/wordprocessingGroup" xmlns:wpi="http://schemas.microsoft.com/office/word/2010/wordprocessingInk" xmlns:wne="http://schemas.microsoft.com/office/word/2006/wordml" xmlns:wps="http://schemas.microsoft.com/office/word/2010/wordprocessingShape" mc:Ignorable="w14 wp14">
   <w:p>
     <w:pPr>
       <w:pStyle w:val="Encabezado"/>
@@ -2017,7 +2055,7 @@
 </file>
 
 <file path=word/numbering.xml><?xml version="1.0" encoding="utf-8"?>
-<w:numbering xmlns:wpc="http://schemas.microsoft.com/office/word/2010/wordprocessingCanvas" xmlns:mc="http://schemas.openxmlformats.org/markup-compatibility/2006" xmlns:o="urn:schemas-microsoft-com:office:office" xmlns:r="http://schemas.openxmlformats.org/officeDocument/2006/relationships" xmlns:m="http://schemas.openxmlformats.org/officeDocument/2006/math" xmlns:v="urn:schemas-microsoft-com:vml" xmlns:wp14="http://schemas.microsoft.com/office/word/2010/wordprocessingDrawing" xmlns:wp="http://schemas.openxmlformats.org/drawingml/2006/wordprocessingDrawing" xmlns:w10="urn:schemas-microsoft-com:office:word" xmlns:w="http://schemas.openxmlformats.org/wordprocessingml/2006/main" xmlns:w14="http://schemas.microsoft.com/office/word/2010/wordml" xmlns:w15="http://schemas.microsoft.com/office/word/2012/wordml" xmlns:wpg="http://schemas.microsoft.com/office/word/2010/wordprocessingGroup" xmlns:wpi="http://schemas.microsoft.com/office/word/2010/wordprocessingInk" xmlns:wne="http://schemas.microsoft.com/office/word/2006/wordml" xmlns:wps="http://schemas.microsoft.com/office/word/2010/wordprocessingShape" mc:Ignorable="w14 w15 wp14">
+<w:numbering xmlns:wpc="http://schemas.microsoft.com/office/word/2010/wordprocessingCanvas" xmlns:mc="http://schemas.openxmlformats.org/markup-compatibility/2006" xmlns:o="urn:schemas-microsoft-com:office:office" xmlns:r="http://schemas.openxmlformats.org/officeDocument/2006/relationships" xmlns:m="http://schemas.openxmlformats.org/officeDocument/2006/math" xmlns:v="urn:schemas-microsoft-com:vml" xmlns:wp14="http://schemas.microsoft.com/office/word/2010/wordprocessingDrawing" xmlns:wp="http://schemas.openxmlformats.org/drawingml/2006/wordprocessingDrawing" xmlns:w10="urn:schemas-microsoft-com:office:word" xmlns:w="http://schemas.openxmlformats.org/wordprocessingml/2006/main" xmlns:w14="http://schemas.microsoft.com/office/word/2010/wordml" xmlns:wpg="http://schemas.microsoft.com/office/word/2010/wordprocessingGroup" xmlns:wpi="http://schemas.microsoft.com/office/word/2010/wordprocessingInk" xmlns:wne="http://schemas.microsoft.com/office/word/2006/wordml" xmlns:wps="http://schemas.microsoft.com/office/word/2010/wordprocessingShape" mc:Ignorable="w14 wp14">
   <w:abstractNum w:abstractNumId="0">
     <w:nsid w:val="2F923A76"/>
     <w:multiLevelType w:val="hybridMultilevel"/>
@@ -2418,87 +2456,87 @@
   </w:abstractNum>
   <w:abstractNum w:abstractNumId="4">
     <w:nsid w:val="6D2F7809"/>
-    <w:multiLevelType w:val="hybridMultilevel"/>
-    <w:tmpl w:val="E90027DE"/>
-    <w:lvl w:ilvl="0" w:tplc="0C0A000F">
+    <w:multiLevelType w:val="multilevel"/>
+    <w:tmpl w:val="0C0A001F"/>
+    <w:lvl w:ilvl="0">
       <w:start w:val="1"/>
       <w:numFmt w:val="decimal"/>
       <w:lvlText w:val="%1."/>
       <w:lvlJc w:val="left"/>
       <w:pPr>
-        <w:ind w:left="720" w:hanging="360"/>
-      </w:pPr>
-    </w:lvl>
-    <w:lvl w:ilvl="1" w:tplc="0C0A0019">
-      <w:start w:val="1"/>
-      <w:numFmt w:val="lowerLetter"/>
-      <w:lvlText w:val="%2."/>
-      <w:lvlJc w:val="left"/>
-      <w:pPr>
-        <w:ind w:left="1440" w:hanging="360"/>
-      </w:pPr>
-    </w:lvl>
-    <w:lvl w:ilvl="2" w:tplc="0C0A001B" w:tentative="1">
-      <w:start w:val="1"/>
-      <w:numFmt w:val="lowerRoman"/>
-      <w:lvlText w:val="%3."/>
-      <w:lvlJc w:val="right"/>
-      <w:pPr>
-        <w:ind w:left="2160" w:hanging="180"/>
-      </w:pPr>
-    </w:lvl>
-    <w:lvl w:ilvl="3" w:tplc="0C0A000F" w:tentative="1">
+        <w:ind w:left="360" w:hanging="360"/>
+      </w:pPr>
+    </w:lvl>
+    <w:lvl w:ilvl="1">
       <w:start w:val="1"/>
       <w:numFmt w:val="decimal"/>
-      <w:lvlText w:val="%4."/>
-      <w:lvlJc w:val="left"/>
-      <w:pPr>
-        <w:ind w:left="2880" w:hanging="360"/>
-      </w:pPr>
-    </w:lvl>
-    <w:lvl w:ilvl="4" w:tplc="0C0A0019" w:tentative="1">
-      <w:start w:val="1"/>
-      <w:numFmt w:val="lowerLetter"/>
-      <w:lvlText w:val="%5."/>
-      <w:lvlJc w:val="left"/>
-      <w:pPr>
-        <w:ind w:left="3600" w:hanging="360"/>
-      </w:pPr>
-    </w:lvl>
-    <w:lvl w:ilvl="5" w:tplc="0C0A001B" w:tentative="1">
-      <w:start w:val="1"/>
-      <w:numFmt w:val="lowerRoman"/>
-      <w:lvlText w:val="%6."/>
-      <w:lvlJc w:val="right"/>
-      <w:pPr>
-        <w:ind w:left="4320" w:hanging="180"/>
-      </w:pPr>
-    </w:lvl>
-    <w:lvl w:ilvl="6" w:tplc="0C0A000F" w:tentative="1">
+      <w:lvlText w:val="%1.%2."/>
+      <w:lvlJc w:val="left"/>
+      <w:pPr>
+        <w:ind w:left="792" w:hanging="432"/>
+      </w:pPr>
+    </w:lvl>
+    <w:lvl w:ilvl="2">
       <w:start w:val="1"/>
       <w:numFmt w:val="decimal"/>
-      <w:lvlText w:val="%7."/>
-      <w:lvlJc w:val="left"/>
-      <w:pPr>
-        <w:ind w:left="5040" w:hanging="360"/>
-      </w:pPr>
-    </w:lvl>
-    <w:lvl w:ilvl="7" w:tplc="0C0A0019" w:tentative="1">
-      <w:start w:val="1"/>
-      <w:numFmt w:val="lowerLetter"/>
-      <w:lvlText w:val="%8."/>
-      <w:lvlJc w:val="left"/>
-      <w:pPr>
-        <w:ind w:left="5760" w:hanging="360"/>
-      </w:pPr>
-    </w:lvl>
-    <w:lvl w:ilvl="8" w:tplc="0C0A001B" w:tentative="1">
-      <w:start w:val="1"/>
-      <w:numFmt w:val="lowerRoman"/>
-      <w:lvlText w:val="%9."/>
-      <w:lvlJc w:val="right"/>
-      <w:pPr>
-        <w:ind w:left="6480" w:hanging="180"/>
+      <w:lvlText w:val="%1.%2.%3."/>
+      <w:lvlJc w:val="left"/>
+      <w:pPr>
+        <w:ind w:left="1224" w:hanging="504"/>
+      </w:pPr>
+    </w:lvl>
+    <w:lvl w:ilvl="3">
+      <w:start w:val="1"/>
+      <w:numFmt w:val="decimal"/>
+      <w:lvlText w:val="%1.%2.%3.%4."/>
+      <w:lvlJc w:val="left"/>
+      <w:pPr>
+        <w:ind w:left="1728" w:hanging="648"/>
+      </w:pPr>
+    </w:lvl>
+    <w:lvl w:ilvl="4">
+      <w:start w:val="1"/>
+      <w:numFmt w:val="decimal"/>
+      <w:lvlText w:val="%1.%2.%3.%4.%5."/>
+      <w:lvlJc w:val="left"/>
+      <w:pPr>
+        <w:ind w:left="2232" w:hanging="792"/>
+      </w:pPr>
+    </w:lvl>
+    <w:lvl w:ilvl="5">
+      <w:start w:val="1"/>
+      <w:numFmt w:val="decimal"/>
+      <w:lvlText w:val="%1.%2.%3.%4.%5.%6."/>
+      <w:lvlJc w:val="left"/>
+      <w:pPr>
+        <w:ind w:left="2736" w:hanging="936"/>
+      </w:pPr>
+    </w:lvl>
+    <w:lvl w:ilvl="6">
+      <w:start w:val="1"/>
+      <w:numFmt w:val="decimal"/>
+      <w:lvlText w:val="%1.%2.%3.%4.%5.%6.%7."/>
+      <w:lvlJc w:val="left"/>
+      <w:pPr>
+        <w:ind w:left="3240" w:hanging="1080"/>
+      </w:pPr>
+    </w:lvl>
+    <w:lvl w:ilvl="7">
+      <w:start w:val="1"/>
+      <w:numFmt w:val="decimal"/>
+      <w:lvlText w:val="%1.%2.%3.%4.%5.%6.%7.%8."/>
+      <w:lvlJc w:val="left"/>
+      <w:pPr>
+        <w:ind w:left="3744" w:hanging="1224"/>
+      </w:pPr>
+    </w:lvl>
+    <w:lvl w:ilvl="8">
+      <w:start w:val="1"/>
+      <w:numFmt w:val="decimal"/>
+      <w:lvlText w:val="%1.%2.%3.%4.%5.%6.%7.%8.%9."/>
+      <w:lvlJc w:val="left"/>
+      <w:pPr>
+        <w:ind w:left="4320" w:hanging="1440"/>
       </w:pPr>
     </w:lvl>
   </w:abstractNum>
@@ -2521,7 +2559,7 @@
 </file>
 
 <file path=word/styles.xml><?xml version="1.0" encoding="utf-8"?>
-<w:styles xmlns:mc="http://schemas.openxmlformats.org/markup-compatibility/2006" xmlns:r="http://schemas.openxmlformats.org/officeDocument/2006/relationships" xmlns:w="http://schemas.openxmlformats.org/wordprocessingml/2006/main" xmlns:w14="http://schemas.microsoft.com/office/word/2010/wordml" xmlns:w15="http://schemas.microsoft.com/office/word/2012/wordml" mc:Ignorable="w14 w15">
+<w:styles xmlns:mc="http://schemas.openxmlformats.org/markup-compatibility/2006" xmlns:r="http://schemas.openxmlformats.org/officeDocument/2006/relationships" xmlns:w="http://schemas.openxmlformats.org/wordprocessingml/2006/main" xmlns:w14="http://schemas.microsoft.com/office/word/2010/wordml" mc:Ignorable="w14">
   <w:docDefaults>
     <w:rPrDefault>
       <w:rPr>
@@ -2537,378 +2575,563 @@
       </w:pPr>
     </w:pPrDefault>
   </w:docDefaults>
-  <w:latentStyles w:defLockedState="0" w:defUIPriority="99" w:defSemiHidden="0" w:defUnhideWhenUsed="0" w:defQFormat="0" w:count="371">
-    <w:lsdException w:name="Normal" w:uiPriority="0" w:qFormat="1"/>
-    <w:lsdException w:name="heading 1" w:uiPriority="9" w:qFormat="1"/>
-    <w:lsdException w:name="heading 2" w:semiHidden="1" w:uiPriority="9" w:unhideWhenUsed="1" w:qFormat="1"/>
-    <w:lsdException w:name="heading 3" w:semiHidden="1" w:uiPriority="9" w:unhideWhenUsed="1" w:qFormat="1"/>
-    <w:lsdException w:name="heading 4" w:semiHidden="1" w:uiPriority="9" w:unhideWhenUsed="1" w:qFormat="1"/>
-    <w:lsdException w:name="heading 5" w:semiHidden="1" w:uiPriority="9" w:unhideWhenUsed="1" w:qFormat="1"/>
-    <w:lsdException w:name="heading 6" w:semiHidden="1" w:uiPriority="9" w:unhideWhenUsed="1" w:qFormat="1"/>
-    <w:lsdException w:name="heading 7" w:semiHidden="1" w:uiPriority="9" w:unhideWhenUsed="1" w:qFormat="1"/>
-    <w:lsdException w:name="heading 8" w:semiHidden="1" w:uiPriority="9" w:unhideWhenUsed="1" w:qFormat="1"/>
-    <w:lsdException w:name="heading 9" w:semiHidden="1" w:uiPriority="9" w:unhideWhenUsed="1" w:qFormat="1"/>
-    <w:lsdException w:name="index 1" w:semiHidden="1" w:unhideWhenUsed="1"/>
-    <w:lsdException w:name="index 2" w:semiHidden="1" w:unhideWhenUsed="1"/>
-    <w:lsdException w:name="index 3" w:semiHidden="1" w:unhideWhenUsed="1"/>
-    <w:lsdException w:name="index 4" w:semiHidden="1" w:unhideWhenUsed="1"/>
-    <w:lsdException w:name="index 5" w:semiHidden="1" w:unhideWhenUsed="1"/>
-    <w:lsdException w:name="index 6" w:semiHidden="1" w:unhideWhenUsed="1"/>
-    <w:lsdException w:name="index 7" w:semiHidden="1" w:unhideWhenUsed="1"/>
-    <w:lsdException w:name="index 8" w:semiHidden="1" w:unhideWhenUsed="1"/>
-    <w:lsdException w:name="index 9" w:semiHidden="1" w:unhideWhenUsed="1"/>
-    <w:lsdException w:name="toc 1" w:semiHidden="1" w:uiPriority="39" w:unhideWhenUsed="1"/>
-    <w:lsdException w:name="toc 2" w:semiHidden="1" w:uiPriority="39" w:unhideWhenUsed="1"/>
-    <w:lsdException w:name="toc 3" w:semiHidden="1" w:uiPriority="39" w:unhideWhenUsed="1"/>
-    <w:lsdException w:name="toc 4" w:semiHidden="1" w:uiPriority="39" w:unhideWhenUsed="1"/>
-    <w:lsdException w:name="toc 5" w:semiHidden="1" w:uiPriority="39" w:unhideWhenUsed="1"/>
-    <w:lsdException w:name="toc 6" w:semiHidden="1" w:uiPriority="39" w:unhideWhenUsed="1"/>
-    <w:lsdException w:name="toc 7" w:semiHidden="1" w:uiPriority="39" w:unhideWhenUsed="1"/>
-    <w:lsdException w:name="toc 8" w:semiHidden="1" w:uiPriority="39" w:unhideWhenUsed="1"/>
-    <w:lsdException w:name="toc 9" w:semiHidden="1" w:uiPriority="39" w:unhideWhenUsed="1"/>
-    <w:lsdException w:name="Normal Indent" w:semiHidden="1" w:unhideWhenUsed="1"/>
-    <w:lsdException w:name="footnote text" w:semiHidden="1" w:unhideWhenUsed="1"/>
-    <w:lsdException w:name="annotation text" w:semiHidden="1" w:unhideWhenUsed="1"/>
-    <w:lsdException w:name="header" w:semiHidden="1" w:unhideWhenUsed="1"/>
-    <w:lsdException w:name="footer" w:semiHidden="1" w:unhideWhenUsed="1"/>
-    <w:lsdException w:name="index heading" w:semiHidden="1" w:unhideWhenUsed="1"/>
-    <w:lsdException w:name="caption" w:semiHidden="1" w:uiPriority="35" w:unhideWhenUsed="1" w:qFormat="1"/>
-    <w:lsdException w:name="table of figures" w:semiHidden="1" w:unhideWhenUsed="1"/>
-    <w:lsdException w:name="envelope address" w:semiHidden="1" w:unhideWhenUsed="1"/>
-    <w:lsdException w:name="envelope return" w:semiHidden="1" w:unhideWhenUsed="1"/>
-    <w:lsdException w:name="footnote reference" w:semiHidden="1" w:unhideWhenUsed="1"/>
-    <w:lsdException w:name="annotation reference" w:semiHidden="1" w:unhideWhenUsed="1"/>
-    <w:lsdException w:name="line number" w:semiHidden="1" w:unhideWhenUsed="1"/>
-    <w:lsdException w:name="page number" w:semiHidden="1" w:unhideWhenUsed="1"/>
-    <w:lsdException w:name="endnote reference" w:semiHidden="1" w:unhideWhenUsed="1"/>
-    <w:lsdException w:name="endnote text" w:semiHidden="1" w:unhideWhenUsed="1"/>
-    <w:lsdException w:name="table of authorities" w:semiHidden="1" w:unhideWhenUsed="1"/>
-    <w:lsdException w:name="macro" w:semiHidden="1" w:unhideWhenUsed="1"/>
-    <w:lsdException w:name="toa heading" w:semiHidden="1" w:unhideWhenUsed="1"/>
-    <w:lsdException w:name="List" w:semiHidden="1" w:unhideWhenUsed="1"/>
-    <w:lsdException w:name="List Bullet" w:semiHidden="1" w:unhideWhenUsed="1"/>
-    <w:lsdException w:name="List Number" w:semiHidden="1" w:unhideWhenUsed="1"/>
-    <w:lsdException w:name="List 2" w:semiHidden="1" w:unhideWhenUsed="1"/>
-    <w:lsdException w:name="List 3" w:semiHidden="1" w:unhideWhenUsed="1"/>
-    <w:lsdException w:name="List 4" w:semiHidden="1" w:unhideWhenUsed="1"/>
-    <w:lsdException w:name="List 5" w:semiHidden="1" w:unhideWhenUsed="1"/>
-    <w:lsdException w:name="List Bullet 2" w:semiHidden="1" w:unhideWhenUsed="1"/>
-    <w:lsdException w:name="List Bullet 3" w:semiHidden="1" w:unhideWhenUsed="1"/>
-    <w:lsdException w:name="List Bullet 4" w:semiHidden="1" w:unhideWhenUsed="1"/>
-    <w:lsdException w:name="List Bullet 5" w:semiHidden="1" w:unhideWhenUsed="1"/>
-    <w:lsdException w:name="List Number 2" w:semiHidden="1" w:unhideWhenUsed="1"/>
-    <w:lsdException w:name="List Number 3" w:semiHidden="1" w:unhideWhenUsed="1"/>
-    <w:lsdException w:name="List Number 4" w:semiHidden="1" w:unhideWhenUsed="1"/>
-    <w:lsdException w:name="List Number 5" w:semiHidden="1" w:unhideWhenUsed="1"/>
-    <w:lsdException w:name="Title" w:uiPriority="10" w:qFormat="1"/>
-    <w:lsdException w:name="Closing" w:semiHidden="1" w:unhideWhenUsed="1"/>
-    <w:lsdException w:name="Signature" w:semiHidden="1" w:unhideWhenUsed="1"/>
-    <w:lsdException w:name="Default Paragraph Font" w:semiHidden="1" w:uiPriority="1" w:unhideWhenUsed="1"/>
-    <w:lsdException w:name="Body Text" w:semiHidden="1" w:unhideWhenUsed="1"/>
-    <w:lsdException w:name="Body Text Indent" w:semiHidden="1" w:unhideWhenUsed="1"/>
-    <w:lsdException w:name="List Continue" w:semiHidden="1" w:unhideWhenUsed="1"/>
-    <w:lsdException w:name="List Continue 2" w:semiHidden="1" w:unhideWhenUsed="1"/>
-    <w:lsdException w:name="List Continue 3" w:semiHidden="1" w:unhideWhenUsed="1"/>
-    <w:lsdException w:name="List Continue 4" w:semiHidden="1" w:unhideWhenUsed="1"/>
-    <w:lsdException w:name="List Continue 5" w:semiHidden="1" w:unhideWhenUsed="1"/>
-    <w:lsdException w:name="Message Header" w:semiHidden="1" w:unhideWhenUsed="1"/>
-    <w:lsdException w:name="Subtitle" w:uiPriority="11" w:qFormat="1"/>
-    <w:lsdException w:name="Salutation" w:semiHidden="1" w:unhideWhenUsed="1"/>
-    <w:lsdException w:name="Date" w:semiHidden="1" w:unhideWhenUsed="1"/>
-    <w:lsdException w:name="Body Text First Indent" w:semiHidden="1" w:unhideWhenUsed="1"/>
-    <w:lsdException w:name="Body Text First Indent 2" w:semiHidden="1" w:unhideWhenUsed="1"/>
-    <w:lsdException w:name="Note Heading" w:semiHidden="1" w:unhideWhenUsed="1"/>
-    <w:lsdException w:name="Body Text 2" w:semiHidden="1" w:unhideWhenUsed="1"/>
-    <w:lsdException w:name="Body Text 3" w:semiHidden="1" w:unhideWhenUsed="1"/>
-    <w:lsdException w:name="Body Text Indent 2" w:semiHidden="1" w:unhideWhenUsed="1"/>
-    <w:lsdException w:name="Body Text Indent 3" w:semiHidden="1" w:unhideWhenUsed="1"/>
-    <w:lsdException w:name="Block Text" w:semiHidden="1" w:unhideWhenUsed="1"/>
-    <w:lsdException w:name="Hyperlink" w:semiHidden="1" w:unhideWhenUsed="1"/>
-    <w:lsdException w:name="FollowedHyperlink" w:semiHidden="1" w:unhideWhenUsed="1"/>
-    <w:lsdException w:name="Strong" w:uiPriority="22" w:qFormat="1"/>
-    <w:lsdException w:name="Emphasis" w:uiPriority="20" w:qFormat="1"/>
-    <w:lsdException w:name="Document Map" w:semiHidden="1" w:unhideWhenUsed="1"/>
-    <w:lsdException w:name="Plain Text" w:semiHidden="1" w:unhideWhenUsed="1"/>
-    <w:lsdException w:name="E-mail Signature" w:semiHidden="1" w:unhideWhenUsed="1"/>
-    <w:lsdException w:name="HTML Top of Form" w:semiHidden="1" w:unhideWhenUsed="1"/>
-    <w:lsdException w:name="HTML Bottom of Form" w:semiHidden="1" w:unhideWhenUsed="1"/>
-    <w:lsdException w:name="Normal (Web)" w:semiHidden="1" w:unhideWhenUsed="1"/>
-    <w:lsdException w:name="HTML Acronym" w:semiHidden="1" w:unhideWhenUsed="1"/>
-    <w:lsdException w:name="HTML Address" w:semiHidden="1" w:unhideWhenUsed="1"/>
-    <w:lsdException w:name="HTML Cite" w:semiHidden="1" w:unhideWhenUsed="1"/>
-    <w:lsdException w:name="HTML Code" w:semiHidden="1" w:unhideWhenUsed="1"/>
-    <w:lsdException w:name="HTML Definition" w:semiHidden="1" w:unhideWhenUsed="1"/>
-    <w:lsdException w:name="HTML Keyboard" w:semiHidden="1" w:unhideWhenUsed="1"/>
-    <w:lsdException w:name="HTML Preformatted" w:semiHidden="1" w:unhideWhenUsed="1"/>
-    <w:lsdException w:name="HTML Sample" w:semiHidden="1" w:unhideWhenUsed="1"/>
-    <w:lsdException w:name="HTML Typewriter" w:semiHidden="1" w:unhideWhenUsed="1"/>
-    <w:lsdException w:name="HTML Variable" w:semiHidden="1" w:unhideWhenUsed="1"/>
-    <w:lsdException w:name="Normal Table" w:semiHidden="1" w:unhideWhenUsed="1"/>
-    <w:lsdException w:name="annotation subject" w:semiHidden="1" w:unhideWhenUsed="1"/>
-    <w:lsdException w:name="No List" w:semiHidden="1" w:unhideWhenUsed="1"/>
-    <w:lsdException w:name="Outline List 1" w:semiHidden="1" w:unhideWhenUsed="1"/>
-    <w:lsdException w:name="Outline List 2" w:semiHidden="1" w:unhideWhenUsed="1"/>
-    <w:lsdException w:name="Outline List 3" w:semiHidden="1" w:unhideWhenUsed="1"/>
-    <w:lsdException w:name="Table Simple 1" w:semiHidden="1" w:unhideWhenUsed="1"/>
-    <w:lsdException w:name="Table Simple 2" w:semiHidden="1" w:unhideWhenUsed="1"/>
-    <w:lsdException w:name="Table Simple 3" w:semiHidden="1" w:unhideWhenUsed="1"/>
-    <w:lsdException w:name="Table Classic 1" w:semiHidden="1" w:unhideWhenUsed="1"/>
-    <w:lsdException w:name="Table Classic 2" w:semiHidden="1" w:unhideWhenUsed="1"/>
-    <w:lsdException w:name="Table Classic 3" w:semiHidden="1" w:unhideWhenUsed="1"/>
-    <w:lsdException w:name="Table Classic 4" w:semiHidden="1" w:unhideWhenUsed="1"/>
-    <w:lsdException w:name="Table Colorful 1" w:semiHidden="1" w:unhideWhenUsed="1"/>
-    <w:lsdException w:name="Table Colorful 2" w:semiHidden="1" w:unhideWhenUsed="1"/>
-    <w:lsdException w:name="Table Colorful 3" w:semiHidden="1" w:unhideWhenUsed="1"/>
-    <w:lsdException w:name="Table Columns 1" w:semiHidden="1" w:unhideWhenUsed="1"/>
-    <w:lsdException w:name="Table Columns 2" w:semiHidden="1" w:unhideWhenUsed="1"/>
-    <w:lsdException w:name="Table Columns 3" w:semiHidden="1" w:unhideWhenUsed="1"/>
-    <w:lsdException w:name="Table Columns 4" w:semiHidden="1" w:unhideWhenUsed="1"/>
-    <w:lsdException w:name="Table Columns 5" w:semiHidden="1" w:unhideWhenUsed="1"/>
-    <w:lsdException w:name="Table Grid 1" w:semiHidden="1" w:unhideWhenUsed="1"/>
-    <w:lsdException w:name="Table Grid 2" w:semiHidden="1" w:unhideWhenUsed="1"/>
-    <w:lsdException w:name="Table Grid 3" w:semiHidden="1" w:unhideWhenUsed="1"/>
-    <w:lsdException w:name="Table Grid 4" w:semiHidden="1" w:unhideWhenUsed="1"/>
-    <w:lsdException w:name="Table Grid 5" w:semiHidden="1" w:unhideWhenUsed="1"/>
-    <w:lsdException w:name="Table Grid 6" w:semiHidden="1" w:unhideWhenUsed="1"/>
-    <w:lsdException w:name="Table Grid 7" w:semiHidden="1" w:unhideWhenUsed="1"/>
-    <w:lsdException w:name="Table Grid 8" w:semiHidden="1" w:unhideWhenUsed="1"/>
-    <w:lsdException w:name="Table List 1" w:semiHidden="1" w:unhideWhenUsed="1"/>
-    <w:lsdException w:name="Table List 2" w:semiHidden="1" w:unhideWhenUsed="1"/>
-    <w:lsdException w:name="Table List 3" w:semiHidden="1" w:unhideWhenUsed="1"/>
-    <w:lsdException w:name="Table List 4" w:semiHidden="1" w:unhideWhenUsed="1"/>
-    <w:lsdException w:name="Table List 5" w:semiHidden="1" w:unhideWhenUsed="1"/>
-    <w:lsdException w:name="Table List 6" w:semiHidden="1" w:unhideWhenUsed="1"/>
-    <w:lsdException w:name="Table List 7" w:semiHidden="1" w:unhideWhenUsed="1"/>
-    <w:lsdException w:name="Table List 8" w:semiHidden="1" w:unhideWhenUsed="1"/>
-    <w:lsdException w:name="Table 3D effects 1" w:semiHidden="1" w:unhideWhenUsed="1"/>
-    <w:lsdException w:name="Table 3D effects 2" w:semiHidden="1" w:unhideWhenUsed="1"/>
-    <w:lsdException w:name="Table 3D effects 3" w:semiHidden="1" w:unhideWhenUsed="1"/>
-    <w:lsdException w:name="Table Contemporary" w:semiHidden="1" w:unhideWhenUsed="1"/>
-    <w:lsdException w:name="Table Elegant" w:semiHidden="1" w:unhideWhenUsed="1"/>
-    <w:lsdException w:name="Table Professional" w:semiHidden="1" w:unhideWhenUsed="1"/>
-    <w:lsdException w:name="Table Subtle 1" w:semiHidden="1" w:unhideWhenUsed="1"/>
-    <w:lsdException w:name="Table Subtle 2" w:semiHidden="1" w:unhideWhenUsed="1"/>
-    <w:lsdException w:name="Table Web 1" w:semiHidden="1" w:unhideWhenUsed="1"/>
-    <w:lsdException w:name="Table Web 2" w:semiHidden="1" w:unhideWhenUsed="1"/>
-    <w:lsdException w:name="Table Web 3" w:semiHidden="1" w:unhideWhenUsed="1"/>
-    <w:lsdException w:name="Balloon Text" w:semiHidden="1" w:unhideWhenUsed="1"/>
-    <w:lsdException w:name="Table Grid" w:uiPriority="39"/>
-    <w:lsdException w:name="Table Theme" w:semiHidden="1" w:unhideWhenUsed="1"/>
-    <w:lsdException w:name="Placeholder Text" w:semiHidden="1"/>
-    <w:lsdException w:name="No Spacing" w:uiPriority="1" w:qFormat="1"/>
-    <w:lsdException w:name="Light Shading" w:uiPriority="60"/>
-    <w:lsdException w:name="Light List" w:uiPriority="61"/>
-    <w:lsdException w:name="Light Grid" w:uiPriority="62"/>
-    <w:lsdException w:name="Medium Shading 1" w:uiPriority="63"/>
-    <w:lsdException w:name="Medium Shading 2" w:uiPriority="64"/>
-    <w:lsdException w:name="Medium List 1" w:uiPriority="65"/>
-    <w:lsdException w:name="Medium List 2" w:uiPriority="66"/>
-    <w:lsdException w:name="Medium Grid 1" w:uiPriority="67"/>
-    <w:lsdException w:name="Medium Grid 2" w:uiPriority="68"/>
-    <w:lsdException w:name="Medium Grid 3" w:uiPriority="69"/>
-    <w:lsdException w:name="Dark List" w:uiPriority="70"/>
-    <w:lsdException w:name="Colorful Shading" w:uiPriority="71"/>
-    <w:lsdException w:name="Colorful List" w:uiPriority="72"/>
-    <w:lsdException w:name="Colorful Grid" w:uiPriority="73"/>
-    <w:lsdException w:name="Light Shading Accent 1" w:uiPriority="60"/>
-    <w:lsdException w:name="Light List Accent 1" w:uiPriority="61"/>
-    <w:lsdException w:name="Light Grid Accent 1" w:uiPriority="62"/>
-    <w:lsdException w:name="Medium Shading 1 Accent 1" w:uiPriority="63"/>
-    <w:lsdException w:name="Medium Shading 2 Accent 1" w:uiPriority="64"/>
-    <w:lsdException w:name="Medium List 1 Accent 1" w:uiPriority="65"/>
-    <w:lsdException w:name="Revision" w:semiHidden="1"/>
-    <w:lsdException w:name="List Paragraph" w:uiPriority="34" w:qFormat="1"/>
-    <w:lsdException w:name="Quote" w:uiPriority="29" w:qFormat="1"/>
-    <w:lsdException w:name="Intense Quote" w:uiPriority="30" w:qFormat="1"/>
-    <w:lsdException w:name="Medium List 2 Accent 1" w:uiPriority="66"/>
-    <w:lsdException w:name="Medium Grid 1 Accent 1" w:uiPriority="67"/>
-    <w:lsdException w:name="Medium Grid 2 Accent 1" w:uiPriority="68"/>
-    <w:lsdException w:name="Medium Grid 3 Accent 1" w:uiPriority="69"/>
-    <w:lsdException w:name="Dark List Accent 1" w:uiPriority="70"/>
-    <w:lsdException w:name="Colorful Shading Accent 1" w:uiPriority="71"/>
-    <w:lsdException w:name="Colorful List Accent 1" w:uiPriority="72"/>
-    <w:lsdException w:name="Colorful Grid Accent 1" w:uiPriority="73"/>
-    <w:lsdException w:name="Light Shading Accent 2" w:uiPriority="60"/>
-    <w:lsdException w:name="Light List Accent 2" w:uiPriority="61"/>
-    <w:lsdException w:name="Light Grid Accent 2" w:uiPriority="62"/>
-    <w:lsdException w:name="Medium Shading 1 Accent 2" w:uiPriority="63"/>
-    <w:lsdException w:name="Medium Shading 2 Accent 2" w:uiPriority="64"/>
-    <w:lsdException w:name="Medium List 1 Accent 2" w:uiPriority="65"/>
-    <w:lsdException w:name="Medium List 2 Accent 2" w:uiPriority="66"/>
-    <w:lsdException w:name="Medium Grid 1 Accent 2" w:uiPriority="67"/>
-    <w:lsdException w:name="Medium Grid 2 Accent 2" w:uiPriority="68"/>
-    <w:lsdException w:name="Medium Grid 3 Accent 2" w:uiPriority="69"/>
-    <w:lsdException w:name="Dark List Accent 2" w:uiPriority="70"/>
-    <w:lsdException w:name="Colorful Shading Accent 2" w:uiPriority="71"/>
-    <w:lsdException w:name="Colorful List Accent 2" w:uiPriority="72"/>
-    <w:lsdException w:name="Colorful Grid Accent 2" w:uiPriority="73"/>
-    <w:lsdException w:name="Light Shading Accent 3" w:uiPriority="60"/>
-    <w:lsdException w:name="Light List Accent 3" w:uiPriority="61"/>
-    <w:lsdException w:name="Light Grid Accent 3" w:uiPriority="62"/>
-    <w:lsdException w:name="Medium Shading 1 Accent 3" w:uiPriority="63"/>
-    <w:lsdException w:name="Medium Shading 2 Accent 3" w:uiPriority="64"/>
-    <w:lsdException w:name="Medium List 1 Accent 3" w:uiPriority="65"/>
-    <w:lsdException w:name="Medium List 2 Accent 3" w:uiPriority="66"/>
-    <w:lsdException w:name="Medium Grid 1 Accent 3" w:uiPriority="67"/>
-    <w:lsdException w:name="Medium Grid 2 Accent 3" w:uiPriority="68"/>
-    <w:lsdException w:name="Medium Grid 3 Accent 3" w:uiPriority="69"/>
-    <w:lsdException w:name="Dark List Accent 3" w:uiPriority="70"/>
-    <w:lsdException w:name="Colorful Shading Accent 3" w:uiPriority="71"/>
-    <w:lsdException w:name="Colorful List Accent 3" w:uiPriority="72"/>
-    <w:lsdException w:name="Colorful Grid Accent 3" w:uiPriority="73"/>
-    <w:lsdException w:name="Light Shading Accent 4" w:uiPriority="60"/>
-    <w:lsdException w:name="Light List Accent 4" w:uiPriority="61"/>
-    <w:lsdException w:name="Light Grid Accent 4" w:uiPriority="62"/>
-    <w:lsdException w:name="Medium Shading 1 Accent 4" w:uiPriority="63"/>
-    <w:lsdException w:name="Medium Shading 2 Accent 4" w:uiPriority="64"/>
-    <w:lsdException w:name="Medium List 1 Accent 4" w:uiPriority="65"/>
-    <w:lsdException w:name="Medium List 2 Accent 4" w:uiPriority="66"/>
-    <w:lsdException w:name="Medium Grid 1 Accent 4" w:uiPriority="67"/>
-    <w:lsdException w:name="Medium Grid 2 Accent 4" w:uiPriority="68"/>
-    <w:lsdException w:name="Medium Grid 3 Accent 4" w:uiPriority="69"/>
-    <w:lsdException w:name="Dark List Accent 4" w:uiPriority="70"/>
-    <w:lsdException w:name="Colorful Shading Accent 4" w:uiPriority="71"/>
-    <w:lsdException w:name="Colorful List Accent 4" w:uiPriority="72"/>
-    <w:lsdException w:name="Colorful Grid Accent 4" w:uiPriority="73"/>
-    <w:lsdException w:name="Light Shading Accent 5" w:uiPriority="60"/>
-    <w:lsdException w:name="Light List Accent 5" w:uiPriority="61"/>
-    <w:lsdException w:name="Light Grid Accent 5" w:uiPriority="62"/>
-    <w:lsdException w:name="Medium Shading 1 Accent 5" w:uiPriority="63"/>
-    <w:lsdException w:name="Medium Shading 2 Accent 5" w:uiPriority="64"/>
-    <w:lsdException w:name="Medium List 1 Accent 5" w:uiPriority="65"/>
-    <w:lsdException w:name="Medium List 2 Accent 5" w:uiPriority="66"/>
-    <w:lsdException w:name="Medium Grid 1 Accent 5" w:uiPriority="67"/>
-    <w:lsdException w:name="Medium Grid 2 Accent 5" w:uiPriority="68"/>
-    <w:lsdException w:name="Medium Grid 3 Accent 5" w:uiPriority="69"/>
-    <w:lsdException w:name="Dark List Accent 5" w:uiPriority="70"/>
-    <w:lsdException w:name="Colorful Shading Accent 5" w:uiPriority="71"/>
-    <w:lsdException w:name="Colorful List Accent 5" w:uiPriority="72"/>
-    <w:lsdException w:name="Colorful Grid Accent 5" w:uiPriority="73"/>
-    <w:lsdException w:name="Light Shading Accent 6" w:uiPriority="60"/>
-    <w:lsdException w:name="Light List Accent 6" w:uiPriority="61"/>
-    <w:lsdException w:name="Light Grid Accent 6" w:uiPriority="62"/>
-    <w:lsdException w:name="Medium Shading 1 Accent 6" w:uiPriority="63"/>
-    <w:lsdException w:name="Medium Shading 2 Accent 6" w:uiPriority="64"/>
-    <w:lsdException w:name="Medium List 1 Accent 6" w:uiPriority="65"/>
-    <w:lsdException w:name="Medium List 2 Accent 6" w:uiPriority="66"/>
-    <w:lsdException w:name="Medium Grid 1 Accent 6" w:uiPriority="67"/>
-    <w:lsdException w:name="Medium Grid 2 Accent 6" w:uiPriority="68"/>
-    <w:lsdException w:name="Medium Grid 3 Accent 6" w:uiPriority="69"/>
-    <w:lsdException w:name="Dark List Accent 6" w:uiPriority="70"/>
-    <w:lsdException w:name="Colorful Shading Accent 6" w:uiPriority="71"/>
-    <w:lsdException w:name="Colorful List Accent 6" w:uiPriority="72"/>
-    <w:lsdException w:name="Colorful Grid Accent 6" w:uiPriority="73"/>
-    <w:lsdException w:name="Subtle Emphasis" w:uiPriority="19" w:qFormat="1"/>
-    <w:lsdException w:name="Intense Emphasis" w:uiPriority="21" w:qFormat="1"/>
-    <w:lsdException w:name="Subtle Reference" w:uiPriority="31" w:qFormat="1"/>
-    <w:lsdException w:name="Intense Reference" w:uiPriority="32" w:qFormat="1"/>
-    <w:lsdException w:name="Book Title" w:uiPriority="33" w:qFormat="1"/>
-    <w:lsdException w:name="Bibliography" w:semiHidden="1" w:uiPriority="37" w:unhideWhenUsed="1"/>
-    <w:lsdException w:name="TOC Heading" w:semiHidden="1" w:uiPriority="39" w:unhideWhenUsed="1" w:qFormat="1"/>
-    <w:lsdException w:name="Plain Table 1" w:uiPriority="41"/>
-    <w:lsdException w:name="Plain Table 2" w:uiPriority="42"/>
-    <w:lsdException w:name="Plain Table 3" w:uiPriority="43"/>
-    <w:lsdException w:name="Plain Table 4" w:uiPriority="44"/>
-    <w:lsdException w:name="Plain Table 5" w:uiPriority="45"/>
-    <w:lsdException w:name="Grid Table Light" w:uiPriority="40"/>
-    <w:lsdException w:name="Grid Table 1 Light" w:uiPriority="46"/>
-    <w:lsdException w:name="Grid Table 2" w:uiPriority="47"/>
-    <w:lsdException w:name="Grid Table 3" w:uiPriority="48"/>
-    <w:lsdException w:name="Grid Table 4" w:uiPriority="49"/>
-    <w:lsdException w:name="Grid Table 5 Dark" w:uiPriority="50"/>
-    <w:lsdException w:name="Grid Table 6 Colorful" w:uiPriority="51"/>
-    <w:lsdException w:name="Grid Table 7 Colorful" w:uiPriority="52"/>
-    <w:lsdException w:name="Grid Table 1 Light Accent 1" w:uiPriority="46"/>
-    <w:lsdException w:name="Grid Table 2 Accent 1" w:uiPriority="47"/>
-    <w:lsdException w:name="Grid Table 3 Accent 1" w:uiPriority="48"/>
-    <w:lsdException w:name="Grid Table 4 Accent 1" w:uiPriority="49"/>
-    <w:lsdException w:name="Grid Table 5 Dark Accent 1" w:uiPriority="50"/>
-    <w:lsdException w:name="Grid Table 6 Colorful Accent 1" w:uiPriority="51"/>
-    <w:lsdException w:name="Grid Table 7 Colorful Accent 1" w:uiPriority="52"/>
-    <w:lsdException w:name="Grid Table 1 Light Accent 2" w:uiPriority="46"/>
-    <w:lsdException w:name="Grid Table 2 Accent 2" w:uiPriority="47"/>
-    <w:lsdException w:name="Grid Table 3 Accent 2" w:uiPriority="48"/>
-    <w:lsdException w:name="Grid Table 4 Accent 2" w:uiPriority="49"/>
-    <w:lsdException w:name="Grid Table 5 Dark Accent 2" w:uiPriority="50"/>
-    <w:lsdException w:name="Grid Table 6 Colorful Accent 2" w:uiPriority="51"/>
-    <w:lsdException w:name="Grid Table 7 Colorful Accent 2" w:uiPriority="52"/>
-    <w:lsdException w:name="Grid Table 1 Light Accent 3" w:uiPriority="46"/>
-    <w:lsdException w:name="Grid Table 2 Accent 3" w:uiPriority="47"/>
-    <w:lsdException w:name="Grid Table 3 Accent 3" w:uiPriority="48"/>
-    <w:lsdException w:name="Grid Table 4 Accent 3" w:uiPriority="49"/>
-    <w:lsdException w:name="Grid Table 5 Dark Accent 3" w:uiPriority="50"/>
-    <w:lsdException w:name="Grid Table 6 Colorful Accent 3" w:uiPriority="51"/>
-    <w:lsdException w:name="Grid Table 7 Colorful Accent 3" w:uiPriority="52"/>
-    <w:lsdException w:name="Grid Table 1 Light Accent 4" w:uiPriority="46"/>
-    <w:lsdException w:name="Grid Table 2 Accent 4" w:uiPriority="47"/>
-    <w:lsdException w:name="Grid Table 3 Accent 4" w:uiPriority="48"/>
-    <w:lsdException w:name="Grid Table 4 Accent 4" w:uiPriority="49"/>
-    <w:lsdException w:name="Grid Table 5 Dark Accent 4" w:uiPriority="50"/>
-    <w:lsdException w:name="Grid Table 6 Colorful Accent 4" w:uiPriority="51"/>
-    <w:lsdException w:name="Grid Table 7 Colorful Accent 4" w:uiPriority="52"/>
-    <w:lsdException w:name="Grid Table 1 Light Accent 5" w:uiPriority="46"/>
-    <w:lsdException w:name="Grid Table 2 Accent 5" w:uiPriority="47"/>
-    <w:lsdException w:name="Grid Table 3 Accent 5" w:uiPriority="48"/>
-    <w:lsdException w:name="Grid Table 4 Accent 5" w:uiPriority="49"/>
-    <w:lsdException w:name="Grid Table 5 Dark Accent 5" w:uiPriority="50"/>
-    <w:lsdException w:name="Grid Table 6 Colorful Accent 5" w:uiPriority="51"/>
-    <w:lsdException w:name="Grid Table 7 Colorful Accent 5" w:uiPriority="52"/>
-    <w:lsdException w:name="Grid Table 1 Light Accent 6" w:uiPriority="46"/>
-    <w:lsdException w:name="Grid Table 2 Accent 6" w:uiPriority="47"/>
-    <w:lsdException w:name="Grid Table 3 Accent 6" w:uiPriority="48"/>
-    <w:lsdException w:name="Grid Table 4 Accent 6" w:uiPriority="49"/>
-    <w:lsdException w:name="Grid Table 5 Dark Accent 6" w:uiPriority="50"/>
-    <w:lsdException w:name="Grid Table 6 Colorful Accent 6" w:uiPriority="51"/>
-    <w:lsdException w:name="Grid Table 7 Colorful Accent 6" w:uiPriority="52"/>
-    <w:lsdException w:name="List Table 1 Light" w:uiPriority="46"/>
-    <w:lsdException w:name="List Table 2" w:uiPriority="47"/>
-    <w:lsdException w:name="List Table 3" w:uiPriority="48"/>
-    <w:lsdException w:name="List Table 4" w:uiPriority="49"/>
-    <w:lsdException w:name="List Table 5 Dark" w:uiPriority="50"/>
-    <w:lsdException w:name="List Table 6 Colorful" w:uiPriority="51"/>
-    <w:lsdException w:name="List Table 7 Colorful" w:uiPriority="52"/>
-    <w:lsdException w:name="List Table 1 Light Accent 1" w:uiPriority="46"/>
-    <w:lsdException w:name="List Table 2 Accent 1" w:uiPriority="47"/>
-    <w:lsdException w:name="List Table 3 Accent 1" w:uiPriority="48"/>
-    <w:lsdException w:name="List Table 4 Accent 1" w:uiPriority="49"/>
-    <w:lsdException w:name="List Table 5 Dark Accent 1" w:uiPriority="50"/>
-    <w:lsdException w:name="List Table 6 Colorful Accent 1" w:uiPriority="51"/>
-    <w:lsdException w:name="List Table 7 Colorful Accent 1" w:uiPriority="52"/>
-    <w:lsdException w:name="List Table 1 Light Accent 2" w:uiPriority="46"/>
-    <w:lsdException w:name="List Table 2 Accent 2" w:uiPriority="47"/>
-    <w:lsdException w:name="List Table 3 Accent 2" w:uiPriority="48"/>
-    <w:lsdException w:name="List Table 4 Accent 2" w:uiPriority="49"/>
-    <w:lsdException w:name="List Table 5 Dark Accent 2" w:uiPriority="50"/>
-    <w:lsdException w:name="List Table 6 Colorful Accent 2" w:uiPriority="51"/>
-    <w:lsdException w:name="List Table 7 Colorful Accent 2" w:uiPriority="52"/>
-    <w:lsdException w:name="List Table 1 Light Accent 3" w:uiPriority="46"/>
-    <w:lsdException w:name="List Table 2 Accent 3" w:uiPriority="47"/>
-    <w:lsdException w:name="List Table 3 Accent 3" w:uiPriority="48"/>
-    <w:lsdException w:name="List Table 4 Accent 3" w:uiPriority="49"/>
-    <w:lsdException w:name="List Table 5 Dark Accent 3" w:uiPriority="50"/>
-    <w:lsdException w:name="List Table 6 Colorful Accent 3" w:uiPriority="51"/>
-    <w:lsdException w:name="List Table 7 Colorful Accent 3" w:uiPriority="52"/>
-    <w:lsdException w:name="List Table 1 Light Accent 4" w:uiPriority="46"/>
-    <w:lsdException w:name="List Table 2 Accent 4" w:uiPriority="47"/>
-    <w:lsdException w:name="List Table 3 Accent 4" w:uiPriority="48"/>
-    <w:lsdException w:name="List Table 4 Accent 4" w:uiPriority="49"/>
-    <w:lsdException w:name="List Table 5 Dark Accent 4" w:uiPriority="50"/>
-    <w:lsdException w:name="List Table 6 Colorful Accent 4" w:uiPriority="51"/>
-    <w:lsdException w:name="List Table 7 Colorful Accent 4" w:uiPriority="52"/>
-    <w:lsdException w:name="List Table 1 Light Accent 5" w:uiPriority="46"/>
-    <w:lsdException w:name="List Table 2 Accent 5" w:uiPriority="47"/>
-    <w:lsdException w:name="List Table 3 Accent 5" w:uiPriority="48"/>
-    <w:lsdException w:name="List Table 4 Accent 5" w:uiPriority="49"/>
-    <w:lsdException w:name="List Table 5 Dark Accent 5" w:uiPriority="50"/>
-    <w:lsdException w:name="List Table 6 Colorful Accent 5" w:uiPriority="51"/>
-    <w:lsdException w:name="List Table 7 Colorful Accent 5" w:uiPriority="52"/>
-    <w:lsdException w:name="List Table 1 Light Accent 6" w:uiPriority="46"/>
-    <w:lsdException w:name="List Table 2 Accent 6" w:uiPriority="47"/>
-    <w:lsdException w:name="List Table 3 Accent 6" w:uiPriority="48"/>
-    <w:lsdException w:name="List Table 4 Accent 6" w:uiPriority="49"/>
-    <w:lsdException w:name="List Table 5 Dark Accent 6" w:uiPriority="50"/>
-    <w:lsdException w:name="List Table 6 Colorful Accent 6" w:uiPriority="51"/>
-    <w:lsdException w:name="List Table 7 Colorful Accent 6" w:uiPriority="52"/>
+  <w:latentStyles w:defLockedState="0" w:defUIPriority="99" w:defSemiHidden="1" w:defUnhideWhenUsed="1" w:defQFormat="0" w:count="267">
+    <w:lsdException w:name="Normal" w:semiHidden="0" w:uiPriority="0" w:unhideWhenUsed="0" w:qFormat="1"/>
+    <w:lsdException w:name="heading 1" w:semiHidden="0" w:uiPriority="9" w:unhideWhenUsed="0" w:qFormat="1"/>
+    <w:lsdException w:name="heading 2" w:uiPriority="9" w:qFormat="1"/>
+    <w:lsdException w:name="heading 3" w:uiPriority="9" w:qFormat="1"/>
+    <w:lsdException w:name="heading 4" w:uiPriority="9" w:qFormat="1"/>
+    <w:lsdException w:name="heading 5" w:uiPriority="9" w:qFormat="1"/>
+    <w:lsdException w:name="heading 6" w:uiPriority="9" w:qFormat="1"/>
+    <w:lsdException w:name="heading 7" w:uiPriority="9" w:qFormat="1"/>
+    <w:lsdException w:name="heading 8" w:uiPriority="9" w:qFormat="1"/>
+    <w:lsdException w:name="heading 9" w:uiPriority="9" w:qFormat="1"/>
+    <w:lsdException w:name="toc 1" w:uiPriority="39"/>
+    <w:lsdException w:name="toc 2" w:uiPriority="39"/>
+    <w:lsdException w:name="toc 3" w:uiPriority="39"/>
+    <w:lsdException w:name="toc 4" w:uiPriority="39"/>
+    <w:lsdException w:name="toc 5" w:uiPriority="39"/>
+    <w:lsdException w:name="toc 6" w:uiPriority="39"/>
+    <w:lsdException w:name="toc 7" w:uiPriority="39"/>
+    <w:lsdException w:name="toc 8" w:uiPriority="39"/>
+    <w:lsdException w:name="toc 9" w:uiPriority="39"/>
+    <w:lsdException w:name="caption" w:uiPriority="35" w:qFormat="1"/>
+    <w:lsdException w:name="Title" w:semiHidden="0" w:uiPriority="10" w:unhideWhenUsed="0" w:qFormat="1"/>
+    <w:lsdException w:name="Default Paragraph Font" w:uiPriority="1"/>
+    <w:lsdException w:name="Subtitle" w:semiHidden="0" w:uiPriority="11" w:unhideWhenUsed="0" w:qFormat="1"/>
+    <w:lsdException w:name="Strong" w:semiHidden="0" w:uiPriority="22" w:unhideWhenUsed="0" w:qFormat="1"/>
+    <w:lsdException w:name="Emphasis" w:semiHidden="0" w:uiPriority="20" w:unhideWhenUsed="0" w:qFormat="1"/>
+    <w:lsdException w:name="Table Grid" w:semiHidden="0" w:uiPriority="39" w:unhideWhenUsed="0"/>
+    <w:lsdException w:name="Placeholder Text" w:unhideWhenUsed="0"/>
+    <w:lsdException w:name="No Spacing" w:semiHidden="0" w:uiPriority="1" w:unhideWhenUsed="0" w:qFormat="1"/>
+    <w:lsdException w:name="Light Shading" w:semiHidden="0" w:uiPriority="60" w:unhideWhenUsed="0"/>
+    <w:lsdException w:name="Light List" w:semiHidden="0" w:uiPriority="61" w:unhideWhenUsed="0"/>
+    <w:lsdException w:name="Light Grid" w:semiHidden="0" w:uiPriority="62" w:unhideWhenUsed="0"/>
+    <w:lsdException w:name="Medium Shading 1" w:semiHidden="0" w:uiPriority="63" w:unhideWhenUsed="0"/>
+    <w:lsdException w:name="Medium Shading 2" w:semiHidden="0" w:uiPriority="64" w:unhideWhenUsed="0"/>
+    <w:lsdException w:name="Medium List 1" w:semiHidden="0" w:uiPriority="65" w:unhideWhenUsed="0"/>
+    <w:lsdException w:name="Medium List 2" w:semiHidden="0" w:uiPriority="66" w:unhideWhenUsed="0"/>
+    <w:lsdException w:name="Medium Grid 1" w:semiHidden="0" w:uiPriority="67" w:unhideWhenUsed="0"/>
+    <w:lsdException w:name="Medium Grid 2" w:semiHidden="0" w:uiPriority="68" w:unhideWhenUsed="0"/>
+    <w:lsdException w:name="Medium Grid 3" w:semiHidden="0" w:uiPriority="69" w:unhideWhenUsed="0"/>
+    <w:lsdException w:name="Dark List" w:semiHidden="0" w:uiPriority="70" w:unhideWhenUsed="0"/>
+    <w:lsdException w:name="Colorful Shading" w:semiHidden="0" w:uiPriority="71" w:unhideWhenUsed="0"/>
+    <w:lsdException w:name="Colorful List" w:semiHidden="0" w:uiPriority="72" w:unhideWhenUsed="0"/>
+    <w:lsdException w:name="Colorful Grid" w:semiHidden="0" w:uiPriority="73" w:unhideWhenUsed="0"/>
+    <w:lsdException w:name="Light Shading Accent 1" w:semiHidden="0" w:uiPriority="60" w:unhideWhenUsed="0"/>
+    <w:lsdException w:name="Light List Accent 1" w:semiHidden="0" w:uiPriority="61" w:unhideWhenUsed="0"/>
+    <w:lsdException w:name="Light Grid Accent 1" w:semiHidden="0" w:uiPriority="62" w:unhideWhenUsed="0"/>
+    <w:lsdException w:name="Medium Shading 1 Accent 1" w:semiHidden="0" w:uiPriority="63" w:unhideWhenUsed="0"/>
+    <w:lsdException w:name="Medium Shading 2 Accent 1" w:semiHidden="0" w:uiPriority="64" w:unhideWhenUsed="0"/>
+    <w:lsdException w:name="Medium List 1 Accent 1" w:semiHidden="0" w:uiPriority="65" w:unhideWhenUsed="0"/>
+    <w:lsdException w:name="Revision" w:unhideWhenUsed="0"/>
+    <w:lsdException w:name="List Paragraph" w:semiHidden="0" w:uiPriority="34" w:unhideWhenUsed="0" w:qFormat="1"/>
+    <w:lsdException w:name="Quote" w:semiHidden="0" w:uiPriority="29" w:unhideWhenUsed="0" w:qFormat="1"/>
+    <w:lsdException w:name="Intense Quote" w:semiHidden="0" w:uiPriority="30" w:unhideWhenUsed="0" w:qFormat="1"/>
+    <w:lsdException w:name="Medium List 2 Accent 1" w:semiHidden="0" w:uiPriority="66" w:unhideWhenUsed="0"/>
+    <w:lsdException w:name="Medium Grid 1 Accent 1" w:semiHidden="0" w:uiPriority="67" w:unhideWhenUsed="0"/>
+    <w:lsdException w:name="Medium Grid 2 Accent 1" w:semiHidden="0" w:uiPriority="68" w:unhideWhenUsed="0"/>
+    <w:lsdException w:name="Medium Grid 3 Accent 1" w:semiHidden="0" w:uiPriority="69" w:unhideWhenUsed="0"/>
+    <w:lsdException w:name="Dark List Accent 1" w:semiHidden="0" w:uiPriority="70" w:unhideWhenUsed="0"/>
+    <w:lsdException w:name="Colorful Shading Accent 1" w:semiHidden="0" w:uiPriority="71" w:unhideWhenUsed="0"/>
+    <w:lsdException w:name="Colorful List Accent 1" w:semiHidden="0" w:uiPriority="72" w:unhideWhenUsed="0"/>
+    <w:lsdException w:name="Colorful Grid Accent 1" w:semiHidden="0" w:uiPriority="73" w:unhideWhenUsed="0"/>
+    <w:lsdException w:name="Light Shading Accent 2" w:semiHidden="0" w:uiPriority="60" w:unhideWhenUsed="0"/>
+    <w:lsdException w:name="Light List Accent 2" w:semiHidden="0" w:uiPriority="61" w:unhideWhenUsed="0"/>
+    <w:lsdException w:name="Light Grid Accent 2" w:semiHidden="0" w:uiPriority="62" w:unhideWhenUsed="0"/>
+    <w:lsdException w:name="Medium Shading 1 Accent 2" w:semiHidden="0" w:uiPriority="63" w:unhideWhenUsed="0"/>
+    <w:lsdException w:name="Medium Shading 2 Accent 2" w:semiHidden="0" w:uiPriority="64" w:unhideWhenUsed="0"/>
+    <w:lsdException w:name="Medium List 1 Accent 2" w:semiHidden="0" w:uiPriority="65" w:unhideWhenUsed="0"/>
+    <w:lsdException w:name="Medium List 2 Accent 2" w:semiHidden="0" w:uiPriority="66" w:unhideWhenUsed="0"/>
+    <w:lsdException w:name="Medium Grid 1 Accent 2" w:semiHidden="0" w:uiPriority="67" w:unhideWhenUsed="0"/>
+    <w:lsdException w:name="Medium Grid 2 Accent 2" w:semiHidden="0" w:uiPriority="68" w:unhideWhenUsed="0"/>
+    <w:lsdException w:name="Medium Grid 3 Accent 2" w:semiHidden="0" w:uiPriority="69" w:unhideWhenUsed="0"/>
+    <w:lsdException w:name="Dark List Accent 2" w:semiHidden="0" w:uiPriority="70" w:unhideWhenUsed="0"/>
+    <w:lsdException w:name="Colorful Shading Accent 2" w:semiHidden="0" w:uiPriority="71" w:unhideWhenUsed="0"/>
+    <w:lsdException w:name="Colorful List Accent 2" w:semiHidden="0" w:uiPriority="72" w:unhideWhenUsed="0"/>
+    <w:lsdException w:name="Colorful Grid Accent 2" w:semiHidden="0" w:uiPriority="73" w:unhideWhenUsed="0"/>
+    <w:lsdException w:name="Light Shading Accent 3" w:semiHidden="0" w:uiPriority="60" w:unhideWhenUsed="0"/>
+    <w:lsdException w:name="Light List Accent 3" w:semiHidden="0" w:uiPriority="61" w:unhideWhenUsed="0"/>
+    <w:lsdException w:name="Light Grid Accent 3" w:semiHidden="0" w:uiPriority="62" w:unhideWhenUsed="0"/>
+    <w:lsdException w:name="Medium Shading 1 Accent 3" w:semiHidden="0" w:uiPriority="63" w:unhideWhenUsed="0"/>
+    <w:lsdException w:name="Medium Shading 2 Accent 3" w:semiHidden="0" w:uiPriority="64" w:unhideWhenUsed="0"/>
+    <w:lsdException w:name="Medium List 1 Accent 3" w:semiHidden="0" w:uiPriority="65" w:unhideWhenUsed="0"/>
+    <w:lsdException w:name="Medium List 2 Accent 3" w:semiHidden="0" w:uiPriority="66" w:unhideWhenUsed="0"/>
+    <w:lsdException w:name="Medium Grid 1 Accent 3" w:semiHidden="0" w:uiPriority="67" w:unhideWhenUsed="0"/>
+    <w:lsdException w:name="Medium Grid 2 Accent 3" w:semiHidden="0" w:uiPriority="68" w:unhideWhenUsed="0"/>
+    <w:lsdException w:name="Medium Grid 3 Accent 3" w:semiHidden="0" w:uiPriority="69" w:unhideWhenUsed="0"/>
+    <w:lsdException w:name="Dark List Accent 3" w:semiHidden="0" w:uiPriority="70" w:unhideWhenUsed="0"/>
+    <w:lsdException w:name="Colorful Shading Accent 3" w:semiHidden="0" w:uiPriority="71" w:unhideWhenUsed="0"/>
+    <w:lsdException w:name="Colorful List Accent 3" w:semiHidden="0" w:uiPriority="72" w:unhideWhenUsed="0"/>
+    <w:lsdException w:name="Colorful Grid Accent 3" w:semiHidden="0" w:uiPriority="73" w:unhideWhenUsed="0"/>
+    <w:lsdException w:name="Light Shading Accent 4" w:semiHidden="0" w:uiPriority="60" w:unhideWhenUsed="0"/>
+    <w:lsdException w:name="Light List Accent 4" w:semiHidden="0" w:uiPriority="61" w:unhideWhenUsed="0"/>
+    <w:lsdException w:name="Light Grid Accent 4" w:semiHidden="0" w:uiPriority="62" w:unhideWhenUsed="0"/>
+    <w:lsdException w:name="Medium Shading 1 Accent 4" w:semiHidden="0" w:uiPriority="63" w:unhideWhenUsed="0"/>
+    <w:lsdException w:name="Medium Shading 2 Accent 4" w:semiHidden="0" w:uiPriority="64" w:unhideWhenUsed="0"/>
+    <w:lsdException w:name="Medium List 1 Accent 4" w:semiHidden="0" w:uiPriority="65" w:unhideWhenUsed="0"/>
+    <w:lsdException w:name="Medium List 2 Accent 4" w:semiHidden="0" w:uiPriority="66" w:unhideWhenUsed="0"/>
+    <w:lsdException w:name="Medium Grid 1 Accent 4" w:semiHidden="0" w:uiPriority="67" w:unhideWhenUsed="0"/>
+    <w:lsdException w:name="Medium Grid 2 Accent 4" w:semiHidden="0" w:uiPriority="68" w:unhideWhenUsed="0"/>
+    <w:lsdException w:name="Medium Grid 3 Accent 4" w:semiHidden="0" w:uiPriority="69" w:unhideWhenUsed="0"/>
+    <w:lsdException w:name="Dark List Accent 4" w:semiHidden="0" w:uiPriority="70" w:unhideWhenUsed="0"/>
+    <w:lsdException w:name="Colorful Shading Accent 4" w:semiHidden="0" w:uiPriority="71" w:unhideWhenUsed="0"/>
+    <w:lsdException w:name="Colorful List Accent 4" w:semiHidden="0" w:uiPriority="72" w:unhideWhenUsed="0"/>
+    <w:lsdException w:name="Colorful Grid Accent 4" w:semiHidden="0" w:uiPriority="73" w:unhideWhenUsed="0"/>
+    <w:lsdException w:name="Light Shading Accent 5" w:semiHidden="0" w:uiPriority="60" w:unhideWhenUsed="0"/>
+    <w:lsdException w:name="Light List Accent 5" w:semiHidden="0" w:uiPriority="61" w:unhideWhenUsed="0"/>
+    <w:lsdException w:name="Light Grid Accent 5" w:semiHidden="0" w:uiPriority="62" w:unhideWhenUsed="0"/>
+    <w:lsdException w:name="Medium Shading 1 Accent 5" w:semiHidden="0" w:uiPriority="63" w:unhideWhenUsed="0"/>
+    <w:lsdException w:name="Medium Shading 2 Accent 5" w:semiHidden="0" w:uiPriority="64" w:unhideWhenUsed="0"/>
+    <w:lsdException w:name="Medium List 1 Accent 5" w:semiHidden="0" w:uiPriority="65" w:unhideWhenUsed="0"/>
+    <w:lsdException w:name="Medium List 2 Accent 5" w:semiHidden="0" w:uiPriority="66" w:unhideWhenUsed="0"/>
+    <w:lsdException w:name="Medium Grid 1 Accent 5" w:semiHidden="0" w:uiPriority="67" w:unhideWhenUsed="0"/>
+    <w:lsdException w:name="Medium Grid 2 Accent 5" w:semiHidden="0" w:uiPriority="68" w:unhideWhenUsed="0"/>
+    <w:lsdException w:name="Medium Grid 3 Accent 5" w:semiHidden="0" w:uiPriority="69" w:unhideWhenUsed="0"/>
+    <w:lsdException w:name="Dark List Accent 5" w:semiHidden="0" w:uiPriority="70" w:unhideWhenUsed="0"/>
+    <w:lsdException w:name="Colorful Shading Accent 5" w:semiHidden="0" w:uiPriority="71" w:unhideWhenUsed="0"/>
+    <w:lsdException w:name="Colorful List Accent 5" w:semiHidden="0" w:uiPriority="72" w:unhideWhenUsed="0"/>
+    <w:lsdException w:name="Colorful Grid Accent 5" w:semiHidden="0" w:uiPriority="73" w:unhideWhenUsed="0"/>
+    <w:lsdException w:name="Light Shading Accent 6" w:semiHidden="0" w:uiPriority="60" w:unhideWhenUsed="0"/>
+    <w:lsdException w:name="Light List Accent 6" w:semiHidden="0" w:uiPriority="61" w:unhideWhenUsed="0"/>
+    <w:lsdException w:name="Light Grid Accent 6" w:semiHidden="0" w:uiPriority="62" w:unhideWhenUsed="0"/>
+    <w:lsdException w:name="Medium Shading 1 Accent 6" w:semiHidden="0" w:uiPriority="63" w:unhideWhenUsed="0"/>
+    <w:lsdException w:name="Medium Shading 2 Accent 6" w:semiHidden="0" w:uiPriority="64" w:unhideWhenUsed="0"/>
+    <w:lsdException w:name="Medium List 1 Accent 6" w:semiHidden="0" w:uiPriority="65" w:unhideWhenUsed="0"/>
+    <w:lsdException w:name="Medium List 2 Accent 6" w:semiHidden="0" w:uiPriority="66" w:unhideWhenUsed="0"/>
+    <w:lsdException w:name="Medium Grid 1 Accent 6" w:semiHidden="0" w:uiPriority="67" w:unhideWhenUsed="0"/>
+    <w:lsdException w:name="Medium Grid 2 Accent 6" w:semiHidden="0" w:uiPriority="68" w:unhideWhenUsed="0"/>
+    <w:lsdException w:name="Medium Grid 3 Accent 6" w:semiHidden="0" w:uiPriority="69" w:unhideWhenUsed="0"/>
+    <w:lsdException w:name="Dark List Accent 6" w:semiHidden="0" w:uiPriority="70" w:unhideWhenUsed="0"/>
+    <w:lsdException w:name="Colorful Shading Accent 6" w:semiHidden="0" w:uiPriority="71" w:unhideWhenUsed="0"/>
+    <w:lsdException w:name="Colorful List Accent 6" w:semiHidden="0" w:uiPriority="72" w:unhideWhenUsed="0"/>
+    <w:lsdException w:name="Colorful Grid Accent 6" w:semiHidden="0" w:uiPriority="73" w:unhideWhenUsed="0"/>
+    <w:lsdException w:name="Subtle Emphasis" w:semiHidden="0" w:uiPriority="19" w:unhideWhenUsed="0" w:qFormat="1"/>
+    <w:lsdException w:name="Intense Emphasis" w:semiHidden="0" w:uiPriority="21" w:unhideWhenUsed="0" w:qFormat="1"/>
+    <w:lsdException w:name="Subtle Reference" w:semiHidden="0" w:uiPriority="31" w:unhideWhenUsed="0" w:qFormat="1"/>
+    <w:lsdException w:name="Intense Reference" w:semiHidden="0" w:uiPriority="32" w:unhideWhenUsed="0" w:qFormat="1"/>
+    <w:lsdException w:name="Book Title" w:semiHidden="0" w:uiPriority="33" w:unhideWhenUsed="0" w:qFormat="1"/>
+    <w:lsdException w:name="Bibliography" w:uiPriority="37"/>
+    <w:lsdException w:name="TOC Heading" w:uiPriority="39" w:qFormat="1"/>
+  </w:latentStyles>
+  <w:style w:type="paragraph" w:default="1" w:styleId="Normal">
+    <w:name w:val="Normal"/>
+    <w:qFormat/>
+  </w:style>
+  <w:style w:type="paragraph" w:styleId="Ttulo1">
+    <w:name w:val="heading 1"/>
+    <w:basedOn w:val="Normal"/>
+    <w:next w:val="Normal"/>
+    <w:link w:val="Ttulo1Car"/>
+    <w:uiPriority w:val="9"/>
+    <w:qFormat/>
+    <w:rsid w:val="00D8068F"/>
+    <w:pPr>
+      <w:keepNext/>
+      <w:keepLines/>
+      <w:spacing w:before="240" w:after="0"/>
+      <w:outlineLvl w:val="0"/>
+    </w:pPr>
+    <w:rPr>
+      <w:rFonts w:asciiTheme="majorHAnsi" w:eastAsiaTheme="majorEastAsia" w:hAnsiTheme="majorHAnsi" w:cstheme="majorBidi"/>
+      <w:color w:val="2E74B5" w:themeColor="accent1" w:themeShade="BF"/>
+      <w:sz w:val="32"/>
+      <w:szCs w:val="32"/>
+    </w:rPr>
+  </w:style>
+  <w:style w:type="paragraph" w:styleId="Ttulo2">
+    <w:name w:val="heading 2"/>
+    <w:basedOn w:val="Normal"/>
+    <w:next w:val="Normal"/>
+    <w:link w:val="Ttulo2Car"/>
+    <w:uiPriority w:val="9"/>
+    <w:unhideWhenUsed/>
+    <w:qFormat/>
+    <w:rsid w:val="00540369"/>
+    <w:pPr>
+      <w:keepNext/>
+      <w:keepLines/>
+      <w:spacing w:before="40" w:after="0"/>
+      <w:outlineLvl w:val="1"/>
+    </w:pPr>
+    <w:rPr>
+      <w:rFonts w:asciiTheme="majorHAnsi" w:eastAsiaTheme="majorEastAsia" w:hAnsiTheme="majorHAnsi" w:cstheme="majorBidi"/>
+      <w:color w:val="2E74B5" w:themeColor="accent1" w:themeShade="BF"/>
+      <w:sz w:val="26"/>
+      <w:szCs w:val="26"/>
+    </w:rPr>
+  </w:style>
+  <w:style w:type="paragraph" w:styleId="Ttulo3">
+    <w:name w:val="heading 3"/>
+    <w:basedOn w:val="Normal"/>
+    <w:next w:val="Normal"/>
+    <w:link w:val="Ttulo3Car"/>
+    <w:uiPriority w:val="9"/>
+    <w:unhideWhenUsed/>
+    <w:qFormat/>
+    <w:rsid w:val="00540369"/>
+    <w:pPr>
+      <w:keepNext/>
+      <w:keepLines/>
+      <w:spacing w:before="40" w:after="0"/>
+      <w:outlineLvl w:val="2"/>
+    </w:pPr>
+    <w:rPr>
+      <w:rFonts w:asciiTheme="majorHAnsi" w:eastAsiaTheme="majorEastAsia" w:hAnsiTheme="majorHAnsi" w:cstheme="majorBidi"/>
+      <w:color w:val="1F4D78" w:themeColor="accent1" w:themeShade="7F"/>
+      <w:sz w:val="24"/>
+      <w:szCs w:val="24"/>
+    </w:rPr>
+  </w:style>
+  <w:style w:type="character" w:default="1" w:styleId="Fuentedeprrafopredeter">
+    <w:name w:val="Default Paragraph Font"/>
+    <w:uiPriority w:val="1"/>
+    <w:semiHidden/>
+    <w:unhideWhenUsed/>
+  </w:style>
+  <w:style w:type="table" w:default="1" w:styleId="Tablanormal">
+    <w:name w:val="Normal Table"/>
+    <w:uiPriority w:val="99"/>
+    <w:semiHidden/>
+    <w:unhideWhenUsed/>
+    <w:tblPr>
+      <w:tblInd w:w="0" w:type="dxa"/>
+      <w:tblCellMar>
+        <w:top w:w="0" w:type="dxa"/>
+        <w:left w:w="108" w:type="dxa"/>
+        <w:bottom w:w="0" w:type="dxa"/>
+        <w:right w:w="108" w:type="dxa"/>
+      </w:tblCellMar>
+    </w:tblPr>
+  </w:style>
+  <w:style w:type="numbering" w:default="1" w:styleId="Sinlista">
+    <w:name w:val="No List"/>
+    <w:uiPriority w:val="99"/>
+    <w:semiHidden/>
+    <w:unhideWhenUsed/>
+  </w:style>
+  <w:style w:type="character" w:customStyle="1" w:styleId="Ttulo1Car">
+    <w:name w:val="Título 1 Car"/>
+    <w:basedOn w:val="Fuentedeprrafopredeter"/>
+    <w:link w:val="Ttulo1"/>
+    <w:uiPriority w:val="9"/>
+    <w:rsid w:val="00D8068F"/>
+    <w:rPr>
+      <w:rFonts w:asciiTheme="majorHAnsi" w:eastAsiaTheme="majorEastAsia" w:hAnsiTheme="majorHAnsi" w:cstheme="majorBidi"/>
+      <w:color w:val="2E74B5" w:themeColor="accent1" w:themeShade="BF"/>
+      <w:sz w:val="32"/>
+      <w:szCs w:val="32"/>
+    </w:rPr>
+  </w:style>
+  <w:style w:type="paragraph" w:styleId="Citadestacada">
+    <w:name w:val="Intense Quote"/>
+    <w:basedOn w:val="Normal"/>
+    <w:next w:val="Normal"/>
+    <w:link w:val="CitadestacadaCar"/>
+    <w:uiPriority w:val="30"/>
+    <w:qFormat/>
+    <w:rsid w:val="00D8068F"/>
+    <w:pPr>
+      <w:pBdr>
+        <w:top w:val="single" w:sz="4" w:space="10" w:color="5B9BD5" w:themeColor="accent1"/>
+        <w:bottom w:val="single" w:sz="4" w:space="10" w:color="5B9BD5" w:themeColor="accent1"/>
+      </w:pBdr>
+      <w:spacing w:before="360" w:after="360"/>
+      <w:ind w:left="864" w:right="864"/>
+      <w:jc w:val="center"/>
+    </w:pPr>
+    <w:rPr>
+      <w:i/>
+      <w:iCs/>
+      <w:color w:val="5B9BD5" w:themeColor="accent1"/>
+    </w:rPr>
+  </w:style>
+  <w:style w:type="character" w:customStyle="1" w:styleId="CitadestacadaCar">
+    <w:name w:val="Cita destacada Car"/>
+    <w:basedOn w:val="Fuentedeprrafopredeter"/>
+    <w:link w:val="Citadestacada"/>
+    <w:uiPriority w:val="30"/>
+    <w:rsid w:val="00D8068F"/>
+    <w:rPr>
+      <w:i/>
+      <w:iCs/>
+      <w:color w:val="5B9BD5" w:themeColor="accent1"/>
+    </w:rPr>
+  </w:style>
+  <w:style w:type="paragraph" w:styleId="Prrafodelista">
+    <w:name w:val="List Paragraph"/>
+    <w:basedOn w:val="Normal"/>
+    <w:uiPriority w:val="34"/>
+    <w:qFormat/>
+    <w:rsid w:val="00D8068F"/>
+    <w:pPr>
+      <w:ind w:left="720"/>
+      <w:contextualSpacing/>
+    </w:pPr>
+  </w:style>
+  <w:style w:type="table" w:styleId="Tablaconcuadrcula">
+    <w:name w:val="Table Grid"/>
+    <w:basedOn w:val="Tablanormal"/>
+    <w:uiPriority w:val="39"/>
+    <w:rsid w:val="00E436E0"/>
+    <w:pPr>
+      <w:spacing w:after="0" w:line="240" w:lineRule="auto"/>
+    </w:pPr>
+    <w:tblPr>
+      <w:tblBorders>
+        <w:top w:val="single" w:sz="4" w:space="0" w:color="auto"/>
+        <w:left w:val="single" w:sz="4" w:space="0" w:color="auto"/>
+        <w:bottom w:val="single" w:sz="4" w:space="0" w:color="auto"/>
+        <w:right w:val="single" w:sz="4" w:space="0" w:color="auto"/>
+        <w:insideH w:val="single" w:sz="4" w:space="0" w:color="auto"/>
+        <w:insideV w:val="single" w:sz="4" w:space="0" w:color="auto"/>
+      </w:tblBorders>
+    </w:tblPr>
+  </w:style>
+  <w:style w:type="character" w:customStyle="1" w:styleId="Ttulo2Car">
+    <w:name w:val="Título 2 Car"/>
+    <w:basedOn w:val="Fuentedeprrafopredeter"/>
+    <w:link w:val="Ttulo2"/>
+    <w:uiPriority w:val="9"/>
+    <w:rsid w:val="00540369"/>
+    <w:rPr>
+      <w:rFonts w:asciiTheme="majorHAnsi" w:eastAsiaTheme="majorEastAsia" w:hAnsiTheme="majorHAnsi" w:cstheme="majorBidi"/>
+      <w:color w:val="2E74B5" w:themeColor="accent1" w:themeShade="BF"/>
+      <w:sz w:val="26"/>
+      <w:szCs w:val="26"/>
+    </w:rPr>
+  </w:style>
+  <w:style w:type="character" w:customStyle="1" w:styleId="Ttulo3Car">
+    <w:name w:val="Título 3 Car"/>
+    <w:basedOn w:val="Fuentedeprrafopredeter"/>
+    <w:link w:val="Ttulo3"/>
+    <w:uiPriority w:val="9"/>
+    <w:rsid w:val="00540369"/>
+    <w:rPr>
+      <w:rFonts w:asciiTheme="majorHAnsi" w:eastAsiaTheme="majorEastAsia" w:hAnsiTheme="majorHAnsi" w:cstheme="majorBidi"/>
+      <w:color w:val="1F4D78" w:themeColor="accent1" w:themeShade="7F"/>
+      <w:sz w:val="24"/>
+      <w:szCs w:val="24"/>
+    </w:rPr>
+  </w:style>
+  <w:style w:type="paragraph" w:styleId="Encabezado">
+    <w:name w:val="header"/>
+    <w:basedOn w:val="Normal"/>
+    <w:link w:val="EncabezadoCar"/>
+    <w:uiPriority w:val="99"/>
+    <w:unhideWhenUsed/>
+    <w:rsid w:val="0036078D"/>
+    <w:pPr>
+      <w:tabs>
+        <w:tab w:val="center" w:pos="4252"/>
+        <w:tab w:val="right" w:pos="8504"/>
+      </w:tabs>
+      <w:spacing w:after="0" w:line="240" w:lineRule="auto"/>
+    </w:pPr>
+  </w:style>
+  <w:style w:type="character" w:customStyle="1" w:styleId="EncabezadoCar">
+    <w:name w:val="Encabezado Car"/>
+    <w:basedOn w:val="Fuentedeprrafopredeter"/>
+    <w:link w:val="Encabezado"/>
+    <w:uiPriority w:val="99"/>
+    <w:rsid w:val="0036078D"/>
+  </w:style>
+  <w:style w:type="paragraph" w:styleId="Piedepgina">
+    <w:name w:val="footer"/>
+    <w:basedOn w:val="Normal"/>
+    <w:link w:val="PiedepginaCar"/>
+    <w:uiPriority w:val="99"/>
+    <w:unhideWhenUsed/>
+    <w:rsid w:val="0036078D"/>
+    <w:pPr>
+      <w:tabs>
+        <w:tab w:val="center" w:pos="4252"/>
+        <w:tab w:val="right" w:pos="8504"/>
+      </w:tabs>
+      <w:spacing w:after="0" w:line="240" w:lineRule="auto"/>
+    </w:pPr>
+  </w:style>
+  <w:style w:type="character" w:customStyle="1" w:styleId="PiedepginaCar">
+    <w:name w:val="Pie de página Car"/>
+    <w:basedOn w:val="Fuentedeprrafopredeter"/>
+    <w:link w:val="Piedepgina"/>
+    <w:uiPriority w:val="99"/>
+    <w:rsid w:val="0036078D"/>
+  </w:style>
+  <w:style w:type="paragraph" w:customStyle="1" w:styleId="Default">
+    <w:name w:val="Default"/>
+    <w:rsid w:val="00C46058"/>
+    <w:pPr>
+      <w:autoSpaceDE w:val="0"/>
+      <w:autoSpaceDN w:val="0"/>
+      <w:adjustRightInd w:val="0"/>
+      <w:spacing w:after="0" w:line="240" w:lineRule="auto"/>
+    </w:pPr>
+    <w:rPr>
+      <w:rFonts w:ascii="Calibri" w:hAnsi="Calibri" w:cs="Calibri"/>
+      <w:color w:val="000000"/>
+      <w:sz w:val="24"/>
+      <w:szCs w:val="24"/>
+    </w:rPr>
+  </w:style>
+</w:styles>
+</file>
+
+<file path=word/stylesWithEffects.xml><?xml version="1.0" encoding="utf-8"?>
+<w:styles xmlns:wpc="http://schemas.microsoft.com/office/word/2010/wordprocessingCanvas" xmlns:mc="http://schemas.openxmlformats.org/markup-compatibility/2006" xmlns:o="urn:schemas-microsoft-com:office:office" xmlns:r="http://schemas.openxmlformats.org/officeDocument/2006/relationships" xmlns:m="http://schemas.openxmlformats.org/officeDocument/2006/math" xmlns:v="urn:schemas-microsoft-com:vml" xmlns:wp14="http://schemas.microsoft.com/office/word/2010/wordprocessingDrawing" xmlns:wp="http://schemas.openxmlformats.org/drawingml/2006/wordprocessingDrawing" xmlns:w10="urn:schemas-microsoft-com:office:word" xmlns:w="http://schemas.openxmlformats.org/wordprocessingml/2006/main" xmlns:w14="http://schemas.microsoft.com/office/word/2010/wordml" xmlns:wpg="http://schemas.microsoft.com/office/word/2010/wordprocessingGroup" xmlns:wpi="http://schemas.microsoft.com/office/word/2010/wordprocessingInk" xmlns:wne="http://schemas.microsoft.com/office/word/2006/wordml" xmlns:wps="http://schemas.microsoft.com/office/word/2010/wordprocessingShape" mc:Ignorable="w14 wp14">
+  <w:docDefaults>
+    <w:rPrDefault>
+      <w:rPr>
+        <w:rFonts w:asciiTheme="minorHAnsi" w:eastAsiaTheme="minorHAnsi" w:hAnsiTheme="minorHAnsi" w:cstheme="minorBidi"/>
+        <w:sz w:val="22"/>
+        <w:szCs w:val="22"/>
+        <w:lang w:val="es-ES" w:eastAsia="en-US" w:bidi="ar-SA"/>
+      </w:rPr>
+    </w:rPrDefault>
+    <w:pPrDefault>
+      <w:pPr>
+        <w:spacing w:after="160" w:line="259" w:lineRule="auto"/>
+      </w:pPr>
+    </w:pPrDefault>
+  </w:docDefaults>
+  <w:latentStyles w:defLockedState="0" w:defUIPriority="99" w:defSemiHidden="1" w:defUnhideWhenUsed="1" w:defQFormat="0" w:count="267">
+    <w:lsdException w:name="Normal" w:semiHidden="0" w:uiPriority="0" w:unhideWhenUsed="0" w:qFormat="1"/>
+    <w:lsdException w:name="heading 1" w:semiHidden="0" w:uiPriority="9" w:unhideWhenUsed="0" w:qFormat="1"/>
+    <w:lsdException w:name="heading 2" w:uiPriority="9" w:qFormat="1"/>
+    <w:lsdException w:name="heading 3" w:uiPriority="9" w:qFormat="1"/>
+    <w:lsdException w:name="heading 4" w:uiPriority="9" w:qFormat="1"/>
+    <w:lsdException w:name="heading 5" w:uiPriority="9" w:qFormat="1"/>
+    <w:lsdException w:name="heading 6" w:uiPriority="9" w:qFormat="1"/>
+    <w:lsdException w:name="heading 7" w:uiPriority="9" w:qFormat="1"/>
+    <w:lsdException w:name="heading 8" w:uiPriority="9" w:qFormat="1"/>
+    <w:lsdException w:name="heading 9" w:uiPriority="9" w:qFormat="1"/>
+    <w:lsdException w:name="toc 1" w:uiPriority="39"/>
+    <w:lsdException w:name="toc 2" w:uiPriority="39"/>
+    <w:lsdException w:name="toc 3" w:uiPriority="39"/>
+    <w:lsdException w:name="toc 4" w:uiPriority="39"/>
+    <w:lsdException w:name="toc 5" w:uiPriority="39"/>
+    <w:lsdException w:name="toc 6" w:uiPriority="39"/>
+    <w:lsdException w:name="toc 7" w:uiPriority="39"/>
+    <w:lsdException w:name="toc 8" w:uiPriority="39"/>
+    <w:lsdException w:name="toc 9" w:uiPriority="39"/>
+    <w:lsdException w:name="caption" w:uiPriority="35" w:qFormat="1"/>
+    <w:lsdException w:name="Title" w:semiHidden="0" w:uiPriority="10" w:unhideWhenUsed="0" w:qFormat="1"/>
+    <w:lsdException w:name="Default Paragraph Font" w:uiPriority="1"/>
+    <w:lsdException w:name="Subtitle" w:semiHidden="0" w:uiPriority="11" w:unhideWhenUsed="0" w:qFormat="1"/>
+    <w:lsdException w:name="Strong" w:semiHidden="0" w:uiPriority="22" w:unhideWhenUsed="0" w:qFormat="1"/>
+    <w:lsdException w:name="Emphasis" w:semiHidden="0" w:uiPriority="20" w:unhideWhenUsed="0" w:qFormat="1"/>
+    <w:lsdException w:name="Table Grid" w:semiHidden="0" w:uiPriority="39" w:unhideWhenUsed="0"/>
+    <w:lsdException w:name="Placeholder Text" w:unhideWhenUsed="0"/>
+    <w:lsdException w:name="No Spacing" w:semiHidden="0" w:uiPriority="1" w:unhideWhenUsed="0" w:qFormat="1"/>
+    <w:lsdException w:name="Light Shading" w:semiHidden="0" w:uiPriority="60" w:unhideWhenUsed="0"/>
+    <w:lsdException w:name="Light List" w:semiHidden="0" w:uiPriority="61" w:unhideWhenUsed="0"/>
+    <w:lsdException w:name="Light Grid" w:semiHidden="0" w:uiPriority="62" w:unhideWhenUsed="0"/>
+    <w:lsdException w:name="Medium Shading 1" w:semiHidden="0" w:uiPriority="63" w:unhideWhenUsed="0"/>
+    <w:lsdException w:name="Medium Shading 2" w:semiHidden="0" w:uiPriority="64" w:unhideWhenUsed="0"/>
+    <w:lsdException w:name="Medium List 1" w:semiHidden="0" w:uiPriority="65" w:unhideWhenUsed="0"/>
+    <w:lsdException w:name="Medium List 2" w:semiHidden="0" w:uiPriority="66" w:unhideWhenUsed="0"/>
+    <w:lsdException w:name="Medium Grid 1" w:semiHidden="0" w:uiPriority="67" w:unhideWhenUsed="0"/>
+    <w:lsdException w:name="Medium Grid 2" w:semiHidden="0" w:uiPriority="68" w:unhideWhenUsed="0"/>
+    <w:lsdException w:name="Medium Grid 3" w:semiHidden="0" w:uiPriority="69" w:unhideWhenUsed="0"/>
+    <w:lsdException w:name="Dark List" w:semiHidden="0" w:uiPriority="70" w:unhideWhenUsed="0"/>
+    <w:lsdException w:name="Colorful Shading" w:semiHidden="0" w:uiPriority="71" w:unhideWhenUsed="0"/>
+    <w:lsdException w:name="Colorful List" w:semiHidden="0" w:uiPriority="72" w:unhideWhenUsed="0"/>
+    <w:lsdException w:name="Colorful Grid" w:semiHidden="0" w:uiPriority="73" w:unhideWhenUsed="0"/>
+    <w:lsdException w:name="Light Shading Accent 1" w:semiHidden="0" w:uiPriority="60" w:unhideWhenUsed="0"/>
+    <w:lsdException w:name="Light List Accent 1" w:semiHidden="0" w:uiPriority="61" w:unhideWhenUsed="0"/>
+    <w:lsdException w:name="Light Grid Accent 1" w:semiHidden="0" w:uiPriority="62" w:unhideWhenUsed="0"/>
+    <w:lsdException w:name="Medium Shading 1 Accent 1" w:semiHidden="0" w:uiPriority="63" w:unhideWhenUsed="0"/>
+    <w:lsdException w:name="Medium Shading 2 Accent 1" w:semiHidden="0" w:uiPriority="64" w:unhideWhenUsed="0"/>
+    <w:lsdException w:name="Medium List 1 Accent 1" w:semiHidden="0" w:uiPriority="65" w:unhideWhenUsed="0"/>
+    <w:lsdException w:name="Revision" w:unhideWhenUsed="0"/>
+    <w:lsdException w:name="List Paragraph" w:semiHidden="0" w:uiPriority="34" w:unhideWhenUsed="0" w:qFormat="1"/>
+    <w:lsdException w:name="Quote" w:semiHidden="0" w:uiPriority="29" w:unhideWhenUsed="0" w:qFormat="1"/>
+    <w:lsdException w:name="Intense Quote" w:semiHidden="0" w:uiPriority="30" w:unhideWhenUsed="0" w:qFormat="1"/>
+    <w:lsdException w:name="Medium List 2 Accent 1" w:semiHidden="0" w:uiPriority="66" w:unhideWhenUsed="0"/>
+    <w:lsdException w:name="Medium Grid 1 Accent 1" w:semiHidden="0" w:uiPriority="67" w:unhideWhenUsed="0"/>
+    <w:lsdException w:name="Medium Grid 2 Accent 1" w:semiHidden="0" w:uiPriority="68" w:unhideWhenUsed="0"/>
+    <w:lsdException w:name="Medium Grid 3 Accent 1" w:semiHidden="0" w:uiPriority="69" w:unhideWhenUsed="0"/>
+    <w:lsdException w:name="Dark List Accent 1" w:semiHidden="0" w:uiPriority="70" w:unhideWhenUsed="0"/>
+    <w:lsdException w:name="Colorful Shading Accent 1" w:semiHidden="0" w:uiPriority="71" w:unhideWhenUsed="0"/>
+    <w:lsdException w:name="Colorful List Accent 1" w:semiHidden="0" w:uiPriority="72" w:unhideWhenUsed="0"/>
+    <w:lsdException w:name="Colorful Grid Accent 1" w:semiHidden="0" w:uiPriority="73" w:unhideWhenUsed="0"/>
+    <w:lsdException w:name="Light Shading Accent 2" w:semiHidden="0" w:uiPriority="60" w:unhideWhenUsed="0"/>
+    <w:lsdException w:name="Light List Accent 2" w:semiHidden="0" w:uiPriority="61" w:unhideWhenUsed="0"/>
+    <w:lsdException w:name="Light Grid Accent 2" w:semiHidden="0" w:uiPriority="62" w:unhideWhenUsed="0"/>
+    <w:lsdException w:name="Medium Shading 1 Accent 2" w:semiHidden="0" w:uiPriority="63" w:unhideWhenUsed="0"/>
+    <w:lsdException w:name="Medium Shading 2 Accent 2" w:semiHidden="0" w:uiPriority="64" w:unhideWhenUsed="0"/>
+    <w:lsdException w:name="Medium List 1 Accent 2" w:semiHidden="0" w:uiPriority="65" w:unhideWhenUsed="0"/>
+    <w:lsdException w:name="Medium List 2 Accent 2" w:semiHidden="0" w:uiPriority="66" w:unhideWhenUsed="0"/>
+    <w:lsdException w:name="Medium Grid 1 Accent 2" w:semiHidden="0" w:uiPriority="67" w:unhideWhenUsed="0"/>
+    <w:lsdException w:name="Medium Grid 2 Accent 2" w:semiHidden="0" w:uiPriority="68" w:unhideWhenUsed="0"/>
+    <w:lsdException w:name="Medium Grid 3 Accent 2" w:semiHidden="0" w:uiPriority="69" w:unhideWhenUsed="0"/>
+    <w:lsdException w:name="Dark List Accent 2" w:semiHidden="0" w:uiPriority="70" w:unhideWhenUsed="0"/>
+    <w:lsdException w:name="Colorful Shading Accent 2" w:semiHidden="0" w:uiPriority="71" w:unhideWhenUsed="0"/>
+    <w:lsdException w:name="Colorful List Accent 2" w:semiHidden="0" w:uiPriority="72" w:unhideWhenUsed="0"/>
+    <w:lsdException w:name="Colorful Grid Accent 2" w:semiHidden="0" w:uiPriority="73" w:unhideWhenUsed="0"/>
+    <w:lsdException w:name="Light Shading Accent 3" w:semiHidden="0" w:uiPriority="60" w:unhideWhenUsed="0"/>
+    <w:lsdException w:name="Light List Accent 3" w:semiHidden="0" w:uiPriority="61" w:unhideWhenUsed="0"/>
+    <w:lsdException w:name="Light Grid Accent 3" w:semiHidden="0" w:uiPriority="62" w:unhideWhenUsed="0"/>
+    <w:lsdException w:name="Medium Shading 1 Accent 3" w:semiHidden="0" w:uiPriority="63" w:unhideWhenUsed="0"/>
+    <w:lsdException w:name="Medium Shading 2 Accent 3" w:semiHidden="0" w:uiPriority="64" w:unhideWhenUsed="0"/>
+    <w:lsdException w:name="Medium List 1 Accent 3" w:semiHidden="0" w:uiPriority="65" w:unhideWhenUsed="0"/>
+    <w:lsdException w:name="Medium List 2 Accent 3" w:semiHidden="0" w:uiPriority="66" w:unhideWhenUsed="0"/>
+    <w:lsdException w:name="Medium Grid 1 Accent 3" w:semiHidden="0" w:uiPriority="67" w:unhideWhenUsed="0"/>
+    <w:lsdException w:name="Medium Grid 2 Accent 3" w:semiHidden="0" w:uiPriority="68" w:unhideWhenUsed="0"/>
+    <w:lsdException w:name="Medium Grid 3 Accent 3" w:semiHidden="0" w:uiPriority="69" w:unhideWhenUsed="0"/>
+    <w:lsdException w:name="Dark List Accent 3" w:semiHidden="0" w:uiPriority="70" w:unhideWhenUsed="0"/>
+    <w:lsdException w:name="Colorful Shading Accent 3" w:semiHidden="0" w:uiPriority="71" w:unhideWhenUsed="0"/>
+    <w:lsdException w:name="Colorful List Accent 3" w:semiHidden="0" w:uiPriority="72" w:unhideWhenUsed="0"/>
+    <w:lsdException w:name="Colorful Grid Accent 3" w:semiHidden="0" w:uiPriority="73" w:unhideWhenUsed="0"/>
+    <w:lsdException w:name="Light Shading Accent 4" w:semiHidden="0" w:uiPriority="60" w:unhideWhenUsed="0"/>
+    <w:lsdException w:name="Light List Accent 4" w:semiHidden="0" w:uiPriority="61" w:unhideWhenUsed="0"/>
+    <w:lsdException w:name="Light Grid Accent 4" w:semiHidden="0" w:uiPriority="62" w:unhideWhenUsed="0"/>
+    <w:lsdException w:name="Medium Shading 1 Accent 4" w:semiHidden="0" w:uiPriority="63" w:unhideWhenUsed="0"/>
+    <w:lsdException w:name="Medium Shading 2 Accent 4" w:semiHidden="0" w:uiPriority="64" w:unhideWhenUsed="0"/>
+    <w:lsdException w:name="Medium List 1 Accent 4" w:semiHidden="0" w:uiPriority="65" w:unhideWhenUsed="0"/>
+    <w:lsdException w:name="Medium List 2 Accent 4" w:semiHidden="0" w:uiPriority="66" w:unhideWhenUsed="0"/>
+    <w:lsdException w:name="Medium Grid 1 Accent 4" w:semiHidden="0" w:uiPriority="67" w:unhideWhenUsed="0"/>
+    <w:lsdException w:name="Medium Grid 2 Accent 4" w:semiHidden="0" w:uiPriority="68" w:unhideWhenUsed="0"/>
+    <w:lsdException w:name="Medium Grid 3 Accent 4" w:semiHidden="0" w:uiPriority="69" w:unhideWhenUsed="0"/>
+    <w:lsdException w:name="Dark List Accent 4" w:semiHidden="0" w:uiPriority="70" w:unhideWhenUsed="0"/>
+    <w:lsdException w:name="Colorful Shading Accent 4" w:semiHidden="0" w:uiPriority="71" w:unhideWhenUsed="0"/>
+    <w:lsdException w:name="Colorful List Accent 4" w:semiHidden="0" w:uiPriority="72" w:unhideWhenUsed="0"/>
+    <w:lsdException w:name="Colorful Grid Accent 4" w:semiHidden="0" w:uiPriority="73" w:unhideWhenUsed="0"/>
+    <w:lsdException w:name="Light Shading Accent 5" w:semiHidden="0" w:uiPriority="60" w:unhideWhenUsed="0"/>
+    <w:lsdException w:name="Light List Accent 5" w:semiHidden="0" w:uiPriority="61" w:unhideWhenUsed="0"/>
+    <w:lsdException w:name="Light Grid Accent 5" w:semiHidden="0" w:uiPriority="62" w:unhideWhenUsed="0"/>
+    <w:lsdException w:name="Medium Shading 1 Accent 5" w:semiHidden="0" w:uiPriority="63" w:unhideWhenUsed="0"/>
+    <w:lsdException w:name="Medium Shading 2 Accent 5" w:semiHidden="0" w:uiPriority="64" w:unhideWhenUsed="0"/>
+    <w:lsdException w:name="Medium List 1 Accent 5" w:semiHidden="0" w:uiPriority="65" w:unhideWhenUsed="0"/>
+    <w:lsdException w:name="Medium List 2 Accent 5" w:semiHidden="0" w:uiPriority="66" w:unhideWhenUsed="0"/>
+    <w:lsdException w:name="Medium Grid 1 Accent 5" w:semiHidden="0" w:uiPriority="67" w:unhideWhenUsed="0"/>
+    <w:lsdException w:name="Medium Grid 2 Accent 5" w:semiHidden="0" w:uiPriority="68" w:unhideWhenUsed="0"/>
+    <w:lsdException w:name="Medium Grid 3 Accent 5" w:semiHidden="0" w:uiPriority="69" w:unhideWhenUsed="0"/>
+    <w:lsdException w:name="Dark List Accent 5" w:semiHidden="0" w:uiPriority="70" w:unhideWhenUsed="0"/>
+    <w:lsdException w:name="Colorful Shading Accent 5" w:semiHidden="0" w:uiPriority="71" w:unhideWhenUsed="0"/>
+    <w:lsdException w:name="Colorful List Accent 5" w:semiHidden="0" w:uiPriority="72" w:unhideWhenUsed="0"/>
+    <w:lsdException w:name="Colorful Grid Accent 5" w:semiHidden="0" w:uiPriority="73" w:unhideWhenUsed="0"/>
+    <w:lsdException w:name="Light Shading Accent 6" w:semiHidden="0" w:uiPriority="60" w:unhideWhenUsed="0"/>
+    <w:lsdException w:name="Light List Accent 6" w:semiHidden="0" w:uiPriority="61" w:unhideWhenUsed="0"/>
+    <w:lsdException w:name="Light Grid Accent 6" w:semiHidden="0" w:uiPriority="62" w:unhideWhenUsed="0"/>
+    <w:lsdException w:name="Medium Shading 1 Accent 6" w:semiHidden="0" w:uiPriority="63" w:unhideWhenUsed="0"/>
+    <w:lsdException w:name="Medium Shading 2 Accent 6" w:semiHidden="0" w:uiPriority="64" w:unhideWhenUsed="0"/>
+    <w:lsdException w:name="Medium List 1 Accent 6" w:semiHidden="0" w:uiPriority="65" w:unhideWhenUsed="0"/>
+    <w:lsdException w:name="Medium List 2 Accent 6" w:semiHidden="0" w:uiPriority="66" w:unhideWhenUsed="0"/>
+    <w:lsdException w:name="Medium Grid 1 Accent 6" w:semiHidden="0" w:uiPriority="67" w:unhideWhenUsed="0"/>
+    <w:lsdException w:name="Medium Grid 2 Accent 6" w:semiHidden="0" w:uiPriority="68" w:unhideWhenUsed="0"/>
+    <w:lsdException w:name="Medium Grid 3 Accent 6" w:semiHidden="0" w:uiPriority="69" w:unhideWhenUsed="0"/>
+    <w:lsdException w:name="Dark List Accent 6" w:semiHidden="0" w:uiPriority="70" w:unhideWhenUsed="0"/>
+    <w:lsdException w:name="Colorful Shading Accent 6" w:semiHidden="0" w:uiPriority="71" w:unhideWhenUsed="0"/>
+    <w:lsdException w:name="Colorful List Accent 6" w:semiHidden="0" w:uiPriority="72" w:unhideWhenUsed="0"/>
+    <w:lsdException w:name="Colorful Grid Accent 6" w:semiHidden="0" w:uiPriority="73" w:unhideWhenUsed="0"/>
+    <w:lsdException w:name="Subtle Emphasis" w:semiHidden="0" w:uiPriority="19" w:unhideWhenUsed="0" w:qFormat="1"/>
+    <w:lsdException w:name="Intense Emphasis" w:semiHidden="0" w:uiPriority="21" w:unhideWhenUsed="0" w:qFormat="1"/>
+    <w:lsdException w:name="Subtle Reference" w:semiHidden="0" w:uiPriority="31" w:unhideWhenUsed="0" w:qFormat="1"/>
+    <w:lsdException w:name="Intense Reference" w:semiHidden="0" w:uiPriority="32" w:unhideWhenUsed="0" w:qFormat="1"/>
+    <w:lsdException w:name="Book Title" w:semiHidden="0" w:uiPriority="33" w:unhideWhenUsed="0" w:qFormat="1"/>
+    <w:lsdException w:name="Bibliography" w:uiPriority="37"/>
+    <w:lsdException w:name="TOC Heading" w:uiPriority="39" w:qFormat="1"/>
   </w:latentStyles>
   <w:style w:type="paragraph" w:default="1" w:styleId="Normal">
     <w:name w:val="Normal"/>
@@ -3428,7 +3651,7 @@
   <a:extraClrSchemeLst/>
   <a:extLst>
     <a:ext uri="{05A4C25C-085E-4340-85A3-A5531E510DB2}">
-      <thm15:themeFamily xmlns:thm15="http://schemas.microsoft.com/office/thememl/2012/main" name="Office Theme" id="{62F939B6-93AF-4DB8-9C6B-D6C7DFDC589F}" vid="{4A3C46E8-61CC-4603-A589-7422A47A8E4A}"/>
+      <thm15:themeFamily xmlns="" xmlns:thm15="http://schemas.microsoft.com/office/thememl/2012/main" name="Office Theme" id="{62F939B6-93AF-4DB8-9C6B-D6C7DFDC589F}" vid="{4A3C46E8-61CC-4603-A589-7422A47A8E4A}"/>
     </a:ext>
   </a:extLst>
 </a:theme>

</xml_diff>

<commit_message>
Punto 1 y 2 de la documentación, primera revisión.
</commit_message>
<xml_diff>
--- a/Documentacion/Documentacion.docx
+++ b/Documentacion/Documentacion.docx
@@ -1,10 +1,10 @@
 
 <file path=word/document.xml><?xml version="1.0" encoding="utf-8"?>
-<w:document xmlns:wpc="http://schemas.microsoft.com/office/word/2010/wordprocessingCanvas" xmlns:mc="http://schemas.openxmlformats.org/markup-compatibility/2006" xmlns:o="urn:schemas-microsoft-com:office:office" xmlns:r="http://schemas.openxmlformats.org/officeDocument/2006/relationships" xmlns:m="http://schemas.openxmlformats.org/officeDocument/2006/math" xmlns:v="urn:schemas-microsoft-com:vml" xmlns:wp14="http://schemas.microsoft.com/office/word/2010/wordprocessingDrawing" xmlns:wp="http://schemas.openxmlformats.org/drawingml/2006/wordprocessingDrawing" xmlns:w10="urn:schemas-microsoft-com:office:word" xmlns:w="http://schemas.openxmlformats.org/wordprocessingml/2006/main" xmlns:w14="http://schemas.microsoft.com/office/word/2010/wordml" xmlns:wpg="http://schemas.microsoft.com/office/word/2010/wordprocessingGroup" xmlns:wpi="http://schemas.microsoft.com/office/word/2010/wordprocessingInk" xmlns:wne="http://schemas.microsoft.com/office/word/2006/wordml" xmlns:wps="http://schemas.microsoft.com/office/word/2010/wordprocessingShape" mc:Ignorable="w14 wp14">
+<w:document xmlns:wpc="http://schemas.microsoft.com/office/word/2010/wordprocessingCanvas" xmlns:mc="http://schemas.openxmlformats.org/markup-compatibility/2006" xmlns:o="urn:schemas-microsoft-com:office:office" xmlns:r="http://schemas.openxmlformats.org/officeDocument/2006/relationships" xmlns:m="http://schemas.openxmlformats.org/officeDocument/2006/math" xmlns:v="urn:schemas-microsoft-com:vml" xmlns:wp14="http://schemas.microsoft.com/office/word/2010/wordprocessingDrawing" xmlns:wp="http://schemas.openxmlformats.org/drawingml/2006/wordprocessingDrawing" xmlns:w10="urn:schemas-microsoft-com:office:word" xmlns:w="http://schemas.openxmlformats.org/wordprocessingml/2006/main" xmlns:w14="http://schemas.microsoft.com/office/word/2010/wordml" xmlns:w15="http://schemas.microsoft.com/office/word/2012/wordml" xmlns:wpg="http://schemas.microsoft.com/office/word/2010/wordprocessingGroup" xmlns:wpi="http://schemas.microsoft.com/office/word/2010/wordprocessingInk" xmlns:wne="http://schemas.microsoft.com/office/word/2006/wordml" xmlns:wps="http://schemas.microsoft.com/office/word/2010/wordprocessingShape" mc:Ignorable="w14 w15 wp14">
   <w:body>
     <w:p>
       <w:pPr>
-        <w:pStyle w:val="IntenseQuote"/>
+        <w:pStyle w:val="Citadestacada"/>
         <w:rPr>
           <w:sz w:val="40"/>
         </w:rPr>
@@ -18,7 +18,7 @@
     </w:p>
     <w:p>
       <w:pPr>
-        <w:pStyle w:val="Heading2"/>
+        <w:pStyle w:val="Ttulo2"/>
         <w:numPr>
           <w:ilvl w:val="0"/>
           <w:numId w:val="4"/>
@@ -54,7 +54,13 @@
         <w:jc w:val="both"/>
       </w:pPr>
       <w:r>
-        <w:t>Para ello, se va a realizar una aplicación cuyo objetivo será la lectura de un fichero de las preguntas y respuestas que van a formar parte del videojuego, de forma que esta aplicación compruebe si hay algún tipo de error en las mismas, y por último, que almacene la información en una base de datos.</w:t>
+        <w:t>Para ello, se va a realizar una aplicación cuyo objetivo será la lectura de un fich</w:t>
+      </w:r>
+      <w:r>
+        <w:t>ero</w:t>
+      </w:r>
+      <w:r>
+        <w:t xml:space="preserve"> las preguntas y respuestas que van a formar parte del videojuego, de forma que esta aplicación compruebe si hay algún tipo de error en las mismas, y por último, que almacene la información en una base de datos.</w:t>
       </w:r>
     </w:p>
     <w:p>
@@ -105,7 +111,7 @@
     </w:p>
     <w:p>
       <w:pPr>
-        <w:pStyle w:val="ListParagraph"/>
+        <w:pStyle w:val="Prrafodelista"/>
         <w:numPr>
           <w:ilvl w:val="2"/>
           <w:numId w:val="1"/>
@@ -122,7 +128,7 @@
     </w:p>
     <w:p>
       <w:pPr>
-        <w:pStyle w:val="ListParagraph"/>
+        <w:pStyle w:val="Prrafodelista"/>
         <w:numPr>
           <w:ilvl w:val="2"/>
           <w:numId w:val="1"/>
@@ -131,12 +137,15 @@
         <w:jc w:val="both"/>
       </w:pPr>
       <w:r>
-        <w:t>Posteriormente se toman las preguntas en el formato intermedio y se almacenan en la BD.</w:t>
-      </w:r>
-    </w:p>
-    <w:p>
-      <w:pPr>
-        <w:pStyle w:val="ListParagraph"/>
+        <w:t>Se</w:t>
+      </w:r>
+      <w:r>
+        <w:t xml:space="preserve"> toman las preguntas en el formato intermedio y se almacenan en la BD.</w:t>
+      </w:r>
+    </w:p>
+    <w:p>
+      <w:pPr>
+        <w:pStyle w:val="Prrafodelista"/>
         <w:numPr>
           <w:ilvl w:val="0"/>
           <w:numId w:val="2"/>
@@ -166,7 +175,7 @@
     <w:p/>
     <w:p>
       <w:pPr>
-        <w:pStyle w:val="Heading2"/>
+        <w:pStyle w:val="Ttulo2"/>
         <w:numPr>
           <w:ilvl w:val="0"/>
           <w:numId w:val="4"/>
@@ -175,9 +184,6 @@
       <w:r>
         <w:t>Metodología utilizada</w:t>
       </w:r>
-      <w:r>
-        <w:t xml:space="preserve"> (no hace falta incluirlo)</w:t>
-      </w:r>
     </w:p>
     <w:p>
       <w:pPr>
@@ -214,7 +220,7 @@
     </w:p>
     <w:p>
       <w:pPr>
-        <w:pStyle w:val="Heading2"/>
+        <w:pStyle w:val="Ttulo2"/>
         <w:numPr>
           <w:ilvl w:val="0"/>
           <w:numId w:val="4"/>
@@ -234,7 +240,7 @@
     </w:p>
     <w:p>
       <w:pPr>
-        <w:pStyle w:val="ListParagraph"/>
+        <w:pStyle w:val="Prrafodelista"/>
         <w:numPr>
           <w:ilvl w:val="0"/>
           <w:numId w:val="9"/>
@@ -316,7 +322,7 @@
     </w:p>
     <w:p>
       <w:pPr>
-        <w:pStyle w:val="ListParagraph"/>
+        <w:pStyle w:val="Prrafodelista"/>
         <w:numPr>
           <w:ilvl w:val="1"/>
           <w:numId w:val="8"/>
@@ -346,7 +352,6 @@
         <w:rPr>
           <w:rFonts w:ascii="Calibri" w:eastAsia="Calibri" w:hAnsi="Calibri" w:cs="Calibri"/>
         </w:rPr>
-        <w:lastRenderedPageBreak/>
         <w:t>La aplicación debe suponerle un valor añadido.</w:t>
       </w:r>
     </w:p>
@@ -369,7 +374,7 @@
     </w:p>
     <w:p>
       <w:pPr>
-        <w:pStyle w:val="ListParagraph"/>
+        <w:pStyle w:val="Prrafodelista"/>
         <w:numPr>
           <w:ilvl w:val="0"/>
           <w:numId w:val="9"/>
@@ -423,7 +428,7 @@
     </w:p>
     <w:p>
       <w:pPr>
-        <w:pStyle w:val="ListParagraph"/>
+        <w:pStyle w:val="Prrafodelista"/>
         <w:numPr>
           <w:ilvl w:val="1"/>
           <w:numId w:val="7"/>
@@ -475,7 +480,7 @@
     </w:p>
     <w:p>
       <w:pPr>
-        <w:pStyle w:val="ListParagraph"/>
+        <w:pStyle w:val="Prrafodelista"/>
         <w:numPr>
           <w:ilvl w:val="0"/>
           <w:numId w:val="9"/>
@@ -551,7 +556,7 @@
     </w:p>
     <w:p>
       <w:pPr>
-        <w:pStyle w:val="ListParagraph"/>
+        <w:pStyle w:val="Prrafodelista"/>
         <w:numPr>
           <w:ilvl w:val="1"/>
           <w:numId w:val="6"/>
@@ -598,7 +603,7 @@
     </w:p>
     <w:p>
       <w:pPr>
-        <w:pStyle w:val="ListParagraph"/>
+        <w:pStyle w:val="Prrafodelista"/>
         <w:numPr>
           <w:ilvl w:val="0"/>
           <w:numId w:val="9"/>
@@ -607,8 +612,6 @@
           <w:rFonts w:eastAsiaTheme="minorEastAsia"/>
         </w:rPr>
       </w:pPr>
-      <w:bookmarkStart w:id="0" w:name="_GoBack"/>
-      <w:bookmarkEnd w:id="0"/>
       <w:r>
         <w:rPr>
           <w:rFonts w:ascii="Calibri" w:eastAsia="Calibri" w:hAnsi="Calibri" w:cs="Calibri"/>
@@ -640,7 +643,7 @@
     </w:p>
     <w:p>
       <w:pPr>
-        <w:pStyle w:val="ListParagraph"/>
+        <w:pStyle w:val="Prrafodelista"/>
         <w:numPr>
           <w:ilvl w:val="1"/>
           <w:numId w:val="4"/>
@@ -658,7 +661,7 @@
     </w:p>
     <w:p>
       <w:pPr>
-        <w:pStyle w:val="ListParagraph"/>
+        <w:pStyle w:val="Prrafodelista"/>
         <w:numPr>
           <w:ilvl w:val="1"/>
           <w:numId w:val="4"/>
@@ -690,7 +693,7 @@
     </w:p>
     <w:p>
       <w:pPr>
-        <w:pStyle w:val="ListParagraph"/>
+        <w:pStyle w:val="Prrafodelista"/>
         <w:numPr>
           <w:ilvl w:val="1"/>
           <w:numId w:val="4"/>
@@ -709,7 +712,7 @@
     <w:p/>
     <w:p>
       <w:pPr>
-        <w:pStyle w:val="Heading2"/>
+        <w:pStyle w:val="Ttulo2"/>
         <w:numPr>
           <w:ilvl w:val="0"/>
           <w:numId w:val="4"/>
@@ -915,7 +918,6 @@
           <w:sz w:val="22"/>
           <w:szCs w:val="22"/>
         </w:rPr>
-        <w:lastRenderedPageBreak/>
         <w:t>Rendimiento:</w:t>
       </w:r>
       <w:r>
@@ -1210,7 +1212,7 @@
     <w:p/>
     <w:p>
       <w:pPr>
-        <w:pStyle w:val="Heading2"/>
+        <w:pStyle w:val="Ttulo2"/>
         <w:numPr>
           <w:ilvl w:val="0"/>
           <w:numId w:val="4"/>
@@ -1321,7 +1323,7 @@
     </w:p>
     <w:p>
       <w:pPr>
-        <w:pStyle w:val="Heading2"/>
+        <w:pStyle w:val="Ttulo2"/>
         <w:numPr>
           <w:ilvl w:val="1"/>
           <w:numId w:val="4"/>
@@ -1334,7 +1336,7 @@
     <w:p/>
     <w:p>
       <w:pPr>
-        <w:pStyle w:val="Heading2"/>
+        <w:pStyle w:val="Ttulo2"/>
         <w:numPr>
           <w:ilvl w:val="0"/>
           <w:numId w:val="4"/>
@@ -1351,7 +1353,7 @@
     </w:p>
     <w:tbl>
       <w:tblPr>
-        <w:tblStyle w:val="TableGrid"/>
+        <w:tblStyle w:val="Tablaconcuadrcula"/>
         <w:tblW w:w="0" w:type="auto"/>
         <w:jc w:val="center"/>
         <w:tblLook w:val="04A0" w:firstRow="1" w:lastRow="0" w:firstColumn="1" w:lastColumn="0" w:noHBand="0" w:noVBand="1"/>
@@ -1371,7 +1373,7 @@
           </w:tcPr>
           <w:p>
             <w:pPr>
-              <w:pStyle w:val="ListParagraph"/>
+              <w:pStyle w:val="Prrafodelista"/>
               <w:ind w:left="0"/>
             </w:pPr>
             <w:r>
@@ -1385,7 +1387,7 @@
           </w:tcPr>
           <w:p>
             <w:pPr>
-              <w:pStyle w:val="ListParagraph"/>
+              <w:pStyle w:val="Prrafodelista"/>
               <w:ind w:left="0"/>
             </w:pPr>
             <w:proofErr w:type="spellStart"/>
@@ -1401,7 +1403,7 @@
           </w:tcPr>
           <w:p>
             <w:pPr>
-              <w:pStyle w:val="ListParagraph"/>
+              <w:pStyle w:val="Prrafodelista"/>
               <w:ind w:left="0"/>
             </w:pPr>
             <w:r>
@@ -1420,7 +1422,7 @@
           </w:tcPr>
           <w:p>
             <w:pPr>
-              <w:pStyle w:val="ListParagraph"/>
+              <w:pStyle w:val="Prrafodelista"/>
               <w:ind w:left="0"/>
             </w:pPr>
             <w:r>
@@ -1434,7 +1436,7 @@
           </w:tcPr>
           <w:p>
             <w:pPr>
-              <w:pStyle w:val="ListParagraph"/>
+              <w:pStyle w:val="Prrafodelista"/>
               <w:ind w:left="0"/>
             </w:pPr>
           </w:p>
@@ -1445,7 +1447,7 @@
           </w:tcPr>
           <w:p>
             <w:pPr>
-              <w:pStyle w:val="ListParagraph"/>
+              <w:pStyle w:val="Prrafodelista"/>
               <w:ind w:left="0"/>
             </w:pPr>
           </w:p>
@@ -1461,7 +1463,7 @@
           </w:tcPr>
           <w:p>
             <w:pPr>
-              <w:pStyle w:val="ListParagraph"/>
+              <w:pStyle w:val="Prrafodelista"/>
               <w:ind w:left="0"/>
               <w:rPr>
                 <w:u w:val="single"/>
@@ -1478,7 +1480,7 @@
           </w:tcPr>
           <w:p>
             <w:pPr>
-              <w:pStyle w:val="ListParagraph"/>
+              <w:pStyle w:val="Prrafodelista"/>
               <w:ind w:left="0"/>
             </w:pPr>
           </w:p>
@@ -1489,7 +1491,7 @@
           </w:tcPr>
           <w:p>
             <w:pPr>
-              <w:pStyle w:val="ListParagraph"/>
+              <w:pStyle w:val="Prrafodelista"/>
               <w:ind w:left="0"/>
             </w:pPr>
           </w:p>
@@ -1499,7 +1501,7 @@
     <w:p/>
     <w:p>
       <w:pPr>
-        <w:pStyle w:val="ListParagraph"/>
+        <w:pStyle w:val="Prrafodelista"/>
         <w:numPr>
           <w:ilvl w:val="0"/>
           <w:numId w:val="4"/>
@@ -1523,7 +1525,7 @@
     </w:p>
     <w:tbl>
       <w:tblPr>
-        <w:tblStyle w:val="TableGrid"/>
+        <w:tblStyle w:val="Tablaconcuadrcula"/>
         <w:tblW w:w="0" w:type="auto"/>
         <w:jc w:val="center"/>
         <w:tblLook w:val="04A0" w:firstRow="1" w:lastRow="0" w:firstColumn="1" w:lastColumn="0" w:noHBand="0" w:noVBand="1"/>
@@ -1543,7 +1545,7 @@
           </w:tcPr>
           <w:p>
             <w:pPr>
-              <w:pStyle w:val="ListParagraph"/>
+              <w:pStyle w:val="Prrafodelista"/>
               <w:ind w:left="0"/>
             </w:pPr>
             <w:r>
@@ -1557,7 +1559,7 @@
           </w:tcPr>
           <w:p>
             <w:pPr>
-              <w:pStyle w:val="ListParagraph"/>
+              <w:pStyle w:val="Prrafodelista"/>
               <w:ind w:left="0"/>
             </w:pPr>
             <w:r>
@@ -1571,7 +1573,7 @@
           </w:tcPr>
           <w:p>
             <w:pPr>
-              <w:pStyle w:val="ListParagraph"/>
+              <w:pStyle w:val="Prrafodelista"/>
               <w:ind w:left="0"/>
             </w:pPr>
             <w:r>
@@ -1590,7 +1592,7 @@
           </w:tcPr>
           <w:p>
             <w:pPr>
-              <w:pStyle w:val="ListParagraph"/>
+              <w:pStyle w:val="Prrafodelista"/>
               <w:ind w:left="0"/>
             </w:pPr>
             <w:r>
@@ -1604,7 +1606,7 @@
           </w:tcPr>
           <w:p>
             <w:pPr>
-              <w:pStyle w:val="ListParagraph"/>
+              <w:pStyle w:val="Prrafodelista"/>
               <w:ind w:left="0"/>
             </w:pPr>
             <w:r>
@@ -1618,7 +1620,7 @@
           </w:tcPr>
           <w:p>
             <w:pPr>
-              <w:pStyle w:val="ListParagraph"/>
+              <w:pStyle w:val="Prrafodelista"/>
               <w:ind w:left="0"/>
             </w:pPr>
             <w:r>
@@ -1637,7 +1639,7 @@
           </w:tcPr>
           <w:p>
             <w:pPr>
-              <w:pStyle w:val="ListParagraph"/>
+              <w:pStyle w:val="Prrafodelista"/>
               <w:ind w:left="0"/>
             </w:pPr>
             <w:r>
@@ -1651,15 +1653,11 @@
           </w:tcPr>
           <w:p>
             <w:pPr>
-              <w:pStyle w:val="ListParagraph"/>
-              <w:ind w:left="0"/>
-            </w:pPr>
-            <w:r>
-              <w:t xml:space="preserve">Facilidad de cambio de la fuente de entrada de los </w:t>
-            </w:r>
-            <w:r>
-              <w:lastRenderedPageBreak/>
-              <w:t>archivos.</w:t>
+              <w:pStyle w:val="Prrafodelista"/>
+              <w:ind w:left="0"/>
+            </w:pPr>
+            <w:r>
+              <w:t>Facilidad de cambio de la fuente de entrada de los archivos.</w:t>
             </w:r>
           </w:p>
         </w:tc>
@@ -1669,12 +1667,11 @@
           </w:tcPr>
           <w:p>
             <w:pPr>
-              <w:pStyle w:val="ListParagraph"/>
+              <w:pStyle w:val="Prrafodelista"/>
               <w:ind w:left="0"/>
             </w:pPr>
             <w:proofErr w:type="spellStart"/>
             <w:r>
-              <w:lastRenderedPageBreak/>
               <w:t>Modificabilidad</w:t>
             </w:r>
             <w:proofErr w:type="spellEnd"/>
@@ -1691,11 +1688,10 @@
           </w:tcPr>
           <w:p>
             <w:pPr>
-              <w:pStyle w:val="ListParagraph"/>
-              <w:ind w:left="0"/>
-            </w:pPr>
-            <w:r>
-              <w:lastRenderedPageBreak/>
+              <w:pStyle w:val="Prrafodelista"/>
+              <w:ind w:left="0"/>
+            </w:pPr>
+            <w:r>
               <w:t>AT003</w:t>
             </w:r>
           </w:p>
@@ -1706,7 +1702,7 @@
           </w:tcPr>
           <w:p>
             <w:pPr>
-              <w:pStyle w:val="ListParagraph"/>
+              <w:pStyle w:val="Prrafodelista"/>
               <w:ind w:left="0"/>
             </w:pPr>
             <w:r>
@@ -1728,7 +1724,7 @@
           </w:tcPr>
           <w:p>
             <w:pPr>
-              <w:pStyle w:val="ListParagraph"/>
+              <w:pStyle w:val="Prrafodelista"/>
               <w:ind w:left="0"/>
             </w:pPr>
             <w:proofErr w:type="spellStart"/>
@@ -1749,7 +1745,7 @@
           </w:tcPr>
           <w:p>
             <w:pPr>
-              <w:pStyle w:val="ListParagraph"/>
+              <w:pStyle w:val="Prrafodelista"/>
               <w:ind w:left="0"/>
             </w:pPr>
             <w:r>
@@ -1763,7 +1759,7 @@
           </w:tcPr>
           <w:p>
             <w:pPr>
-              <w:pStyle w:val="ListParagraph"/>
+              <w:pStyle w:val="Prrafodelista"/>
               <w:ind w:left="0"/>
             </w:pPr>
             <w:r>
@@ -1777,7 +1773,7 @@
           </w:tcPr>
           <w:p>
             <w:pPr>
-              <w:pStyle w:val="ListParagraph"/>
+              <w:pStyle w:val="Prrafodelista"/>
               <w:ind w:left="0"/>
             </w:pPr>
             <w:proofErr w:type="spellStart"/>
@@ -1798,7 +1794,7 @@
           </w:tcPr>
           <w:p>
             <w:pPr>
-              <w:pStyle w:val="ListParagraph"/>
+              <w:pStyle w:val="Prrafodelista"/>
               <w:ind w:left="0"/>
             </w:pPr>
             <w:r>
@@ -1812,7 +1808,7 @@
           </w:tcPr>
           <w:p>
             <w:pPr>
-              <w:pStyle w:val="ListParagraph"/>
+              <w:pStyle w:val="Prrafodelista"/>
               <w:ind w:left="0"/>
             </w:pPr>
             <w:r>
@@ -1832,7 +1828,7 @@
           </w:tcPr>
           <w:p>
             <w:pPr>
-              <w:pStyle w:val="ListParagraph"/>
+              <w:pStyle w:val="Prrafodelista"/>
               <w:ind w:left="0"/>
             </w:pPr>
             <w:r>
@@ -1851,7 +1847,7 @@
           </w:tcPr>
           <w:p>
             <w:pPr>
-              <w:pStyle w:val="ListParagraph"/>
+              <w:pStyle w:val="Prrafodelista"/>
               <w:ind w:left="0"/>
             </w:pPr>
             <w:r>
@@ -1865,7 +1861,7 @@
           </w:tcPr>
           <w:p>
             <w:pPr>
-              <w:pStyle w:val="ListParagraph"/>
+              <w:pStyle w:val="Prrafodelista"/>
               <w:ind w:left="0"/>
             </w:pPr>
             <w:r>
@@ -1879,7 +1875,7 @@
           </w:tcPr>
           <w:p>
             <w:pPr>
-              <w:pStyle w:val="ListParagraph"/>
+              <w:pStyle w:val="Prrafodelista"/>
               <w:ind w:left="0"/>
             </w:pPr>
             <w:r>
@@ -1898,7 +1894,7 @@
           </w:tcPr>
           <w:p>
             <w:pPr>
-              <w:pStyle w:val="ListParagraph"/>
+              <w:pStyle w:val="Prrafodelista"/>
               <w:ind w:left="0"/>
             </w:pPr>
             <w:r>
@@ -1912,7 +1908,7 @@
           </w:tcPr>
           <w:p>
             <w:pPr>
-              <w:pStyle w:val="ListParagraph"/>
+              <w:pStyle w:val="Prrafodelista"/>
               <w:ind w:left="0"/>
             </w:pPr>
             <w:r>
@@ -1926,7 +1922,7 @@
           </w:tcPr>
           <w:p>
             <w:pPr>
-              <w:pStyle w:val="ListParagraph"/>
+              <w:pStyle w:val="Prrafodelista"/>
               <w:ind w:left="0"/>
             </w:pPr>
             <w:proofErr w:type="spellStart"/>
@@ -1947,7 +1943,7 @@
           </w:tcPr>
           <w:p>
             <w:pPr>
-              <w:pStyle w:val="ListParagraph"/>
+              <w:pStyle w:val="Prrafodelista"/>
               <w:ind w:left="0"/>
             </w:pPr>
             <w:r>
@@ -1961,7 +1957,7 @@
           </w:tcPr>
           <w:p>
             <w:pPr>
-              <w:pStyle w:val="ListParagraph"/>
+              <w:pStyle w:val="Prrafodelista"/>
               <w:ind w:left="0"/>
             </w:pPr>
             <w:r>
@@ -1975,7 +1971,7 @@
           </w:tcPr>
           <w:p>
             <w:pPr>
-              <w:pStyle w:val="ListParagraph"/>
+              <w:pStyle w:val="Prrafodelista"/>
               <w:ind w:left="0"/>
             </w:pPr>
             <w:proofErr w:type="spellStart"/>
@@ -1996,7 +1992,7 @@
           </w:tcPr>
           <w:p>
             <w:pPr>
-              <w:pStyle w:val="ListParagraph"/>
+              <w:pStyle w:val="Prrafodelista"/>
               <w:ind w:left="0"/>
             </w:pPr>
             <w:r>
@@ -2010,7 +2006,7 @@
           </w:tcPr>
           <w:p>
             <w:pPr>
-              <w:pStyle w:val="ListParagraph"/>
+              <w:pStyle w:val="Prrafodelista"/>
               <w:ind w:left="0"/>
             </w:pPr>
             <w:r>
@@ -2024,7 +2020,7 @@
           </w:tcPr>
           <w:p>
             <w:pPr>
-              <w:pStyle w:val="ListParagraph"/>
+              <w:pStyle w:val="Prrafodelista"/>
               <w:ind w:left="0"/>
               <w:rPr>
                 <w:u w:val="single"/>
@@ -2040,7 +2036,7 @@
     <w:p/>
     <w:p>
       <w:pPr>
-        <w:pStyle w:val="ListParagraph"/>
+        <w:pStyle w:val="Prrafodelista"/>
         <w:numPr>
           <w:ilvl w:val="0"/>
           <w:numId w:val="4"/>
@@ -2064,7 +2060,7 @@
     </w:p>
     <w:tbl>
       <w:tblPr>
-        <w:tblStyle w:val="TableGrid"/>
+        <w:tblStyle w:val="Tablaconcuadrcula"/>
         <w:tblW w:w="0" w:type="auto"/>
         <w:jc w:val="center"/>
         <w:tblLook w:val="04A0" w:firstRow="1" w:lastRow="0" w:firstColumn="1" w:lastColumn="0" w:noHBand="0" w:noVBand="1"/>
@@ -2088,7 +2084,7 @@
           </w:tcPr>
           <w:p>
             <w:pPr>
-              <w:pStyle w:val="ListParagraph"/>
+              <w:pStyle w:val="Prrafodelista"/>
               <w:ind w:left="0"/>
             </w:pPr>
             <w:r>
@@ -2097,7 +2093,7 @@
           </w:p>
           <w:p>
             <w:pPr>
-              <w:pStyle w:val="ListParagraph"/>
+              <w:pStyle w:val="Prrafodelista"/>
               <w:ind w:left="0"/>
             </w:pPr>
             <w:r>
@@ -2116,7 +2112,7 @@
           </w:tcPr>
           <w:p>
             <w:pPr>
-              <w:pStyle w:val="ListParagraph"/>
+              <w:pStyle w:val="Prrafodelista"/>
               <w:ind w:left="0"/>
             </w:pPr>
             <w:r>
@@ -2130,7 +2126,7 @@
           </w:tcPr>
           <w:p>
             <w:pPr>
-              <w:pStyle w:val="ListParagraph"/>
+              <w:pStyle w:val="Prrafodelista"/>
               <w:ind w:left="0"/>
             </w:pPr>
             <w:r>
@@ -2149,7 +2145,7 @@
           </w:tcPr>
           <w:p>
             <w:pPr>
-              <w:pStyle w:val="ListParagraph"/>
+              <w:pStyle w:val="Prrafodelista"/>
               <w:ind w:left="0"/>
             </w:pPr>
             <w:r>
@@ -2163,7 +2159,7 @@
           </w:tcPr>
           <w:p>
             <w:pPr>
-              <w:pStyle w:val="ListParagraph"/>
+              <w:pStyle w:val="Prrafodelista"/>
               <w:ind w:left="0"/>
             </w:pPr>
           </w:p>
@@ -2174,7 +2170,7 @@
           </w:tcPr>
           <w:p>
             <w:pPr>
-              <w:pStyle w:val="ListParagraph"/>
+              <w:pStyle w:val="Prrafodelista"/>
               <w:ind w:left="0"/>
             </w:pPr>
           </w:p>
@@ -2190,7 +2186,7 @@
           </w:tcPr>
           <w:p>
             <w:pPr>
-              <w:pStyle w:val="ListParagraph"/>
+              <w:pStyle w:val="Prrafodelista"/>
               <w:ind w:left="0"/>
               <w:rPr>
                 <w:u w:val="single"/>
@@ -2207,7 +2203,7 @@
           </w:tcPr>
           <w:p>
             <w:pPr>
-              <w:pStyle w:val="ListParagraph"/>
+              <w:pStyle w:val="Prrafodelista"/>
               <w:ind w:left="0"/>
             </w:pPr>
           </w:p>
@@ -2218,7 +2214,7 @@
           </w:tcPr>
           <w:p>
             <w:pPr>
-              <w:pStyle w:val="ListParagraph"/>
+              <w:pStyle w:val="Prrafodelista"/>
               <w:ind w:left="0"/>
             </w:pPr>
           </w:p>
@@ -2237,7 +2233,7 @@
     </w:p>
     <w:p>
       <w:pPr>
-        <w:pStyle w:val="ListParagraph"/>
+        <w:pStyle w:val="Prrafodelista"/>
         <w:numPr>
           <w:ilvl w:val="0"/>
           <w:numId w:val="4"/>
@@ -2261,7 +2257,7 @@
     </w:p>
     <w:p>
       <w:pPr>
-        <w:pStyle w:val="ListParagraph"/>
+        <w:pStyle w:val="Prrafodelista"/>
         <w:numPr>
           <w:ilvl w:val="0"/>
           <w:numId w:val="4"/>
@@ -2285,7 +2281,7 @@
     </w:p>
     <w:tbl>
       <w:tblPr>
-        <w:tblStyle w:val="TableGrid"/>
+        <w:tblStyle w:val="Tablaconcuadrcula"/>
         <w:tblW w:w="9689" w:type="dxa"/>
         <w:jc w:val="center"/>
         <w:tblLayout w:type="fixed"/>
@@ -2311,7 +2307,7 @@
           </w:tcPr>
           <w:p>
             <w:pPr>
-              <w:pStyle w:val="ListParagraph"/>
+              <w:pStyle w:val="Prrafodelista"/>
               <w:ind w:left="0"/>
             </w:pPr>
             <w:r>
@@ -2325,7 +2321,7 @@
           </w:tcPr>
           <w:p>
             <w:pPr>
-              <w:pStyle w:val="ListParagraph"/>
+              <w:pStyle w:val="Prrafodelista"/>
               <w:ind w:left="0"/>
             </w:pPr>
             <w:r>
@@ -2339,7 +2335,7 @@
           </w:tcPr>
           <w:p>
             <w:pPr>
-              <w:pStyle w:val="ListParagraph"/>
+              <w:pStyle w:val="Prrafodelista"/>
               <w:ind w:left="0"/>
             </w:pPr>
             <w:r>
@@ -2353,7 +2349,7 @@
           </w:tcPr>
           <w:p>
             <w:pPr>
-              <w:pStyle w:val="ListParagraph"/>
+              <w:pStyle w:val="Prrafodelista"/>
               <w:ind w:left="0"/>
             </w:pPr>
             <w:r>
@@ -2367,7 +2363,7 @@
           </w:tcPr>
           <w:p>
             <w:pPr>
-              <w:pStyle w:val="ListParagraph"/>
+              <w:pStyle w:val="Prrafodelista"/>
               <w:ind w:left="0"/>
             </w:pPr>
             <w:r>
@@ -2381,7 +2377,7 @@
           </w:tcPr>
           <w:p>
             <w:pPr>
-              <w:pStyle w:val="ListParagraph"/>
+              <w:pStyle w:val="Prrafodelista"/>
               <w:ind w:left="0"/>
             </w:pPr>
             <w:r>
@@ -2395,7 +2391,7 @@
           </w:tcPr>
           <w:p>
             <w:pPr>
-              <w:pStyle w:val="ListParagraph"/>
+              <w:pStyle w:val="Prrafodelista"/>
               <w:ind w:left="0"/>
             </w:pPr>
             <w:r>
@@ -2409,7 +2405,7 @@
           </w:tcPr>
           <w:p>
             <w:pPr>
-              <w:pStyle w:val="ListParagraph"/>
+              <w:pStyle w:val="Prrafodelista"/>
               <w:ind w:left="0"/>
             </w:pPr>
             <w:r>
@@ -2428,7 +2424,7 @@
           </w:tcPr>
           <w:p>
             <w:pPr>
-              <w:pStyle w:val="ListParagraph"/>
+              <w:pStyle w:val="Prrafodelista"/>
               <w:ind w:left="0"/>
             </w:pPr>
             <w:r>
@@ -2442,7 +2438,7 @@
           </w:tcPr>
           <w:p>
             <w:pPr>
-              <w:pStyle w:val="ListParagraph"/>
+              <w:pStyle w:val="Prrafodelista"/>
               <w:ind w:left="0"/>
             </w:pPr>
           </w:p>
@@ -2453,7 +2449,7 @@
           </w:tcPr>
           <w:p>
             <w:pPr>
-              <w:pStyle w:val="ListParagraph"/>
+              <w:pStyle w:val="Prrafodelista"/>
               <w:ind w:left="0"/>
             </w:pPr>
           </w:p>
@@ -2464,7 +2460,7 @@
           </w:tcPr>
           <w:p>
             <w:pPr>
-              <w:pStyle w:val="ListParagraph"/>
+              <w:pStyle w:val="Prrafodelista"/>
               <w:ind w:left="0"/>
             </w:pPr>
           </w:p>
@@ -2475,7 +2471,7 @@
           </w:tcPr>
           <w:p>
             <w:pPr>
-              <w:pStyle w:val="ListParagraph"/>
+              <w:pStyle w:val="Prrafodelista"/>
               <w:ind w:left="0"/>
             </w:pPr>
           </w:p>
@@ -2486,7 +2482,7 @@
           </w:tcPr>
           <w:p>
             <w:pPr>
-              <w:pStyle w:val="ListParagraph"/>
+              <w:pStyle w:val="Prrafodelista"/>
               <w:ind w:left="0"/>
             </w:pPr>
           </w:p>
@@ -2497,7 +2493,7 @@
           </w:tcPr>
           <w:p>
             <w:pPr>
-              <w:pStyle w:val="ListParagraph"/>
+              <w:pStyle w:val="Prrafodelista"/>
               <w:ind w:left="0"/>
             </w:pPr>
           </w:p>
@@ -2508,7 +2504,7 @@
           </w:tcPr>
           <w:p>
             <w:pPr>
-              <w:pStyle w:val="ListParagraph"/>
+              <w:pStyle w:val="Prrafodelista"/>
               <w:ind w:left="0"/>
             </w:pPr>
             <w:r>
@@ -2527,7 +2523,7 @@
           </w:tcPr>
           <w:p>
             <w:pPr>
-              <w:pStyle w:val="ListParagraph"/>
+              <w:pStyle w:val="Prrafodelista"/>
               <w:ind w:left="0"/>
             </w:pPr>
             <w:r>
@@ -2541,7 +2537,7 @@
           </w:tcPr>
           <w:p>
             <w:pPr>
-              <w:pStyle w:val="ListParagraph"/>
+              <w:pStyle w:val="Prrafodelista"/>
               <w:ind w:left="0"/>
             </w:pPr>
           </w:p>
@@ -2552,7 +2548,7 @@
           </w:tcPr>
           <w:p>
             <w:pPr>
-              <w:pStyle w:val="ListParagraph"/>
+              <w:pStyle w:val="Prrafodelista"/>
               <w:ind w:left="0"/>
             </w:pPr>
           </w:p>
@@ -2563,7 +2559,7 @@
           </w:tcPr>
           <w:p>
             <w:pPr>
-              <w:pStyle w:val="ListParagraph"/>
+              <w:pStyle w:val="Prrafodelista"/>
               <w:ind w:left="0"/>
             </w:pPr>
           </w:p>
@@ -2574,7 +2570,7 @@
           </w:tcPr>
           <w:p>
             <w:pPr>
-              <w:pStyle w:val="ListParagraph"/>
+              <w:pStyle w:val="Prrafodelista"/>
               <w:ind w:left="0"/>
             </w:pPr>
           </w:p>
@@ -2585,7 +2581,7 @@
           </w:tcPr>
           <w:p>
             <w:pPr>
-              <w:pStyle w:val="ListParagraph"/>
+              <w:pStyle w:val="Prrafodelista"/>
               <w:ind w:left="0"/>
             </w:pPr>
           </w:p>
@@ -2596,7 +2592,7 @@
           </w:tcPr>
           <w:p>
             <w:pPr>
-              <w:pStyle w:val="ListParagraph"/>
+              <w:pStyle w:val="Prrafodelista"/>
               <w:ind w:left="0"/>
             </w:pPr>
           </w:p>
@@ -2607,7 +2603,7 @@
           </w:tcPr>
           <w:p>
             <w:pPr>
-              <w:pStyle w:val="ListParagraph"/>
+              <w:pStyle w:val="Prrafodelista"/>
               <w:ind w:left="0"/>
             </w:pPr>
             <w:r>
@@ -2629,7 +2625,7 @@
     </w:p>
     <w:p>
       <w:pPr>
-        <w:pStyle w:val="ListParagraph"/>
+        <w:pStyle w:val="Prrafodelista"/>
         <w:numPr>
           <w:ilvl w:val="0"/>
           <w:numId w:val="4"/>
@@ -2653,7 +2649,7 @@
     </w:p>
     <w:p>
       <w:pPr>
-        <w:pStyle w:val="Heading3"/>
+        <w:pStyle w:val="Ttulo3"/>
         <w:numPr>
           <w:ilvl w:val="1"/>
           <w:numId w:val="4"/>
@@ -2665,7 +2661,7 @@
     </w:p>
     <w:p>
       <w:pPr>
-        <w:pStyle w:val="Heading3"/>
+        <w:pStyle w:val="Ttulo3"/>
         <w:numPr>
           <w:ilvl w:val="1"/>
           <w:numId w:val="4"/>
@@ -2677,7 +2673,7 @@
     </w:p>
     <w:p>
       <w:pPr>
-        <w:pStyle w:val="Heading3"/>
+        <w:pStyle w:val="Ttulo3"/>
         <w:numPr>
           <w:ilvl w:val="1"/>
           <w:numId w:val="4"/>
@@ -2689,7 +2685,7 @@
     </w:p>
     <w:p>
       <w:pPr>
-        <w:pStyle w:val="Heading3"/>
+        <w:pStyle w:val="Ttulo3"/>
         <w:numPr>
           <w:ilvl w:val="1"/>
           <w:numId w:val="4"/>
@@ -2701,7 +2697,7 @@
     </w:p>
     <w:p>
       <w:pPr>
-        <w:pStyle w:val="Heading3"/>
+        <w:pStyle w:val="Ttulo3"/>
         <w:numPr>
           <w:ilvl w:val="1"/>
           <w:numId w:val="4"/>
@@ -2713,7 +2709,7 @@
     </w:p>
     <w:p>
       <w:pPr>
-        <w:pStyle w:val="Heading3"/>
+        <w:pStyle w:val="Ttulo3"/>
         <w:numPr>
           <w:ilvl w:val="1"/>
           <w:numId w:val="4"/>
@@ -2724,8 +2720,8 @@
       </w:r>
     </w:p>
     <w:sectPr>
-      <w:headerReference w:type="default" r:id="rId8"/>
-      <w:footerReference w:type="default" r:id="rId9"/>
+      <w:headerReference w:type="default" r:id="rId7"/>
+      <w:footerReference w:type="default" r:id="rId8"/>
       <w:pgSz w:w="11906" w:h="16838"/>
       <w:pgMar w:top="1417" w:right="1701" w:bottom="1417" w:left="1701" w:header="708" w:footer="708" w:gutter="0"/>
       <w:cols w:space="708"/>
@@ -2736,7 +2732,7 @@
 </file>
 
 <file path=word/endnotes.xml><?xml version="1.0" encoding="utf-8"?>
-<w:endnotes xmlns:wpc="http://schemas.microsoft.com/office/word/2010/wordprocessingCanvas" xmlns:mc="http://schemas.openxmlformats.org/markup-compatibility/2006" xmlns:o="urn:schemas-microsoft-com:office:office" xmlns:r="http://schemas.openxmlformats.org/officeDocument/2006/relationships" xmlns:m="http://schemas.openxmlformats.org/officeDocument/2006/math" xmlns:v="urn:schemas-microsoft-com:vml" xmlns:wp14="http://schemas.microsoft.com/office/word/2010/wordprocessingDrawing" xmlns:wp="http://schemas.openxmlformats.org/drawingml/2006/wordprocessingDrawing" xmlns:w10="urn:schemas-microsoft-com:office:word" xmlns:w="http://schemas.openxmlformats.org/wordprocessingml/2006/main" xmlns:w14="http://schemas.microsoft.com/office/word/2010/wordml" xmlns:wpg="http://schemas.microsoft.com/office/word/2010/wordprocessingGroup" xmlns:wpi="http://schemas.microsoft.com/office/word/2010/wordprocessingInk" xmlns:wne="http://schemas.microsoft.com/office/word/2006/wordml" xmlns:wps="http://schemas.microsoft.com/office/word/2010/wordprocessingShape" mc:Ignorable="w14 wp14">
+<w:endnotes xmlns:wpc="http://schemas.microsoft.com/office/word/2010/wordprocessingCanvas" xmlns:mc="http://schemas.openxmlformats.org/markup-compatibility/2006" xmlns:o="urn:schemas-microsoft-com:office:office" xmlns:r="http://schemas.openxmlformats.org/officeDocument/2006/relationships" xmlns:m="http://schemas.openxmlformats.org/officeDocument/2006/math" xmlns:v="urn:schemas-microsoft-com:vml" xmlns:wp14="http://schemas.microsoft.com/office/word/2010/wordprocessingDrawing" xmlns:wp="http://schemas.openxmlformats.org/drawingml/2006/wordprocessingDrawing" xmlns:w10="urn:schemas-microsoft-com:office:word" xmlns:w="http://schemas.openxmlformats.org/wordprocessingml/2006/main" xmlns:w14="http://schemas.microsoft.com/office/word/2010/wordml" xmlns:w15="http://schemas.microsoft.com/office/word/2012/wordml" xmlns:wpg="http://schemas.microsoft.com/office/word/2010/wordprocessingGroup" xmlns:wpi="http://schemas.microsoft.com/office/word/2010/wordprocessingInk" xmlns:wne="http://schemas.microsoft.com/office/word/2006/wordml" xmlns:wps="http://schemas.microsoft.com/office/word/2010/wordprocessingShape" mc:Ignorable="w14 w15 wp14">
   <w:endnote w:type="separator" w:id="-1">
     <w:p>
       <w:pPr>
@@ -2761,10 +2757,10 @@
 </file>
 
 <file path=word/footer1.xml><?xml version="1.0" encoding="utf-8"?>
-<w:ftr xmlns:wpc="http://schemas.microsoft.com/office/word/2010/wordprocessingCanvas" xmlns:mc="http://schemas.openxmlformats.org/markup-compatibility/2006" xmlns:o="urn:schemas-microsoft-com:office:office" xmlns:r="http://schemas.openxmlformats.org/officeDocument/2006/relationships" xmlns:m="http://schemas.openxmlformats.org/officeDocument/2006/math" xmlns:v="urn:schemas-microsoft-com:vml" xmlns:wp14="http://schemas.microsoft.com/office/word/2010/wordprocessingDrawing" xmlns:wp="http://schemas.openxmlformats.org/drawingml/2006/wordprocessingDrawing" xmlns:w10="urn:schemas-microsoft-com:office:word" xmlns:w="http://schemas.openxmlformats.org/wordprocessingml/2006/main" xmlns:w14="http://schemas.microsoft.com/office/word/2010/wordml" xmlns:wpg="http://schemas.microsoft.com/office/word/2010/wordprocessingGroup" xmlns:wpi="http://schemas.microsoft.com/office/word/2010/wordprocessingInk" xmlns:wne="http://schemas.microsoft.com/office/word/2006/wordml" xmlns:wps="http://schemas.microsoft.com/office/word/2010/wordprocessingShape" mc:Ignorable="w14 wp14">
+<w:ftr xmlns:wpc="http://schemas.microsoft.com/office/word/2010/wordprocessingCanvas" xmlns:mc="http://schemas.openxmlformats.org/markup-compatibility/2006" xmlns:o="urn:schemas-microsoft-com:office:office" xmlns:r="http://schemas.openxmlformats.org/officeDocument/2006/relationships" xmlns:m="http://schemas.openxmlformats.org/officeDocument/2006/math" xmlns:v="urn:schemas-microsoft-com:vml" xmlns:wp14="http://schemas.microsoft.com/office/word/2010/wordprocessingDrawing" xmlns:wp="http://schemas.openxmlformats.org/drawingml/2006/wordprocessingDrawing" xmlns:w10="urn:schemas-microsoft-com:office:word" xmlns:w="http://schemas.openxmlformats.org/wordprocessingml/2006/main" xmlns:w14="http://schemas.microsoft.com/office/word/2010/wordml" xmlns:w15="http://schemas.microsoft.com/office/word/2012/wordml" xmlns:wpg="http://schemas.microsoft.com/office/word/2010/wordprocessingGroup" xmlns:wpi="http://schemas.microsoft.com/office/word/2010/wordprocessingInk" xmlns:wne="http://schemas.microsoft.com/office/word/2006/wordml" xmlns:wps="http://schemas.microsoft.com/office/word/2010/wordprocessingShape" mc:Ignorable="w14 w15 wp14">
   <w:p>
     <w:pPr>
-      <w:pStyle w:val="Footer"/>
+      <w:pStyle w:val="Piedepgina"/>
       <w:jc w:val="center"/>
       <w:rPr>
         <w:i/>
@@ -2803,7 +2799,7 @@
 </file>
 
 <file path=word/footnotes.xml><?xml version="1.0" encoding="utf-8"?>
-<w:footnotes xmlns:wpc="http://schemas.microsoft.com/office/word/2010/wordprocessingCanvas" xmlns:mc="http://schemas.openxmlformats.org/markup-compatibility/2006" xmlns:o="urn:schemas-microsoft-com:office:office" xmlns:r="http://schemas.openxmlformats.org/officeDocument/2006/relationships" xmlns:m="http://schemas.openxmlformats.org/officeDocument/2006/math" xmlns:v="urn:schemas-microsoft-com:vml" xmlns:wp14="http://schemas.microsoft.com/office/word/2010/wordprocessingDrawing" xmlns:wp="http://schemas.openxmlformats.org/drawingml/2006/wordprocessingDrawing" xmlns:w10="urn:schemas-microsoft-com:office:word" xmlns:w="http://schemas.openxmlformats.org/wordprocessingml/2006/main" xmlns:w14="http://schemas.microsoft.com/office/word/2010/wordml" xmlns:wpg="http://schemas.microsoft.com/office/word/2010/wordprocessingGroup" xmlns:wpi="http://schemas.microsoft.com/office/word/2010/wordprocessingInk" xmlns:wne="http://schemas.microsoft.com/office/word/2006/wordml" xmlns:wps="http://schemas.microsoft.com/office/word/2010/wordprocessingShape" mc:Ignorable="w14 wp14">
+<w:footnotes xmlns:wpc="http://schemas.microsoft.com/office/word/2010/wordprocessingCanvas" xmlns:mc="http://schemas.openxmlformats.org/markup-compatibility/2006" xmlns:o="urn:schemas-microsoft-com:office:office" xmlns:r="http://schemas.openxmlformats.org/officeDocument/2006/relationships" xmlns:m="http://schemas.openxmlformats.org/officeDocument/2006/math" xmlns:v="urn:schemas-microsoft-com:vml" xmlns:wp14="http://schemas.microsoft.com/office/word/2010/wordprocessingDrawing" xmlns:wp="http://schemas.openxmlformats.org/drawingml/2006/wordprocessingDrawing" xmlns:w10="urn:schemas-microsoft-com:office:word" xmlns:w="http://schemas.openxmlformats.org/wordprocessingml/2006/main" xmlns:w14="http://schemas.microsoft.com/office/word/2010/wordml" xmlns:w15="http://schemas.microsoft.com/office/word/2012/wordml" xmlns:wpg="http://schemas.microsoft.com/office/word/2010/wordprocessingGroup" xmlns:wpi="http://schemas.microsoft.com/office/word/2010/wordprocessingInk" xmlns:wne="http://schemas.microsoft.com/office/word/2006/wordml" xmlns:wps="http://schemas.microsoft.com/office/word/2010/wordprocessingShape" mc:Ignorable="w14 w15 wp14">
   <w:footnote w:type="separator" w:id="-1">
     <w:p>
       <w:pPr>
@@ -2828,15 +2824,15 @@
 </file>
 
 <file path=word/header1.xml><?xml version="1.0" encoding="utf-8"?>
-<w:hdr xmlns:wpc="http://schemas.microsoft.com/office/word/2010/wordprocessingCanvas" xmlns:mc="http://schemas.openxmlformats.org/markup-compatibility/2006" xmlns:o="urn:schemas-microsoft-com:office:office" xmlns:r="http://schemas.openxmlformats.org/officeDocument/2006/relationships" xmlns:m="http://schemas.openxmlformats.org/officeDocument/2006/math" xmlns:v="urn:schemas-microsoft-com:vml" xmlns:wp14="http://schemas.microsoft.com/office/word/2010/wordprocessingDrawing" xmlns:wp="http://schemas.openxmlformats.org/drawingml/2006/wordprocessingDrawing" xmlns:w10="urn:schemas-microsoft-com:office:word" xmlns:w="http://schemas.openxmlformats.org/wordprocessingml/2006/main" xmlns:w14="http://schemas.microsoft.com/office/word/2010/wordml" xmlns:wpg="http://schemas.microsoft.com/office/word/2010/wordprocessingGroup" xmlns:wpi="http://schemas.microsoft.com/office/word/2010/wordprocessingInk" xmlns:wne="http://schemas.microsoft.com/office/word/2006/wordml" xmlns:wps="http://schemas.microsoft.com/office/word/2010/wordprocessingShape" mc:Ignorable="w14 wp14">
+<w:hdr xmlns:wpc="http://schemas.microsoft.com/office/word/2010/wordprocessingCanvas" xmlns:mc="http://schemas.openxmlformats.org/markup-compatibility/2006" xmlns:o="urn:schemas-microsoft-com:office:office" xmlns:r="http://schemas.openxmlformats.org/officeDocument/2006/relationships" xmlns:m="http://schemas.openxmlformats.org/officeDocument/2006/math" xmlns:v="urn:schemas-microsoft-com:vml" xmlns:wp14="http://schemas.microsoft.com/office/word/2010/wordprocessingDrawing" xmlns:wp="http://schemas.openxmlformats.org/drawingml/2006/wordprocessingDrawing" xmlns:w10="urn:schemas-microsoft-com:office:word" xmlns:w="http://schemas.openxmlformats.org/wordprocessingml/2006/main" xmlns:w14="http://schemas.microsoft.com/office/word/2010/wordml" xmlns:w15="http://schemas.microsoft.com/office/word/2012/wordml" xmlns:wpg="http://schemas.microsoft.com/office/word/2010/wordprocessingGroup" xmlns:wpi="http://schemas.microsoft.com/office/word/2010/wordprocessingInk" xmlns:wne="http://schemas.microsoft.com/office/word/2006/wordml" xmlns:wps="http://schemas.microsoft.com/office/word/2010/wordprocessingShape" mc:Ignorable="w14 w15 wp14">
   <w:p>
     <w:pPr>
-      <w:pStyle w:val="Header"/>
+      <w:pStyle w:val="Encabezado"/>
     </w:pPr>
     <w:r>
       <w:rPr>
         <w:noProof/>
-        <w:lang w:val="en-US"/>
+        <w:lang w:val="es-ES_tradnl" w:eastAsia="es-ES_tradnl"/>
       </w:rPr>
       <w:drawing>
         <wp:anchor distT="0" distB="0" distL="114300" distR="114300" simplePos="0" relativeHeight="251658240" behindDoc="0" locked="0" layoutInCell="1" allowOverlap="1">
@@ -2914,7 +2910,7 @@
 </file>
 
 <file path=word/numbering.xml><?xml version="1.0" encoding="utf-8"?>
-<w:numbering xmlns:wpc="http://schemas.microsoft.com/office/word/2010/wordprocessingCanvas" xmlns:mc="http://schemas.openxmlformats.org/markup-compatibility/2006" xmlns:o="urn:schemas-microsoft-com:office:office" xmlns:r="http://schemas.openxmlformats.org/officeDocument/2006/relationships" xmlns:m="http://schemas.openxmlformats.org/officeDocument/2006/math" xmlns:v="urn:schemas-microsoft-com:vml" xmlns:wp14="http://schemas.microsoft.com/office/word/2010/wordprocessingDrawing" xmlns:wp="http://schemas.openxmlformats.org/drawingml/2006/wordprocessingDrawing" xmlns:w10="urn:schemas-microsoft-com:office:word" xmlns:w="http://schemas.openxmlformats.org/wordprocessingml/2006/main" xmlns:w14="http://schemas.microsoft.com/office/word/2010/wordml" xmlns:wpg="http://schemas.microsoft.com/office/word/2010/wordprocessingGroup" xmlns:wpi="http://schemas.microsoft.com/office/word/2010/wordprocessingInk" xmlns:wne="http://schemas.microsoft.com/office/word/2006/wordml" xmlns:wps="http://schemas.microsoft.com/office/word/2010/wordprocessingShape" mc:Ignorable="w14 wp14">
+<w:numbering xmlns:wpc="http://schemas.microsoft.com/office/word/2010/wordprocessingCanvas" xmlns:mc="http://schemas.openxmlformats.org/markup-compatibility/2006" xmlns:o="urn:schemas-microsoft-com:office:office" xmlns:r="http://schemas.openxmlformats.org/officeDocument/2006/relationships" xmlns:m="http://schemas.openxmlformats.org/officeDocument/2006/math" xmlns:v="urn:schemas-microsoft-com:vml" xmlns:wp14="http://schemas.microsoft.com/office/word/2010/wordprocessingDrawing" xmlns:wp="http://schemas.openxmlformats.org/drawingml/2006/wordprocessingDrawing" xmlns:w10="urn:schemas-microsoft-com:office:word" xmlns:w="http://schemas.openxmlformats.org/wordprocessingml/2006/main" xmlns:w14="http://schemas.microsoft.com/office/word/2010/wordml" xmlns:w15="http://schemas.microsoft.com/office/word/2012/wordml" xmlns:wpg="http://schemas.microsoft.com/office/word/2010/wordprocessingGroup" xmlns:wpi="http://schemas.microsoft.com/office/word/2010/wordprocessingInk" xmlns:wne="http://schemas.microsoft.com/office/word/2006/wordml" xmlns:wps="http://schemas.microsoft.com/office/word/2010/wordprocessingShape" mc:Ignorable="w14 w15 wp14">
   <w:abstractNum w:abstractNumId="0">
     <w:nsid w:val="1E317BAD"/>
     <w:multiLevelType w:val="hybridMultilevel"/>
@@ -3801,7 +3797,7 @@
 </file>
 
 <file path=word/styles.xml><?xml version="1.0" encoding="utf-8"?>
-<w:styles xmlns:mc="http://schemas.openxmlformats.org/markup-compatibility/2006" xmlns:r="http://schemas.openxmlformats.org/officeDocument/2006/relationships" xmlns:w="http://schemas.openxmlformats.org/wordprocessingml/2006/main" xmlns:w14="http://schemas.microsoft.com/office/word/2010/wordml" mc:Ignorable="w14">
+<w:styles xmlns:mc="http://schemas.openxmlformats.org/markup-compatibility/2006" xmlns:r="http://schemas.openxmlformats.org/officeDocument/2006/relationships" xmlns:w="http://schemas.openxmlformats.org/wordprocessingml/2006/main" xmlns:w14="http://schemas.microsoft.com/office/word/2010/wordml" xmlns:w15="http://schemas.microsoft.com/office/word/2012/wordml" mc:Ignorable="w14 w15">
   <w:docDefaults>
     <w:rPrDefault>
       <w:rPr>
@@ -3817,154 +3813,388 @@
       </w:pPr>
     </w:pPrDefault>
   </w:docDefaults>
-  <w:latentStyles w:defLockedState="0" w:defUIPriority="99" w:defSemiHidden="1" w:defUnhideWhenUsed="1" w:defQFormat="0" w:count="267">
-    <w:lsdException w:name="Normal" w:semiHidden="0" w:uiPriority="0" w:unhideWhenUsed="0" w:qFormat="1"/>
-    <w:lsdException w:name="heading 1" w:semiHidden="0" w:uiPriority="9" w:unhideWhenUsed="0" w:qFormat="1"/>
-    <w:lsdException w:name="heading 2" w:uiPriority="9" w:qFormat="1"/>
-    <w:lsdException w:name="heading 3" w:uiPriority="9" w:qFormat="1"/>
-    <w:lsdException w:name="heading 4" w:uiPriority="9" w:qFormat="1"/>
-    <w:lsdException w:name="heading 5" w:uiPriority="9" w:qFormat="1"/>
-    <w:lsdException w:name="heading 6" w:uiPriority="9" w:qFormat="1"/>
-    <w:lsdException w:name="heading 7" w:uiPriority="9" w:qFormat="1"/>
-    <w:lsdException w:name="heading 8" w:uiPriority="9" w:qFormat="1"/>
-    <w:lsdException w:name="heading 9" w:uiPriority="9" w:qFormat="1"/>
-    <w:lsdException w:name="toc 1" w:uiPriority="39"/>
-    <w:lsdException w:name="toc 2" w:uiPriority="39"/>
-    <w:lsdException w:name="toc 3" w:uiPriority="39"/>
-    <w:lsdException w:name="toc 4" w:uiPriority="39"/>
-    <w:lsdException w:name="toc 5" w:uiPriority="39"/>
-    <w:lsdException w:name="toc 6" w:uiPriority="39"/>
-    <w:lsdException w:name="toc 7" w:uiPriority="39"/>
-    <w:lsdException w:name="toc 8" w:uiPriority="39"/>
-    <w:lsdException w:name="toc 9" w:uiPriority="39"/>
-    <w:lsdException w:name="caption" w:uiPriority="35" w:qFormat="1"/>
-    <w:lsdException w:name="Title" w:semiHidden="0" w:uiPriority="10" w:unhideWhenUsed="0" w:qFormat="1"/>
-    <w:lsdException w:name="Default Paragraph Font" w:uiPriority="1"/>
-    <w:lsdException w:name="Subtitle" w:semiHidden="0" w:uiPriority="11" w:unhideWhenUsed="0" w:qFormat="1"/>
-    <w:lsdException w:name="Strong" w:semiHidden="0" w:uiPriority="22" w:unhideWhenUsed="0" w:qFormat="1"/>
-    <w:lsdException w:name="Emphasis" w:semiHidden="0" w:uiPriority="20" w:unhideWhenUsed="0" w:qFormat="1"/>
-    <w:lsdException w:name="Table Grid" w:semiHidden="0" w:uiPriority="39" w:unhideWhenUsed="0"/>
-    <w:lsdException w:name="Placeholder Text" w:unhideWhenUsed="0"/>
-    <w:lsdException w:name="No Spacing" w:semiHidden="0" w:uiPriority="1" w:unhideWhenUsed="0" w:qFormat="1"/>
-    <w:lsdException w:name="Light Shading" w:semiHidden="0" w:uiPriority="60" w:unhideWhenUsed="0"/>
-    <w:lsdException w:name="Light List" w:semiHidden="0" w:uiPriority="61" w:unhideWhenUsed="0"/>
-    <w:lsdException w:name="Light Grid" w:semiHidden="0" w:uiPriority="62" w:unhideWhenUsed="0"/>
-    <w:lsdException w:name="Medium Shading 1" w:semiHidden="0" w:uiPriority="63" w:unhideWhenUsed="0"/>
-    <w:lsdException w:name="Medium Shading 2" w:semiHidden="0" w:uiPriority="64" w:unhideWhenUsed="0"/>
-    <w:lsdException w:name="Medium List 1" w:semiHidden="0" w:uiPriority="65" w:unhideWhenUsed="0"/>
-    <w:lsdException w:name="Medium List 2" w:semiHidden="0" w:uiPriority="66" w:unhideWhenUsed="0"/>
-    <w:lsdException w:name="Medium Grid 1" w:semiHidden="0" w:uiPriority="67" w:unhideWhenUsed="0"/>
-    <w:lsdException w:name="Medium Grid 2" w:semiHidden="0" w:uiPriority="68" w:unhideWhenUsed="0"/>
-    <w:lsdException w:name="Medium Grid 3" w:semiHidden="0" w:uiPriority="69" w:unhideWhenUsed="0"/>
-    <w:lsdException w:name="Dark List" w:semiHidden="0" w:uiPriority="70" w:unhideWhenUsed="0"/>
-    <w:lsdException w:name="Colorful Shading" w:semiHidden="0" w:uiPriority="71" w:unhideWhenUsed="0"/>
-    <w:lsdException w:name="Colorful List" w:semiHidden="0" w:uiPriority="72" w:unhideWhenUsed="0"/>
-    <w:lsdException w:name="Colorful Grid" w:semiHidden="0" w:uiPriority="73" w:unhideWhenUsed="0"/>
-    <w:lsdException w:name="Light Shading Accent 1" w:semiHidden="0" w:uiPriority="60" w:unhideWhenUsed="0"/>
-    <w:lsdException w:name="Light List Accent 1" w:semiHidden="0" w:uiPriority="61" w:unhideWhenUsed="0"/>
-    <w:lsdException w:name="Light Grid Accent 1" w:semiHidden="0" w:uiPriority="62" w:unhideWhenUsed="0"/>
-    <w:lsdException w:name="Medium Shading 1 Accent 1" w:semiHidden="0" w:uiPriority="63" w:unhideWhenUsed="0"/>
-    <w:lsdException w:name="Medium Shading 2 Accent 1" w:semiHidden="0" w:uiPriority="64" w:unhideWhenUsed="0"/>
-    <w:lsdException w:name="Medium List 1 Accent 1" w:semiHidden="0" w:uiPriority="65" w:unhideWhenUsed="0"/>
-    <w:lsdException w:name="Revision" w:unhideWhenUsed="0"/>
-    <w:lsdException w:name="List Paragraph" w:semiHidden="0" w:uiPriority="34" w:unhideWhenUsed="0" w:qFormat="1"/>
-    <w:lsdException w:name="Quote" w:semiHidden="0" w:uiPriority="29" w:unhideWhenUsed="0" w:qFormat="1"/>
-    <w:lsdException w:name="Intense Quote" w:semiHidden="0" w:uiPriority="30" w:unhideWhenUsed="0" w:qFormat="1"/>
-    <w:lsdException w:name="Medium List 2 Accent 1" w:semiHidden="0" w:uiPriority="66" w:unhideWhenUsed="0"/>
-    <w:lsdException w:name="Medium Grid 1 Accent 1" w:semiHidden="0" w:uiPriority="67" w:unhideWhenUsed="0"/>
-    <w:lsdException w:name="Medium Grid 2 Accent 1" w:semiHidden="0" w:uiPriority="68" w:unhideWhenUsed="0"/>
-    <w:lsdException w:name="Medium Grid 3 Accent 1" w:semiHidden="0" w:uiPriority="69" w:unhideWhenUsed="0"/>
-    <w:lsdException w:name="Dark List Accent 1" w:semiHidden="0" w:uiPriority="70" w:unhideWhenUsed="0"/>
-    <w:lsdException w:name="Colorful Shading Accent 1" w:semiHidden="0" w:uiPriority="71" w:unhideWhenUsed="0"/>
-    <w:lsdException w:name="Colorful List Accent 1" w:semiHidden="0" w:uiPriority="72" w:unhideWhenUsed="0"/>
-    <w:lsdException w:name="Colorful Grid Accent 1" w:semiHidden="0" w:uiPriority="73" w:unhideWhenUsed="0"/>
-    <w:lsdException w:name="Light Shading Accent 2" w:semiHidden="0" w:uiPriority="60" w:unhideWhenUsed="0"/>
-    <w:lsdException w:name="Light List Accent 2" w:semiHidden="0" w:uiPriority="61" w:unhideWhenUsed="0"/>
-    <w:lsdException w:name="Light Grid Accent 2" w:semiHidden="0" w:uiPriority="62" w:unhideWhenUsed="0"/>
-    <w:lsdException w:name="Medium Shading 1 Accent 2" w:semiHidden="0" w:uiPriority="63" w:unhideWhenUsed="0"/>
-    <w:lsdException w:name="Medium Shading 2 Accent 2" w:semiHidden="0" w:uiPriority="64" w:unhideWhenUsed="0"/>
-    <w:lsdException w:name="Medium List 1 Accent 2" w:semiHidden="0" w:uiPriority="65" w:unhideWhenUsed="0"/>
-    <w:lsdException w:name="Medium List 2 Accent 2" w:semiHidden="0" w:uiPriority="66" w:unhideWhenUsed="0"/>
-    <w:lsdException w:name="Medium Grid 1 Accent 2" w:semiHidden="0" w:uiPriority="67" w:unhideWhenUsed="0"/>
-    <w:lsdException w:name="Medium Grid 2 Accent 2" w:semiHidden="0" w:uiPriority="68" w:unhideWhenUsed="0"/>
-    <w:lsdException w:name="Medium Grid 3 Accent 2" w:semiHidden="0" w:uiPriority="69" w:unhideWhenUsed="0"/>
-    <w:lsdException w:name="Dark List Accent 2" w:semiHidden="0" w:uiPriority="70" w:unhideWhenUsed="0"/>
-    <w:lsdException w:name="Colorful Shading Accent 2" w:semiHidden="0" w:uiPriority="71" w:unhideWhenUsed="0"/>
-    <w:lsdException w:name="Colorful List Accent 2" w:semiHidden="0" w:uiPriority="72" w:unhideWhenUsed="0"/>
-    <w:lsdException w:name="Colorful Grid Accent 2" w:semiHidden="0" w:uiPriority="73" w:unhideWhenUsed="0"/>
-    <w:lsdException w:name="Light Shading Accent 3" w:semiHidden="0" w:uiPriority="60" w:unhideWhenUsed="0"/>
-    <w:lsdException w:name="Light List Accent 3" w:semiHidden="0" w:uiPriority="61" w:unhideWhenUsed="0"/>
-    <w:lsdException w:name="Light Grid Accent 3" w:semiHidden="0" w:uiPriority="62" w:unhideWhenUsed="0"/>
-    <w:lsdException w:name="Medium Shading 1 Accent 3" w:semiHidden="0" w:uiPriority="63" w:unhideWhenUsed="0"/>
-    <w:lsdException w:name="Medium Shading 2 Accent 3" w:semiHidden="0" w:uiPriority="64" w:unhideWhenUsed="0"/>
-    <w:lsdException w:name="Medium List 1 Accent 3" w:semiHidden="0" w:uiPriority="65" w:unhideWhenUsed="0"/>
-    <w:lsdException w:name="Medium List 2 Accent 3" w:semiHidden="0" w:uiPriority="66" w:unhideWhenUsed="0"/>
-    <w:lsdException w:name="Medium Grid 1 Accent 3" w:semiHidden="0" w:uiPriority="67" w:unhideWhenUsed="0"/>
-    <w:lsdException w:name="Medium Grid 2 Accent 3" w:semiHidden="0" w:uiPriority="68" w:unhideWhenUsed="0"/>
-    <w:lsdException w:name="Medium Grid 3 Accent 3" w:semiHidden="0" w:uiPriority="69" w:unhideWhenUsed="0"/>
-    <w:lsdException w:name="Dark List Accent 3" w:semiHidden="0" w:uiPriority="70" w:unhideWhenUsed="0"/>
-    <w:lsdException w:name="Colorful Shading Accent 3" w:semiHidden="0" w:uiPriority="71" w:unhideWhenUsed="0"/>
-    <w:lsdException w:name="Colorful List Accent 3" w:semiHidden="0" w:uiPriority="72" w:unhideWhenUsed="0"/>
-    <w:lsdException w:name="Colorful Grid Accent 3" w:semiHidden="0" w:uiPriority="73" w:unhideWhenUsed="0"/>
-    <w:lsdException w:name="Light Shading Accent 4" w:semiHidden="0" w:uiPriority="60" w:unhideWhenUsed="0"/>
-    <w:lsdException w:name="Light List Accent 4" w:semiHidden="0" w:uiPriority="61" w:unhideWhenUsed="0"/>
-    <w:lsdException w:name="Light Grid Accent 4" w:semiHidden="0" w:uiPriority="62" w:unhideWhenUsed="0"/>
-    <w:lsdException w:name="Medium Shading 1 Accent 4" w:semiHidden="0" w:uiPriority="63" w:unhideWhenUsed="0"/>
-    <w:lsdException w:name="Medium Shading 2 Accent 4" w:semiHidden="0" w:uiPriority="64" w:unhideWhenUsed="0"/>
-    <w:lsdException w:name="Medium List 1 Accent 4" w:semiHidden="0" w:uiPriority="65" w:unhideWhenUsed="0"/>
-    <w:lsdException w:name="Medium List 2 Accent 4" w:semiHidden="0" w:uiPriority="66" w:unhideWhenUsed="0"/>
-    <w:lsdException w:name="Medium Grid 1 Accent 4" w:semiHidden="0" w:uiPriority="67" w:unhideWhenUsed="0"/>
-    <w:lsdException w:name="Medium Grid 2 Accent 4" w:semiHidden="0" w:uiPriority="68" w:unhideWhenUsed="0"/>
-    <w:lsdException w:name="Medium Grid 3 Accent 4" w:semiHidden="0" w:uiPriority="69" w:unhideWhenUsed="0"/>
-    <w:lsdException w:name="Dark List Accent 4" w:semiHidden="0" w:uiPriority="70" w:unhideWhenUsed="0"/>
-    <w:lsdException w:name="Colorful Shading Accent 4" w:semiHidden="0" w:uiPriority="71" w:unhideWhenUsed="0"/>
-    <w:lsdException w:name="Colorful List Accent 4" w:semiHidden="0" w:uiPriority="72" w:unhideWhenUsed="0"/>
-    <w:lsdException w:name="Colorful Grid Accent 4" w:semiHidden="0" w:uiPriority="73" w:unhideWhenUsed="0"/>
-    <w:lsdException w:name="Light Shading Accent 5" w:semiHidden="0" w:uiPriority="60" w:unhideWhenUsed="0"/>
-    <w:lsdException w:name="Light List Accent 5" w:semiHidden="0" w:uiPriority="61" w:unhideWhenUsed="0"/>
-    <w:lsdException w:name="Light Grid Accent 5" w:semiHidden="0" w:uiPriority="62" w:unhideWhenUsed="0"/>
-    <w:lsdException w:name="Medium Shading 1 Accent 5" w:semiHidden="0" w:uiPriority="63" w:unhideWhenUsed="0"/>
-    <w:lsdException w:name="Medium Shading 2 Accent 5" w:semiHidden="0" w:uiPriority="64" w:unhideWhenUsed="0"/>
-    <w:lsdException w:name="Medium List 1 Accent 5" w:semiHidden="0" w:uiPriority="65" w:unhideWhenUsed="0"/>
-    <w:lsdException w:name="Medium List 2 Accent 5" w:semiHidden="0" w:uiPriority="66" w:unhideWhenUsed="0"/>
-    <w:lsdException w:name="Medium Grid 1 Accent 5" w:semiHidden="0" w:uiPriority="67" w:unhideWhenUsed="0"/>
-    <w:lsdException w:name="Medium Grid 2 Accent 5" w:semiHidden="0" w:uiPriority="68" w:unhideWhenUsed="0"/>
-    <w:lsdException w:name="Medium Grid 3 Accent 5" w:semiHidden="0" w:uiPriority="69" w:unhideWhenUsed="0"/>
-    <w:lsdException w:name="Dark List Accent 5" w:semiHidden="0" w:uiPriority="70" w:unhideWhenUsed="0"/>
-    <w:lsdException w:name="Colorful Shading Accent 5" w:semiHidden="0" w:uiPriority="71" w:unhideWhenUsed="0"/>
-    <w:lsdException w:name="Colorful List Accent 5" w:semiHidden="0" w:uiPriority="72" w:unhideWhenUsed="0"/>
-    <w:lsdException w:name="Colorful Grid Accent 5" w:semiHidden="0" w:uiPriority="73" w:unhideWhenUsed="0"/>
-    <w:lsdException w:name="Light Shading Accent 6" w:semiHidden="0" w:uiPriority="60" w:unhideWhenUsed="0"/>
-    <w:lsdException w:name="Light List Accent 6" w:semiHidden="0" w:uiPriority="61" w:unhideWhenUsed="0"/>
-    <w:lsdException w:name="Light Grid Accent 6" w:semiHidden="0" w:uiPriority="62" w:unhideWhenUsed="0"/>
-    <w:lsdException w:name="Medium Shading 1 Accent 6" w:semiHidden="0" w:uiPriority="63" w:unhideWhenUsed="0"/>
-    <w:lsdException w:name="Medium Shading 2 Accent 6" w:semiHidden="0" w:uiPriority="64" w:unhideWhenUsed="0"/>
-    <w:lsdException w:name="Medium List 1 Accent 6" w:semiHidden="0" w:uiPriority="65" w:unhideWhenUsed="0"/>
-    <w:lsdException w:name="Medium List 2 Accent 6" w:semiHidden="0" w:uiPriority="66" w:unhideWhenUsed="0"/>
-    <w:lsdException w:name="Medium Grid 1 Accent 6" w:semiHidden="0" w:uiPriority="67" w:unhideWhenUsed="0"/>
-    <w:lsdException w:name="Medium Grid 2 Accent 6" w:semiHidden="0" w:uiPriority="68" w:unhideWhenUsed="0"/>
-    <w:lsdException w:name="Medium Grid 3 Accent 6" w:semiHidden="0" w:uiPriority="69" w:unhideWhenUsed="0"/>
-    <w:lsdException w:name="Dark List Accent 6" w:semiHidden="0" w:uiPriority="70" w:unhideWhenUsed="0"/>
-    <w:lsdException w:name="Colorful Shading Accent 6" w:semiHidden="0" w:uiPriority="71" w:unhideWhenUsed="0"/>
-    <w:lsdException w:name="Colorful List Accent 6" w:semiHidden="0" w:uiPriority="72" w:unhideWhenUsed="0"/>
-    <w:lsdException w:name="Colorful Grid Accent 6" w:semiHidden="0" w:uiPriority="73" w:unhideWhenUsed="0"/>
-    <w:lsdException w:name="Subtle Emphasis" w:semiHidden="0" w:uiPriority="19" w:unhideWhenUsed="0" w:qFormat="1"/>
-    <w:lsdException w:name="Intense Emphasis" w:semiHidden="0" w:uiPriority="21" w:unhideWhenUsed="0" w:qFormat="1"/>
-    <w:lsdException w:name="Subtle Reference" w:semiHidden="0" w:uiPriority="31" w:unhideWhenUsed="0" w:qFormat="1"/>
-    <w:lsdException w:name="Intense Reference" w:semiHidden="0" w:uiPriority="32" w:unhideWhenUsed="0" w:qFormat="1"/>
-    <w:lsdException w:name="Book Title" w:semiHidden="0" w:uiPriority="33" w:unhideWhenUsed="0" w:qFormat="1"/>
-    <w:lsdException w:name="Bibliography" w:uiPriority="37"/>
-    <w:lsdException w:name="TOC Heading" w:uiPriority="39" w:qFormat="1"/>
+  <w:latentStyles w:defLockedState="0" w:defUIPriority="99" w:defSemiHidden="0" w:defUnhideWhenUsed="0" w:defQFormat="0" w:count="371">
+    <w:lsdException w:name="Normal" w:uiPriority="0" w:qFormat="1"/>
+    <w:lsdException w:name="heading 1" w:uiPriority="9" w:qFormat="1"/>
+    <w:lsdException w:name="heading 2" w:semiHidden="1" w:uiPriority="9" w:unhideWhenUsed="1" w:qFormat="1"/>
+    <w:lsdException w:name="heading 3" w:semiHidden="1" w:uiPriority="9" w:unhideWhenUsed="1" w:qFormat="1"/>
+    <w:lsdException w:name="heading 4" w:semiHidden="1" w:uiPriority="9" w:unhideWhenUsed="1" w:qFormat="1"/>
+    <w:lsdException w:name="heading 5" w:semiHidden="1" w:uiPriority="9" w:unhideWhenUsed="1" w:qFormat="1"/>
+    <w:lsdException w:name="heading 6" w:semiHidden="1" w:uiPriority="9" w:unhideWhenUsed="1" w:qFormat="1"/>
+    <w:lsdException w:name="heading 7" w:semiHidden="1" w:uiPriority="9" w:unhideWhenUsed="1" w:qFormat="1"/>
+    <w:lsdException w:name="heading 8" w:semiHidden="1" w:uiPriority="9" w:unhideWhenUsed="1" w:qFormat="1"/>
+    <w:lsdException w:name="heading 9" w:semiHidden="1" w:uiPriority="9" w:unhideWhenUsed="1" w:qFormat="1"/>
+    <w:lsdException w:name="index 1" w:semiHidden="1" w:unhideWhenUsed="1"/>
+    <w:lsdException w:name="index 2" w:semiHidden="1" w:unhideWhenUsed="1"/>
+    <w:lsdException w:name="index 3" w:semiHidden="1" w:unhideWhenUsed="1"/>
+    <w:lsdException w:name="index 4" w:semiHidden="1" w:unhideWhenUsed="1"/>
+    <w:lsdException w:name="index 5" w:semiHidden="1" w:unhideWhenUsed="1"/>
+    <w:lsdException w:name="index 6" w:semiHidden="1" w:unhideWhenUsed="1"/>
+    <w:lsdException w:name="index 7" w:semiHidden="1" w:unhideWhenUsed="1"/>
+    <w:lsdException w:name="index 8" w:semiHidden="1" w:unhideWhenUsed="1"/>
+    <w:lsdException w:name="index 9" w:semiHidden="1" w:unhideWhenUsed="1"/>
+    <w:lsdException w:name="toc 1" w:semiHidden="1" w:uiPriority="39" w:unhideWhenUsed="1"/>
+    <w:lsdException w:name="toc 2" w:semiHidden="1" w:uiPriority="39" w:unhideWhenUsed="1"/>
+    <w:lsdException w:name="toc 3" w:semiHidden="1" w:uiPriority="39" w:unhideWhenUsed="1"/>
+    <w:lsdException w:name="toc 4" w:semiHidden="1" w:uiPriority="39" w:unhideWhenUsed="1"/>
+    <w:lsdException w:name="toc 5" w:semiHidden="1" w:uiPriority="39" w:unhideWhenUsed="1"/>
+    <w:lsdException w:name="toc 6" w:semiHidden="1" w:uiPriority="39" w:unhideWhenUsed="1"/>
+    <w:lsdException w:name="toc 7" w:semiHidden="1" w:uiPriority="39" w:unhideWhenUsed="1"/>
+    <w:lsdException w:name="toc 8" w:semiHidden="1" w:uiPriority="39" w:unhideWhenUsed="1"/>
+    <w:lsdException w:name="toc 9" w:semiHidden="1" w:uiPriority="39" w:unhideWhenUsed="1"/>
+    <w:lsdException w:name="Normal Indent" w:semiHidden="1" w:unhideWhenUsed="1"/>
+    <w:lsdException w:name="footnote text" w:semiHidden="1" w:unhideWhenUsed="1"/>
+    <w:lsdException w:name="annotation text" w:semiHidden="1" w:unhideWhenUsed="1"/>
+    <w:lsdException w:name="header" w:semiHidden="1" w:unhideWhenUsed="1"/>
+    <w:lsdException w:name="footer" w:semiHidden="1" w:unhideWhenUsed="1"/>
+    <w:lsdException w:name="index heading" w:semiHidden="1" w:unhideWhenUsed="1"/>
+    <w:lsdException w:name="caption" w:semiHidden="1" w:uiPriority="35" w:unhideWhenUsed="1" w:qFormat="1"/>
+    <w:lsdException w:name="table of figures" w:semiHidden="1" w:unhideWhenUsed="1"/>
+    <w:lsdException w:name="envelope address" w:semiHidden="1" w:unhideWhenUsed="1"/>
+    <w:lsdException w:name="envelope return" w:semiHidden="1" w:unhideWhenUsed="1"/>
+    <w:lsdException w:name="footnote reference" w:semiHidden="1" w:unhideWhenUsed="1"/>
+    <w:lsdException w:name="annotation reference" w:semiHidden="1" w:unhideWhenUsed="1"/>
+    <w:lsdException w:name="line number" w:semiHidden="1" w:unhideWhenUsed="1"/>
+    <w:lsdException w:name="page number" w:semiHidden="1" w:unhideWhenUsed="1"/>
+    <w:lsdException w:name="endnote reference" w:semiHidden="1" w:unhideWhenUsed="1"/>
+    <w:lsdException w:name="endnote text" w:semiHidden="1" w:unhideWhenUsed="1"/>
+    <w:lsdException w:name="table of authorities" w:semiHidden="1" w:unhideWhenUsed="1"/>
+    <w:lsdException w:name="macro" w:semiHidden="1" w:unhideWhenUsed="1"/>
+    <w:lsdException w:name="toa heading" w:semiHidden="1" w:unhideWhenUsed="1"/>
+    <w:lsdException w:name="List" w:semiHidden="1" w:unhideWhenUsed="1"/>
+    <w:lsdException w:name="List Bullet" w:semiHidden="1" w:unhideWhenUsed="1"/>
+    <w:lsdException w:name="List Number" w:semiHidden="1" w:unhideWhenUsed="1"/>
+    <w:lsdException w:name="List 2" w:semiHidden="1" w:unhideWhenUsed="1"/>
+    <w:lsdException w:name="List 3" w:semiHidden="1" w:unhideWhenUsed="1"/>
+    <w:lsdException w:name="List 4" w:semiHidden="1" w:unhideWhenUsed="1"/>
+    <w:lsdException w:name="List 5" w:semiHidden="1" w:unhideWhenUsed="1"/>
+    <w:lsdException w:name="List Bullet 2" w:semiHidden="1" w:unhideWhenUsed="1"/>
+    <w:lsdException w:name="List Bullet 3" w:semiHidden="1" w:unhideWhenUsed="1"/>
+    <w:lsdException w:name="List Bullet 4" w:semiHidden="1" w:unhideWhenUsed="1"/>
+    <w:lsdException w:name="List Bullet 5" w:semiHidden="1" w:unhideWhenUsed="1"/>
+    <w:lsdException w:name="List Number 2" w:semiHidden="1" w:unhideWhenUsed="1"/>
+    <w:lsdException w:name="List Number 3" w:semiHidden="1" w:unhideWhenUsed="1"/>
+    <w:lsdException w:name="List Number 4" w:semiHidden="1" w:unhideWhenUsed="1"/>
+    <w:lsdException w:name="List Number 5" w:semiHidden="1" w:unhideWhenUsed="1"/>
+    <w:lsdException w:name="Title" w:uiPriority="10" w:qFormat="1"/>
+    <w:lsdException w:name="Closing" w:semiHidden="1" w:unhideWhenUsed="1"/>
+    <w:lsdException w:name="Signature" w:semiHidden="1" w:unhideWhenUsed="1"/>
+    <w:lsdException w:name="Default Paragraph Font" w:semiHidden="1" w:uiPriority="1" w:unhideWhenUsed="1"/>
+    <w:lsdException w:name="Body Text" w:semiHidden="1" w:unhideWhenUsed="1"/>
+    <w:lsdException w:name="Body Text Indent" w:semiHidden="1" w:unhideWhenUsed="1"/>
+    <w:lsdException w:name="List Continue" w:semiHidden="1" w:unhideWhenUsed="1"/>
+    <w:lsdException w:name="List Continue 2" w:semiHidden="1" w:unhideWhenUsed="1"/>
+    <w:lsdException w:name="List Continue 3" w:semiHidden="1" w:unhideWhenUsed="1"/>
+    <w:lsdException w:name="List Continue 4" w:semiHidden="1" w:unhideWhenUsed="1"/>
+    <w:lsdException w:name="List Continue 5" w:semiHidden="1" w:unhideWhenUsed="1"/>
+    <w:lsdException w:name="Message Header" w:semiHidden="1" w:unhideWhenUsed="1"/>
+    <w:lsdException w:name="Subtitle" w:uiPriority="11" w:qFormat="1"/>
+    <w:lsdException w:name="Salutation" w:semiHidden="1" w:unhideWhenUsed="1"/>
+    <w:lsdException w:name="Date" w:semiHidden="1" w:unhideWhenUsed="1"/>
+    <w:lsdException w:name="Body Text First Indent" w:semiHidden="1" w:unhideWhenUsed="1"/>
+    <w:lsdException w:name="Body Text First Indent 2" w:semiHidden="1" w:unhideWhenUsed="1"/>
+    <w:lsdException w:name="Note Heading" w:semiHidden="1" w:unhideWhenUsed="1"/>
+    <w:lsdException w:name="Body Text 2" w:semiHidden="1" w:unhideWhenUsed="1"/>
+    <w:lsdException w:name="Body Text 3" w:semiHidden="1" w:unhideWhenUsed="1"/>
+    <w:lsdException w:name="Body Text Indent 2" w:semiHidden="1" w:unhideWhenUsed="1"/>
+    <w:lsdException w:name="Body Text Indent 3" w:semiHidden="1" w:unhideWhenUsed="1"/>
+    <w:lsdException w:name="Block Text" w:semiHidden="1" w:unhideWhenUsed="1"/>
+    <w:lsdException w:name="Hyperlink" w:semiHidden="1" w:unhideWhenUsed="1"/>
+    <w:lsdException w:name="FollowedHyperlink" w:semiHidden="1" w:unhideWhenUsed="1"/>
+    <w:lsdException w:name="Strong" w:uiPriority="22" w:qFormat="1"/>
+    <w:lsdException w:name="Emphasis" w:uiPriority="20" w:qFormat="1"/>
+    <w:lsdException w:name="Document Map" w:semiHidden="1" w:unhideWhenUsed="1"/>
+    <w:lsdException w:name="Plain Text" w:semiHidden="1" w:unhideWhenUsed="1"/>
+    <w:lsdException w:name="E-mail Signature" w:semiHidden="1" w:unhideWhenUsed="1"/>
+    <w:lsdException w:name="HTML Top of Form" w:semiHidden="1" w:unhideWhenUsed="1"/>
+    <w:lsdException w:name="HTML Bottom of Form" w:semiHidden="1" w:unhideWhenUsed="1"/>
+    <w:lsdException w:name="Normal (Web)" w:semiHidden="1" w:unhideWhenUsed="1"/>
+    <w:lsdException w:name="HTML Acronym" w:semiHidden="1" w:unhideWhenUsed="1"/>
+    <w:lsdException w:name="HTML Address" w:semiHidden="1" w:unhideWhenUsed="1"/>
+    <w:lsdException w:name="HTML Cite" w:semiHidden="1" w:unhideWhenUsed="1"/>
+    <w:lsdException w:name="HTML Code" w:semiHidden="1" w:unhideWhenUsed="1"/>
+    <w:lsdException w:name="HTML Definition" w:semiHidden="1" w:unhideWhenUsed="1"/>
+    <w:lsdException w:name="HTML Keyboard" w:semiHidden="1" w:unhideWhenUsed="1"/>
+    <w:lsdException w:name="HTML Preformatted" w:semiHidden="1" w:unhideWhenUsed="1"/>
+    <w:lsdException w:name="HTML Sample" w:semiHidden="1" w:unhideWhenUsed="1"/>
+    <w:lsdException w:name="HTML Typewriter" w:semiHidden="1" w:unhideWhenUsed="1"/>
+    <w:lsdException w:name="HTML Variable" w:semiHidden="1" w:unhideWhenUsed="1"/>
+    <w:lsdException w:name="Normal Table" w:semiHidden="1" w:unhideWhenUsed="1"/>
+    <w:lsdException w:name="annotation subject" w:semiHidden="1" w:unhideWhenUsed="1"/>
+    <w:lsdException w:name="No List" w:semiHidden="1" w:unhideWhenUsed="1"/>
+    <w:lsdException w:name="Outline List 1" w:semiHidden="1" w:unhideWhenUsed="1"/>
+    <w:lsdException w:name="Outline List 2" w:semiHidden="1" w:unhideWhenUsed="1"/>
+    <w:lsdException w:name="Outline List 3" w:semiHidden="1" w:unhideWhenUsed="1"/>
+    <w:lsdException w:name="Table Simple 1" w:semiHidden="1" w:unhideWhenUsed="1"/>
+    <w:lsdException w:name="Table Simple 2" w:semiHidden="1" w:unhideWhenUsed="1"/>
+    <w:lsdException w:name="Table Simple 3" w:semiHidden="1" w:unhideWhenUsed="1"/>
+    <w:lsdException w:name="Table Classic 1" w:semiHidden="1" w:unhideWhenUsed="1"/>
+    <w:lsdException w:name="Table Classic 2" w:semiHidden="1" w:unhideWhenUsed="1"/>
+    <w:lsdException w:name="Table Classic 3" w:semiHidden="1" w:unhideWhenUsed="1"/>
+    <w:lsdException w:name="Table Classic 4" w:semiHidden="1" w:unhideWhenUsed="1"/>
+    <w:lsdException w:name="Table Colorful 1" w:semiHidden="1" w:unhideWhenUsed="1"/>
+    <w:lsdException w:name="Table Colorful 2" w:semiHidden="1" w:unhideWhenUsed="1"/>
+    <w:lsdException w:name="Table Colorful 3" w:semiHidden="1" w:unhideWhenUsed="1"/>
+    <w:lsdException w:name="Table Columns 1" w:semiHidden="1" w:unhideWhenUsed="1"/>
+    <w:lsdException w:name="Table Columns 2" w:semiHidden="1" w:unhideWhenUsed="1"/>
+    <w:lsdException w:name="Table Columns 3" w:semiHidden="1" w:unhideWhenUsed="1"/>
+    <w:lsdException w:name="Table Columns 4" w:semiHidden="1" w:unhideWhenUsed="1"/>
+    <w:lsdException w:name="Table Columns 5" w:semiHidden="1" w:unhideWhenUsed="1"/>
+    <w:lsdException w:name="Table Grid 1" w:semiHidden="1" w:unhideWhenUsed="1"/>
+    <w:lsdException w:name="Table Grid 2" w:semiHidden="1" w:unhideWhenUsed="1"/>
+    <w:lsdException w:name="Table Grid 3" w:semiHidden="1" w:unhideWhenUsed="1"/>
+    <w:lsdException w:name="Table Grid 4" w:semiHidden="1" w:unhideWhenUsed="1"/>
+    <w:lsdException w:name="Table Grid 5" w:semiHidden="1" w:unhideWhenUsed="1"/>
+    <w:lsdException w:name="Table Grid 6" w:semiHidden="1" w:unhideWhenUsed="1"/>
+    <w:lsdException w:name="Table Grid 7" w:semiHidden="1" w:unhideWhenUsed="1"/>
+    <w:lsdException w:name="Table Grid 8" w:semiHidden="1" w:unhideWhenUsed="1"/>
+    <w:lsdException w:name="Table List 1" w:semiHidden="1" w:unhideWhenUsed="1"/>
+    <w:lsdException w:name="Table List 2" w:semiHidden="1" w:unhideWhenUsed="1"/>
+    <w:lsdException w:name="Table List 3" w:semiHidden="1" w:unhideWhenUsed="1"/>
+    <w:lsdException w:name="Table List 4" w:semiHidden="1" w:unhideWhenUsed="1"/>
+    <w:lsdException w:name="Table List 5" w:semiHidden="1" w:unhideWhenUsed="1"/>
+    <w:lsdException w:name="Table List 6" w:semiHidden="1" w:unhideWhenUsed="1"/>
+    <w:lsdException w:name="Table List 7" w:semiHidden="1" w:unhideWhenUsed="1"/>
+    <w:lsdException w:name="Table List 8" w:semiHidden="1" w:unhideWhenUsed="1"/>
+    <w:lsdException w:name="Table 3D effects 1" w:semiHidden="1" w:unhideWhenUsed="1"/>
+    <w:lsdException w:name="Table 3D effects 2" w:semiHidden="1" w:unhideWhenUsed="1"/>
+    <w:lsdException w:name="Table 3D effects 3" w:semiHidden="1" w:unhideWhenUsed="1"/>
+    <w:lsdException w:name="Table Contemporary" w:semiHidden="1" w:unhideWhenUsed="1"/>
+    <w:lsdException w:name="Table Elegant" w:semiHidden="1" w:unhideWhenUsed="1"/>
+    <w:lsdException w:name="Table Professional" w:semiHidden="1" w:unhideWhenUsed="1"/>
+    <w:lsdException w:name="Table Subtle 1" w:semiHidden="1" w:unhideWhenUsed="1"/>
+    <w:lsdException w:name="Table Subtle 2" w:semiHidden="1" w:unhideWhenUsed="1"/>
+    <w:lsdException w:name="Table Web 1" w:semiHidden="1" w:unhideWhenUsed="1"/>
+    <w:lsdException w:name="Table Web 2" w:semiHidden="1" w:unhideWhenUsed="1"/>
+    <w:lsdException w:name="Table Web 3" w:semiHidden="1" w:unhideWhenUsed="1"/>
+    <w:lsdException w:name="Balloon Text" w:semiHidden="1" w:unhideWhenUsed="1"/>
+    <w:lsdException w:name="Table Grid" w:uiPriority="39"/>
+    <w:lsdException w:name="Table Theme" w:semiHidden="1" w:unhideWhenUsed="1"/>
+    <w:lsdException w:name="Placeholder Text" w:semiHidden="1"/>
+    <w:lsdException w:name="No Spacing" w:uiPriority="1" w:qFormat="1"/>
+    <w:lsdException w:name="Light Shading" w:uiPriority="60"/>
+    <w:lsdException w:name="Light List" w:uiPriority="61"/>
+    <w:lsdException w:name="Light Grid" w:uiPriority="62"/>
+    <w:lsdException w:name="Medium Shading 1" w:uiPriority="63"/>
+    <w:lsdException w:name="Medium Shading 2" w:uiPriority="64"/>
+    <w:lsdException w:name="Medium List 1" w:uiPriority="65"/>
+    <w:lsdException w:name="Medium List 2" w:uiPriority="66"/>
+    <w:lsdException w:name="Medium Grid 1" w:uiPriority="67"/>
+    <w:lsdException w:name="Medium Grid 2" w:uiPriority="68"/>
+    <w:lsdException w:name="Medium Grid 3" w:uiPriority="69"/>
+    <w:lsdException w:name="Dark List" w:uiPriority="70"/>
+    <w:lsdException w:name="Colorful Shading" w:uiPriority="71"/>
+    <w:lsdException w:name="Colorful List" w:uiPriority="72"/>
+    <w:lsdException w:name="Colorful Grid" w:uiPriority="73"/>
+    <w:lsdException w:name="Light Shading Accent 1" w:uiPriority="60"/>
+    <w:lsdException w:name="Light List Accent 1" w:uiPriority="61"/>
+    <w:lsdException w:name="Light Grid Accent 1" w:uiPriority="62"/>
+    <w:lsdException w:name="Medium Shading 1 Accent 1" w:uiPriority="63"/>
+    <w:lsdException w:name="Medium Shading 2 Accent 1" w:uiPriority="64"/>
+    <w:lsdException w:name="Medium List 1 Accent 1" w:uiPriority="65"/>
+    <w:lsdException w:name="Revision" w:semiHidden="1"/>
+    <w:lsdException w:name="List Paragraph" w:uiPriority="34" w:qFormat="1"/>
+    <w:lsdException w:name="Quote" w:uiPriority="29" w:qFormat="1"/>
+    <w:lsdException w:name="Intense Quote" w:uiPriority="30" w:qFormat="1"/>
+    <w:lsdException w:name="Medium List 2 Accent 1" w:uiPriority="66"/>
+    <w:lsdException w:name="Medium Grid 1 Accent 1" w:uiPriority="67"/>
+    <w:lsdException w:name="Medium Grid 2 Accent 1" w:uiPriority="68"/>
+    <w:lsdException w:name="Medium Grid 3 Accent 1" w:uiPriority="69"/>
+    <w:lsdException w:name="Dark List Accent 1" w:uiPriority="70"/>
+    <w:lsdException w:name="Colorful Shading Accent 1" w:uiPriority="71"/>
+    <w:lsdException w:name="Colorful List Accent 1" w:uiPriority="72"/>
+    <w:lsdException w:name="Colorful Grid Accent 1" w:uiPriority="73"/>
+    <w:lsdException w:name="Light Shading Accent 2" w:uiPriority="60"/>
+    <w:lsdException w:name="Light List Accent 2" w:uiPriority="61"/>
+    <w:lsdException w:name="Light Grid Accent 2" w:uiPriority="62"/>
+    <w:lsdException w:name="Medium Shading 1 Accent 2" w:uiPriority="63"/>
+    <w:lsdException w:name="Medium Shading 2 Accent 2" w:uiPriority="64"/>
+    <w:lsdException w:name="Medium List 1 Accent 2" w:uiPriority="65"/>
+    <w:lsdException w:name="Medium List 2 Accent 2" w:uiPriority="66"/>
+    <w:lsdException w:name="Medium Grid 1 Accent 2" w:uiPriority="67"/>
+    <w:lsdException w:name="Medium Grid 2 Accent 2" w:uiPriority="68"/>
+    <w:lsdException w:name="Medium Grid 3 Accent 2" w:uiPriority="69"/>
+    <w:lsdException w:name="Dark List Accent 2" w:uiPriority="70"/>
+    <w:lsdException w:name="Colorful Shading Accent 2" w:uiPriority="71"/>
+    <w:lsdException w:name="Colorful List Accent 2" w:uiPriority="72"/>
+    <w:lsdException w:name="Colorful Grid Accent 2" w:uiPriority="73"/>
+    <w:lsdException w:name="Light Shading Accent 3" w:uiPriority="60"/>
+    <w:lsdException w:name="Light List Accent 3" w:uiPriority="61"/>
+    <w:lsdException w:name="Light Grid Accent 3" w:uiPriority="62"/>
+    <w:lsdException w:name="Medium Shading 1 Accent 3" w:uiPriority="63"/>
+    <w:lsdException w:name="Medium Shading 2 Accent 3" w:uiPriority="64"/>
+    <w:lsdException w:name="Medium List 1 Accent 3" w:uiPriority="65"/>
+    <w:lsdException w:name="Medium List 2 Accent 3" w:uiPriority="66"/>
+    <w:lsdException w:name="Medium Grid 1 Accent 3" w:uiPriority="67"/>
+    <w:lsdException w:name="Medium Grid 2 Accent 3" w:uiPriority="68"/>
+    <w:lsdException w:name="Medium Grid 3 Accent 3" w:uiPriority="69"/>
+    <w:lsdException w:name="Dark List Accent 3" w:uiPriority="70"/>
+    <w:lsdException w:name="Colorful Shading Accent 3" w:uiPriority="71"/>
+    <w:lsdException w:name="Colorful List Accent 3" w:uiPriority="72"/>
+    <w:lsdException w:name="Colorful Grid Accent 3" w:uiPriority="73"/>
+    <w:lsdException w:name="Light Shading Accent 4" w:uiPriority="60"/>
+    <w:lsdException w:name="Light List Accent 4" w:uiPriority="61"/>
+    <w:lsdException w:name="Light Grid Accent 4" w:uiPriority="62"/>
+    <w:lsdException w:name="Medium Shading 1 Accent 4" w:uiPriority="63"/>
+    <w:lsdException w:name="Medium Shading 2 Accent 4" w:uiPriority="64"/>
+    <w:lsdException w:name="Medium List 1 Accent 4" w:uiPriority="65"/>
+    <w:lsdException w:name="Medium List 2 Accent 4" w:uiPriority="66"/>
+    <w:lsdException w:name="Medium Grid 1 Accent 4" w:uiPriority="67"/>
+    <w:lsdException w:name="Medium Grid 2 Accent 4" w:uiPriority="68"/>
+    <w:lsdException w:name="Medium Grid 3 Accent 4" w:uiPriority="69"/>
+    <w:lsdException w:name="Dark List Accent 4" w:uiPriority="70"/>
+    <w:lsdException w:name="Colorful Shading Accent 4" w:uiPriority="71"/>
+    <w:lsdException w:name="Colorful List Accent 4" w:uiPriority="72"/>
+    <w:lsdException w:name="Colorful Grid Accent 4" w:uiPriority="73"/>
+    <w:lsdException w:name="Light Shading Accent 5" w:uiPriority="60"/>
+    <w:lsdException w:name="Light List Accent 5" w:uiPriority="61"/>
+    <w:lsdException w:name="Light Grid Accent 5" w:uiPriority="62"/>
+    <w:lsdException w:name="Medium Shading 1 Accent 5" w:uiPriority="63"/>
+    <w:lsdException w:name="Medium Shading 2 Accent 5" w:uiPriority="64"/>
+    <w:lsdException w:name="Medium List 1 Accent 5" w:uiPriority="65"/>
+    <w:lsdException w:name="Medium List 2 Accent 5" w:uiPriority="66"/>
+    <w:lsdException w:name="Medium Grid 1 Accent 5" w:uiPriority="67"/>
+    <w:lsdException w:name="Medium Grid 2 Accent 5" w:uiPriority="68"/>
+    <w:lsdException w:name="Medium Grid 3 Accent 5" w:uiPriority="69"/>
+    <w:lsdException w:name="Dark List Accent 5" w:uiPriority="70"/>
+    <w:lsdException w:name="Colorful Shading Accent 5" w:uiPriority="71"/>
+    <w:lsdException w:name="Colorful List Accent 5" w:uiPriority="72"/>
+    <w:lsdException w:name="Colorful Grid Accent 5" w:uiPriority="73"/>
+    <w:lsdException w:name="Light Shading Accent 6" w:uiPriority="60"/>
+    <w:lsdException w:name="Light List Accent 6" w:uiPriority="61"/>
+    <w:lsdException w:name="Light Grid Accent 6" w:uiPriority="62"/>
+    <w:lsdException w:name="Medium Shading 1 Accent 6" w:uiPriority="63"/>
+    <w:lsdException w:name="Medium Shading 2 Accent 6" w:uiPriority="64"/>
+    <w:lsdException w:name="Medium List 1 Accent 6" w:uiPriority="65"/>
+    <w:lsdException w:name="Medium List 2 Accent 6" w:uiPriority="66"/>
+    <w:lsdException w:name="Medium Grid 1 Accent 6" w:uiPriority="67"/>
+    <w:lsdException w:name="Medium Grid 2 Accent 6" w:uiPriority="68"/>
+    <w:lsdException w:name="Medium Grid 3 Accent 6" w:uiPriority="69"/>
+    <w:lsdException w:name="Dark List Accent 6" w:uiPriority="70"/>
+    <w:lsdException w:name="Colorful Shading Accent 6" w:uiPriority="71"/>
+    <w:lsdException w:name="Colorful List Accent 6" w:uiPriority="72"/>
+    <w:lsdException w:name="Colorful Grid Accent 6" w:uiPriority="73"/>
+    <w:lsdException w:name="Subtle Emphasis" w:uiPriority="19" w:qFormat="1"/>
+    <w:lsdException w:name="Intense Emphasis" w:uiPriority="21" w:qFormat="1"/>
+    <w:lsdException w:name="Subtle Reference" w:uiPriority="31" w:qFormat="1"/>
+    <w:lsdException w:name="Intense Reference" w:uiPriority="32" w:qFormat="1"/>
+    <w:lsdException w:name="Book Title" w:uiPriority="33" w:qFormat="1"/>
+    <w:lsdException w:name="Bibliography" w:semiHidden="1" w:uiPriority="37" w:unhideWhenUsed="1"/>
+    <w:lsdException w:name="TOC Heading" w:semiHidden="1" w:uiPriority="39" w:unhideWhenUsed="1" w:qFormat="1"/>
+    <w:lsdException w:name="Plain Table 1" w:uiPriority="41"/>
+    <w:lsdException w:name="Plain Table 2" w:uiPriority="42"/>
+    <w:lsdException w:name="Plain Table 3" w:uiPriority="43"/>
+    <w:lsdException w:name="Plain Table 4" w:uiPriority="44"/>
+    <w:lsdException w:name="Plain Table 5" w:uiPriority="45"/>
+    <w:lsdException w:name="Grid Table Light" w:uiPriority="40"/>
+    <w:lsdException w:name="Grid Table 1 Light" w:uiPriority="46"/>
+    <w:lsdException w:name="Grid Table 2" w:uiPriority="47"/>
+    <w:lsdException w:name="Grid Table 3" w:uiPriority="48"/>
+    <w:lsdException w:name="Grid Table 4" w:uiPriority="49"/>
+    <w:lsdException w:name="Grid Table 5 Dark" w:uiPriority="50"/>
+    <w:lsdException w:name="Grid Table 6 Colorful" w:uiPriority="51"/>
+    <w:lsdException w:name="Grid Table 7 Colorful" w:uiPriority="52"/>
+    <w:lsdException w:name="Grid Table 1 Light Accent 1" w:uiPriority="46"/>
+    <w:lsdException w:name="Grid Table 2 Accent 1" w:uiPriority="47"/>
+    <w:lsdException w:name="Grid Table 3 Accent 1" w:uiPriority="48"/>
+    <w:lsdException w:name="Grid Table 4 Accent 1" w:uiPriority="49"/>
+    <w:lsdException w:name="Grid Table 5 Dark Accent 1" w:uiPriority="50"/>
+    <w:lsdException w:name="Grid Table 6 Colorful Accent 1" w:uiPriority="51"/>
+    <w:lsdException w:name="Grid Table 7 Colorful Accent 1" w:uiPriority="52"/>
+    <w:lsdException w:name="Grid Table 1 Light Accent 2" w:uiPriority="46"/>
+    <w:lsdException w:name="Grid Table 2 Accent 2" w:uiPriority="47"/>
+    <w:lsdException w:name="Grid Table 3 Accent 2" w:uiPriority="48"/>
+    <w:lsdException w:name="Grid Table 4 Accent 2" w:uiPriority="49"/>
+    <w:lsdException w:name="Grid Table 5 Dark Accent 2" w:uiPriority="50"/>
+    <w:lsdException w:name="Grid Table 6 Colorful Accent 2" w:uiPriority="51"/>
+    <w:lsdException w:name="Grid Table 7 Colorful Accent 2" w:uiPriority="52"/>
+    <w:lsdException w:name="Grid Table 1 Light Accent 3" w:uiPriority="46"/>
+    <w:lsdException w:name="Grid Table 2 Accent 3" w:uiPriority="47"/>
+    <w:lsdException w:name="Grid Table 3 Accent 3" w:uiPriority="48"/>
+    <w:lsdException w:name="Grid Table 4 Accent 3" w:uiPriority="49"/>
+    <w:lsdException w:name="Grid Table 5 Dark Accent 3" w:uiPriority="50"/>
+    <w:lsdException w:name="Grid Table 6 Colorful Accent 3" w:uiPriority="51"/>
+    <w:lsdException w:name="Grid Table 7 Colorful Accent 3" w:uiPriority="52"/>
+    <w:lsdException w:name="Grid Table 1 Light Accent 4" w:uiPriority="46"/>
+    <w:lsdException w:name="Grid Table 2 Accent 4" w:uiPriority="47"/>
+    <w:lsdException w:name="Grid Table 3 Accent 4" w:uiPriority="48"/>
+    <w:lsdException w:name="Grid Table 4 Accent 4" w:uiPriority="49"/>
+    <w:lsdException w:name="Grid Table 5 Dark Accent 4" w:uiPriority="50"/>
+    <w:lsdException w:name="Grid Table 6 Colorful Accent 4" w:uiPriority="51"/>
+    <w:lsdException w:name="Grid Table 7 Colorful Accent 4" w:uiPriority="52"/>
+    <w:lsdException w:name="Grid Table 1 Light Accent 5" w:uiPriority="46"/>
+    <w:lsdException w:name="Grid Table 2 Accent 5" w:uiPriority="47"/>
+    <w:lsdException w:name="Grid Table 3 Accent 5" w:uiPriority="48"/>
+    <w:lsdException w:name="Grid Table 4 Accent 5" w:uiPriority="49"/>
+    <w:lsdException w:name="Grid Table 5 Dark Accent 5" w:uiPriority="50"/>
+    <w:lsdException w:name="Grid Table 6 Colorful Accent 5" w:uiPriority="51"/>
+    <w:lsdException w:name="Grid Table 7 Colorful Accent 5" w:uiPriority="52"/>
+    <w:lsdException w:name="Grid Table 1 Light Accent 6" w:uiPriority="46"/>
+    <w:lsdException w:name="Grid Table 2 Accent 6" w:uiPriority="47"/>
+    <w:lsdException w:name="Grid Table 3 Accent 6" w:uiPriority="48"/>
+    <w:lsdException w:name="Grid Table 4 Accent 6" w:uiPriority="49"/>
+    <w:lsdException w:name="Grid Table 5 Dark Accent 6" w:uiPriority="50"/>
+    <w:lsdException w:name="Grid Table 6 Colorful Accent 6" w:uiPriority="51"/>
+    <w:lsdException w:name="Grid Table 7 Colorful Accent 6" w:uiPriority="52"/>
+    <w:lsdException w:name="List Table 1 Light" w:uiPriority="46"/>
+    <w:lsdException w:name="List Table 2" w:uiPriority="47"/>
+    <w:lsdException w:name="List Table 3" w:uiPriority="48"/>
+    <w:lsdException w:name="List Table 4" w:uiPriority="49"/>
+    <w:lsdException w:name="List Table 5 Dark" w:uiPriority="50"/>
+    <w:lsdException w:name="List Table 6 Colorful" w:uiPriority="51"/>
+    <w:lsdException w:name="List Table 7 Colorful" w:uiPriority="52"/>
+    <w:lsdException w:name="List Table 1 Light Accent 1" w:uiPriority="46"/>
+    <w:lsdException w:name="List Table 2 Accent 1" w:uiPriority="47"/>
+    <w:lsdException w:name="List Table 3 Accent 1" w:uiPriority="48"/>
+    <w:lsdException w:name="List Table 4 Accent 1" w:uiPriority="49"/>
+    <w:lsdException w:name="List Table 5 Dark Accent 1" w:uiPriority="50"/>
+    <w:lsdException w:name="List Table 6 Colorful Accent 1" w:uiPriority="51"/>
+    <w:lsdException w:name="List Table 7 Colorful Accent 1" w:uiPriority="52"/>
+    <w:lsdException w:name="List Table 1 Light Accent 2" w:uiPriority="46"/>
+    <w:lsdException w:name="List Table 2 Accent 2" w:uiPriority="47"/>
+    <w:lsdException w:name="List Table 3 Accent 2" w:uiPriority="48"/>
+    <w:lsdException w:name="List Table 4 Accent 2" w:uiPriority="49"/>
+    <w:lsdException w:name="List Table 5 Dark Accent 2" w:uiPriority="50"/>
+    <w:lsdException w:name="List Table 6 Colorful Accent 2" w:uiPriority="51"/>
+    <w:lsdException w:name="List Table 7 Colorful Accent 2" w:uiPriority="52"/>
+    <w:lsdException w:name="List Table 1 Light Accent 3" w:uiPriority="46"/>
+    <w:lsdException w:name="List Table 2 Accent 3" w:uiPriority="47"/>
+    <w:lsdException w:name="List Table 3 Accent 3" w:uiPriority="48"/>
+    <w:lsdException w:name="List Table 4 Accent 3" w:uiPriority="49"/>
+    <w:lsdException w:name="List Table 5 Dark Accent 3" w:uiPriority="50"/>
+    <w:lsdException w:name="List Table 6 Colorful Accent 3" w:uiPriority="51"/>
+    <w:lsdException w:name="List Table 7 Colorful Accent 3" w:uiPriority="52"/>
+    <w:lsdException w:name="List Table 1 Light Accent 4" w:uiPriority="46"/>
+    <w:lsdException w:name="List Table 2 Accent 4" w:uiPriority="47"/>
+    <w:lsdException w:name="List Table 3 Accent 4" w:uiPriority="48"/>
+    <w:lsdException w:name="List Table 4 Accent 4" w:uiPriority="49"/>
+    <w:lsdException w:name="List Table 5 Dark Accent 4" w:uiPriority="50"/>
+    <w:lsdException w:name="List Table 6 Colorful Accent 4" w:uiPriority="51"/>
+    <w:lsdException w:name="List Table 7 Colorful Accent 4" w:uiPriority="52"/>
+    <w:lsdException w:name="List Table 1 Light Accent 5" w:uiPriority="46"/>
+    <w:lsdException w:name="List Table 2 Accent 5" w:uiPriority="47"/>
+    <w:lsdException w:name="List Table 3 Accent 5" w:uiPriority="48"/>
+    <w:lsdException w:name="List Table 4 Accent 5" w:uiPriority="49"/>
+    <w:lsdException w:name="List Table 5 Dark Accent 5" w:uiPriority="50"/>
+    <w:lsdException w:name="List Table 6 Colorful Accent 5" w:uiPriority="51"/>
+    <w:lsdException w:name="List Table 7 Colorful Accent 5" w:uiPriority="52"/>
+    <w:lsdException w:name="List Table 1 Light Accent 6" w:uiPriority="46"/>
+    <w:lsdException w:name="List Table 2 Accent 6" w:uiPriority="47"/>
+    <w:lsdException w:name="List Table 3 Accent 6" w:uiPriority="48"/>
+    <w:lsdException w:name="List Table 4 Accent 6" w:uiPriority="49"/>
+    <w:lsdException w:name="List Table 5 Dark Accent 6" w:uiPriority="50"/>
+    <w:lsdException w:name="List Table 6 Colorful Accent 6" w:uiPriority="51"/>
+    <w:lsdException w:name="List Table 7 Colorful Accent 6" w:uiPriority="52"/>
   </w:latentStyles>
   <w:style w:type="paragraph" w:default="1" w:styleId="Normal">
     <w:name w:val="Normal"/>
     <w:qFormat/>
   </w:style>
-  <w:style w:type="paragraph" w:styleId="Heading1">
+  <w:style w:type="paragraph" w:styleId="Ttulo1">
     <w:name w:val="heading 1"/>
     <w:basedOn w:val="Normal"/>
     <w:next w:val="Normal"/>
-    <w:link w:val="Heading1Char"/>
+    <w:link w:val="Ttulo1Car"/>
     <w:uiPriority w:val="9"/>
     <w:qFormat/>
     <w:rsid w:val="00D8068F"/>
@@ -3981,11 +4211,11 @@
       <w:szCs w:val="32"/>
     </w:rPr>
   </w:style>
-  <w:style w:type="paragraph" w:styleId="Heading2">
+  <w:style w:type="paragraph" w:styleId="Ttulo2">
     <w:name w:val="heading 2"/>
     <w:basedOn w:val="Normal"/>
     <w:next w:val="Normal"/>
-    <w:link w:val="Heading2Char"/>
+    <w:link w:val="Ttulo2Car"/>
     <w:uiPriority w:val="9"/>
     <w:unhideWhenUsed/>
     <w:qFormat/>
@@ -4003,11 +4233,11 @@
       <w:szCs w:val="26"/>
     </w:rPr>
   </w:style>
-  <w:style w:type="paragraph" w:styleId="Heading3">
+  <w:style w:type="paragraph" w:styleId="Ttulo3">
     <w:name w:val="heading 3"/>
     <w:basedOn w:val="Normal"/>
     <w:next w:val="Normal"/>
-    <w:link w:val="Heading3Char"/>
+    <w:link w:val="Ttulo3Car"/>
     <w:uiPriority w:val="9"/>
     <w:unhideWhenUsed/>
     <w:qFormat/>
@@ -4025,13 +4255,13 @@
       <w:szCs w:val="24"/>
     </w:rPr>
   </w:style>
-  <w:style w:type="character" w:default="1" w:styleId="DefaultParagraphFont">
+  <w:style w:type="character" w:default="1" w:styleId="Fuentedeprrafopredeter">
     <w:name w:val="Default Paragraph Font"/>
     <w:uiPriority w:val="1"/>
     <w:semiHidden/>
     <w:unhideWhenUsed/>
   </w:style>
-  <w:style w:type="table" w:default="1" w:styleId="TableNormal">
+  <w:style w:type="table" w:default="1" w:styleId="Tablanormal">
     <w:name w:val="Normal Table"/>
     <w:uiPriority w:val="99"/>
     <w:semiHidden/>
@@ -4046,16 +4276,16 @@
       </w:tblCellMar>
     </w:tblPr>
   </w:style>
-  <w:style w:type="numbering" w:default="1" w:styleId="NoList">
+  <w:style w:type="numbering" w:default="1" w:styleId="Sinlista">
     <w:name w:val="No List"/>
     <w:uiPriority w:val="99"/>
     <w:semiHidden/>
     <w:unhideWhenUsed/>
   </w:style>
-  <w:style w:type="character" w:customStyle="1" w:styleId="Heading1Char">
-    <w:name w:val="Heading 1 Char"/>
-    <w:basedOn w:val="DefaultParagraphFont"/>
-    <w:link w:val="Heading1"/>
+  <w:style w:type="character" w:customStyle="1" w:styleId="Ttulo1Car">
+    <w:name w:val="Título 1 Car"/>
+    <w:basedOn w:val="Fuentedeprrafopredeter"/>
+    <w:link w:val="Ttulo1"/>
     <w:uiPriority w:val="9"/>
     <w:rsid w:val="00D8068F"/>
     <w:rPr>
@@ -4065,11 +4295,11 @@
       <w:szCs w:val="32"/>
     </w:rPr>
   </w:style>
-  <w:style w:type="paragraph" w:styleId="IntenseQuote">
+  <w:style w:type="paragraph" w:styleId="Citadestacada">
     <w:name w:val="Intense Quote"/>
     <w:basedOn w:val="Normal"/>
     <w:next w:val="Normal"/>
-    <w:link w:val="IntenseQuoteChar"/>
+    <w:link w:val="CitadestacadaCar"/>
     <w:uiPriority w:val="30"/>
     <w:qFormat/>
     <w:rsid w:val="00D8068F"/>
@@ -4088,10 +4318,10 @@
       <w:color w:val="5B9BD5" w:themeColor="accent1"/>
     </w:rPr>
   </w:style>
-  <w:style w:type="character" w:customStyle="1" w:styleId="IntenseQuoteChar">
-    <w:name w:val="Intense Quote Char"/>
-    <w:basedOn w:val="DefaultParagraphFont"/>
-    <w:link w:val="IntenseQuote"/>
+  <w:style w:type="character" w:customStyle="1" w:styleId="CitadestacadaCar">
+    <w:name w:val="Cita destacada Car"/>
+    <w:basedOn w:val="Fuentedeprrafopredeter"/>
+    <w:link w:val="Citadestacada"/>
     <w:uiPriority w:val="30"/>
     <w:rsid w:val="00D8068F"/>
     <w:rPr>
@@ -4100,7 +4330,7 @@
       <w:color w:val="5B9BD5" w:themeColor="accent1"/>
     </w:rPr>
   </w:style>
-  <w:style w:type="paragraph" w:styleId="ListParagraph">
+  <w:style w:type="paragraph" w:styleId="Prrafodelista">
     <w:name w:val="List Paragraph"/>
     <w:basedOn w:val="Normal"/>
     <w:uiPriority w:val="34"/>
@@ -4111,9 +4341,9 @@
       <w:contextualSpacing/>
     </w:pPr>
   </w:style>
-  <w:style w:type="table" w:styleId="TableGrid">
+  <w:style w:type="table" w:styleId="Tablaconcuadrcula">
     <w:name w:val="Table Grid"/>
-    <w:basedOn w:val="TableNormal"/>
+    <w:basedOn w:val="Tablanormal"/>
     <w:uiPriority w:val="39"/>
     <w:rsid w:val="00E436E0"/>
     <w:pPr>
@@ -4130,10 +4360,10 @@
       </w:tblBorders>
     </w:tblPr>
   </w:style>
-  <w:style w:type="character" w:customStyle="1" w:styleId="Heading2Char">
-    <w:name w:val="Heading 2 Char"/>
-    <w:basedOn w:val="DefaultParagraphFont"/>
-    <w:link w:val="Heading2"/>
+  <w:style w:type="character" w:customStyle="1" w:styleId="Ttulo2Car">
+    <w:name w:val="Título 2 Car"/>
+    <w:basedOn w:val="Fuentedeprrafopredeter"/>
+    <w:link w:val="Ttulo2"/>
     <w:uiPriority w:val="9"/>
     <w:rsid w:val="00540369"/>
     <w:rPr>
@@ -4143,10 +4373,10 @@
       <w:szCs w:val="26"/>
     </w:rPr>
   </w:style>
-  <w:style w:type="character" w:customStyle="1" w:styleId="Heading3Char">
-    <w:name w:val="Heading 3 Char"/>
-    <w:basedOn w:val="DefaultParagraphFont"/>
-    <w:link w:val="Heading3"/>
+  <w:style w:type="character" w:customStyle="1" w:styleId="Ttulo3Car">
+    <w:name w:val="Título 3 Car"/>
+    <w:basedOn w:val="Fuentedeprrafopredeter"/>
+    <w:link w:val="Ttulo3"/>
     <w:uiPriority w:val="9"/>
     <w:rsid w:val="00540369"/>
     <w:rPr>
@@ -4156,10 +4386,10 @@
       <w:szCs w:val="24"/>
     </w:rPr>
   </w:style>
-  <w:style w:type="paragraph" w:styleId="Header">
+  <w:style w:type="paragraph" w:styleId="Encabezado">
     <w:name w:val="header"/>
     <w:basedOn w:val="Normal"/>
-    <w:link w:val="HeaderChar"/>
+    <w:link w:val="EncabezadoCar"/>
     <w:uiPriority w:val="99"/>
     <w:unhideWhenUsed/>
     <w:rsid w:val="0036078D"/>
@@ -4171,17 +4401,17 @@
       <w:spacing w:after="0" w:line="240" w:lineRule="auto"/>
     </w:pPr>
   </w:style>
-  <w:style w:type="character" w:customStyle="1" w:styleId="HeaderChar">
-    <w:name w:val="Header Char"/>
-    <w:basedOn w:val="DefaultParagraphFont"/>
-    <w:link w:val="Header"/>
+  <w:style w:type="character" w:customStyle="1" w:styleId="EncabezadoCar">
+    <w:name w:val="Encabezado Car"/>
+    <w:basedOn w:val="Fuentedeprrafopredeter"/>
+    <w:link w:val="Encabezado"/>
     <w:uiPriority w:val="99"/>
     <w:rsid w:val="0036078D"/>
   </w:style>
-  <w:style w:type="paragraph" w:styleId="Footer">
+  <w:style w:type="paragraph" w:styleId="Piedepgina">
     <w:name w:val="footer"/>
     <w:basedOn w:val="Normal"/>
-    <w:link w:val="FooterChar"/>
+    <w:link w:val="PiedepginaCar"/>
     <w:uiPriority w:val="99"/>
     <w:unhideWhenUsed/>
     <w:rsid w:val="0036078D"/>
@@ -4193,10 +4423,10 @@
       <w:spacing w:after="0" w:line="240" w:lineRule="auto"/>
     </w:pPr>
   </w:style>
-  <w:style w:type="character" w:customStyle="1" w:styleId="FooterChar">
-    <w:name w:val="Footer Char"/>
-    <w:basedOn w:val="DefaultParagraphFont"/>
-    <w:link w:val="Footer"/>
+  <w:style w:type="character" w:customStyle="1" w:styleId="PiedepginaCar">
+    <w:name w:val="Pie de página Car"/>
+    <w:basedOn w:val="Fuentedeprrafopredeter"/>
+    <w:link w:val="Piedepgina"/>
     <w:uiPriority w:val="99"/>
     <w:rsid w:val="0036078D"/>
   </w:style>
@@ -4216,9 +4446,9 @@
       <w:szCs w:val="24"/>
     </w:rPr>
   </w:style>
-  <w:style w:type="character" w:styleId="CommentReference">
+  <w:style w:type="character" w:styleId="Refdecomentario">
     <w:name w:val="annotation reference"/>
-    <w:basedOn w:val="DefaultParagraphFont"/>
+    <w:basedOn w:val="Fuentedeprrafopredeter"/>
     <w:uiPriority w:val="99"/>
     <w:semiHidden/>
     <w:unhideWhenUsed/>
@@ -4228,10 +4458,10 @@
       <w:szCs w:val="16"/>
     </w:rPr>
   </w:style>
-  <w:style w:type="paragraph" w:styleId="CommentText">
+  <w:style w:type="paragraph" w:styleId="Textocomentario">
     <w:name w:val="annotation text"/>
     <w:basedOn w:val="Normal"/>
-    <w:link w:val="CommentTextChar"/>
+    <w:link w:val="TextocomentarioCar"/>
     <w:uiPriority w:val="99"/>
     <w:semiHidden/>
     <w:unhideWhenUsed/>
@@ -4244,10 +4474,10 @@
       <w:szCs w:val="20"/>
     </w:rPr>
   </w:style>
-  <w:style w:type="character" w:customStyle="1" w:styleId="CommentTextChar">
-    <w:name w:val="Comment Text Char"/>
-    <w:basedOn w:val="DefaultParagraphFont"/>
-    <w:link w:val="CommentText"/>
+  <w:style w:type="character" w:customStyle="1" w:styleId="TextocomentarioCar">
+    <w:name w:val="Texto comentario Car"/>
+    <w:basedOn w:val="Fuentedeprrafopredeter"/>
+    <w:link w:val="Textocomentario"/>
     <w:uiPriority w:val="99"/>
     <w:semiHidden/>
     <w:rsid w:val="00EA6887"/>
@@ -4256,11 +4486,11 @@
       <w:szCs w:val="20"/>
     </w:rPr>
   </w:style>
-  <w:style w:type="paragraph" w:styleId="CommentSubject">
+  <w:style w:type="paragraph" w:styleId="Asuntodelcomentario">
     <w:name w:val="annotation subject"/>
-    <w:basedOn w:val="CommentText"/>
-    <w:next w:val="CommentText"/>
-    <w:link w:val="CommentSubjectChar"/>
+    <w:basedOn w:val="Textocomentario"/>
+    <w:next w:val="Textocomentario"/>
+    <w:link w:val="AsuntodelcomentarioCar"/>
     <w:uiPriority w:val="99"/>
     <w:semiHidden/>
     <w:unhideWhenUsed/>
@@ -4270,10 +4500,10 @@
       <w:bCs/>
     </w:rPr>
   </w:style>
-  <w:style w:type="character" w:customStyle="1" w:styleId="CommentSubjectChar">
-    <w:name w:val="Comment Subject Char"/>
-    <w:basedOn w:val="CommentTextChar"/>
-    <w:link w:val="CommentSubject"/>
+  <w:style w:type="character" w:customStyle="1" w:styleId="AsuntodelcomentarioCar">
+    <w:name w:val="Asunto del comentario Car"/>
+    <w:basedOn w:val="TextocomentarioCar"/>
+    <w:link w:val="Asuntodelcomentario"/>
     <w:uiPriority w:val="99"/>
     <w:semiHidden/>
     <w:rsid w:val="00EA6887"/>
@@ -4284,10 +4514,10 @@
       <w:szCs w:val="20"/>
     </w:rPr>
   </w:style>
-  <w:style w:type="paragraph" w:styleId="BalloonText">
+  <w:style w:type="paragraph" w:styleId="Textodeglobo">
     <w:name w:val="Balloon Text"/>
     <w:basedOn w:val="Normal"/>
-    <w:link w:val="BalloonTextChar"/>
+    <w:link w:val="TextodegloboCar"/>
     <w:uiPriority w:val="99"/>
     <w:semiHidden/>
     <w:unhideWhenUsed/>
@@ -4301,527 +4531,10 @@
       <w:szCs w:val="16"/>
     </w:rPr>
   </w:style>
-  <w:style w:type="character" w:customStyle="1" w:styleId="BalloonTextChar">
-    <w:name w:val="Balloon Text Char"/>
-    <w:basedOn w:val="DefaultParagraphFont"/>
-    <w:link w:val="BalloonText"/>
-    <w:uiPriority w:val="99"/>
-    <w:semiHidden/>
-    <w:rsid w:val="00EA6887"/>
-    <w:rPr>
-      <w:rFonts w:ascii="Tahoma" w:hAnsi="Tahoma" w:cs="Tahoma"/>
-      <w:sz w:val="16"/>
-      <w:szCs w:val="16"/>
-    </w:rPr>
-  </w:style>
-</w:styles>
-</file>
-
-<file path=word/stylesWithEffects.xml><?xml version="1.0" encoding="utf-8"?>
-<w:styles xmlns:wpc="http://schemas.microsoft.com/office/word/2010/wordprocessingCanvas" xmlns:mc="http://schemas.openxmlformats.org/markup-compatibility/2006" xmlns:o="urn:schemas-microsoft-com:office:office" xmlns:r="http://schemas.openxmlformats.org/officeDocument/2006/relationships" xmlns:m="http://schemas.openxmlformats.org/officeDocument/2006/math" xmlns:v="urn:schemas-microsoft-com:vml" xmlns:wp14="http://schemas.microsoft.com/office/word/2010/wordprocessingDrawing" xmlns:wp="http://schemas.openxmlformats.org/drawingml/2006/wordprocessingDrawing" xmlns:w10="urn:schemas-microsoft-com:office:word" xmlns:w="http://schemas.openxmlformats.org/wordprocessingml/2006/main" xmlns:w14="http://schemas.microsoft.com/office/word/2010/wordml" xmlns:wpg="http://schemas.microsoft.com/office/word/2010/wordprocessingGroup" xmlns:wpi="http://schemas.microsoft.com/office/word/2010/wordprocessingInk" xmlns:wne="http://schemas.microsoft.com/office/word/2006/wordml" xmlns:wps="http://schemas.microsoft.com/office/word/2010/wordprocessingShape" mc:Ignorable="w14 wp14">
-  <w:docDefaults>
-    <w:rPrDefault>
-      <w:rPr>
-        <w:rFonts w:asciiTheme="minorHAnsi" w:eastAsiaTheme="minorHAnsi" w:hAnsiTheme="minorHAnsi" w:cstheme="minorBidi"/>
-        <w:sz w:val="22"/>
-        <w:szCs w:val="22"/>
-        <w:lang w:val="es-ES" w:eastAsia="en-US" w:bidi="ar-SA"/>
-      </w:rPr>
-    </w:rPrDefault>
-    <w:pPrDefault>
-      <w:pPr>
-        <w:spacing w:after="160" w:line="259" w:lineRule="auto"/>
-      </w:pPr>
-    </w:pPrDefault>
-  </w:docDefaults>
-  <w:latentStyles w:defLockedState="0" w:defUIPriority="99" w:defSemiHidden="1" w:defUnhideWhenUsed="1" w:defQFormat="0" w:count="267">
-    <w:lsdException w:name="Normal" w:semiHidden="0" w:uiPriority="0" w:unhideWhenUsed="0" w:qFormat="1"/>
-    <w:lsdException w:name="heading 1" w:semiHidden="0" w:uiPriority="9" w:unhideWhenUsed="0" w:qFormat="1"/>
-    <w:lsdException w:name="heading 2" w:uiPriority="9" w:qFormat="1"/>
-    <w:lsdException w:name="heading 3" w:uiPriority="9" w:qFormat="1"/>
-    <w:lsdException w:name="heading 4" w:uiPriority="9" w:qFormat="1"/>
-    <w:lsdException w:name="heading 5" w:uiPriority="9" w:qFormat="1"/>
-    <w:lsdException w:name="heading 6" w:uiPriority="9" w:qFormat="1"/>
-    <w:lsdException w:name="heading 7" w:uiPriority="9" w:qFormat="1"/>
-    <w:lsdException w:name="heading 8" w:uiPriority="9" w:qFormat="1"/>
-    <w:lsdException w:name="heading 9" w:uiPriority="9" w:qFormat="1"/>
-    <w:lsdException w:name="toc 1" w:uiPriority="39"/>
-    <w:lsdException w:name="toc 2" w:uiPriority="39"/>
-    <w:lsdException w:name="toc 3" w:uiPriority="39"/>
-    <w:lsdException w:name="toc 4" w:uiPriority="39"/>
-    <w:lsdException w:name="toc 5" w:uiPriority="39"/>
-    <w:lsdException w:name="toc 6" w:uiPriority="39"/>
-    <w:lsdException w:name="toc 7" w:uiPriority="39"/>
-    <w:lsdException w:name="toc 8" w:uiPriority="39"/>
-    <w:lsdException w:name="toc 9" w:uiPriority="39"/>
-    <w:lsdException w:name="caption" w:uiPriority="35" w:qFormat="1"/>
-    <w:lsdException w:name="Title" w:semiHidden="0" w:uiPriority="10" w:unhideWhenUsed="0" w:qFormat="1"/>
-    <w:lsdException w:name="Default Paragraph Font" w:uiPriority="1"/>
-    <w:lsdException w:name="Subtitle" w:semiHidden="0" w:uiPriority="11" w:unhideWhenUsed="0" w:qFormat="1"/>
-    <w:lsdException w:name="Strong" w:semiHidden="0" w:uiPriority="22" w:unhideWhenUsed="0" w:qFormat="1"/>
-    <w:lsdException w:name="Emphasis" w:semiHidden="0" w:uiPriority="20" w:unhideWhenUsed="0" w:qFormat="1"/>
-    <w:lsdException w:name="Table Grid" w:semiHidden="0" w:uiPriority="39" w:unhideWhenUsed="0"/>
-    <w:lsdException w:name="Placeholder Text" w:unhideWhenUsed="0"/>
-    <w:lsdException w:name="No Spacing" w:semiHidden="0" w:uiPriority="1" w:unhideWhenUsed="0" w:qFormat="1"/>
-    <w:lsdException w:name="Light Shading" w:semiHidden="0" w:uiPriority="60" w:unhideWhenUsed="0"/>
-    <w:lsdException w:name="Light List" w:semiHidden="0" w:uiPriority="61" w:unhideWhenUsed="0"/>
-    <w:lsdException w:name="Light Grid" w:semiHidden="0" w:uiPriority="62" w:unhideWhenUsed="0"/>
-    <w:lsdException w:name="Medium Shading 1" w:semiHidden="0" w:uiPriority="63" w:unhideWhenUsed="0"/>
-    <w:lsdException w:name="Medium Shading 2" w:semiHidden="0" w:uiPriority="64" w:unhideWhenUsed="0"/>
-    <w:lsdException w:name="Medium List 1" w:semiHidden="0" w:uiPriority="65" w:unhideWhenUsed="0"/>
-    <w:lsdException w:name="Medium List 2" w:semiHidden="0" w:uiPriority="66" w:unhideWhenUsed="0"/>
-    <w:lsdException w:name="Medium Grid 1" w:semiHidden="0" w:uiPriority="67" w:unhideWhenUsed="0"/>
-    <w:lsdException w:name="Medium Grid 2" w:semiHidden="0" w:uiPriority="68" w:unhideWhenUsed="0"/>
-    <w:lsdException w:name="Medium Grid 3" w:semiHidden="0" w:uiPriority="69" w:unhideWhenUsed="0"/>
-    <w:lsdException w:name="Dark List" w:semiHidden="0" w:uiPriority="70" w:unhideWhenUsed="0"/>
-    <w:lsdException w:name="Colorful Shading" w:semiHidden="0" w:uiPriority="71" w:unhideWhenUsed="0"/>
-    <w:lsdException w:name="Colorful List" w:semiHidden="0" w:uiPriority="72" w:unhideWhenUsed="0"/>
-    <w:lsdException w:name="Colorful Grid" w:semiHidden="0" w:uiPriority="73" w:unhideWhenUsed="0"/>
-    <w:lsdException w:name="Light Shading Accent 1" w:semiHidden="0" w:uiPriority="60" w:unhideWhenUsed="0"/>
-    <w:lsdException w:name="Light List Accent 1" w:semiHidden="0" w:uiPriority="61" w:unhideWhenUsed="0"/>
-    <w:lsdException w:name="Light Grid Accent 1" w:semiHidden="0" w:uiPriority="62" w:unhideWhenUsed="0"/>
-    <w:lsdException w:name="Medium Shading 1 Accent 1" w:semiHidden="0" w:uiPriority="63" w:unhideWhenUsed="0"/>
-    <w:lsdException w:name="Medium Shading 2 Accent 1" w:semiHidden="0" w:uiPriority="64" w:unhideWhenUsed="0"/>
-    <w:lsdException w:name="Medium List 1 Accent 1" w:semiHidden="0" w:uiPriority="65" w:unhideWhenUsed="0"/>
-    <w:lsdException w:name="Revision" w:unhideWhenUsed="0"/>
-    <w:lsdException w:name="List Paragraph" w:semiHidden="0" w:uiPriority="34" w:unhideWhenUsed="0" w:qFormat="1"/>
-    <w:lsdException w:name="Quote" w:semiHidden="0" w:uiPriority="29" w:unhideWhenUsed="0" w:qFormat="1"/>
-    <w:lsdException w:name="Intense Quote" w:semiHidden="0" w:uiPriority="30" w:unhideWhenUsed="0" w:qFormat="1"/>
-    <w:lsdException w:name="Medium List 2 Accent 1" w:semiHidden="0" w:uiPriority="66" w:unhideWhenUsed="0"/>
-    <w:lsdException w:name="Medium Grid 1 Accent 1" w:semiHidden="0" w:uiPriority="67" w:unhideWhenUsed="0"/>
-    <w:lsdException w:name="Medium Grid 2 Accent 1" w:semiHidden="0" w:uiPriority="68" w:unhideWhenUsed="0"/>
-    <w:lsdException w:name="Medium Grid 3 Accent 1" w:semiHidden="0" w:uiPriority="69" w:unhideWhenUsed="0"/>
-    <w:lsdException w:name="Dark List Accent 1" w:semiHidden="0" w:uiPriority="70" w:unhideWhenUsed="0"/>
-    <w:lsdException w:name="Colorful Shading Accent 1" w:semiHidden="0" w:uiPriority="71" w:unhideWhenUsed="0"/>
-    <w:lsdException w:name="Colorful List Accent 1" w:semiHidden="0" w:uiPriority="72" w:unhideWhenUsed="0"/>
-    <w:lsdException w:name="Colorful Grid Accent 1" w:semiHidden="0" w:uiPriority="73" w:unhideWhenUsed="0"/>
-    <w:lsdException w:name="Light Shading Accent 2" w:semiHidden="0" w:uiPriority="60" w:unhideWhenUsed="0"/>
-    <w:lsdException w:name="Light List Accent 2" w:semiHidden="0" w:uiPriority="61" w:unhideWhenUsed="0"/>
-    <w:lsdException w:name="Light Grid Accent 2" w:semiHidden="0" w:uiPriority="62" w:unhideWhenUsed="0"/>
-    <w:lsdException w:name="Medium Shading 1 Accent 2" w:semiHidden="0" w:uiPriority="63" w:unhideWhenUsed="0"/>
-    <w:lsdException w:name="Medium Shading 2 Accent 2" w:semiHidden="0" w:uiPriority="64" w:unhideWhenUsed="0"/>
-    <w:lsdException w:name="Medium List 1 Accent 2" w:semiHidden="0" w:uiPriority="65" w:unhideWhenUsed="0"/>
-    <w:lsdException w:name="Medium List 2 Accent 2" w:semiHidden="0" w:uiPriority="66" w:unhideWhenUsed="0"/>
-    <w:lsdException w:name="Medium Grid 1 Accent 2" w:semiHidden="0" w:uiPriority="67" w:unhideWhenUsed="0"/>
-    <w:lsdException w:name="Medium Grid 2 Accent 2" w:semiHidden="0" w:uiPriority="68" w:unhideWhenUsed="0"/>
-    <w:lsdException w:name="Medium Grid 3 Accent 2" w:semiHidden="0" w:uiPriority="69" w:unhideWhenUsed="0"/>
-    <w:lsdException w:name="Dark List Accent 2" w:semiHidden="0" w:uiPriority="70" w:unhideWhenUsed="0"/>
-    <w:lsdException w:name="Colorful Shading Accent 2" w:semiHidden="0" w:uiPriority="71" w:unhideWhenUsed="0"/>
-    <w:lsdException w:name="Colorful List Accent 2" w:semiHidden="0" w:uiPriority="72" w:unhideWhenUsed="0"/>
-    <w:lsdException w:name="Colorful Grid Accent 2" w:semiHidden="0" w:uiPriority="73" w:unhideWhenUsed="0"/>
-    <w:lsdException w:name="Light Shading Accent 3" w:semiHidden="0" w:uiPriority="60" w:unhideWhenUsed="0"/>
-    <w:lsdException w:name="Light List Accent 3" w:semiHidden="0" w:uiPriority="61" w:unhideWhenUsed="0"/>
-    <w:lsdException w:name="Light Grid Accent 3" w:semiHidden="0" w:uiPriority="62" w:unhideWhenUsed="0"/>
-    <w:lsdException w:name="Medium Shading 1 Accent 3" w:semiHidden="0" w:uiPriority="63" w:unhideWhenUsed="0"/>
-    <w:lsdException w:name="Medium Shading 2 Accent 3" w:semiHidden="0" w:uiPriority="64" w:unhideWhenUsed="0"/>
-    <w:lsdException w:name="Medium List 1 Accent 3" w:semiHidden="0" w:uiPriority="65" w:unhideWhenUsed="0"/>
-    <w:lsdException w:name="Medium List 2 Accent 3" w:semiHidden="0" w:uiPriority="66" w:unhideWhenUsed="0"/>
-    <w:lsdException w:name="Medium Grid 1 Accent 3" w:semiHidden="0" w:uiPriority="67" w:unhideWhenUsed="0"/>
-    <w:lsdException w:name="Medium Grid 2 Accent 3" w:semiHidden="0" w:uiPriority="68" w:unhideWhenUsed="0"/>
-    <w:lsdException w:name="Medium Grid 3 Accent 3" w:semiHidden="0" w:uiPriority="69" w:unhideWhenUsed="0"/>
-    <w:lsdException w:name="Dark List Accent 3" w:semiHidden="0" w:uiPriority="70" w:unhideWhenUsed="0"/>
-    <w:lsdException w:name="Colorful Shading Accent 3" w:semiHidden="0" w:uiPriority="71" w:unhideWhenUsed="0"/>
-    <w:lsdException w:name="Colorful List Accent 3" w:semiHidden="0" w:uiPriority="72" w:unhideWhenUsed="0"/>
-    <w:lsdException w:name="Colorful Grid Accent 3" w:semiHidden="0" w:uiPriority="73" w:unhideWhenUsed="0"/>
-    <w:lsdException w:name="Light Shading Accent 4" w:semiHidden="0" w:uiPriority="60" w:unhideWhenUsed="0"/>
-    <w:lsdException w:name="Light List Accent 4" w:semiHidden="0" w:uiPriority="61" w:unhideWhenUsed="0"/>
-    <w:lsdException w:name="Light Grid Accent 4" w:semiHidden="0" w:uiPriority="62" w:unhideWhenUsed="0"/>
-    <w:lsdException w:name="Medium Shading 1 Accent 4" w:semiHidden="0" w:uiPriority="63" w:unhideWhenUsed="0"/>
-    <w:lsdException w:name="Medium Shading 2 Accent 4" w:semiHidden="0" w:uiPriority="64" w:unhideWhenUsed="0"/>
-    <w:lsdException w:name="Medium List 1 Accent 4" w:semiHidden="0" w:uiPriority="65" w:unhideWhenUsed="0"/>
-    <w:lsdException w:name="Medium List 2 Accent 4" w:semiHidden="0" w:uiPriority="66" w:unhideWhenUsed="0"/>
-    <w:lsdException w:name="Medium Grid 1 Accent 4" w:semiHidden="0" w:uiPriority="67" w:unhideWhenUsed="0"/>
-    <w:lsdException w:name="Medium Grid 2 Accent 4" w:semiHidden="0" w:uiPriority="68" w:unhideWhenUsed="0"/>
-    <w:lsdException w:name="Medium Grid 3 Accent 4" w:semiHidden="0" w:uiPriority="69" w:unhideWhenUsed="0"/>
-    <w:lsdException w:name="Dark List Accent 4" w:semiHidden="0" w:uiPriority="70" w:unhideWhenUsed="0"/>
-    <w:lsdException w:name="Colorful Shading Accent 4" w:semiHidden="0" w:uiPriority="71" w:unhideWhenUsed="0"/>
-    <w:lsdException w:name="Colorful List Accent 4" w:semiHidden="0" w:uiPriority="72" w:unhideWhenUsed="0"/>
-    <w:lsdException w:name="Colorful Grid Accent 4" w:semiHidden="0" w:uiPriority="73" w:unhideWhenUsed="0"/>
-    <w:lsdException w:name="Light Shading Accent 5" w:semiHidden="0" w:uiPriority="60" w:unhideWhenUsed="0"/>
-    <w:lsdException w:name="Light List Accent 5" w:semiHidden="0" w:uiPriority="61" w:unhideWhenUsed="0"/>
-    <w:lsdException w:name="Light Grid Accent 5" w:semiHidden="0" w:uiPriority="62" w:unhideWhenUsed="0"/>
-    <w:lsdException w:name="Medium Shading 1 Accent 5" w:semiHidden="0" w:uiPriority="63" w:unhideWhenUsed="0"/>
-    <w:lsdException w:name="Medium Shading 2 Accent 5" w:semiHidden="0" w:uiPriority="64" w:unhideWhenUsed="0"/>
-    <w:lsdException w:name="Medium List 1 Accent 5" w:semiHidden="0" w:uiPriority="65" w:unhideWhenUsed="0"/>
-    <w:lsdException w:name="Medium List 2 Accent 5" w:semiHidden="0" w:uiPriority="66" w:unhideWhenUsed="0"/>
-    <w:lsdException w:name="Medium Grid 1 Accent 5" w:semiHidden="0" w:uiPriority="67" w:unhideWhenUsed="0"/>
-    <w:lsdException w:name="Medium Grid 2 Accent 5" w:semiHidden="0" w:uiPriority="68" w:unhideWhenUsed="0"/>
-    <w:lsdException w:name="Medium Grid 3 Accent 5" w:semiHidden="0" w:uiPriority="69" w:unhideWhenUsed="0"/>
-    <w:lsdException w:name="Dark List Accent 5" w:semiHidden="0" w:uiPriority="70" w:unhideWhenUsed="0"/>
-    <w:lsdException w:name="Colorful Shading Accent 5" w:semiHidden="0" w:uiPriority="71" w:unhideWhenUsed="0"/>
-    <w:lsdException w:name="Colorful List Accent 5" w:semiHidden="0" w:uiPriority="72" w:unhideWhenUsed="0"/>
-    <w:lsdException w:name="Colorful Grid Accent 5" w:semiHidden="0" w:uiPriority="73" w:unhideWhenUsed="0"/>
-    <w:lsdException w:name="Light Shading Accent 6" w:semiHidden="0" w:uiPriority="60" w:unhideWhenUsed="0"/>
-    <w:lsdException w:name="Light List Accent 6" w:semiHidden="0" w:uiPriority="61" w:unhideWhenUsed="0"/>
-    <w:lsdException w:name="Light Grid Accent 6" w:semiHidden="0" w:uiPriority="62" w:unhideWhenUsed="0"/>
-    <w:lsdException w:name="Medium Shading 1 Accent 6" w:semiHidden="0" w:uiPriority="63" w:unhideWhenUsed="0"/>
-    <w:lsdException w:name="Medium Shading 2 Accent 6" w:semiHidden="0" w:uiPriority="64" w:unhideWhenUsed="0"/>
-    <w:lsdException w:name="Medium List 1 Accent 6" w:semiHidden="0" w:uiPriority="65" w:unhideWhenUsed="0"/>
-    <w:lsdException w:name="Medium List 2 Accent 6" w:semiHidden="0" w:uiPriority="66" w:unhideWhenUsed="0"/>
-    <w:lsdException w:name="Medium Grid 1 Accent 6" w:semiHidden="0" w:uiPriority="67" w:unhideWhenUsed="0"/>
-    <w:lsdException w:name="Medium Grid 2 Accent 6" w:semiHidden="0" w:uiPriority="68" w:unhideWhenUsed="0"/>
-    <w:lsdException w:name="Medium Grid 3 Accent 6" w:semiHidden="0" w:uiPriority="69" w:unhideWhenUsed="0"/>
-    <w:lsdException w:name="Dark List Accent 6" w:semiHidden="0" w:uiPriority="70" w:unhideWhenUsed="0"/>
-    <w:lsdException w:name="Colorful Shading Accent 6" w:semiHidden="0" w:uiPriority="71" w:unhideWhenUsed="0"/>
-    <w:lsdException w:name="Colorful List Accent 6" w:semiHidden="0" w:uiPriority="72" w:unhideWhenUsed="0"/>
-    <w:lsdException w:name="Colorful Grid Accent 6" w:semiHidden="0" w:uiPriority="73" w:unhideWhenUsed="0"/>
-    <w:lsdException w:name="Subtle Emphasis" w:semiHidden="0" w:uiPriority="19" w:unhideWhenUsed="0" w:qFormat="1"/>
-    <w:lsdException w:name="Intense Emphasis" w:semiHidden="0" w:uiPriority="21" w:unhideWhenUsed="0" w:qFormat="1"/>
-    <w:lsdException w:name="Subtle Reference" w:semiHidden="0" w:uiPriority="31" w:unhideWhenUsed="0" w:qFormat="1"/>
-    <w:lsdException w:name="Intense Reference" w:semiHidden="0" w:uiPriority="32" w:unhideWhenUsed="0" w:qFormat="1"/>
-    <w:lsdException w:name="Book Title" w:semiHidden="0" w:uiPriority="33" w:unhideWhenUsed="0" w:qFormat="1"/>
-    <w:lsdException w:name="Bibliography" w:uiPriority="37"/>
-    <w:lsdException w:name="TOC Heading" w:uiPriority="39" w:qFormat="1"/>
-  </w:latentStyles>
-  <w:style w:type="paragraph" w:default="1" w:styleId="Normal">
-    <w:name w:val="Normal"/>
-    <w:qFormat/>
-  </w:style>
-  <w:style w:type="paragraph" w:styleId="Heading1">
-    <w:name w:val="heading 1"/>
-    <w:basedOn w:val="Normal"/>
-    <w:next w:val="Normal"/>
-    <w:link w:val="Heading1Char"/>
-    <w:uiPriority w:val="9"/>
-    <w:qFormat/>
-    <w:rsid w:val="00D8068F"/>
-    <w:pPr>
-      <w:keepNext/>
-      <w:keepLines/>
-      <w:spacing w:before="240" w:after="0"/>
-      <w:outlineLvl w:val="0"/>
-    </w:pPr>
-    <w:rPr>
-      <w:rFonts w:asciiTheme="majorHAnsi" w:eastAsiaTheme="majorEastAsia" w:hAnsiTheme="majorHAnsi" w:cstheme="majorBidi"/>
-      <w:color w:val="2E74B5" w:themeColor="accent1" w:themeShade="BF"/>
-      <w:sz w:val="32"/>
-      <w:szCs w:val="32"/>
-    </w:rPr>
-  </w:style>
-  <w:style w:type="paragraph" w:styleId="Heading2">
-    <w:name w:val="heading 2"/>
-    <w:basedOn w:val="Normal"/>
-    <w:next w:val="Normal"/>
-    <w:link w:val="Heading2Char"/>
-    <w:uiPriority w:val="9"/>
-    <w:unhideWhenUsed/>
-    <w:qFormat/>
-    <w:rsid w:val="00540369"/>
-    <w:pPr>
-      <w:keepNext/>
-      <w:keepLines/>
-      <w:spacing w:before="40" w:after="0"/>
-      <w:outlineLvl w:val="1"/>
-    </w:pPr>
-    <w:rPr>
-      <w:rFonts w:asciiTheme="majorHAnsi" w:eastAsiaTheme="majorEastAsia" w:hAnsiTheme="majorHAnsi" w:cstheme="majorBidi"/>
-      <w:color w:val="2E74B5" w:themeColor="accent1" w:themeShade="BF"/>
-      <w:sz w:val="26"/>
-      <w:szCs w:val="26"/>
-    </w:rPr>
-  </w:style>
-  <w:style w:type="paragraph" w:styleId="Heading3">
-    <w:name w:val="heading 3"/>
-    <w:basedOn w:val="Normal"/>
-    <w:next w:val="Normal"/>
-    <w:link w:val="Heading3Char"/>
-    <w:uiPriority w:val="9"/>
-    <w:unhideWhenUsed/>
-    <w:qFormat/>
-    <w:rsid w:val="00540369"/>
-    <w:pPr>
-      <w:keepNext/>
-      <w:keepLines/>
-      <w:spacing w:before="40" w:after="0"/>
-      <w:outlineLvl w:val="2"/>
-    </w:pPr>
-    <w:rPr>
-      <w:rFonts w:asciiTheme="majorHAnsi" w:eastAsiaTheme="majorEastAsia" w:hAnsiTheme="majorHAnsi" w:cstheme="majorBidi"/>
-      <w:color w:val="1F4D78" w:themeColor="accent1" w:themeShade="7F"/>
-      <w:sz w:val="24"/>
-      <w:szCs w:val="24"/>
-    </w:rPr>
-  </w:style>
-  <w:style w:type="character" w:default="1" w:styleId="DefaultParagraphFont">
-    <w:name w:val="Default Paragraph Font"/>
-    <w:uiPriority w:val="1"/>
-    <w:semiHidden/>
-    <w:unhideWhenUsed/>
-  </w:style>
-  <w:style w:type="table" w:default="1" w:styleId="TableNormal">
-    <w:name w:val="Normal Table"/>
-    <w:uiPriority w:val="99"/>
-    <w:semiHidden/>
-    <w:unhideWhenUsed/>
-    <w:tblPr>
-      <w:tblInd w:w="0" w:type="dxa"/>
-      <w:tblCellMar>
-        <w:top w:w="0" w:type="dxa"/>
-        <w:left w:w="108" w:type="dxa"/>
-        <w:bottom w:w="0" w:type="dxa"/>
-        <w:right w:w="108" w:type="dxa"/>
-      </w:tblCellMar>
-    </w:tblPr>
-  </w:style>
-  <w:style w:type="numbering" w:default="1" w:styleId="NoList">
-    <w:name w:val="No List"/>
-    <w:uiPriority w:val="99"/>
-    <w:semiHidden/>
-    <w:unhideWhenUsed/>
-  </w:style>
-  <w:style w:type="character" w:customStyle="1" w:styleId="Heading1Char">
-    <w:name w:val="Heading 1 Char"/>
-    <w:basedOn w:val="DefaultParagraphFont"/>
-    <w:link w:val="Heading1"/>
-    <w:uiPriority w:val="9"/>
-    <w:rsid w:val="00D8068F"/>
-    <w:rPr>
-      <w:rFonts w:asciiTheme="majorHAnsi" w:eastAsiaTheme="majorEastAsia" w:hAnsiTheme="majorHAnsi" w:cstheme="majorBidi"/>
-      <w:color w:val="2E74B5" w:themeColor="accent1" w:themeShade="BF"/>
-      <w:sz w:val="32"/>
-      <w:szCs w:val="32"/>
-    </w:rPr>
-  </w:style>
-  <w:style w:type="paragraph" w:styleId="IntenseQuote">
-    <w:name w:val="Intense Quote"/>
-    <w:basedOn w:val="Normal"/>
-    <w:next w:val="Normal"/>
-    <w:link w:val="IntenseQuoteChar"/>
-    <w:uiPriority w:val="30"/>
-    <w:qFormat/>
-    <w:rsid w:val="00D8068F"/>
-    <w:pPr>
-      <w:pBdr>
-        <w:top w:val="single" w:sz="4" w:space="10" w:color="5B9BD5" w:themeColor="accent1"/>
-        <w:bottom w:val="single" w:sz="4" w:space="10" w:color="5B9BD5" w:themeColor="accent1"/>
-      </w:pBdr>
-      <w:spacing w:before="360" w:after="360"/>
-      <w:ind w:left="864" w:right="864"/>
-      <w:jc w:val="center"/>
-    </w:pPr>
-    <w:rPr>
-      <w:i/>
-      <w:iCs/>
-      <w:color w:val="5B9BD5" w:themeColor="accent1"/>
-    </w:rPr>
-  </w:style>
-  <w:style w:type="character" w:customStyle="1" w:styleId="IntenseQuoteChar">
-    <w:name w:val="Intense Quote Char"/>
-    <w:basedOn w:val="DefaultParagraphFont"/>
-    <w:link w:val="IntenseQuote"/>
-    <w:uiPriority w:val="30"/>
-    <w:rsid w:val="00D8068F"/>
-    <w:rPr>
-      <w:i/>
-      <w:iCs/>
-      <w:color w:val="5B9BD5" w:themeColor="accent1"/>
-    </w:rPr>
-  </w:style>
-  <w:style w:type="paragraph" w:styleId="ListParagraph">
-    <w:name w:val="List Paragraph"/>
-    <w:basedOn w:val="Normal"/>
-    <w:uiPriority w:val="34"/>
-    <w:qFormat/>
-    <w:rsid w:val="00D8068F"/>
-    <w:pPr>
-      <w:ind w:left="720"/>
-      <w:contextualSpacing/>
-    </w:pPr>
-  </w:style>
-  <w:style w:type="table" w:styleId="TableGrid">
-    <w:name w:val="Table Grid"/>
-    <w:basedOn w:val="TableNormal"/>
-    <w:uiPriority w:val="39"/>
-    <w:rsid w:val="00E436E0"/>
-    <w:pPr>
-      <w:spacing w:after="0" w:line="240" w:lineRule="auto"/>
-    </w:pPr>
-    <w:tblPr>
-      <w:tblBorders>
-        <w:top w:val="single" w:sz="4" w:space="0" w:color="auto"/>
-        <w:left w:val="single" w:sz="4" w:space="0" w:color="auto"/>
-        <w:bottom w:val="single" w:sz="4" w:space="0" w:color="auto"/>
-        <w:right w:val="single" w:sz="4" w:space="0" w:color="auto"/>
-        <w:insideH w:val="single" w:sz="4" w:space="0" w:color="auto"/>
-        <w:insideV w:val="single" w:sz="4" w:space="0" w:color="auto"/>
-      </w:tblBorders>
-    </w:tblPr>
-  </w:style>
-  <w:style w:type="character" w:customStyle="1" w:styleId="Heading2Char">
-    <w:name w:val="Heading 2 Char"/>
-    <w:basedOn w:val="DefaultParagraphFont"/>
-    <w:link w:val="Heading2"/>
-    <w:uiPriority w:val="9"/>
-    <w:rsid w:val="00540369"/>
-    <w:rPr>
-      <w:rFonts w:asciiTheme="majorHAnsi" w:eastAsiaTheme="majorEastAsia" w:hAnsiTheme="majorHAnsi" w:cstheme="majorBidi"/>
-      <w:color w:val="2E74B5" w:themeColor="accent1" w:themeShade="BF"/>
-      <w:sz w:val="26"/>
-      <w:szCs w:val="26"/>
-    </w:rPr>
-  </w:style>
-  <w:style w:type="character" w:customStyle="1" w:styleId="Heading3Char">
-    <w:name w:val="Heading 3 Char"/>
-    <w:basedOn w:val="DefaultParagraphFont"/>
-    <w:link w:val="Heading3"/>
-    <w:uiPriority w:val="9"/>
-    <w:rsid w:val="00540369"/>
-    <w:rPr>
-      <w:rFonts w:asciiTheme="majorHAnsi" w:eastAsiaTheme="majorEastAsia" w:hAnsiTheme="majorHAnsi" w:cstheme="majorBidi"/>
-      <w:color w:val="1F4D78" w:themeColor="accent1" w:themeShade="7F"/>
-      <w:sz w:val="24"/>
-      <w:szCs w:val="24"/>
-    </w:rPr>
-  </w:style>
-  <w:style w:type="paragraph" w:styleId="Header">
-    <w:name w:val="header"/>
-    <w:basedOn w:val="Normal"/>
-    <w:link w:val="HeaderChar"/>
-    <w:uiPriority w:val="99"/>
-    <w:unhideWhenUsed/>
-    <w:rsid w:val="0036078D"/>
-    <w:pPr>
-      <w:tabs>
-        <w:tab w:val="center" w:pos="4252"/>
-        <w:tab w:val="right" w:pos="8504"/>
-      </w:tabs>
-      <w:spacing w:after="0" w:line="240" w:lineRule="auto"/>
-    </w:pPr>
-  </w:style>
-  <w:style w:type="character" w:customStyle="1" w:styleId="HeaderChar">
-    <w:name w:val="Header Char"/>
-    <w:basedOn w:val="DefaultParagraphFont"/>
-    <w:link w:val="Header"/>
-    <w:uiPriority w:val="99"/>
-    <w:rsid w:val="0036078D"/>
-  </w:style>
-  <w:style w:type="paragraph" w:styleId="Footer">
-    <w:name w:val="footer"/>
-    <w:basedOn w:val="Normal"/>
-    <w:link w:val="FooterChar"/>
-    <w:uiPriority w:val="99"/>
-    <w:unhideWhenUsed/>
-    <w:rsid w:val="0036078D"/>
-    <w:pPr>
-      <w:tabs>
-        <w:tab w:val="center" w:pos="4252"/>
-        <w:tab w:val="right" w:pos="8504"/>
-      </w:tabs>
-      <w:spacing w:after="0" w:line="240" w:lineRule="auto"/>
-    </w:pPr>
-  </w:style>
-  <w:style w:type="character" w:customStyle="1" w:styleId="FooterChar">
-    <w:name w:val="Footer Char"/>
-    <w:basedOn w:val="DefaultParagraphFont"/>
-    <w:link w:val="Footer"/>
-    <w:uiPriority w:val="99"/>
-    <w:rsid w:val="0036078D"/>
-  </w:style>
-  <w:style w:type="paragraph" w:customStyle="1" w:styleId="Default">
-    <w:name w:val="Default"/>
-    <w:rsid w:val="00C46058"/>
-    <w:pPr>
-      <w:autoSpaceDE w:val="0"/>
-      <w:autoSpaceDN w:val="0"/>
-      <w:adjustRightInd w:val="0"/>
-      <w:spacing w:after="0" w:line="240" w:lineRule="auto"/>
-    </w:pPr>
-    <w:rPr>
-      <w:rFonts w:ascii="Calibri" w:hAnsi="Calibri" w:cs="Calibri"/>
-      <w:color w:val="000000"/>
-      <w:sz w:val="24"/>
-      <w:szCs w:val="24"/>
-    </w:rPr>
-  </w:style>
-  <w:style w:type="character" w:styleId="CommentReference">
-    <w:name w:val="annotation reference"/>
-    <w:basedOn w:val="DefaultParagraphFont"/>
-    <w:uiPriority w:val="99"/>
-    <w:semiHidden/>
-    <w:unhideWhenUsed/>
-    <w:rsid w:val="00EA6887"/>
-    <w:rPr>
-      <w:sz w:val="16"/>
-      <w:szCs w:val="16"/>
-    </w:rPr>
-  </w:style>
-  <w:style w:type="paragraph" w:styleId="CommentText">
-    <w:name w:val="annotation text"/>
-    <w:basedOn w:val="Normal"/>
-    <w:link w:val="CommentTextChar"/>
-    <w:uiPriority w:val="99"/>
-    <w:semiHidden/>
-    <w:unhideWhenUsed/>
-    <w:rsid w:val="00EA6887"/>
-    <w:pPr>
-      <w:spacing w:line="240" w:lineRule="auto"/>
-    </w:pPr>
-    <w:rPr>
-      <w:sz w:val="20"/>
-      <w:szCs w:val="20"/>
-    </w:rPr>
-  </w:style>
-  <w:style w:type="character" w:customStyle="1" w:styleId="CommentTextChar">
-    <w:name w:val="Comment Text Char"/>
-    <w:basedOn w:val="DefaultParagraphFont"/>
-    <w:link w:val="CommentText"/>
-    <w:uiPriority w:val="99"/>
-    <w:semiHidden/>
-    <w:rsid w:val="00EA6887"/>
-    <w:rPr>
-      <w:sz w:val="20"/>
-      <w:szCs w:val="20"/>
-    </w:rPr>
-  </w:style>
-  <w:style w:type="paragraph" w:styleId="CommentSubject">
-    <w:name w:val="annotation subject"/>
-    <w:basedOn w:val="CommentText"/>
-    <w:next w:val="CommentText"/>
-    <w:link w:val="CommentSubjectChar"/>
-    <w:uiPriority w:val="99"/>
-    <w:semiHidden/>
-    <w:unhideWhenUsed/>
-    <w:rsid w:val="00EA6887"/>
-    <w:rPr>
-      <w:b/>
-      <w:bCs/>
-    </w:rPr>
-  </w:style>
-  <w:style w:type="character" w:customStyle="1" w:styleId="CommentSubjectChar">
-    <w:name w:val="Comment Subject Char"/>
-    <w:basedOn w:val="CommentTextChar"/>
-    <w:link w:val="CommentSubject"/>
-    <w:uiPriority w:val="99"/>
-    <w:semiHidden/>
-    <w:rsid w:val="00EA6887"/>
-    <w:rPr>
-      <w:b/>
-      <w:bCs/>
-      <w:sz w:val="20"/>
-      <w:szCs w:val="20"/>
-    </w:rPr>
-  </w:style>
-  <w:style w:type="paragraph" w:styleId="BalloonText">
-    <w:name w:val="Balloon Text"/>
-    <w:basedOn w:val="Normal"/>
-    <w:link w:val="BalloonTextChar"/>
-    <w:uiPriority w:val="99"/>
-    <w:semiHidden/>
-    <w:unhideWhenUsed/>
-    <w:rsid w:val="00EA6887"/>
-    <w:pPr>
-      <w:spacing w:after="0" w:line="240" w:lineRule="auto"/>
-    </w:pPr>
-    <w:rPr>
-      <w:rFonts w:ascii="Tahoma" w:hAnsi="Tahoma" w:cs="Tahoma"/>
-      <w:sz w:val="16"/>
-      <w:szCs w:val="16"/>
-    </w:rPr>
-  </w:style>
-  <w:style w:type="character" w:customStyle="1" w:styleId="BalloonTextChar">
-    <w:name w:val="Balloon Text Char"/>
-    <w:basedOn w:val="DefaultParagraphFont"/>
-    <w:link w:val="BalloonText"/>
+  <w:style w:type="character" w:customStyle="1" w:styleId="TextodegloboCar">
+    <w:name w:val="Texto de globo Car"/>
+    <w:basedOn w:val="Fuentedeprrafopredeter"/>
+    <w:link w:val="Textodeglobo"/>
     <w:uiPriority w:val="99"/>
     <w:semiHidden/>
     <w:rsid w:val="00EA6887"/>
@@ -5089,7 +4802,7 @@
   <a:extraClrSchemeLst/>
   <a:extLst>
     <a:ext uri="{05A4C25C-085E-4340-85A3-A5531E510DB2}">
-      <thm15:themeFamily xmlns:thm15="http://schemas.microsoft.com/office/thememl/2012/main" xmlns="" name="Office Theme" id="{62F939B6-93AF-4DB8-9C6B-D6C7DFDC589F}" vid="{4A3C46E8-61CC-4603-A589-7422A47A8E4A}"/>
+      <thm15:themeFamily xmlns:thm15="http://schemas.microsoft.com/office/thememl/2012/main" name="Office Theme" id="{62F939B6-93AF-4DB8-9C6B-D6C7DFDC589F}" vid="{4A3C46E8-61CC-4603-A589-7422A47A8E4A}"/>
     </a:ext>
   </a:extLst>
 </a:theme>

</xml_diff>

<commit_message>
Matiz en el punto 3
</commit_message>
<xml_diff>
--- a/Documentacion/Documentacion.docx
+++ b/Documentacion/Documentacion.docx
@@ -1,6 +1,6 @@
 
 <file path=word/document.xml><?xml version="1.0" encoding="utf-8"?>
-<w:document xmlns:wpc="http://schemas.microsoft.com/office/word/2010/wordprocessingCanvas" xmlns:mc="http://schemas.openxmlformats.org/markup-compatibility/2006" xmlns:o="urn:schemas-microsoft-com:office:office" xmlns:r="http://schemas.openxmlformats.org/officeDocument/2006/relationships" xmlns:m="http://schemas.openxmlformats.org/officeDocument/2006/math" xmlns:v="urn:schemas-microsoft-com:vml" xmlns:wp14="http://schemas.microsoft.com/office/word/2010/wordprocessingDrawing" xmlns:wp="http://schemas.openxmlformats.org/drawingml/2006/wordprocessingDrawing" xmlns:w10="urn:schemas-microsoft-com:office:word" xmlns:w="http://schemas.openxmlformats.org/wordprocessingml/2006/main" xmlns:w14="http://schemas.microsoft.com/office/word/2010/wordml" xmlns:wpg="http://schemas.microsoft.com/office/word/2010/wordprocessingGroup" xmlns:wpi="http://schemas.microsoft.com/office/word/2010/wordprocessingInk" xmlns:wne="http://schemas.microsoft.com/office/word/2006/wordml" xmlns:wps="http://schemas.microsoft.com/office/word/2010/wordprocessingShape" mc:Ignorable="w14 wp14">
+<w:document xmlns:wpc="http://schemas.microsoft.com/office/word/2010/wordprocessingCanvas" xmlns:mc="http://schemas.openxmlformats.org/markup-compatibility/2006" xmlns:o="urn:schemas-microsoft-com:office:office" xmlns:r="http://schemas.openxmlformats.org/officeDocument/2006/relationships" xmlns:m="http://schemas.openxmlformats.org/officeDocument/2006/math" xmlns:v="urn:schemas-microsoft-com:vml" xmlns:wp14="http://schemas.microsoft.com/office/word/2010/wordprocessingDrawing" xmlns:wp="http://schemas.openxmlformats.org/drawingml/2006/wordprocessingDrawing" xmlns:w10="urn:schemas-microsoft-com:office:word" xmlns:w="http://schemas.openxmlformats.org/wordprocessingml/2006/main" xmlns:w14="http://schemas.microsoft.com/office/word/2010/wordml" xmlns:w15="http://schemas.microsoft.com/office/word/2012/wordml" xmlns:wpg="http://schemas.microsoft.com/office/word/2010/wordprocessingGroup" xmlns:wpi="http://schemas.microsoft.com/office/word/2010/wordprocessingInk" xmlns:wne="http://schemas.microsoft.com/office/word/2006/wordml" xmlns:wps="http://schemas.microsoft.com/office/word/2010/wordprocessingShape" mc:Ignorable="w14 w15 wp14">
   <w:body>
     <w:p>
       <w:pPr>
@@ -407,7 +407,19 @@
         <w:rPr>
           <w:rFonts w:ascii="Calibri" w:eastAsia="Calibri" w:hAnsi="Calibri" w:cs="Calibri"/>
         </w:rPr>
-        <w:t xml:space="preserve"> son los responsables de codificar, probar y mantener el código fuente del sistema a desarrollar.(¿desplegar, instalar, migrar datos ?) </w:t>
+        <w:t xml:space="preserve"> son los responsables de codificar, probar y mantener el código fuente del sistema a desarrollar</w:t>
+      </w:r>
+      <w:r>
+        <w:rPr>
+          <w:rFonts w:ascii="Calibri" w:eastAsia="Calibri" w:hAnsi="Calibri" w:cs="Calibri"/>
+        </w:rPr>
+        <w:t>.</w:t>
+      </w:r>
+      <w:r>
+        <w:rPr>
+          <w:rFonts w:ascii="Calibri" w:eastAsia="Calibri" w:hAnsi="Calibri" w:cs="Calibri"/>
+        </w:rPr>
+        <w:t xml:space="preserve"> </w:t>
       </w:r>
     </w:p>
     <w:p>
@@ -603,8 +615,6 @@
           <w:rFonts w:eastAsiaTheme="minorEastAsia"/>
         </w:rPr>
       </w:pPr>
-      <w:bookmarkStart w:id="0" w:name="_GoBack"/>
-      <w:bookmarkEnd w:id="0"/>
     </w:p>
     <w:p>
       <w:pPr>
@@ -679,21 +689,15 @@
         <w:rPr>
           <w:rFonts w:ascii="Calibri" w:eastAsia="Calibri" w:hAnsi="Calibri" w:cs="Calibri"/>
         </w:rPr>
-        <w:t xml:space="preserve">Encontrarse con unos requisitos fáciles de solucionar, es </w:t>
-      </w:r>
-      <w:proofErr w:type="gramStart"/>
+        <w:t>Encontrarse con unos requisitos fáciles de solucionar, es decir</w:t>
+      </w:r>
+      <w:bookmarkStart w:id="0" w:name="_GoBack"/>
+      <w:bookmarkEnd w:id="0"/>
       <w:r>
         <w:rPr>
           <w:rFonts w:ascii="Calibri" w:eastAsia="Calibri" w:hAnsi="Calibri" w:cs="Calibri"/>
         </w:rPr>
-        <w:t>decir ,</w:t>
-      </w:r>
-      <w:proofErr w:type="gramEnd"/>
-      <w:r>
-        <w:rPr>
-          <w:rFonts w:ascii="Calibri" w:eastAsia="Calibri" w:hAnsi="Calibri" w:cs="Calibri"/>
-        </w:rPr>
-        <w:t xml:space="preserve"> que no sean peticiones imposibles de llevar a cabo.</w:t>
+        <w:t>, que no sean peticiones imposibles de llevar a cabo.</w:t>
       </w:r>
     </w:p>
     <w:p>
@@ -1854,15 +1858,7 @@
               </w:numPr>
             </w:pPr>
             <w:r>
-              <w:t xml:space="preserve">Bajo conste de desarrollo y </w:t>
-            </w:r>
-            <w:proofErr w:type="spellStart"/>
-            <w:r>
-              <w:t>mantenibilidad</w:t>
-            </w:r>
-            <w:proofErr w:type="spellEnd"/>
-            <w:r>
-              <w:t xml:space="preserve"> del sistema.</w:t>
+              <w:t>Bajo conste de desarrollo y mantenibilidad del sistema.</w:t>
             </w:r>
           </w:p>
           <w:p>
@@ -4031,8 +4027,8 @@
       </w:r>
     </w:p>
     <w:sectPr>
-      <w:headerReference w:type="default" r:id="rId8"/>
-      <w:footerReference w:type="default" r:id="rId9"/>
+      <w:headerReference w:type="default" r:id="rId7"/>
+      <w:footerReference w:type="default" r:id="rId8"/>
       <w:pgSz w:w="11906" w:h="16838"/>
       <w:pgMar w:top="1417" w:right="1701" w:bottom="1417" w:left="1701" w:header="708" w:footer="708" w:gutter="0"/>
       <w:cols w:space="708"/>
@@ -4043,7 +4039,7 @@
 </file>
 
 <file path=word/endnotes.xml><?xml version="1.0" encoding="utf-8"?>
-<w:endnotes xmlns:wpc="http://schemas.microsoft.com/office/word/2010/wordprocessingCanvas" xmlns:mc="http://schemas.openxmlformats.org/markup-compatibility/2006" xmlns:o="urn:schemas-microsoft-com:office:office" xmlns:r="http://schemas.openxmlformats.org/officeDocument/2006/relationships" xmlns:m="http://schemas.openxmlformats.org/officeDocument/2006/math" xmlns:v="urn:schemas-microsoft-com:vml" xmlns:wp14="http://schemas.microsoft.com/office/word/2010/wordprocessingDrawing" xmlns:wp="http://schemas.openxmlformats.org/drawingml/2006/wordprocessingDrawing" xmlns:w10="urn:schemas-microsoft-com:office:word" xmlns:w="http://schemas.openxmlformats.org/wordprocessingml/2006/main" xmlns:w14="http://schemas.microsoft.com/office/word/2010/wordml" xmlns:wpg="http://schemas.microsoft.com/office/word/2010/wordprocessingGroup" xmlns:wpi="http://schemas.microsoft.com/office/word/2010/wordprocessingInk" xmlns:wne="http://schemas.microsoft.com/office/word/2006/wordml" xmlns:wps="http://schemas.microsoft.com/office/word/2010/wordprocessingShape" mc:Ignorable="w14 wp14">
+<w:endnotes xmlns:wpc="http://schemas.microsoft.com/office/word/2010/wordprocessingCanvas" xmlns:mc="http://schemas.openxmlformats.org/markup-compatibility/2006" xmlns:o="urn:schemas-microsoft-com:office:office" xmlns:r="http://schemas.openxmlformats.org/officeDocument/2006/relationships" xmlns:m="http://schemas.openxmlformats.org/officeDocument/2006/math" xmlns:v="urn:schemas-microsoft-com:vml" xmlns:wp14="http://schemas.microsoft.com/office/word/2010/wordprocessingDrawing" xmlns:wp="http://schemas.openxmlformats.org/drawingml/2006/wordprocessingDrawing" xmlns:w10="urn:schemas-microsoft-com:office:word" xmlns:w="http://schemas.openxmlformats.org/wordprocessingml/2006/main" xmlns:w14="http://schemas.microsoft.com/office/word/2010/wordml" xmlns:w15="http://schemas.microsoft.com/office/word/2012/wordml" xmlns:wpg="http://schemas.microsoft.com/office/word/2010/wordprocessingGroup" xmlns:wpi="http://schemas.microsoft.com/office/word/2010/wordprocessingInk" xmlns:wne="http://schemas.microsoft.com/office/word/2006/wordml" xmlns:wps="http://schemas.microsoft.com/office/word/2010/wordprocessingShape" mc:Ignorable="w14 w15 wp14">
   <w:endnote w:type="separator" w:id="-1">
     <w:p>
       <w:pPr>
@@ -4068,7 +4064,7 @@
 </file>
 
 <file path=word/footer1.xml><?xml version="1.0" encoding="utf-8"?>
-<w:ftr xmlns:wpc="http://schemas.microsoft.com/office/word/2010/wordprocessingCanvas" xmlns:mc="http://schemas.openxmlformats.org/markup-compatibility/2006" xmlns:o="urn:schemas-microsoft-com:office:office" xmlns:r="http://schemas.openxmlformats.org/officeDocument/2006/relationships" xmlns:m="http://schemas.openxmlformats.org/officeDocument/2006/math" xmlns:v="urn:schemas-microsoft-com:vml" xmlns:wp14="http://schemas.microsoft.com/office/word/2010/wordprocessingDrawing" xmlns:wp="http://schemas.openxmlformats.org/drawingml/2006/wordprocessingDrawing" xmlns:w10="urn:schemas-microsoft-com:office:word" xmlns:w="http://schemas.openxmlformats.org/wordprocessingml/2006/main" xmlns:w14="http://schemas.microsoft.com/office/word/2010/wordml" xmlns:wpg="http://schemas.microsoft.com/office/word/2010/wordprocessingGroup" xmlns:wpi="http://schemas.microsoft.com/office/word/2010/wordprocessingInk" xmlns:wne="http://schemas.microsoft.com/office/word/2006/wordml" xmlns:wps="http://schemas.microsoft.com/office/word/2010/wordprocessingShape" mc:Ignorable="w14 wp14">
+<w:ftr xmlns:wpc="http://schemas.microsoft.com/office/word/2010/wordprocessingCanvas" xmlns:mc="http://schemas.openxmlformats.org/markup-compatibility/2006" xmlns:o="urn:schemas-microsoft-com:office:office" xmlns:r="http://schemas.openxmlformats.org/officeDocument/2006/relationships" xmlns:m="http://schemas.openxmlformats.org/officeDocument/2006/math" xmlns:v="urn:schemas-microsoft-com:vml" xmlns:wp14="http://schemas.microsoft.com/office/word/2010/wordprocessingDrawing" xmlns:wp="http://schemas.openxmlformats.org/drawingml/2006/wordprocessingDrawing" xmlns:w10="urn:schemas-microsoft-com:office:word" xmlns:w="http://schemas.openxmlformats.org/wordprocessingml/2006/main" xmlns:w14="http://schemas.microsoft.com/office/word/2010/wordml" xmlns:w15="http://schemas.microsoft.com/office/word/2012/wordml" xmlns:wpg="http://schemas.microsoft.com/office/word/2010/wordprocessingGroup" xmlns:wpi="http://schemas.microsoft.com/office/word/2010/wordprocessingInk" xmlns:wne="http://schemas.microsoft.com/office/word/2006/wordml" xmlns:wps="http://schemas.microsoft.com/office/word/2010/wordprocessingShape" mc:Ignorable="w14 w15 wp14">
   <w:p>
     <w:pPr>
       <w:pStyle w:val="Piedepgina"/>
@@ -4110,7 +4106,7 @@
 </file>
 
 <file path=word/footnotes.xml><?xml version="1.0" encoding="utf-8"?>
-<w:footnotes xmlns:wpc="http://schemas.microsoft.com/office/word/2010/wordprocessingCanvas" xmlns:mc="http://schemas.openxmlformats.org/markup-compatibility/2006" xmlns:o="urn:schemas-microsoft-com:office:office" xmlns:r="http://schemas.openxmlformats.org/officeDocument/2006/relationships" xmlns:m="http://schemas.openxmlformats.org/officeDocument/2006/math" xmlns:v="urn:schemas-microsoft-com:vml" xmlns:wp14="http://schemas.microsoft.com/office/word/2010/wordprocessingDrawing" xmlns:wp="http://schemas.openxmlformats.org/drawingml/2006/wordprocessingDrawing" xmlns:w10="urn:schemas-microsoft-com:office:word" xmlns:w="http://schemas.openxmlformats.org/wordprocessingml/2006/main" xmlns:w14="http://schemas.microsoft.com/office/word/2010/wordml" xmlns:wpg="http://schemas.microsoft.com/office/word/2010/wordprocessingGroup" xmlns:wpi="http://schemas.microsoft.com/office/word/2010/wordprocessingInk" xmlns:wne="http://schemas.microsoft.com/office/word/2006/wordml" xmlns:wps="http://schemas.microsoft.com/office/word/2010/wordprocessingShape" mc:Ignorable="w14 wp14">
+<w:footnotes xmlns:wpc="http://schemas.microsoft.com/office/word/2010/wordprocessingCanvas" xmlns:mc="http://schemas.openxmlformats.org/markup-compatibility/2006" xmlns:o="urn:schemas-microsoft-com:office:office" xmlns:r="http://schemas.openxmlformats.org/officeDocument/2006/relationships" xmlns:m="http://schemas.openxmlformats.org/officeDocument/2006/math" xmlns:v="urn:schemas-microsoft-com:vml" xmlns:wp14="http://schemas.microsoft.com/office/word/2010/wordprocessingDrawing" xmlns:wp="http://schemas.openxmlformats.org/drawingml/2006/wordprocessingDrawing" xmlns:w10="urn:schemas-microsoft-com:office:word" xmlns:w="http://schemas.openxmlformats.org/wordprocessingml/2006/main" xmlns:w14="http://schemas.microsoft.com/office/word/2010/wordml" xmlns:w15="http://schemas.microsoft.com/office/word/2012/wordml" xmlns:wpg="http://schemas.microsoft.com/office/word/2010/wordprocessingGroup" xmlns:wpi="http://schemas.microsoft.com/office/word/2010/wordprocessingInk" xmlns:wne="http://schemas.microsoft.com/office/word/2006/wordml" xmlns:wps="http://schemas.microsoft.com/office/word/2010/wordprocessingShape" mc:Ignorable="w14 w15 wp14">
   <w:footnote w:type="separator" w:id="-1">
     <w:p>
       <w:pPr>
@@ -4135,7 +4131,7 @@
 </file>
 
 <file path=word/header1.xml><?xml version="1.0" encoding="utf-8"?>
-<w:hdr xmlns:wpc="http://schemas.microsoft.com/office/word/2010/wordprocessingCanvas" xmlns:mc="http://schemas.openxmlformats.org/markup-compatibility/2006" xmlns:o="urn:schemas-microsoft-com:office:office" xmlns:r="http://schemas.openxmlformats.org/officeDocument/2006/relationships" xmlns:m="http://schemas.openxmlformats.org/officeDocument/2006/math" xmlns:v="urn:schemas-microsoft-com:vml" xmlns:wp14="http://schemas.microsoft.com/office/word/2010/wordprocessingDrawing" xmlns:wp="http://schemas.openxmlformats.org/drawingml/2006/wordprocessingDrawing" xmlns:w10="urn:schemas-microsoft-com:office:word" xmlns:w="http://schemas.openxmlformats.org/wordprocessingml/2006/main" xmlns:w14="http://schemas.microsoft.com/office/word/2010/wordml" xmlns:wpg="http://schemas.microsoft.com/office/word/2010/wordprocessingGroup" xmlns:wpi="http://schemas.microsoft.com/office/word/2010/wordprocessingInk" xmlns:wne="http://schemas.microsoft.com/office/word/2006/wordml" xmlns:wps="http://schemas.microsoft.com/office/word/2010/wordprocessingShape" mc:Ignorable="w14 wp14">
+<w:hdr xmlns:wpc="http://schemas.microsoft.com/office/word/2010/wordprocessingCanvas" xmlns:mc="http://schemas.openxmlformats.org/markup-compatibility/2006" xmlns:o="urn:schemas-microsoft-com:office:office" xmlns:r="http://schemas.openxmlformats.org/officeDocument/2006/relationships" xmlns:m="http://schemas.openxmlformats.org/officeDocument/2006/math" xmlns:v="urn:schemas-microsoft-com:vml" xmlns:wp14="http://schemas.microsoft.com/office/word/2010/wordprocessingDrawing" xmlns:wp="http://schemas.openxmlformats.org/drawingml/2006/wordprocessingDrawing" xmlns:w10="urn:schemas-microsoft-com:office:word" xmlns:w="http://schemas.openxmlformats.org/wordprocessingml/2006/main" xmlns:w14="http://schemas.microsoft.com/office/word/2010/wordml" xmlns:w15="http://schemas.microsoft.com/office/word/2012/wordml" xmlns:wpg="http://schemas.microsoft.com/office/word/2010/wordprocessingGroup" xmlns:wpi="http://schemas.microsoft.com/office/word/2010/wordprocessingInk" xmlns:wne="http://schemas.microsoft.com/office/word/2006/wordml" xmlns:wps="http://schemas.microsoft.com/office/word/2010/wordprocessingShape" mc:Ignorable="w14 w15 wp14">
   <w:p>
     <w:pPr>
       <w:pStyle w:val="Encabezado"/>
@@ -4221,7 +4217,7 @@
 </file>
 
 <file path=word/numbering.xml><?xml version="1.0" encoding="utf-8"?>
-<w:numbering xmlns:wpc="http://schemas.microsoft.com/office/word/2010/wordprocessingCanvas" xmlns:mc="http://schemas.openxmlformats.org/markup-compatibility/2006" xmlns:o="urn:schemas-microsoft-com:office:office" xmlns:r="http://schemas.openxmlformats.org/officeDocument/2006/relationships" xmlns:m="http://schemas.openxmlformats.org/officeDocument/2006/math" xmlns:v="urn:schemas-microsoft-com:vml" xmlns:wp14="http://schemas.microsoft.com/office/word/2010/wordprocessingDrawing" xmlns:wp="http://schemas.openxmlformats.org/drawingml/2006/wordprocessingDrawing" xmlns:w10="urn:schemas-microsoft-com:office:word" xmlns:w="http://schemas.openxmlformats.org/wordprocessingml/2006/main" xmlns:w14="http://schemas.microsoft.com/office/word/2010/wordml" xmlns:wpg="http://schemas.microsoft.com/office/word/2010/wordprocessingGroup" xmlns:wpi="http://schemas.microsoft.com/office/word/2010/wordprocessingInk" xmlns:wne="http://schemas.microsoft.com/office/word/2006/wordml" xmlns:wps="http://schemas.microsoft.com/office/word/2010/wordprocessingShape" mc:Ignorable="w14 wp14">
+<w:numbering xmlns:wpc="http://schemas.microsoft.com/office/word/2010/wordprocessingCanvas" xmlns:mc="http://schemas.openxmlformats.org/markup-compatibility/2006" xmlns:o="urn:schemas-microsoft-com:office:office" xmlns:r="http://schemas.openxmlformats.org/officeDocument/2006/relationships" xmlns:m="http://schemas.openxmlformats.org/officeDocument/2006/math" xmlns:v="urn:schemas-microsoft-com:vml" xmlns:wp14="http://schemas.microsoft.com/office/word/2010/wordprocessingDrawing" xmlns:wp="http://schemas.openxmlformats.org/drawingml/2006/wordprocessingDrawing" xmlns:w10="urn:schemas-microsoft-com:office:word" xmlns:w="http://schemas.openxmlformats.org/wordprocessingml/2006/main" xmlns:w14="http://schemas.microsoft.com/office/word/2010/wordml" xmlns:w15="http://schemas.microsoft.com/office/word/2012/wordml" xmlns:wpg="http://schemas.microsoft.com/office/word/2010/wordprocessingGroup" xmlns:wpi="http://schemas.microsoft.com/office/word/2010/wordprocessingInk" xmlns:wne="http://schemas.microsoft.com/office/word/2006/wordml" xmlns:wps="http://schemas.microsoft.com/office/word/2010/wordprocessingShape" mc:Ignorable="w14 w15 wp14">
   <w:abstractNum w:abstractNumId="0">
     <w:nsid w:val="040550B5"/>
     <w:multiLevelType w:val="hybridMultilevel"/>
@@ -6311,7 +6307,7 @@
 </file>
 
 <file path=word/styles.xml><?xml version="1.0" encoding="utf-8"?>
-<w:styles xmlns:mc="http://schemas.openxmlformats.org/markup-compatibility/2006" xmlns:r="http://schemas.openxmlformats.org/officeDocument/2006/relationships" xmlns:w="http://schemas.openxmlformats.org/wordprocessingml/2006/main" xmlns:w14="http://schemas.microsoft.com/office/word/2010/wordml" mc:Ignorable="w14">
+<w:styles xmlns:mc="http://schemas.openxmlformats.org/markup-compatibility/2006" xmlns:r="http://schemas.openxmlformats.org/officeDocument/2006/relationships" xmlns:w="http://schemas.openxmlformats.org/wordprocessingml/2006/main" xmlns:w14="http://schemas.microsoft.com/office/word/2010/wordml" xmlns:w15="http://schemas.microsoft.com/office/word/2012/wordml" mc:Ignorable="w14 w15">
   <w:docDefaults>
     <w:rPrDefault>
       <w:rPr>
@@ -6327,144 +6323,378 @@
       </w:pPr>
     </w:pPrDefault>
   </w:docDefaults>
-  <w:latentStyles w:defLockedState="0" w:defUIPriority="99" w:defSemiHidden="1" w:defUnhideWhenUsed="1" w:defQFormat="0" w:count="267">
-    <w:lsdException w:name="Normal" w:semiHidden="0" w:uiPriority="0" w:unhideWhenUsed="0" w:qFormat="1"/>
-    <w:lsdException w:name="heading 1" w:semiHidden="0" w:uiPriority="9" w:unhideWhenUsed="0" w:qFormat="1"/>
-    <w:lsdException w:name="heading 2" w:uiPriority="9" w:qFormat="1"/>
-    <w:lsdException w:name="heading 3" w:uiPriority="9" w:qFormat="1"/>
-    <w:lsdException w:name="heading 4" w:uiPriority="9" w:qFormat="1"/>
-    <w:lsdException w:name="heading 5" w:uiPriority="9" w:qFormat="1"/>
-    <w:lsdException w:name="heading 6" w:uiPriority="9" w:qFormat="1"/>
-    <w:lsdException w:name="heading 7" w:uiPriority="9" w:qFormat="1"/>
-    <w:lsdException w:name="heading 8" w:uiPriority="9" w:qFormat="1"/>
-    <w:lsdException w:name="heading 9" w:uiPriority="9" w:qFormat="1"/>
-    <w:lsdException w:name="toc 1" w:uiPriority="39"/>
-    <w:lsdException w:name="toc 2" w:uiPriority="39"/>
-    <w:lsdException w:name="toc 3" w:uiPriority="39"/>
-    <w:lsdException w:name="toc 4" w:uiPriority="39"/>
-    <w:lsdException w:name="toc 5" w:uiPriority="39"/>
-    <w:lsdException w:name="toc 6" w:uiPriority="39"/>
-    <w:lsdException w:name="toc 7" w:uiPriority="39"/>
-    <w:lsdException w:name="toc 8" w:uiPriority="39"/>
-    <w:lsdException w:name="toc 9" w:uiPriority="39"/>
-    <w:lsdException w:name="caption" w:uiPriority="35" w:qFormat="1"/>
-    <w:lsdException w:name="Title" w:semiHidden="0" w:uiPriority="10" w:unhideWhenUsed="0" w:qFormat="1"/>
-    <w:lsdException w:name="Default Paragraph Font" w:uiPriority="1"/>
-    <w:lsdException w:name="Subtitle" w:semiHidden="0" w:uiPriority="11" w:unhideWhenUsed="0" w:qFormat="1"/>
-    <w:lsdException w:name="Strong" w:semiHidden="0" w:uiPriority="22" w:unhideWhenUsed="0" w:qFormat="1"/>
-    <w:lsdException w:name="Emphasis" w:semiHidden="0" w:uiPriority="20" w:unhideWhenUsed="0" w:qFormat="1"/>
-    <w:lsdException w:name="Table Grid" w:semiHidden="0" w:uiPriority="39" w:unhideWhenUsed="0"/>
-    <w:lsdException w:name="Placeholder Text" w:unhideWhenUsed="0"/>
-    <w:lsdException w:name="No Spacing" w:semiHidden="0" w:uiPriority="1" w:unhideWhenUsed="0" w:qFormat="1"/>
-    <w:lsdException w:name="Light Shading" w:semiHidden="0" w:uiPriority="60" w:unhideWhenUsed="0"/>
-    <w:lsdException w:name="Light List" w:semiHidden="0" w:uiPriority="61" w:unhideWhenUsed="0"/>
-    <w:lsdException w:name="Light Grid" w:semiHidden="0" w:uiPriority="62" w:unhideWhenUsed="0"/>
-    <w:lsdException w:name="Medium Shading 1" w:semiHidden="0" w:uiPriority="63" w:unhideWhenUsed="0"/>
-    <w:lsdException w:name="Medium Shading 2" w:semiHidden="0" w:uiPriority="64" w:unhideWhenUsed="0"/>
-    <w:lsdException w:name="Medium List 1" w:semiHidden="0" w:uiPriority="65" w:unhideWhenUsed="0"/>
-    <w:lsdException w:name="Medium List 2" w:semiHidden="0" w:uiPriority="66" w:unhideWhenUsed="0"/>
-    <w:lsdException w:name="Medium Grid 1" w:semiHidden="0" w:uiPriority="67" w:unhideWhenUsed="0"/>
-    <w:lsdException w:name="Medium Grid 2" w:semiHidden="0" w:uiPriority="68" w:unhideWhenUsed="0"/>
-    <w:lsdException w:name="Medium Grid 3" w:semiHidden="0" w:uiPriority="69" w:unhideWhenUsed="0"/>
-    <w:lsdException w:name="Dark List" w:semiHidden="0" w:uiPriority="70" w:unhideWhenUsed="0"/>
-    <w:lsdException w:name="Colorful Shading" w:semiHidden="0" w:uiPriority="71" w:unhideWhenUsed="0"/>
-    <w:lsdException w:name="Colorful List" w:semiHidden="0" w:uiPriority="72" w:unhideWhenUsed="0"/>
-    <w:lsdException w:name="Colorful Grid" w:semiHidden="0" w:uiPriority="73" w:unhideWhenUsed="0"/>
-    <w:lsdException w:name="Light Shading Accent 1" w:semiHidden="0" w:uiPriority="60" w:unhideWhenUsed="0"/>
-    <w:lsdException w:name="Light List Accent 1" w:semiHidden="0" w:uiPriority="61" w:unhideWhenUsed="0"/>
-    <w:lsdException w:name="Light Grid Accent 1" w:semiHidden="0" w:uiPriority="62" w:unhideWhenUsed="0"/>
-    <w:lsdException w:name="Medium Shading 1 Accent 1" w:semiHidden="0" w:uiPriority="63" w:unhideWhenUsed="0"/>
-    <w:lsdException w:name="Medium Shading 2 Accent 1" w:semiHidden="0" w:uiPriority="64" w:unhideWhenUsed="0"/>
-    <w:lsdException w:name="Medium List 1 Accent 1" w:semiHidden="0" w:uiPriority="65" w:unhideWhenUsed="0"/>
-    <w:lsdException w:name="Revision" w:unhideWhenUsed="0"/>
-    <w:lsdException w:name="List Paragraph" w:semiHidden="0" w:uiPriority="34" w:unhideWhenUsed="0" w:qFormat="1"/>
-    <w:lsdException w:name="Quote" w:semiHidden="0" w:uiPriority="29" w:unhideWhenUsed="0" w:qFormat="1"/>
-    <w:lsdException w:name="Intense Quote" w:semiHidden="0" w:uiPriority="30" w:unhideWhenUsed="0" w:qFormat="1"/>
-    <w:lsdException w:name="Medium List 2 Accent 1" w:semiHidden="0" w:uiPriority="66" w:unhideWhenUsed="0"/>
-    <w:lsdException w:name="Medium Grid 1 Accent 1" w:semiHidden="0" w:uiPriority="67" w:unhideWhenUsed="0"/>
-    <w:lsdException w:name="Medium Grid 2 Accent 1" w:semiHidden="0" w:uiPriority="68" w:unhideWhenUsed="0"/>
-    <w:lsdException w:name="Medium Grid 3 Accent 1" w:semiHidden="0" w:uiPriority="69" w:unhideWhenUsed="0"/>
-    <w:lsdException w:name="Dark List Accent 1" w:semiHidden="0" w:uiPriority="70" w:unhideWhenUsed="0"/>
-    <w:lsdException w:name="Colorful Shading Accent 1" w:semiHidden="0" w:uiPriority="71" w:unhideWhenUsed="0"/>
-    <w:lsdException w:name="Colorful List Accent 1" w:semiHidden="0" w:uiPriority="72" w:unhideWhenUsed="0"/>
-    <w:lsdException w:name="Colorful Grid Accent 1" w:semiHidden="0" w:uiPriority="73" w:unhideWhenUsed="0"/>
-    <w:lsdException w:name="Light Shading Accent 2" w:semiHidden="0" w:uiPriority="60" w:unhideWhenUsed="0"/>
-    <w:lsdException w:name="Light List Accent 2" w:semiHidden="0" w:uiPriority="61" w:unhideWhenUsed="0"/>
-    <w:lsdException w:name="Light Grid Accent 2" w:semiHidden="0" w:uiPriority="62" w:unhideWhenUsed="0"/>
-    <w:lsdException w:name="Medium Shading 1 Accent 2" w:semiHidden="0" w:uiPriority="63" w:unhideWhenUsed="0"/>
-    <w:lsdException w:name="Medium Shading 2 Accent 2" w:semiHidden="0" w:uiPriority="64" w:unhideWhenUsed="0"/>
-    <w:lsdException w:name="Medium List 1 Accent 2" w:semiHidden="0" w:uiPriority="65" w:unhideWhenUsed="0"/>
-    <w:lsdException w:name="Medium List 2 Accent 2" w:semiHidden="0" w:uiPriority="66" w:unhideWhenUsed="0"/>
-    <w:lsdException w:name="Medium Grid 1 Accent 2" w:semiHidden="0" w:uiPriority="67" w:unhideWhenUsed="0"/>
-    <w:lsdException w:name="Medium Grid 2 Accent 2" w:semiHidden="0" w:uiPriority="68" w:unhideWhenUsed="0"/>
-    <w:lsdException w:name="Medium Grid 3 Accent 2" w:semiHidden="0" w:uiPriority="69" w:unhideWhenUsed="0"/>
-    <w:lsdException w:name="Dark List Accent 2" w:semiHidden="0" w:uiPriority="70" w:unhideWhenUsed="0"/>
-    <w:lsdException w:name="Colorful Shading Accent 2" w:semiHidden="0" w:uiPriority="71" w:unhideWhenUsed="0"/>
-    <w:lsdException w:name="Colorful List Accent 2" w:semiHidden="0" w:uiPriority="72" w:unhideWhenUsed="0"/>
-    <w:lsdException w:name="Colorful Grid Accent 2" w:semiHidden="0" w:uiPriority="73" w:unhideWhenUsed="0"/>
-    <w:lsdException w:name="Light Shading Accent 3" w:semiHidden="0" w:uiPriority="60" w:unhideWhenUsed="0"/>
-    <w:lsdException w:name="Light List Accent 3" w:semiHidden="0" w:uiPriority="61" w:unhideWhenUsed="0"/>
-    <w:lsdException w:name="Light Grid Accent 3" w:semiHidden="0" w:uiPriority="62" w:unhideWhenUsed="0"/>
-    <w:lsdException w:name="Medium Shading 1 Accent 3" w:semiHidden="0" w:uiPriority="63" w:unhideWhenUsed="0"/>
-    <w:lsdException w:name="Medium Shading 2 Accent 3" w:semiHidden="0" w:uiPriority="64" w:unhideWhenUsed="0"/>
-    <w:lsdException w:name="Medium List 1 Accent 3" w:semiHidden="0" w:uiPriority="65" w:unhideWhenUsed="0"/>
-    <w:lsdException w:name="Medium List 2 Accent 3" w:semiHidden="0" w:uiPriority="66" w:unhideWhenUsed="0"/>
-    <w:lsdException w:name="Medium Grid 1 Accent 3" w:semiHidden="0" w:uiPriority="67" w:unhideWhenUsed="0"/>
-    <w:lsdException w:name="Medium Grid 2 Accent 3" w:semiHidden="0" w:uiPriority="68" w:unhideWhenUsed="0"/>
-    <w:lsdException w:name="Medium Grid 3 Accent 3" w:semiHidden="0" w:uiPriority="69" w:unhideWhenUsed="0"/>
-    <w:lsdException w:name="Dark List Accent 3" w:semiHidden="0" w:uiPriority="70" w:unhideWhenUsed="0"/>
-    <w:lsdException w:name="Colorful Shading Accent 3" w:semiHidden="0" w:uiPriority="71" w:unhideWhenUsed="0"/>
-    <w:lsdException w:name="Colorful List Accent 3" w:semiHidden="0" w:uiPriority="72" w:unhideWhenUsed="0"/>
-    <w:lsdException w:name="Colorful Grid Accent 3" w:semiHidden="0" w:uiPriority="73" w:unhideWhenUsed="0"/>
-    <w:lsdException w:name="Light Shading Accent 4" w:semiHidden="0" w:uiPriority="60" w:unhideWhenUsed="0"/>
-    <w:lsdException w:name="Light List Accent 4" w:semiHidden="0" w:uiPriority="61" w:unhideWhenUsed="0"/>
-    <w:lsdException w:name="Light Grid Accent 4" w:semiHidden="0" w:uiPriority="62" w:unhideWhenUsed="0"/>
-    <w:lsdException w:name="Medium Shading 1 Accent 4" w:semiHidden="0" w:uiPriority="63" w:unhideWhenUsed="0"/>
-    <w:lsdException w:name="Medium Shading 2 Accent 4" w:semiHidden="0" w:uiPriority="64" w:unhideWhenUsed="0"/>
-    <w:lsdException w:name="Medium List 1 Accent 4" w:semiHidden="0" w:uiPriority="65" w:unhideWhenUsed="0"/>
-    <w:lsdException w:name="Medium List 2 Accent 4" w:semiHidden="0" w:uiPriority="66" w:unhideWhenUsed="0"/>
-    <w:lsdException w:name="Medium Grid 1 Accent 4" w:semiHidden="0" w:uiPriority="67" w:unhideWhenUsed="0"/>
-    <w:lsdException w:name="Medium Grid 2 Accent 4" w:semiHidden="0" w:uiPriority="68" w:unhideWhenUsed="0"/>
-    <w:lsdException w:name="Medium Grid 3 Accent 4" w:semiHidden="0" w:uiPriority="69" w:unhideWhenUsed="0"/>
-    <w:lsdException w:name="Dark List Accent 4" w:semiHidden="0" w:uiPriority="70" w:unhideWhenUsed="0"/>
-    <w:lsdException w:name="Colorful Shading Accent 4" w:semiHidden="0" w:uiPriority="71" w:unhideWhenUsed="0"/>
-    <w:lsdException w:name="Colorful List Accent 4" w:semiHidden="0" w:uiPriority="72" w:unhideWhenUsed="0"/>
-    <w:lsdException w:name="Colorful Grid Accent 4" w:semiHidden="0" w:uiPriority="73" w:unhideWhenUsed="0"/>
-    <w:lsdException w:name="Light Shading Accent 5" w:semiHidden="0" w:uiPriority="60" w:unhideWhenUsed="0"/>
-    <w:lsdException w:name="Light List Accent 5" w:semiHidden="0" w:uiPriority="61" w:unhideWhenUsed="0"/>
-    <w:lsdException w:name="Light Grid Accent 5" w:semiHidden="0" w:uiPriority="62" w:unhideWhenUsed="0"/>
-    <w:lsdException w:name="Medium Shading 1 Accent 5" w:semiHidden="0" w:uiPriority="63" w:unhideWhenUsed="0"/>
-    <w:lsdException w:name="Medium Shading 2 Accent 5" w:semiHidden="0" w:uiPriority="64" w:unhideWhenUsed="0"/>
-    <w:lsdException w:name="Medium List 1 Accent 5" w:semiHidden="0" w:uiPriority="65" w:unhideWhenUsed="0"/>
-    <w:lsdException w:name="Medium List 2 Accent 5" w:semiHidden="0" w:uiPriority="66" w:unhideWhenUsed="0"/>
-    <w:lsdException w:name="Medium Grid 1 Accent 5" w:semiHidden="0" w:uiPriority="67" w:unhideWhenUsed="0"/>
-    <w:lsdException w:name="Medium Grid 2 Accent 5" w:semiHidden="0" w:uiPriority="68" w:unhideWhenUsed="0"/>
-    <w:lsdException w:name="Medium Grid 3 Accent 5" w:semiHidden="0" w:uiPriority="69" w:unhideWhenUsed="0"/>
-    <w:lsdException w:name="Dark List Accent 5" w:semiHidden="0" w:uiPriority="70" w:unhideWhenUsed="0"/>
-    <w:lsdException w:name="Colorful Shading Accent 5" w:semiHidden="0" w:uiPriority="71" w:unhideWhenUsed="0"/>
-    <w:lsdException w:name="Colorful List Accent 5" w:semiHidden="0" w:uiPriority="72" w:unhideWhenUsed="0"/>
-    <w:lsdException w:name="Colorful Grid Accent 5" w:semiHidden="0" w:uiPriority="73" w:unhideWhenUsed="0"/>
-    <w:lsdException w:name="Light Shading Accent 6" w:semiHidden="0" w:uiPriority="60" w:unhideWhenUsed="0"/>
-    <w:lsdException w:name="Light List Accent 6" w:semiHidden="0" w:uiPriority="61" w:unhideWhenUsed="0"/>
-    <w:lsdException w:name="Light Grid Accent 6" w:semiHidden="0" w:uiPriority="62" w:unhideWhenUsed="0"/>
-    <w:lsdException w:name="Medium Shading 1 Accent 6" w:semiHidden="0" w:uiPriority="63" w:unhideWhenUsed="0"/>
-    <w:lsdException w:name="Medium Shading 2 Accent 6" w:semiHidden="0" w:uiPriority="64" w:unhideWhenUsed="0"/>
-    <w:lsdException w:name="Medium List 1 Accent 6" w:semiHidden="0" w:uiPriority="65" w:unhideWhenUsed="0"/>
-    <w:lsdException w:name="Medium List 2 Accent 6" w:semiHidden="0" w:uiPriority="66" w:unhideWhenUsed="0"/>
-    <w:lsdException w:name="Medium Grid 1 Accent 6" w:semiHidden="0" w:uiPriority="67" w:unhideWhenUsed="0"/>
-    <w:lsdException w:name="Medium Grid 2 Accent 6" w:semiHidden="0" w:uiPriority="68" w:unhideWhenUsed="0"/>
-    <w:lsdException w:name="Medium Grid 3 Accent 6" w:semiHidden="0" w:uiPriority="69" w:unhideWhenUsed="0"/>
-    <w:lsdException w:name="Dark List Accent 6" w:semiHidden="0" w:uiPriority="70" w:unhideWhenUsed="0"/>
-    <w:lsdException w:name="Colorful Shading Accent 6" w:semiHidden="0" w:uiPriority="71" w:unhideWhenUsed="0"/>
-    <w:lsdException w:name="Colorful List Accent 6" w:semiHidden="0" w:uiPriority="72" w:unhideWhenUsed="0"/>
-    <w:lsdException w:name="Colorful Grid Accent 6" w:semiHidden="0" w:uiPriority="73" w:unhideWhenUsed="0"/>
-    <w:lsdException w:name="Subtle Emphasis" w:semiHidden="0" w:uiPriority="19" w:unhideWhenUsed="0" w:qFormat="1"/>
-    <w:lsdException w:name="Intense Emphasis" w:semiHidden="0" w:uiPriority="21" w:unhideWhenUsed="0" w:qFormat="1"/>
-    <w:lsdException w:name="Subtle Reference" w:semiHidden="0" w:uiPriority="31" w:unhideWhenUsed="0" w:qFormat="1"/>
-    <w:lsdException w:name="Intense Reference" w:semiHidden="0" w:uiPriority="32" w:unhideWhenUsed="0" w:qFormat="1"/>
-    <w:lsdException w:name="Book Title" w:semiHidden="0" w:uiPriority="33" w:unhideWhenUsed="0" w:qFormat="1"/>
-    <w:lsdException w:name="Bibliography" w:uiPriority="37"/>
-    <w:lsdException w:name="TOC Heading" w:uiPriority="39" w:qFormat="1"/>
+  <w:latentStyles w:defLockedState="0" w:defUIPriority="99" w:defSemiHidden="0" w:defUnhideWhenUsed="0" w:defQFormat="0" w:count="371">
+    <w:lsdException w:name="Normal" w:uiPriority="0" w:qFormat="1"/>
+    <w:lsdException w:name="heading 1" w:uiPriority="9" w:qFormat="1"/>
+    <w:lsdException w:name="heading 2" w:semiHidden="1" w:uiPriority="9" w:unhideWhenUsed="1" w:qFormat="1"/>
+    <w:lsdException w:name="heading 3" w:semiHidden="1" w:uiPriority="9" w:unhideWhenUsed="1" w:qFormat="1"/>
+    <w:lsdException w:name="heading 4" w:semiHidden="1" w:uiPriority="9" w:unhideWhenUsed="1" w:qFormat="1"/>
+    <w:lsdException w:name="heading 5" w:semiHidden="1" w:uiPriority="9" w:unhideWhenUsed="1" w:qFormat="1"/>
+    <w:lsdException w:name="heading 6" w:semiHidden="1" w:uiPriority="9" w:unhideWhenUsed="1" w:qFormat="1"/>
+    <w:lsdException w:name="heading 7" w:semiHidden="1" w:uiPriority="9" w:unhideWhenUsed="1" w:qFormat="1"/>
+    <w:lsdException w:name="heading 8" w:semiHidden="1" w:uiPriority="9" w:unhideWhenUsed="1" w:qFormat="1"/>
+    <w:lsdException w:name="heading 9" w:semiHidden="1" w:uiPriority="9" w:unhideWhenUsed="1" w:qFormat="1"/>
+    <w:lsdException w:name="index 1" w:semiHidden="1" w:unhideWhenUsed="1"/>
+    <w:lsdException w:name="index 2" w:semiHidden="1" w:unhideWhenUsed="1"/>
+    <w:lsdException w:name="index 3" w:semiHidden="1" w:unhideWhenUsed="1"/>
+    <w:lsdException w:name="index 4" w:semiHidden="1" w:unhideWhenUsed="1"/>
+    <w:lsdException w:name="index 5" w:semiHidden="1" w:unhideWhenUsed="1"/>
+    <w:lsdException w:name="index 6" w:semiHidden="1" w:unhideWhenUsed="1"/>
+    <w:lsdException w:name="index 7" w:semiHidden="1" w:unhideWhenUsed="1"/>
+    <w:lsdException w:name="index 8" w:semiHidden="1" w:unhideWhenUsed="1"/>
+    <w:lsdException w:name="index 9" w:semiHidden="1" w:unhideWhenUsed="1"/>
+    <w:lsdException w:name="toc 1" w:semiHidden="1" w:uiPriority="39" w:unhideWhenUsed="1"/>
+    <w:lsdException w:name="toc 2" w:semiHidden="1" w:uiPriority="39" w:unhideWhenUsed="1"/>
+    <w:lsdException w:name="toc 3" w:semiHidden="1" w:uiPriority="39" w:unhideWhenUsed="1"/>
+    <w:lsdException w:name="toc 4" w:semiHidden="1" w:uiPriority="39" w:unhideWhenUsed="1"/>
+    <w:lsdException w:name="toc 5" w:semiHidden="1" w:uiPriority="39" w:unhideWhenUsed="1"/>
+    <w:lsdException w:name="toc 6" w:semiHidden="1" w:uiPriority="39" w:unhideWhenUsed="1"/>
+    <w:lsdException w:name="toc 7" w:semiHidden="1" w:uiPriority="39" w:unhideWhenUsed="1"/>
+    <w:lsdException w:name="toc 8" w:semiHidden="1" w:uiPriority="39" w:unhideWhenUsed="1"/>
+    <w:lsdException w:name="toc 9" w:semiHidden="1" w:uiPriority="39" w:unhideWhenUsed="1"/>
+    <w:lsdException w:name="Normal Indent" w:semiHidden="1" w:unhideWhenUsed="1"/>
+    <w:lsdException w:name="footnote text" w:semiHidden="1" w:unhideWhenUsed="1"/>
+    <w:lsdException w:name="annotation text" w:semiHidden="1" w:unhideWhenUsed="1"/>
+    <w:lsdException w:name="header" w:semiHidden="1" w:unhideWhenUsed="1"/>
+    <w:lsdException w:name="footer" w:semiHidden="1" w:unhideWhenUsed="1"/>
+    <w:lsdException w:name="index heading" w:semiHidden="1" w:unhideWhenUsed="1"/>
+    <w:lsdException w:name="caption" w:semiHidden="1" w:uiPriority="35" w:unhideWhenUsed="1" w:qFormat="1"/>
+    <w:lsdException w:name="table of figures" w:semiHidden="1" w:unhideWhenUsed="1"/>
+    <w:lsdException w:name="envelope address" w:semiHidden="1" w:unhideWhenUsed="1"/>
+    <w:lsdException w:name="envelope return" w:semiHidden="1" w:unhideWhenUsed="1"/>
+    <w:lsdException w:name="footnote reference" w:semiHidden="1" w:unhideWhenUsed="1"/>
+    <w:lsdException w:name="annotation reference" w:semiHidden="1" w:unhideWhenUsed="1"/>
+    <w:lsdException w:name="line number" w:semiHidden="1" w:unhideWhenUsed="1"/>
+    <w:lsdException w:name="page number" w:semiHidden="1" w:unhideWhenUsed="1"/>
+    <w:lsdException w:name="endnote reference" w:semiHidden="1" w:unhideWhenUsed="1"/>
+    <w:lsdException w:name="endnote text" w:semiHidden="1" w:unhideWhenUsed="1"/>
+    <w:lsdException w:name="table of authorities" w:semiHidden="1" w:unhideWhenUsed="1"/>
+    <w:lsdException w:name="macro" w:semiHidden="1" w:unhideWhenUsed="1"/>
+    <w:lsdException w:name="toa heading" w:semiHidden="1" w:unhideWhenUsed="1"/>
+    <w:lsdException w:name="List" w:semiHidden="1" w:unhideWhenUsed="1"/>
+    <w:lsdException w:name="List Bullet" w:semiHidden="1" w:unhideWhenUsed="1"/>
+    <w:lsdException w:name="List Number" w:semiHidden="1" w:unhideWhenUsed="1"/>
+    <w:lsdException w:name="List 2" w:semiHidden="1" w:unhideWhenUsed="1"/>
+    <w:lsdException w:name="List 3" w:semiHidden="1" w:unhideWhenUsed="1"/>
+    <w:lsdException w:name="List 4" w:semiHidden="1" w:unhideWhenUsed="1"/>
+    <w:lsdException w:name="List 5" w:semiHidden="1" w:unhideWhenUsed="1"/>
+    <w:lsdException w:name="List Bullet 2" w:semiHidden="1" w:unhideWhenUsed="1"/>
+    <w:lsdException w:name="List Bullet 3" w:semiHidden="1" w:unhideWhenUsed="1"/>
+    <w:lsdException w:name="List Bullet 4" w:semiHidden="1" w:unhideWhenUsed="1"/>
+    <w:lsdException w:name="List Bullet 5" w:semiHidden="1" w:unhideWhenUsed="1"/>
+    <w:lsdException w:name="List Number 2" w:semiHidden="1" w:unhideWhenUsed="1"/>
+    <w:lsdException w:name="List Number 3" w:semiHidden="1" w:unhideWhenUsed="1"/>
+    <w:lsdException w:name="List Number 4" w:semiHidden="1" w:unhideWhenUsed="1"/>
+    <w:lsdException w:name="List Number 5" w:semiHidden="1" w:unhideWhenUsed="1"/>
+    <w:lsdException w:name="Title" w:uiPriority="10" w:qFormat="1"/>
+    <w:lsdException w:name="Closing" w:semiHidden="1" w:unhideWhenUsed="1"/>
+    <w:lsdException w:name="Signature" w:semiHidden="1" w:unhideWhenUsed="1"/>
+    <w:lsdException w:name="Default Paragraph Font" w:semiHidden="1" w:uiPriority="1" w:unhideWhenUsed="1"/>
+    <w:lsdException w:name="Body Text" w:semiHidden="1" w:unhideWhenUsed="1"/>
+    <w:lsdException w:name="Body Text Indent" w:semiHidden="1" w:unhideWhenUsed="1"/>
+    <w:lsdException w:name="List Continue" w:semiHidden="1" w:unhideWhenUsed="1"/>
+    <w:lsdException w:name="List Continue 2" w:semiHidden="1" w:unhideWhenUsed="1"/>
+    <w:lsdException w:name="List Continue 3" w:semiHidden="1" w:unhideWhenUsed="1"/>
+    <w:lsdException w:name="List Continue 4" w:semiHidden="1" w:unhideWhenUsed="1"/>
+    <w:lsdException w:name="List Continue 5" w:semiHidden="1" w:unhideWhenUsed="1"/>
+    <w:lsdException w:name="Message Header" w:semiHidden="1" w:unhideWhenUsed="1"/>
+    <w:lsdException w:name="Subtitle" w:uiPriority="11" w:qFormat="1"/>
+    <w:lsdException w:name="Salutation" w:semiHidden="1" w:unhideWhenUsed="1"/>
+    <w:lsdException w:name="Date" w:semiHidden="1" w:unhideWhenUsed="1"/>
+    <w:lsdException w:name="Body Text First Indent" w:semiHidden="1" w:unhideWhenUsed="1"/>
+    <w:lsdException w:name="Body Text First Indent 2" w:semiHidden="1" w:unhideWhenUsed="1"/>
+    <w:lsdException w:name="Note Heading" w:semiHidden="1" w:unhideWhenUsed="1"/>
+    <w:lsdException w:name="Body Text 2" w:semiHidden="1" w:unhideWhenUsed="1"/>
+    <w:lsdException w:name="Body Text 3" w:semiHidden="1" w:unhideWhenUsed="1"/>
+    <w:lsdException w:name="Body Text Indent 2" w:semiHidden="1" w:unhideWhenUsed="1"/>
+    <w:lsdException w:name="Body Text Indent 3" w:semiHidden="1" w:unhideWhenUsed="1"/>
+    <w:lsdException w:name="Block Text" w:semiHidden="1" w:unhideWhenUsed="1"/>
+    <w:lsdException w:name="Hyperlink" w:semiHidden="1" w:unhideWhenUsed="1"/>
+    <w:lsdException w:name="FollowedHyperlink" w:semiHidden="1" w:unhideWhenUsed="1"/>
+    <w:lsdException w:name="Strong" w:uiPriority="22" w:qFormat="1"/>
+    <w:lsdException w:name="Emphasis" w:uiPriority="20" w:qFormat="1"/>
+    <w:lsdException w:name="Document Map" w:semiHidden="1" w:unhideWhenUsed="1"/>
+    <w:lsdException w:name="Plain Text" w:semiHidden="1" w:unhideWhenUsed="1"/>
+    <w:lsdException w:name="E-mail Signature" w:semiHidden="1" w:unhideWhenUsed="1"/>
+    <w:lsdException w:name="HTML Top of Form" w:semiHidden="1" w:unhideWhenUsed="1"/>
+    <w:lsdException w:name="HTML Bottom of Form" w:semiHidden="1" w:unhideWhenUsed="1"/>
+    <w:lsdException w:name="Normal (Web)" w:semiHidden="1" w:unhideWhenUsed="1"/>
+    <w:lsdException w:name="HTML Acronym" w:semiHidden="1" w:unhideWhenUsed="1"/>
+    <w:lsdException w:name="HTML Address" w:semiHidden="1" w:unhideWhenUsed="1"/>
+    <w:lsdException w:name="HTML Cite" w:semiHidden="1" w:unhideWhenUsed="1"/>
+    <w:lsdException w:name="HTML Code" w:semiHidden="1" w:unhideWhenUsed="1"/>
+    <w:lsdException w:name="HTML Definition" w:semiHidden="1" w:unhideWhenUsed="1"/>
+    <w:lsdException w:name="HTML Keyboard" w:semiHidden="1" w:unhideWhenUsed="1"/>
+    <w:lsdException w:name="HTML Preformatted" w:semiHidden="1" w:unhideWhenUsed="1"/>
+    <w:lsdException w:name="HTML Sample" w:semiHidden="1" w:unhideWhenUsed="1"/>
+    <w:lsdException w:name="HTML Typewriter" w:semiHidden="1" w:unhideWhenUsed="1"/>
+    <w:lsdException w:name="HTML Variable" w:semiHidden="1" w:unhideWhenUsed="1"/>
+    <w:lsdException w:name="Normal Table" w:semiHidden="1" w:unhideWhenUsed="1"/>
+    <w:lsdException w:name="annotation subject" w:semiHidden="1" w:unhideWhenUsed="1"/>
+    <w:lsdException w:name="No List" w:semiHidden="1" w:unhideWhenUsed="1"/>
+    <w:lsdException w:name="Outline List 1" w:semiHidden="1" w:unhideWhenUsed="1"/>
+    <w:lsdException w:name="Outline List 2" w:semiHidden="1" w:unhideWhenUsed="1"/>
+    <w:lsdException w:name="Outline List 3" w:semiHidden="1" w:unhideWhenUsed="1"/>
+    <w:lsdException w:name="Table Simple 1" w:semiHidden="1" w:unhideWhenUsed="1"/>
+    <w:lsdException w:name="Table Simple 2" w:semiHidden="1" w:unhideWhenUsed="1"/>
+    <w:lsdException w:name="Table Simple 3" w:semiHidden="1" w:unhideWhenUsed="1"/>
+    <w:lsdException w:name="Table Classic 1" w:semiHidden="1" w:unhideWhenUsed="1"/>
+    <w:lsdException w:name="Table Classic 2" w:semiHidden="1" w:unhideWhenUsed="1"/>
+    <w:lsdException w:name="Table Classic 3" w:semiHidden="1" w:unhideWhenUsed="1"/>
+    <w:lsdException w:name="Table Classic 4" w:semiHidden="1" w:unhideWhenUsed="1"/>
+    <w:lsdException w:name="Table Colorful 1" w:semiHidden="1" w:unhideWhenUsed="1"/>
+    <w:lsdException w:name="Table Colorful 2" w:semiHidden="1" w:unhideWhenUsed="1"/>
+    <w:lsdException w:name="Table Colorful 3" w:semiHidden="1" w:unhideWhenUsed="1"/>
+    <w:lsdException w:name="Table Columns 1" w:semiHidden="1" w:unhideWhenUsed="1"/>
+    <w:lsdException w:name="Table Columns 2" w:semiHidden="1" w:unhideWhenUsed="1"/>
+    <w:lsdException w:name="Table Columns 3" w:semiHidden="1" w:unhideWhenUsed="1"/>
+    <w:lsdException w:name="Table Columns 4" w:semiHidden="1" w:unhideWhenUsed="1"/>
+    <w:lsdException w:name="Table Columns 5" w:semiHidden="1" w:unhideWhenUsed="1"/>
+    <w:lsdException w:name="Table Grid 1" w:semiHidden="1" w:unhideWhenUsed="1"/>
+    <w:lsdException w:name="Table Grid 2" w:semiHidden="1" w:unhideWhenUsed="1"/>
+    <w:lsdException w:name="Table Grid 3" w:semiHidden="1" w:unhideWhenUsed="1"/>
+    <w:lsdException w:name="Table Grid 4" w:semiHidden="1" w:unhideWhenUsed="1"/>
+    <w:lsdException w:name="Table Grid 5" w:semiHidden="1" w:unhideWhenUsed="1"/>
+    <w:lsdException w:name="Table Grid 6" w:semiHidden="1" w:unhideWhenUsed="1"/>
+    <w:lsdException w:name="Table Grid 7" w:semiHidden="1" w:unhideWhenUsed="1"/>
+    <w:lsdException w:name="Table Grid 8" w:semiHidden="1" w:unhideWhenUsed="1"/>
+    <w:lsdException w:name="Table List 1" w:semiHidden="1" w:unhideWhenUsed="1"/>
+    <w:lsdException w:name="Table List 2" w:semiHidden="1" w:unhideWhenUsed="1"/>
+    <w:lsdException w:name="Table List 3" w:semiHidden="1" w:unhideWhenUsed="1"/>
+    <w:lsdException w:name="Table List 4" w:semiHidden="1" w:unhideWhenUsed="1"/>
+    <w:lsdException w:name="Table List 5" w:semiHidden="1" w:unhideWhenUsed="1"/>
+    <w:lsdException w:name="Table List 6" w:semiHidden="1" w:unhideWhenUsed="1"/>
+    <w:lsdException w:name="Table List 7" w:semiHidden="1" w:unhideWhenUsed="1"/>
+    <w:lsdException w:name="Table List 8" w:semiHidden="1" w:unhideWhenUsed="1"/>
+    <w:lsdException w:name="Table 3D effects 1" w:semiHidden="1" w:unhideWhenUsed="1"/>
+    <w:lsdException w:name="Table 3D effects 2" w:semiHidden="1" w:unhideWhenUsed="1"/>
+    <w:lsdException w:name="Table 3D effects 3" w:semiHidden="1" w:unhideWhenUsed="1"/>
+    <w:lsdException w:name="Table Contemporary" w:semiHidden="1" w:unhideWhenUsed="1"/>
+    <w:lsdException w:name="Table Elegant" w:semiHidden="1" w:unhideWhenUsed="1"/>
+    <w:lsdException w:name="Table Professional" w:semiHidden="1" w:unhideWhenUsed="1"/>
+    <w:lsdException w:name="Table Subtle 1" w:semiHidden="1" w:unhideWhenUsed="1"/>
+    <w:lsdException w:name="Table Subtle 2" w:semiHidden="1" w:unhideWhenUsed="1"/>
+    <w:lsdException w:name="Table Web 1" w:semiHidden="1" w:unhideWhenUsed="1"/>
+    <w:lsdException w:name="Table Web 2" w:semiHidden="1" w:unhideWhenUsed="1"/>
+    <w:lsdException w:name="Table Web 3" w:semiHidden="1" w:unhideWhenUsed="1"/>
+    <w:lsdException w:name="Balloon Text" w:semiHidden="1" w:unhideWhenUsed="1"/>
+    <w:lsdException w:name="Table Grid" w:uiPriority="39"/>
+    <w:lsdException w:name="Table Theme" w:semiHidden="1" w:unhideWhenUsed="1"/>
+    <w:lsdException w:name="Placeholder Text" w:semiHidden="1"/>
+    <w:lsdException w:name="No Spacing" w:uiPriority="1" w:qFormat="1"/>
+    <w:lsdException w:name="Light Shading" w:uiPriority="60"/>
+    <w:lsdException w:name="Light List" w:uiPriority="61"/>
+    <w:lsdException w:name="Light Grid" w:uiPriority="62"/>
+    <w:lsdException w:name="Medium Shading 1" w:uiPriority="63"/>
+    <w:lsdException w:name="Medium Shading 2" w:uiPriority="64"/>
+    <w:lsdException w:name="Medium List 1" w:uiPriority="65"/>
+    <w:lsdException w:name="Medium List 2" w:uiPriority="66"/>
+    <w:lsdException w:name="Medium Grid 1" w:uiPriority="67"/>
+    <w:lsdException w:name="Medium Grid 2" w:uiPriority="68"/>
+    <w:lsdException w:name="Medium Grid 3" w:uiPriority="69"/>
+    <w:lsdException w:name="Dark List" w:uiPriority="70"/>
+    <w:lsdException w:name="Colorful Shading" w:uiPriority="71"/>
+    <w:lsdException w:name="Colorful List" w:uiPriority="72"/>
+    <w:lsdException w:name="Colorful Grid" w:uiPriority="73"/>
+    <w:lsdException w:name="Light Shading Accent 1" w:uiPriority="60"/>
+    <w:lsdException w:name="Light List Accent 1" w:uiPriority="61"/>
+    <w:lsdException w:name="Light Grid Accent 1" w:uiPriority="62"/>
+    <w:lsdException w:name="Medium Shading 1 Accent 1" w:uiPriority="63"/>
+    <w:lsdException w:name="Medium Shading 2 Accent 1" w:uiPriority="64"/>
+    <w:lsdException w:name="Medium List 1 Accent 1" w:uiPriority="65"/>
+    <w:lsdException w:name="Revision" w:semiHidden="1"/>
+    <w:lsdException w:name="List Paragraph" w:uiPriority="34" w:qFormat="1"/>
+    <w:lsdException w:name="Quote" w:uiPriority="29" w:qFormat="1"/>
+    <w:lsdException w:name="Intense Quote" w:uiPriority="30" w:qFormat="1"/>
+    <w:lsdException w:name="Medium List 2 Accent 1" w:uiPriority="66"/>
+    <w:lsdException w:name="Medium Grid 1 Accent 1" w:uiPriority="67"/>
+    <w:lsdException w:name="Medium Grid 2 Accent 1" w:uiPriority="68"/>
+    <w:lsdException w:name="Medium Grid 3 Accent 1" w:uiPriority="69"/>
+    <w:lsdException w:name="Dark List Accent 1" w:uiPriority="70"/>
+    <w:lsdException w:name="Colorful Shading Accent 1" w:uiPriority="71"/>
+    <w:lsdException w:name="Colorful List Accent 1" w:uiPriority="72"/>
+    <w:lsdException w:name="Colorful Grid Accent 1" w:uiPriority="73"/>
+    <w:lsdException w:name="Light Shading Accent 2" w:uiPriority="60"/>
+    <w:lsdException w:name="Light List Accent 2" w:uiPriority="61"/>
+    <w:lsdException w:name="Light Grid Accent 2" w:uiPriority="62"/>
+    <w:lsdException w:name="Medium Shading 1 Accent 2" w:uiPriority="63"/>
+    <w:lsdException w:name="Medium Shading 2 Accent 2" w:uiPriority="64"/>
+    <w:lsdException w:name="Medium List 1 Accent 2" w:uiPriority="65"/>
+    <w:lsdException w:name="Medium List 2 Accent 2" w:uiPriority="66"/>
+    <w:lsdException w:name="Medium Grid 1 Accent 2" w:uiPriority="67"/>
+    <w:lsdException w:name="Medium Grid 2 Accent 2" w:uiPriority="68"/>
+    <w:lsdException w:name="Medium Grid 3 Accent 2" w:uiPriority="69"/>
+    <w:lsdException w:name="Dark List Accent 2" w:uiPriority="70"/>
+    <w:lsdException w:name="Colorful Shading Accent 2" w:uiPriority="71"/>
+    <w:lsdException w:name="Colorful List Accent 2" w:uiPriority="72"/>
+    <w:lsdException w:name="Colorful Grid Accent 2" w:uiPriority="73"/>
+    <w:lsdException w:name="Light Shading Accent 3" w:uiPriority="60"/>
+    <w:lsdException w:name="Light List Accent 3" w:uiPriority="61"/>
+    <w:lsdException w:name="Light Grid Accent 3" w:uiPriority="62"/>
+    <w:lsdException w:name="Medium Shading 1 Accent 3" w:uiPriority="63"/>
+    <w:lsdException w:name="Medium Shading 2 Accent 3" w:uiPriority="64"/>
+    <w:lsdException w:name="Medium List 1 Accent 3" w:uiPriority="65"/>
+    <w:lsdException w:name="Medium List 2 Accent 3" w:uiPriority="66"/>
+    <w:lsdException w:name="Medium Grid 1 Accent 3" w:uiPriority="67"/>
+    <w:lsdException w:name="Medium Grid 2 Accent 3" w:uiPriority="68"/>
+    <w:lsdException w:name="Medium Grid 3 Accent 3" w:uiPriority="69"/>
+    <w:lsdException w:name="Dark List Accent 3" w:uiPriority="70"/>
+    <w:lsdException w:name="Colorful Shading Accent 3" w:uiPriority="71"/>
+    <w:lsdException w:name="Colorful List Accent 3" w:uiPriority="72"/>
+    <w:lsdException w:name="Colorful Grid Accent 3" w:uiPriority="73"/>
+    <w:lsdException w:name="Light Shading Accent 4" w:uiPriority="60"/>
+    <w:lsdException w:name="Light List Accent 4" w:uiPriority="61"/>
+    <w:lsdException w:name="Light Grid Accent 4" w:uiPriority="62"/>
+    <w:lsdException w:name="Medium Shading 1 Accent 4" w:uiPriority="63"/>
+    <w:lsdException w:name="Medium Shading 2 Accent 4" w:uiPriority="64"/>
+    <w:lsdException w:name="Medium List 1 Accent 4" w:uiPriority="65"/>
+    <w:lsdException w:name="Medium List 2 Accent 4" w:uiPriority="66"/>
+    <w:lsdException w:name="Medium Grid 1 Accent 4" w:uiPriority="67"/>
+    <w:lsdException w:name="Medium Grid 2 Accent 4" w:uiPriority="68"/>
+    <w:lsdException w:name="Medium Grid 3 Accent 4" w:uiPriority="69"/>
+    <w:lsdException w:name="Dark List Accent 4" w:uiPriority="70"/>
+    <w:lsdException w:name="Colorful Shading Accent 4" w:uiPriority="71"/>
+    <w:lsdException w:name="Colorful List Accent 4" w:uiPriority="72"/>
+    <w:lsdException w:name="Colorful Grid Accent 4" w:uiPriority="73"/>
+    <w:lsdException w:name="Light Shading Accent 5" w:uiPriority="60"/>
+    <w:lsdException w:name="Light List Accent 5" w:uiPriority="61"/>
+    <w:lsdException w:name="Light Grid Accent 5" w:uiPriority="62"/>
+    <w:lsdException w:name="Medium Shading 1 Accent 5" w:uiPriority="63"/>
+    <w:lsdException w:name="Medium Shading 2 Accent 5" w:uiPriority="64"/>
+    <w:lsdException w:name="Medium List 1 Accent 5" w:uiPriority="65"/>
+    <w:lsdException w:name="Medium List 2 Accent 5" w:uiPriority="66"/>
+    <w:lsdException w:name="Medium Grid 1 Accent 5" w:uiPriority="67"/>
+    <w:lsdException w:name="Medium Grid 2 Accent 5" w:uiPriority="68"/>
+    <w:lsdException w:name="Medium Grid 3 Accent 5" w:uiPriority="69"/>
+    <w:lsdException w:name="Dark List Accent 5" w:uiPriority="70"/>
+    <w:lsdException w:name="Colorful Shading Accent 5" w:uiPriority="71"/>
+    <w:lsdException w:name="Colorful List Accent 5" w:uiPriority="72"/>
+    <w:lsdException w:name="Colorful Grid Accent 5" w:uiPriority="73"/>
+    <w:lsdException w:name="Light Shading Accent 6" w:uiPriority="60"/>
+    <w:lsdException w:name="Light List Accent 6" w:uiPriority="61"/>
+    <w:lsdException w:name="Light Grid Accent 6" w:uiPriority="62"/>
+    <w:lsdException w:name="Medium Shading 1 Accent 6" w:uiPriority="63"/>
+    <w:lsdException w:name="Medium Shading 2 Accent 6" w:uiPriority="64"/>
+    <w:lsdException w:name="Medium List 1 Accent 6" w:uiPriority="65"/>
+    <w:lsdException w:name="Medium List 2 Accent 6" w:uiPriority="66"/>
+    <w:lsdException w:name="Medium Grid 1 Accent 6" w:uiPriority="67"/>
+    <w:lsdException w:name="Medium Grid 2 Accent 6" w:uiPriority="68"/>
+    <w:lsdException w:name="Medium Grid 3 Accent 6" w:uiPriority="69"/>
+    <w:lsdException w:name="Dark List Accent 6" w:uiPriority="70"/>
+    <w:lsdException w:name="Colorful Shading Accent 6" w:uiPriority="71"/>
+    <w:lsdException w:name="Colorful List Accent 6" w:uiPriority="72"/>
+    <w:lsdException w:name="Colorful Grid Accent 6" w:uiPriority="73"/>
+    <w:lsdException w:name="Subtle Emphasis" w:uiPriority="19" w:qFormat="1"/>
+    <w:lsdException w:name="Intense Emphasis" w:uiPriority="21" w:qFormat="1"/>
+    <w:lsdException w:name="Subtle Reference" w:uiPriority="31" w:qFormat="1"/>
+    <w:lsdException w:name="Intense Reference" w:uiPriority="32" w:qFormat="1"/>
+    <w:lsdException w:name="Book Title" w:uiPriority="33" w:qFormat="1"/>
+    <w:lsdException w:name="Bibliography" w:semiHidden="1" w:uiPriority="37" w:unhideWhenUsed="1"/>
+    <w:lsdException w:name="TOC Heading" w:semiHidden="1" w:uiPriority="39" w:unhideWhenUsed="1" w:qFormat="1"/>
+    <w:lsdException w:name="Plain Table 1" w:uiPriority="41"/>
+    <w:lsdException w:name="Plain Table 2" w:uiPriority="42"/>
+    <w:lsdException w:name="Plain Table 3" w:uiPriority="43"/>
+    <w:lsdException w:name="Plain Table 4" w:uiPriority="44"/>
+    <w:lsdException w:name="Plain Table 5" w:uiPriority="45"/>
+    <w:lsdException w:name="Grid Table Light" w:uiPriority="40"/>
+    <w:lsdException w:name="Grid Table 1 Light" w:uiPriority="46"/>
+    <w:lsdException w:name="Grid Table 2" w:uiPriority="47"/>
+    <w:lsdException w:name="Grid Table 3" w:uiPriority="48"/>
+    <w:lsdException w:name="Grid Table 4" w:uiPriority="49"/>
+    <w:lsdException w:name="Grid Table 5 Dark" w:uiPriority="50"/>
+    <w:lsdException w:name="Grid Table 6 Colorful" w:uiPriority="51"/>
+    <w:lsdException w:name="Grid Table 7 Colorful" w:uiPriority="52"/>
+    <w:lsdException w:name="Grid Table 1 Light Accent 1" w:uiPriority="46"/>
+    <w:lsdException w:name="Grid Table 2 Accent 1" w:uiPriority="47"/>
+    <w:lsdException w:name="Grid Table 3 Accent 1" w:uiPriority="48"/>
+    <w:lsdException w:name="Grid Table 4 Accent 1" w:uiPriority="49"/>
+    <w:lsdException w:name="Grid Table 5 Dark Accent 1" w:uiPriority="50"/>
+    <w:lsdException w:name="Grid Table 6 Colorful Accent 1" w:uiPriority="51"/>
+    <w:lsdException w:name="Grid Table 7 Colorful Accent 1" w:uiPriority="52"/>
+    <w:lsdException w:name="Grid Table 1 Light Accent 2" w:uiPriority="46"/>
+    <w:lsdException w:name="Grid Table 2 Accent 2" w:uiPriority="47"/>
+    <w:lsdException w:name="Grid Table 3 Accent 2" w:uiPriority="48"/>
+    <w:lsdException w:name="Grid Table 4 Accent 2" w:uiPriority="49"/>
+    <w:lsdException w:name="Grid Table 5 Dark Accent 2" w:uiPriority="50"/>
+    <w:lsdException w:name="Grid Table 6 Colorful Accent 2" w:uiPriority="51"/>
+    <w:lsdException w:name="Grid Table 7 Colorful Accent 2" w:uiPriority="52"/>
+    <w:lsdException w:name="Grid Table 1 Light Accent 3" w:uiPriority="46"/>
+    <w:lsdException w:name="Grid Table 2 Accent 3" w:uiPriority="47"/>
+    <w:lsdException w:name="Grid Table 3 Accent 3" w:uiPriority="48"/>
+    <w:lsdException w:name="Grid Table 4 Accent 3" w:uiPriority="49"/>
+    <w:lsdException w:name="Grid Table 5 Dark Accent 3" w:uiPriority="50"/>
+    <w:lsdException w:name="Grid Table 6 Colorful Accent 3" w:uiPriority="51"/>
+    <w:lsdException w:name="Grid Table 7 Colorful Accent 3" w:uiPriority="52"/>
+    <w:lsdException w:name="Grid Table 1 Light Accent 4" w:uiPriority="46"/>
+    <w:lsdException w:name="Grid Table 2 Accent 4" w:uiPriority="47"/>
+    <w:lsdException w:name="Grid Table 3 Accent 4" w:uiPriority="48"/>
+    <w:lsdException w:name="Grid Table 4 Accent 4" w:uiPriority="49"/>
+    <w:lsdException w:name="Grid Table 5 Dark Accent 4" w:uiPriority="50"/>
+    <w:lsdException w:name="Grid Table 6 Colorful Accent 4" w:uiPriority="51"/>
+    <w:lsdException w:name="Grid Table 7 Colorful Accent 4" w:uiPriority="52"/>
+    <w:lsdException w:name="Grid Table 1 Light Accent 5" w:uiPriority="46"/>
+    <w:lsdException w:name="Grid Table 2 Accent 5" w:uiPriority="47"/>
+    <w:lsdException w:name="Grid Table 3 Accent 5" w:uiPriority="48"/>
+    <w:lsdException w:name="Grid Table 4 Accent 5" w:uiPriority="49"/>
+    <w:lsdException w:name="Grid Table 5 Dark Accent 5" w:uiPriority="50"/>
+    <w:lsdException w:name="Grid Table 6 Colorful Accent 5" w:uiPriority="51"/>
+    <w:lsdException w:name="Grid Table 7 Colorful Accent 5" w:uiPriority="52"/>
+    <w:lsdException w:name="Grid Table 1 Light Accent 6" w:uiPriority="46"/>
+    <w:lsdException w:name="Grid Table 2 Accent 6" w:uiPriority="47"/>
+    <w:lsdException w:name="Grid Table 3 Accent 6" w:uiPriority="48"/>
+    <w:lsdException w:name="Grid Table 4 Accent 6" w:uiPriority="49"/>
+    <w:lsdException w:name="Grid Table 5 Dark Accent 6" w:uiPriority="50"/>
+    <w:lsdException w:name="Grid Table 6 Colorful Accent 6" w:uiPriority="51"/>
+    <w:lsdException w:name="Grid Table 7 Colorful Accent 6" w:uiPriority="52"/>
+    <w:lsdException w:name="List Table 1 Light" w:uiPriority="46"/>
+    <w:lsdException w:name="List Table 2" w:uiPriority="47"/>
+    <w:lsdException w:name="List Table 3" w:uiPriority="48"/>
+    <w:lsdException w:name="List Table 4" w:uiPriority="49"/>
+    <w:lsdException w:name="List Table 5 Dark" w:uiPriority="50"/>
+    <w:lsdException w:name="List Table 6 Colorful" w:uiPriority="51"/>
+    <w:lsdException w:name="List Table 7 Colorful" w:uiPriority="52"/>
+    <w:lsdException w:name="List Table 1 Light Accent 1" w:uiPriority="46"/>
+    <w:lsdException w:name="List Table 2 Accent 1" w:uiPriority="47"/>
+    <w:lsdException w:name="List Table 3 Accent 1" w:uiPriority="48"/>
+    <w:lsdException w:name="List Table 4 Accent 1" w:uiPriority="49"/>
+    <w:lsdException w:name="List Table 5 Dark Accent 1" w:uiPriority="50"/>
+    <w:lsdException w:name="List Table 6 Colorful Accent 1" w:uiPriority="51"/>
+    <w:lsdException w:name="List Table 7 Colorful Accent 1" w:uiPriority="52"/>
+    <w:lsdException w:name="List Table 1 Light Accent 2" w:uiPriority="46"/>
+    <w:lsdException w:name="List Table 2 Accent 2" w:uiPriority="47"/>
+    <w:lsdException w:name="List Table 3 Accent 2" w:uiPriority="48"/>
+    <w:lsdException w:name="List Table 4 Accent 2" w:uiPriority="49"/>
+    <w:lsdException w:name="List Table 5 Dark Accent 2" w:uiPriority="50"/>
+    <w:lsdException w:name="List Table 6 Colorful Accent 2" w:uiPriority="51"/>
+    <w:lsdException w:name="List Table 7 Colorful Accent 2" w:uiPriority="52"/>
+    <w:lsdException w:name="List Table 1 Light Accent 3" w:uiPriority="46"/>
+    <w:lsdException w:name="List Table 2 Accent 3" w:uiPriority="47"/>
+    <w:lsdException w:name="List Table 3 Accent 3" w:uiPriority="48"/>
+    <w:lsdException w:name="List Table 4 Accent 3" w:uiPriority="49"/>
+    <w:lsdException w:name="List Table 5 Dark Accent 3" w:uiPriority="50"/>
+    <w:lsdException w:name="List Table 6 Colorful Accent 3" w:uiPriority="51"/>
+    <w:lsdException w:name="List Table 7 Colorful Accent 3" w:uiPriority="52"/>
+    <w:lsdException w:name="List Table 1 Light Accent 4" w:uiPriority="46"/>
+    <w:lsdException w:name="List Table 2 Accent 4" w:uiPriority="47"/>
+    <w:lsdException w:name="List Table 3 Accent 4" w:uiPriority="48"/>
+    <w:lsdException w:name="List Table 4 Accent 4" w:uiPriority="49"/>
+    <w:lsdException w:name="List Table 5 Dark Accent 4" w:uiPriority="50"/>
+    <w:lsdException w:name="List Table 6 Colorful Accent 4" w:uiPriority="51"/>
+    <w:lsdException w:name="List Table 7 Colorful Accent 4" w:uiPriority="52"/>
+    <w:lsdException w:name="List Table 1 Light Accent 5" w:uiPriority="46"/>
+    <w:lsdException w:name="List Table 2 Accent 5" w:uiPriority="47"/>
+    <w:lsdException w:name="List Table 3 Accent 5" w:uiPriority="48"/>
+    <w:lsdException w:name="List Table 4 Accent 5" w:uiPriority="49"/>
+    <w:lsdException w:name="List Table 5 Dark Accent 5" w:uiPriority="50"/>
+    <w:lsdException w:name="List Table 6 Colorful Accent 5" w:uiPriority="51"/>
+    <w:lsdException w:name="List Table 7 Colorful Accent 5" w:uiPriority="52"/>
+    <w:lsdException w:name="List Table 1 Light Accent 6" w:uiPriority="46"/>
+    <w:lsdException w:name="List Table 2 Accent 6" w:uiPriority="47"/>
+    <w:lsdException w:name="List Table 3 Accent 6" w:uiPriority="48"/>
+    <w:lsdException w:name="List Table 4 Accent 6" w:uiPriority="49"/>
+    <w:lsdException w:name="List Table 5 Dark Accent 6" w:uiPriority="50"/>
+    <w:lsdException w:name="List Table 6 Colorful Accent 6" w:uiPriority="51"/>
+    <w:lsdException w:name="List Table 7 Colorful Accent 6" w:uiPriority="52"/>
   </w:latentStyles>
   <w:style w:type="paragraph" w:default="1" w:styleId="Normal">
     <w:name w:val="Normal"/>
@@ -6674,7 +6904,6 @@
       <w:spacing w:after="0" w:line="240" w:lineRule="auto"/>
     </w:pPr>
     <w:tblPr>
-      <w:tblInd w:w="0" w:type="dxa"/>
       <w:tblBorders>
         <w:top w:val="single" w:sz="4" w:space="0" w:color="auto"/>
         <w:left w:val="single" w:sz="4" w:space="0" w:color="auto"/>
@@ -6683,606 +6912,6 @@
         <w:insideH w:val="single" w:sz="4" w:space="0" w:color="auto"/>
         <w:insideV w:val="single" w:sz="4" w:space="0" w:color="auto"/>
       </w:tblBorders>
-      <w:tblCellMar>
-        <w:top w:w="0" w:type="dxa"/>
-        <w:left w:w="108" w:type="dxa"/>
-        <w:bottom w:w="0" w:type="dxa"/>
-        <w:right w:w="108" w:type="dxa"/>
-      </w:tblCellMar>
-    </w:tblPr>
-  </w:style>
-  <w:style w:type="character" w:customStyle="1" w:styleId="Ttulo2Car">
-    <w:name w:val="Título 2 Car"/>
-    <w:basedOn w:val="Fuentedeprrafopredeter"/>
-    <w:link w:val="Ttulo2"/>
-    <w:uiPriority w:val="9"/>
-    <w:rsid w:val="00540369"/>
-    <w:rPr>
-      <w:rFonts w:asciiTheme="majorHAnsi" w:eastAsiaTheme="majorEastAsia" w:hAnsiTheme="majorHAnsi" w:cstheme="majorBidi"/>
-      <w:color w:val="2E74B5" w:themeColor="accent1" w:themeShade="BF"/>
-      <w:sz w:val="26"/>
-      <w:szCs w:val="26"/>
-    </w:rPr>
-  </w:style>
-  <w:style w:type="character" w:customStyle="1" w:styleId="Ttulo3Car">
-    <w:name w:val="Título 3 Car"/>
-    <w:basedOn w:val="Fuentedeprrafopredeter"/>
-    <w:link w:val="Ttulo3"/>
-    <w:uiPriority w:val="9"/>
-    <w:rsid w:val="00540369"/>
-    <w:rPr>
-      <w:rFonts w:asciiTheme="majorHAnsi" w:eastAsiaTheme="majorEastAsia" w:hAnsiTheme="majorHAnsi" w:cstheme="majorBidi"/>
-      <w:color w:val="1F4D78" w:themeColor="accent1" w:themeShade="7F"/>
-      <w:sz w:val="24"/>
-      <w:szCs w:val="24"/>
-    </w:rPr>
-  </w:style>
-  <w:style w:type="paragraph" w:styleId="Encabezado">
-    <w:name w:val="header"/>
-    <w:basedOn w:val="Normal"/>
-    <w:link w:val="EncabezadoCar"/>
-    <w:uiPriority w:val="99"/>
-    <w:unhideWhenUsed/>
-    <w:rsid w:val="0036078D"/>
-    <w:pPr>
-      <w:tabs>
-        <w:tab w:val="center" w:pos="4252"/>
-        <w:tab w:val="right" w:pos="8504"/>
-      </w:tabs>
-      <w:spacing w:after="0" w:line="240" w:lineRule="auto"/>
-    </w:pPr>
-  </w:style>
-  <w:style w:type="character" w:customStyle="1" w:styleId="EncabezadoCar">
-    <w:name w:val="Encabezado Car"/>
-    <w:basedOn w:val="Fuentedeprrafopredeter"/>
-    <w:link w:val="Encabezado"/>
-    <w:uiPriority w:val="99"/>
-    <w:rsid w:val="0036078D"/>
-  </w:style>
-  <w:style w:type="paragraph" w:styleId="Piedepgina">
-    <w:name w:val="footer"/>
-    <w:basedOn w:val="Normal"/>
-    <w:link w:val="PiedepginaCar"/>
-    <w:uiPriority w:val="99"/>
-    <w:unhideWhenUsed/>
-    <w:rsid w:val="0036078D"/>
-    <w:pPr>
-      <w:tabs>
-        <w:tab w:val="center" w:pos="4252"/>
-        <w:tab w:val="right" w:pos="8504"/>
-      </w:tabs>
-      <w:spacing w:after="0" w:line="240" w:lineRule="auto"/>
-    </w:pPr>
-  </w:style>
-  <w:style w:type="character" w:customStyle="1" w:styleId="PiedepginaCar">
-    <w:name w:val="Pie de página Car"/>
-    <w:basedOn w:val="Fuentedeprrafopredeter"/>
-    <w:link w:val="Piedepgina"/>
-    <w:uiPriority w:val="99"/>
-    <w:rsid w:val="0036078D"/>
-  </w:style>
-  <w:style w:type="paragraph" w:customStyle="1" w:styleId="Default">
-    <w:name w:val="Default"/>
-    <w:rsid w:val="00C46058"/>
-    <w:pPr>
-      <w:autoSpaceDE w:val="0"/>
-      <w:autoSpaceDN w:val="0"/>
-      <w:adjustRightInd w:val="0"/>
-      <w:spacing w:after="0" w:line="240" w:lineRule="auto"/>
-    </w:pPr>
-    <w:rPr>
-      <w:rFonts w:ascii="Calibri" w:hAnsi="Calibri" w:cs="Calibri"/>
-      <w:color w:val="000000"/>
-      <w:sz w:val="24"/>
-      <w:szCs w:val="24"/>
-    </w:rPr>
-  </w:style>
-  <w:style w:type="character" w:styleId="Refdecomentario">
-    <w:name w:val="annotation reference"/>
-    <w:basedOn w:val="Fuentedeprrafopredeter"/>
-    <w:uiPriority w:val="99"/>
-    <w:semiHidden/>
-    <w:unhideWhenUsed/>
-    <w:rsid w:val="00EA6887"/>
-    <w:rPr>
-      <w:sz w:val="16"/>
-      <w:szCs w:val="16"/>
-    </w:rPr>
-  </w:style>
-  <w:style w:type="paragraph" w:styleId="Textocomentario">
-    <w:name w:val="annotation text"/>
-    <w:basedOn w:val="Normal"/>
-    <w:link w:val="TextocomentarioCar"/>
-    <w:uiPriority w:val="99"/>
-    <w:semiHidden/>
-    <w:unhideWhenUsed/>
-    <w:rsid w:val="00EA6887"/>
-    <w:pPr>
-      <w:spacing w:line="240" w:lineRule="auto"/>
-    </w:pPr>
-    <w:rPr>
-      <w:sz w:val="20"/>
-      <w:szCs w:val="20"/>
-    </w:rPr>
-  </w:style>
-  <w:style w:type="character" w:customStyle="1" w:styleId="TextocomentarioCar">
-    <w:name w:val="Texto comentario Car"/>
-    <w:basedOn w:val="Fuentedeprrafopredeter"/>
-    <w:link w:val="Textocomentario"/>
-    <w:uiPriority w:val="99"/>
-    <w:semiHidden/>
-    <w:rsid w:val="00EA6887"/>
-    <w:rPr>
-      <w:sz w:val="20"/>
-      <w:szCs w:val="20"/>
-    </w:rPr>
-  </w:style>
-  <w:style w:type="paragraph" w:styleId="Asuntodelcomentario">
-    <w:name w:val="annotation subject"/>
-    <w:basedOn w:val="Textocomentario"/>
-    <w:next w:val="Textocomentario"/>
-    <w:link w:val="AsuntodelcomentarioCar"/>
-    <w:uiPriority w:val="99"/>
-    <w:semiHidden/>
-    <w:unhideWhenUsed/>
-    <w:rsid w:val="00EA6887"/>
-    <w:rPr>
-      <w:b/>
-      <w:bCs/>
-    </w:rPr>
-  </w:style>
-  <w:style w:type="character" w:customStyle="1" w:styleId="AsuntodelcomentarioCar">
-    <w:name w:val="Asunto del comentario Car"/>
-    <w:basedOn w:val="TextocomentarioCar"/>
-    <w:link w:val="Asuntodelcomentario"/>
-    <w:uiPriority w:val="99"/>
-    <w:semiHidden/>
-    <w:rsid w:val="00EA6887"/>
-    <w:rPr>
-      <w:b/>
-      <w:bCs/>
-      <w:sz w:val="20"/>
-      <w:szCs w:val="20"/>
-    </w:rPr>
-  </w:style>
-  <w:style w:type="paragraph" w:styleId="Textodeglobo">
-    <w:name w:val="Balloon Text"/>
-    <w:basedOn w:val="Normal"/>
-    <w:link w:val="TextodegloboCar"/>
-    <w:uiPriority w:val="99"/>
-    <w:semiHidden/>
-    <w:unhideWhenUsed/>
-    <w:rsid w:val="00EA6887"/>
-    <w:pPr>
-      <w:spacing w:after="0" w:line="240" w:lineRule="auto"/>
-    </w:pPr>
-    <w:rPr>
-      <w:rFonts w:ascii="Tahoma" w:hAnsi="Tahoma" w:cs="Tahoma"/>
-      <w:sz w:val="16"/>
-      <w:szCs w:val="16"/>
-    </w:rPr>
-  </w:style>
-  <w:style w:type="character" w:customStyle="1" w:styleId="TextodegloboCar">
-    <w:name w:val="Texto de globo Car"/>
-    <w:basedOn w:val="Fuentedeprrafopredeter"/>
-    <w:link w:val="Textodeglobo"/>
-    <w:uiPriority w:val="99"/>
-    <w:semiHidden/>
-    <w:rsid w:val="00EA6887"/>
-    <w:rPr>
-      <w:rFonts w:ascii="Tahoma" w:hAnsi="Tahoma" w:cs="Tahoma"/>
-      <w:sz w:val="16"/>
-      <w:szCs w:val="16"/>
-    </w:rPr>
-  </w:style>
-  <w:style w:type="character" w:customStyle="1" w:styleId="Ttulo4Car">
-    <w:name w:val="Título 4 Car"/>
-    <w:basedOn w:val="Fuentedeprrafopredeter"/>
-    <w:link w:val="Ttulo4"/>
-    <w:uiPriority w:val="9"/>
-    <w:rsid w:val="00E81C8B"/>
-    <w:rPr>
-      <w:rFonts w:asciiTheme="majorHAnsi" w:eastAsiaTheme="majorEastAsia" w:hAnsiTheme="majorHAnsi" w:cstheme="majorBidi"/>
-      <w:b/>
-      <w:bCs/>
-      <w:i/>
-      <w:iCs/>
-      <w:color w:val="5B9BD5" w:themeColor="accent1"/>
-    </w:rPr>
-  </w:style>
-  <w:style w:type="character" w:customStyle="1" w:styleId="Ttulo5Car">
-    <w:name w:val="Título 5 Car"/>
-    <w:basedOn w:val="Fuentedeprrafopredeter"/>
-    <w:link w:val="Ttulo5"/>
-    <w:uiPriority w:val="9"/>
-    <w:rsid w:val="00E81C8B"/>
-    <w:rPr>
-      <w:rFonts w:asciiTheme="majorHAnsi" w:eastAsiaTheme="majorEastAsia" w:hAnsiTheme="majorHAnsi" w:cstheme="majorBidi"/>
-      <w:color w:val="1F4D78" w:themeColor="accent1" w:themeShade="7F"/>
-    </w:rPr>
-  </w:style>
-</w:styles>
-</file>
-
-<file path=word/stylesWithEffects.xml><?xml version="1.0" encoding="utf-8"?>
-<w:styles xmlns:wpc="http://schemas.microsoft.com/office/word/2010/wordprocessingCanvas" xmlns:mc="http://schemas.openxmlformats.org/markup-compatibility/2006" xmlns:o="urn:schemas-microsoft-com:office:office" xmlns:r="http://schemas.openxmlformats.org/officeDocument/2006/relationships" xmlns:m="http://schemas.openxmlformats.org/officeDocument/2006/math" xmlns:v="urn:schemas-microsoft-com:vml" xmlns:wp14="http://schemas.microsoft.com/office/word/2010/wordprocessingDrawing" xmlns:wp="http://schemas.openxmlformats.org/drawingml/2006/wordprocessingDrawing" xmlns:w10="urn:schemas-microsoft-com:office:word" xmlns:w="http://schemas.openxmlformats.org/wordprocessingml/2006/main" xmlns:w14="http://schemas.microsoft.com/office/word/2010/wordml" xmlns:wpg="http://schemas.microsoft.com/office/word/2010/wordprocessingGroup" xmlns:wpi="http://schemas.microsoft.com/office/word/2010/wordprocessingInk" xmlns:wne="http://schemas.microsoft.com/office/word/2006/wordml" xmlns:wps="http://schemas.microsoft.com/office/word/2010/wordprocessingShape" mc:Ignorable="w14 wp14">
-  <w:docDefaults>
-    <w:rPrDefault>
-      <w:rPr>
-        <w:rFonts w:asciiTheme="minorHAnsi" w:eastAsiaTheme="minorHAnsi" w:hAnsiTheme="minorHAnsi" w:cstheme="minorBidi"/>
-        <w:sz w:val="22"/>
-        <w:szCs w:val="22"/>
-        <w:lang w:val="es-ES" w:eastAsia="en-US" w:bidi="ar-SA"/>
-      </w:rPr>
-    </w:rPrDefault>
-    <w:pPrDefault>
-      <w:pPr>
-        <w:spacing w:after="160" w:line="259" w:lineRule="auto"/>
-      </w:pPr>
-    </w:pPrDefault>
-  </w:docDefaults>
-  <w:latentStyles w:defLockedState="0" w:defUIPriority="99" w:defSemiHidden="1" w:defUnhideWhenUsed="1" w:defQFormat="0" w:count="267">
-    <w:lsdException w:name="Normal" w:semiHidden="0" w:uiPriority="0" w:unhideWhenUsed="0" w:qFormat="1"/>
-    <w:lsdException w:name="heading 1" w:semiHidden="0" w:uiPriority="9" w:unhideWhenUsed="0" w:qFormat="1"/>
-    <w:lsdException w:name="heading 2" w:uiPriority="9" w:qFormat="1"/>
-    <w:lsdException w:name="heading 3" w:uiPriority="9" w:qFormat="1"/>
-    <w:lsdException w:name="heading 4" w:uiPriority="9" w:qFormat="1"/>
-    <w:lsdException w:name="heading 5" w:uiPriority="9" w:qFormat="1"/>
-    <w:lsdException w:name="heading 6" w:uiPriority="9" w:qFormat="1"/>
-    <w:lsdException w:name="heading 7" w:uiPriority="9" w:qFormat="1"/>
-    <w:lsdException w:name="heading 8" w:uiPriority="9" w:qFormat="1"/>
-    <w:lsdException w:name="heading 9" w:uiPriority="9" w:qFormat="1"/>
-    <w:lsdException w:name="toc 1" w:uiPriority="39"/>
-    <w:lsdException w:name="toc 2" w:uiPriority="39"/>
-    <w:lsdException w:name="toc 3" w:uiPriority="39"/>
-    <w:lsdException w:name="toc 4" w:uiPriority="39"/>
-    <w:lsdException w:name="toc 5" w:uiPriority="39"/>
-    <w:lsdException w:name="toc 6" w:uiPriority="39"/>
-    <w:lsdException w:name="toc 7" w:uiPriority="39"/>
-    <w:lsdException w:name="toc 8" w:uiPriority="39"/>
-    <w:lsdException w:name="toc 9" w:uiPriority="39"/>
-    <w:lsdException w:name="caption" w:uiPriority="35" w:qFormat="1"/>
-    <w:lsdException w:name="Title" w:semiHidden="0" w:uiPriority="10" w:unhideWhenUsed="0" w:qFormat="1"/>
-    <w:lsdException w:name="Default Paragraph Font" w:uiPriority="1"/>
-    <w:lsdException w:name="Subtitle" w:semiHidden="0" w:uiPriority="11" w:unhideWhenUsed="0" w:qFormat="1"/>
-    <w:lsdException w:name="Strong" w:semiHidden="0" w:uiPriority="22" w:unhideWhenUsed="0" w:qFormat="1"/>
-    <w:lsdException w:name="Emphasis" w:semiHidden="0" w:uiPriority="20" w:unhideWhenUsed="0" w:qFormat="1"/>
-    <w:lsdException w:name="Table Grid" w:semiHidden="0" w:uiPriority="39" w:unhideWhenUsed="0"/>
-    <w:lsdException w:name="Placeholder Text" w:unhideWhenUsed="0"/>
-    <w:lsdException w:name="No Spacing" w:semiHidden="0" w:uiPriority="1" w:unhideWhenUsed="0" w:qFormat="1"/>
-    <w:lsdException w:name="Light Shading" w:semiHidden="0" w:uiPriority="60" w:unhideWhenUsed="0"/>
-    <w:lsdException w:name="Light List" w:semiHidden="0" w:uiPriority="61" w:unhideWhenUsed="0"/>
-    <w:lsdException w:name="Light Grid" w:semiHidden="0" w:uiPriority="62" w:unhideWhenUsed="0"/>
-    <w:lsdException w:name="Medium Shading 1" w:semiHidden="0" w:uiPriority="63" w:unhideWhenUsed="0"/>
-    <w:lsdException w:name="Medium Shading 2" w:semiHidden="0" w:uiPriority="64" w:unhideWhenUsed="0"/>
-    <w:lsdException w:name="Medium List 1" w:semiHidden="0" w:uiPriority="65" w:unhideWhenUsed="0"/>
-    <w:lsdException w:name="Medium List 2" w:semiHidden="0" w:uiPriority="66" w:unhideWhenUsed="0"/>
-    <w:lsdException w:name="Medium Grid 1" w:semiHidden="0" w:uiPriority="67" w:unhideWhenUsed="0"/>
-    <w:lsdException w:name="Medium Grid 2" w:semiHidden="0" w:uiPriority="68" w:unhideWhenUsed="0"/>
-    <w:lsdException w:name="Medium Grid 3" w:semiHidden="0" w:uiPriority="69" w:unhideWhenUsed="0"/>
-    <w:lsdException w:name="Dark List" w:semiHidden="0" w:uiPriority="70" w:unhideWhenUsed="0"/>
-    <w:lsdException w:name="Colorful Shading" w:semiHidden="0" w:uiPriority="71" w:unhideWhenUsed="0"/>
-    <w:lsdException w:name="Colorful List" w:semiHidden="0" w:uiPriority="72" w:unhideWhenUsed="0"/>
-    <w:lsdException w:name="Colorful Grid" w:semiHidden="0" w:uiPriority="73" w:unhideWhenUsed="0"/>
-    <w:lsdException w:name="Light Shading Accent 1" w:semiHidden="0" w:uiPriority="60" w:unhideWhenUsed="0"/>
-    <w:lsdException w:name="Light List Accent 1" w:semiHidden="0" w:uiPriority="61" w:unhideWhenUsed="0"/>
-    <w:lsdException w:name="Light Grid Accent 1" w:semiHidden="0" w:uiPriority="62" w:unhideWhenUsed="0"/>
-    <w:lsdException w:name="Medium Shading 1 Accent 1" w:semiHidden="0" w:uiPriority="63" w:unhideWhenUsed="0"/>
-    <w:lsdException w:name="Medium Shading 2 Accent 1" w:semiHidden="0" w:uiPriority="64" w:unhideWhenUsed="0"/>
-    <w:lsdException w:name="Medium List 1 Accent 1" w:semiHidden="0" w:uiPriority="65" w:unhideWhenUsed="0"/>
-    <w:lsdException w:name="Revision" w:unhideWhenUsed="0"/>
-    <w:lsdException w:name="List Paragraph" w:semiHidden="0" w:uiPriority="34" w:unhideWhenUsed="0" w:qFormat="1"/>
-    <w:lsdException w:name="Quote" w:semiHidden="0" w:uiPriority="29" w:unhideWhenUsed="0" w:qFormat="1"/>
-    <w:lsdException w:name="Intense Quote" w:semiHidden="0" w:uiPriority="30" w:unhideWhenUsed="0" w:qFormat="1"/>
-    <w:lsdException w:name="Medium List 2 Accent 1" w:semiHidden="0" w:uiPriority="66" w:unhideWhenUsed="0"/>
-    <w:lsdException w:name="Medium Grid 1 Accent 1" w:semiHidden="0" w:uiPriority="67" w:unhideWhenUsed="0"/>
-    <w:lsdException w:name="Medium Grid 2 Accent 1" w:semiHidden="0" w:uiPriority="68" w:unhideWhenUsed="0"/>
-    <w:lsdException w:name="Medium Grid 3 Accent 1" w:semiHidden="0" w:uiPriority="69" w:unhideWhenUsed="0"/>
-    <w:lsdException w:name="Dark List Accent 1" w:semiHidden="0" w:uiPriority="70" w:unhideWhenUsed="0"/>
-    <w:lsdException w:name="Colorful Shading Accent 1" w:semiHidden="0" w:uiPriority="71" w:unhideWhenUsed="0"/>
-    <w:lsdException w:name="Colorful List Accent 1" w:semiHidden="0" w:uiPriority="72" w:unhideWhenUsed="0"/>
-    <w:lsdException w:name="Colorful Grid Accent 1" w:semiHidden="0" w:uiPriority="73" w:unhideWhenUsed="0"/>
-    <w:lsdException w:name="Light Shading Accent 2" w:semiHidden="0" w:uiPriority="60" w:unhideWhenUsed="0"/>
-    <w:lsdException w:name="Light List Accent 2" w:semiHidden="0" w:uiPriority="61" w:unhideWhenUsed="0"/>
-    <w:lsdException w:name="Light Grid Accent 2" w:semiHidden="0" w:uiPriority="62" w:unhideWhenUsed="0"/>
-    <w:lsdException w:name="Medium Shading 1 Accent 2" w:semiHidden="0" w:uiPriority="63" w:unhideWhenUsed="0"/>
-    <w:lsdException w:name="Medium Shading 2 Accent 2" w:semiHidden="0" w:uiPriority="64" w:unhideWhenUsed="0"/>
-    <w:lsdException w:name="Medium List 1 Accent 2" w:semiHidden="0" w:uiPriority="65" w:unhideWhenUsed="0"/>
-    <w:lsdException w:name="Medium List 2 Accent 2" w:semiHidden="0" w:uiPriority="66" w:unhideWhenUsed="0"/>
-    <w:lsdException w:name="Medium Grid 1 Accent 2" w:semiHidden="0" w:uiPriority="67" w:unhideWhenUsed="0"/>
-    <w:lsdException w:name="Medium Grid 2 Accent 2" w:semiHidden="0" w:uiPriority="68" w:unhideWhenUsed="0"/>
-    <w:lsdException w:name="Medium Grid 3 Accent 2" w:semiHidden="0" w:uiPriority="69" w:unhideWhenUsed="0"/>
-    <w:lsdException w:name="Dark List Accent 2" w:semiHidden="0" w:uiPriority="70" w:unhideWhenUsed="0"/>
-    <w:lsdException w:name="Colorful Shading Accent 2" w:semiHidden="0" w:uiPriority="71" w:unhideWhenUsed="0"/>
-    <w:lsdException w:name="Colorful List Accent 2" w:semiHidden="0" w:uiPriority="72" w:unhideWhenUsed="0"/>
-    <w:lsdException w:name="Colorful Grid Accent 2" w:semiHidden="0" w:uiPriority="73" w:unhideWhenUsed="0"/>
-    <w:lsdException w:name="Light Shading Accent 3" w:semiHidden="0" w:uiPriority="60" w:unhideWhenUsed="0"/>
-    <w:lsdException w:name="Light List Accent 3" w:semiHidden="0" w:uiPriority="61" w:unhideWhenUsed="0"/>
-    <w:lsdException w:name="Light Grid Accent 3" w:semiHidden="0" w:uiPriority="62" w:unhideWhenUsed="0"/>
-    <w:lsdException w:name="Medium Shading 1 Accent 3" w:semiHidden="0" w:uiPriority="63" w:unhideWhenUsed="0"/>
-    <w:lsdException w:name="Medium Shading 2 Accent 3" w:semiHidden="0" w:uiPriority="64" w:unhideWhenUsed="0"/>
-    <w:lsdException w:name="Medium List 1 Accent 3" w:semiHidden="0" w:uiPriority="65" w:unhideWhenUsed="0"/>
-    <w:lsdException w:name="Medium List 2 Accent 3" w:semiHidden="0" w:uiPriority="66" w:unhideWhenUsed="0"/>
-    <w:lsdException w:name="Medium Grid 1 Accent 3" w:semiHidden="0" w:uiPriority="67" w:unhideWhenUsed="0"/>
-    <w:lsdException w:name="Medium Grid 2 Accent 3" w:semiHidden="0" w:uiPriority="68" w:unhideWhenUsed="0"/>
-    <w:lsdException w:name="Medium Grid 3 Accent 3" w:semiHidden="0" w:uiPriority="69" w:unhideWhenUsed="0"/>
-    <w:lsdException w:name="Dark List Accent 3" w:semiHidden="0" w:uiPriority="70" w:unhideWhenUsed="0"/>
-    <w:lsdException w:name="Colorful Shading Accent 3" w:semiHidden="0" w:uiPriority="71" w:unhideWhenUsed="0"/>
-    <w:lsdException w:name="Colorful List Accent 3" w:semiHidden="0" w:uiPriority="72" w:unhideWhenUsed="0"/>
-    <w:lsdException w:name="Colorful Grid Accent 3" w:semiHidden="0" w:uiPriority="73" w:unhideWhenUsed="0"/>
-    <w:lsdException w:name="Light Shading Accent 4" w:semiHidden="0" w:uiPriority="60" w:unhideWhenUsed="0"/>
-    <w:lsdException w:name="Light List Accent 4" w:semiHidden="0" w:uiPriority="61" w:unhideWhenUsed="0"/>
-    <w:lsdException w:name="Light Grid Accent 4" w:semiHidden="0" w:uiPriority="62" w:unhideWhenUsed="0"/>
-    <w:lsdException w:name="Medium Shading 1 Accent 4" w:semiHidden="0" w:uiPriority="63" w:unhideWhenUsed="0"/>
-    <w:lsdException w:name="Medium Shading 2 Accent 4" w:semiHidden="0" w:uiPriority="64" w:unhideWhenUsed="0"/>
-    <w:lsdException w:name="Medium List 1 Accent 4" w:semiHidden="0" w:uiPriority="65" w:unhideWhenUsed="0"/>
-    <w:lsdException w:name="Medium List 2 Accent 4" w:semiHidden="0" w:uiPriority="66" w:unhideWhenUsed="0"/>
-    <w:lsdException w:name="Medium Grid 1 Accent 4" w:semiHidden="0" w:uiPriority="67" w:unhideWhenUsed="0"/>
-    <w:lsdException w:name="Medium Grid 2 Accent 4" w:semiHidden="0" w:uiPriority="68" w:unhideWhenUsed="0"/>
-    <w:lsdException w:name="Medium Grid 3 Accent 4" w:semiHidden="0" w:uiPriority="69" w:unhideWhenUsed="0"/>
-    <w:lsdException w:name="Dark List Accent 4" w:semiHidden="0" w:uiPriority="70" w:unhideWhenUsed="0"/>
-    <w:lsdException w:name="Colorful Shading Accent 4" w:semiHidden="0" w:uiPriority="71" w:unhideWhenUsed="0"/>
-    <w:lsdException w:name="Colorful List Accent 4" w:semiHidden="0" w:uiPriority="72" w:unhideWhenUsed="0"/>
-    <w:lsdException w:name="Colorful Grid Accent 4" w:semiHidden="0" w:uiPriority="73" w:unhideWhenUsed="0"/>
-    <w:lsdException w:name="Light Shading Accent 5" w:semiHidden="0" w:uiPriority="60" w:unhideWhenUsed="0"/>
-    <w:lsdException w:name="Light List Accent 5" w:semiHidden="0" w:uiPriority="61" w:unhideWhenUsed="0"/>
-    <w:lsdException w:name="Light Grid Accent 5" w:semiHidden="0" w:uiPriority="62" w:unhideWhenUsed="0"/>
-    <w:lsdException w:name="Medium Shading 1 Accent 5" w:semiHidden="0" w:uiPriority="63" w:unhideWhenUsed="0"/>
-    <w:lsdException w:name="Medium Shading 2 Accent 5" w:semiHidden="0" w:uiPriority="64" w:unhideWhenUsed="0"/>
-    <w:lsdException w:name="Medium List 1 Accent 5" w:semiHidden="0" w:uiPriority="65" w:unhideWhenUsed="0"/>
-    <w:lsdException w:name="Medium List 2 Accent 5" w:semiHidden="0" w:uiPriority="66" w:unhideWhenUsed="0"/>
-    <w:lsdException w:name="Medium Grid 1 Accent 5" w:semiHidden="0" w:uiPriority="67" w:unhideWhenUsed="0"/>
-    <w:lsdException w:name="Medium Grid 2 Accent 5" w:semiHidden="0" w:uiPriority="68" w:unhideWhenUsed="0"/>
-    <w:lsdException w:name="Medium Grid 3 Accent 5" w:semiHidden="0" w:uiPriority="69" w:unhideWhenUsed="0"/>
-    <w:lsdException w:name="Dark List Accent 5" w:semiHidden="0" w:uiPriority="70" w:unhideWhenUsed="0"/>
-    <w:lsdException w:name="Colorful Shading Accent 5" w:semiHidden="0" w:uiPriority="71" w:unhideWhenUsed="0"/>
-    <w:lsdException w:name="Colorful List Accent 5" w:semiHidden="0" w:uiPriority="72" w:unhideWhenUsed="0"/>
-    <w:lsdException w:name="Colorful Grid Accent 5" w:semiHidden="0" w:uiPriority="73" w:unhideWhenUsed="0"/>
-    <w:lsdException w:name="Light Shading Accent 6" w:semiHidden="0" w:uiPriority="60" w:unhideWhenUsed="0"/>
-    <w:lsdException w:name="Light List Accent 6" w:semiHidden="0" w:uiPriority="61" w:unhideWhenUsed="0"/>
-    <w:lsdException w:name="Light Grid Accent 6" w:semiHidden="0" w:uiPriority="62" w:unhideWhenUsed="0"/>
-    <w:lsdException w:name="Medium Shading 1 Accent 6" w:semiHidden="0" w:uiPriority="63" w:unhideWhenUsed="0"/>
-    <w:lsdException w:name="Medium Shading 2 Accent 6" w:semiHidden="0" w:uiPriority="64" w:unhideWhenUsed="0"/>
-    <w:lsdException w:name="Medium List 1 Accent 6" w:semiHidden="0" w:uiPriority="65" w:unhideWhenUsed="0"/>
-    <w:lsdException w:name="Medium List 2 Accent 6" w:semiHidden="0" w:uiPriority="66" w:unhideWhenUsed="0"/>
-    <w:lsdException w:name="Medium Grid 1 Accent 6" w:semiHidden="0" w:uiPriority="67" w:unhideWhenUsed="0"/>
-    <w:lsdException w:name="Medium Grid 2 Accent 6" w:semiHidden="0" w:uiPriority="68" w:unhideWhenUsed="0"/>
-    <w:lsdException w:name="Medium Grid 3 Accent 6" w:semiHidden="0" w:uiPriority="69" w:unhideWhenUsed="0"/>
-    <w:lsdException w:name="Dark List Accent 6" w:semiHidden="0" w:uiPriority="70" w:unhideWhenUsed="0"/>
-    <w:lsdException w:name="Colorful Shading Accent 6" w:semiHidden="0" w:uiPriority="71" w:unhideWhenUsed="0"/>
-    <w:lsdException w:name="Colorful List Accent 6" w:semiHidden="0" w:uiPriority="72" w:unhideWhenUsed="0"/>
-    <w:lsdException w:name="Colorful Grid Accent 6" w:semiHidden="0" w:uiPriority="73" w:unhideWhenUsed="0"/>
-    <w:lsdException w:name="Subtle Emphasis" w:semiHidden="0" w:uiPriority="19" w:unhideWhenUsed="0" w:qFormat="1"/>
-    <w:lsdException w:name="Intense Emphasis" w:semiHidden="0" w:uiPriority="21" w:unhideWhenUsed="0" w:qFormat="1"/>
-    <w:lsdException w:name="Subtle Reference" w:semiHidden="0" w:uiPriority="31" w:unhideWhenUsed="0" w:qFormat="1"/>
-    <w:lsdException w:name="Intense Reference" w:semiHidden="0" w:uiPriority="32" w:unhideWhenUsed="0" w:qFormat="1"/>
-    <w:lsdException w:name="Book Title" w:semiHidden="0" w:uiPriority="33" w:unhideWhenUsed="0" w:qFormat="1"/>
-    <w:lsdException w:name="Bibliography" w:uiPriority="37"/>
-    <w:lsdException w:name="TOC Heading" w:uiPriority="39" w:qFormat="1"/>
-  </w:latentStyles>
-  <w:style w:type="paragraph" w:default="1" w:styleId="Normal">
-    <w:name w:val="Normal"/>
-    <w:qFormat/>
-  </w:style>
-  <w:style w:type="paragraph" w:styleId="Ttulo1">
-    <w:name w:val="heading 1"/>
-    <w:basedOn w:val="Normal"/>
-    <w:next w:val="Normal"/>
-    <w:link w:val="Ttulo1Car"/>
-    <w:uiPriority w:val="9"/>
-    <w:qFormat/>
-    <w:rsid w:val="00D8068F"/>
-    <w:pPr>
-      <w:keepNext/>
-      <w:keepLines/>
-      <w:spacing w:before="240" w:after="0"/>
-      <w:outlineLvl w:val="0"/>
-    </w:pPr>
-    <w:rPr>
-      <w:rFonts w:asciiTheme="majorHAnsi" w:eastAsiaTheme="majorEastAsia" w:hAnsiTheme="majorHAnsi" w:cstheme="majorBidi"/>
-      <w:color w:val="2E74B5" w:themeColor="accent1" w:themeShade="BF"/>
-      <w:sz w:val="32"/>
-      <w:szCs w:val="32"/>
-    </w:rPr>
-  </w:style>
-  <w:style w:type="paragraph" w:styleId="Ttulo2">
-    <w:name w:val="heading 2"/>
-    <w:basedOn w:val="Normal"/>
-    <w:next w:val="Normal"/>
-    <w:link w:val="Ttulo2Car"/>
-    <w:uiPriority w:val="9"/>
-    <w:unhideWhenUsed/>
-    <w:qFormat/>
-    <w:rsid w:val="00540369"/>
-    <w:pPr>
-      <w:keepNext/>
-      <w:keepLines/>
-      <w:spacing w:before="40" w:after="0"/>
-      <w:outlineLvl w:val="1"/>
-    </w:pPr>
-    <w:rPr>
-      <w:rFonts w:asciiTheme="majorHAnsi" w:eastAsiaTheme="majorEastAsia" w:hAnsiTheme="majorHAnsi" w:cstheme="majorBidi"/>
-      <w:color w:val="2E74B5" w:themeColor="accent1" w:themeShade="BF"/>
-      <w:sz w:val="26"/>
-      <w:szCs w:val="26"/>
-    </w:rPr>
-  </w:style>
-  <w:style w:type="paragraph" w:styleId="Ttulo3">
-    <w:name w:val="heading 3"/>
-    <w:basedOn w:val="Normal"/>
-    <w:next w:val="Normal"/>
-    <w:link w:val="Ttulo3Car"/>
-    <w:uiPriority w:val="9"/>
-    <w:unhideWhenUsed/>
-    <w:qFormat/>
-    <w:rsid w:val="00540369"/>
-    <w:pPr>
-      <w:keepNext/>
-      <w:keepLines/>
-      <w:spacing w:before="40" w:after="0"/>
-      <w:outlineLvl w:val="2"/>
-    </w:pPr>
-    <w:rPr>
-      <w:rFonts w:asciiTheme="majorHAnsi" w:eastAsiaTheme="majorEastAsia" w:hAnsiTheme="majorHAnsi" w:cstheme="majorBidi"/>
-      <w:color w:val="1F4D78" w:themeColor="accent1" w:themeShade="7F"/>
-      <w:sz w:val="24"/>
-      <w:szCs w:val="24"/>
-    </w:rPr>
-  </w:style>
-  <w:style w:type="paragraph" w:styleId="Ttulo4">
-    <w:name w:val="heading 4"/>
-    <w:basedOn w:val="Normal"/>
-    <w:next w:val="Normal"/>
-    <w:link w:val="Ttulo4Car"/>
-    <w:uiPriority w:val="9"/>
-    <w:unhideWhenUsed/>
-    <w:qFormat/>
-    <w:rsid w:val="00E81C8B"/>
-    <w:pPr>
-      <w:keepNext/>
-      <w:keepLines/>
-      <w:spacing w:before="200" w:after="0"/>
-      <w:outlineLvl w:val="3"/>
-    </w:pPr>
-    <w:rPr>
-      <w:rFonts w:asciiTheme="majorHAnsi" w:eastAsiaTheme="majorEastAsia" w:hAnsiTheme="majorHAnsi" w:cstheme="majorBidi"/>
-      <w:b/>
-      <w:bCs/>
-      <w:i/>
-      <w:iCs/>
-      <w:color w:val="5B9BD5" w:themeColor="accent1"/>
-    </w:rPr>
-  </w:style>
-  <w:style w:type="paragraph" w:styleId="Ttulo5">
-    <w:name w:val="heading 5"/>
-    <w:basedOn w:val="Normal"/>
-    <w:next w:val="Normal"/>
-    <w:link w:val="Ttulo5Car"/>
-    <w:uiPriority w:val="9"/>
-    <w:unhideWhenUsed/>
-    <w:qFormat/>
-    <w:rsid w:val="00E81C8B"/>
-    <w:pPr>
-      <w:keepNext/>
-      <w:keepLines/>
-      <w:spacing w:before="200" w:after="0"/>
-      <w:outlineLvl w:val="4"/>
-    </w:pPr>
-    <w:rPr>
-      <w:rFonts w:asciiTheme="majorHAnsi" w:eastAsiaTheme="majorEastAsia" w:hAnsiTheme="majorHAnsi" w:cstheme="majorBidi"/>
-      <w:color w:val="1F4D78" w:themeColor="accent1" w:themeShade="7F"/>
-    </w:rPr>
-  </w:style>
-  <w:style w:type="character" w:default="1" w:styleId="Fuentedeprrafopredeter">
-    <w:name w:val="Default Paragraph Font"/>
-    <w:uiPriority w:val="1"/>
-    <w:semiHidden/>
-    <w:unhideWhenUsed/>
-  </w:style>
-  <w:style w:type="table" w:default="1" w:styleId="Tablanormal">
-    <w:name w:val="Normal Table"/>
-    <w:uiPriority w:val="99"/>
-    <w:semiHidden/>
-    <w:unhideWhenUsed/>
-    <w:tblPr>
-      <w:tblInd w:w="0" w:type="dxa"/>
-      <w:tblCellMar>
-        <w:top w:w="0" w:type="dxa"/>
-        <w:left w:w="108" w:type="dxa"/>
-        <w:bottom w:w="0" w:type="dxa"/>
-        <w:right w:w="108" w:type="dxa"/>
-      </w:tblCellMar>
-    </w:tblPr>
-  </w:style>
-  <w:style w:type="numbering" w:default="1" w:styleId="Sinlista">
-    <w:name w:val="No List"/>
-    <w:uiPriority w:val="99"/>
-    <w:semiHidden/>
-    <w:unhideWhenUsed/>
-  </w:style>
-  <w:style w:type="character" w:customStyle="1" w:styleId="Ttulo1Car">
-    <w:name w:val="Título 1 Car"/>
-    <w:basedOn w:val="Fuentedeprrafopredeter"/>
-    <w:link w:val="Ttulo1"/>
-    <w:uiPriority w:val="9"/>
-    <w:rsid w:val="00D8068F"/>
-    <w:rPr>
-      <w:rFonts w:asciiTheme="majorHAnsi" w:eastAsiaTheme="majorEastAsia" w:hAnsiTheme="majorHAnsi" w:cstheme="majorBidi"/>
-      <w:color w:val="2E74B5" w:themeColor="accent1" w:themeShade="BF"/>
-      <w:sz w:val="32"/>
-      <w:szCs w:val="32"/>
-    </w:rPr>
-  </w:style>
-  <w:style w:type="paragraph" w:styleId="Citadestacada">
-    <w:name w:val="Intense Quote"/>
-    <w:basedOn w:val="Normal"/>
-    <w:next w:val="Normal"/>
-    <w:link w:val="CitadestacadaCar"/>
-    <w:uiPriority w:val="30"/>
-    <w:qFormat/>
-    <w:rsid w:val="00D8068F"/>
-    <w:pPr>
-      <w:pBdr>
-        <w:top w:val="single" w:sz="4" w:space="10" w:color="5B9BD5" w:themeColor="accent1"/>
-        <w:bottom w:val="single" w:sz="4" w:space="10" w:color="5B9BD5" w:themeColor="accent1"/>
-      </w:pBdr>
-      <w:spacing w:before="360" w:after="360"/>
-      <w:ind w:left="864" w:right="864"/>
-      <w:jc w:val="center"/>
-    </w:pPr>
-    <w:rPr>
-      <w:i/>
-      <w:iCs/>
-      <w:color w:val="5B9BD5" w:themeColor="accent1"/>
-    </w:rPr>
-  </w:style>
-  <w:style w:type="character" w:customStyle="1" w:styleId="CitadestacadaCar">
-    <w:name w:val="Cita destacada Car"/>
-    <w:basedOn w:val="Fuentedeprrafopredeter"/>
-    <w:link w:val="Citadestacada"/>
-    <w:uiPriority w:val="30"/>
-    <w:rsid w:val="00D8068F"/>
-    <w:rPr>
-      <w:i/>
-      <w:iCs/>
-      <w:color w:val="5B9BD5" w:themeColor="accent1"/>
-    </w:rPr>
-  </w:style>
-  <w:style w:type="paragraph" w:styleId="Prrafodelista">
-    <w:name w:val="List Paragraph"/>
-    <w:basedOn w:val="Normal"/>
-    <w:uiPriority w:val="34"/>
-    <w:qFormat/>
-    <w:rsid w:val="00D8068F"/>
-    <w:pPr>
-      <w:ind w:left="720"/>
-      <w:contextualSpacing/>
-    </w:pPr>
-  </w:style>
-  <w:style w:type="table" w:styleId="Tablaconcuadrcula">
-    <w:name w:val="Table Grid"/>
-    <w:basedOn w:val="Tablanormal"/>
-    <w:uiPriority w:val="39"/>
-    <w:rsid w:val="00E436E0"/>
-    <w:pPr>
-      <w:spacing w:after="0" w:line="240" w:lineRule="auto"/>
-    </w:pPr>
-    <w:tblPr>
-      <w:tblInd w:w="0" w:type="dxa"/>
-      <w:tblBorders>
-        <w:top w:val="single" w:sz="4" w:space="0" w:color="auto"/>
-        <w:left w:val="single" w:sz="4" w:space="0" w:color="auto"/>
-        <w:bottom w:val="single" w:sz="4" w:space="0" w:color="auto"/>
-        <w:right w:val="single" w:sz="4" w:space="0" w:color="auto"/>
-        <w:insideH w:val="single" w:sz="4" w:space="0" w:color="auto"/>
-        <w:insideV w:val="single" w:sz="4" w:space="0" w:color="auto"/>
-      </w:tblBorders>
-      <w:tblCellMar>
-        <w:top w:w="0" w:type="dxa"/>
-        <w:left w:w="108" w:type="dxa"/>
-        <w:bottom w:w="0" w:type="dxa"/>
-        <w:right w:w="108" w:type="dxa"/>
-      </w:tblCellMar>
     </w:tblPr>
   </w:style>
   <w:style w:type="character" w:customStyle="1" w:styleId="Ttulo2Car">
@@ -7753,7 +7382,7 @@
   <a:extraClrSchemeLst/>
   <a:extLst>
     <a:ext uri="{05A4C25C-085E-4340-85A3-A5531E510DB2}">
-      <thm15:themeFamily xmlns:thm15="http://schemas.microsoft.com/office/thememl/2012/main" xmlns="" name="Office Theme" id="{62F939B6-93AF-4DB8-9C6B-D6C7DFDC589F}" vid="{4A3C46E8-61CC-4603-A589-7422A47A8E4A}"/>
+      <thm15:themeFamily xmlns:thm15="http://schemas.microsoft.com/office/thememl/2012/main" name="Office Theme" id="{62F939B6-93AF-4DB8-9C6B-D6C7DFDC589F}" vid="{4A3C46E8-61CC-4603-A589-7422A47A8E4A}"/>
     </a:ext>
   </a:extLst>
 </a:theme>

</xml_diff>

<commit_message>
Anadido nuevo atributo calidad
</commit_message>
<xml_diff>
--- a/Documentacion/Documentacion.docx
+++ b/Documentacion/Documentacion.docx
@@ -33,8 +33,13 @@
         <w:ind w:firstLine="708"/>
         <w:jc w:val="both"/>
       </w:pPr>
-      <w:r>
-        <w:t>NoGame, empresa dedicada a la creación y al</w:t>
+      <w:proofErr w:type="spellStart"/>
+      <w:r>
+        <w:t>NoGame</w:t>
+      </w:r>
+      <w:proofErr w:type="spellEnd"/>
+      <w:r>
+        <w:t>, empresa dedicada a la creación y al</w:t>
       </w:r>
       <w:r>
         <w:t xml:space="preserve"> desarrollo de videojuegos, </w:t>
@@ -70,7 +75,15 @@
         <w:t xml:space="preserve"> y, posteriormente, la aplicación desarrollada para manejar el funcionamiento del videojuego, utilizará una representación interna de las preguntas en formato JSON para facilitar el posterior almacenamiento de los datos en la BD. </w:t>
       </w:r>
       <w:r>
-        <w:t>El SGBD que la empresa pretende utilizar en primera instancia es MongoDB.</w:t>
+        <w:t xml:space="preserve">El SGBD que la empresa pretende utilizar en primera instancia es </w:t>
+      </w:r>
+      <w:proofErr w:type="spellStart"/>
+      <w:r>
+        <w:t>MongoDB</w:t>
+      </w:r>
+      <w:proofErr w:type="spellEnd"/>
+      <w:r>
+        <w:t>.</w:t>
       </w:r>
     </w:p>
     <w:p>
@@ -79,7 +92,15 @@
         <w:jc w:val="both"/>
       </w:pPr>
       <w:r>
-        <w:t>La empresa NoGame quiere llevar a cabo el desarrollo del videojuego en dos etapas:</w:t>
+        <w:t xml:space="preserve">La empresa </w:t>
+      </w:r>
+      <w:proofErr w:type="spellStart"/>
+      <w:r>
+        <w:t>NoGame</w:t>
+      </w:r>
+      <w:proofErr w:type="spellEnd"/>
+      <w:r>
+        <w:t xml:space="preserve"> quiere llevar a cabo el desarrollo del videojuego en dos etapas:</w:t>
       </w:r>
     </w:p>
     <w:p>
@@ -167,7 +188,23 @@
         <w:t>Tal y como se n</w:t>
       </w:r>
       <w:r>
-        <w:t>os ha indicado en las clases de teoría de la asignatura, se va a seguir el método ADD (Atribute-Driven Design) acompañado de la norma del SEI (ANSI/IEEE 1471, 2000).</w:t>
+        <w:t>os ha indicado en las clases de teoría de la asignatura, se va a seguir el método ADD (Atribute-</w:t>
+      </w:r>
+      <w:proofErr w:type="spellStart"/>
+      <w:r>
+        <w:t>Driven</w:t>
+      </w:r>
+      <w:proofErr w:type="spellEnd"/>
+      <w:r>
+        <w:t xml:space="preserve"> </w:t>
+      </w:r>
+      <w:proofErr w:type="spellStart"/>
+      <w:r>
+        <w:t>Design</w:t>
+      </w:r>
+      <w:proofErr w:type="spellEnd"/>
+      <w:r>
+        <w:t>) acompañado de la norma del SEI (ANSI/IEEE 1471, 2000).</w:t>
       </w:r>
     </w:p>
     <w:p>
@@ -184,8 +221,13 @@
         </w:numPr>
       </w:pPr>
       <w:r>
-        <w:t>Identificación de stakeholders</w:t>
-      </w:r>
+        <w:t xml:space="preserve">Identificación de </w:t>
+      </w:r>
+      <w:proofErr w:type="spellStart"/>
+      <w:r>
+        <w:t>stakeholders</w:t>
+      </w:r>
+      <w:proofErr w:type="spellEnd"/>
       <w:r>
         <w:t xml:space="preserve"> (Descripción)</w:t>
       </w:r>
@@ -207,13 +249,25 @@
         </w:rPr>
         <w:t>Empresa</w:t>
       </w:r>
-      <w:bookmarkStart w:id="0" w:name="_GoBack"/>
-      <w:bookmarkEnd w:id="0"/>
       <w:r>
         <w:rPr>
           <w:rFonts w:ascii="Calibri" w:eastAsia="Calibri" w:hAnsi="Calibri" w:cs="Calibri"/>
         </w:rPr>
-        <w:t>(NoGame) :</w:t>
+        <w:t>(</w:t>
+      </w:r>
+      <w:proofErr w:type="spellStart"/>
+      <w:r>
+        <w:rPr>
+          <w:rFonts w:ascii="Calibri" w:eastAsia="Calibri" w:hAnsi="Calibri" w:cs="Calibri"/>
+        </w:rPr>
+        <w:t>NoGame</w:t>
+      </w:r>
+      <w:proofErr w:type="spellEnd"/>
+      <w:r>
+        <w:rPr>
+          <w:rFonts w:ascii="Calibri" w:eastAsia="Calibri" w:hAnsi="Calibri" w:cs="Calibri"/>
+        </w:rPr>
+        <w:t>) :</w:t>
       </w:r>
     </w:p>
     <w:p>
@@ -224,7 +278,35 @@
         <w:rPr>
           <w:rFonts w:ascii="Calibri" w:eastAsia="Calibri" w:hAnsi="Calibri" w:cs="Calibri"/>
         </w:rPr>
-        <w:t>Es la empresa NoGame, dueña del proyecto, es quizá el stakeholder con más poder dentro del proyecto ya que es quien autoriza y tiene la última palabra siempre, su deseo debe de verse satisfecho ante la solución informática que se le proporciona.</w:t>
+        <w:t xml:space="preserve">Es la empresa </w:t>
+      </w:r>
+      <w:proofErr w:type="spellStart"/>
+      <w:r>
+        <w:rPr>
+          <w:rFonts w:ascii="Calibri" w:eastAsia="Calibri" w:hAnsi="Calibri" w:cs="Calibri"/>
+        </w:rPr>
+        <w:t>NoGame</w:t>
+      </w:r>
+      <w:proofErr w:type="spellEnd"/>
+      <w:r>
+        <w:rPr>
+          <w:rFonts w:ascii="Calibri" w:eastAsia="Calibri" w:hAnsi="Calibri" w:cs="Calibri"/>
+        </w:rPr>
+        <w:t xml:space="preserve">, dueña del proyecto, es quizá el </w:t>
+      </w:r>
+      <w:proofErr w:type="spellStart"/>
+      <w:r>
+        <w:rPr>
+          <w:rFonts w:ascii="Calibri" w:eastAsia="Calibri" w:hAnsi="Calibri" w:cs="Calibri"/>
+        </w:rPr>
+        <w:t>stakeholder</w:t>
+      </w:r>
+      <w:proofErr w:type="spellEnd"/>
+      <w:r>
+        <w:rPr>
+          <w:rFonts w:ascii="Calibri" w:eastAsia="Calibri" w:hAnsi="Calibri" w:cs="Calibri"/>
+        </w:rPr>
+        <w:t xml:space="preserve"> con más poder dentro del proyecto ya que es quien autoriza y tiene la última palabra siempre, su deseo debe de verse satisfecho ante la solución informática que se le proporciona.</w:t>
       </w:r>
     </w:p>
     <w:p>
@@ -334,7 +416,21 @@
         <w:rPr>
           <w:rFonts w:ascii="Calibri" w:eastAsia="Calibri" w:hAnsi="Calibri" w:cs="Calibri"/>
         </w:rPr>
-        <w:t>Forman el núcleo de operaciones en la construcción del software , son los responsables de codificar, probar y mantener el código fuente del sistema a desarrollar</w:t>
+        <w:t xml:space="preserve">Forman el núcleo de operaciones en la construcción del </w:t>
+      </w:r>
+      <w:proofErr w:type="gramStart"/>
+      <w:r>
+        <w:rPr>
+          <w:rFonts w:ascii="Calibri" w:eastAsia="Calibri" w:hAnsi="Calibri" w:cs="Calibri"/>
+        </w:rPr>
+        <w:t>software ,</w:t>
+      </w:r>
+      <w:proofErr w:type="gramEnd"/>
+      <w:r>
+        <w:rPr>
+          <w:rFonts w:ascii="Calibri" w:eastAsia="Calibri" w:hAnsi="Calibri" w:cs="Calibri"/>
+        </w:rPr>
+        <w:t xml:space="preserve"> son los responsables de codificar, probar y mantener el código fuente del sistema a desarrollar</w:t>
       </w:r>
       <w:r>
         <w:rPr>
@@ -426,7 +522,21 @@
         <w:rPr>
           <w:rFonts w:ascii="Calibri" w:eastAsia="Calibri" w:hAnsi="Calibri" w:cs="Calibri"/>
         </w:rPr>
-        <w:t>Debe ser un sistema mantenible, que permita ampliar fácilmente su funcionalidad</w:t>
+        <w:t xml:space="preserve">Debe ser un sistema </w:t>
+      </w:r>
+      <w:proofErr w:type="spellStart"/>
+      <w:r>
+        <w:rPr>
+          <w:rFonts w:ascii="Calibri" w:eastAsia="Calibri" w:hAnsi="Calibri" w:cs="Calibri"/>
+        </w:rPr>
+        <w:t>mantenible</w:t>
+      </w:r>
+      <w:proofErr w:type="spellEnd"/>
+      <w:r>
+        <w:rPr>
+          <w:rFonts w:ascii="Calibri" w:eastAsia="Calibri" w:hAnsi="Calibri" w:cs="Calibri"/>
+        </w:rPr>
+        <w:t>, que permita ampliar fácilmente su funcionalidad</w:t>
       </w:r>
     </w:p>
     <w:p>
@@ -752,6 +862,7 @@
           <w:szCs w:val="22"/>
         </w:rPr>
       </w:pPr>
+      <w:proofErr w:type="spellStart"/>
       <w:r>
         <w:rPr>
           <w:b/>
@@ -759,7 +870,17 @@
           <w:sz w:val="22"/>
           <w:szCs w:val="22"/>
         </w:rPr>
-        <w:t>Modificabilidad:</w:t>
+        <w:t>Modificabilidad</w:t>
+      </w:r>
+      <w:proofErr w:type="spellEnd"/>
+      <w:r>
+        <w:rPr>
+          <w:b/>
+          <w:bCs/>
+          <w:sz w:val="22"/>
+          <w:szCs w:val="22"/>
+        </w:rPr>
+        <w:t>:</w:t>
       </w:r>
       <w:r>
         <w:rPr>
@@ -1049,6 +1170,7 @@
           <w:szCs w:val="22"/>
         </w:rPr>
       </w:pPr>
+      <w:proofErr w:type="spellStart"/>
       <w:r>
         <w:rPr>
           <w:b/>
@@ -1056,7 +1178,17 @@
           <w:sz w:val="22"/>
           <w:szCs w:val="22"/>
         </w:rPr>
-        <w:t xml:space="preserve">Testabilidad: </w:t>
+        <w:t>Testabilidad</w:t>
+      </w:r>
+      <w:proofErr w:type="spellEnd"/>
+      <w:r>
+        <w:rPr>
+          <w:b/>
+          <w:bCs/>
+          <w:sz w:val="22"/>
+          <w:szCs w:val="22"/>
+        </w:rPr>
+        <w:t xml:space="preserve">: </w:t>
       </w:r>
     </w:p>
     <w:p>
@@ -1179,8 +1311,16 @@
         <w:rPr>
           <w:i/>
         </w:rPr>
-        <w:t>Pipe-and-filter</w:t>
-      </w:r>
+        <w:t>Pipe-and-</w:t>
+      </w:r>
+      <w:proofErr w:type="spellStart"/>
+      <w:r>
+        <w:rPr>
+          <w:i/>
+        </w:rPr>
+        <w:t>filter</w:t>
+      </w:r>
+      <w:proofErr w:type="spellEnd"/>
       <w:r>
         <w:t>.</w:t>
       </w:r>
@@ -1192,12 +1332,42 @@
       <w:r>
         <w:t>La primera etapa analizará los ficheros con las preguntas y generará un formato intermedio. Ésta etapa contendrá un analizador léxico y un analizador sintáctico que validarán el fichero de entrada y ayudarán a depurar las erratas que pueda contener. El formato intermedio será un AST (</w:t>
       </w:r>
+      <w:proofErr w:type="spellStart"/>
       <w:r>
         <w:rPr>
           <w:i/>
         </w:rPr>
-        <w:t>Abstract Syntax Tree</w:t>
-      </w:r>
+        <w:t>Abstract</w:t>
+      </w:r>
+      <w:proofErr w:type="spellEnd"/>
+      <w:r>
+        <w:rPr>
+          <w:i/>
+        </w:rPr>
+        <w:t xml:space="preserve"> </w:t>
+      </w:r>
+      <w:proofErr w:type="spellStart"/>
+      <w:r>
+        <w:rPr>
+          <w:i/>
+        </w:rPr>
+        <w:t>Syntax</w:t>
+      </w:r>
+      <w:proofErr w:type="spellEnd"/>
+      <w:r>
+        <w:rPr>
+          <w:i/>
+        </w:rPr>
+        <w:t xml:space="preserve"> </w:t>
+      </w:r>
+      <w:proofErr w:type="spellStart"/>
+      <w:r>
+        <w:rPr>
+          <w:i/>
+        </w:rPr>
+        <w:t>Tree</w:t>
+      </w:r>
+      <w:proofErr w:type="spellEnd"/>
       <w:r>
         <w:t>).</w:t>
       </w:r>
@@ -1209,12 +1379,14 @@
       <w:r>
         <w:t xml:space="preserve">La segunda etapa tomará las preguntas en formato intermedio y las procesará para poder almacenarlas en una base de datos. Estará compuesta por un </w:t>
       </w:r>
+      <w:proofErr w:type="spellStart"/>
       <w:r>
         <w:rPr>
           <w:i/>
         </w:rPr>
         <w:t>Visitor</w:t>
       </w:r>
+      <w:proofErr w:type="spellEnd"/>
       <w:r>
         <w:t xml:space="preserve"> que genere el formato final y un pequeño controlador que se encargará de añadir las preguntas a la base de datos.</w:t>
       </w:r>
@@ -1250,8 +1422,13 @@
       </w:pPr>
       <w:r>
         <w:lastRenderedPageBreak/>
-        <w:t>Lista actualizada de stakeholders</w:t>
-      </w:r>
+        <w:t xml:space="preserve">Lista actualizada de </w:t>
+      </w:r>
+      <w:proofErr w:type="spellStart"/>
+      <w:r>
+        <w:t>stakeholders</w:t>
+      </w:r>
+      <w:proofErr w:type="spellEnd"/>
     </w:p>
     <w:p>
       <w:pPr>
@@ -1294,7 +1471,15 @@
         </w:numPr>
       </w:pPr>
       <w:r>
-        <w:t>Aunque en este caso, el usuario cliente no resulte ser un stakeholder real debido al ámbito de la aplicación, siempre hay que tener en cuenta los intereses de un posible usuario.</w:t>
+        <w:t xml:space="preserve">Aunque en este caso, el usuario cliente no resulte ser un </w:t>
+      </w:r>
+      <w:proofErr w:type="spellStart"/>
+      <w:r>
+        <w:t>stakeholder</w:t>
+      </w:r>
+      <w:proofErr w:type="spellEnd"/>
+      <w:r>
+        <w:t xml:space="preserve"> real debido al ámbito de la aplicación, siempre hay que tener en cuenta los intereses de un posible usuario.</w:t>
       </w:r>
     </w:p>
     <w:p>
@@ -1306,8 +1491,13 @@
         </w:numPr>
       </w:pPr>
       <w:r>
-        <w:t>Empresa NoGame</w:t>
-      </w:r>
+        <w:t xml:space="preserve">Empresa </w:t>
+      </w:r>
+      <w:proofErr w:type="spellStart"/>
+      <w:r>
+        <w:t>NoGame</w:t>
+      </w:r>
+      <w:proofErr w:type="spellEnd"/>
     </w:p>
     <w:p>
       <w:pPr>
@@ -1582,9 +1772,11 @@
               <w:pStyle w:val="Prrafodelista"/>
               <w:ind w:left="0"/>
             </w:pPr>
+            <w:proofErr w:type="spellStart"/>
             <w:r>
               <w:t>Stakeholder</w:t>
             </w:r>
+            <w:proofErr w:type="spellEnd"/>
           </w:p>
         </w:tc>
         <w:tc>
@@ -1713,8 +1905,13 @@
               <w:ind w:left="0"/>
             </w:pPr>
             <w:r>
-              <w:t>Empresa NoGame</w:t>
-            </w:r>
+              <w:t xml:space="preserve">Empresa </w:t>
+            </w:r>
+            <w:proofErr w:type="spellStart"/>
+            <w:r>
+              <w:t>NoGame</w:t>
+            </w:r>
+            <w:proofErr w:type="spellEnd"/>
           </w:p>
         </w:tc>
         <w:tc>
@@ -2102,9 +2299,11 @@
               <w:pStyle w:val="Prrafodelista"/>
               <w:ind w:left="0"/>
             </w:pPr>
+            <w:proofErr w:type="spellStart"/>
             <w:r>
               <w:t>Modificabilidad</w:t>
             </w:r>
+            <w:proofErr w:type="spellEnd"/>
           </w:p>
         </w:tc>
       </w:tr>
@@ -2136,7 +2335,15 @@
               <w:ind w:left="0"/>
             </w:pPr>
             <w:r>
-              <w:t>Facilidad de cambio del parseador o los algoritmos de este.</w:t>
+              <w:t xml:space="preserve">Facilidad de cambio del </w:t>
+            </w:r>
+            <w:proofErr w:type="spellStart"/>
+            <w:r>
+              <w:t>parseador</w:t>
+            </w:r>
+            <w:proofErr w:type="spellEnd"/>
+            <w:r>
+              <w:t xml:space="preserve"> o los algoritmos de este.</w:t>
             </w:r>
           </w:p>
         </w:tc>
@@ -2149,11 +2356,15 @@
               <w:pStyle w:val="Prrafodelista"/>
               <w:ind w:left="0"/>
             </w:pPr>
+            <w:proofErr w:type="spellStart"/>
             <w:r>
               <w:t>Modificabilidad</w:t>
             </w:r>
-          </w:p>
-        </w:tc>
+            <w:proofErr w:type="spellEnd"/>
+          </w:p>
+        </w:tc>
+        <w:bookmarkStart w:id="0" w:name="_GoBack"/>
+        <w:bookmarkEnd w:id="0"/>
       </w:tr>
       <w:tr>
         <w:trPr>
@@ -2196,9 +2407,11 @@
               <w:pStyle w:val="Prrafodelista"/>
               <w:ind w:left="0"/>
             </w:pPr>
+            <w:proofErr w:type="spellStart"/>
             <w:r>
               <w:t>Modificabilidad</w:t>
             </w:r>
+            <w:proofErr w:type="spellEnd"/>
           </w:p>
         </w:tc>
       </w:tr>
@@ -2343,9 +2556,11 @@
               <w:pStyle w:val="Prrafodelista"/>
               <w:ind w:left="0"/>
             </w:pPr>
+            <w:proofErr w:type="spellStart"/>
             <w:r>
               <w:t>Testabilidad</w:t>
             </w:r>
+            <w:proofErr w:type="spellEnd"/>
           </w:p>
         </w:tc>
       </w:tr>
@@ -2390,9 +2605,11 @@
               <w:pStyle w:val="Prrafodelista"/>
               <w:ind w:left="0"/>
             </w:pPr>
+            <w:proofErr w:type="spellStart"/>
             <w:r>
               <w:t>Testabilidad</w:t>
             </w:r>
+            <w:proofErr w:type="spellEnd"/>
           </w:p>
         </w:tc>
       </w:tr>
@@ -2443,6 +2660,58 @@
             <w:r>
               <w:t>Usabilidad</w:t>
             </w:r>
+          </w:p>
+        </w:tc>
+      </w:tr>
+      <w:tr>
+        <w:trPr>
+          <w:jc w:val="center"/>
+        </w:trPr>
+        <w:tc>
+          <w:tcPr>
+            <w:tcW w:w="2831" w:type="dxa"/>
+          </w:tcPr>
+          <w:p>
+            <w:pPr>
+              <w:pStyle w:val="Prrafodelista"/>
+              <w:ind w:left="0"/>
+            </w:pPr>
+            <w:r>
+              <w:t>AT010</w:t>
+            </w:r>
+          </w:p>
+        </w:tc>
+        <w:tc>
+          <w:tcPr>
+            <w:tcW w:w="2831" w:type="dxa"/>
+          </w:tcPr>
+          <w:p>
+            <w:pPr>
+              <w:pStyle w:val="Prrafodelista"/>
+              <w:ind w:left="0"/>
+            </w:pPr>
+            <w:r>
+              <w:t>Permitir observar los estados intermedios del proceso de conversión.</w:t>
+            </w:r>
+          </w:p>
+        </w:tc>
+        <w:tc>
+          <w:tcPr>
+            <w:tcW w:w="2832" w:type="dxa"/>
+          </w:tcPr>
+          <w:p>
+            <w:pPr>
+              <w:pStyle w:val="Prrafodelista"/>
+              <w:ind w:left="0"/>
+              <w:rPr>
+                <w:u w:val="single"/>
+              </w:rPr>
+            </w:pPr>
+            <w:proofErr w:type="spellStart"/>
+            <w:r>
+              <w:t>Depurabilidad</w:t>
+            </w:r>
+            <w:proofErr w:type="spellEnd"/>
           </w:p>
         </w:tc>
       </w:tr>
@@ -2505,7 +2774,6 @@
               <w:ind w:left="0"/>
             </w:pPr>
             <w:r>
-              <w:lastRenderedPageBreak/>
               <w:t>Atributos</w:t>
             </w:r>
           </w:p>
@@ -2520,9 +2788,11 @@
             <w:r>
               <w:t xml:space="preserve">    </w:t>
             </w:r>
+            <w:proofErr w:type="spellStart"/>
             <w:r>
               <w:t>Stakeholders</w:t>
             </w:r>
+            <w:proofErr w:type="spellEnd"/>
           </w:p>
         </w:tc>
         <w:tc>
@@ -3920,7 +4190,25 @@
         <w:sz w:val="19"/>
         <w:szCs w:val="19"/>
       </w:rPr>
-      <w:t>Álvaro V. - Ángela G. – Cristian G. – Ivana F. – Jhonny S. – J.A. Montero – María P. – Ruan A. – Samanta B.</w:t>
+      <w:t xml:space="preserve">Álvaro V. - Ángela G. – Cristian G. – Ivana F. – </w:t>
+    </w:r>
+    <w:proofErr w:type="spellStart"/>
+    <w:r>
+      <w:rPr>
+        <w:i/>
+        <w:sz w:val="19"/>
+        <w:szCs w:val="19"/>
+      </w:rPr>
+      <w:t>Jhonny</w:t>
+    </w:r>
+    <w:proofErr w:type="spellEnd"/>
+    <w:r>
+      <w:rPr>
+        <w:i/>
+        <w:sz w:val="19"/>
+        <w:szCs w:val="19"/>
+      </w:rPr>
+      <w:t xml:space="preserve"> S. – J.A. Montero – María P. – Ruan A. – Samanta B.</w:t>
     </w:r>
   </w:p>
 </w:ftr>

</xml_diff>

<commit_message>
Modificacion de la lista de los atributos de calidad y comienzo de los escenarios de calidad
</commit_message>
<xml_diff>
--- a/Documentacion/Documentacion.docx
+++ b/Documentacion/Documentacion.docx
@@ -4,7 +4,7 @@
   <w:body>
     <w:p>
       <w:pPr>
-        <w:pStyle w:val="Citadestacada"/>
+        <w:pStyle w:val="IntenseQuote"/>
         <w:rPr>
           <w:sz w:val="40"/>
         </w:rPr>
@@ -18,7 +18,7 @@
     </w:p>
     <w:p>
       <w:pPr>
-        <w:pStyle w:val="Ttulo2"/>
+        <w:pStyle w:val="Heading2"/>
         <w:numPr>
           <w:ilvl w:val="0"/>
           <w:numId w:val="4"/>
@@ -84,7 +84,7 @@
     </w:p>
     <w:p>
       <w:pPr>
-        <w:pStyle w:val="Prrafodelista"/>
+        <w:pStyle w:val="ListParagraph"/>
         <w:numPr>
           <w:ilvl w:val="2"/>
           <w:numId w:val="1"/>
@@ -101,7 +101,7 @@
     </w:p>
     <w:p>
       <w:pPr>
-        <w:pStyle w:val="Prrafodelista"/>
+        <w:pStyle w:val="ListParagraph"/>
         <w:numPr>
           <w:ilvl w:val="2"/>
           <w:numId w:val="1"/>
@@ -115,7 +115,7 @@
     </w:p>
     <w:p>
       <w:pPr>
-        <w:pStyle w:val="Prrafodelista"/>
+        <w:pStyle w:val="ListParagraph"/>
         <w:numPr>
           <w:ilvl w:val="0"/>
           <w:numId w:val="2"/>
@@ -145,7 +145,7 @@
     <w:p/>
     <w:p>
       <w:pPr>
-        <w:pStyle w:val="Ttulo2"/>
+        <w:pStyle w:val="Heading2"/>
         <w:numPr>
           <w:ilvl w:val="0"/>
           <w:numId w:val="4"/>
@@ -187,13 +187,14 @@
     </w:p>
     <w:p>
       <w:pPr>
-        <w:pStyle w:val="Ttulo2"/>
+        <w:pStyle w:val="Heading2"/>
         <w:numPr>
           <w:ilvl w:val="0"/>
           <w:numId w:val="4"/>
         </w:numPr>
       </w:pPr>
       <w:r>
+        <w:lastRenderedPageBreak/>
         <w:t>Identificación de stakeholders</w:t>
       </w:r>
       <w:r>
@@ -202,7 +203,7 @@
     </w:p>
     <w:p>
       <w:pPr>
-        <w:pStyle w:val="Prrafodelista"/>
+        <w:pStyle w:val="ListParagraph"/>
         <w:numPr>
           <w:ilvl w:val="0"/>
           <w:numId w:val="9"/>
@@ -251,7 +252,7 @@
     </w:p>
     <w:p>
       <w:pPr>
-        <w:pStyle w:val="Prrafodelista"/>
+        <w:pStyle w:val="ListParagraph"/>
         <w:numPr>
           <w:ilvl w:val="1"/>
           <w:numId w:val="8"/>
@@ -269,7 +270,7 @@
     </w:p>
     <w:p>
       <w:pPr>
-        <w:pStyle w:val="Prrafodelista"/>
+        <w:pStyle w:val="ListParagraph"/>
         <w:numPr>
           <w:ilvl w:val="1"/>
           <w:numId w:val="8"/>
@@ -287,7 +288,7 @@
     </w:p>
     <w:p>
       <w:pPr>
-        <w:pStyle w:val="Prrafodelista"/>
+        <w:pStyle w:val="ListParagraph"/>
         <w:numPr>
           <w:ilvl w:val="1"/>
           <w:numId w:val="8"/>
@@ -311,7 +312,7 @@
     </w:p>
     <w:p>
       <w:pPr>
-        <w:pStyle w:val="Prrafodelista"/>
+        <w:pStyle w:val="ListParagraph"/>
         <w:numPr>
           <w:ilvl w:val="1"/>
           <w:numId w:val="8"/>
@@ -335,7 +336,7 @@
     </w:p>
     <w:p>
       <w:pPr>
-        <w:pStyle w:val="Prrafodelista"/>
+        <w:pStyle w:val="ListParagraph"/>
         <w:ind w:left="1440"/>
         <w:rPr>
           <w:rFonts w:eastAsiaTheme="minorEastAsia"/>
@@ -344,7 +345,7 @@
     </w:p>
     <w:p>
       <w:pPr>
-        <w:pStyle w:val="Prrafodelista"/>
+        <w:pStyle w:val="ListParagraph"/>
         <w:numPr>
           <w:ilvl w:val="0"/>
           <w:numId w:val="9"/>
@@ -410,7 +411,7 @@
     </w:p>
     <w:p>
       <w:pPr>
-        <w:pStyle w:val="Prrafodelista"/>
+        <w:pStyle w:val="ListParagraph"/>
         <w:numPr>
           <w:ilvl w:val="1"/>
           <w:numId w:val="7"/>
@@ -428,7 +429,7 @@
     </w:p>
     <w:p>
       <w:pPr>
-        <w:pStyle w:val="Prrafodelista"/>
+        <w:pStyle w:val="ListParagraph"/>
         <w:numPr>
           <w:ilvl w:val="1"/>
           <w:numId w:val="7"/>
@@ -446,7 +447,7 @@
     </w:p>
     <w:p>
       <w:pPr>
-        <w:pStyle w:val="Prrafodelista"/>
+        <w:pStyle w:val="ListParagraph"/>
         <w:numPr>
           <w:ilvl w:val="1"/>
           <w:numId w:val="7"/>
@@ -464,7 +465,7 @@
     </w:p>
     <w:p>
       <w:pPr>
-        <w:pStyle w:val="Prrafodelista"/>
+        <w:pStyle w:val="ListParagraph"/>
         <w:numPr>
           <w:ilvl w:val="1"/>
           <w:numId w:val="7"/>
@@ -488,7 +489,7 @@
     </w:p>
     <w:p>
       <w:pPr>
-        <w:pStyle w:val="Prrafodelista"/>
+        <w:pStyle w:val="ListParagraph"/>
         <w:ind w:left="1440"/>
         <w:rPr>
           <w:rFonts w:eastAsiaTheme="minorEastAsia"/>
@@ -497,7 +498,7 @@
     </w:p>
     <w:p>
       <w:pPr>
-        <w:pStyle w:val="Prrafodelista"/>
+        <w:pStyle w:val="ListParagraph"/>
         <w:numPr>
           <w:ilvl w:val="0"/>
           <w:numId w:val="9"/>
@@ -575,7 +576,7 @@
     </w:p>
     <w:p>
       <w:pPr>
-        <w:pStyle w:val="Prrafodelista"/>
+        <w:pStyle w:val="ListParagraph"/>
         <w:numPr>
           <w:ilvl w:val="1"/>
           <w:numId w:val="6"/>
@@ -593,7 +594,7 @@
     </w:p>
     <w:p>
       <w:pPr>
-        <w:pStyle w:val="Prrafodelista"/>
+        <w:pStyle w:val="ListParagraph"/>
         <w:numPr>
           <w:ilvl w:val="1"/>
           <w:numId w:val="6"/>
@@ -611,7 +612,7 @@
     </w:p>
     <w:p>
       <w:pPr>
-        <w:pStyle w:val="Prrafodelista"/>
+        <w:pStyle w:val="ListParagraph"/>
         <w:ind w:left="1440"/>
         <w:rPr>
           <w:rFonts w:eastAsiaTheme="minorEastAsia"/>
@@ -620,7 +621,7 @@
     </w:p>
     <w:p>
       <w:pPr>
-        <w:pStyle w:val="Prrafodelista"/>
+        <w:pStyle w:val="ListParagraph"/>
         <w:numPr>
           <w:ilvl w:val="0"/>
           <w:numId w:val="9"/>
@@ -665,7 +666,7 @@
     </w:p>
     <w:p>
       <w:pPr>
-        <w:pStyle w:val="Prrafodelista"/>
+        <w:pStyle w:val="ListParagraph"/>
         <w:numPr>
           <w:ilvl w:val="0"/>
           <w:numId w:val="24"/>
@@ -683,7 +684,7 @@
     </w:p>
     <w:p>
       <w:pPr>
-        <w:pStyle w:val="Prrafodelista"/>
+        <w:pStyle w:val="ListParagraph"/>
         <w:numPr>
           <w:ilvl w:val="0"/>
           <w:numId w:val="24"/>
@@ -701,7 +702,7 @@
     </w:p>
     <w:p>
       <w:pPr>
-        <w:pStyle w:val="Prrafodelista"/>
+        <w:pStyle w:val="ListParagraph"/>
         <w:numPr>
           <w:ilvl w:val="0"/>
           <w:numId w:val="24"/>
@@ -720,7 +721,7 @@
     <w:p/>
     <w:p>
       <w:pPr>
-        <w:pStyle w:val="Ttulo2"/>
+        <w:pStyle w:val="Heading2"/>
         <w:numPr>
           <w:ilvl w:val="0"/>
           <w:numId w:val="4"/>
@@ -769,7 +770,6 @@
           <w:sz w:val="22"/>
           <w:szCs w:val="22"/>
         </w:rPr>
-        <w:lastRenderedPageBreak/>
         <w:t>Disponibilidad</w:t>
       </w:r>
       <w:r>
@@ -791,7 +791,35 @@
           <w:sz w:val="22"/>
           <w:szCs w:val="22"/>
         </w:rPr>
-        <w:t>poder ejecutarse en cualquier momento, pero sin las exigencias de un sistema 24/</w:t>
+        <w:t>poder ejecutarse en cualquier momento</w:t>
+      </w:r>
+      <w:r>
+        <w:rPr>
+          <w:sz w:val="22"/>
+          <w:szCs w:val="22"/>
+        </w:rPr>
+        <w:t>, ya que se exige</w:t>
+      </w:r>
+      <w:r>
+        <w:rPr>
+          <w:sz w:val="22"/>
+          <w:szCs w:val="22"/>
+        </w:rPr>
+        <w:t xml:space="preserve"> un sistema</w:t>
+      </w:r>
+      <w:r>
+        <w:rPr>
+          <w:sz w:val="22"/>
+          <w:szCs w:val="22"/>
+        </w:rPr>
+        <w:t xml:space="preserve"> capaz de realizar la conversión de las preguntas desde el formato GIFT (u otros posteriores) a la aplicación de forma</w:t>
+      </w:r>
+      <w:r>
+        <w:rPr>
+          <w:sz w:val="22"/>
+          <w:szCs w:val="22"/>
+        </w:rPr>
+        <w:t xml:space="preserve"> 24/</w:t>
       </w:r>
       <w:r>
         <w:rPr>
@@ -1221,7 +1249,7 @@
     <w:p/>
     <w:p>
       <w:pPr>
-        <w:pStyle w:val="Ttulo2"/>
+        <w:pStyle w:val="Heading2"/>
         <w:numPr>
           <w:ilvl w:val="0"/>
           <w:numId w:val="4"/>
@@ -1292,7 +1320,7 @@
     </w:p>
     <w:p>
       <w:pPr>
-        <w:pStyle w:val="Ttulo2"/>
+        <w:pStyle w:val="Heading2"/>
         <w:numPr>
           <w:ilvl w:val="1"/>
           <w:numId w:val="4"/>
@@ -1309,7 +1337,7 @@
     </w:p>
     <w:p>
       <w:pPr>
-        <w:pStyle w:val="Prrafodelista"/>
+        <w:pStyle w:val="ListParagraph"/>
         <w:numPr>
           <w:ilvl w:val="0"/>
           <w:numId w:val="22"/>
@@ -1319,19 +1347,8 @@
         <w:rPr>
           <w:b/>
         </w:rPr>
-        <w:t>Detec</w:t>
-      </w:r>
-      <w:r>
-        <w:rPr>
-          <w:b/>
-        </w:rPr>
-        <w:t>ci</w:t>
-      </w:r>
-      <w:r>
-        <w:rPr>
-          <w:b/>
-        </w:rPr>
-        <w:t>ón de errores en los ficheros de entrada.</w:t>
+        <w:lastRenderedPageBreak/>
+        <w:t>Detección de errores en los ficheros de entrada.</w:t>
       </w:r>
       <w:r>
         <w:t xml:space="preserve"> Hay que tener en cuenta que no se puede dar por sentado que los datos de entrada sean correctos y puedan ser procesados.</w:t>
@@ -1339,7 +1356,7 @@
     </w:p>
     <w:p>
       <w:pPr>
-        <w:pStyle w:val="Prrafodelista"/>
+        <w:pStyle w:val="ListParagraph"/>
         <w:numPr>
           <w:ilvl w:val="0"/>
           <w:numId w:val="22"/>
@@ -1349,7 +1366,6 @@
         <w:rPr>
           <w:b/>
         </w:rPr>
-        <w:lastRenderedPageBreak/>
         <w:t>Garantizar la conversión correcta de los datos.</w:t>
       </w:r>
       <w:r>
@@ -1358,7 +1374,7 @@
     </w:p>
     <w:p>
       <w:pPr>
-        <w:pStyle w:val="Prrafodelista"/>
+        <w:pStyle w:val="ListParagraph"/>
         <w:numPr>
           <w:ilvl w:val="0"/>
           <w:numId w:val="22"/>
@@ -1371,18 +1387,7 @@
         <w:t>Posibilidad de admitir otros formatos de entrada y/o salida.</w:t>
       </w:r>
       <w:r>
-        <w:t xml:space="preserve"> Relacionado con el atributo de modificabi</w:t>
-      </w:r>
-      <w:r>
-        <w:t xml:space="preserve">lidad, la aplicación </w:t>
-      </w:r>
-      <w:bookmarkStart w:id="0" w:name="_GoBack"/>
-      <w:bookmarkEnd w:id="0"/>
-      <w:r>
-        <w:t>debe ser fá</w:t>
-      </w:r>
-      <w:r>
-        <w:t>cilmente ampliable para aceptar los datos en diferentes formatos y también en adecuar la salida a lo que se necesite.</w:t>
+        <w:t xml:space="preserve"> Relacionado con el atributo de modificabilidad, la aplicación debe ser fácilmente ampliable para aceptar los datos en diferentes formatos y también en adecuar la salida a lo que se necesite.</w:t>
       </w:r>
     </w:p>
     <w:p/>
@@ -1393,7 +1398,7 @@
     </w:p>
     <w:p>
       <w:pPr>
-        <w:pStyle w:val="Prrafodelista"/>
+        <w:pStyle w:val="ListParagraph"/>
         <w:numPr>
           <w:ilvl w:val="0"/>
           <w:numId w:val="23"/>
@@ -1411,7 +1416,7 @@
     </w:p>
     <w:p>
       <w:pPr>
-        <w:pStyle w:val="Prrafodelista"/>
+        <w:pStyle w:val="ListParagraph"/>
         <w:numPr>
           <w:ilvl w:val="0"/>
           <w:numId w:val="23"/>
@@ -1424,24 +1429,12 @@
         <w:t>Garantizar la conversión correcta de los datos.</w:t>
       </w:r>
       <w:r>
-        <w:t xml:space="preserve"> El programa debe garantizar la trazabilidad del flujo de datos. Se añadirán a cada filtro funciones que permitan reconocer, localizar y mostrar los fallos encontrados en los ficheros de entrada. Se debe generar una salida legible a partir de los datos intermedios entre las dos et</w:t>
-      </w:r>
-      <w:r>
-        <w:t>a</w:t>
-      </w:r>
-      <w:r>
-        <w:t xml:space="preserve">pas para poder realizar una comprobación que no dependa de los formatos de entrada o </w:t>
-      </w:r>
-      <w:r>
-        <w:t>s</w:t>
-      </w:r>
-      <w:r>
-        <w:t>alida.</w:t>
-      </w:r>
-    </w:p>
-    <w:p>
-      <w:pPr>
-        <w:pStyle w:val="Prrafodelista"/>
+        <w:t xml:space="preserve"> El programa debe garantizar la trazabilidad del flujo de datos. Se añadirán a cada filtro funciones que permitan reconocer, localizar y mostrar los fallos encontrados en los ficheros de entrada. Se debe generar una salida legible a partir de los datos intermedios entre las dos etapas para poder realizar una comprobación que no dependa de los formatos de entrada o salida.</w:t>
+      </w:r>
+    </w:p>
+    <w:p>
+      <w:pPr>
+        <w:pStyle w:val="ListParagraph"/>
         <w:numPr>
           <w:ilvl w:val="0"/>
           <w:numId w:val="23"/>
@@ -1459,7 +1452,7 @@
     </w:p>
     <w:p>
       <w:pPr>
-        <w:pStyle w:val="Ttulo2"/>
+        <w:pStyle w:val="Heading2"/>
         <w:numPr>
           <w:ilvl w:val="0"/>
           <w:numId w:val="4"/>
@@ -1471,7 +1464,7 @@
     </w:p>
     <w:p>
       <w:pPr>
-        <w:pStyle w:val="Ttulo3"/>
+        <w:pStyle w:val="Heading3"/>
         <w:rPr>
           <w:u w:val="single"/>
         </w:rPr>
@@ -1491,7 +1484,7 @@
     </w:p>
     <w:p>
       <w:pPr>
-        <w:pStyle w:val="Ttulo4"/>
+        <w:pStyle w:val="Heading4"/>
         <w:numPr>
           <w:ilvl w:val="0"/>
           <w:numId w:val="11"/>
@@ -1503,7 +1496,7 @@
     </w:p>
     <w:p>
       <w:pPr>
-        <w:pStyle w:val="Prrafodelista"/>
+        <w:pStyle w:val="ListParagraph"/>
         <w:numPr>
           <w:ilvl w:val="0"/>
           <w:numId w:val="12"/>
@@ -1515,7 +1508,7 @@
     </w:p>
     <w:p>
       <w:pPr>
-        <w:pStyle w:val="Prrafodelista"/>
+        <w:pStyle w:val="ListParagraph"/>
         <w:numPr>
           <w:ilvl w:val="0"/>
           <w:numId w:val="12"/>
@@ -1527,7 +1520,7 @@
     </w:p>
     <w:p>
       <w:pPr>
-        <w:pStyle w:val="Prrafodelista"/>
+        <w:pStyle w:val="ListParagraph"/>
         <w:numPr>
           <w:ilvl w:val="1"/>
           <w:numId w:val="12"/>
@@ -1539,7 +1532,7 @@
     </w:p>
     <w:p>
       <w:pPr>
-        <w:pStyle w:val="Prrafodelista"/>
+        <w:pStyle w:val="ListParagraph"/>
         <w:numPr>
           <w:ilvl w:val="1"/>
           <w:numId w:val="12"/>
@@ -1551,7 +1544,7 @@
     </w:p>
     <w:p>
       <w:pPr>
-        <w:pStyle w:val="Prrafodelista"/>
+        <w:pStyle w:val="ListParagraph"/>
         <w:numPr>
           <w:ilvl w:val="1"/>
           <w:numId w:val="12"/>
@@ -1563,7 +1556,7 @@
     </w:p>
     <w:p>
       <w:pPr>
-        <w:pStyle w:val="Ttulo4"/>
+        <w:pStyle w:val="Heading4"/>
         <w:numPr>
           <w:ilvl w:val="0"/>
           <w:numId w:val="11"/>
@@ -1575,7 +1568,7 @@
     </w:p>
     <w:p>
       <w:pPr>
-        <w:pStyle w:val="Prrafodelista"/>
+        <w:pStyle w:val="ListParagraph"/>
         <w:numPr>
           <w:ilvl w:val="0"/>
           <w:numId w:val="13"/>
@@ -1587,7 +1580,7 @@
     </w:p>
     <w:p>
       <w:pPr>
-        <w:pStyle w:val="Prrafodelista"/>
+        <w:pStyle w:val="ListParagraph"/>
         <w:numPr>
           <w:ilvl w:val="0"/>
           <w:numId w:val="13"/>
@@ -1599,7 +1592,7 @@
     </w:p>
     <w:p>
       <w:pPr>
-        <w:pStyle w:val="Prrafodelista"/>
+        <w:pStyle w:val="ListParagraph"/>
         <w:numPr>
           <w:ilvl w:val="1"/>
           <w:numId w:val="13"/>
@@ -1611,7 +1604,7 @@
     </w:p>
     <w:p>
       <w:pPr>
-        <w:pStyle w:val="Prrafodelista"/>
+        <w:pStyle w:val="ListParagraph"/>
         <w:numPr>
           <w:ilvl w:val="1"/>
           <w:numId w:val="13"/>
@@ -1623,19 +1616,20 @@
     </w:p>
     <w:p>
       <w:pPr>
-        <w:pStyle w:val="Ttulo4"/>
+        <w:pStyle w:val="Heading4"/>
         <w:numPr>
           <w:ilvl w:val="0"/>
           <w:numId w:val="11"/>
         </w:numPr>
       </w:pPr>
       <w:r>
+        <w:lastRenderedPageBreak/>
         <w:t>Mantenedores de la Información</w:t>
       </w:r>
     </w:p>
     <w:p>
       <w:pPr>
-        <w:pStyle w:val="Prrafodelista"/>
+        <w:pStyle w:val="ListParagraph"/>
         <w:numPr>
           <w:ilvl w:val="0"/>
           <w:numId w:val="14"/>
@@ -1650,20 +1644,19 @@
     </w:p>
     <w:p>
       <w:pPr>
-        <w:pStyle w:val="Prrafodelista"/>
+        <w:pStyle w:val="ListParagraph"/>
         <w:numPr>
           <w:ilvl w:val="0"/>
           <w:numId w:val="14"/>
         </w:numPr>
       </w:pPr>
       <w:r>
-        <w:lastRenderedPageBreak/>
         <w:t>Objetivos:</w:t>
       </w:r>
     </w:p>
     <w:p>
       <w:pPr>
-        <w:pStyle w:val="Prrafodelista"/>
+        <w:pStyle w:val="ListParagraph"/>
         <w:numPr>
           <w:ilvl w:val="1"/>
           <w:numId w:val="14"/>
@@ -1675,7 +1668,7 @@
     </w:p>
     <w:p>
       <w:pPr>
-        <w:pStyle w:val="Prrafodelista"/>
+        <w:pStyle w:val="ListParagraph"/>
         <w:numPr>
           <w:ilvl w:val="1"/>
           <w:numId w:val="14"/>
@@ -1687,7 +1680,7 @@
     </w:p>
     <w:p>
       <w:pPr>
-        <w:pStyle w:val="Ttulo3"/>
+        <w:pStyle w:val="Heading3"/>
         <w:rPr>
           <w:u w:val="single"/>
         </w:rPr>
@@ -1701,7 +1694,7 @@
     </w:p>
     <w:p>
       <w:pPr>
-        <w:pStyle w:val="Ttulo4"/>
+        <w:pStyle w:val="Heading4"/>
         <w:numPr>
           <w:ilvl w:val="0"/>
           <w:numId w:val="11"/>
@@ -1713,7 +1706,7 @@
     </w:p>
     <w:p>
       <w:pPr>
-        <w:pStyle w:val="Prrafodelista"/>
+        <w:pStyle w:val="ListParagraph"/>
         <w:numPr>
           <w:ilvl w:val="0"/>
           <w:numId w:val="16"/>
@@ -1725,7 +1718,7 @@
     </w:p>
     <w:p>
       <w:pPr>
-        <w:pStyle w:val="Prrafodelista"/>
+        <w:pStyle w:val="ListParagraph"/>
         <w:ind w:left="2148"/>
       </w:pPr>
     </w:p>
@@ -1737,7 +1730,7 @@
     <w:p/>
     <w:tbl>
       <w:tblPr>
-        <w:tblStyle w:val="Tablaconcuadrcula"/>
+        <w:tblStyle w:val="TableGrid"/>
         <w:tblW w:w="8913" w:type="dxa"/>
         <w:jc w:val="center"/>
         <w:tblLook w:val="04A0" w:firstRow="1" w:lastRow="0" w:firstColumn="1" w:lastColumn="0" w:noHBand="0" w:noVBand="1"/>
@@ -1758,7 +1751,7 @@
           </w:tcPr>
           <w:p>
             <w:pPr>
-              <w:pStyle w:val="Prrafodelista"/>
+              <w:pStyle w:val="ListParagraph"/>
               <w:ind w:left="0"/>
             </w:pPr>
             <w:r>
@@ -1772,7 +1765,7 @@
           </w:tcPr>
           <w:p>
             <w:pPr>
-              <w:pStyle w:val="Prrafodelista"/>
+              <w:pStyle w:val="ListParagraph"/>
               <w:ind w:left="0"/>
             </w:pPr>
             <w:r>
@@ -1786,7 +1779,7 @@
           </w:tcPr>
           <w:p>
             <w:pPr>
-              <w:pStyle w:val="Prrafodelista"/>
+              <w:pStyle w:val="ListParagraph"/>
               <w:ind w:left="0"/>
             </w:pPr>
             <w:r>
@@ -1806,7 +1799,7 @@
           </w:tcPr>
           <w:p>
             <w:pPr>
-              <w:pStyle w:val="Prrafodelista"/>
+              <w:pStyle w:val="ListParagraph"/>
               <w:ind w:left="0"/>
               <w:rPr>
                 <w:u w:val="single"/>
@@ -1823,7 +1816,7 @@
           </w:tcPr>
           <w:p>
             <w:pPr>
-              <w:pStyle w:val="Prrafodelista"/>
+              <w:pStyle w:val="ListParagraph"/>
               <w:ind w:left="0"/>
             </w:pPr>
             <w:r>
@@ -1837,7 +1830,7 @@
           </w:tcPr>
           <w:p>
             <w:pPr>
-              <w:pStyle w:val="Prrafodelista"/>
+              <w:pStyle w:val="ListParagraph"/>
               <w:numPr>
                 <w:ilvl w:val="0"/>
                 <w:numId w:val="18"/>
@@ -1849,7 +1842,7 @@
           </w:p>
           <w:p>
             <w:pPr>
-              <w:pStyle w:val="Prrafodelista"/>
+              <w:pStyle w:val="ListParagraph"/>
               <w:numPr>
                 <w:ilvl w:val="0"/>
                 <w:numId w:val="18"/>
@@ -1872,7 +1865,7 @@
           </w:tcPr>
           <w:p>
             <w:pPr>
-              <w:pStyle w:val="Prrafodelista"/>
+              <w:pStyle w:val="ListParagraph"/>
               <w:ind w:left="0"/>
             </w:pPr>
             <w:r>
@@ -1886,7 +1879,7 @@
           </w:tcPr>
           <w:p>
             <w:pPr>
-              <w:pStyle w:val="Prrafodelista"/>
+              <w:pStyle w:val="ListParagraph"/>
               <w:ind w:left="0"/>
             </w:pPr>
             <w:r>
@@ -1900,7 +1893,7 @@
           </w:tcPr>
           <w:p>
             <w:pPr>
-              <w:pStyle w:val="Prrafodelista"/>
+              <w:pStyle w:val="ListParagraph"/>
               <w:numPr>
                 <w:ilvl w:val="0"/>
                 <w:numId w:val="19"/>
@@ -1923,7 +1916,7 @@
           </w:tcPr>
           <w:p>
             <w:pPr>
-              <w:pStyle w:val="Prrafodelista"/>
+              <w:pStyle w:val="ListParagraph"/>
               <w:ind w:left="0"/>
             </w:pPr>
             <w:r>
@@ -1937,7 +1930,7 @@
           </w:tcPr>
           <w:p>
             <w:pPr>
-              <w:pStyle w:val="Prrafodelista"/>
+              <w:pStyle w:val="ListParagraph"/>
               <w:ind w:left="0"/>
             </w:pPr>
             <w:r>
@@ -1951,7 +1944,7 @@
           </w:tcPr>
           <w:p>
             <w:pPr>
-              <w:pStyle w:val="Prrafodelista"/>
+              <w:pStyle w:val="ListParagraph"/>
               <w:numPr>
                 <w:ilvl w:val="0"/>
                 <w:numId w:val="20"/>
@@ -1963,7 +1956,7 @@
           </w:p>
           <w:p>
             <w:pPr>
-              <w:pStyle w:val="Prrafodelista"/>
+              <w:pStyle w:val="ListParagraph"/>
               <w:numPr>
                 <w:ilvl w:val="0"/>
                 <w:numId w:val="20"/>
@@ -1975,7 +1968,7 @@
           </w:p>
           <w:p>
             <w:pPr>
-              <w:pStyle w:val="Prrafodelista"/>
+              <w:pStyle w:val="ListParagraph"/>
             </w:pPr>
           </w:p>
         </w:tc>
@@ -1991,7 +1984,7 @@
           </w:tcPr>
           <w:p>
             <w:pPr>
-              <w:pStyle w:val="Prrafodelista"/>
+              <w:pStyle w:val="ListParagraph"/>
               <w:ind w:left="0"/>
             </w:pPr>
             <w:r>
@@ -2005,7 +1998,7 @@
           </w:tcPr>
           <w:p>
             <w:pPr>
-              <w:pStyle w:val="Prrafodelista"/>
+              <w:pStyle w:val="ListParagraph"/>
               <w:ind w:left="0"/>
             </w:pPr>
             <w:r>
@@ -2019,7 +2012,7 @@
           </w:tcPr>
           <w:p>
             <w:pPr>
-              <w:pStyle w:val="Prrafodelista"/>
+              <w:pStyle w:val="ListParagraph"/>
               <w:numPr>
                 <w:ilvl w:val="0"/>
                 <w:numId w:val="21"/>
@@ -2031,7 +2024,7 @@
           </w:p>
           <w:p>
             <w:pPr>
-              <w:pStyle w:val="Prrafodelista"/>
+              <w:pStyle w:val="ListParagraph"/>
               <w:numPr>
                 <w:ilvl w:val="0"/>
                 <w:numId w:val="21"/>
@@ -2045,9 +2038,15 @@
       </w:tr>
     </w:tbl>
     <w:p/>
-    <w:p>
-      <w:pPr>
-        <w:pStyle w:val="Prrafodelista"/>
+    <w:p/>
+    <w:p/>
+    <w:p/>
+    <w:p/>
+    <w:p/>
+    <w:p/>
+    <w:p>
+      <w:pPr>
+        <w:pStyle w:val="ListParagraph"/>
         <w:numPr>
           <w:ilvl w:val="0"/>
           <w:numId w:val="4"/>
@@ -2066,12 +2065,13 @@
           <w:sz w:val="26"/>
           <w:szCs w:val="26"/>
         </w:rPr>
+        <w:lastRenderedPageBreak/>
         <w:t>Lista de atributos de calidad</w:t>
       </w:r>
     </w:p>
     <w:tbl>
       <w:tblPr>
-        <w:tblStyle w:val="Tablaconcuadrcula"/>
+        <w:tblStyle w:val="TableGrid"/>
         <w:tblW w:w="0" w:type="auto"/>
         <w:jc w:val="center"/>
         <w:tblLook w:val="04A0" w:firstRow="1" w:lastRow="0" w:firstColumn="1" w:lastColumn="0" w:noHBand="0" w:noVBand="1"/>
@@ -2091,7 +2091,7 @@
           </w:tcPr>
           <w:p>
             <w:pPr>
-              <w:pStyle w:val="Prrafodelista"/>
+              <w:pStyle w:val="ListParagraph"/>
               <w:ind w:left="0"/>
             </w:pPr>
             <w:r>
@@ -2105,7 +2105,7 @@
           </w:tcPr>
           <w:p>
             <w:pPr>
-              <w:pStyle w:val="Prrafodelista"/>
+              <w:pStyle w:val="ListParagraph"/>
               <w:ind w:left="0"/>
             </w:pPr>
             <w:r>
@@ -2119,7 +2119,7 @@
           </w:tcPr>
           <w:p>
             <w:pPr>
-              <w:pStyle w:val="Prrafodelista"/>
+              <w:pStyle w:val="ListParagraph"/>
               <w:ind w:left="0"/>
             </w:pPr>
             <w:r>
@@ -2138,7 +2138,7 @@
           </w:tcPr>
           <w:p>
             <w:pPr>
-              <w:pStyle w:val="Prrafodelista"/>
+              <w:pStyle w:val="ListParagraph"/>
               <w:ind w:left="0"/>
             </w:pPr>
             <w:r>
@@ -2152,11 +2152,17 @@
           </w:tcPr>
           <w:p>
             <w:pPr>
-              <w:pStyle w:val="Prrafodelista"/>
-              <w:ind w:left="0"/>
-            </w:pPr>
-            <w:r>
-              <w:t>Disponibilidad razonable del sistema para procesar los archivos</w:t>
+              <w:pStyle w:val="ListParagraph"/>
+              <w:ind w:left="0"/>
+            </w:pPr>
+            <w:r>
+              <w:t xml:space="preserve">Disponibilidad </w:t>
+            </w:r>
+            <w:r>
+              <w:t>24/7</w:t>
+            </w:r>
+            <w:r>
+              <w:t xml:space="preserve"> del sistema para procesar los archivos</w:t>
             </w:r>
           </w:p>
         </w:tc>
@@ -2166,7 +2172,7 @@
           </w:tcPr>
           <w:p>
             <w:pPr>
-              <w:pStyle w:val="Prrafodelista"/>
+              <w:pStyle w:val="ListParagraph"/>
               <w:ind w:left="0"/>
             </w:pPr>
             <w:r>
@@ -2185,7 +2191,7 @@
           </w:tcPr>
           <w:p>
             <w:pPr>
-              <w:pStyle w:val="Prrafodelista"/>
+              <w:pStyle w:val="ListParagraph"/>
               <w:ind w:left="0"/>
             </w:pPr>
             <w:r>
@@ -2199,7 +2205,7 @@
           </w:tcPr>
           <w:p>
             <w:pPr>
-              <w:pStyle w:val="Prrafodelista"/>
+              <w:pStyle w:val="ListParagraph"/>
               <w:ind w:left="0"/>
             </w:pPr>
             <w:r>
@@ -2213,7 +2219,7 @@
           </w:tcPr>
           <w:p>
             <w:pPr>
-              <w:pStyle w:val="Prrafodelista"/>
+              <w:pStyle w:val="ListParagraph"/>
               <w:ind w:left="0"/>
             </w:pPr>
             <w:r>
@@ -2232,7 +2238,7 @@
           </w:tcPr>
           <w:p>
             <w:pPr>
-              <w:pStyle w:val="Prrafodelista"/>
+              <w:pStyle w:val="ListParagraph"/>
               <w:ind w:left="0"/>
             </w:pPr>
             <w:r>
@@ -2246,7 +2252,7 @@
           </w:tcPr>
           <w:p>
             <w:pPr>
-              <w:pStyle w:val="Prrafodelista"/>
+              <w:pStyle w:val="ListParagraph"/>
               <w:ind w:left="0"/>
             </w:pPr>
             <w:r>
@@ -2260,7 +2266,7 @@
           </w:tcPr>
           <w:p>
             <w:pPr>
-              <w:pStyle w:val="Prrafodelista"/>
+              <w:pStyle w:val="ListParagraph"/>
               <w:ind w:left="0"/>
             </w:pPr>
             <w:r>
@@ -2279,7 +2285,7 @@
           </w:tcPr>
           <w:p>
             <w:pPr>
-              <w:pStyle w:val="Prrafodelista"/>
+              <w:pStyle w:val="ListParagraph"/>
               <w:ind w:left="0"/>
             </w:pPr>
             <w:r>
@@ -2293,15 +2299,11 @@
           </w:tcPr>
           <w:p>
             <w:pPr>
-              <w:pStyle w:val="Prrafodelista"/>
-              <w:ind w:left="0"/>
-            </w:pPr>
-            <w:r>
-              <w:t xml:space="preserve">Escalabilidad del sistema, es posible que en el futuro </w:t>
-            </w:r>
-            <w:r>
-              <w:lastRenderedPageBreak/>
-              <w:t>aumente el volumen de datos a procesar.</w:t>
+              <w:pStyle w:val="ListParagraph"/>
+              <w:ind w:left="0"/>
+            </w:pPr>
+            <w:r>
+              <w:t>Escalabilidad del sistema, es posible que en el futuro aumente el volumen de datos a procesar.</w:t>
             </w:r>
           </w:p>
         </w:tc>
@@ -2311,11 +2313,10 @@
           </w:tcPr>
           <w:p>
             <w:pPr>
-              <w:pStyle w:val="Prrafodelista"/>
-              <w:ind w:left="0"/>
-            </w:pPr>
-            <w:r>
-              <w:lastRenderedPageBreak/>
+              <w:pStyle w:val="ListParagraph"/>
+              <w:ind w:left="0"/>
+            </w:pPr>
+            <w:r>
               <w:t>Modificabilidad</w:t>
             </w:r>
           </w:p>
@@ -2331,11 +2332,10 @@
           </w:tcPr>
           <w:p>
             <w:pPr>
-              <w:pStyle w:val="Prrafodelista"/>
-              <w:ind w:left="0"/>
-            </w:pPr>
-            <w:r>
-              <w:lastRenderedPageBreak/>
+              <w:pStyle w:val="ListParagraph"/>
+              <w:ind w:left="0"/>
+            </w:pPr>
+            <w:r>
               <w:t>AT005</w:t>
             </w:r>
           </w:p>
@@ -2346,7 +2346,7 @@
           </w:tcPr>
           <w:p>
             <w:pPr>
-              <w:pStyle w:val="Prrafodelista"/>
+              <w:pStyle w:val="ListParagraph"/>
               <w:ind w:left="0"/>
             </w:pPr>
             <w:r>
@@ -2366,7 +2366,7 @@
           </w:tcPr>
           <w:p>
             <w:pPr>
-              <w:pStyle w:val="Prrafodelista"/>
+              <w:pStyle w:val="ListParagraph"/>
               <w:ind w:left="0"/>
             </w:pPr>
             <w:r>
@@ -2385,7 +2385,7 @@
           </w:tcPr>
           <w:p>
             <w:pPr>
-              <w:pStyle w:val="Prrafodelista"/>
+              <w:pStyle w:val="ListParagraph"/>
               <w:ind w:left="0"/>
             </w:pPr>
             <w:r>
@@ -2399,7 +2399,7 @@
           </w:tcPr>
           <w:p>
             <w:pPr>
-              <w:pStyle w:val="Prrafodelista"/>
+              <w:pStyle w:val="ListParagraph"/>
               <w:ind w:left="0"/>
             </w:pPr>
             <w:r>
@@ -2413,7 +2413,7 @@
           </w:tcPr>
           <w:p>
             <w:pPr>
-              <w:pStyle w:val="Prrafodelista"/>
+              <w:pStyle w:val="ListParagraph"/>
               <w:ind w:left="0"/>
             </w:pPr>
             <w:r>
@@ -2432,7 +2432,7 @@
           </w:tcPr>
           <w:p>
             <w:pPr>
-              <w:pStyle w:val="Prrafodelista"/>
+              <w:pStyle w:val="ListParagraph"/>
               <w:ind w:left="0"/>
             </w:pPr>
             <w:r>
@@ -2446,7 +2446,7 @@
           </w:tcPr>
           <w:p>
             <w:pPr>
-              <w:pStyle w:val="Prrafodelista"/>
+              <w:pStyle w:val="ListParagraph"/>
               <w:ind w:left="0"/>
             </w:pPr>
             <w:r>
@@ -2460,7 +2460,7 @@
           </w:tcPr>
           <w:p>
             <w:pPr>
-              <w:pStyle w:val="Prrafodelista"/>
+              <w:pStyle w:val="ListParagraph"/>
               <w:ind w:left="0"/>
             </w:pPr>
             <w:r>
@@ -2479,7 +2479,7 @@
           </w:tcPr>
           <w:p>
             <w:pPr>
-              <w:pStyle w:val="Prrafodelista"/>
+              <w:pStyle w:val="ListParagraph"/>
               <w:ind w:left="0"/>
             </w:pPr>
             <w:r>
@@ -2493,7 +2493,7 @@
           </w:tcPr>
           <w:p>
             <w:pPr>
-              <w:pStyle w:val="Prrafodelista"/>
+              <w:pStyle w:val="ListParagraph"/>
               <w:ind w:left="0"/>
             </w:pPr>
             <w:r>
@@ -2507,7 +2507,7 @@
           </w:tcPr>
           <w:p>
             <w:pPr>
-              <w:pStyle w:val="Prrafodelista"/>
+              <w:pStyle w:val="ListParagraph"/>
               <w:ind w:left="0"/>
             </w:pPr>
             <w:r>
@@ -2526,7 +2526,7 @@
           </w:tcPr>
           <w:p>
             <w:pPr>
-              <w:pStyle w:val="Prrafodelista"/>
+              <w:pStyle w:val="ListParagraph"/>
               <w:ind w:left="0"/>
             </w:pPr>
             <w:r>
@@ -2540,7 +2540,7 @@
           </w:tcPr>
           <w:p>
             <w:pPr>
-              <w:pStyle w:val="Prrafodelista"/>
+              <w:pStyle w:val="ListParagraph"/>
               <w:ind w:left="0"/>
             </w:pPr>
             <w:r>
@@ -2554,7 +2554,7 @@
           </w:tcPr>
           <w:p>
             <w:pPr>
-              <w:pStyle w:val="Prrafodelista"/>
+              <w:pStyle w:val="ListParagraph"/>
               <w:ind w:left="0"/>
               <w:rPr>
                 <w:u w:val="single"/>
@@ -2562,56 +2562,6 @@
             </w:pPr>
             <w:r>
               <w:t>Usabilidad</w:t>
-            </w:r>
-          </w:p>
-        </w:tc>
-      </w:tr>
-      <w:tr>
-        <w:trPr>
-          <w:jc w:val="center"/>
-        </w:trPr>
-        <w:tc>
-          <w:tcPr>
-            <w:tcW w:w="2831" w:type="dxa"/>
-          </w:tcPr>
-          <w:p>
-            <w:pPr>
-              <w:pStyle w:val="Prrafodelista"/>
-              <w:ind w:left="0"/>
-            </w:pPr>
-            <w:r>
-              <w:t>AT010</w:t>
-            </w:r>
-          </w:p>
-        </w:tc>
-        <w:tc>
-          <w:tcPr>
-            <w:tcW w:w="2831" w:type="dxa"/>
-          </w:tcPr>
-          <w:p>
-            <w:pPr>
-              <w:pStyle w:val="Prrafodelista"/>
-              <w:ind w:left="0"/>
-            </w:pPr>
-            <w:r>
-              <w:t>Permitir observar los estados intermedios del proceso de conversión.</w:t>
-            </w:r>
-          </w:p>
-        </w:tc>
-        <w:tc>
-          <w:tcPr>
-            <w:tcW w:w="2832" w:type="dxa"/>
-          </w:tcPr>
-          <w:p>
-            <w:pPr>
-              <w:pStyle w:val="Prrafodelista"/>
-              <w:ind w:left="0"/>
-              <w:rPr>
-                <w:u w:val="single"/>
-              </w:rPr>
-            </w:pPr>
-            <w:r>
-              <w:t>Depurabilidad</w:t>
             </w:r>
           </w:p>
         </w:tc>
@@ -2624,7 +2574,7 @@
     <w:p/>
     <w:p>
       <w:pPr>
-        <w:pStyle w:val="Prrafodelista"/>
+        <w:pStyle w:val="ListParagraph"/>
         <w:numPr>
           <w:ilvl w:val="0"/>
           <w:numId w:val="4"/>
@@ -2648,7 +2598,7 @@
     </w:p>
     <w:tbl>
       <w:tblPr>
-        <w:tblStyle w:val="Tablaconcuadrcula"/>
+        <w:tblStyle w:val="TableGrid"/>
         <w:tblW w:w="0" w:type="auto"/>
         <w:jc w:val="center"/>
         <w:tblLook w:val="04A0" w:firstRow="1" w:lastRow="0" w:firstColumn="1" w:lastColumn="0" w:noHBand="0" w:noVBand="1"/>
@@ -2674,7 +2624,7 @@
           </w:tcPr>
           <w:p>
             <w:pPr>
-              <w:pStyle w:val="Prrafodelista"/>
+              <w:pStyle w:val="ListParagraph"/>
               <w:ind w:left="0"/>
             </w:pPr>
             <w:r>
@@ -2683,7 +2633,7 @@
           </w:p>
           <w:p>
             <w:pPr>
-              <w:pStyle w:val="Prrafodelista"/>
+              <w:pStyle w:val="ListParagraph"/>
               <w:ind w:left="0"/>
             </w:pPr>
             <w:r>
@@ -2697,7 +2647,7 @@
           </w:tcPr>
           <w:p>
             <w:pPr>
-              <w:pStyle w:val="Prrafodelista"/>
+              <w:pStyle w:val="ListParagraph"/>
               <w:ind w:left="0"/>
               <w:jc w:val="center"/>
             </w:pPr>
@@ -2712,7 +2662,7 @@
           </w:tcPr>
           <w:p>
             <w:pPr>
-              <w:pStyle w:val="Prrafodelista"/>
+              <w:pStyle w:val="ListParagraph"/>
               <w:ind w:left="0"/>
               <w:jc w:val="center"/>
             </w:pPr>
@@ -2727,7 +2677,7 @@
           </w:tcPr>
           <w:p>
             <w:pPr>
-              <w:pStyle w:val="Prrafodelista"/>
+              <w:pStyle w:val="ListParagraph"/>
               <w:ind w:left="0"/>
               <w:jc w:val="center"/>
             </w:pPr>
@@ -2742,7 +2692,7 @@
           </w:tcPr>
           <w:p>
             <w:pPr>
-              <w:pStyle w:val="Prrafodelista"/>
+              <w:pStyle w:val="ListParagraph"/>
               <w:ind w:left="0"/>
               <w:jc w:val="center"/>
             </w:pPr>
@@ -2762,7 +2712,7 @@
           </w:tcPr>
           <w:p>
             <w:pPr>
-              <w:pStyle w:val="Prrafodelista"/>
+              <w:pStyle w:val="ListParagraph"/>
               <w:ind w:left="0"/>
             </w:pPr>
             <w:r>
@@ -2776,7 +2726,7 @@
           </w:tcPr>
           <w:p>
             <w:pPr>
-              <w:pStyle w:val="Prrafodelista"/>
+              <w:pStyle w:val="ListParagraph"/>
               <w:ind w:left="0"/>
               <w:jc w:val="center"/>
             </w:pPr>
@@ -2791,7 +2741,7 @@
           </w:tcPr>
           <w:p>
             <w:pPr>
-              <w:pStyle w:val="Prrafodelista"/>
+              <w:pStyle w:val="ListParagraph"/>
               <w:ind w:left="0"/>
               <w:jc w:val="center"/>
             </w:pPr>
@@ -2806,7 +2756,7 @@
           </w:tcPr>
           <w:p>
             <w:pPr>
-              <w:pStyle w:val="Prrafodelista"/>
+              <w:pStyle w:val="ListParagraph"/>
               <w:ind w:left="0"/>
               <w:jc w:val="center"/>
             </w:pPr>
@@ -2821,7 +2771,7 @@
           </w:tcPr>
           <w:p>
             <w:pPr>
-              <w:pStyle w:val="Prrafodelista"/>
+              <w:pStyle w:val="ListParagraph"/>
               <w:ind w:left="0"/>
               <w:jc w:val="center"/>
             </w:pPr>
@@ -2838,7 +2788,7 @@
           </w:tcPr>
           <w:p>
             <w:pPr>
-              <w:pStyle w:val="Prrafodelista"/>
+              <w:pStyle w:val="ListParagraph"/>
               <w:ind w:left="0"/>
               <w:rPr>
                 <w:u w:val="single"/>
@@ -2855,7 +2805,7 @@
           </w:tcPr>
           <w:p>
             <w:pPr>
-              <w:pStyle w:val="Prrafodelista"/>
+              <w:pStyle w:val="ListParagraph"/>
               <w:ind w:left="0"/>
               <w:jc w:val="center"/>
             </w:pPr>
@@ -2870,7 +2820,7 @@
           </w:tcPr>
           <w:p>
             <w:pPr>
-              <w:pStyle w:val="Prrafodelista"/>
+              <w:pStyle w:val="ListParagraph"/>
               <w:ind w:left="0"/>
               <w:jc w:val="center"/>
             </w:pPr>
@@ -2885,7 +2835,7 @@
           </w:tcPr>
           <w:p>
             <w:pPr>
-              <w:pStyle w:val="Prrafodelista"/>
+              <w:pStyle w:val="ListParagraph"/>
               <w:ind w:left="0"/>
               <w:jc w:val="center"/>
             </w:pPr>
@@ -2897,7 +2847,7 @@
           </w:tcPr>
           <w:p>
             <w:pPr>
-              <w:pStyle w:val="Prrafodelista"/>
+              <w:pStyle w:val="ListParagraph"/>
               <w:ind w:left="0"/>
               <w:jc w:val="center"/>
             </w:pPr>
@@ -2914,7 +2864,7 @@
           </w:tcPr>
           <w:p>
             <w:pPr>
-              <w:pStyle w:val="Prrafodelista"/>
+              <w:pStyle w:val="ListParagraph"/>
               <w:ind w:left="0"/>
             </w:pPr>
             <w:r>
@@ -2928,7 +2878,7 @@
           </w:tcPr>
           <w:p>
             <w:pPr>
-              <w:pStyle w:val="Prrafodelista"/>
+              <w:pStyle w:val="ListParagraph"/>
               <w:ind w:left="0"/>
               <w:jc w:val="center"/>
             </w:pPr>
@@ -2943,7 +2893,7 @@
           </w:tcPr>
           <w:p>
             <w:pPr>
-              <w:pStyle w:val="Prrafodelista"/>
+              <w:pStyle w:val="ListParagraph"/>
               <w:ind w:left="0"/>
               <w:jc w:val="center"/>
             </w:pPr>
@@ -2958,7 +2908,7 @@
           </w:tcPr>
           <w:p>
             <w:pPr>
-              <w:pStyle w:val="Prrafodelista"/>
+              <w:pStyle w:val="ListParagraph"/>
               <w:ind w:left="0"/>
               <w:jc w:val="center"/>
             </w:pPr>
@@ -2970,7 +2920,7 @@
           </w:tcPr>
           <w:p>
             <w:pPr>
-              <w:pStyle w:val="Prrafodelista"/>
+              <w:pStyle w:val="ListParagraph"/>
               <w:ind w:left="0"/>
               <w:jc w:val="center"/>
             </w:pPr>
@@ -2987,7 +2937,7 @@
           </w:tcPr>
           <w:p>
             <w:pPr>
-              <w:pStyle w:val="Prrafodelista"/>
+              <w:pStyle w:val="ListParagraph"/>
               <w:ind w:left="0"/>
             </w:pPr>
             <w:r>
@@ -3001,7 +2951,7 @@
           </w:tcPr>
           <w:p>
             <w:pPr>
-              <w:pStyle w:val="Prrafodelista"/>
+              <w:pStyle w:val="ListParagraph"/>
               <w:ind w:left="0"/>
               <w:jc w:val="center"/>
             </w:pPr>
@@ -3016,7 +2966,7 @@
           </w:tcPr>
           <w:p>
             <w:pPr>
-              <w:pStyle w:val="Prrafodelista"/>
+              <w:pStyle w:val="ListParagraph"/>
               <w:ind w:left="0"/>
               <w:jc w:val="center"/>
             </w:pPr>
@@ -3031,7 +2981,7 @@
           </w:tcPr>
           <w:p>
             <w:pPr>
-              <w:pStyle w:val="Prrafodelista"/>
+              <w:pStyle w:val="ListParagraph"/>
               <w:ind w:left="0"/>
               <w:jc w:val="center"/>
             </w:pPr>
@@ -3046,7 +2996,7 @@
           </w:tcPr>
           <w:p>
             <w:pPr>
-              <w:pStyle w:val="Prrafodelista"/>
+              <w:pStyle w:val="ListParagraph"/>
               <w:ind w:left="0"/>
               <w:jc w:val="center"/>
             </w:pPr>
@@ -3063,7 +3013,7 @@
           </w:tcPr>
           <w:p>
             <w:pPr>
-              <w:pStyle w:val="Prrafodelista"/>
+              <w:pStyle w:val="ListParagraph"/>
               <w:ind w:left="0"/>
             </w:pPr>
             <w:r>
@@ -3077,7 +3027,7 @@
           </w:tcPr>
           <w:p>
             <w:pPr>
-              <w:pStyle w:val="Prrafodelista"/>
+              <w:pStyle w:val="ListParagraph"/>
               <w:ind w:left="0"/>
               <w:jc w:val="center"/>
             </w:pPr>
@@ -3092,7 +3042,7 @@
           </w:tcPr>
           <w:p>
             <w:pPr>
-              <w:pStyle w:val="Prrafodelista"/>
+              <w:pStyle w:val="ListParagraph"/>
               <w:ind w:left="0"/>
               <w:jc w:val="center"/>
             </w:pPr>
@@ -3107,7 +3057,7 @@
           </w:tcPr>
           <w:p>
             <w:pPr>
-              <w:pStyle w:val="Prrafodelista"/>
+              <w:pStyle w:val="ListParagraph"/>
               <w:ind w:left="0"/>
               <w:jc w:val="center"/>
             </w:pPr>
@@ -3119,7 +3069,7 @@
           </w:tcPr>
           <w:p>
             <w:pPr>
-              <w:pStyle w:val="Prrafodelista"/>
+              <w:pStyle w:val="ListParagraph"/>
               <w:ind w:left="0"/>
               <w:jc w:val="center"/>
             </w:pPr>
@@ -3136,7 +3086,7 @@
           </w:tcPr>
           <w:p>
             <w:pPr>
-              <w:pStyle w:val="Prrafodelista"/>
+              <w:pStyle w:val="ListParagraph"/>
               <w:ind w:left="0"/>
             </w:pPr>
             <w:r>
@@ -3150,7 +3100,7 @@
           </w:tcPr>
           <w:p>
             <w:pPr>
-              <w:pStyle w:val="Prrafodelista"/>
+              <w:pStyle w:val="ListParagraph"/>
               <w:ind w:left="0"/>
               <w:jc w:val="center"/>
             </w:pPr>
@@ -3165,7 +3115,7 @@
           </w:tcPr>
           <w:p>
             <w:pPr>
-              <w:pStyle w:val="Prrafodelista"/>
+              <w:pStyle w:val="ListParagraph"/>
               <w:ind w:left="0"/>
               <w:jc w:val="center"/>
             </w:pPr>
@@ -3180,7 +3130,7 @@
           </w:tcPr>
           <w:p>
             <w:pPr>
-              <w:pStyle w:val="Prrafodelista"/>
+              <w:pStyle w:val="ListParagraph"/>
               <w:ind w:left="0"/>
               <w:jc w:val="center"/>
             </w:pPr>
@@ -3195,7 +3145,7 @@
           </w:tcPr>
           <w:p>
             <w:pPr>
-              <w:pStyle w:val="Prrafodelista"/>
+              <w:pStyle w:val="ListParagraph"/>
               <w:ind w:left="0"/>
               <w:jc w:val="center"/>
             </w:pPr>
@@ -3215,7 +3165,7 @@
           </w:tcPr>
           <w:p>
             <w:pPr>
-              <w:pStyle w:val="Prrafodelista"/>
+              <w:pStyle w:val="ListParagraph"/>
               <w:ind w:left="0"/>
             </w:pPr>
             <w:r>
@@ -3229,7 +3179,7 @@
           </w:tcPr>
           <w:p>
             <w:pPr>
-              <w:pStyle w:val="Prrafodelista"/>
+              <w:pStyle w:val="ListParagraph"/>
               <w:ind w:left="0"/>
               <w:jc w:val="center"/>
             </w:pPr>
@@ -3241,7 +3191,7 @@
           </w:tcPr>
           <w:p>
             <w:pPr>
-              <w:pStyle w:val="Prrafodelista"/>
+              <w:pStyle w:val="ListParagraph"/>
               <w:ind w:left="0"/>
               <w:jc w:val="center"/>
             </w:pPr>
@@ -3256,7 +3206,7 @@
           </w:tcPr>
           <w:p>
             <w:pPr>
-              <w:pStyle w:val="Prrafodelista"/>
+              <w:pStyle w:val="ListParagraph"/>
               <w:ind w:left="0"/>
               <w:jc w:val="center"/>
             </w:pPr>
@@ -3268,7 +3218,7 @@
           </w:tcPr>
           <w:p>
             <w:pPr>
-              <w:pStyle w:val="Prrafodelista"/>
+              <w:pStyle w:val="ListParagraph"/>
               <w:ind w:left="0"/>
               <w:jc w:val="center"/>
             </w:pPr>
@@ -3288,7 +3238,7 @@
           </w:tcPr>
           <w:p>
             <w:pPr>
-              <w:pStyle w:val="Prrafodelista"/>
+              <w:pStyle w:val="ListParagraph"/>
               <w:ind w:left="0"/>
             </w:pPr>
             <w:r>
@@ -3302,7 +3252,7 @@
           </w:tcPr>
           <w:p>
             <w:pPr>
-              <w:pStyle w:val="Prrafodelista"/>
+              <w:pStyle w:val="ListParagraph"/>
               <w:ind w:left="0"/>
               <w:jc w:val="center"/>
             </w:pPr>
@@ -3314,7 +3264,7 @@
           </w:tcPr>
           <w:p>
             <w:pPr>
-              <w:pStyle w:val="Prrafodelista"/>
+              <w:pStyle w:val="ListParagraph"/>
               <w:ind w:left="0"/>
               <w:jc w:val="center"/>
             </w:pPr>
@@ -3329,7 +3279,7 @@
           </w:tcPr>
           <w:p>
             <w:pPr>
-              <w:pStyle w:val="Prrafodelista"/>
+              <w:pStyle w:val="ListParagraph"/>
               <w:ind w:left="0"/>
               <w:jc w:val="center"/>
             </w:pPr>
@@ -3344,7 +3294,7 @@
           </w:tcPr>
           <w:p>
             <w:pPr>
-              <w:pStyle w:val="Prrafodelista"/>
+              <w:pStyle w:val="ListParagraph"/>
               <w:ind w:left="0"/>
               <w:jc w:val="center"/>
             </w:pPr>
@@ -3364,7 +3314,7 @@
           </w:tcPr>
           <w:p>
             <w:pPr>
-              <w:pStyle w:val="Prrafodelista"/>
+              <w:pStyle w:val="ListParagraph"/>
               <w:ind w:left="0"/>
             </w:pPr>
             <w:r>
@@ -3378,7 +3328,7 @@
           </w:tcPr>
           <w:p>
             <w:pPr>
-              <w:pStyle w:val="Prrafodelista"/>
+              <w:pStyle w:val="ListParagraph"/>
               <w:ind w:left="0"/>
               <w:jc w:val="center"/>
             </w:pPr>
@@ -3390,7 +3340,7 @@
           </w:tcPr>
           <w:p>
             <w:pPr>
-              <w:pStyle w:val="Prrafodelista"/>
+              <w:pStyle w:val="ListParagraph"/>
               <w:ind w:left="0"/>
               <w:jc w:val="center"/>
             </w:pPr>
@@ -3405,7 +3355,7 @@
           </w:tcPr>
           <w:p>
             <w:pPr>
-              <w:pStyle w:val="Prrafodelista"/>
+              <w:pStyle w:val="ListParagraph"/>
               <w:ind w:left="0"/>
               <w:jc w:val="center"/>
             </w:pPr>
@@ -3420,7 +3370,7 @@
           </w:tcPr>
           <w:p>
             <w:pPr>
-              <w:pStyle w:val="Prrafodelista"/>
+              <w:pStyle w:val="ListParagraph"/>
               <w:ind w:left="0"/>
               <w:jc w:val="center"/>
             </w:pPr>
@@ -3443,7 +3393,7 @@
     </w:p>
     <w:p>
       <w:pPr>
-        <w:pStyle w:val="Prrafodelista"/>
+        <w:pStyle w:val="ListParagraph"/>
         <w:numPr>
           <w:ilvl w:val="0"/>
           <w:numId w:val="4"/>
@@ -3462,12 +3412,23 @@
           <w:sz w:val="26"/>
           <w:szCs w:val="26"/>
         </w:rPr>
+        <w:lastRenderedPageBreak/>
         <w:t>Descripción del negocio de la solución</w:t>
       </w:r>
     </w:p>
     <w:p>
       <w:pPr>
-        <w:pStyle w:val="Prrafodelista"/>
+        <w:rPr>
+          <w:rFonts w:asciiTheme="majorHAnsi" w:eastAsiaTheme="majorEastAsia" w:hAnsiTheme="majorHAnsi" w:cstheme="majorBidi"/>
+          <w:color w:val="2E74B5" w:themeColor="accent1" w:themeShade="BF"/>
+          <w:sz w:val="26"/>
+          <w:szCs w:val="26"/>
+        </w:rPr>
+      </w:pPr>
+    </w:p>
+    <w:p>
+      <w:pPr>
+        <w:pStyle w:val="ListParagraph"/>
         <w:numPr>
           <w:ilvl w:val="0"/>
           <w:numId w:val="4"/>
@@ -3491,21 +3452,21 @@
     </w:p>
     <w:tbl>
       <w:tblPr>
-        <w:tblStyle w:val="Tablaconcuadrcula"/>
-        <w:tblW w:w="9689" w:type="dxa"/>
+        <w:tblStyle w:val="TableGrid"/>
+        <w:tblW w:w="9949" w:type="dxa"/>
         <w:jc w:val="center"/>
         <w:tblLayout w:type="fixed"/>
         <w:tblLook w:val="04A0" w:firstRow="1" w:lastRow="0" w:firstColumn="1" w:lastColumn="0" w:noHBand="0" w:noVBand="1"/>
       </w:tblPr>
       <w:tblGrid>
-        <w:gridCol w:w="1468"/>
+        <w:gridCol w:w="439"/>
+        <w:gridCol w:w="1418"/>
+        <w:gridCol w:w="1418"/>
+        <w:gridCol w:w="1311"/>
         <w:gridCol w:w="1134"/>
-        <w:gridCol w:w="992"/>
-        <w:gridCol w:w="992"/>
-        <w:gridCol w:w="1134"/>
-        <w:gridCol w:w="1276"/>
-        <w:gridCol w:w="1417"/>
-        <w:gridCol w:w="1276"/>
+        <w:gridCol w:w="1524"/>
+        <w:gridCol w:w="1559"/>
+        <w:gridCol w:w="1146"/>
       </w:tblGrid>
       <w:tr>
         <w:trPr>
@@ -3513,15 +3474,59 @@
         </w:trPr>
         <w:tc>
           <w:tcPr>
-            <w:tcW w:w="1468" w:type="dxa"/>
-          </w:tcPr>
-          <w:p>
-            <w:pPr>
-              <w:pStyle w:val="Prrafodelista"/>
-              <w:ind w:left="0"/>
-            </w:pPr>
-            <w:r>
-              <w:t>Nº Escenario</w:t>
+            <w:tcW w:w="439" w:type="dxa"/>
+          </w:tcPr>
+          <w:p>
+            <w:pPr>
+              <w:pStyle w:val="ListParagraph"/>
+              <w:ind w:left="0"/>
+            </w:pPr>
+            <w:r>
+              <w:t xml:space="preserve">Nº </w:t>
+            </w:r>
+          </w:p>
+        </w:tc>
+        <w:tc>
+          <w:tcPr>
+            <w:tcW w:w="1418" w:type="dxa"/>
+          </w:tcPr>
+          <w:p>
+            <w:pPr>
+              <w:pStyle w:val="ListParagraph"/>
+              <w:ind w:left="0"/>
+            </w:pPr>
+            <w:r>
+              <w:t xml:space="preserve">Fuente </w:t>
+            </w:r>
+          </w:p>
+        </w:tc>
+        <w:tc>
+          <w:tcPr>
+            <w:tcW w:w="1418" w:type="dxa"/>
+          </w:tcPr>
+          <w:p>
+            <w:pPr>
+              <w:pStyle w:val="ListParagraph"/>
+              <w:ind w:left="0"/>
+            </w:pPr>
+            <w:r>
+              <w:t>Estímulo</w:t>
+            </w:r>
+            <w:bookmarkStart w:id="0" w:name="_GoBack"/>
+            <w:bookmarkEnd w:id="0"/>
+          </w:p>
+        </w:tc>
+        <w:tc>
+          <w:tcPr>
+            <w:tcW w:w="1311" w:type="dxa"/>
+          </w:tcPr>
+          <w:p>
+            <w:pPr>
+              <w:pStyle w:val="ListParagraph"/>
+              <w:ind w:left="0"/>
+            </w:pPr>
+            <w:r>
+              <w:t>Entorno</w:t>
             </w:r>
           </w:p>
         </w:tc>
@@ -3531,49 +3536,7 @@
           </w:tcPr>
           <w:p>
             <w:pPr>
-              <w:pStyle w:val="Prrafodelista"/>
-              <w:ind w:left="0"/>
-            </w:pPr>
-            <w:r>
-              <w:t>Fuente de estímulo</w:t>
-            </w:r>
-          </w:p>
-        </w:tc>
-        <w:tc>
-          <w:tcPr>
-            <w:tcW w:w="992" w:type="dxa"/>
-          </w:tcPr>
-          <w:p>
-            <w:pPr>
-              <w:pStyle w:val="Prrafodelista"/>
-              <w:ind w:left="0"/>
-            </w:pPr>
-            <w:r>
-              <w:t>Estímulo</w:t>
-            </w:r>
-          </w:p>
-        </w:tc>
-        <w:tc>
-          <w:tcPr>
-            <w:tcW w:w="992" w:type="dxa"/>
-          </w:tcPr>
-          <w:p>
-            <w:pPr>
-              <w:pStyle w:val="Prrafodelista"/>
-              <w:ind w:left="0"/>
-            </w:pPr>
-            <w:r>
-              <w:t>Entorno</w:t>
-            </w:r>
-          </w:p>
-        </w:tc>
-        <w:tc>
-          <w:tcPr>
-            <w:tcW w:w="1134" w:type="dxa"/>
-          </w:tcPr>
-          <w:p>
-            <w:pPr>
-              <w:pStyle w:val="Prrafodelista"/>
+              <w:pStyle w:val="ListParagraph"/>
               <w:ind w:left="0"/>
             </w:pPr>
             <w:r>
@@ -3583,11 +3546,11 @@
         </w:tc>
         <w:tc>
           <w:tcPr>
-            <w:tcW w:w="1276" w:type="dxa"/>
-          </w:tcPr>
-          <w:p>
-            <w:pPr>
-              <w:pStyle w:val="Prrafodelista"/>
+            <w:tcW w:w="1524" w:type="dxa"/>
+          </w:tcPr>
+          <w:p>
+            <w:pPr>
+              <w:pStyle w:val="ListParagraph"/>
               <w:ind w:left="0"/>
             </w:pPr>
             <w:r>
@@ -3597,11 +3560,11 @@
         </w:tc>
         <w:tc>
           <w:tcPr>
-            <w:tcW w:w="1417" w:type="dxa"/>
-          </w:tcPr>
-          <w:p>
-            <w:pPr>
-              <w:pStyle w:val="Prrafodelista"/>
+            <w:tcW w:w="1559" w:type="dxa"/>
+          </w:tcPr>
+          <w:p>
+            <w:pPr>
+              <w:pStyle w:val="ListParagraph"/>
               <w:ind w:left="0"/>
             </w:pPr>
             <w:r>
@@ -3611,11 +3574,11 @@
         </w:tc>
         <w:tc>
           <w:tcPr>
-            <w:tcW w:w="1276" w:type="dxa"/>
-          </w:tcPr>
-          <w:p>
-            <w:pPr>
-              <w:pStyle w:val="Prrafodelista"/>
+            <w:tcW w:w="1146" w:type="dxa"/>
+          </w:tcPr>
+          <w:p>
+            <w:pPr>
+              <w:pStyle w:val="ListParagraph"/>
               <w:ind w:left="0"/>
             </w:pPr>
             <w:r>
@@ -3630,11 +3593,11 @@
         </w:trPr>
         <w:tc>
           <w:tcPr>
-            <w:tcW w:w="1468" w:type="dxa"/>
-          </w:tcPr>
-          <w:p>
-            <w:pPr>
-              <w:pStyle w:val="Prrafodelista"/>
+            <w:tcW w:w="439" w:type="dxa"/>
+          </w:tcPr>
+          <w:p>
+            <w:pPr>
+              <w:pStyle w:val="ListParagraph"/>
               <w:ind w:left="0"/>
             </w:pPr>
             <w:r>
@@ -3644,81 +3607,105 @@
         </w:tc>
         <w:tc>
           <w:tcPr>
+            <w:tcW w:w="1418" w:type="dxa"/>
+          </w:tcPr>
+          <w:p>
+            <w:pPr>
+              <w:pStyle w:val="ListParagraph"/>
+              <w:ind w:left="0"/>
+            </w:pPr>
+            <w:r>
+              <w:t>Operario</w:t>
+            </w:r>
+          </w:p>
+        </w:tc>
+        <w:tc>
+          <w:tcPr>
+            <w:tcW w:w="1418" w:type="dxa"/>
+          </w:tcPr>
+          <w:p>
+            <w:pPr>
+              <w:pStyle w:val="ListParagraph"/>
+              <w:ind w:left="0"/>
+            </w:pPr>
+            <w:r>
+              <w:t>Acceso a la base de datos</w:t>
+            </w:r>
+          </w:p>
+        </w:tc>
+        <w:tc>
+          <w:tcPr>
+            <w:tcW w:w="1311" w:type="dxa"/>
+          </w:tcPr>
+          <w:p>
+            <w:pPr>
+              <w:pStyle w:val="ListParagraph"/>
+              <w:ind w:left="0"/>
+            </w:pPr>
+            <w:r>
+              <w:t>Explotación</w:t>
+            </w:r>
+          </w:p>
+        </w:tc>
+        <w:tc>
+          <w:tcPr>
             <w:tcW w:w="1134" w:type="dxa"/>
           </w:tcPr>
           <w:p>
             <w:pPr>
-              <w:pStyle w:val="Prrafodelista"/>
-              <w:ind w:left="0"/>
-            </w:pPr>
-          </w:p>
-        </w:tc>
-        <w:tc>
-          <w:tcPr>
-            <w:tcW w:w="992" w:type="dxa"/>
-          </w:tcPr>
-          <w:p>
-            <w:pPr>
-              <w:pStyle w:val="Prrafodelista"/>
-              <w:ind w:left="0"/>
-            </w:pPr>
-          </w:p>
-        </w:tc>
-        <w:tc>
-          <w:tcPr>
-            <w:tcW w:w="992" w:type="dxa"/>
-          </w:tcPr>
-          <w:p>
-            <w:pPr>
-              <w:pStyle w:val="Prrafodelista"/>
-              <w:ind w:left="0"/>
-            </w:pPr>
-          </w:p>
-        </w:tc>
-        <w:tc>
-          <w:tcPr>
-            <w:tcW w:w="1134" w:type="dxa"/>
-          </w:tcPr>
-          <w:p>
-            <w:pPr>
-              <w:pStyle w:val="Prrafodelista"/>
-              <w:ind w:left="0"/>
-            </w:pPr>
-          </w:p>
-        </w:tc>
-        <w:tc>
-          <w:tcPr>
-            <w:tcW w:w="1276" w:type="dxa"/>
-          </w:tcPr>
-          <w:p>
-            <w:pPr>
-              <w:pStyle w:val="Prrafodelista"/>
-              <w:ind w:left="0"/>
-            </w:pPr>
-          </w:p>
-        </w:tc>
-        <w:tc>
-          <w:tcPr>
-            <w:tcW w:w="1417" w:type="dxa"/>
-          </w:tcPr>
-          <w:p>
-            <w:pPr>
-              <w:pStyle w:val="Prrafodelista"/>
-              <w:ind w:left="0"/>
-            </w:pPr>
-          </w:p>
-        </w:tc>
-        <w:tc>
-          <w:tcPr>
-            <w:tcW w:w="1276" w:type="dxa"/>
-          </w:tcPr>
-          <w:p>
-            <w:pPr>
-              <w:pStyle w:val="Prrafodelista"/>
-              <w:ind w:left="0"/>
-            </w:pPr>
-            <w:r>
-              <w:t>AT---</w:t>
+              <w:pStyle w:val="ListParagraph"/>
+              <w:ind w:left="0"/>
+            </w:pPr>
+            <w:r>
+              <w:t>Extracción de</w:t>
+            </w:r>
+            <w:r>
+              <w:t xml:space="preserve"> las preguntas</w:t>
+            </w:r>
+          </w:p>
+        </w:tc>
+        <w:tc>
+          <w:tcPr>
+            <w:tcW w:w="1524" w:type="dxa"/>
+          </w:tcPr>
+          <w:p>
+            <w:pPr>
+              <w:pStyle w:val="ListParagraph"/>
+              <w:ind w:left="0"/>
+            </w:pPr>
+            <w:r>
+              <w:t xml:space="preserve">Procesar las preguntas </w:t>
+            </w:r>
+            <w:r>
+              <w:t>extraídas</w:t>
+            </w:r>
+          </w:p>
+        </w:tc>
+        <w:tc>
+          <w:tcPr>
+            <w:tcW w:w="1559" w:type="dxa"/>
+          </w:tcPr>
+          <w:p>
+            <w:pPr>
+              <w:pStyle w:val="ListParagraph"/>
+              <w:ind w:left="0"/>
+            </w:pPr>
+            <w:r>
+              <w:t>Disponibilidad del sistema 24/7</w:t>
+            </w:r>
+          </w:p>
+        </w:tc>
+        <w:tc>
+          <w:tcPr>
+            <w:tcW w:w="1146" w:type="dxa"/>
+          </w:tcPr>
+          <w:p>
+            <w:pPr>
+              <w:pStyle w:val="ListParagraph"/>
+              <w:ind w:left="0"/>
+            </w:pPr>
+            <w:r>
+              <w:t>AT001</w:t>
             </w:r>
           </w:p>
         </w:tc>
@@ -3729,11 +3716,11 @@
         </w:trPr>
         <w:tc>
           <w:tcPr>
-            <w:tcW w:w="1468" w:type="dxa"/>
-          </w:tcPr>
-          <w:p>
-            <w:pPr>
-              <w:pStyle w:val="Prrafodelista"/>
+            <w:tcW w:w="439" w:type="dxa"/>
+          </w:tcPr>
+          <w:p>
+            <w:pPr>
+              <w:pStyle w:val="ListParagraph"/>
               <w:ind w:left="0"/>
             </w:pPr>
             <w:r>
@@ -3743,35 +3730,180 @@
         </w:tc>
         <w:tc>
           <w:tcPr>
+            <w:tcW w:w="1418" w:type="dxa"/>
+          </w:tcPr>
+          <w:p>
+            <w:pPr>
+              <w:pStyle w:val="ListParagraph"/>
+              <w:ind w:left="0"/>
+            </w:pPr>
+            <w:r>
+              <w:t>Cambio en la fuente de preguntas</w:t>
+            </w:r>
+          </w:p>
+        </w:tc>
+        <w:tc>
+          <w:tcPr>
+            <w:tcW w:w="1418" w:type="dxa"/>
+          </w:tcPr>
+          <w:p>
+            <w:pPr>
+              <w:pStyle w:val="ListParagraph"/>
+              <w:ind w:left="0"/>
+            </w:pPr>
+            <w:r>
+              <w:t>Nueva procedencia de los datos</w:t>
+            </w:r>
+          </w:p>
+        </w:tc>
+        <w:tc>
+          <w:tcPr>
+            <w:tcW w:w="1311" w:type="dxa"/>
+          </w:tcPr>
+          <w:p>
+            <w:pPr>
+              <w:pStyle w:val="ListParagraph"/>
+              <w:ind w:left="0"/>
+            </w:pPr>
+            <w:r>
+              <w:t>Explotación</w:t>
+            </w:r>
+            <w:r>
+              <w:t>/Desarrollo</w:t>
+            </w:r>
+          </w:p>
+        </w:tc>
+        <w:tc>
+          <w:tcPr>
             <w:tcW w:w="1134" w:type="dxa"/>
           </w:tcPr>
           <w:p>
             <w:pPr>
-              <w:pStyle w:val="Prrafodelista"/>
-              <w:ind w:left="0"/>
-            </w:pPr>
-          </w:p>
-        </w:tc>
-        <w:tc>
-          <w:tcPr>
-            <w:tcW w:w="992" w:type="dxa"/>
-          </w:tcPr>
-          <w:p>
-            <w:pPr>
-              <w:pStyle w:val="Prrafodelista"/>
-              <w:ind w:left="0"/>
-            </w:pPr>
-          </w:p>
-        </w:tc>
-        <w:tc>
-          <w:tcPr>
-            <w:tcW w:w="992" w:type="dxa"/>
-          </w:tcPr>
-          <w:p>
-            <w:pPr>
-              <w:pStyle w:val="Prrafodelista"/>
-              <w:ind w:left="0"/>
-            </w:pPr>
+              <w:pStyle w:val="ListParagraph"/>
+              <w:ind w:left="0"/>
+            </w:pPr>
+            <w:proofErr w:type="spellStart"/>
+            <w:r>
+              <w:t>Parser</w:t>
+            </w:r>
+            <w:proofErr w:type="spellEnd"/>
+          </w:p>
+        </w:tc>
+        <w:tc>
+          <w:tcPr>
+            <w:tcW w:w="1524" w:type="dxa"/>
+          </w:tcPr>
+          <w:p>
+            <w:pPr>
+              <w:pStyle w:val="ListParagraph"/>
+              <w:ind w:left="0"/>
+            </w:pPr>
+            <w:r>
+              <w:t>Las preguntas se convierten con éxito</w:t>
+            </w:r>
+          </w:p>
+        </w:tc>
+        <w:tc>
+          <w:tcPr>
+            <w:tcW w:w="1559" w:type="dxa"/>
+          </w:tcPr>
+          <w:p>
+            <w:pPr>
+              <w:pStyle w:val="ListParagraph"/>
+              <w:ind w:left="0"/>
+            </w:pPr>
+            <w:r>
+              <w:t>El índice de preguntas convertidas se mantiene</w:t>
+            </w:r>
+          </w:p>
+        </w:tc>
+        <w:tc>
+          <w:tcPr>
+            <w:tcW w:w="1146" w:type="dxa"/>
+          </w:tcPr>
+          <w:p>
+            <w:pPr>
+              <w:pStyle w:val="ListParagraph"/>
+              <w:ind w:left="0"/>
+            </w:pPr>
+            <w:r>
+              <w:t>AT</w:t>
+            </w:r>
+            <w:r>
+              <w:t>002</w:t>
+            </w:r>
+          </w:p>
+        </w:tc>
+      </w:tr>
+      <w:tr>
+        <w:trPr>
+          <w:jc w:val="center"/>
+        </w:trPr>
+        <w:tc>
+          <w:tcPr>
+            <w:tcW w:w="439" w:type="dxa"/>
+          </w:tcPr>
+          <w:p>
+            <w:pPr>
+              <w:pStyle w:val="ListParagraph"/>
+              <w:ind w:left="0"/>
+            </w:pPr>
+            <w:r>
+              <w:t>3</w:t>
+            </w:r>
+          </w:p>
+        </w:tc>
+        <w:tc>
+          <w:tcPr>
+            <w:tcW w:w="1418" w:type="dxa"/>
+          </w:tcPr>
+          <w:p>
+            <w:pPr>
+              <w:pStyle w:val="ListParagraph"/>
+              <w:ind w:left="0"/>
+            </w:pPr>
+            <w:proofErr w:type="spellStart"/>
+            <w:r>
+              <w:t>NoGame</w:t>
+            </w:r>
+            <w:proofErr w:type="spellEnd"/>
+          </w:p>
+        </w:tc>
+        <w:tc>
+          <w:tcPr>
+            <w:tcW w:w="1418" w:type="dxa"/>
+          </w:tcPr>
+          <w:p>
+            <w:pPr>
+              <w:pStyle w:val="ListParagraph"/>
+              <w:ind w:left="0"/>
+            </w:pPr>
+            <w:r>
+              <w:t>Modificación</w:t>
+            </w:r>
+            <w:r>
+              <w:t xml:space="preserve"> de la funcionalidad </w:t>
+            </w:r>
+            <w:r>
+              <w:t xml:space="preserve">interna </w:t>
+            </w:r>
+            <w:r>
+              <w:t>del sistema</w:t>
+            </w:r>
+          </w:p>
+        </w:tc>
+        <w:tc>
+          <w:tcPr>
+            <w:tcW w:w="1311" w:type="dxa"/>
+          </w:tcPr>
+          <w:p>
+            <w:pPr>
+              <w:pStyle w:val="ListParagraph"/>
+              <w:ind w:left="0"/>
+            </w:pPr>
+            <w:r>
+              <w:t>Desarrollo</w:t>
+            </w:r>
           </w:p>
         </w:tc>
         <w:tc>
@@ -3780,44 +3912,677 @@
           </w:tcPr>
           <w:p>
             <w:pPr>
-              <w:pStyle w:val="Prrafodelista"/>
-              <w:ind w:left="0"/>
-            </w:pPr>
-          </w:p>
-        </w:tc>
-        <w:tc>
-          <w:tcPr>
-            <w:tcW w:w="1276" w:type="dxa"/>
-          </w:tcPr>
-          <w:p>
-            <w:pPr>
-              <w:pStyle w:val="Prrafodelista"/>
-              <w:ind w:left="0"/>
-            </w:pPr>
-          </w:p>
-        </w:tc>
-        <w:tc>
-          <w:tcPr>
-            <w:tcW w:w="1417" w:type="dxa"/>
-          </w:tcPr>
-          <w:p>
-            <w:pPr>
-              <w:pStyle w:val="Prrafodelista"/>
-              <w:ind w:left="0"/>
-            </w:pPr>
-          </w:p>
-        </w:tc>
-        <w:tc>
-          <w:tcPr>
-            <w:tcW w:w="1276" w:type="dxa"/>
-          </w:tcPr>
-          <w:p>
-            <w:pPr>
-              <w:pStyle w:val="Prrafodelista"/>
-              <w:ind w:left="0"/>
-            </w:pPr>
-            <w:r>
-              <w:t>AT---</w:t>
+              <w:pStyle w:val="ListParagraph"/>
+              <w:ind w:left="0"/>
+            </w:pPr>
+            <w:r>
+              <w:t>Sistema</w:t>
+            </w:r>
+          </w:p>
+        </w:tc>
+        <w:tc>
+          <w:tcPr>
+            <w:tcW w:w="1524" w:type="dxa"/>
+          </w:tcPr>
+          <w:p>
+            <w:pPr>
+              <w:pStyle w:val="ListParagraph"/>
+              <w:ind w:left="0"/>
+            </w:pPr>
+            <w:r>
+              <w:t>Modificar la funcionalidad</w:t>
+            </w:r>
+            <w:r>
+              <w:t xml:space="preserve"> interna</w:t>
+            </w:r>
+            <w:r>
+              <w:t xml:space="preserve"> deseada sin alterar el normal funcionamiento del sistema</w:t>
+            </w:r>
+          </w:p>
+        </w:tc>
+        <w:tc>
+          <w:tcPr>
+            <w:tcW w:w="1559" w:type="dxa"/>
+          </w:tcPr>
+          <w:p>
+            <w:pPr>
+              <w:pStyle w:val="ListParagraph"/>
+              <w:ind w:left="0"/>
+            </w:pPr>
+            <w:r>
+              <w:t>El funcionamiento del sistema no sufre ninguna alteración y no presenta más errores que en la versión anterior</w:t>
+            </w:r>
+          </w:p>
+        </w:tc>
+        <w:tc>
+          <w:tcPr>
+            <w:tcW w:w="1146" w:type="dxa"/>
+          </w:tcPr>
+          <w:p>
+            <w:pPr>
+              <w:pStyle w:val="ListParagraph"/>
+              <w:ind w:left="0"/>
+            </w:pPr>
+            <w:r>
+              <w:t>AT</w:t>
+            </w:r>
+            <w:r>
+              <w:t>003</w:t>
+            </w:r>
+          </w:p>
+        </w:tc>
+      </w:tr>
+      <w:tr>
+        <w:trPr>
+          <w:jc w:val="center"/>
+        </w:trPr>
+        <w:tc>
+          <w:tcPr>
+            <w:tcW w:w="439" w:type="dxa"/>
+          </w:tcPr>
+          <w:p>
+            <w:pPr>
+              <w:pStyle w:val="ListParagraph"/>
+              <w:ind w:left="0"/>
+            </w:pPr>
+            <w:r>
+              <w:t>4</w:t>
+            </w:r>
+          </w:p>
+        </w:tc>
+        <w:tc>
+          <w:tcPr>
+            <w:tcW w:w="1418" w:type="dxa"/>
+          </w:tcPr>
+          <w:p>
+            <w:pPr>
+              <w:pStyle w:val="ListParagraph"/>
+              <w:ind w:left="0"/>
+            </w:pPr>
+            <w:r>
+              <w:t>Cambio en el tamaño de la batería de preguntas</w:t>
+            </w:r>
+          </w:p>
+        </w:tc>
+        <w:tc>
+          <w:tcPr>
+            <w:tcW w:w="1418" w:type="dxa"/>
+          </w:tcPr>
+          <w:p>
+            <w:pPr>
+              <w:pStyle w:val="ListParagraph"/>
+              <w:ind w:left="0"/>
+            </w:pPr>
+          </w:p>
+        </w:tc>
+        <w:tc>
+          <w:tcPr>
+            <w:tcW w:w="1311" w:type="dxa"/>
+          </w:tcPr>
+          <w:p>
+            <w:pPr>
+              <w:pStyle w:val="ListParagraph"/>
+              <w:ind w:left="0"/>
+            </w:pPr>
+            <w:r>
+              <w:t>Explotación</w:t>
+            </w:r>
+          </w:p>
+        </w:tc>
+        <w:tc>
+          <w:tcPr>
+            <w:tcW w:w="1134" w:type="dxa"/>
+          </w:tcPr>
+          <w:p>
+            <w:pPr>
+              <w:pStyle w:val="ListParagraph"/>
+              <w:ind w:left="0"/>
+            </w:pPr>
+          </w:p>
+        </w:tc>
+        <w:tc>
+          <w:tcPr>
+            <w:tcW w:w="1524" w:type="dxa"/>
+          </w:tcPr>
+          <w:p>
+            <w:pPr>
+              <w:pStyle w:val="ListParagraph"/>
+              <w:ind w:left="0"/>
+            </w:pPr>
+          </w:p>
+        </w:tc>
+        <w:tc>
+          <w:tcPr>
+            <w:tcW w:w="1559" w:type="dxa"/>
+          </w:tcPr>
+          <w:p>
+            <w:pPr>
+              <w:pStyle w:val="ListParagraph"/>
+              <w:ind w:left="0"/>
+            </w:pPr>
+          </w:p>
+        </w:tc>
+        <w:tc>
+          <w:tcPr>
+            <w:tcW w:w="1146" w:type="dxa"/>
+          </w:tcPr>
+          <w:p>
+            <w:pPr>
+              <w:pStyle w:val="ListParagraph"/>
+              <w:ind w:left="0"/>
+            </w:pPr>
+            <w:r>
+              <w:t>AT</w:t>
+            </w:r>
+          </w:p>
+        </w:tc>
+      </w:tr>
+      <w:tr>
+        <w:trPr>
+          <w:jc w:val="center"/>
+        </w:trPr>
+        <w:tc>
+          <w:tcPr>
+            <w:tcW w:w="439" w:type="dxa"/>
+          </w:tcPr>
+          <w:p>
+            <w:pPr>
+              <w:pStyle w:val="ListParagraph"/>
+              <w:ind w:left="0"/>
+            </w:pPr>
+            <w:r>
+              <w:t>5</w:t>
+            </w:r>
+          </w:p>
+        </w:tc>
+        <w:tc>
+          <w:tcPr>
+            <w:tcW w:w="1418" w:type="dxa"/>
+          </w:tcPr>
+          <w:p>
+            <w:pPr>
+              <w:pStyle w:val="ListParagraph"/>
+              <w:ind w:left="0"/>
+            </w:pPr>
+          </w:p>
+        </w:tc>
+        <w:tc>
+          <w:tcPr>
+            <w:tcW w:w="1418" w:type="dxa"/>
+          </w:tcPr>
+          <w:p>
+            <w:pPr>
+              <w:pStyle w:val="ListParagraph"/>
+              <w:ind w:left="0"/>
+            </w:pPr>
+          </w:p>
+        </w:tc>
+        <w:tc>
+          <w:tcPr>
+            <w:tcW w:w="1311" w:type="dxa"/>
+          </w:tcPr>
+          <w:p>
+            <w:pPr>
+              <w:pStyle w:val="ListParagraph"/>
+              <w:ind w:left="0"/>
+            </w:pPr>
+            <w:r>
+              <w:t>Explotación</w:t>
+            </w:r>
+          </w:p>
+        </w:tc>
+        <w:tc>
+          <w:tcPr>
+            <w:tcW w:w="1134" w:type="dxa"/>
+          </w:tcPr>
+          <w:p>
+            <w:pPr>
+              <w:pStyle w:val="ListParagraph"/>
+              <w:ind w:left="0"/>
+            </w:pPr>
+          </w:p>
+        </w:tc>
+        <w:tc>
+          <w:tcPr>
+            <w:tcW w:w="1524" w:type="dxa"/>
+          </w:tcPr>
+          <w:p>
+            <w:pPr>
+              <w:pStyle w:val="ListParagraph"/>
+              <w:ind w:left="0"/>
+            </w:pPr>
+          </w:p>
+        </w:tc>
+        <w:tc>
+          <w:tcPr>
+            <w:tcW w:w="1559" w:type="dxa"/>
+          </w:tcPr>
+          <w:p>
+            <w:pPr>
+              <w:pStyle w:val="ListParagraph"/>
+              <w:ind w:left="0"/>
+            </w:pPr>
+          </w:p>
+        </w:tc>
+        <w:tc>
+          <w:tcPr>
+            <w:tcW w:w="1146" w:type="dxa"/>
+          </w:tcPr>
+          <w:p>
+            <w:pPr>
+              <w:pStyle w:val="ListParagraph"/>
+              <w:ind w:left="0"/>
+            </w:pPr>
+            <w:r>
+              <w:t>AT</w:t>
+            </w:r>
+          </w:p>
+        </w:tc>
+      </w:tr>
+      <w:tr>
+        <w:trPr>
+          <w:jc w:val="center"/>
+        </w:trPr>
+        <w:tc>
+          <w:tcPr>
+            <w:tcW w:w="439" w:type="dxa"/>
+          </w:tcPr>
+          <w:p>
+            <w:pPr>
+              <w:pStyle w:val="ListParagraph"/>
+              <w:ind w:left="0"/>
+            </w:pPr>
+            <w:r>
+              <w:t>6</w:t>
+            </w:r>
+          </w:p>
+        </w:tc>
+        <w:tc>
+          <w:tcPr>
+            <w:tcW w:w="1418" w:type="dxa"/>
+          </w:tcPr>
+          <w:p>
+            <w:pPr>
+              <w:pStyle w:val="ListParagraph"/>
+              <w:ind w:left="0"/>
+            </w:pPr>
+          </w:p>
+        </w:tc>
+        <w:tc>
+          <w:tcPr>
+            <w:tcW w:w="1418" w:type="dxa"/>
+          </w:tcPr>
+          <w:p>
+            <w:pPr>
+              <w:pStyle w:val="ListParagraph"/>
+              <w:ind w:left="0"/>
+            </w:pPr>
+          </w:p>
+        </w:tc>
+        <w:tc>
+          <w:tcPr>
+            <w:tcW w:w="1311" w:type="dxa"/>
+          </w:tcPr>
+          <w:p>
+            <w:pPr>
+              <w:pStyle w:val="ListParagraph"/>
+              <w:ind w:left="0"/>
+            </w:pPr>
+            <w:r>
+              <w:t>Explotación</w:t>
+            </w:r>
+          </w:p>
+        </w:tc>
+        <w:tc>
+          <w:tcPr>
+            <w:tcW w:w="1134" w:type="dxa"/>
+          </w:tcPr>
+          <w:p>
+            <w:pPr>
+              <w:pStyle w:val="ListParagraph"/>
+              <w:ind w:left="0"/>
+            </w:pPr>
+          </w:p>
+        </w:tc>
+        <w:tc>
+          <w:tcPr>
+            <w:tcW w:w="1524" w:type="dxa"/>
+          </w:tcPr>
+          <w:p>
+            <w:pPr>
+              <w:pStyle w:val="ListParagraph"/>
+              <w:ind w:left="0"/>
+            </w:pPr>
+          </w:p>
+        </w:tc>
+        <w:tc>
+          <w:tcPr>
+            <w:tcW w:w="1559" w:type="dxa"/>
+          </w:tcPr>
+          <w:p>
+            <w:pPr>
+              <w:pStyle w:val="ListParagraph"/>
+              <w:ind w:left="0"/>
+            </w:pPr>
+          </w:p>
+        </w:tc>
+        <w:tc>
+          <w:tcPr>
+            <w:tcW w:w="1146" w:type="dxa"/>
+          </w:tcPr>
+          <w:p>
+            <w:pPr>
+              <w:pStyle w:val="ListParagraph"/>
+              <w:ind w:left="0"/>
+            </w:pPr>
+            <w:r>
+              <w:t>AT</w:t>
+            </w:r>
+          </w:p>
+        </w:tc>
+      </w:tr>
+      <w:tr>
+        <w:trPr>
+          <w:jc w:val="center"/>
+        </w:trPr>
+        <w:tc>
+          <w:tcPr>
+            <w:tcW w:w="439" w:type="dxa"/>
+          </w:tcPr>
+          <w:p>
+            <w:pPr>
+              <w:pStyle w:val="ListParagraph"/>
+              <w:ind w:left="0"/>
+            </w:pPr>
+            <w:r>
+              <w:t>7</w:t>
+            </w:r>
+          </w:p>
+        </w:tc>
+        <w:tc>
+          <w:tcPr>
+            <w:tcW w:w="1418" w:type="dxa"/>
+          </w:tcPr>
+          <w:p>
+            <w:pPr>
+              <w:pStyle w:val="ListParagraph"/>
+              <w:ind w:left="0"/>
+            </w:pPr>
+          </w:p>
+        </w:tc>
+        <w:tc>
+          <w:tcPr>
+            <w:tcW w:w="1418" w:type="dxa"/>
+          </w:tcPr>
+          <w:p>
+            <w:pPr>
+              <w:pStyle w:val="ListParagraph"/>
+              <w:ind w:left="0"/>
+            </w:pPr>
+          </w:p>
+        </w:tc>
+        <w:tc>
+          <w:tcPr>
+            <w:tcW w:w="1311" w:type="dxa"/>
+          </w:tcPr>
+          <w:p>
+            <w:pPr>
+              <w:pStyle w:val="ListParagraph"/>
+              <w:ind w:left="0"/>
+            </w:pPr>
+            <w:r>
+              <w:t>Explotación</w:t>
+            </w:r>
+          </w:p>
+        </w:tc>
+        <w:tc>
+          <w:tcPr>
+            <w:tcW w:w="1134" w:type="dxa"/>
+          </w:tcPr>
+          <w:p>
+            <w:pPr>
+              <w:pStyle w:val="ListParagraph"/>
+              <w:ind w:left="0"/>
+            </w:pPr>
+          </w:p>
+        </w:tc>
+        <w:tc>
+          <w:tcPr>
+            <w:tcW w:w="1524" w:type="dxa"/>
+          </w:tcPr>
+          <w:p>
+            <w:pPr>
+              <w:pStyle w:val="ListParagraph"/>
+              <w:ind w:left="0"/>
+            </w:pPr>
+          </w:p>
+        </w:tc>
+        <w:tc>
+          <w:tcPr>
+            <w:tcW w:w="1559" w:type="dxa"/>
+          </w:tcPr>
+          <w:p>
+            <w:pPr>
+              <w:pStyle w:val="ListParagraph"/>
+              <w:ind w:left="0"/>
+            </w:pPr>
+          </w:p>
+        </w:tc>
+        <w:tc>
+          <w:tcPr>
+            <w:tcW w:w="1146" w:type="dxa"/>
+          </w:tcPr>
+          <w:p>
+            <w:pPr>
+              <w:pStyle w:val="ListParagraph"/>
+              <w:ind w:left="0"/>
+            </w:pPr>
+            <w:r>
+              <w:t>AT</w:t>
+            </w:r>
+          </w:p>
+        </w:tc>
+      </w:tr>
+      <w:tr>
+        <w:trPr>
+          <w:jc w:val="center"/>
+        </w:trPr>
+        <w:tc>
+          <w:tcPr>
+            <w:tcW w:w="439" w:type="dxa"/>
+          </w:tcPr>
+          <w:p>
+            <w:pPr>
+              <w:pStyle w:val="ListParagraph"/>
+              <w:ind w:left="0"/>
+            </w:pPr>
+            <w:r>
+              <w:t>8</w:t>
+            </w:r>
+          </w:p>
+        </w:tc>
+        <w:tc>
+          <w:tcPr>
+            <w:tcW w:w="1418" w:type="dxa"/>
+          </w:tcPr>
+          <w:p>
+            <w:pPr>
+              <w:pStyle w:val="ListParagraph"/>
+              <w:ind w:left="0"/>
+            </w:pPr>
+          </w:p>
+        </w:tc>
+        <w:tc>
+          <w:tcPr>
+            <w:tcW w:w="1418" w:type="dxa"/>
+          </w:tcPr>
+          <w:p>
+            <w:pPr>
+              <w:pStyle w:val="ListParagraph"/>
+              <w:ind w:left="0"/>
+            </w:pPr>
+          </w:p>
+        </w:tc>
+        <w:tc>
+          <w:tcPr>
+            <w:tcW w:w="1311" w:type="dxa"/>
+          </w:tcPr>
+          <w:p>
+            <w:pPr>
+              <w:pStyle w:val="ListParagraph"/>
+              <w:ind w:left="0"/>
+            </w:pPr>
+            <w:r>
+              <w:t>Explotación</w:t>
+            </w:r>
+          </w:p>
+        </w:tc>
+        <w:tc>
+          <w:tcPr>
+            <w:tcW w:w="1134" w:type="dxa"/>
+          </w:tcPr>
+          <w:p>
+            <w:pPr>
+              <w:pStyle w:val="ListParagraph"/>
+              <w:ind w:left="0"/>
+            </w:pPr>
+          </w:p>
+        </w:tc>
+        <w:tc>
+          <w:tcPr>
+            <w:tcW w:w="1524" w:type="dxa"/>
+          </w:tcPr>
+          <w:p>
+            <w:pPr>
+              <w:pStyle w:val="ListParagraph"/>
+              <w:ind w:left="0"/>
+            </w:pPr>
+          </w:p>
+        </w:tc>
+        <w:tc>
+          <w:tcPr>
+            <w:tcW w:w="1559" w:type="dxa"/>
+          </w:tcPr>
+          <w:p>
+            <w:pPr>
+              <w:pStyle w:val="ListParagraph"/>
+              <w:ind w:left="0"/>
+            </w:pPr>
+          </w:p>
+        </w:tc>
+        <w:tc>
+          <w:tcPr>
+            <w:tcW w:w="1146" w:type="dxa"/>
+          </w:tcPr>
+          <w:p>
+            <w:pPr>
+              <w:pStyle w:val="ListParagraph"/>
+              <w:ind w:left="0"/>
+            </w:pPr>
+            <w:r>
+              <w:t>AT</w:t>
+            </w:r>
+          </w:p>
+        </w:tc>
+      </w:tr>
+      <w:tr>
+        <w:trPr>
+          <w:jc w:val="center"/>
+        </w:trPr>
+        <w:tc>
+          <w:tcPr>
+            <w:tcW w:w="439" w:type="dxa"/>
+          </w:tcPr>
+          <w:p>
+            <w:pPr>
+              <w:pStyle w:val="ListParagraph"/>
+              <w:ind w:left="0"/>
+            </w:pPr>
+            <w:r>
+              <w:t>9</w:t>
+            </w:r>
+          </w:p>
+        </w:tc>
+        <w:tc>
+          <w:tcPr>
+            <w:tcW w:w="1418" w:type="dxa"/>
+          </w:tcPr>
+          <w:p>
+            <w:pPr>
+              <w:pStyle w:val="ListParagraph"/>
+              <w:ind w:left="0"/>
+            </w:pPr>
+          </w:p>
+        </w:tc>
+        <w:tc>
+          <w:tcPr>
+            <w:tcW w:w="1418" w:type="dxa"/>
+          </w:tcPr>
+          <w:p>
+            <w:pPr>
+              <w:pStyle w:val="ListParagraph"/>
+              <w:ind w:left="0"/>
+            </w:pPr>
+          </w:p>
+        </w:tc>
+        <w:tc>
+          <w:tcPr>
+            <w:tcW w:w="1311" w:type="dxa"/>
+          </w:tcPr>
+          <w:p>
+            <w:pPr>
+              <w:pStyle w:val="ListParagraph"/>
+              <w:ind w:left="0"/>
+            </w:pPr>
+            <w:r>
+              <w:t>Explotación</w:t>
+            </w:r>
+          </w:p>
+        </w:tc>
+        <w:tc>
+          <w:tcPr>
+            <w:tcW w:w="1134" w:type="dxa"/>
+          </w:tcPr>
+          <w:p>
+            <w:pPr>
+              <w:pStyle w:val="ListParagraph"/>
+              <w:ind w:left="0"/>
+            </w:pPr>
+          </w:p>
+        </w:tc>
+        <w:tc>
+          <w:tcPr>
+            <w:tcW w:w="1524" w:type="dxa"/>
+          </w:tcPr>
+          <w:p>
+            <w:pPr>
+              <w:pStyle w:val="ListParagraph"/>
+              <w:ind w:left="0"/>
+            </w:pPr>
+          </w:p>
+        </w:tc>
+        <w:tc>
+          <w:tcPr>
+            <w:tcW w:w="1559" w:type="dxa"/>
+          </w:tcPr>
+          <w:p>
+            <w:pPr>
+              <w:pStyle w:val="ListParagraph"/>
+              <w:ind w:left="0"/>
+            </w:pPr>
+          </w:p>
+        </w:tc>
+        <w:tc>
+          <w:tcPr>
+            <w:tcW w:w="1146" w:type="dxa"/>
+          </w:tcPr>
+          <w:p>
+            <w:pPr>
+              <w:pStyle w:val="ListParagraph"/>
+              <w:ind w:left="0"/>
+            </w:pPr>
+            <w:r>
+              <w:t>AT</w:t>
             </w:r>
           </w:p>
         </w:tc>
@@ -3835,7 +4600,47 @@
     </w:p>
     <w:p>
       <w:pPr>
-        <w:pStyle w:val="Prrafodelista"/>
+        <w:rPr>
+          <w:rFonts w:asciiTheme="majorHAnsi" w:eastAsiaTheme="majorEastAsia" w:hAnsiTheme="majorHAnsi" w:cstheme="majorBidi"/>
+          <w:color w:val="2E74B5" w:themeColor="accent1" w:themeShade="BF"/>
+          <w:sz w:val="26"/>
+          <w:szCs w:val="26"/>
+        </w:rPr>
+      </w:pPr>
+    </w:p>
+    <w:p>
+      <w:pPr>
+        <w:rPr>
+          <w:rFonts w:asciiTheme="majorHAnsi" w:eastAsiaTheme="majorEastAsia" w:hAnsiTheme="majorHAnsi" w:cstheme="majorBidi"/>
+          <w:color w:val="2E74B5" w:themeColor="accent1" w:themeShade="BF"/>
+          <w:sz w:val="26"/>
+          <w:szCs w:val="26"/>
+        </w:rPr>
+      </w:pPr>
+    </w:p>
+    <w:p>
+      <w:pPr>
+        <w:rPr>
+          <w:rFonts w:asciiTheme="majorHAnsi" w:eastAsiaTheme="majorEastAsia" w:hAnsiTheme="majorHAnsi" w:cstheme="majorBidi"/>
+          <w:color w:val="2E74B5" w:themeColor="accent1" w:themeShade="BF"/>
+          <w:sz w:val="26"/>
+          <w:szCs w:val="26"/>
+        </w:rPr>
+      </w:pPr>
+    </w:p>
+    <w:p>
+      <w:pPr>
+        <w:rPr>
+          <w:rFonts w:asciiTheme="majorHAnsi" w:eastAsiaTheme="majorEastAsia" w:hAnsiTheme="majorHAnsi" w:cstheme="majorBidi"/>
+          <w:color w:val="2E74B5" w:themeColor="accent1" w:themeShade="BF"/>
+          <w:sz w:val="26"/>
+          <w:szCs w:val="26"/>
+        </w:rPr>
+      </w:pPr>
+    </w:p>
+    <w:p>
+      <w:pPr>
+        <w:pStyle w:val="ListParagraph"/>
         <w:numPr>
           <w:ilvl w:val="0"/>
           <w:numId w:val="4"/>
@@ -3859,7 +4664,7 @@
     </w:p>
     <w:p>
       <w:pPr>
-        <w:pStyle w:val="Ttulo3"/>
+        <w:pStyle w:val="Heading3"/>
         <w:numPr>
           <w:ilvl w:val="1"/>
           <w:numId w:val="4"/>
@@ -3872,7 +4677,7 @@
     </w:p>
     <w:p>
       <w:pPr>
-        <w:pStyle w:val="Ttulo3"/>
+        <w:pStyle w:val="Heading3"/>
         <w:numPr>
           <w:ilvl w:val="1"/>
           <w:numId w:val="4"/>
@@ -3884,7 +4689,7 @@
     </w:p>
     <w:p>
       <w:pPr>
-        <w:pStyle w:val="Ttulo3"/>
+        <w:pStyle w:val="Heading3"/>
         <w:numPr>
           <w:ilvl w:val="1"/>
           <w:numId w:val="4"/>
@@ -3896,7 +4701,7 @@
     </w:p>
     <w:p>
       <w:pPr>
-        <w:pStyle w:val="Ttulo3"/>
+        <w:pStyle w:val="Heading3"/>
         <w:numPr>
           <w:ilvl w:val="1"/>
           <w:numId w:val="4"/>
@@ -3908,7 +4713,7 @@
     </w:p>
     <w:p>
       <w:pPr>
-        <w:pStyle w:val="Ttulo3"/>
+        <w:pStyle w:val="Heading3"/>
         <w:numPr>
           <w:ilvl w:val="1"/>
           <w:numId w:val="4"/>
@@ -3959,7 +4764,7 @@
 <w:ftr xmlns:wpc="http://schemas.microsoft.com/office/word/2010/wordprocessingCanvas" xmlns:mc="http://schemas.openxmlformats.org/markup-compatibility/2006" xmlns:o="urn:schemas-microsoft-com:office:office" xmlns:r="http://schemas.openxmlformats.org/officeDocument/2006/relationships" xmlns:m="http://schemas.openxmlformats.org/officeDocument/2006/math" xmlns:v="urn:schemas-microsoft-com:vml" xmlns:wp14="http://schemas.microsoft.com/office/word/2010/wordprocessingDrawing" xmlns:wp="http://schemas.openxmlformats.org/drawingml/2006/wordprocessingDrawing" xmlns:w10="urn:schemas-microsoft-com:office:word" xmlns:w="http://schemas.openxmlformats.org/wordprocessingml/2006/main" xmlns:w14="http://schemas.microsoft.com/office/word/2010/wordml" xmlns:wpg="http://schemas.microsoft.com/office/word/2010/wordprocessingGroup" xmlns:wpi="http://schemas.microsoft.com/office/word/2010/wordprocessingInk" xmlns:wne="http://schemas.microsoft.com/office/word/2006/wordml" xmlns:wps="http://schemas.microsoft.com/office/word/2010/wordprocessingShape" mc:Ignorable="w14 wp14">
   <w:p>
     <w:pPr>
-      <w:pStyle w:val="Piedepgina"/>
+      <w:pStyle w:val="Footer"/>
       <w:jc w:val="center"/>
       <w:rPr>
         <w:i/>
@@ -4008,12 +4813,12 @@
 <w:hdr xmlns:wpc="http://schemas.microsoft.com/office/word/2010/wordprocessingCanvas" xmlns:mc="http://schemas.openxmlformats.org/markup-compatibility/2006" xmlns:o="urn:schemas-microsoft-com:office:office" xmlns:r="http://schemas.openxmlformats.org/officeDocument/2006/relationships" xmlns:m="http://schemas.openxmlformats.org/officeDocument/2006/math" xmlns:v="urn:schemas-microsoft-com:vml" xmlns:wp14="http://schemas.microsoft.com/office/word/2010/wordprocessingDrawing" xmlns:wp="http://schemas.openxmlformats.org/drawingml/2006/wordprocessingDrawing" xmlns:w10="urn:schemas-microsoft-com:office:word" xmlns:w="http://schemas.openxmlformats.org/wordprocessingml/2006/main" xmlns:w14="http://schemas.microsoft.com/office/word/2010/wordml" xmlns:wpg="http://schemas.microsoft.com/office/word/2010/wordprocessingGroup" xmlns:wpi="http://schemas.microsoft.com/office/word/2010/wordprocessingInk" xmlns:wne="http://schemas.microsoft.com/office/word/2006/wordml" xmlns:wps="http://schemas.microsoft.com/office/word/2010/wordprocessingShape" mc:Ignorable="w14 wp14">
   <w:p>
     <w:pPr>
-      <w:pStyle w:val="Encabezado"/>
+      <w:pStyle w:val="Header"/>
     </w:pPr>
     <w:r>
       <w:rPr>
         <w:noProof/>
-        <w:lang w:eastAsia="es-ES"/>
+        <w:lang w:val="en-US"/>
       </w:rPr>
       <w:drawing>
         <wp:anchor distT="0" distB="0" distL="114300" distR="114300" simplePos="0" relativeHeight="251658240" behindDoc="0" locked="0" layoutInCell="1" allowOverlap="1">
@@ -6661,11 +7466,11 @@
     <w:name w:val="Normal"/>
     <w:qFormat/>
   </w:style>
-  <w:style w:type="paragraph" w:styleId="Ttulo1">
+  <w:style w:type="paragraph" w:styleId="Heading1">
     <w:name w:val="heading 1"/>
     <w:basedOn w:val="Normal"/>
     <w:next w:val="Normal"/>
-    <w:link w:val="Ttulo1Car"/>
+    <w:link w:val="Heading1Char"/>
     <w:uiPriority w:val="9"/>
     <w:qFormat/>
     <w:rsid w:val="00D8068F"/>
@@ -6682,11 +7487,11 @@
       <w:szCs w:val="32"/>
     </w:rPr>
   </w:style>
-  <w:style w:type="paragraph" w:styleId="Ttulo2">
+  <w:style w:type="paragraph" w:styleId="Heading2">
     <w:name w:val="heading 2"/>
     <w:basedOn w:val="Normal"/>
     <w:next w:val="Normal"/>
-    <w:link w:val="Ttulo2Car"/>
+    <w:link w:val="Heading2Char"/>
     <w:uiPriority w:val="9"/>
     <w:unhideWhenUsed/>
     <w:qFormat/>
@@ -6704,11 +7509,11 @@
       <w:szCs w:val="26"/>
     </w:rPr>
   </w:style>
-  <w:style w:type="paragraph" w:styleId="Ttulo3">
+  <w:style w:type="paragraph" w:styleId="Heading3">
     <w:name w:val="heading 3"/>
     <w:basedOn w:val="Normal"/>
     <w:next w:val="Normal"/>
-    <w:link w:val="Ttulo3Car"/>
+    <w:link w:val="Heading3Char"/>
     <w:uiPriority w:val="9"/>
     <w:unhideWhenUsed/>
     <w:qFormat/>
@@ -6726,11 +7531,11 @@
       <w:szCs w:val="24"/>
     </w:rPr>
   </w:style>
-  <w:style w:type="paragraph" w:styleId="Ttulo4">
+  <w:style w:type="paragraph" w:styleId="Heading4">
     <w:name w:val="heading 4"/>
     <w:basedOn w:val="Normal"/>
     <w:next w:val="Normal"/>
-    <w:link w:val="Ttulo4Car"/>
+    <w:link w:val="Heading4Char"/>
     <w:uiPriority w:val="9"/>
     <w:unhideWhenUsed/>
     <w:qFormat/>
@@ -6750,11 +7555,11 @@
       <w:color w:val="5B9BD5" w:themeColor="accent1"/>
     </w:rPr>
   </w:style>
-  <w:style w:type="paragraph" w:styleId="Ttulo5">
+  <w:style w:type="paragraph" w:styleId="Heading5">
     <w:name w:val="heading 5"/>
     <w:basedOn w:val="Normal"/>
     <w:next w:val="Normal"/>
-    <w:link w:val="Ttulo5Car"/>
+    <w:link w:val="Heading5Char"/>
     <w:uiPriority w:val="9"/>
     <w:unhideWhenUsed/>
     <w:qFormat/>
@@ -6770,13 +7575,13 @@
       <w:color w:val="1F4D78" w:themeColor="accent1" w:themeShade="7F"/>
     </w:rPr>
   </w:style>
-  <w:style w:type="character" w:default="1" w:styleId="Fuentedeprrafopredeter">
+  <w:style w:type="character" w:default="1" w:styleId="DefaultParagraphFont">
     <w:name w:val="Default Paragraph Font"/>
     <w:uiPriority w:val="1"/>
     <w:semiHidden/>
     <w:unhideWhenUsed/>
   </w:style>
-  <w:style w:type="table" w:default="1" w:styleId="Tablanormal">
+  <w:style w:type="table" w:default="1" w:styleId="TableNormal">
     <w:name w:val="Normal Table"/>
     <w:uiPriority w:val="99"/>
     <w:semiHidden/>
@@ -6791,16 +7596,16 @@
       </w:tblCellMar>
     </w:tblPr>
   </w:style>
-  <w:style w:type="numbering" w:default="1" w:styleId="Sinlista">
+  <w:style w:type="numbering" w:default="1" w:styleId="NoList">
     <w:name w:val="No List"/>
     <w:uiPriority w:val="99"/>
     <w:semiHidden/>
     <w:unhideWhenUsed/>
   </w:style>
-  <w:style w:type="character" w:customStyle="1" w:styleId="Ttulo1Car">
-    <w:name w:val="Título 1 Car"/>
-    <w:basedOn w:val="Fuentedeprrafopredeter"/>
-    <w:link w:val="Ttulo1"/>
+  <w:style w:type="character" w:customStyle="1" w:styleId="Heading1Char">
+    <w:name w:val="Heading 1 Char"/>
+    <w:basedOn w:val="DefaultParagraphFont"/>
+    <w:link w:val="Heading1"/>
     <w:uiPriority w:val="9"/>
     <w:rsid w:val="00D8068F"/>
     <w:rPr>
@@ -6810,11 +7615,11 @@
       <w:szCs w:val="32"/>
     </w:rPr>
   </w:style>
-  <w:style w:type="paragraph" w:styleId="Citadestacada">
+  <w:style w:type="paragraph" w:styleId="IntenseQuote">
     <w:name w:val="Intense Quote"/>
     <w:basedOn w:val="Normal"/>
     <w:next w:val="Normal"/>
-    <w:link w:val="CitadestacadaCar"/>
+    <w:link w:val="IntenseQuoteChar"/>
     <w:uiPriority w:val="30"/>
     <w:qFormat/>
     <w:rsid w:val="00D8068F"/>
@@ -6833,10 +7638,10 @@
       <w:color w:val="5B9BD5" w:themeColor="accent1"/>
     </w:rPr>
   </w:style>
-  <w:style w:type="character" w:customStyle="1" w:styleId="CitadestacadaCar">
-    <w:name w:val="Cita destacada Car"/>
-    <w:basedOn w:val="Fuentedeprrafopredeter"/>
-    <w:link w:val="Citadestacada"/>
+  <w:style w:type="character" w:customStyle="1" w:styleId="IntenseQuoteChar">
+    <w:name w:val="Intense Quote Char"/>
+    <w:basedOn w:val="DefaultParagraphFont"/>
+    <w:link w:val="IntenseQuote"/>
     <w:uiPriority w:val="30"/>
     <w:rsid w:val="00D8068F"/>
     <w:rPr>
@@ -6845,7 +7650,7 @@
       <w:color w:val="5B9BD5" w:themeColor="accent1"/>
     </w:rPr>
   </w:style>
-  <w:style w:type="paragraph" w:styleId="Prrafodelista">
+  <w:style w:type="paragraph" w:styleId="ListParagraph">
     <w:name w:val="List Paragraph"/>
     <w:basedOn w:val="Normal"/>
     <w:uiPriority w:val="34"/>
@@ -6856,9 +7661,9 @@
       <w:contextualSpacing/>
     </w:pPr>
   </w:style>
-  <w:style w:type="table" w:styleId="Tablaconcuadrcula">
+  <w:style w:type="table" w:styleId="TableGrid">
     <w:name w:val="Table Grid"/>
-    <w:basedOn w:val="Tablanormal"/>
+    <w:basedOn w:val="TableNormal"/>
     <w:uiPriority w:val="39"/>
     <w:rsid w:val="00E436E0"/>
     <w:pPr>
@@ -6875,10 +7680,10 @@
       </w:tblBorders>
     </w:tblPr>
   </w:style>
-  <w:style w:type="character" w:customStyle="1" w:styleId="Ttulo2Car">
-    <w:name w:val="Título 2 Car"/>
-    <w:basedOn w:val="Fuentedeprrafopredeter"/>
-    <w:link w:val="Ttulo2"/>
+  <w:style w:type="character" w:customStyle="1" w:styleId="Heading2Char">
+    <w:name w:val="Heading 2 Char"/>
+    <w:basedOn w:val="DefaultParagraphFont"/>
+    <w:link w:val="Heading2"/>
     <w:uiPriority w:val="9"/>
     <w:rsid w:val="00540369"/>
     <w:rPr>
@@ -6888,10 +7693,10 @@
       <w:szCs w:val="26"/>
     </w:rPr>
   </w:style>
-  <w:style w:type="character" w:customStyle="1" w:styleId="Ttulo3Car">
-    <w:name w:val="Título 3 Car"/>
-    <w:basedOn w:val="Fuentedeprrafopredeter"/>
-    <w:link w:val="Ttulo3"/>
+  <w:style w:type="character" w:customStyle="1" w:styleId="Heading3Char">
+    <w:name w:val="Heading 3 Char"/>
+    <w:basedOn w:val="DefaultParagraphFont"/>
+    <w:link w:val="Heading3"/>
     <w:uiPriority w:val="9"/>
     <w:rsid w:val="00540369"/>
     <w:rPr>
@@ -6901,10 +7706,10 @@
       <w:szCs w:val="24"/>
     </w:rPr>
   </w:style>
-  <w:style w:type="paragraph" w:styleId="Encabezado">
+  <w:style w:type="paragraph" w:styleId="Header">
     <w:name w:val="header"/>
     <w:basedOn w:val="Normal"/>
-    <w:link w:val="EncabezadoCar"/>
+    <w:link w:val="HeaderChar"/>
     <w:uiPriority w:val="99"/>
     <w:unhideWhenUsed/>
     <w:rsid w:val="0036078D"/>
@@ -6916,17 +7721,17 @@
       <w:spacing w:after="0" w:line="240" w:lineRule="auto"/>
     </w:pPr>
   </w:style>
-  <w:style w:type="character" w:customStyle="1" w:styleId="EncabezadoCar">
-    <w:name w:val="Encabezado Car"/>
-    <w:basedOn w:val="Fuentedeprrafopredeter"/>
-    <w:link w:val="Encabezado"/>
+  <w:style w:type="character" w:customStyle="1" w:styleId="HeaderChar">
+    <w:name w:val="Header Char"/>
+    <w:basedOn w:val="DefaultParagraphFont"/>
+    <w:link w:val="Header"/>
     <w:uiPriority w:val="99"/>
     <w:rsid w:val="0036078D"/>
   </w:style>
-  <w:style w:type="paragraph" w:styleId="Piedepgina">
+  <w:style w:type="paragraph" w:styleId="Footer">
     <w:name w:val="footer"/>
     <w:basedOn w:val="Normal"/>
-    <w:link w:val="PiedepginaCar"/>
+    <w:link w:val="FooterChar"/>
     <w:uiPriority w:val="99"/>
     <w:unhideWhenUsed/>
     <w:rsid w:val="0036078D"/>
@@ -6938,10 +7743,10 @@
       <w:spacing w:after="0" w:line="240" w:lineRule="auto"/>
     </w:pPr>
   </w:style>
-  <w:style w:type="character" w:customStyle="1" w:styleId="PiedepginaCar">
-    <w:name w:val="Pie de página Car"/>
-    <w:basedOn w:val="Fuentedeprrafopredeter"/>
-    <w:link w:val="Piedepgina"/>
+  <w:style w:type="character" w:customStyle="1" w:styleId="FooterChar">
+    <w:name w:val="Footer Char"/>
+    <w:basedOn w:val="DefaultParagraphFont"/>
+    <w:link w:val="Footer"/>
     <w:uiPriority w:val="99"/>
     <w:rsid w:val="0036078D"/>
   </w:style>
@@ -6961,9 +7766,9 @@
       <w:szCs w:val="24"/>
     </w:rPr>
   </w:style>
-  <w:style w:type="character" w:styleId="Refdecomentario">
+  <w:style w:type="character" w:styleId="CommentReference">
     <w:name w:val="annotation reference"/>
-    <w:basedOn w:val="Fuentedeprrafopredeter"/>
+    <w:basedOn w:val="DefaultParagraphFont"/>
     <w:uiPriority w:val="99"/>
     <w:semiHidden/>
     <w:unhideWhenUsed/>
@@ -6973,10 +7778,10 @@
       <w:szCs w:val="16"/>
     </w:rPr>
   </w:style>
-  <w:style w:type="paragraph" w:styleId="Textocomentario">
+  <w:style w:type="paragraph" w:styleId="CommentText">
     <w:name w:val="annotation text"/>
     <w:basedOn w:val="Normal"/>
-    <w:link w:val="TextocomentarioCar"/>
+    <w:link w:val="CommentTextChar"/>
     <w:uiPriority w:val="99"/>
     <w:semiHidden/>
     <w:unhideWhenUsed/>
@@ -6989,10 +7794,10 @@
       <w:szCs w:val="20"/>
     </w:rPr>
   </w:style>
-  <w:style w:type="character" w:customStyle="1" w:styleId="TextocomentarioCar">
-    <w:name w:val="Texto comentario Car"/>
-    <w:basedOn w:val="Fuentedeprrafopredeter"/>
-    <w:link w:val="Textocomentario"/>
+  <w:style w:type="character" w:customStyle="1" w:styleId="CommentTextChar">
+    <w:name w:val="Comment Text Char"/>
+    <w:basedOn w:val="DefaultParagraphFont"/>
+    <w:link w:val="CommentText"/>
     <w:uiPriority w:val="99"/>
     <w:semiHidden/>
     <w:rsid w:val="00EA6887"/>
@@ -7001,11 +7806,11 @@
       <w:szCs w:val="20"/>
     </w:rPr>
   </w:style>
-  <w:style w:type="paragraph" w:styleId="Asuntodelcomentario">
+  <w:style w:type="paragraph" w:styleId="CommentSubject">
     <w:name w:val="annotation subject"/>
-    <w:basedOn w:val="Textocomentario"/>
-    <w:next w:val="Textocomentario"/>
-    <w:link w:val="AsuntodelcomentarioCar"/>
+    <w:basedOn w:val="CommentText"/>
+    <w:next w:val="CommentText"/>
+    <w:link w:val="CommentSubjectChar"/>
     <w:uiPriority w:val="99"/>
     <w:semiHidden/>
     <w:unhideWhenUsed/>
@@ -7015,10 +7820,10 @@
       <w:bCs/>
     </w:rPr>
   </w:style>
-  <w:style w:type="character" w:customStyle="1" w:styleId="AsuntodelcomentarioCar">
-    <w:name w:val="Asunto del comentario Car"/>
-    <w:basedOn w:val="TextocomentarioCar"/>
-    <w:link w:val="Asuntodelcomentario"/>
+  <w:style w:type="character" w:customStyle="1" w:styleId="CommentSubjectChar">
+    <w:name w:val="Comment Subject Char"/>
+    <w:basedOn w:val="CommentTextChar"/>
+    <w:link w:val="CommentSubject"/>
     <w:uiPriority w:val="99"/>
     <w:semiHidden/>
     <w:rsid w:val="00EA6887"/>
@@ -7029,10 +7834,10 @@
       <w:szCs w:val="20"/>
     </w:rPr>
   </w:style>
-  <w:style w:type="paragraph" w:styleId="Textodeglobo">
+  <w:style w:type="paragraph" w:styleId="BalloonText">
     <w:name w:val="Balloon Text"/>
     <w:basedOn w:val="Normal"/>
-    <w:link w:val="TextodegloboCar"/>
+    <w:link w:val="BalloonTextChar"/>
     <w:uiPriority w:val="99"/>
     <w:semiHidden/>
     <w:unhideWhenUsed/>
@@ -7046,10 +7851,10 @@
       <w:szCs w:val="16"/>
     </w:rPr>
   </w:style>
-  <w:style w:type="character" w:customStyle="1" w:styleId="TextodegloboCar">
-    <w:name w:val="Texto de globo Car"/>
-    <w:basedOn w:val="Fuentedeprrafopredeter"/>
-    <w:link w:val="Textodeglobo"/>
+  <w:style w:type="character" w:customStyle="1" w:styleId="BalloonTextChar">
+    <w:name w:val="Balloon Text Char"/>
+    <w:basedOn w:val="DefaultParagraphFont"/>
+    <w:link w:val="BalloonText"/>
     <w:uiPriority w:val="99"/>
     <w:semiHidden/>
     <w:rsid w:val="00EA6887"/>
@@ -7059,10 +7864,10 @@
       <w:szCs w:val="16"/>
     </w:rPr>
   </w:style>
-  <w:style w:type="character" w:customStyle="1" w:styleId="Ttulo4Car">
-    <w:name w:val="Título 4 Car"/>
-    <w:basedOn w:val="Fuentedeprrafopredeter"/>
-    <w:link w:val="Ttulo4"/>
+  <w:style w:type="character" w:customStyle="1" w:styleId="Heading4Char">
+    <w:name w:val="Heading 4 Char"/>
+    <w:basedOn w:val="DefaultParagraphFont"/>
+    <w:link w:val="Heading4"/>
     <w:uiPriority w:val="9"/>
     <w:rsid w:val="00E81C8B"/>
     <w:rPr>
@@ -7074,10 +7879,10 @@
       <w:color w:val="5B9BD5" w:themeColor="accent1"/>
     </w:rPr>
   </w:style>
-  <w:style w:type="character" w:customStyle="1" w:styleId="Ttulo5Car">
-    <w:name w:val="Título 5 Car"/>
-    <w:basedOn w:val="Fuentedeprrafopredeter"/>
-    <w:link w:val="Ttulo5"/>
+  <w:style w:type="character" w:customStyle="1" w:styleId="Heading5Char">
+    <w:name w:val="Heading 5 Char"/>
+    <w:basedOn w:val="DefaultParagraphFont"/>
+    <w:link w:val="Heading5"/>
     <w:uiPriority w:val="9"/>
     <w:rsid w:val="00E81C8B"/>
     <w:rPr>
@@ -7248,11 +8053,11 @@
     <w:name w:val="Normal"/>
     <w:qFormat/>
   </w:style>
-  <w:style w:type="paragraph" w:styleId="Ttulo1">
+  <w:style w:type="paragraph" w:styleId="Heading1">
     <w:name w:val="heading 1"/>
     <w:basedOn w:val="Normal"/>
     <w:next w:val="Normal"/>
-    <w:link w:val="Ttulo1Car"/>
+    <w:link w:val="Heading1Char"/>
     <w:uiPriority w:val="9"/>
     <w:qFormat/>
     <w:rsid w:val="00D8068F"/>
@@ -7269,11 +8074,11 @@
       <w:szCs w:val="32"/>
     </w:rPr>
   </w:style>
-  <w:style w:type="paragraph" w:styleId="Ttulo2">
+  <w:style w:type="paragraph" w:styleId="Heading2">
     <w:name w:val="heading 2"/>
     <w:basedOn w:val="Normal"/>
     <w:next w:val="Normal"/>
-    <w:link w:val="Ttulo2Car"/>
+    <w:link w:val="Heading2Char"/>
     <w:uiPriority w:val="9"/>
     <w:unhideWhenUsed/>
     <w:qFormat/>
@@ -7291,11 +8096,11 @@
       <w:szCs w:val="26"/>
     </w:rPr>
   </w:style>
-  <w:style w:type="paragraph" w:styleId="Ttulo3">
+  <w:style w:type="paragraph" w:styleId="Heading3">
     <w:name w:val="heading 3"/>
     <w:basedOn w:val="Normal"/>
     <w:next w:val="Normal"/>
-    <w:link w:val="Ttulo3Car"/>
+    <w:link w:val="Heading3Char"/>
     <w:uiPriority w:val="9"/>
     <w:unhideWhenUsed/>
     <w:qFormat/>
@@ -7313,11 +8118,11 @@
       <w:szCs w:val="24"/>
     </w:rPr>
   </w:style>
-  <w:style w:type="paragraph" w:styleId="Ttulo4">
+  <w:style w:type="paragraph" w:styleId="Heading4">
     <w:name w:val="heading 4"/>
     <w:basedOn w:val="Normal"/>
     <w:next w:val="Normal"/>
-    <w:link w:val="Ttulo4Car"/>
+    <w:link w:val="Heading4Char"/>
     <w:uiPriority w:val="9"/>
     <w:unhideWhenUsed/>
     <w:qFormat/>
@@ -7337,11 +8142,11 @@
       <w:color w:val="5B9BD5" w:themeColor="accent1"/>
     </w:rPr>
   </w:style>
-  <w:style w:type="paragraph" w:styleId="Ttulo5">
+  <w:style w:type="paragraph" w:styleId="Heading5">
     <w:name w:val="heading 5"/>
     <w:basedOn w:val="Normal"/>
     <w:next w:val="Normal"/>
-    <w:link w:val="Ttulo5Car"/>
+    <w:link w:val="Heading5Char"/>
     <w:uiPriority w:val="9"/>
     <w:unhideWhenUsed/>
     <w:qFormat/>
@@ -7357,13 +8162,13 @@
       <w:color w:val="1F4D78" w:themeColor="accent1" w:themeShade="7F"/>
     </w:rPr>
   </w:style>
-  <w:style w:type="character" w:default="1" w:styleId="Fuentedeprrafopredeter">
+  <w:style w:type="character" w:default="1" w:styleId="DefaultParagraphFont">
     <w:name w:val="Default Paragraph Font"/>
     <w:uiPriority w:val="1"/>
     <w:semiHidden/>
     <w:unhideWhenUsed/>
   </w:style>
-  <w:style w:type="table" w:default="1" w:styleId="Tablanormal">
+  <w:style w:type="table" w:default="1" w:styleId="TableNormal">
     <w:name w:val="Normal Table"/>
     <w:uiPriority w:val="99"/>
     <w:semiHidden/>
@@ -7378,16 +8183,16 @@
       </w:tblCellMar>
     </w:tblPr>
   </w:style>
-  <w:style w:type="numbering" w:default="1" w:styleId="Sinlista">
+  <w:style w:type="numbering" w:default="1" w:styleId="NoList">
     <w:name w:val="No List"/>
     <w:uiPriority w:val="99"/>
     <w:semiHidden/>
     <w:unhideWhenUsed/>
   </w:style>
-  <w:style w:type="character" w:customStyle="1" w:styleId="Ttulo1Car">
-    <w:name w:val="Título 1 Car"/>
-    <w:basedOn w:val="Fuentedeprrafopredeter"/>
-    <w:link w:val="Ttulo1"/>
+  <w:style w:type="character" w:customStyle="1" w:styleId="Heading1Char">
+    <w:name w:val="Heading 1 Char"/>
+    <w:basedOn w:val="DefaultParagraphFont"/>
+    <w:link w:val="Heading1"/>
     <w:uiPriority w:val="9"/>
     <w:rsid w:val="00D8068F"/>
     <w:rPr>
@@ -7397,11 +8202,11 @@
       <w:szCs w:val="32"/>
     </w:rPr>
   </w:style>
-  <w:style w:type="paragraph" w:styleId="Citadestacada">
+  <w:style w:type="paragraph" w:styleId="IntenseQuote">
     <w:name w:val="Intense Quote"/>
     <w:basedOn w:val="Normal"/>
     <w:next w:val="Normal"/>
-    <w:link w:val="CitadestacadaCar"/>
+    <w:link w:val="IntenseQuoteChar"/>
     <w:uiPriority w:val="30"/>
     <w:qFormat/>
     <w:rsid w:val="00D8068F"/>
@@ -7420,10 +8225,10 @@
       <w:color w:val="5B9BD5" w:themeColor="accent1"/>
     </w:rPr>
   </w:style>
-  <w:style w:type="character" w:customStyle="1" w:styleId="CitadestacadaCar">
-    <w:name w:val="Cita destacada Car"/>
-    <w:basedOn w:val="Fuentedeprrafopredeter"/>
-    <w:link w:val="Citadestacada"/>
+  <w:style w:type="character" w:customStyle="1" w:styleId="IntenseQuoteChar">
+    <w:name w:val="Intense Quote Char"/>
+    <w:basedOn w:val="DefaultParagraphFont"/>
+    <w:link w:val="IntenseQuote"/>
     <w:uiPriority w:val="30"/>
     <w:rsid w:val="00D8068F"/>
     <w:rPr>
@@ -7432,7 +8237,7 @@
       <w:color w:val="5B9BD5" w:themeColor="accent1"/>
     </w:rPr>
   </w:style>
-  <w:style w:type="paragraph" w:styleId="Prrafodelista">
+  <w:style w:type="paragraph" w:styleId="ListParagraph">
     <w:name w:val="List Paragraph"/>
     <w:basedOn w:val="Normal"/>
     <w:uiPriority w:val="34"/>
@@ -7443,9 +8248,9 @@
       <w:contextualSpacing/>
     </w:pPr>
   </w:style>
-  <w:style w:type="table" w:styleId="Tablaconcuadrcula">
+  <w:style w:type="table" w:styleId="TableGrid">
     <w:name w:val="Table Grid"/>
-    <w:basedOn w:val="Tablanormal"/>
+    <w:basedOn w:val="TableNormal"/>
     <w:uiPriority w:val="39"/>
     <w:rsid w:val="00E436E0"/>
     <w:pPr>
@@ -7462,10 +8267,10 @@
       </w:tblBorders>
     </w:tblPr>
   </w:style>
-  <w:style w:type="character" w:customStyle="1" w:styleId="Ttulo2Car">
-    <w:name w:val="Título 2 Car"/>
-    <w:basedOn w:val="Fuentedeprrafopredeter"/>
-    <w:link w:val="Ttulo2"/>
+  <w:style w:type="character" w:customStyle="1" w:styleId="Heading2Char">
+    <w:name w:val="Heading 2 Char"/>
+    <w:basedOn w:val="DefaultParagraphFont"/>
+    <w:link w:val="Heading2"/>
     <w:uiPriority w:val="9"/>
     <w:rsid w:val="00540369"/>
     <w:rPr>
@@ -7475,10 +8280,10 @@
       <w:szCs w:val="26"/>
     </w:rPr>
   </w:style>
-  <w:style w:type="character" w:customStyle="1" w:styleId="Ttulo3Car">
-    <w:name w:val="Título 3 Car"/>
-    <w:basedOn w:val="Fuentedeprrafopredeter"/>
-    <w:link w:val="Ttulo3"/>
+  <w:style w:type="character" w:customStyle="1" w:styleId="Heading3Char">
+    <w:name w:val="Heading 3 Char"/>
+    <w:basedOn w:val="DefaultParagraphFont"/>
+    <w:link w:val="Heading3"/>
     <w:uiPriority w:val="9"/>
     <w:rsid w:val="00540369"/>
     <w:rPr>
@@ -7488,10 +8293,10 @@
       <w:szCs w:val="24"/>
     </w:rPr>
   </w:style>
-  <w:style w:type="paragraph" w:styleId="Encabezado">
+  <w:style w:type="paragraph" w:styleId="Header">
     <w:name w:val="header"/>
     <w:basedOn w:val="Normal"/>
-    <w:link w:val="EncabezadoCar"/>
+    <w:link w:val="HeaderChar"/>
     <w:uiPriority w:val="99"/>
     <w:unhideWhenUsed/>
     <w:rsid w:val="0036078D"/>
@@ -7503,17 +8308,17 @@
       <w:spacing w:after="0" w:line="240" w:lineRule="auto"/>
     </w:pPr>
   </w:style>
-  <w:style w:type="character" w:customStyle="1" w:styleId="EncabezadoCar">
-    <w:name w:val="Encabezado Car"/>
-    <w:basedOn w:val="Fuentedeprrafopredeter"/>
-    <w:link w:val="Encabezado"/>
+  <w:style w:type="character" w:customStyle="1" w:styleId="HeaderChar">
+    <w:name w:val="Header Char"/>
+    <w:basedOn w:val="DefaultParagraphFont"/>
+    <w:link w:val="Header"/>
     <w:uiPriority w:val="99"/>
     <w:rsid w:val="0036078D"/>
   </w:style>
-  <w:style w:type="paragraph" w:styleId="Piedepgina">
+  <w:style w:type="paragraph" w:styleId="Footer">
     <w:name w:val="footer"/>
     <w:basedOn w:val="Normal"/>
-    <w:link w:val="PiedepginaCar"/>
+    <w:link w:val="FooterChar"/>
     <w:uiPriority w:val="99"/>
     <w:unhideWhenUsed/>
     <w:rsid w:val="0036078D"/>
@@ -7525,10 +8330,10 @@
       <w:spacing w:after="0" w:line="240" w:lineRule="auto"/>
     </w:pPr>
   </w:style>
-  <w:style w:type="character" w:customStyle="1" w:styleId="PiedepginaCar">
-    <w:name w:val="Pie de página Car"/>
-    <w:basedOn w:val="Fuentedeprrafopredeter"/>
-    <w:link w:val="Piedepgina"/>
+  <w:style w:type="character" w:customStyle="1" w:styleId="FooterChar">
+    <w:name w:val="Footer Char"/>
+    <w:basedOn w:val="DefaultParagraphFont"/>
+    <w:link w:val="Footer"/>
     <w:uiPriority w:val="99"/>
     <w:rsid w:val="0036078D"/>
   </w:style>
@@ -7548,9 +8353,9 @@
       <w:szCs w:val="24"/>
     </w:rPr>
   </w:style>
-  <w:style w:type="character" w:styleId="Refdecomentario">
+  <w:style w:type="character" w:styleId="CommentReference">
     <w:name w:val="annotation reference"/>
-    <w:basedOn w:val="Fuentedeprrafopredeter"/>
+    <w:basedOn w:val="DefaultParagraphFont"/>
     <w:uiPriority w:val="99"/>
     <w:semiHidden/>
     <w:unhideWhenUsed/>
@@ -7560,10 +8365,10 @@
       <w:szCs w:val="16"/>
     </w:rPr>
   </w:style>
-  <w:style w:type="paragraph" w:styleId="Textocomentario">
+  <w:style w:type="paragraph" w:styleId="CommentText">
     <w:name w:val="annotation text"/>
     <w:basedOn w:val="Normal"/>
-    <w:link w:val="TextocomentarioCar"/>
+    <w:link w:val="CommentTextChar"/>
     <w:uiPriority w:val="99"/>
     <w:semiHidden/>
     <w:unhideWhenUsed/>
@@ -7576,10 +8381,10 @@
       <w:szCs w:val="20"/>
     </w:rPr>
   </w:style>
-  <w:style w:type="character" w:customStyle="1" w:styleId="TextocomentarioCar">
-    <w:name w:val="Texto comentario Car"/>
-    <w:basedOn w:val="Fuentedeprrafopredeter"/>
-    <w:link w:val="Textocomentario"/>
+  <w:style w:type="character" w:customStyle="1" w:styleId="CommentTextChar">
+    <w:name w:val="Comment Text Char"/>
+    <w:basedOn w:val="DefaultParagraphFont"/>
+    <w:link w:val="CommentText"/>
     <w:uiPriority w:val="99"/>
     <w:semiHidden/>
     <w:rsid w:val="00EA6887"/>
@@ -7588,11 +8393,11 @@
       <w:szCs w:val="20"/>
     </w:rPr>
   </w:style>
-  <w:style w:type="paragraph" w:styleId="Asuntodelcomentario">
+  <w:style w:type="paragraph" w:styleId="CommentSubject">
     <w:name w:val="annotation subject"/>
-    <w:basedOn w:val="Textocomentario"/>
-    <w:next w:val="Textocomentario"/>
-    <w:link w:val="AsuntodelcomentarioCar"/>
+    <w:basedOn w:val="CommentText"/>
+    <w:next w:val="CommentText"/>
+    <w:link w:val="CommentSubjectChar"/>
     <w:uiPriority w:val="99"/>
     <w:semiHidden/>
     <w:unhideWhenUsed/>
@@ -7602,10 +8407,10 @@
       <w:bCs/>
     </w:rPr>
   </w:style>
-  <w:style w:type="character" w:customStyle="1" w:styleId="AsuntodelcomentarioCar">
-    <w:name w:val="Asunto del comentario Car"/>
-    <w:basedOn w:val="TextocomentarioCar"/>
-    <w:link w:val="Asuntodelcomentario"/>
+  <w:style w:type="character" w:customStyle="1" w:styleId="CommentSubjectChar">
+    <w:name w:val="Comment Subject Char"/>
+    <w:basedOn w:val="CommentTextChar"/>
+    <w:link w:val="CommentSubject"/>
     <w:uiPriority w:val="99"/>
     <w:semiHidden/>
     <w:rsid w:val="00EA6887"/>
@@ -7616,10 +8421,10 @@
       <w:szCs w:val="20"/>
     </w:rPr>
   </w:style>
-  <w:style w:type="paragraph" w:styleId="Textodeglobo">
+  <w:style w:type="paragraph" w:styleId="BalloonText">
     <w:name w:val="Balloon Text"/>
     <w:basedOn w:val="Normal"/>
-    <w:link w:val="TextodegloboCar"/>
+    <w:link w:val="BalloonTextChar"/>
     <w:uiPriority w:val="99"/>
     <w:semiHidden/>
     <w:unhideWhenUsed/>
@@ -7633,10 +8438,10 @@
       <w:szCs w:val="16"/>
     </w:rPr>
   </w:style>
-  <w:style w:type="character" w:customStyle="1" w:styleId="TextodegloboCar">
-    <w:name w:val="Texto de globo Car"/>
-    <w:basedOn w:val="Fuentedeprrafopredeter"/>
-    <w:link w:val="Textodeglobo"/>
+  <w:style w:type="character" w:customStyle="1" w:styleId="BalloonTextChar">
+    <w:name w:val="Balloon Text Char"/>
+    <w:basedOn w:val="DefaultParagraphFont"/>
+    <w:link w:val="BalloonText"/>
     <w:uiPriority w:val="99"/>
     <w:semiHidden/>
     <w:rsid w:val="00EA6887"/>
@@ -7646,10 +8451,10 @@
       <w:szCs w:val="16"/>
     </w:rPr>
   </w:style>
-  <w:style w:type="character" w:customStyle="1" w:styleId="Ttulo4Car">
-    <w:name w:val="Título 4 Car"/>
-    <w:basedOn w:val="Fuentedeprrafopredeter"/>
-    <w:link w:val="Ttulo4"/>
+  <w:style w:type="character" w:customStyle="1" w:styleId="Heading4Char">
+    <w:name w:val="Heading 4 Char"/>
+    <w:basedOn w:val="DefaultParagraphFont"/>
+    <w:link w:val="Heading4"/>
     <w:uiPriority w:val="9"/>
     <w:rsid w:val="00E81C8B"/>
     <w:rPr>
@@ -7661,10 +8466,10 @@
       <w:color w:val="5B9BD5" w:themeColor="accent1"/>
     </w:rPr>
   </w:style>
-  <w:style w:type="character" w:customStyle="1" w:styleId="Ttulo5Car">
-    <w:name w:val="Título 5 Car"/>
-    <w:basedOn w:val="Fuentedeprrafopredeter"/>
-    <w:link w:val="Ttulo5"/>
+  <w:style w:type="character" w:customStyle="1" w:styleId="Heading5Char">
+    <w:name w:val="Heading 5 Char"/>
+    <w:basedOn w:val="DefaultParagraphFont"/>
+    <w:link w:val="Heading5"/>
     <w:uiPriority w:val="9"/>
     <w:rsid w:val="00E81C8B"/>
     <w:rPr>
@@ -7930,7 +8735,7 @@
   <a:extraClrSchemeLst/>
   <a:extLst>
     <a:ext uri="{05A4C25C-085E-4340-85A3-A5531E510DB2}">
-      <thm15:themeFamily xmlns="" xmlns:thm15="http://schemas.microsoft.com/office/thememl/2012/main" name="Office Theme" id="{62F939B6-93AF-4DB8-9C6B-D6C7DFDC589F}" vid="{4A3C46E8-61CC-4603-A589-7422A47A8E4A}"/>
+      <thm15:themeFamily xmlns:thm15="http://schemas.microsoft.com/office/thememl/2012/main" xmlns="" name="Office Theme" id="{62F939B6-93AF-4DB8-9C6B-D6C7DFDC589F}" vid="{4A3C46E8-61CC-4603-A589-7422A47A8E4A}"/>
     </a:ext>
   </a:extLst>
 </a:theme>
@@ -7941,7 +8746,7 @@
 </file>
 
 <file path=customXml/itemProps1.xml><?xml version="1.0" encoding="utf-8"?>
-<ds:datastoreItem xmlns:ds="http://schemas.openxmlformats.org/officeDocument/2006/customXml" ds:itemID="{748C0B39-C687-4305-9FA0-E18631F20B84}">
+<ds:datastoreItem xmlns:ds="http://schemas.openxmlformats.org/officeDocument/2006/customXml" ds:itemID="{8DF7B4B4-FE5E-4065-AB17-07EE6D2F10F7}">
   <ds:schemaRefs>
     <ds:schemaRef ds:uri="http://schemas.openxmlformats.org/officeDocument/2006/bibliography"/>
   </ds:schemaRefs>

</xml_diff>

<commit_message>
Añadidos escenarios de calidad 5,7,8,9
</commit_message>
<xml_diff>
--- a/Documentacion/Documentacion.docx
+++ b/Documentacion/Documentacion.docx
@@ -1,6 +1,6 @@
 
 <file path=word/document.xml><?xml version="1.0" encoding="utf-8"?>
-<w:document xmlns:wpc="http://schemas.microsoft.com/office/word/2010/wordprocessingCanvas" xmlns:mc="http://schemas.openxmlformats.org/markup-compatibility/2006" xmlns:o="urn:schemas-microsoft-com:office:office" xmlns:r="http://schemas.openxmlformats.org/officeDocument/2006/relationships" xmlns:m="http://schemas.openxmlformats.org/officeDocument/2006/math" xmlns:v="urn:schemas-microsoft-com:vml" xmlns:wp14="http://schemas.microsoft.com/office/word/2010/wordprocessingDrawing" xmlns:wp="http://schemas.openxmlformats.org/drawingml/2006/wordprocessingDrawing" xmlns:w10="urn:schemas-microsoft-com:office:word" xmlns:w="http://schemas.openxmlformats.org/wordprocessingml/2006/main" xmlns:w14="http://schemas.microsoft.com/office/word/2010/wordml" xmlns:wpg="http://schemas.microsoft.com/office/word/2010/wordprocessingGroup" xmlns:wpi="http://schemas.microsoft.com/office/word/2010/wordprocessingInk" xmlns:wne="http://schemas.microsoft.com/office/word/2006/wordml" xmlns:wps="http://schemas.microsoft.com/office/word/2010/wordprocessingShape" mc:Ignorable="w14 wp14">
+<w:document xmlns:wpc="http://schemas.microsoft.com/office/word/2010/wordprocessingCanvas" xmlns:mc="http://schemas.openxmlformats.org/markup-compatibility/2006" xmlns:o="urn:schemas-microsoft-com:office:office" xmlns:r="http://schemas.openxmlformats.org/officeDocument/2006/relationships" xmlns:m="http://schemas.openxmlformats.org/officeDocument/2006/math" xmlns:v="urn:schemas-microsoft-com:vml" xmlns:wp14="http://schemas.microsoft.com/office/word/2010/wordprocessingDrawing" xmlns:wp="http://schemas.openxmlformats.org/drawingml/2006/wordprocessingDrawing" xmlns:w10="urn:schemas-microsoft-com:office:word" xmlns:w="http://schemas.openxmlformats.org/wordprocessingml/2006/main" xmlns:w14="http://schemas.microsoft.com/office/word/2010/wordml" xmlns:w15="http://schemas.microsoft.com/office/word/2012/wordml" xmlns:wpg="http://schemas.microsoft.com/office/word/2010/wordprocessingGroup" xmlns:wpi="http://schemas.microsoft.com/office/word/2010/wordprocessingInk" xmlns:wne="http://schemas.microsoft.com/office/word/2006/wordml" xmlns:wps="http://schemas.microsoft.com/office/word/2010/wordprocessingShape" mc:Ignorable="w14 w15 wp14">
   <w:body>
     <w:p>
       <w:pPr>
@@ -888,7 +888,14 @@
           <w:sz w:val="22"/>
           <w:szCs w:val="22"/>
         </w:rPr>
-        <w:t>fuente o el cambio en el funcionamiento interno de la misma.</w:t>
+        <w:t>fuente o el cambio en el fun</w:t>
+      </w:r>
+      <w:r>
+        <w:rPr>
+          <w:sz w:val="22"/>
+          <w:szCs w:val="22"/>
+        </w:rPr>
+        <w:t>cionamiento interno de la misma (como un cambio de formato de entrada y/o salida).</w:t>
       </w:r>
     </w:p>
     <w:p>
@@ -1327,6 +1334,7 @@
         </w:numPr>
       </w:pPr>
       <w:r>
+        <w:lastRenderedPageBreak/>
         <w:t>Riesgos relacionados con la solución</w:t>
       </w:r>
     </w:p>
@@ -1347,7 +1355,6 @@
         <w:rPr>
           <w:b/>
         </w:rPr>
-        <w:lastRenderedPageBreak/>
         <w:t>Detección de errores en los ficheros de entrada.</w:t>
       </w:r>
       <w:r>
@@ -1611,6 +1618,7 @@
         </w:numPr>
       </w:pPr>
       <w:r>
+        <w:lastRenderedPageBreak/>
         <w:t>Proyecto rentable, que permita ser desarrollado por el precio establecido.</w:t>
       </w:r>
     </w:p>
@@ -1623,7 +1631,6 @@
         </w:numPr>
       </w:pPr>
       <w:r>
-        <w:lastRenderedPageBreak/>
         <w:t>Mantenedores de la Información</w:t>
       </w:r>
     </w:p>
@@ -2065,7 +2072,6 @@
           <w:sz w:val="26"/>
           <w:szCs w:val="26"/>
         </w:rPr>
-        <w:lastRenderedPageBreak/>
         <w:t>Lista de atributos de calidad</w:t>
       </w:r>
     </w:p>
@@ -2077,8 +2083,8 @@
         <w:tblLook w:val="04A0" w:firstRow="1" w:lastRow="0" w:firstColumn="1" w:lastColumn="0" w:noHBand="0" w:noVBand="1"/>
       </w:tblPr>
       <w:tblGrid>
-        <w:gridCol w:w="2831"/>
-        <w:gridCol w:w="2831"/>
+        <w:gridCol w:w="1075"/>
+        <w:gridCol w:w="4587"/>
         <w:gridCol w:w="2832"/>
       </w:tblGrid>
       <w:tr>
@@ -2087,7 +2093,7 @@
         </w:trPr>
         <w:tc>
           <w:tcPr>
-            <w:tcW w:w="2831" w:type="dxa"/>
+            <w:tcW w:w="1075" w:type="dxa"/>
           </w:tcPr>
           <w:p>
             <w:pPr>
@@ -2101,7 +2107,7 @@
         </w:tc>
         <w:tc>
           <w:tcPr>
-            <w:tcW w:w="2831" w:type="dxa"/>
+            <w:tcW w:w="4587" w:type="dxa"/>
           </w:tcPr>
           <w:p>
             <w:pPr>
@@ -2134,7 +2140,7 @@
         </w:trPr>
         <w:tc>
           <w:tcPr>
-            <w:tcW w:w="2831" w:type="dxa"/>
+            <w:tcW w:w="1075" w:type="dxa"/>
           </w:tcPr>
           <w:p>
             <w:pPr>
@@ -2148,7 +2154,7 @@
         </w:tc>
         <w:tc>
           <w:tcPr>
-            <w:tcW w:w="2831" w:type="dxa"/>
+            <w:tcW w:w="4587" w:type="dxa"/>
           </w:tcPr>
           <w:p>
             <w:pPr>
@@ -2187,7 +2193,7 @@
         </w:trPr>
         <w:tc>
           <w:tcPr>
-            <w:tcW w:w="2831" w:type="dxa"/>
+            <w:tcW w:w="1075" w:type="dxa"/>
           </w:tcPr>
           <w:p>
             <w:pPr>
@@ -2201,7 +2207,7 @@
         </w:tc>
         <w:tc>
           <w:tcPr>
-            <w:tcW w:w="2831" w:type="dxa"/>
+            <w:tcW w:w="4587" w:type="dxa"/>
           </w:tcPr>
           <w:p>
             <w:pPr>
@@ -2234,7 +2240,7 @@
         </w:trPr>
         <w:tc>
           <w:tcPr>
-            <w:tcW w:w="2831" w:type="dxa"/>
+            <w:tcW w:w="1075" w:type="dxa"/>
           </w:tcPr>
           <w:p>
             <w:pPr>
@@ -2248,15 +2254,18 @@
         </w:tc>
         <w:tc>
           <w:tcPr>
-            <w:tcW w:w="2831" w:type="dxa"/>
-          </w:tcPr>
-          <w:p>
-            <w:pPr>
-              <w:pStyle w:val="ListParagraph"/>
-              <w:ind w:left="0"/>
-            </w:pPr>
-            <w:r>
-              <w:t>Facilidad de cambio del parseador o los algoritmos de este.</w:t>
+            <w:tcW w:w="4587" w:type="dxa"/>
+          </w:tcPr>
+          <w:p>
+            <w:pPr>
+              <w:pStyle w:val="ListParagraph"/>
+              <w:ind w:left="0"/>
+            </w:pPr>
+            <w:r>
+              <w:t xml:space="preserve">Facilidad de cambio del parseador o los </w:t>
+            </w:r>
+            <w:r>
+              <w:t>algoritmos de este (cambio de entrada/salida)</w:t>
             </w:r>
           </w:p>
         </w:tc>
@@ -2281,7 +2290,7 @@
         </w:trPr>
         <w:tc>
           <w:tcPr>
-            <w:tcW w:w="2831" w:type="dxa"/>
+            <w:tcW w:w="1075" w:type="dxa"/>
           </w:tcPr>
           <w:p>
             <w:pPr>
@@ -2295,7 +2304,7 @@
         </w:tc>
         <w:tc>
           <w:tcPr>
-            <w:tcW w:w="2831" w:type="dxa"/>
+            <w:tcW w:w="4587" w:type="dxa"/>
           </w:tcPr>
           <w:p>
             <w:pPr>
@@ -2328,7 +2337,7 @@
         </w:trPr>
         <w:tc>
           <w:tcPr>
-            <w:tcW w:w="2831" w:type="dxa"/>
+            <w:tcW w:w="1075" w:type="dxa"/>
           </w:tcPr>
           <w:p>
             <w:pPr>
@@ -2342,7 +2351,7 @@
         </w:tc>
         <w:tc>
           <w:tcPr>
-            <w:tcW w:w="2831" w:type="dxa"/>
+            <w:tcW w:w="4587" w:type="dxa"/>
           </w:tcPr>
           <w:p>
             <w:pPr>
@@ -2381,7 +2390,7 @@
         </w:trPr>
         <w:tc>
           <w:tcPr>
-            <w:tcW w:w="2831" w:type="dxa"/>
+            <w:tcW w:w="1075" w:type="dxa"/>
           </w:tcPr>
           <w:p>
             <w:pPr>
@@ -2395,7 +2404,7 @@
         </w:tc>
         <w:tc>
           <w:tcPr>
-            <w:tcW w:w="2831" w:type="dxa"/>
+            <w:tcW w:w="4587" w:type="dxa"/>
           </w:tcPr>
           <w:p>
             <w:pPr>
@@ -2428,7 +2437,7 @@
         </w:trPr>
         <w:tc>
           <w:tcPr>
-            <w:tcW w:w="2831" w:type="dxa"/>
+            <w:tcW w:w="1075" w:type="dxa"/>
           </w:tcPr>
           <w:p>
             <w:pPr>
@@ -2442,7 +2451,7 @@
         </w:tc>
         <w:tc>
           <w:tcPr>
-            <w:tcW w:w="2831" w:type="dxa"/>
+            <w:tcW w:w="4587" w:type="dxa"/>
           </w:tcPr>
           <w:p>
             <w:pPr>
@@ -2475,7 +2484,7 @@
         </w:trPr>
         <w:tc>
           <w:tcPr>
-            <w:tcW w:w="2831" w:type="dxa"/>
+            <w:tcW w:w="1075" w:type="dxa"/>
           </w:tcPr>
           <w:p>
             <w:pPr>
@@ -2489,15 +2498,23 @@
         </w:tc>
         <w:tc>
           <w:tcPr>
-            <w:tcW w:w="2831" w:type="dxa"/>
-          </w:tcPr>
-          <w:p>
-            <w:pPr>
-              <w:pStyle w:val="ListParagraph"/>
-              <w:ind w:left="0"/>
-            </w:pPr>
-            <w:r>
-              <w:t>Garantía de conversión correcta al formato deseado de los archivos.</w:t>
+            <w:tcW w:w="4587" w:type="dxa"/>
+          </w:tcPr>
+          <w:p>
+            <w:pPr>
+              <w:pStyle w:val="ListParagraph"/>
+              <w:ind w:left="0"/>
+            </w:pPr>
+            <w:r>
+              <w:t xml:space="preserve">Garantía de conversión correcta </w:t>
+            </w:r>
+            <w:r>
+              <w:t xml:space="preserve">y sin pérdida de datos </w:t>
+            </w:r>
+            <w:bookmarkStart w:id="0" w:name="_GoBack"/>
+            <w:bookmarkEnd w:id="0"/>
+            <w:r>
+              <w:t>al formato deseado de los archivos.</w:t>
             </w:r>
           </w:p>
         </w:tc>
@@ -2522,7 +2539,7 @@
         </w:trPr>
         <w:tc>
           <w:tcPr>
-            <w:tcW w:w="2831" w:type="dxa"/>
+            <w:tcW w:w="1075" w:type="dxa"/>
           </w:tcPr>
           <w:p>
             <w:pPr>
@@ -2536,7 +2553,7 @@
         </w:tc>
         <w:tc>
           <w:tcPr>
-            <w:tcW w:w="2831" w:type="dxa"/>
+            <w:tcW w:w="4587" w:type="dxa"/>
           </w:tcPr>
           <w:p>
             <w:pPr>
@@ -3412,7 +3429,6 @@
           <w:sz w:val="26"/>
           <w:szCs w:val="26"/>
         </w:rPr>
-        <w:lastRenderedPageBreak/>
         <w:t>Descripción del negocio de la solución</w:t>
       </w:r>
     </w:p>
@@ -3460,8 +3476,8 @@
       </w:tblPr>
       <w:tblGrid>
         <w:gridCol w:w="439"/>
-        <w:gridCol w:w="1418"/>
-        <w:gridCol w:w="1418"/>
+        <w:gridCol w:w="1274"/>
+        <w:gridCol w:w="1562"/>
         <w:gridCol w:w="1311"/>
         <w:gridCol w:w="1134"/>
         <w:gridCol w:w="1524"/>
@@ -3488,7 +3504,7 @@
         </w:tc>
         <w:tc>
           <w:tcPr>
-            <w:tcW w:w="1418" w:type="dxa"/>
+            <w:tcW w:w="1274" w:type="dxa"/>
           </w:tcPr>
           <w:p>
             <w:pPr>
@@ -3502,7 +3518,7 @@
         </w:tc>
         <w:tc>
           <w:tcPr>
-            <w:tcW w:w="1418" w:type="dxa"/>
+            <w:tcW w:w="1562" w:type="dxa"/>
           </w:tcPr>
           <w:p>
             <w:pPr>
@@ -3512,8 +3528,6 @@
             <w:r>
               <w:t>Estímulo</w:t>
             </w:r>
-            <w:bookmarkStart w:id="0" w:name="_GoBack"/>
-            <w:bookmarkEnd w:id="0"/>
           </w:p>
         </w:tc>
         <w:tc>
@@ -3607,7 +3621,7 @@
         </w:tc>
         <w:tc>
           <w:tcPr>
-            <w:tcW w:w="1418" w:type="dxa"/>
+            <w:tcW w:w="1274" w:type="dxa"/>
           </w:tcPr>
           <w:p>
             <w:pPr>
@@ -3621,15 +3635,19 @@
         </w:tc>
         <w:tc>
           <w:tcPr>
-            <w:tcW w:w="1418" w:type="dxa"/>
-          </w:tcPr>
-          <w:p>
-            <w:pPr>
-              <w:pStyle w:val="ListParagraph"/>
-              <w:ind w:left="0"/>
-            </w:pPr>
-            <w:r>
-              <w:t>Acceso a la base de datos</w:t>
+            <w:tcW w:w="1562" w:type="dxa"/>
+          </w:tcPr>
+          <w:p>
+            <w:pPr>
+              <w:pStyle w:val="ListParagraph"/>
+              <w:ind w:left="0"/>
+            </w:pPr>
+            <w:r>
+              <w:t xml:space="preserve">Acceso a la </w:t>
+            </w:r>
+            <w:r>
+              <w:lastRenderedPageBreak/>
+              <w:t>base de datos</w:t>
             </w:r>
           </w:p>
         </w:tc>
@@ -3643,6 +3661,7 @@
               <w:ind w:left="0"/>
             </w:pPr>
             <w:r>
+              <w:lastRenderedPageBreak/>
               <w:t>Explotación</w:t>
             </w:r>
           </w:p>
@@ -3657,7 +3676,11 @@
               <w:ind w:left="0"/>
             </w:pPr>
             <w:r>
-              <w:t>Extracción de</w:t>
+              <w:t>Extracció</w:t>
+            </w:r>
+            <w:r>
+              <w:lastRenderedPageBreak/>
+              <w:t>n de</w:t>
             </w:r>
             <w:r>
               <w:t xml:space="preserve"> las preguntas</w:t>
@@ -3674,7 +3697,12 @@
               <w:ind w:left="0"/>
             </w:pPr>
             <w:r>
-              <w:t xml:space="preserve">Procesar las preguntas </w:t>
+              <w:lastRenderedPageBreak/>
+              <w:t xml:space="preserve">Procesar las </w:t>
+            </w:r>
+            <w:r>
+              <w:lastRenderedPageBreak/>
+              <w:t xml:space="preserve">preguntas </w:t>
             </w:r>
             <w:r>
               <w:t>extraídas</w:t>
@@ -3691,7 +3719,12 @@
               <w:ind w:left="0"/>
             </w:pPr>
             <w:r>
-              <w:t>Disponibilidad del sistema 24/7</w:t>
+              <w:lastRenderedPageBreak/>
+              <w:t xml:space="preserve">Disponibilidad </w:t>
+            </w:r>
+            <w:r>
+              <w:lastRenderedPageBreak/>
+              <w:t>del sistema 24/7</w:t>
             </w:r>
           </w:p>
         </w:tc>
@@ -3705,6 +3738,7 @@
               <w:ind w:left="0"/>
             </w:pPr>
             <w:r>
+              <w:lastRenderedPageBreak/>
               <w:t>AT001</w:t>
             </w:r>
           </w:p>
@@ -3724,13 +3758,14 @@
               <w:ind w:left="0"/>
             </w:pPr>
             <w:r>
+              <w:lastRenderedPageBreak/>
               <w:t>2</w:t>
             </w:r>
           </w:p>
         </w:tc>
         <w:tc>
           <w:tcPr>
-            <w:tcW w:w="1418" w:type="dxa"/>
+            <w:tcW w:w="1274" w:type="dxa"/>
           </w:tcPr>
           <w:p>
             <w:pPr>
@@ -3744,7 +3779,7 @@
         </w:tc>
         <w:tc>
           <w:tcPr>
-            <w:tcW w:w="1418" w:type="dxa"/>
+            <w:tcW w:w="1562" w:type="dxa"/>
           </w:tcPr>
           <w:p>
             <w:pPr>
@@ -3855,7 +3890,7 @@
         </w:tc>
         <w:tc>
           <w:tcPr>
-            <w:tcW w:w="1418" w:type="dxa"/>
+            <w:tcW w:w="1274" w:type="dxa"/>
           </w:tcPr>
           <w:p>
             <w:pPr>
@@ -3871,7 +3906,7 @@
         </w:tc>
         <w:tc>
           <w:tcPr>
-            <w:tcW w:w="1418" w:type="dxa"/>
+            <w:tcW w:w="1562" w:type="dxa"/>
           </w:tcPr>
           <w:p>
             <w:pPr>
@@ -3992,7 +4027,7 @@
         </w:tc>
         <w:tc>
           <w:tcPr>
-            <w:tcW w:w="1418" w:type="dxa"/>
+            <w:tcW w:w="1274" w:type="dxa"/>
           </w:tcPr>
           <w:p>
             <w:pPr>
@@ -4006,7 +4041,7 @@
         </w:tc>
         <w:tc>
           <w:tcPr>
-            <w:tcW w:w="1418" w:type="dxa"/>
+            <w:tcW w:w="1562" w:type="dxa"/>
           </w:tcPr>
           <w:p>
             <w:pPr>
@@ -4097,24 +4132,30 @@
         </w:tc>
         <w:tc>
           <w:tcPr>
-            <w:tcW w:w="1418" w:type="dxa"/>
-          </w:tcPr>
-          <w:p>
-            <w:pPr>
-              <w:pStyle w:val="ListParagraph"/>
-              <w:ind w:left="0"/>
-            </w:pPr>
-          </w:p>
-        </w:tc>
-        <w:tc>
-          <w:tcPr>
-            <w:tcW w:w="1418" w:type="dxa"/>
-          </w:tcPr>
-          <w:p>
-            <w:pPr>
-              <w:pStyle w:val="ListParagraph"/>
-              <w:ind w:left="0"/>
-            </w:pPr>
+            <w:tcW w:w="1274" w:type="dxa"/>
+          </w:tcPr>
+          <w:p>
+            <w:pPr>
+              <w:pStyle w:val="ListParagraph"/>
+              <w:ind w:left="0"/>
+            </w:pPr>
+            <w:r>
+              <w:t>Operario</w:t>
+            </w:r>
+          </w:p>
+        </w:tc>
+        <w:tc>
+          <w:tcPr>
+            <w:tcW w:w="1562" w:type="dxa"/>
+          </w:tcPr>
+          <w:p>
+            <w:pPr>
+              <w:pStyle w:val="ListParagraph"/>
+              <w:ind w:left="0"/>
+            </w:pPr>
+            <w:r>
+              <w:t>Conversión de preguntas</w:t>
+            </w:r>
           </w:p>
         </w:tc>
         <w:tc>
@@ -4140,6 +4181,11 @@
               <w:pStyle w:val="ListParagraph"/>
               <w:ind w:left="0"/>
             </w:pPr>
+            <w:proofErr w:type="spellStart"/>
+            <w:r>
+              <w:t>Parser</w:t>
+            </w:r>
+            <w:proofErr w:type="spellEnd"/>
           </w:p>
         </w:tc>
         <w:tc>
@@ -4151,6 +4197,9 @@
               <w:pStyle w:val="ListParagraph"/>
               <w:ind w:left="0"/>
             </w:pPr>
+            <w:r>
+              <w:t>Conversión exitosa de preguntas</w:t>
+            </w:r>
           </w:p>
         </w:tc>
         <w:tc>
@@ -4162,6 +4211,9 @@
               <w:pStyle w:val="ListParagraph"/>
               <w:ind w:left="0"/>
             </w:pPr>
+            <w:r>
+              <w:t>Formato de salida correcto en el 100% de las preguntas válidas</w:t>
+            </w:r>
           </w:p>
         </w:tc>
         <w:tc>
@@ -4175,6 +4227,9 @@
             </w:pPr>
             <w:r>
               <w:t>AT</w:t>
+            </w:r>
+            <w:r>
+              <w:t>005</w:t>
             </w:r>
           </w:p>
         </w:tc>
@@ -4199,18 +4254,18 @@
         </w:tc>
         <w:tc>
           <w:tcPr>
-            <w:tcW w:w="1418" w:type="dxa"/>
-          </w:tcPr>
-          <w:p>
-            <w:pPr>
-              <w:pStyle w:val="ListParagraph"/>
-              <w:ind w:left="0"/>
-            </w:pPr>
-          </w:p>
-        </w:tc>
-        <w:tc>
-          <w:tcPr>
-            <w:tcW w:w="1418" w:type="dxa"/>
+            <w:tcW w:w="1274" w:type="dxa"/>
+          </w:tcPr>
+          <w:p>
+            <w:pPr>
+              <w:pStyle w:val="ListParagraph"/>
+              <w:ind w:left="0"/>
+            </w:pPr>
+          </w:p>
+        </w:tc>
+        <w:tc>
+          <w:tcPr>
+            <w:tcW w:w="1562" w:type="dxa"/>
           </w:tcPr>
           <w:p>
             <w:pPr>
@@ -4301,24 +4356,30 @@
         </w:tc>
         <w:tc>
           <w:tcPr>
-            <w:tcW w:w="1418" w:type="dxa"/>
-          </w:tcPr>
-          <w:p>
-            <w:pPr>
-              <w:pStyle w:val="ListParagraph"/>
-              <w:ind w:left="0"/>
-            </w:pPr>
-          </w:p>
-        </w:tc>
-        <w:tc>
-          <w:tcPr>
-            <w:tcW w:w="1418" w:type="dxa"/>
-          </w:tcPr>
-          <w:p>
-            <w:pPr>
-              <w:pStyle w:val="ListParagraph"/>
-              <w:ind w:left="0"/>
-            </w:pPr>
+            <w:tcW w:w="1274" w:type="dxa"/>
+          </w:tcPr>
+          <w:p>
+            <w:pPr>
+              <w:pStyle w:val="ListParagraph"/>
+              <w:ind w:left="0"/>
+            </w:pPr>
+            <w:r>
+              <w:t>Desarrolladores</w:t>
+            </w:r>
+          </w:p>
+        </w:tc>
+        <w:tc>
+          <w:tcPr>
+            <w:tcW w:w="1562" w:type="dxa"/>
+          </w:tcPr>
+          <w:p>
+            <w:pPr>
+              <w:pStyle w:val="ListParagraph"/>
+              <w:ind w:left="0"/>
+            </w:pPr>
+            <w:r>
+              <w:t>Fallo en la conversión de preguntas</w:t>
+            </w:r>
           </w:p>
         </w:tc>
         <w:tc>
@@ -4331,7 +4392,7 @@
               <w:ind w:left="0"/>
             </w:pPr>
             <w:r>
-              <w:t>Explotación</w:t>
+              <w:t>Desarrollo</w:t>
             </w:r>
           </w:p>
         </w:tc>
@@ -4344,6 +4405,11 @@
               <w:pStyle w:val="ListParagraph"/>
               <w:ind w:left="0"/>
             </w:pPr>
+            <w:proofErr w:type="spellStart"/>
+            <w:r>
+              <w:t>Parser</w:t>
+            </w:r>
+            <w:proofErr w:type="spellEnd"/>
           </w:p>
         </w:tc>
         <w:tc>
@@ -4355,6 +4421,9 @@
               <w:pStyle w:val="ListParagraph"/>
               <w:ind w:left="0"/>
             </w:pPr>
+            <w:r>
+              <w:t>Reparar errores de código fuente</w:t>
+            </w:r>
           </w:p>
         </w:tc>
         <w:tc>
@@ -4366,6 +4435,9 @@
               <w:pStyle w:val="ListParagraph"/>
               <w:ind w:left="0"/>
             </w:pPr>
+            <w:r>
+              <w:t>Tiempo de reparación bajo (&lt;1 día)</w:t>
+            </w:r>
           </w:p>
         </w:tc>
         <w:tc>
@@ -4379,6 +4451,9 @@
             </w:pPr>
             <w:r>
               <w:t>AT</w:t>
+            </w:r>
+            <w:r>
+              <w:t>007</w:t>
             </w:r>
           </w:p>
         </w:tc>
@@ -4403,24 +4478,30 @@
         </w:tc>
         <w:tc>
           <w:tcPr>
-            <w:tcW w:w="1418" w:type="dxa"/>
-          </w:tcPr>
-          <w:p>
-            <w:pPr>
-              <w:pStyle w:val="ListParagraph"/>
-              <w:ind w:left="0"/>
-            </w:pPr>
-          </w:p>
-        </w:tc>
-        <w:tc>
-          <w:tcPr>
-            <w:tcW w:w="1418" w:type="dxa"/>
-          </w:tcPr>
-          <w:p>
-            <w:pPr>
-              <w:pStyle w:val="ListParagraph"/>
-              <w:ind w:left="0"/>
-            </w:pPr>
+            <w:tcW w:w="1274" w:type="dxa"/>
+          </w:tcPr>
+          <w:p>
+            <w:pPr>
+              <w:pStyle w:val="ListParagraph"/>
+              <w:ind w:left="0"/>
+            </w:pPr>
+            <w:r>
+              <w:t>Operario</w:t>
+            </w:r>
+          </w:p>
+        </w:tc>
+        <w:tc>
+          <w:tcPr>
+            <w:tcW w:w="1562" w:type="dxa"/>
+          </w:tcPr>
+          <w:p>
+            <w:pPr>
+              <w:pStyle w:val="ListParagraph"/>
+              <w:ind w:left="0"/>
+            </w:pPr>
+            <w:r>
+              <w:t>Conversión de preguntas</w:t>
+            </w:r>
           </w:p>
         </w:tc>
         <w:tc>
@@ -4446,6 +4527,11 @@
               <w:pStyle w:val="ListParagraph"/>
               <w:ind w:left="0"/>
             </w:pPr>
+            <w:proofErr w:type="spellStart"/>
+            <w:r>
+              <w:t>Parser</w:t>
+            </w:r>
+            <w:proofErr w:type="spellEnd"/>
           </w:p>
         </w:tc>
         <w:tc>
@@ -4457,6 +4543,9 @@
               <w:pStyle w:val="ListParagraph"/>
               <w:ind w:left="0"/>
             </w:pPr>
+            <w:r>
+              <w:t>No perder información de las preguntas</w:t>
+            </w:r>
           </w:p>
         </w:tc>
         <w:tc>
@@ -4468,6 +4557,9 @@
               <w:pStyle w:val="ListParagraph"/>
               <w:ind w:left="0"/>
             </w:pPr>
+            <w:r>
+              <w:t>Se mantiene el 100% de la información de las preguntas válidas</w:t>
+            </w:r>
           </w:p>
         </w:tc>
         <w:tc>
@@ -4480,7 +4572,7 @@
               <w:ind w:left="0"/>
             </w:pPr>
             <w:r>
-              <w:t>AT</w:t>
+              <w:t>AT008</w:t>
             </w:r>
           </w:p>
         </w:tc>
@@ -4505,18 +4597,140 @@
         </w:tc>
         <w:tc>
           <w:tcPr>
-            <w:tcW w:w="1418" w:type="dxa"/>
-          </w:tcPr>
-          <w:p>
-            <w:pPr>
-              <w:pStyle w:val="ListParagraph"/>
-              <w:ind w:left="0"/>
-            </w:pPr>
-          </w:p>
-        </w:tc>
-        <w:tc>
-          <w:tcPr>
-            <w:tcW w:w="1418" w:type="dxa"/>
+            <w:tcW w:w="1274" w:type="dxa"/>
+          </w:tcPr>
+          <w:p>
+            <w:pPr>
+              <w:pStyle w:val="ListParagraph"/>
+              <w:ind w:left="0"/>
+            </w:pPr>
+            <w:r>
+              <w:t>Operario</w:t>
+            </w:r>
+          </w:p>
+        </w:tc>
+        <w:tc>
+          <w:tcPr>
+            <w:tcW w:w="1562" w:type="dxa"/>
+          </w:tcPr>
+          <w:p>
+            <w:pPr>
+              <w:pStyle w:val="ListParagraph"/>
+              <w:ind w:left="0"/>
+            </w:pPr>
+            <w:r>
+              <w:t>Uso del conversor de preguntas</w:t>
+            </w:r>
+          </w:p>
+        </w:tc>
+        <w:tc>
+          <w:tcPr>
+            <w:tcW w:w="1311" w:type="dxa"/>
+          </w:tcPr>
+          <w:p>
+            <w:pPr>
+              <w:pStyle w:val="ListParagraph"/>
+              <w:ind w:left="0"/>
+            </w:pPr>
+            <w:r>
+              <w:t>Explotación</w:t>
+            </w:r>
+          </w:p>
+        </w:tc>
+        <w:tc>
+          <w:tcPr>
+            <w:tcW w:w="1134" w:type="dxa"/>
+          </w:tcPr>
+          <w:p>
+            <w:pPr>
+              <w:pStyle w:val="ListParagraph"/>
+              <w:ind w:left="0"/>
+            </w:pPr>
+            <w:proofErr w:type="spellStart"/>
+            <w:r>
+              <w:t>Parser</w:t>
+            </w:r>
+            <w:proofErr w:type="spellEnd"/>
+          </w:p>
+        </w:tc>
+        <w:tc>
+          <w:tcPr>
+            <w:tcW w:w="1524" w:type="dxa"/>
+          </w:tcPr>
+          <w:p>
+            <w:pPr>
+              <w:pStyle w:val="ListParagraph"/>
+              <w:ind w:left="0"/>
+            </w:pPr>
+            <w:r>
+              <w:t>El operario no tiene problemas para manejarlo</w:t>
+            </w:r>
+          </w:p>
+        </w:tc>
+        <w:tc>
+          <w:tcPr>
+            <w:tcW w:w="1559" w:type="dxa"/>
+          </w:tcPr>
+          <w:p>
+            <w:pPr>
+              <w:pStyle w:val="ListParagraph"/>
+              <w:ind w:left="0"/>
+            </w:pPr>
+            <w:r>
+              <w:t>Tiempo de aprendizaje menor a 15 minutos</w:t>
+            </w:r>
+          </w:p>
+        </w:tc>
+        <w:tc>
+          <w:tcPr>
+            <w:tcW w:w="1146" w:type="dxa"/>
+          </w:tcPr>
+          <w:p>
+            <w:pPr>
+              <w:pStyle w:val="ListParagraph"/>
+              <w:ind w:left="0"/>
+            </w:pPr>
+            <w:r>
+              <w:t>AT</w:t>
+            </w:r>
+            <w:r>
+              <w:t>009</w:t>
+            </w:r>
+          </w:p>
+        </w:tc>
+      </w:tr>
+      <w:tr>
+        <w:trPr>
+          <w:jc w:val="center"/>
+        </w:trPr>
+        <w:tc>
+          <w:tcPr>
+            <w:tcW w:w="439" w:type="dxa"/>
+          </w:tcPr>
+          <w:p>
+            <w:pPr>
+              <w:pStyle w:val="ListParagraph"/>
+              <w:ind w:left="0"/>
+            </w:pPr>
+            <w:r>
+              <w:t>10</w:t>
+            </w:r>
+          </w:p>
+        </w:tc>
+        <w:tc>
+          <w:tcPr>
+            <w:tcW w:w="1274" w:type="dxa"/>
+          </w:tcPr>
+          <w:p>
+            <w:pPr>
+              <w:pStyle w:val="ListParagraph"/>
+              <w:ind w:left="0"/>
+            </w:pPr>
+          </w:p>
+        </w:tc>
+        <w:tc>
+          <w:tcPr>
+            <w:tcW w:w="1562" w:type="dxa"/>
           </w:tcPr>
           <w:p>
             <w:pPr>
@@ -4659,6 +4873,7 @@
           <w:sz w:val="26"/>
           <w:szCs w:val="26"/>
         </w:rPr>
+        <w:lastRenderedPageBreak/>
         <w:t>Vistas (incluir en todas justificación)</w:t>
       </w:r>
     </w:p>
@@ -4671,7 +4886,6 @@
         </w:numPr>
       </w:pPr>
       <w:r>
-        <w:lastRenderedPageBreak/>
         <w:t>Vista del sistema (diagrama global de componentes)</w:t>
       </w:r>
     </w:p>
@@ -4724,8 +4938,8 @@
       </w:r>
     </w:p>
     <w:sectPr>
-      <w:headerReference w:type="default" r:id="rId9"/>
-      <w:footerReference w:type="default" r:id="rId10"/>
+      <w:headerReference w:type="default" r:id="rId8"/>
+      <w:footerReference w:type="default" r:id="rId9"/>
       <w:pgSz w:w="11906" w:h="16838"/>
       <w:pgMar w:top="1417" w:right="1701" w:bottom="1417" w:left="1701" w:header="708" w:footer="708" w:gutter="0"/>
       <w:cols w:space="708"/>
@@ -4736,7 +4950,7 @@
 </file>
 
 <file path=word/endnotes.xml><?xml version="1.0" encoding="utf-8"?>
-<w:endnotes xmlns:wpc="http://schemas.microsoft.com/office/word/2010/wordprocessingCanvas" xmlns:mc="http://schemas.openxmlformats.org/markup-compatibility/2006" xmlns:o="urn:schemas-microsoft-com:office:office" xmlns:r="http://schemas.openxmlformats.org/officeDocument/2006/relationships" xmlns:m="http://schemas.openxmlformats.org/officeDocument/2006/math" xmlns:v="urn:schemas-microsoft-com:vml" xmlns:wp14="http://schemas.microsoft.com/office/word/2010/wordprocessingDrawing" xmlns:wp="http://schemas.openxmlformats.org/drawingml/2006/wordprocessingDrawing" xmlns:w10="urn:schemas-microsoft-com:office:word" xmlns:w="http://schemas.openxmlformats.org/wordprocessingml/2006/main" xmlns:w14="http://schemas.microsoft.com/office/word/2010/wordml" xmlns:wpg="http://schemas.microsoft.com/office/word/2010/wordprocessingGroup" xmlns:wpi="http://schemas.microsoft.com/office/word/2010/wordprocessingInk" xmlns:wne="http://schemas.microsoft.com/office/word/2006/wordml" xmlns:wps="http://schemas.microsoft.com/office/word/2010/wordprocessingShape" mc:Ignorable="w14 wp14">
+<w:endnotes xmlns:wpc="http://schemas.microsoft.com/office/word/2010/wordprocessingCanvas" xmlns:mc="http://schemas.openxmlformats.org/markup-compatibility/2006" xmlns:o="urn:schemas-microsoft-com:office:office" xmlns:r="http://schemas.openxmlformats.org/officeDocument/2006/relationships" xmlns:m="http://schemas.openxmlformats.org/officeDocument/2006/math" xmlns:v="urn:schemas-microsoft-com:vml" xmlns:wp14="http://schemas.microsoft.com/office/word/2010/wordprocessingDrawing" xmlns:wp="http://schemas.openxmlformats.org/drawingml/2006/wordprocessingDrawing" xmlns:w10="urn:schemas-microsoft-com:office:word" xmlns:w="http://schemas.openxmlformats.org/wordprocessingml/2006/main" xmlns:w14="http://schemas.microsoft.com/office/word/2010/wordml" xmlns:w15="http://schemas.microsoft.com/office/word/2012/wordml" xmlns:wpg="http://schemas.microsoft.com/office/word/2010/wordprocessingGroup" xmlns:wpi="http://schemas.microsoft.com/office/word/2010/wordprocessingInk" xmlns:wne="http://schemas.microsoft.com/office/word/2006/wordml" xmlns:wps="http://schemas.microsoft.com/office/word/2010/wordprocessingShape" mc:Ignorable="w14 w15 wp14">
   <w:endnote w:type="separator" w:id="-1">
     <w:p>
       <w:pPr>
@@ -4761,7 +4975,7 @@
 </file>
 
 <file path=word/footer1.xml><?xml version="1.0" encoding="utf-8"?>
-<w:ftr xmlns:wpc="http://schemas.microsoft.com/office/word/2010/wordprocessingCanvas" xmlns:mc="http://schemas.openxmlformats.org/markup-compatibility/2006" xmlns:o="urn:schemas-microsoft-com:office:office" xmlns:r="http://schemas.openxmlformats.org/officeDocument/2006/relationships" xmlns:m="http://schemas.openxmlformats.org/officeDocument/2006/math" xmlns:v="urn:schemas-microsoft-com:vml" xmlns:wp14="http://schemas.microsoft.com/office/word/2010/wordprocessingDrawing" xmlns:wp="http://schemas.openxmlformats.org/drawingml/2006/wordprocessingDrawing" xmlns:w10="urn:schemas-microsoft-com:office:word" xmlns:w="http://schemas.openxmlformats.org/wordprocessingml/2006/main" xmlns:w14="http://schemas.microsoft.com/office/word/2010/wordml" xmlns:wpg="http://schemas.microsoft.com/office/word/2010/wordprocessingGroup" xmlns:wpi="http://schemas.microsoft.com/office/word/2010/wordprocessingInk" xmlns:wne="http://schemas.microsoft.com/office/word/2006/wordml" xmlns:wps="http://schemas.microsoft.com/office/word/2010/wordprocessingShape" mc:Ignorable="w14 wp14">
+<w:ftr xmlns:wpc="http://schemas.microsoft.com/office/word/2010/wordprocessingCanvas" xmlns:mc="http://schemas.openxmlformats.org/markup-compatibility/2006" xmlns:o="urn:schemas-microsoft-com:office:office" xmlns:r="http://schemas.openxmlformats.org/officeDocument/2006/relationships" xmlns:m="http://schemas.openxmlformats.org/officeDocument/2006/math" xmlns:v="urn:schemas-microsoft-com:vml" xmlns:wp14="http://schemas.microsoft.com/office/word/2010/wordprocessingDrawing" xmlns:wp="http://schemas.openxmlformats.org/drawingml/2006/wordprocessingDrawing" xmlns:w10="urn:schemas-microsoft-com:office:word" xmlns:w="http://schemas.openxmlformats.org/wordprocessingml/2006/main" xmlns:w14="http://schemas.microsoft.com/office/word/2010/wordml" xmlns:w15="http://schemas.microsoft.com/office/word/2012/wordml" xmlns:wpg="http://schemas.microsoft.com/office/word/2010/wordprocessingGroup" xmlns:wpi="http://schemas.microsoft.com/office/word/2010/wordprocessingInk" xmlns:wne="http://schemas.microsoft.com/office/word/2006/wordml" xmlns:wps="http://schemas.microsoft.com/office/word/2010/wordprocessingShape" mc:Ignorable="w14 w15 wp14">
   <w:p>
     <w:pPr>
       <w:pStyle w:val="Footer"/>
@@ -4785,7 +4999,7 @@
 </file>
 
 <file path=word/footnotes.xml><?xml version="1.0" encoding="utf-8"?>
-<w:footnotes xmlns:wpc="http://schemas.microsoft.com/office/word/2010/wordprocessingCanvas" xmlns:mc="http://schemas.openxmlformats.org/markup-compatibility/2006" xmlns:o="urn:schemas-microsoft-com:office:office" xmlns:r="http://schemas.openxmlformats.org/officeDocument/2006/relationships" xmlns:m="http://schemas.openxmlformats.org/officeDocument/2006/math" xmlns:v="urn:schemas-microsoft-com:vml" xmlns:wp14="http://schemas.microsoft.com/office/word/2010/wordprocessingDrawing" xmlns:wp="http://schemas.openxmlformats.org/drawingml/2006/wordprocessingDrawing" xmlns:w10="urn:schemas-microsoft-com:office:word" xmlns:w="http://schemas.openxmlformats.org/wordprocessingml/2006/main" xmlns:w14="http://schemas.microsoft.com/office/word/2010/wordml" xmlns:wpg="http://schemas.microsoft.com/office/word/2010/wordprocessingGroup" xmlns:wpi="http://schemas.microsoft.com/office/word/2010/wordprocessingInk" xmlns:wne="http://schemas.microsoft.com/office/word/2006/wordml" xmlns:wps="http://schemas.microsoft.com/office/word/2010/wordprocessingShape" mc:Ignorable="w14 wp14">
+<w:footnotes xmlns:wpc="http://schemas.microsoft.com/office/word/2010/wordprocessingCanvas" xmlns:mc="http://schemas.openxmlformats.org/markup-compatibility/2006" xmlns:o="urn:schemas-microsoft-com:office:office" xmlns:r="http://schemas.openxmlformats.org/officeDocument/2006/relationships" xmlns:m="http://schemas.openxmlformats.org/officeDocument/2006/math" xmlns:v="urn:schemas-microsoft-com:vml" xmlns:wp14="http://schemas.microsoft.com/office/word/2010/wordprocessingDrawing" xmlns:wp="http://schemas.openxmlformats.org/drawingml/2006/wordprocessingDrawing" xmlns:w10="urn:schemas-microsoft-com:office:word" xmlns:w="http://schemas.openxmlformats.org/wordprocessingml/2006/main" xmlns:w14="http://schemas.microsoft.com/office/word/2010/wordml" xmlns:w15="http://schemas.microsoft.com/office/word/2012/wordml" xmlns:wpg="http://schemas.microsoft.com/office/word/2010/wordprocessingGroup" xmlns:wpi="http://schemas.microsoft.com/office/word/2010/wordprocessingInk" xmlns:wne="http://schemas.microsoft.com/office/word/2006/wordml" xmlns:wps="http://schemas.microsoft.com/office/word/2010/wordprocessingShape" mc:Ignorable="w14 w15 wp14">
   <w:footnote w:type="separator" w:id="-1">
     <w:p>
       <w:pPr>
@@ -4810,7 +5024,7 @@
 </file>
 
 <file path=word/header1.xml><?xml version="1.0" encoding="utf-8"?>
-<w:hdr xmlns:wpc="http://schemas.microsoft.com/office/word/2010/wordprocessingCanvas" xmlns:mc="http://schemas.openxmlformats.org/markup-compatibility/2006" xmlns:o="urn:schemas-microsoft-com:office:office" xmlns:r="http://schemas.openxmlformats.org/officeDocument/2006/relationships" xmlns:m="http://schemas.openxmlformats.org/officeDocument/2006/math" xmlns:v="urn:schemas-microsoft-com:vml" xmlns:wp14="http://schemas.microsoft.com/office/word/2010/wordprocessingDrawing" xmlns:wp="http://schemas.openxmlformats.org/drawingml/2006/wordprocessingDrawing" xmlns:w10="urn:schemas-microsoft-com:office:word" xmlns:w="http://schemas.openxmlformats.org/wordprocessingml/2006/main" xmlns:w14="http://schemas.microsoft.com/office/word/2010/wordml" xmlns:wpg="http://schemas.microsoft.com/office/word/2010/wordprocessingGroup" xmlns:wpi="http://schemas.microsoft.com/office/word/2010/wordprocessingInk" xmlns:wne="http://schemas.microsoft.com/office/word/2006/wordml" xmlns:wps="http://schemas.microsoft.com/office/word/2010/wordprocessingShape" mc:Ignorable="w14 wp14">
+<w:hdr xmlns:wpc="http://schemas.microsoft.com/office/word/2010/wordprocessingCanvas" xmlns:mc="http://schemas.openxmlformats.org/markup-compatibility/2006" xmlns:o="urn:schemas-microsoft-com:office:office" xmlns:r="http://schemas.openxmlformats.org/officeDocument/2006/relationships" xmlns:m="http://schemas.openxmlformats.org/officeDocument/2006/math" xmlns:v="urn:schemas-microsoft-com:vml" xmlns:wp14="http://schemas.microsoft.com/office/word/2010/wordprocessingDrawing" xmlns:wp="http://schemas.openxmlformats.org/drawingml/2006/wordprocessingDrawing" xmlns:w10="urn:schemas-microsoft-com:office:word" xmlns:w="http://schemas.openxmlformats.org/wordprocessingml/2006/main" xmlns:w14="http://schemas.microsoft.com/office/word/2010/wordml" xmlns:w15="http://schemas.microsoft.com/office/word/2012/wordml" xmlns:wpg="http://schemas.microsoft.com/office/word/2010/wordprocessingGroup" xmlns:wpi="http://schemas.microsoft.com/office/word/2010/wordprocessingInk" xmlns:wne="http://schemas.microsoft.com/office/word/2006/wordml" xmlns:wps="http://schemas.microsoft.com/office/word/2010/wordprocessingShape" mc:Ignorable="w14 w15 wp14">
   <w:p>
     <w:pPr>
       <w:pStyle w:val="Header"/>
@@ -4818,7 +5032,7 @@
     <w:r>
       <w:rPr>
         <w:noProof/>
-        <w:lang w:val="en-US"/>
+        <w:lang w:eastAsia="es-ES"/>
       </w:rPr>
       <w:drawing>
         <wp:anchor distT="0" distB="0" distL="114300" distR="114300" simplePos="0" relativeHeight="251658240" behindDoc="0" locked="0" layoutInCell="1" allowOverlap="1">
@@ -4896,7 +5110,7 @@
 </file>
 
 <file path=word/numbering.xml><?xml version="1.0" encoding="utf-8"?>
-<w:numbering xmlns:wpc="http://schemas.microsoft.com/office/word/2010/wordprocessingCanvas" xmlns:mc="http://schemas.openxmlformats.org/markup-compatibility/2006" xmlns:o="urn:schemas-microsoft-com:office:office" xmlns:r="http://schemas.openxmlformats.org/officeDocument/2006/relationships" xmlns:m="http://schemas.openxmlformats.org/officeDocument/2006/math" xmlns:v="urn:schemas-microsoft-com:vml" xmlns:wp14="http://schemas.microsoft.com/office/word/2010/wordprocessingDrawing" xmlns:wp="http://schemas.openxmlformats.org/drawingml/2006/wordprocessingDrawing" xmlns:w10="urn:schemas-microsoft-com:office:word" xmlns:w="http://schemas.openxmlformats.org/wordprocessingml/2006/main" xmlns:w14="http://schemas.microsoft.com/office/word/2010/wordml" xmlns:wpg="http://schemas.microsoft.com/office/word/2010/wordprocessingGroup" xmlns:wpi="http://schemas.microsoft.com/office/word/2010/wordprocessingInk" xmlns:wne="http://schemas.microsoft.com/office/word/2006/wordml" xmlns:wps="http://schemas.microsoft.com/office/word/2010/wordprocessingShape" mc:Ignorable="w14 wp14">
+<w:numbering xmlns:wpc="http://schemas.microsoft.com/office/word/2010/wordprocessingCanvas" xmlns:mc="http://schemas.openxmlformats.org/markup-compatibility/2006" xmlns:o="urn:schemas-microsoft-com:office:office" xmlns:r="http://schemas.openxmlformats.org/officeDocument/2006/relationships" xmlns:m="http://schemas.openxmlformats.org/officeDocument/2006/math" xmlns:v="urn:schemas-microsoft-com:vml" xmlns:wp14="http://schemas.microsoft.com/office/word/2010/wordprocessingDrawing" xmlns:wp="http://schemas.openxmlformats.org/drawingml/2006/wordprocessingDrawing" xmlns:w10="urn:schemas-microsoft-com:office:word" xmlns:w="http://schemas.openxmlformats.org/wordprocessingml/2006/main" xmlns:w14="http://schemas.microsoft.com/office/word/2010/wordml" xmlns:w15="http://schemas.microsoft.com/office/word/2012/wordml" xmlns:wpg="http://schemas.microsoft.com/office/word/2010/wordprocessingGroup" xmlns:wpi="http://schemas.microsoft.com/office/word/2010/wordprocessingInk" xmlns:wne="http://schemas.microsoft.com/office/word/2006/wordml" xmlns:wps="http://schemas.microsoft.com/office/word/2010/wordprocessingShape" mc:Ignorable="w14 w15 wp14">
   <w:abstractNum w:abstractNumId="0">
     <w:nsid w:val="040550B5"/>
     <w:multiLevelType w:val="hybridMultilevel"/>
@@ -7307,7 +7521,7 @@
 </file>
 
 <file path=word/styles.xml><?xml version="1.0" encoding="utf-8"?>
-<w:styles xmlns:mc="http://schemas.openxmlformats.org/markup-compatibility/2006" xmlns:r="http://schemas.openxmlformats.org/officeDocument/2006/relationships" xmlns:w="http://schemas.openxmlformats.org/wordprocessingml/2006/main" xmlns:w14="http://schemas.microsoft.com/office/word/2010/wordml" mc:Ignorable="w14">
+<w:styles xmlns:mc="http://schemas.openxmlformats.org/markup-compatibility/2006" xmlns:r="http://schemas.openxmlformats.org/officeDocument/2006/relationships" xmlns:w="http://schemas.openxmlformats.org/wordprocessingml/2006/main" xmlns:w14="http://schemas.microsoft.com/office/word/2010/wordml" xmlns:w15="http://schemas.microsoft.com/office/word/2012/wordml" mc:Ignorable="w14 w15">
   <w:docDefaults>
     <w:rPrDefault>
       <w:rPr>
@@ -7323,731 +7537,378 @@
       </w:pPr>
     </w:pPrDefault>
   </w:docDefaults>
-  <w:latentStyles w:defLockedState="0" w:defUIPriority="99" w:defSemiHidden="1" w:defUnhideWhenUsed="1" w:defQFormat="0" w:count="267">
-    <w:lsdException w:name="Normal" w:semiHidden="0" w:uiPriority="0" w:unhideWhenUsed="0" w:qFormat="1"/>
-    <w:lsdException w:name="heading 1" w:semiHidden="0" w:uiPriority="9" w:unhideWhenUsed="0" w:qFormat="1"/>
-    <w:lsdException w:name="heading 2" w:uiPriority="9" w:qFormat="1"/>
-    <w:lsdException w:name="heading 3" w:uiPriority="9" w:qFormat="1"/>
-    <w:lsdException w:name="heading 4" w:uiPriority="9" w:qFormat="1"/>
-    <w:lsdException w:name="heading 5" w:uiPriority="9" w:qFormat="1"/>
-    <w:lsdException w:name="heading 6" w:uiPriority="9" w:qFormat="1"/>
-    <w:lsdException w:name="heading 7" w:uiPriority="9" w:qFormat="1"/>
-    <w:lsdException w:name="heading 8" w:uiPriority="9" w:qFormat="1"/>
-    <w:lsdException w:name="heading 9" w:uiPriority="9" w:qFormat="1"/>
-    <w:lsdException w:name="toc 1" w:uiPriority="39"/>
-    <w:lsdException w:name="toc 2" w:uiPriority="39"/>
-    <w:lsdException w:name="toc 3" w:uiPriority="39"/>
-    <w:lsdException w:name="toc 4" w:uiPriority="39"/>
-    <w:lsdException w:name="toc 5" w:uiPriority="39"/>
-    <w:lsdException w:name="toc 6" w:uiPriority="39"/>
-    <w:lsdException w:name="toc 7" w:uiPriority="39"/>
-    <w:lsdException w:name="toc 8" w:uiPriority="39"/>
-    <w:lsdException w:name="toc 9" w:uiPriority="39"/>
-    <w:lsdException w:name="caption" w:uiPriority="35" w:qFormat="1"/>
-    <w:lsdException w:name="Title" w:semiHidden="0" w:uiPriority="10" w:unhideWhenUsed="0" w:qFormat="1"/>
-    <w:lsdException w:name="Default Paragraph Font" w:uiPriority="1"/>
-    <w:lsdException w:name="Subtitle" w:semiHidden="0" w:uiPriority="11" w:unhideWhenUsed="0" w:qFormat="1"/>
-    <w:lsdException w:name="Strong" w:semiHidden="0" w:uiPriority="22" w:unhideWhenUsed="0" w:qFormat="1"/>
-    <w:lsdException w:name="Emphasis" w:semiHidden="0" w:uiPriority="20" w:unhideWhenUsed="0" w:qFormat="1"/>
-    <w:lsdException w:name="Table Grid" w:semiHidden="0" w:uiPriority="39" w:unhideWhenUsed="0"/>
-    <w:lsdException w:name="Placeholder Text" w:unhideWhenUsed="0"/>
-    <w:lsdException w:name="No Spacing" w:semiHidden="0" w:uiPriority="1" w:unhideWhenUsed="0" w:qFormat="1"/>
-    <w:lsdException w:name="Light Shading" w:semiHidden="0" w:uiPriority="60" w:unhideWhenUsed="0"/>
-    <w:lsdException w:name="Light List" w:semiHidden="0" w:uiPriority="61" w:unhideWhenUsed="0"/>
-    <w:lsdException w:name="Light Grid" w:semiHidden="0" w:uiPriority="62" w:unhideWhenUsed="0"/>
-    <w:lsdException w:name="Medium Shading 1" w:semiHidden="0" w:uiPriority="63" w:unhideWhenUsed="0"/>
-    <w:lsdException w:name="Medium Shading 2" w:semiHidden="0" w:uiPriority="64" w:unhideWhenUsed="0"/>
-    <w:lsdException w:name="Medium List 1" w:semiHidden="0" w:uiPriority="65" w:unhideWhenUsed="0"/>
-    <w:lsdException w:name="Medium List 2" w:semiHidden="0" w:uiPriority="66" w:unhideWhenUsed="0"/>
-    <w:lsdException w:name="Medium Grid 1" w:semiHidden="0" w:uiPriority="67" w:unhideWhenUsed="0"/>
-    <w:lsdException w:name="Medium Grid 2" w:semiHidden="0" w:uiPriority="68" w:unhideWhenUsed="0"/>
-    <w:lsdException w:name="Medium Grid 3" w:semiHidden="0" w:uiPriority="69" w:unhideWhenUsed="0"/>
-    <w:lsdException w:name="Dark List" w:semiHidden="0" w:uiPriority="70" w:unhideWhenUsed="0"/>
-    <w:lsdException w:name="Colorful Shading" w:semiHidden="0" w:uiPriority="71" w:unhideWhenUsed="0"/>
-    <w:lsdException w:name="Colorful List" w:semiHidden="0" w:uiPriority="72" w:unhideWhenUsed="0"/>
-    <w:lsdException w:name="Colorful Grid" w:semiHidden="0" w:uiPriority="73" w:unhideWhenUsed="0"/>
-    <w:lsdException w:name="Light Shading Accent 1" w:semiHidden="0" w:uiPriority="60" w:unhideWhenUsed="0"/>
-    <w:lsdException w:name="Light List Accent 1" w:semiHidden="0" w:uiPriority="61" w:unhideWhenUsed="0"/>
-    <w:lsdException w:name="Light Grid Accent 1" w:semiHidden="0" w:uiPriority="62" w:unhideWhenUsed="0"/>
-    <w:lsdException w:name="Medium Shading 1 Accent 1" w:semiHidden="0" w:uiPriority="63" w:unhideWhenUsed="0"/>
-    <w:lsdException w:name="Medium Shading 2 Accent 1" w:semiHidden="0" w:uiPriority="64" w:unhideWhenUsed="0"/>
-    <w:lsdException w:name="Medium List 1 Accent 1" w:semiHidden="0" w:uiPriority="65" w:unhideWhenUsed="0"/>
-    <w:lsdException w:name="Revision" w:unhideWhenUsed="0"/>
-    <w:lsdException w:name="List Paragraph" w:semiHidden="0" w:uiPriority="34" w:unhideWhenUsed="0" w:qFormat="1"/>
-    <w:lsdException w:name="Quote" w:semiHidden="0" w:uiPriority="29" w:unhideWhenUsed="0" w:qFormat="1"/>
-    <w:lsdException w:name="Intense Quote" w:semiHidden="0" w:uiPriority="30" w:unhideWhenUsed="0" w:qFormat="1"/>
-    <w:lsdException w:name="Medium List 2 Accent 1" w:semiHidden="0" w:uiPriority="66" w:unhideWhenUsed="0"/>
-    <w:lsdException w:name="Medium Grid 1 Accent 1" w:semiHidden="0" w:uiPriority="67" w:unhideWhenUsed="0"/>
-    <w:lsdException w:name="Medium Grid 2 Accent 1" w:semiHidden="0" w:uiPriority="68" w:unhideWhenUsed="0"/>
-    <w:lsdException w:name="Medium Grid 3 Accent 1" w:semiHidden="0" w:uiPriority="69" w:unhideWhenUsed="0"/>
-    <w:lsdException w:name="Dark List Accent 1" w:semiHidden="0" w:uiPriority="70" w:unhideWhenUsed="0"/>
-    <w:lsdException w:name="Colorful Shading Accent 1" w:semiHidden="0" w:uiPriority="71" w:unhideWhenUsed="0"/>
-    <w:lsdException w:name="Colorful List Accent 1" w:semiHidden="0" w:uiPriority="72" w:unhideWhenUsed="0"/>
-    <w:lsdException w:name="Colorful Grid Accent 1" w:semiHidden="0" w:uiPriority="73" w:unhideWhenUsed="0"/>
-    <w:lsdException w:name="Light Shading Accent 2" w:semiHidden="0" w:uiPriority="60" w:unhideWhenUsed="0"/>
-    <w:lsdException w:name="Light List Accent 2" w:semiHidden="0" w:uiPriority="61" w:unhideWhenUsed="0"/>
-    <w:lsdException w:name="Light Grid Accent 2" w:semiHidden="0" w:uiPriority="62" w:unhideWhenUsed="0"/>
-    <w:lsdException w:name="Medium Shading 1 Accent 2" w:semiHidden="0" w:uiPriority="63" w:unhideWhenUsed="0"/>
-    <w:lsdException w:name="Medium Shading 2 Accent 2" w:semiHidden="0" w:uiPriority="64" w:unhideWhenUsed="0"/>
-    <w:lsdException w:name="Medium List 1 Accent 2" w:semiHidden="0" w:uiPriority="65" w:unhideWhenUsed="0"/>
-    <w:lsdException w:name="Medium List 2 Accent 2" w:semiHidden="0" w:uiPriority="66" w:unhideWhenUsed="0"/>
-    <w:lsdException w:name="Medium Grid 1 Accent 2" w:semiHidden="0" w:uiPriority="67" w:unhideWhenUsed="0"/>
-    <w:lsdException w:name="Medium Grid 2 Accent 2" w:semiHidden="0" w:uiPriority="68" w:unhideWhenUsed="0"/>
-    <w:lsdException w:name="Medium Grid 3 Accent 2" w:semiHidden="0" w:uiPriority="69" w:unhideWhenUsed="0"/>
-    <w:lsdException w:name="Dark List Accent 2" w:semiHidden="0" w:uiPriority="70" w:unhideWhenUsed="0"/>
-    <w:lsdException w:name="Colorful Shading Accent 2" w:semiHidden="0" w:uiPriority="71" w:unhideWhenUsed="0"/>
-    <w:lsdException w:name="Colorful List Accent 2" w:semiHidden="0" w:uiPriority="72" w:unhideWhenUsed="0"/>
-    <w:lsdException w:name="Colorful Grid Accent 2" w:semiHidden="0" w:uiPriority="73" w:unhideWhenUsed="0"/>
-    <w:lsdException w:name="Light Shading Accent 3" w:semiHidden="0" w:uiPriority="60" w:unhideWhenUsed="0"/>
-    <w:lsdException w:name="Light List Accent 3" w:semiHidden="0" w:uiPriority="61" w:unhideWhenUsed="0"/>
-    <w:lsdException w:name="Light Grid Accent 3" w:semiHidden="0" w:uiPriority="62" w:unhideWhenUsed="0"/>
-    <w:lsdException w:name="Medium Shading 1 Accent 3" w:semiHidden="0" w:uiPriority="63" w:unhideWhenUsed="0"/>
-    <w:lsdException w:name="Medium Shading 2 Accent 3" w:semiHidden="0" w:uiPriority="64" w:unhideWhenUsed="0"/>
-    <w:lsdException w:name="Medium List 1 Accent 3" w:semiHidden="0" w:uiPriority="65" w:unhideWhenUsed="0"/>
-    <w:lsdException w:name="Medium List 2 Accent 3" w:semiHidden="0" w:uiPriority="66" w:unhideWhenUsed="0"/>
-    <w:lsdException w:name="Medium Grid 1 Accent 3" w:semiHidden="0" w:uiPriority="67" w:unhideWhenUsed="0"/>
-    <w:lsdException w:name="Medium Grid 2 Accent 3" w:semiHidden="0" w:uiPriority="68" w:unhideWhenUsed="0"/>
-    <w:lsdException w:name="Medium Grid 3 Accent 3" w:semiHidden="0" w:uiPriority="69" w:unhideWhenUsed="0"/>
-    <w:lsdException w:name="Dark List Accent 3" w:semiHidden="0" w:uiPriority="70" w:unhideWhenUsed="0"/>
-    <w:lsdException w:name="Colorful Shading Accent 3" w:semiHidden="0" w:uiPriority="71" w:unhideWhenUsed="0"/>
-    <w:lsdException w:name="Colorful List Accent 3" w:semiHidden="0" w:uiPriority="72" w:unhideWhenUsed="0"/>
-    <w:lsdException w:name="Colorful Grid Accent 3" w:semiHidden="0" w:uiPriority="73" w:unhideWhenUsed="0"/>
-    <w:lsdException w:name="Light Shading Accent 4" w:semiHidden="0" w:uiPriority="60" w:unhideWhenUsed="0"/>
-    <w:lsdException w:name="Light List Accent 4" w:semiHidden="0" w:uiPriority="61" w:unhideWhenUsed="0"/>
-    <w:lsdException w:name="Light Grid Accent 4" w:semiHidden="0" w:uiPriority="62" w:unhideWhenUsed="0"/>
-    <w:lsdException w:name="Medium Shading 1 Accent 4" w:semiHidden="0" w:uiPriority="63" w:unhideWhenUsed="0"/>
-    <w:lsdException w:name="Medium Shading 2 Accent 4" w:semiHidden="0" w:uiPriority="64" w:unhideWhenUsed="0"/>
-    <w:lsdException w:name="Medium List 1 Accent 4" w:semiHidden="0" w:uiPriority="65" w:unhideWhenUsed="0"/>
-    <w:lsdException w:name="Medium List 2 Accent 4" w:semiHidden="0" w:uiPriority="66" w:unhideWhenUsed="0"/>
-    <w:lsdException w:name="Medium Grid 1 Accent 4" w:semiHidden="0" w:uiPriority="67" w:unhideWhenUsed="0"/>
-    <w:lsdException w:name="Medium Grid 2 Accent 4" w:semiHidden="0" w:uiPriority="68" w:unhideWhenUsed="0"/>
-    <w:lsdException w:name="Medium Grid 3 Accent 4" w:semiHidden="0" w:uiPriority="69" w:unhideWhenUsed="0"/>
-    <w:lsdException w:name="Dark List Accent 4" w:semiHidden="0" w:uiPriority="70" w:unhideWhenUsed="0"/>
-    <w:lsdException w:name="Colorful Shading Accent 4" w:semiHidden="0" w:uiPriority="71" w:unhideWhenUsed="0"/>
-    <w:lsdException w:name="Colorful List Accent 4" w:semiHidden="0" w:uiPriority="72" w:unhideWhenUsed="0"/>
-    <w:lsdException w:name="Colorful Grid Accent 4" w:semiHidden="0" w:uiPriority="73" w:unhideWhenUsed="0"/>
-    <w:lsdException w:name="Light Shading Accent 5" w:semiHidden="0" w:uiPriority="60" w:unhideWhenUsed="0"/>
-    <w:lsdException w:name="Light List Accent 5" w:semiHidden="0" w:uiPriority="61" w:unhideWhenUsed="0"/>
-    <w:lsdException w:name="Light Grid Accent 5" w:semiHidden="0" w:uiPriority="62" w:unhideWhenUsed="0"/>
-    <w:lsdException w:name="Medium Shading 1 Accent 5" w:semiHidden="0" w:uiPriority="63" w:unhideWhenUsed="0"/>
-    <w:lsdException w:name="Medium Shading 2 Accent 5" w:semiHidden="0" w:uiPriority="64" w:unhideWhenUsed="0"/>
-    <w:lsdException w:name="Medium List 1 Accent 5" w:semiHidden="0" w:uiPriority="65" w:unhideWhenUsed="0"/>
-    <w:lsdException w:name="Medium List 2 Accent 5" w:semiHidden="0" w:uiPriority="66" w:unhideWhenUsed="0"/>
-    <w:lsdException w:name="Medium Grid 1 Accent 5" w:semiHidden="0" w:uiPriority="67" w:unhideWhenUsed="0"/>
-    <w:lsdException w:name="Medium Grid 2 Accent 5" w:semiHidden="0" w:uiPriority="68" w:unhideWhenUsed="0"/>
-    <w:lsdException w:name="Medium Grid 3 Accent 5" w:semiHidden="0" w:uiPriority="69" w:unhideWhenUsed="0"/>
-    <w:lsdException w:name="Dark List Accent 5" w:semiHidden="0" w:uiPriority="70" w:unhideWhenUsed="0"/>
-    <w:lsdException w:name="Colorful Shading Accent 5" w:semiHidden="0" w:uiPriority="71" w:unhideWhenUsed="0"/>
-    <w:lsdException w:name="Colorful List Accent 5" w:semiHidden="0" w:uiPriority="72" w:unhideWhenUsed="0"/>
-    <w:lsdException w:name="Colorful Grid Accent 5" w:semiHidden="0" w:uiPriority="73" w:unhideWhenUsed="0"/>
-    <w:lsdException w:name="Light Shading Accent 6" w:semiHidden="0" w:uiPriority="60" w:unhideWhenUsed="0"/>
-    <w:lsdException w:name="Light List Accent 6" w:semiHidden="0" w:uiPriority="61" w:unhideWhenUsed="0"/>
-    <w:lsdException w:name="Light Grid Accent 6" w:semiHidden="0" w:uiPriority="62" w:unhideWhenUsed="0"/>
-    <w:lsdException w:name="Medium Shading 1 Accent 6" w:semiHidden="0" w:uiPriority="63" w:unhideWhenUsed="0"/>
-    <w:lsdException w:name="Medium Shading 2 Accent 6" w:semiHidden="0" w:uiPriority="64" w:unhideWhenUsed="0"/>
-    <w:lsdException w:name="Medium List 1 Accent 6" w:semiHidden="0" w:uiPriority="65" w:unhideWhenUsed="0"/>
-    <w:lsdException w:name="Medium List 2 Accent 6" w:semiHidden="0" w:uiPriority="66" w:unhideWhenUsed="0"/>
-    <w:lsdException w:name="Medium Grid 1 Accent 6" w:semiHidden="0" w:uiPriority="67" w:unhideWhenUsed="0"/>
-    <w:lsdException w:name="Medium Grid 2 Accent 6" w:semiHidden="0" w:uiPriority="68" w:unhideWhenUsed="0"/>
-    <w:lsdException w:name="Medium Grid 3 Accent 6" w:semiHidden="0" w:uiPriority="69" w:unhideWhenUsed="0"/>
-    <w:lsdException w:name="Dark List Accent 6" w:semiHidden="0" w:uiPriority="70" w:unhideWhenUsed="0"/>
-    <w:lsdException w:name="Colorful Shading Accent 6" w:semiHidden="0" w:uiPriority="71" w:unhideWhenUsed="0"/>
-    <w:lsdException w:name="Colorful List Accent 6" w:semiHidden="0" w:uiPriority="72" w:unhideWhenUsed="0"/>
-    <w:lsdException w:name="Colorful Grid Accent 6" w:semiHidden="0" w:uiPriority="73" w:unhideWhenUsed="0"/>
-    <w:lsdException w:name="Subtle Emphasis" w:semiHidden="0" w:uiPriority="19" w:unhideWhenUsed="0" w:qFormat="1"/>
-    <w:lsdException w:name="Intense Emphasis" w:semiHidden="0" w:uiPriority="21" w:unhideWhenUsed="0" w:qFormat="1"/>
-    <w:lsdException w:name="Subtle Reference" w:semiHidden="0" w:uiPriority="31" w:unhideWhenUsed="0" w:qFormat="1"/>
-    <w:lsdException w:name="Intense Reference" w:semiHidden="0" w:uiPriority="32" w:unhideWhenUsed="0" w:qFormat="1"/>
-    <w:lsdException w:name="Book Title" w:semiHidden="0" w:uiPriority="33" w:unhideWhenUsed="0" w:qFormat="1"/>
-    <w:lsdException w:name="Bibliography" w:uiPriority="37"/>
-    <w:lsdException w:name="TOC Heading" w:uiPriority="39" w:qFormat="1"/>
-  </w:latentStyles>
-  <w:style w:type="paragraph" w:default="1" w:styleId="Normal">
-    <w:name w:val="Normal"/>
-    <w:qFormat/>
-  </w:style>
-  <w:style w:type="paragraph" w:styleId="Heading1">
-    <w:name w:val="heading 1"/>
-    <w:basedOn w:val="Normal"/>
-    <w:next w:val="Normal"/>
-    <w:link w:val="Heading1Char"/>
-    <w:uiPriority w:val="9"/>
-    <w:qFormat/>
-    <w:rsid w:val="00D8068F"/>
-    <w:pPr>
-      <w:keepNext/>
-      <w:keepLines/>
-      <w:spacing w:before="240" w:after="0"/>
-      <w:outlineLvl w:val="0"/>
-    </w:pPr>
-    <w:rPr>
-      <w:rFonts w:asciiTheme="majorHAnsi" w:eastAsiaTheme="majorEastAsia" w:hAnsiTheme="majorHAnsi" w:cstheme="majorBidi"/>
-      <w:color w:val="2E74B5" w:themeColor="accent1" w:themeShade="BF"/>
-      <w:sz w:val="32"/>
-      <w:szCs w:val="32"/>
-    </w:rPr>
-  </w:style>
-  <w:style w:type="paragraph" w:styleId="Heading2">
-    <w:name w:val="heading 2"/>
-    <w:basedOn w:val="Normal"/>
-    <w:next w:val="Normal"/>
-    <w:link w:val="Heading2Char"/>
-    <w:uiPriority w:val="9"/>
-    <w:unhideWhenUsed/>
-    <w:qFormat/>
-    <w:rsid w:val="00540369"/>
-    <w:pPr>
-      <w:keepNext/>
-      <w:keepLines/>
-      <w:spacing w:before="40" w:after="0"/>
-      <w:outlineLvl w:val="1"/>
-    </w:pPr>
-    <w:rPr>
-      <w:rFonts w:asciiTheme="majorHAnsi" w:eastAsiaTheme="majorEastAsia" w:hAnsiTheme="majorHAnsi" w:cstheme="majorBidi"/>
-      <w:color w:val="2E74B5" w:themeColor="accent1" w:themeShade="BF"/>
-      <w:sz w:val="26"/>
-      <w:szCs w:val="26"/>
-    </w:rPr>
-  </w:style>
-  <w:style w:type="paragraph" w:styleId="Heading3">
-    <w:name w:val="heading 3"/>
-    <w:basedOn w:val="Normal"/>
-    <w:next w:val="Normal"/>
-    <w:link w:val="Heading3Char"/>
-    <w:uiPriority w:val="9"/>
-    <w:unhideWhenUsed/>
-    <w:qFormat/>
-    <w:rsid w:val="00540369"/>
-    <w:pPr>
-      <w:keepNext/>
-      <w:keepLines/>
-      <w:spacing w:before="40" w:after="0"/>
-      <w:outlineLvl w:val="2"/>
-    </w:pPr>
-    <w:rPr>
-      <w:rFonts w:asciiTheme="majorHAnsi" w:eastAsiaTheme="majorEastAsia" w:hAnsiTheme="majorHAnsi" w:cstheme="majorBidi"/>
-      <w:color w:val="1F4D78" w:themeColor="accent1" w:themeShade="7F"/>
-      <w:sz w:val="24"/>
-      <w:szCs w:val="24"/>
-    </w:rPr>
-  </w:style>
-  <w:style w:type="paragraph" w:styleId="Heading4">
-    <w:name w:val="heading 4"/>
-    <w:basedOn w:val="Normal"/>
-    <w:next w:val="Normal"/>
-    <w:link w:val="Heading4Char"/>
-    <w:uiPriority w:val="9"/>
-    <w:unhideWhenUsed/>
-    <w:qFormat/>
-    <w:rsid w:val="00E81C8B"/>
-    <w:pPr>
-      <w:keepNext/>
-      <w:keepLines/>
-      <w:spacing w:before="200" w:after="0"/>
-      <w:outlineLvl w:val="3"/>
-    </w:pPr>
-    <w:rPr>
-      <w:rFonts w:asciiTheme="majorHAnsi" w:eastAsiaTheme="majorEastAsia" w:hAnsiTheme="majorHAnsi" w:cstheme="majorBidi"/>
-      <w:b/>
-      <w:bCs/>
-      <w:i/>
-      <w:iCs/>
-      <w:color w:val="5B9BD5" w:themeColor="accent1"/>
-    </w:rPr>
-  </w:style>
-  <w:style w:type="paragraph" w:styleId="Heading5">
-    <w:name w:val="heading 5"/>
-    <w:basedOn w:val="Normal"/>
-    <w:next w:val="Normal"/>
-    <w:link w:val="Heading5Char"/>
-    <w:uiPriority w:val="9"/>
-    <w:unhideWhenUsed/>
-    <w:qFormat/>
-    <w:rsid w:val="00E81C8B"/>
-    <w:pPr>
-      <w:keepNext/>
-      <w:keepLines/>
-      <w:spacing w:before="200" w:after="0"/>
-      <w:outlineLvl w:val="4"/>
-    </w:pPr>
-    <w:rPr>
-      <w:rFonts w:asciiTheme="majorHAnsi" w:eastAsiaTheme="majorEastAsia" w:hAnsiTheme="majorHAnsi" w:cstheme="majorBidi"/>
-      <w:color w:val="1F4D78" w:themeColor="accent1" w:themeShade="7F"/>
-    </w:rPr>
-  </w:style>
-  <w:style w:type="character" w:default="1" w:styleId="DefaultParagraphFont">
-    <w:name w:val="Default Paragraph Font"/>
-    <w:uiPriority w:val="1"/>
-    <w:semiHidden/>
-    <w:unhideWhenUsed/>
-  </w:style>
-  <w:style w:type="table" w:default="1" w:styleId="TableNormal">
-    <w:name w:val="Normal Table"/>
-    <w:uiPriority w:val="99"/>
-    <w:semiHidden/>
-    <w:unhideWhenUsed/>
-    <w:tblPr>
-      <w:tblInd w:w="0" w:type="dxa"/>
-      <w:tblCellMar>
-        <w:top w:w="0" w:type="dxa"/>
-        <w:left w:w="108" w:type="dxa"/>
-        <w:bottom w:w="0" w:type="dxa"/>
-        <w:right w:w="108" w:type="dxa"/>
-      </w:tblCellMar>
-    </w:tblPr>
-  </w:style>
-  <w:style w:type="numbering" w:default="1" w:styleId="NoList">
-    <w:name w:val="No List"/>
-    <w:uiPriority w:val="99"/>
-    <w:semiHidden/>
-    <w:unhideWhenUsed/>
-  </w:style>
-  <w:style w:type="character" w:customStyle="1" w:styleId="Heading1Char">
-    <w:name w:val="Heading 1 Char"/>
-    <w:basedOn w:val="DefaultParagraphFont"/>
-    <w:link w:val="Heading1"/>
-    <w:uiPriority w:val="9"/>
-    <w:rsid w:val="00D8068F"/>
-    <w:rPr>
-      <w:rFonts w:asciiTheme="majorHAnsi" w:eastAsiaTheme="majorEastAsia" w:hAnsiTheme="majorHAnsi" w:cstheme="majorBidi"/>
-      <w:color w:val="2E74B5" w:themeColor="accent1" w:themeShade="BF"/>
-      <w:sz w:val="32"/>
-      <w:szCs w:val="32"/>
-    </w:rPr>
-  </w:style>
-  <w:style w:type="paragraph" w:styleId="IntenseQuote">
-    <w:name w:val="Intense Quote"/>
-    <w:basedOn w:val="Normal"/>
-    <w:next w:val="Normal"/>
-    <w:link w:val="IntenseQuoteChar"/>
-    <w:uiPriority w:val="30"/>
-    <w:qFormat/>
-    <w:rsid w:val="00D8068F"/>
-    <w:pPr>
-      <w:pBdr>
-        <w:top w:val="single" w:sz="4" w:space="10" w:color="5B9BD5" w:themeColor="accent1"/>
-        <w:bottom w:val="single" w:sz="4" w:space="10" w:color="5B9BD5" w:themeColor="accent1"/>
-      </w:pBdr>
-      <w:spacing w:before="360" w:after="360"/>
-      <w:ind w:left="864" w:right="864"/>
-      <w:jc w:val="center"/>
-    </w:pPr>
-    <w:rPr>
-      <w:i/>
-      <w:iCs/>
-      <w:color w:val="5B9BD5" w:themeColor="accent1"/>
-    </w:rPr>
-  </w:style>
-  <w:style w:type="character" w:customStyle="1" w:styleId="IntenseQuoteChar">
-    <w:name w:val="Intense Quote Char"/>
-    <w:basedOn w:val="DefaultParagraphFont"/>
-    <w:link w:val="IntenseQuote"/>
-    <w:uiPriority w:val="30"/>
-    <w:rsid w:val="00D8068F"/>
-    <w:rPr>
-      <w:i/>
-      <w:iCs/>
-      <w:color w:val="5B9BD5" w:themeColor="accent1"/>
-    </w:rPr>
-  </w:style>
-  <w:style w:type="paragraph" w:styleId="ListParagraph">
-    <w:name w:val="List Paragraph"/>
-    <w:basedOn w:val="Normal"/>
-    <w:uiPriority w:val="34"/>
-    <w:qFormat/>
-    <w:rsid w:val="00D8068F"/>
-    <w:pPr>
-      <w:ind w:left="720"/>
-      <w:contextualSpacing/>
-    </w:pPr>
-  </w:style>
-  <w:style w:type="table" w:styleId="TableGrid">
-    <w:name w:val="Table Grid"/>
-    <w:basedOn w:val="TableNormal"/>
-    <w:uiPriority w:val="39"/>
-    <w:rsid w:val="00E436E0"/>
-    <w:pPr>
-      <w:spacing w:after="0" w:line="240" w:lineRule="auto"/>
-    </w:pPr>
-    <w:tblPr>
-      <w:tblBorders>
-        <w:top w:val="single" w:sz="4" w:space="0" w:color="auto"/>
-        <w:left w:val="single" w:sz="4" w:space="0" w:color="auto"/>
-        <w:bottom w:val="single" w:sz="4" w:space="0" w:color="auto"/>
-        <w:right w:val="single" w:sz="4" w:space="0" w:color="auto"/>
-        <w:insideH w:val="single" w:sz="4" w:space="0" w:color="auto"/>
-        <w:insideV w:val="single" w:sz="4" w:space="0" w:color="auto"/>
-      </w:tblBorders>
-    </w:tblPr>
-  </w:style>
-  <w:style w:type="character" w:customStyle="1" w:styleId="Heading2Char">
-    <w:name w:val="Heading 2 Char"/>
-    <w:basedOn w:val="DefaultParagraphFont"/>
-    <w:link w:val="Heading2"/>
-    <w:uiPriority w:val="9"/>
-    <w:rsid w:val="00540369"/>
-    <w:rPr>
-      <w:rFonts w:asciiTheme="majorHAnsi" w:eastAsiaTheme="majorEastAsia" w:hAnsiTheme="majorHAnsi" w:cstheme="majorBidi"/>
-      <w:color w:val="2E74B5" w:themeColor="accent1" w:themeShade="BF"/>
-      <w:sz w:val="26"/>
-      <w:szCs w:val="26"/>
-    </w:rPr>
-  </w:style>
-  <w:style w:type="character" w:customStyle="1" w:styleId="Heading3Char">
-    <w:name w:val="Heading 3 Char"/>
-    <w:basedOn w:val="DefaultParagraphFont"/>
-    <w:link w:val="Heading3"/>
-    <w:uiPriority w:val="9"/>
-    <w:rsid w:val="00540369"/>
-    <w:rPr>
-      <w:rFonts w:asciiTheme="majorHAnsi" w:eastAsiaTheme="majorEastAsia" w:hAnsiTheme="majorHAnsi" w:cstheme="majorBidi"/>
-      <w:color w:val="1F4D78" w:themeColor="accent1" w:themeShade="7F"/>
-      <w:sz w:val="24"/>
-      <w:szCs w:val="24"/>
-    </w:rPr>
-  </w:style>
-  <w:style w:type="paragraph" w:styleId="Header">
-    <w:name w:val="header"/>
-    <w:basedOn w:val="Normal"/>
-    <w:link w:val="HeaderChar"/>
-    <w:uiPriority w:val="99"/>
-    <w:unhideWhenUsed/>
-    <w:rsid w:val="0036078D"/>
-    <w:pPr>
-      <w:tabs>
-        <w:tab w:val="center" w:pos="4252"/>
-        <w:tab w:val="right" w:pos="8504"/>
-      </w:tabs>
-      <w:spacing w:after="0" w:line="240" w:lineRule="auto"/>
-    </w:pPr>
-  </w:style>
-  <w:style w:type="character" w:customStyle="1" w:styleId="HeaderChar">
-    <w:name w:val="Header Char"/>
-    <w:basedOn w:val="DefaultParagraphFont"/>
-    <w:link w:val="Header"/>
-    <w:uiPriority w:val="99"/>
-    <w:rsid w:val="0036078D"/>
-  </w:style>
-  <w:style w:type="paragraph" w:styleId="Footer">
-    <w:name w:val="footer"/>
-    <w:basedOn w:val="Normal"/>
-    <w:link w:val="FooterChar"/>
-    <w:uiPriority w:val="99"/>
-    <w:unhideWhenUsed/>
-    <w:rsid w:val="0036078D"/>
-    <w:pPr>
-      <w:tabs>
-        <w:tab w:val="center" w:pos="4252"/>
-        <w:tab w:val="right" w:pos="8504"/>
-      </w:tabs>
-      <w:spacing w:after="0" w:line="240" w:lineRule="auto"/>
-    </w:pPr>
-  </w:style>
-  <w:style w:type="character" w:customStyle="1" w:styleId="FooterChar">
-    <w:name w:val="Footer Char"/>
-    <w:basedOn w:val="DefaultParagraphFont"/>
-    <w:link w:val="Footer"/>
-    <w:uiPriority w:val="99"/>
-    <w:rsid w:val="0036078D"/>
-  </w:style>
-  <w:style w:type="paragraph" w:customStyle="1" w:styleId="Default">
-    <w:name w:val="Default"/>
-    <w:rsid w:val="00C46058"/>
-    <w:pPr>
-      <w:autoSpaceDE w:val="0"/>
-      <w:autoSpaceDN w:val="0"/>
-      <w:adjustRightInd w:val="0"/>
-      <w:spacing w:after="0" w:line="240" w:lineRule="auto"/>
-    </w:pPr>
-    <w:rPr>
-      <w:rFonts w:ascii="Calibri" w:hAnsi="Calibri" w:cs="Calibri"/>
-      <w:color w:val="000000"/>
-      <w:sz w:val="24"/>
-      <w:szCs w:val="24"/>
-    </w:rPr>
-  </w:style>
-  <w:style w:type="character" w:styleId="CommentReference">
-    <w:name w:val="annotation reference"/>
-    <w:basedOn w:val="DefaultParagraphFont"/>
-    <w:uiPriority w:val="99"/>
-    <w:semiHidden/>
-    <w:unhideWhenUsed/>
-    <w:rsid w:val="00EA6887"/>
-    <w:rPr>
-      <w:sz w:val="16"/>
-      <w:szCs w:val="16"/>
-    </w:rPr>
-  </w:style>
-  <w:style w:type="paragraph" w:styleId="CommentText">
-    <w:name w:val="annotation text"/>
-    <w:basedOn w:val="Normal"/>
-    <w:link w:val="CommentTextChar"/>
-    <w:uiPriority w:val="99"/>
-    <w:semiHidden/>
-    <w:unhideWhenUsed/>
-    <w:rsid w:val="00EA6887"/>
-    <w:pPr>
-      <w:spacing w:line="240" w:lineRule="auto"/>
-    </w:pPr>
-    <w:rPr>
-      <w:sz w:val="20"/>
-      <w:szCs w:val="20"/>
-    </w:rPr>
-  </w:style>
-  <w:style w:type="character" w:customStyle="1" w:styleId="CommentTextChar">
-    <w:name w:val="Comment Text Char"/>
-    <w:basedOn w:val="DefaultParagraphFont"/>
-    <w:link w:val="CommentText"/>
-    <w:uiPriority w:val="99"/>
-    <w:semiHidden/>
-    <w:rsid w:val="00EA6887"/>
-    <w:rPr>
-      <w:sz w:val="20"/>
-      <w:szCs w:val="20"/>
-    </w:rPr>
-  </w:style>
-  <w:style w:type="paragraph" w:styleId="CommentSubject">
-    <w:name w:val="annotation subject"/>
-    <w:basedOn w:val="CommentText"/>
-    <w:next w:val="CommentText"/>
-    <w:link w:val="CommentSubjectChar"/>
-    <w:uiPriority w:val="99"/>
-    <w:semiHidden/>
-    <w:unhideWhenUsed/>
-    <w:rsid w:val="00EA6887"/>
-    <w:rPr>
-      <w:b/>
-      <w:bCs/>
-    </w:rPr>
-  </w:style>
-  <w:style w:type="character" w:customStyle="1" w:styleId="CommentSubjectChar">
-    <w:name w:val="Comment Subject Char"/>
-    <w:basedOn w:val="CommentTextChar"/>
-    <w:link w:val="CommentSubject"/>
-    <w:uiPriority w:val="99"/>
-    <w:semiHidden/>
-    <w:rsid w:val="00EA6887"/>
-    <w:rPr>
-      <w:b/>
-      <w:bCs/>
-      <w:sz w:val="20"/>
-      <w:szCs w:val="20"/>
-    </w:rPr>
-  </w:style>
-  <w:style w:type="paragraph" w:styleId="BalloonText">
-    <w:name w:val="Balloon Text"/>
-    <w:basedOn w:val="Normal"/>
-    <w:link w:val="BalloonTextChar"/>
-    <w:uiPriority w:val="99"/>
-    <w:semiHidden/>
-    <w:unhideWhenUsed/>
-    <w:rsid w:val="00EA6887"/>
-    <w:pPr>
-      <w:spacing w:after="0" w:line="240" w:lineRule="auto"/>
-    </w:pPr>
-    <w:rPr>
-      <w:rFonts w:ascii="Tahoma" w:hAnsi="Tahoma" w:cs="Tahoma"/>
-      <w:sz w:val="16"/>
-      <w:szCs w:val="16"/>
-    </w:rPr>
-  </w:style>
-  <w:style w:type="character" w:customStyle="1" w:styleId="BalloonTextChar">
-    <w:name w:val="Balloon Text Char"/>
-    <w:basedOn w:val="DefaultParagraphFont"/>
-    <w:link w:val="BalloonText"/>
-    <w:uiPriority w:val="99"/>
-    <w:semiHidden/>
-    <w:rsid w:val="00EA6887"/>
-    <w:rPr>
-      <w:rFonts w:ascii="Tahoma" w:hAnsi="Tahoma" w:cs="Tahoma"/>
-      <w:sz w:val="16"/>
-      <w:szCs w:val="16"/>
-    </w:rPr>
-  </w:style>
-  <w:style w:type="character" w:customStyle="1" w:styleId="Heading4Char">
-    <w:name w:val="Heading 4 Char"/>
-    <w:basedOn w:val="DefaultParagraphFont"/>
-    <w:link w:val="Heading4"/>
-    <w:uiPriority w:val="9"/>
-    <w:rsid w:val="00E81C8B"/>
-    <w:rPr>
-      <w:rFonts w:asciiTheme="majorHAnsi" w:eastAsiaTheme="majorEastAsia" w:hAnsiTheme="majorHAnsi" w:cstheme="majorBidi"/>
-      <w:b/>
-      <w:bCs/>
-      <w:i/>
-      <w:iCs/>
-      <w:color w:val="5B9BD5" w:themeColor="accent1"/>
-    </w:rPr>
-  </w:style>
-  <w:style w:type="character" w:customStyle="1" w:styleId="Heading5Char">
-    <w:name w:val="Heading 5 Char"/>
-    <w:basedOn w:val="DefaultParagraphFont"/>
-    <w:link w:val="Heading5"/>
-    <w:uiPriority w:val="9"/>
-    <w:rsid w:val="00E81C8B"/>
-    <w:rPr>
-      <w:rFonts w:asciiTheme="majorHAnsi" w:eastAsiaTheme="majorEastAsia" w:hAnsiTheme="majorHAnsi" w:cstheme="majorBidi"/>
-      <w:color w:val="1F4D78" w:themeColor="accent1" w:themeShade="7F"/>
-    </w:rPr>
-  </w:style>
-</w:styles>
-</file>
-
-<file path=word/stylesWithEffects.xml><?xml version="1.0" encoding="utf-8"?>
-<w:styles xmlns:wpc="http://schemas.microsoft.com/office/word/2010/wordprocessingCanvas" xmlns:mc="http://schemas.openxmlformats.org/markup-compatibility/2006" xmlns:o="urn:schemas-microsoft-com:office:office" xmlns:r="http://schemas.openxmlformats.org/officeDocument/2006/relationships" xmlns:m="http://schemas.openxmlformats.org/officeDocument/2006/math" xmlns:v="urn:schemas-microsoft-com:vml" xmlns:wp14="http://schemas.microsoft.com/office/word/2010/wordprocessingDrawing" xmlns:wp="http://schemas.openxmlformats.org/drawingml/2006/wordprocessingDrawing" xmlns:w10="urn:schemas-microsoft-com:office:word" xmlns:w="http://schemas.openxmlformats.org/wordprocessingml/2006/main" xmlns:w14="http://schemas.microsoft.com/office/word/2010/wordml" xmlns:wpg="http://schemas.microsoft.com/office/word/2010/wordprocessingGroup" xmlns:wpi="http://schemas.microsoft.com/office/word/2010/wordprocessingInk" xmlns:wne="http://schemas.microsoft.com/office/word/2006/wordml" xmlns:wps="http://schemas.microsoft.com/office/word/2010/wordprocessingShape" mc:Ignorable="w14 wp14">
-  <w:docDefaults>
-    <w:rPrDefault>
-      <w:rPr>
-        <w:rFonts w:asciiTheme="minorHAnsi" w:eastAsiaTheme="minorHAnsi" w:hAnsiTheme="minorHAnsi" w:cstheme="minorBidi"/>
-        <w:sz w:val="22"/>
-        <w:szCs w:val="22"/>
-        <w:lang w:val="es-ES" w:eastAsia="en-US" w:bidi="ar-SA"/>
-      </w:rPr>
-    </w:rPrDefault>
-    <w:pPrDefault>
-      <w:pPr>
-        <w:spacing w:after="160" w:line="259" w:lineRule="auto"/>
-      </w:pPr>
-    </w:pPrDefault>
-  </w:docDefaults>
-  <w:latentStyles w:defLockedState="0" w:defUIPriority="99" w:defSemiHidden="1" w:defUnhideWhenUsed="1" w:defQFormat="0" w:count="267">
-    <w:lsdException w:name="Normal" w:semiHidden="0" w:uiPriority="0" w:unhideWhenUsed="0" w:qFormat="1"/>
-    <w:lsdException w:name="heading 1" w:semiHidden="0" w:uiPriority="9" w:unhideWhenUsed="0" w:qFormat="1"/>
-    <w:lsdException w:name="heading 2" w:uiPriority="9" w:qFormat="1"/>
-    <w:lsdException w:name="heading 3" w:uiPriority="9" w:qFormat="1"/>
-    <w:lsdException w:name="heading 4" w:uiPriority="9" w:qFormat="1"/>
-    <w:lsdException w:name="heading 5" w:uiPriority="9" w:qFormat="1"/>
-    <w:lsdException w:name="heading 6" w:uiPriority="9" w:qFormat="1"/>
-    <w:lsdException w:name="heading 7" w:uiPriority="9" w:qFormat="1"/>
-    <w:lsdException w:name="heading 8" w:uiPriority="9" w:qFormat="1"/>
-    <w:lsdException w:name="heading 9" w:uiPriority="9" w:qFormat="1"/>
-    <w:lsdException w:name="toc 1" w:uiPriority="39"/>
-    <w:lsdException w:name="toc 2" w:uiPriority="39"/>
-    <w:lsdException w:name="toc 3" w:uiPriority="39"/>
-    <w:lsdException w:name="toc 4" w:uiPriority="39"/>
-    <w:lsdException w:name="toc 5" w:uiPriority="39"/>
-    <w:lsdException w:name="toc 6" w:uiPriority="39"/>
-    <w:lsdException w:name="toc 7" w:uiPriority="39"/>
-    <w:lsdException w:name="toc 8" w:uiPriority="39"/>
-    <w:lsdException w:name="toc 9" w:uiPriority="39"/>
-    <w:lsdException w:name="caption" w:uiPriority="35" w:qFormat="1"/>
-    <w:lsdException w:name="Title" w:semiHidden="0" w:uiPriority="10" w:unhideWhenUsed="0" w:qFormat="1"/>
-    <w:lsdException w:name="Default Paragraph Font" w:uiPriority="1"/>
-    <w:lsdException w:name="Subtitle" w:semiHidden="0" w:uiPriority="11" w:unhideWhenUsed="0" w:qFormat="1"/>
-    <w:lsdException w:name="Strong" w:semiHidden="0" w:uiPriority="22" w:unhideWhenUsed="0" w:qFormat="1"/>
-    <w:lsdException w:name="Emphasis" w:semiHidden="0" w:uiPriority="20" w:unhideWhenUsed="0" w:qFormat="1"/>
-    <w:lsdException w:name="Table Grid" w:semiHidden="0" w:uiPriority="39" w:unhideWhenUsed="0"/>
-    <w:lsdException w:name="Placeholder Text" w:unhideWhenUsed="0"/>
-    <w:lsdException w:name="No Spacing" w:semiHidden="0" w:uiPriority="1" w:unhideWhenUsed="0" w:qFormat="1"/>
-    <w:lsdException w:name="Light Shading" w:semiHidden="0" w:uiPriority="60" w:unhideWhenUsed="0"/>
-    <w:lsdException w:name="Light List" w:semiHidden="0" w:uiPriority="61" w:unhideWhenUsed="0"/>
-    <w:lsdException w:name="Light Grid" w:semiHidden="0" w:uiPriority="62" w:unhideWhenUsed="0"/>
-    <w:lsdException w:name="Medium Shading 1" w:semiHidden="0" w:uiPriority="63" w:unhideWhenUsed="0"/>
-    <w:lsdException w:name="Medium Shading 2" w:semiHidden="0" w:uiPriority="64" w:unhideWhenUsed="0"/>
-    <w:lsdException w:name="Medium List 1" w:semiHidden="0" w:uiPriority="65" w:unhideWhenUsed="0"/>
-    <w:lsdException w:name="Medium List 2" w:semiHidden="0" w:uiPriority="66" w:unhideWhenUsed="0"/>
-    <w:lsdException w:name="Medium Grid 1" w:semiHidden="0" w:uiPriority="67" w:unhideWhenUsed="0"/>
-    <w:lsdException w:name="Medium Grid 2" w:semiHidden="0" w:uiPriority="68" w:unhideWhenUsed="0"/>
-    <w:lsdException w:name="Medium Grid 3" w:semiHidden="0" w:uiPriority="69" w:unhideWhenUsed="0"/>
-    <w:lsdException w:name="Dark List" w:semiHidden="0" w:uiPriority="70" w:unhideWhenUsed="0"/>
-    <w:lsdException w:name="Colorful Shading" w:semiHidden="0" w:uiPriority="71" w:unhideWhenUsed="0"/>
-    <w:lsdException w:name="Colorful List" w:semiHidden="0" w:uiPriority="72" w:unhideWhenUsed="0"/>
-    <w:lsdException w:name="Colorful Grid" w:semiHidden="0" w:uiPriority="73" w:unhideWhenUsed="0"/>
-    <w:lsdException w:name="Light Shading Accent 1" w:semiHidden="0" w:uiPriority="60" w:unhideWhenUsed="0"/>
-    <w:lsdException w:name="Light List Accent 1" w:semiHidden="0" w:uiPriority="61" w:unhideWhenUsed="0"/>
-    <w:lsdException w:name="Light Grid Accent 1" w:semiHidden="0" w:uiPriority="62" w:unhideWhenUsed="0"/>
-    <w:lsdException w:name="Medium Shading 1 Accent 1" w:semiHidden="0" w:uiPriority="63" w:unhideWhenUsed="0"/>
-    <w:lsdException w:name="Medium Shading 2 Accent 1" w:semiHidden="0" w:uiPriority="64" w:unhideWhenUsed="0"/>
-    <w:lsdException w:name="Medium List 1 Accent 1" w:semiHidden="0" w:uiPriority="65" w:unhideWhenUsed="0"/>
-    <w:lsdException w:name="Revision" w:unhideWhenUsed="0"/>
-    <w:lsdException w:name="List Paragraph" w:semiHidden="0" w:uiPriority="34" w:unhideWhenUsed="0" w:qFormat="1"/>
-    <w:lsdException w:name="Quote" w:semiHidden="0" w:uiPriority="29" w:unhideWhenUsed="0" w:qFormat="1"/>
-    <w:lsdException w:name="Intense Quote" w:semiHidden="0" w:uiPriority="30" w:unhideWhenUsed="0" w:qFormat="1"/>
-    <w:lsdException w:name="Medium List 2 Accent 1" w:semiHidden="0" w:uiPriority="66" w:unhideWhenUsed="0"/>
-    <w:lsdException w:name="Medium Grid 1 Accent 1" w:semiHidden="0" w:uiPriority="67" w:unhideWhenUsed="0"/>
-    <w:lsdException w:name="Medium Grid 2 Accent 1" w:semiHidden="0" w:uiPriority="68" w:unhideWhenUsed="0"/>
-    <w:lsdException w:name="Medium Grid 3 Accent 1" w:semiHidden="0" w:uiPriority="69" w:unhideWhenUsed="0"/>
-    <w:lsdException w:name="Dark List Accent 1" w:semiHidden="0" w:uiPriority="70" w:unhideWhenUsed="0"/>
-    <w:lsdException w:name="Colorful Shading Accent 1" w:semiHidden="0" w:uiPriority="71" w:unhideWhenUsed="0"/>
-    <w:lsdException w:name="Colorful List Accent 1" w:semiHidden="0" w:uiPriority="72" w:unhideWhenUsed="0"/>
-    <w:lsdException w:name="Colorful Grid Accent 1" w:semiHidden="0" w:uiPriority="73" w:unhideWhenUsed="0"/>
-    <w:lsdException w:name="Light Shading Accent 2" w:semiHidden="0" w:uiPriority="60" w:unhideWhenUsed="0"/>
-    <w:lsdException w:name="Light List Accent 2" w:semiHidden="0" w:uiPriority="61" w:unhideWhenUsed="0"/>
-    <w:lsdException w:name="Light Grid Accent 2" w:semiHidden="0" w:uiPriority="62" w:unhideWhenUsed="0"/>
-    <w:lsdException w:name="Medium Shading 1 Accent 2" w:semiHidden="0" w:uiPriority="63" w:unhideWhenUsed="0"/>
-    <w:lsdException w:name="Medium Shading 2 Accent 2" w:semiHidden="0" w:uiPriority="64" w:unhideWhenUsed="0"/>
-    <w:lsdException w:name="Medium List 1 Accent 2" w:semiHidden="0" w:uiPriority="65" w:unhideWhenUsed="0"/>
-    <w:lsdException w:name="Medium List 2 Accent 2" w:semiHidden="0" w:uiPriority="66" w:unhideWhenUsed="0"/>
-    <w:lsdException w:name="Medium Grid 1 Accent 2" w:semiHidden="0" w:uiPriority="67" w:unhideWhenUsed="0"/>
-    <w:lsdException w:name="Medium Grid 2 Accent 2" w:semiHidden="0" w:uiPriority="68" w:unhideWhenUsed="0"/>
-    <w:lsdException w:name="Medium Grid 3 Accent 2" w:semiHidden="0" w:uiPriority="69" w:unhideWhenUsed="0"/>
-    <w:lsdException w:name="Dark List Accent 2" w:semiHidden="0" w:uiPriority="70" w:unhideWhenUsed="0"/>
-    <w:lsdException w:name="Colorful Shading Accent 2" w:semiHidden="0" w:uiPriority="71" w:unhideWhenUsed="0"/>
-    <w:lsdException w:name="Colorful List Accent 2" w:semiHidden="0" w:uiPriority="72" w:unhideWhenUsed="0"/>
-    <w:lsdException w:name="Colorful Grid Accent 2" w:semiHidden="0" w:uiPriority="73" w:unhideWhenUsed="0"/>
-    <w:lsdException w:name="Light Shading Accent 3" w:semiHidden="0" w:uiPriority="60" w:unhideWhenUsed="0"/>
-    <w:lsdException w:name="Light List Accent 3" w:semiHidden="0" w:uiPriority="61" w:unhideWhenUsed="0"/>
-    <w:lsdException w:name="Light Grid Accent 3" w:semiHidden="0" w:uiPriority="62" w:unhideWhenUsed="0"/>
-    <w:lsdException w:name="Medium Shading 1 Accent 3" w:semiHidden="0" w:uiPriority="63" w:unhideWhenUsed="0"/>
-    <w:lsdException w:name="Medium Shading 2 Accent 3" w:semiHidden="0" w:uiPriority="64" w:unhideWhenUsed="0"/>
-    <w:lsdException w:name="Medium List 1 Accent 3" w:semiHidden="0" w:uiPriority="65" w:unhideWhenUsed="0"/>
-    <w:lsdException w:name="Medium List 2 Accent 3" w:semiHidden="0" w:uiPriority="66" w:unhideWhenUsed="0"/>
-    <w:lsdException w:name="Medium Grid 1 Accent 3" w:semiHidden="0" w:uiPriority="67" w:unhideWhenUsed="0"/>
-    <w:lsdException w:name="Medium Grid 2 Accent 3" w:semiHidden="0" w:uiPriority="68" w:unhideWhenUsed="0"/>
-    <w:lsdException w:name="Medium Grid 3 Accent 3" w:semiHidden="0" w:uiPriority="69" w:unhideWhenUsed="0"/>
-    <w:lsdException w:name="Dark List Accent 3" w:semiHidden="0" w:uiPriority="70" w:unhideWhenUsed="0"/>
-    <w:lsdException w:name="Colorful Shading Accent 3" w:semiHidden="0" w:uiPriority="71" w:unhideWhenUsed="0"/>
-    <w:lsdException w:name="Colorful List Accent 3" w:semiHidden="0" w:uiPriority="72" w:unhideWhenUsed="0"/>
-    <w:lsdException w:name="Colorful Grid Accent 3" w:semiHidden="0" w:uiPriority="73" w:unhideWhenUsed="0"/>
-    <w:lsdException w:name="Light Shading Accent 4" w:semiHidden="0" w:uiPriority="60" w:unhideWhenUsed="0"/>
-    <w:lsdException w:name="Light List Accent 4" w:semiHidden="0" w:uiPriority="61" w:unhideWhenUsed="0"/>
-    <w:lsdException w:name="Light Grid Accent 4" w:semiHidden="0" w:uiPriority="62" w:unhideWhenUsed="0"/>
-    <w:lsdException w:name="Medium Shading 1 Accent 4" w:semiHidden="0" w:uiPriority="63" w:unhideWhenUsed="0"/>
-    <w:lsdException w:name="Medium Shading 2 Accent 4" w:semiHidden="0" w:uiPriority="64" w:unhideWhenUsed="0"/>
-    <w:lsdException w:name="Medium List 1 Accent 4" w:semiHidden="0" w:uiPriority="65" w:unhideWhenUsed="0"/>
-    <w:lsdException w:name="Medium List 2 Accent 4" w:semiHidden="0" w:uiPriority="66" w:unhideWhenUsed="0"/>
-    <w:lsdException w:name="Medium Grid 1 Accent 4" w:semiHidden="0" w:uiPriority="67" w:unhideWhenUsed="0"/>
-    <w:lsdException w:name="Medium Grid 2 Accent 4" w:semiHidden="0" w:uiPriority="68" w:unhideWhenUsed="0"/>
-    <w:lsdException w:name="Medium Grid 3 Accent 4" w:semiHidden="0" w:uiPriority="69" w:unhideWhenUsed="0"/>
-    <w:lsdException w:name="Dark List Accent 4" w:semiHidden="0" w:uiPriority="70" w:unhideWhenUsed="0"/>
-    <w:lsdException w:name="Colorful Shading Accent 4" w:semiHidden="0" w:uiPriority="71" w:unhideWhenUsed="0"/>
-    <w:lsdException w:name="Colorful List Accent 4" w:semiHidden="0" w:uiPriority="72" w:unhideWhenUsed="0"/>
-    <w:lsdException w:name="Colorful Grid Accent 4" w:semiHidden="0" w:uiPriority="73" w:unhideWhenUsed="0"/>
-    <w:lsdException w:name="Light Shading Accent 5" w:semiHidden="0" w:uiPriority="60" w:unhideWhenUsed="0"/>
-    <w:lsdException w:name="Light List Accent 5" w:semiHidden="0" w:uiPriority="61" w:unhideWhenUsed="0"/>
-    <w:lsdException w:name="Light Grid Accent 5" w:semiHidden="0" w:uiPriority="62" w:unhideWhenUsed="0"/>
-    <w:lsdException w:name="Medium Shading 1 Accent 5" w:semiHidden="0" w:uiPriority="63" w:unhideWhenUsed="0"/>
-    <w:lsdException w:name="Medium Shading 2 Accent 5" w:semiHidden="0" w:uiPriority="64" w:unhideWhenUsed="0"/>
-    <w:lsdException w:name="Medium List 1 Accent 5" w:semiHidden="0" w:uiPriority="65" w:unhideWhenUsed="0"/>
-    <w:lsdException w:name="Medium List 2 Accent 5" w:semiHidden="0" w:uiPriority="66" w:unhideWhenUsed="0"/>
-    <w:lsdException w:name="Medium Grid 1 Accent 5" w:semiHidden="0" w:uiPriority="67" w:unhideWhenUsed="0"/>
-    <w:lsdException w:name="Medium Grid 2 Accent 5" w:semiHidden="0" w:uiPriority="68" w:unhideWhenUsed="0"/>
-    <w:lsdException w:name="Medium Grid 3 Accent 5" w:semiHidden="0" w:uiPriority="69" w:unhideWhenUsed="0"/>
-    <w:lsdException w:name="Dark List Accent 5" w:semiHidden="0" w:uiPriority="70" w:unhideWhenUsed="0"/>
-    <w:lsdException w:name="Colorful Shading Accent 5" w:semiHidden="0" w:uiPriority="71" w:unhideWhenUsed="0"/>
-    <w:lsdException w:name="Colorful List Accent 5" w:semiHidden="0" w:uiPriority="72" w:unhideWhenUsed="0"/>
-    <w:lsdException w:name="Colorful Grid Accent 5" w:semiHidden="0" w:uiPriority="73" w:unhideWhenUsed="0"/>
-    <w:lsdException w:name="Light Shading Accent 6" w:semiHidden="0" w:uiPriority="60" w:unhideWhenUsed="0"/>
-    <w:lsdException w:name="Light List Accent 6" w:semiHidden="0" w:uiPriority="61" w:unhideWhenUsed="0"/>
-    <w:lsdException w:name="Light Grid Accent 6" w:semiHidden="0" w:uiPriority="62" w:unhideWhenUsed="0"/>
-    <w:lsdException w:name="Medium Shading 1 Accent 6" w:semiHidden="0" w:uiPriority="63" w:unhideWhenUsed="0"/>
-    <w:lsdException w:name="Medium Shading 2 Accent 6" w:semiHidden="0" w:uiPriority="64" w:unhideWhenUsed="0"/>
-    <w:lsdException w:name="Medium List 1 Accent 6" w:semiHidden="0" w:uiPriority="65" w:unhideWhenUsed="0"/>
-    <w:lsdException w:name="Medium List 2 Accent 6" w:semiHidden="0" w:uiPriority="66" w:unhideWhenUsed="0"/>
-    <w:lsdException w:name="Medium Grid 1 Accent 6" w:semiHidden="0" w:uiPriority="67" w:unhideWhenUsed="0"/>
-    <w:lsdException w:name="Medium Grid 2 Accent 6" w:semiHidden="0" w:uiPriority="68" w:unhideWhenUsed="0"/>
-    <w:lsdException w:name="Medium Grid 3 Accent 6" w:semiHidden="0" w:uiPriority="69" w:unhideWhenUsed="0"/>
-    <w:lsdException w:name="Dark List Accent 6" w:semiHidden="0" w:uiPriority="70" w:unhideWhenUsed="0"/>
-    <w:lsdException w:name="Colorful Shading Accent 6" w:semiHidden="0" w:uiPriority="71" w:unhideWhenUsed="0"/>
-    <w:lsdException w:name="Colorful List Accent 6" w:semiHidden="0" w:uiPriority="72" w:unhideWhenUsed="0"/>
-    <w:lsdException w:name="Colorful Grid Accent 6" w:semiHidden="0" w:uiPriority="73" w:unhideWhenUsed="0"/>
-    <w:lsdException w:name="Subtle Emphasis" w:semiHidden="0" w:uiPriority="19" w:unhideWhenUsed="0" w:qFormat="1"/>
-    <w:lsdException w:name="Intense Emphasis" w:semiHidden="0" w:uiPriority="21" w:unhideWhenUsed="0" w:qFormat="1"/>
-    <w:lsdException w:name="Subtle Reference" w:semiHidden="0" w:uiPriority="31" w:unhideWhenUsed="0" w:qFormat="1"/>
-    <w:lsdException w:name="Intense Reference" w:semiHidden="0" w:uiPriority="32" w:unhideWhenUsed="0" w:qFormat="1"/>
-    <w:lsdException w:name="Book Title" w:semiHidden="0" w:uiPriority="33" w:unhideWhenUsed="0" w:qFormat="1"/>
-    <w:lsdException w:name="Bibliography" w:uiPriority="37"/>
-    <w:lsdException w:name="TOC Heading" w:uiPriority="39" w:qFormat="1"/>
+  <w:latentStyles w:defLockedState="0" w:defUIPriority="99" w:defSemiHidden="0" w:defUnhideWhenUsed="0" w:defQFormat="0" w:count="371">
+    <w:lsdException w:name="Normal" w:uiPriority="0" w:qFormat="1"/>
+    <w:lsdException w:name="heading 1" w:uiPriority="9" w:qFormat="1"/>
+    <w:lsdException w:name="heading 2" w:semiHidden="1" w:uiPriority="9" w:unhideWhenUsed="1" w:qFormat="1"/>
+    <w:lsdException w:name="heading 3" w:semiHidden="1" w:uiPriority="9" w:unhideWhenUsed="1" w:qFormat="1"/>
+    <w:lsdException w:name="heading 4" w:semiHidden="1" w:uiPriority="9" w:unhideWhenUsed="1" w:qFormat="1"/>
+    <w:lsdException w:name="heading 5" w:semiHidden="1" w:uiPriority="9" w:unhideWhenUsed="1" w:qFormat="1"/>
+    <w:lsdException w:name="heading 6" w:semiHidden="1" w:uiPriority="9" w:unhideWhenUsed="1" w:qFormat="1"/>
+    <w:lsdException w:name="heading 7" w:semiHidden="1" w:uiPriority="9" w:unhideWhenUsed="1" w:qFormat="1"/>
+    <w:lsdException w:name="heading 8" w:semiHidden="1" w:uiPriority="9" w:unhideWhenUsed="1" w:qFormat="1"/>
+    <w:lsdException w:name="heading 9" w:semiHidden="1" w:uiPriority="9" w:unhideWhenUsed="1" w:qFormat="1"/>
+    <w:lsdException w:name="index 1" w:semiHidden="1" w:unhideWhenUsed="1"/>
+    <w:lsdException w:name="index 2" w:semiHidden="1" w:unhideWhenUsed="1"/>
+    <w:lsdException w:name="index 3" w:semiHidden="1" w:unhideWhenUsed="1"/>
+    <w:lsdException w:name="index 4" w:semiHidden="1" w:unhideWhenUsed="1"/>
+    <w:lsdException w:name="index 5" w:semiHidden="1" w:unhideWhenUsed="1"/>
+    <w:lsdException w:name="index 6" w:semiHidden="1" w:unhideWhenUsed="1"/>
+    <w:lsdException w:name="index 7" w:semiHidden="1" w:unhideWhenUsed="1"/>
+    <w:lsdException w:name="index 8" w:semiHidden="1" w:unhideWhenUsed="1"/>
+    <w:lsdException w:name="index 9" w:semiHidden="1" w:unhideWhenUsed="1"/>
+    <w:lsdException w:name="toc 1" w:semiHidden="1" w:uiPriority="39" w:unhideWhenUsed="1"/>
+    <w:lsdException w:name="toc 2" w:semiHidden="1" w:uiPriority="39" w:unhideWhenUsed="1"/>
+    <w:lsdException w:name="toc 3" w:semiHidden="1" w:uiPriority="39" w:unhideWhenUsed="1"/>
+    <w:lsdException w:name="toc 4" w:semiHidden="1" w:uiPriority="39" w:unhideWhenUsed="1"/>
+    <w:lsdException w:name="toc 5" w:semiHidden="1" w:uiPriority="39" w:unhideWhenUsed="1"/>
+    <w:lsdException w:name="toc 6" w:semiHidden="1" w:uiPriority="39" w:unhideWhenUsed="1"/>
+    <w:lsdException w:name="toc 7" w:semiHidden="1" w:uiPriority="39" w:unhideWhenUsed="1"/>
+    <w:lsdException w:name="toc 8" w:semiHidden="1" w:uiPriority="39" w:unhideWhenUsed="1"/>
+    <w:lsdException w:name="toc 9" w:semiHidden="1" w:uiPriority="39" w:unhideWhenUsed="1"/>
+    <w:lsdException w:name="Normal Indent" w:semiHidden="1" w:unhideWhenUsed="1"/>
+    <w:lsdException w:name="footnote text" w:semiHidden="1" w:unhideWhenUsed="1"/>
+    <w:lsdException w:name="annotation text" w:semiHidden="1" w:unhideWhenUsed="1"/>
+    <w:lsdException w:name="header" w:semiHidden="1" w:unhideWhenUsed="1"/>
+    <w:lsdException w:name="footer" w:semiHidden="1" w:unhideWhenUsed="1"/>
+    <w:lsdException w:name="index heading" w:semiHidden="1" w:unhideWhenUsed="1"/>
+    <w:lsdException w:name="caption" w:semiHidden="1" w:uiPriority="35" w:unhideWhenUsed="1" w:qFormat="1"/>
+    <w:lsdException w:name="table of figures" w:semiHidden="1" w:unhideWhenUsed="1"/>
+    <w:lsdException w:name="envelope address" w:semiHidden="1" w:unhideWhenUsed="1"/>
+    <w:lsdException w:name="envelope return" w:semiHidden="1" w:unhideWhenUsed="1"/>
+    <w:lsdException w:name="footnote reference" w:semiHidden="1" w:unhideWhenUsed="1"/>
+    <w:lsdException w:name="annotation reference" w:semiHidden="1" w:unhideWhenUsed="1"/>
+    <w:lsdException w:name="line number" w:semiHidden="1" w:unhideWhenUsed="1"/>
+    <w:lsdException w:name="page number" w:semiHidden="1" w:unhideWhenUsed="1"/>
+    <w:lsdException w:name="endnote reference" w:semiHidden="1" w:unhideWhenUsed="1"/>
+    <w:lsdException w:name="endnote text" w:semiHidden="1" w:unhideWhenUsed="1"/>
+    <w:lsdException w:name="table of authorities" w:semiHidden="1" w:unhideWhenUsed="1"/>
+    <w:lsdException w:name="macro" w:semiHidden="1" w:unhideWhenUsed="1"/>
+    <w:lsdException w:name="toa heading" w:semiHidden="1" w:unhideWhenUsed="1"/>
+    <w:lsdException w:name="List" w:semiHidden="1" w:unhideWhenUsed="1"/>
+    <w:lsdException w:name="List Bullet" w:semiHidden="1" w:unhideWhenUsed="1"/>
+    <w:lsdException w:name="List Number" w:semiHidden="1" w:unhideWhenUsed="1"/>
+    <w:lsdException w:name="List 2" w:semiHidden="1" w:unhideWhenUsed="1"/>
+    <w:lsdException w:name="List 3" w:semiHidden="1" w:unhideWhenUsed="1"/>
+    <w:lsdException w:name="List 4" w:semiHidden="1" w:unhideWhenUsed="1"/>
+    <w:lsdException w:name="List 5" w:semiHidden="1" w:unhideWhenUsed="1"/>
+    <w:lsdException w:name="List Bullet 2" w:semiHidden="1" w:unhideWhenUsed="1"/>
+    <w:lsdException w:name="List Bullet 3" w:semiHidden="1" w:unhideWhenUsed="1"/>
+    <w:lsdException w:name="List Bullet 4" w:semiHidden="1" w:unhideWhenUsed="1"/>
+    <w:lsdException w:name="List Bullet 5" w:semiHidden="1" w:unhideWhenUsed="1"/>
+    <w:lsdException w:name="List Number 2" w:semiHidden="1" w:unhideWhenUsed="1"/>
+    <w:lsdException w:name="List Number 3" w:semiHidden="1" w:unhideWhenUsed="1"/>
+    <w:lsdException w:name="List Number 4" w:semiHidden="1" w:unhideWhenUsed="1"/>
+    <w:lsdException w:name="List Number 5" w:semiHidden="1" w:unhideWhenUsed="1"/>
+    <w:lsdException w:name="Title" w:uiPriority="10" w:qFormat="1"/>
+    <w:lsdException w:name="Closing" w:semiHidden="1" w:unhideWhenUsed="1"/>
+    <w:lsdException w:name="Signature" w:semiHidden="1" w:unhideWhenUsed="1"/>
+    <w:lsdException w:name="Default Paragraph Font" w:semiHidden="1" w:uiPriority="1" w:unhideWhenUsed="1"/>
+    <w:lsdException w:name="Body Text" w:semiHidden="1" w:unhideWhenUsed="1"/>
+    <w:lsdException w:name="Body Text Indent" w:semiHidden="1" w:unhideWhenUsed="1"/>
+    <w:lsdException w:name="List Continue" w:semiHidden="1" w:unhideWhenUsed="1"/>
+    <w:lsdException w:name="List Continue 2" w:semiHidden="1" w:unhideWhenUsed="1"/>
+    <w:lsdException w:name="List Continue 3" w:semiHidden="1" w:unhideWhenUsed="1"/>
+    <w:lsdException w:name="List Continue 4" w:semiHidden="1" w:unhideWhenUsed="1"/>
+    <w:lsdException w:name="List Continue 5" w:semiHidden="1" w:unhideWhenUsed="1"/>
+    <w:lsdException w:name="Message Header" w:semiHidden="1" w:unhideWhenUsed="1"/>
+    <w:lsdException w:name="Subtitle" w:uiPriority="11" w:qFormat="1"/>
+    <w:lsdException w:name="Salutation" w:semiHidden="1" w:unhideWhenUsed="1"/>
+    <w:lsdException w:name="Date" w:semiHidden="1" w:unhideWhenUsed="1"/>
+    <w:lsdException w:name="Body Text First Indent" w:semiHidden="1" w:unhideWhenUsed="1"/>
+    <w:lsdException w:name="Body Text First Indent 2" w:semiHidden="1" w:unhideWhenUsed="1"/>
+    <w:lsdException w:name="Note Heading" w:semiHidden="1" w:unhideWhenUsed="1"/>
+    <w:lsdException w:name="Body Text 2" w:semiHidden="1" w:unhideWhenUsed="1"/>
+    <w:lsdException w:name="Body Text 3" w:semiHidden="1" w:unhideWhenUsed="1"/>
+    <w:lsdException w:name="Body Text Indent 2" w:semiHidden="1" w:unhideWhenUsed="1"/>
+    <w:lsdException w:name="Body Text Indent 3" w:semiHidden="1" w:unhideWhenUsed="1"/>
+    <w:lsdException w:name="Block Text" w:semiHidden="1" w:unhideWhenUsed="1"/>
+    <w:lsdException w:name="Hyperlink" w:semiHidden="1" w:unhideWhenUsed="1"/>
+    <w:lsdException w:name="FollowedHyperlink" w:semiHidden="1" w:unhideWhenUsed="1"/>
+    <w:lsdException w:name="Strong" w:uiPriority="22" w:qFormat="1"/>
+    <w:lsdException w:name="Emphasis" w:uiPriority="20" w:qFormat="1"/>
+    <w:lsdException w:name="Document Map" w:semiHidden="1" w:unhideWhenUsed="1"/>
+    <w:lsdException w:name="Plain Text" w:semiHidden="1" w:unhideWhenUsed="1"/>
+    <w:lsdException w:name="E-mail Signature" w:semiHidden="1" w:unhideWhenUsed="1"/>
+    <w:lsdException w:name="HTML Top of Form" w:semiHidden="1" w:unhideWhenUsed="1"/>
+    <w:lsdException w:name="HTML Bottom of Form" w:semiHidden="1" w:unhideWhenUsed="1"/>
+    <w:lsdException w:name="Normal (Web)" w:semiHidden="1" w:unhideWhenUsed="1"/>
+    <w:lsdException w:name="HTML Acronym" w:semiHidden="1" w:unhideWhenUsed="1"/>
+    <w:lsdException w:name="HTML Address" w:semiHidden="1" w:unhideWhenUsed="1"/>
+    <w:lsdException w:name="HTML Cite" w:semiHidden="1" w:unhideWhenUsed="1"/>
+    <w:lsdException w:name="HTML Code" w:semiHidden="1" w:unhideWhenUsed="1"/>
+    <w:lsdException w:name="HTML Definition" w:semiHidden="1" w:unhideWhenUsed="1"/>
+    <w:lsdException w:name="HTML Keyboard" w:semiHidden="1" w:unhideWhenUsed="1"/>
+    <w:lsdException w:name="HTML Preformatted" w:semiHidden="1" w:unhideWhenUsed="1"/>
+    <w:lsdException w:name="HTML Sample" w:semiHidden="1" w:unhideWhenUsed="1"/>
+    <w:lsdException w:name="HTML Typewriter" w:semiHidden="1" w:unhideWhenUsed="1"/>
+    <w:lsdException w:name="HTML Variable" w:semiHidden="1" w:unhideWhenUsed="1"/>
+    <w:lsdException w:name="Normal Table" w:semiHidden="1" w:unhideWhenUsed="1"/>
+    <w:lsdException w:name="annotation subject" w:semiHidden="1" w:unhideWhenUsed="1"/>
+    <w:lsdException w:name="No List" w:semiHidden="1" w:unhideWhenUsed="1"/>
+    <w:lsdException w:name="Outline List 1" w:semiHidden="1" w:unhideWhenUsed="1"/>
+    <w:lsdException w:name="Outline List 2" w:semiHidden="1" w:unhideWhenUsed="1"/>
+    <w:lsdException w:name="Outline List 3" w:semiHidden="1" w:unhideWhenUsed="1"/>
+    <w:lsdException w:name="Table Simple 1" w:semiHidden="1" w:unhideWhenUsed="1"/>
+    <w:lsdException w:name="Table Simple 2" w:semiHidden="1" w:unhideWhenUsed="1"/>
+    <w:lsdException w:name="Table Simple 3" w:semiHidden="1" w:unhideWhenUsed="1"/>
+    <w:lsdException w:name="Table Classic 1" w:semiHidden="1" w:unhideWhenUsed="1"/>
+    <w:lsdException w:name="Table Classic 2" w:semiHidden="1" w:unhideWhenUsed="1"/>
+    <w:lsdException w:name="Table Classic 3" w:semiHidden="1" w:unhideWhenUsed="1"/>
+    <w:lsdException w:name="Table Classic 4" w:semiHidden="1" w:unhideWhenUsed="1"/>
+    <w:lsdException w:name="Table Colorful 1" w:semiHidden="1" w:unhideWhenUsed="1"/>
+    <w:lsdException w:name="Table Colorful 2" w:semiHidden="1" w:unhideWhenUsed="1"/>
+    <w:lsdException w:name="Table Colorful 3" w:semiHidden="1" w:unhideWhenUsed="1"/>
+    <w:lsdException w:name="Table Columns 1" w:semiHidden="1" w:unhideWhenUsed="1"/>
+    <w:lsdException w:name="Table Columns 2" w:semiHidden="1" w:unhideWhenUsed="1"/>
+    <w:lsdException w:name="Table Columns 3" w:semiHidden="1" w:unhideWhenUsed="1"/>
+    <w:lsdException w:name="Table Columns 4" w:semiHidden="1" w:unhideWhenUsed="1"/>
+    <w:lsdException w:name="Table Columns 5" w:semiHidden="1" w:unhideWhenUsed="1"/>
+    <w:lsdException w:name="Table Grid 1" w:semiHidden="1" w:unhideWhenUsed="1"/>
+    <w:lsdException w:name="Table Grid 2" w:semiHidden="1" w:unhideWhenUsed="1"/>
+    <w:lsdException w:name="Table Grid 3" w:semiHidden="1" w:unhideWhenUsed="1"/>
+    <w:lsdException w:name="Table Grid 4" w:semiHidden="1" w:unhideWhenUsed="1"/>
+    <w:lsdException w:name="Table Grid 5" w:semiHidden="1" w:unhideWhenUsed="1"/>
+    <w:lsdException w:name="Table Grid 6" w:semiHidden="1" w:unhideWhenUsed="1"/>
+    <w:lsdException w:name="Table Grid 7" w:semiHidden="1" w:unhideWhenUsed="1"/>
+    <w:lsdException w:name="Table Grid 8" w:semiHidden="1" w:unhideWhenUsed="1"/>
+    <w:lsdException w:name="Table List 1" w:semiHidden="1" w:unhideWhenUsed="1"/>
+    <w:lsdException w:name="Table List 2" w:semiHidden="1" w:unhideWhenUsed="1"/>
+    <w:lsdException w:name="Table List 3" w:semiHidden="1" w:unhideWhenUsed="1"/>
+    <w:lsdException w:name="Table List 4" w:semiHidden="1" w:unhideWhenUsed="1"/>
+    <w:lsdException w:name="Table List 5" w:semiHidden="1" w:unhideWhenUsed="1"/>
+    <w:lsdException w:name="Table List 6" w:semiHidden="1" w:unhideWhenUsed="1"/>
+    <w:lsdException w:name="Table List 7" w:semiHidden="1" w:unhideWhenUsed="1"/>
+    <w:lsdException w:name="Table List 8" w:semiHidden="1" w:unhideWhenUsed="1"/>
+    <w:lsdException w:name="Table 3D effects 1" w:semiHidden="1" w:unhideWhenUsed="1"/>
+    <w:lsdException w:name="Table 3D effects 2" w:semiHidden="1" w:unhideWhenUsed="1"/>
+    <w:lsdException w:name="Table 3D effects 3" w:semiHidden="1" w:unhideWhenUsed="1"/>
+    <w:lsdException w:name="Table Contemporary" w:semiHidden="1" w:unhideWhenUsed="1"/>
+    <w:lsdException w:name="Table Elegant" w:semiHidden="1" w:unhideWhenUsed="1"/>
+    <w:lsdException w:name="Table Professional" w:semiHidden="1" w:unhideWhenUsed="1"/>
+    <w:lsdException w:name="Table Subtle 1" w:semiHidden="1" w:unhideWhenUsed="1"/>
+    <w:lsdException w:name="Table Subtle 2" w:semiHidden="1" w:unhideWhenUsed="1"/>
+    <w:lsdException w:name="Table Web 1" w:semiHidden="1" w:unhideWhenUsed="1"/>
+    <w:lsdException w:name="Table Web 2" w:semiHidden="1" w:unhideWhenUsed="1"/>
+    <w:lsdException w:name="Table Web 3" w:semiHidden="1" w:unhideWhenUsed="1"/>
+    <w:lsdException w:name="Balloon Text" w:semiHidden="1" w:unhideWhenUsed="1"/>
+    <w:lsdException w:name="Table Grid" w:uiPriority="39"/>
+    <w:lsdException w:name="Table Theme" w:semiHidden="1" w:unhideWhenUsed="1"/>
+    <w:lsdException w:name="Placeholder Text" w:semiHidden="1"/>
+    <w:lsdException w:name="No Spacing" w:uiPriority="1" w:qFormat="1"/>
+    <w:lsdException w:name="Light Shading" w:uiPriority="60"/>
+    <w:lsdException w:name="Light List" w:uiPriority="61"/>
+    <w:lsdException w:name="Light Grid" w:uiPriority="62"/>
+    <w:lsdException w:name="Medium Shading 1" w:uiPriority="63"/>
+    <w:lsdException w:name="Medium Shading 2" w:uiPriority="64"/>
+    <w:lsdException w:name="Medium List 1" w:uiPriority="65"/>
+    <w:lsdException w:name="Medium List 2" w:uiPriority="66"/>
+    <w:lsdException w:name="Medium Grid 1" w:uiPriority="67"/>
+    <w:lsdException w:name="Medium Grid 2" w:uiPriority="68"/>
+    <w:lsdException w:name="Medium Grid 3" w:uiPriority="69"/>
+    <w:lsdException w:name="Dark List" w:uiPriority="70"/>
+    <w:lsdException w:name="Colorful Shading" w:uiPriority="71"/>
+    <w:lsdException w:name="Colorful List" w:uiPriority="72"/>
+    <w:lsdException w:name="Colorful Grid" w:uiPriority="73"/>
+    <w:lsdException w:name="Light Shading Accent 1" w:uiPriority="60"/>
+    <w:lsdException w:name="Light List Accent 1" w:uiPriority="61"/>
+    <w:lsdException w:name="Light Grid Accent 1" w:uiPriority="62"/>
+    <w:lsdException w:name="Medium Shading 1 Accent 1" w:uiPriority="63"/>
+    <w:lsdException w:name="Medium Shading 2 Accent 1" w:uiPriority="64"/>
+    <w:lsdException w:name="Medium List 1 Accent 1" w:uiPriority="65"/>
+    <w:lsdException w:name="Revision" w:semiHidden="1"/>
+    <w:lsdException w:name="List Paragraph" w:uiPriority="34" w:qFormat="1"/>
+    <w:lsdException w:name="Quote" w:uiPriority="29" w:qFormat="1"/>
+    <w:lsdException w:name="Intense Quote" w:uiPriority="30" w:qFormat="1"/>
+    <w:lsdException w:name="Medium List 2 Accent 1" w:uiPriority="66"/>
+    <w:lsdException w:name="Medium Grid 1 Accent 1" w:uiPriority="67"/>
+    <w:lsdException w:name="Medium Grid 2 Accent 1" w:uiPriority="68"/>
+    <w:lsdException w:name="Medium Grid 3 Accent 1" w:uiPriority="69"/>
+    <w:lsdException w:name="Dark List Accent 1" w:uiPriority="70"/>
+    <w:lsdException w:name="Colorful Shading Accent 1" w:uiPriority="71"/>
+    <w:lsdException w:name="Colorful List Accent 1" w:uiPriority="72"/>
+    <w:lsdException w:name="Colorful Grid Accent 1" w:uiPriority="73"/>
+    <w:lsdException w:name="Light Shading Accent 2" w:uiPriority="60"/>
+    <w:lsdException w:name="Light List Accent 2" w:uiPriority="61"/>
+    <w:lsdException w:name="Light Grid Accent 2" w:uiPriority="62"/>
+    <w:lsdException w:name="Medium Shading 1 Accent 2" w:uiPriority="63"/>
+    <w:lsdException w:name="Medium Shading 2 Accent 2" w:uiPriority="64"/>
+    <w:lsdException w:name="Medium List 1 Accent 2" w:uiPriority="65"/>
+    <w:lsdException w:name="Medium List 2 Accent 2" w:uiPriority="66"/>
+    <w:lsdException w:name="Medium Grid 1 Accent 2" w:uiPriority="67"/>
+    <w:lsdException w:name="Medium Grid 2 Accent 2" w:uiPriority="68"/>
+    <w:lsdException w:name="Medium Grid 3 Accent 2" w:uiPriority="69"/>
+    <w:lsdException w:name="Dark List Accent 2" w:uiPriority="70"/>
+    <w:lsdException w:name="Colorful Shading Accent 2" w:uiPriority="71"/>
+    <w:lsdException w:name="Colorful List Accent 2" w:uiPriority="72"/>
+    <w:lsdException w:name="Colorful Grid Accent 2" w:uiPriority="73"/>
+    <w:lsdException w:name="Light Shading Accent 3" w:uiPriority="60"/>
+    <w:lsdException w:name="Light List Accent 3" w:uiPriority="61"/>
+    <w:lsdException w:name="Light Grid Accent 3" w:uiPriority="62"/>
+    <w:lsdException w:name="Medium Shading 1 Accent 3" w:uiPriority="63"/>
+    <w:lsdException w:name="Medium Shading 2 Accent 3" w:uiPriority="64"/>
+    <w:lsdException w:name="Medium List 1 Accent 3" w:uiPriority="65"/>
+    <w:lsdException w:name="Medium List 2 Accent 3" w:uiPriority="66"/>
+    <w:lsdException w:name="Medium Grid 1 Accent 3" w:uiPriority="67"/>
+    <w:lsdException w:name="Medium Grid 2 Accent 3" w:uiPriority="68"/>
+    <w:lsdException w:name="Medium Grid 3 Accent 3" w:uiPriority="69"/>
+    <w:lsdException w:name="Dark List Accent 3" w:uiPriority="70"/>
+    <w:lsdException w:name="Colorful Shading Accent 3" w:uiPriority="71"/>
+    <w:lsdException w:name="Colorful List Accent 3" w:uiPriority="72"/>
+    <w:lsdException w:name="Colorful Grid Accent 3" w:uiPriority="73"/>
+    <w:lsdException w:name="Light Shading Accent 4" w:uiPriority="60"/>
+    <w:lsdException w:name="Light List Accent 4" w:uiPriority="61"/>
+    <w:lsdException w:name="Light Grid Accent 4" w:uiPriority="62"/>
+    <w:lsdException w:name="Medium Shading 1 Accent 4" w:uiPriority="63"/>
+    <w:lsdException w:name="Medium Shading 2 Accent 4" w:uiPriority="64"/>
+    <w:lsdException w:name="Medium List 1 Accent 4" w:uiPriority="65"/>
+    <w:lsdException w:name="Medium List 2 Accent 4" w:uiPriority="66"/>
+    <w:lsdException w:name="Medium Grid 1 Accent 4" w:uiPriority="67"/>
+    <w:lsdException w:name="Medium Grid 2 Accent 4" w:uiPriority="68"/>
+    <w:lsdException w:name="Medium Grid 3 Accent 4" w:uiPriority="69"/>
+    <w:lsdException w:name="Dark List Accent 4" w:uiPriority="70"/>
+    <w:lsdException w:name="Colorful Shading Accent 4" w:uiPriority="71"/>
+    <w:lsdException w:name="Colorful List Accent 4" w:uiPriority="72"/>
+    <w:lsdException w:name="Colorful Grid Accent 4" w:uiPriority="73"/>
+    <w:lsdException w:name="Light Shading Accent 5" w:uiPriority="60"/>
+    <w:lsdException w:name="Light List Accent 5" w:uiPriority="61"/>
+    <w:lsdException w:name="Light Grid Accent 5" w:uiPriority="62"/>
+    <w:lsdException w:name="Medium Shading 1 Accent 5" w:uiPriority="63"/>
+    <w:lsdException w:name="Medium Shading 2 Accent 5" w:uiPriority="64"/>
+    <w:lsdException w:name="Medium List 1 Accent 5" w:uiPriority="65"/>
+    <w:lsdException w:name="Medium List 2 Accent 5" w:uiPriority="66"/>
+    <w:lsdException w:name="Medium Grid 1 Accent 5" w:uiPriority="67"/>
+    <w:lsdException w:name="Medium Grid 2 Accent 5" w:uiPriority="68"/>
+    <w:lsdException w:name="Medium Grid 3 Accent 5" w:uiPriority="69"/>
+    <w:lsdException w:name="Dark List Accent 5" w:uiPriority="70"/>
+    <w:lsdException w:name="Colorful Shading Accent 5" w:uiPriority="71"/>
+    <w:lsdException w:name="Colorful List Accent 5" w:uiPriority="72"/>
+    <w:lsdException w:name="Colorful Grid Accent 5" w:uiPriority="73"/>
+    <w:lsdException w:name="Light Shading Accent 6" w:uiPriority="60"/>
+    <w:lsdException w:name="Light List Accent 6" w:uiPriority="61"/>
+    <w:lsdException w:name="Light Grid Accent 6" w:uiPriority="62"/>
+    <w:lsdException w:name="Medium Shading 1 Accent 6" w:uiPriority="63"/>
+    <w:lsdException w:name="Medium Shading 2 Accent 6" w:uiPriority="64"/>
+    <w:lsdException w:name="Medium List 1 Accent 6" w:uiPriority="65"/>
+    <w:lsdException w:name="Medium List 2 Accent 6" w:uiPriority="66"/>
+    <w:lsdException w:name="Medium Grid 1 Accent 6" w:uiPriority="67"/>
+    <w:lsdException w:name="Medium Grid 2 Accent 6" w:uiPriority="68"/>
+    <w:lsdException w:name="Medium Grid 3 Accent 6" w:uiPriority="69"/>
+    <w:lsdException w:name="Dark List Accent 6" w:uiPriority="70"/>
+    <w:lsdException w:name="Colorful Shading Accent 6" w:uiPriority="71"/>
+    <w:lsdException w:name="Colorful List Accent 6" w:uiPriority="72"/>
+    <w:lsdException w:name="Colorful Grid Accent 6" w:uiPriority="73"/>
+    <w:lsdException w:name="Subtle Emphasis" w:uiPriority="19" w:qFormat="1"/>
+    <w:lsdException w:name="Intense Emphasis" w:uiPriority="21" w:qFormat="1"/>
+    <w:lsdException w:name="Subtle Reference" w:uiPriority="31" w:qFormat="1"/>
+    <w:lsdException w:name="Intense Reference" w:uiPriority="32" w:qFormat="1"/>
+    <w:lsdException w:name="Book Title" w:uiPriority="33" w:qFormat="1"/>
+    <w:lsdException w:name="Bibliography" w:semiHidden="1" w:uiPriority="37" w:unhideWhenUsed="1"/>
+    <w:lsdException w:name="TOC Heading" w:semiHidden="1" w:uiPriority="39" w:unhideWhenUsed="1" w:qFormat="1"/>
+    <w:lsdException w:name="Plain Table 1" w:uiPriority="41"/>
+    <w:lsdException w:name="Plain Table 2" w:uiPriority="42"/>
+    <w:lsdException w:name="Plain Table 3" w:uiPriority="43"/>
+    <w:lsdException w:name="Plain Table 4" w:uiPriority="44"/>
+    <w:lsdException w:name="Plain Table 5" w:uiPriority="45"/>
+    <w:lsdException w:name="Grid Table Light" w:uiPriority="40"/>
+    <w:lsdException w:name="Grid Table 1 Light" w:uiPriority="46"/>
+    <w:lsdException w:name="Grid Table 2" w:uiPriority="47"/>
+    <w:lsdException w:name="Grid Table 3" w:uiPriority="48"/>
+    <w:lsdException w:name="Grid Table 4" w:uiPriority="49"/>
+    <w:lsdException w:name="Grid Table 5 Dark" w:uiPriority="50"/>
+    <w:lsdException w:name="Grid Table 6 Colorful" w:uiPriority="51"/>
+    <w:lsdException w:name="Grid Table 7 Colorful" w:uiPriority="52"/>
+    <w:lsdException w:name="Grid Table 1 Light Accent 1" w:uiPriority="46"/>
+    <w:lsdException w:name="Grid Table 2 Accent 1" w:uiPriority="47"/>
+    <w:lsdException w:name="Grid Table 3 Accent 1" w:uiPriority="48"/>
+    <w:lsdException w:name="Grid Table 4 Accent 1" w:uiPriority="49"/>
+    <w:lsdException w:name="Grid Table 5 Dark Accent 1" w:uiPriority="50"/>
+    <w:lsdException w:name="Grid Table 6 Colorful Accent 1" w:uiPriority="51"/>
+    <w:lsdException w:name="Grid Table 7 Colorful Accent 1" w:uiPriority="52"/>
+    <w:lsdException w:name="Grid Table 1 Light Accent 2" w:uiPriority="46"/>
+    <w:lsdException w:name="Grid Table 2 Accent 2" w:uiPriority="47"/>
+    <w:lsdException w:name="Grid Table 3 Accent 2" w:uiPriority="48"/>
+    <w:lsdException w:name="Grid Table 4 Accent 2" w:uiPriority="49"/>
+    <w:lsdException w:name="Grid Table 5 Dark Accent 2" w:uiPriority="50"/>
+    <w:lsdException w:name="Grid Table 6 Colorful Accent 2" w:uiPriority="51"/>
+    <w:lsdException w:name="Grid Table 7 Colorful Accent 2" w:uiPriority="52"/>
+    <w:lsdException w:name="Grid Table 1 Light Accent 3" w:uiPriority="46"/>
+    <w:lsdException w:name="Grid Table 2 Accent 3" w:uiPriority="47"/>
+    <w:lsdException w:name="Grid Table 3 Accent 3" w:uiPriority="48"/>
+    <w:lsdException w:name="Grid Table 4 Accent 3" w:uiPriority="49"/>
+    <w:lsdException w:name="Grid Table 5 Dark Accent 3" w:uiPriority="50"/>
+    <w:lsdException w:name="Grid Table 6 Colorful Accent 3" w:uiPriority="51"/>
+    <w:lsdException w:name="Grid Table 7 Colorful Accent 3" w:uiPriority="52"/>
+    <w:lsdException w:name="Grid Table 1 Light Accent 4" w:uiPriority="46"/>
+    <w:lsdException w:name="Grid Table 2 Accent 4" w:uiPriority="47"/>
+    <w:lsdException w:name="Grid Table 3 Accent 4" w:uiPriority="48"/>
+    <w:lsdException w:name="Grid Table 4 Accent 4" w:uiPriority="49"/>
+    <w:lsdException w:name="Grid Table 5 Dark Accent 4" w:uiPriority="50"/>
+    <w:lsdException w:name="Grid Table 6 Colorful Accent 4" w:uiPriority="51"/>
+    <w:lsdException w:name="Grid Table 7 Colorful Accent 4" w:uiPriority="52"/>
+    <w:lsdException w:name="Grid Table 1 Light Accent 5" w:uiPriority="46"/>
+    <w:lsdException w:name="Grid Table 2 Accent 5" w:uiPriority="47"/>
+    <w:lsdException w:name="Grid Table 3 Accent 5" w:uiPriority="48"/>
+    <w:lsdException w:name="Grid Table 4 Accent 5" w:uiPriority="49"/>
+    <w:lsdException w:name="Grid Table 5 Dark Accent 5" w:uiPriority="50"/>
+    <w:lsdException w:name="Grid Table 6 Colorful Accent 5" w:uiPriority="51"/>
+    <w:lsdException w:name="Grid Table 7 Colorful Accent 5" w:uiPriority="52"/>
+    <w:lsdException w:name="Grid Table 1 Light Accent 6" w:uiPriority="46"/>
+    <w:lsdException w:name="Grid Table 2 Accent 6" w:uiPriority="47"/>
+    <w:lsdException w:name="Grid Table 3 Accent 6" w:uiPriority="48"/>
+    <w:lsdException w:name="Grid Table 4 Accent 6" w:uiPriority="49"/>
+    <w:lsdException w:name="Grid Table 5 Dark Accent 6" w:uiPriority="50"/>
+    <w:lsdException w:name="Grid Table 6 Colorful Accent 6" w:uiPriority="51"/>
+    <w:lsdException w:name="Grid Table 7 Colorful Accent 6" w:uiPriority="52"/>
+    <w:lsdException w:name="List Table 1 Light" w:uiPriority="46"/>
+    <w:lsdException w:name="List Table 2" w:uiPriority="47"/>
+    <w:lsdException w:name="List Table 3" w:uiPriority="48"/>
+    <w:lsdException w:name="List Table 4" w:uiPriority="49"/>
+    <w:lsdException w:name="List Table 5 Dark" w:uiPriority="50"/>
+    <w:lsdException w:name="List Table 6 Colorful" w:uiPriority="51"/>
+    <w:lsdException w:name="List Table 7 Colorful" w:uiPriority="52"/>
+    <w:lsdException w:name="List Table 1 Light Accent 1" w:uiPriority="46"/>
+    <w:lsdException w:name="List Table 2 Accent 1" w:uiPriority="47"/>
+    <w:lsdException w:name="List Table 3 Accent 1" w:uiPriority="48"/>
+    <w:lsdException w:name="List Table 4 Accent 1" w:uiPriority="49"/>
+    <w:lsdException w:name="List Table 5 Dark Accent 1" w:uiPriority="50"/>
+    <w:lsdException w:name="List Table 6 Colorful Accent 1" w:uiPriority="51"/>
+    <w:lsdException w:name="List Table 7 Colorful Accent 1" w:uiPriority="52"/>
+    <w:lsdException w:name="List Table 1 Light Accent 2" w:uiPriority="46"/>
+    <w:lsdException w:name="List Table 2 Accent 2" w:uiPriority="47"/>
+    <w:lsdException w:name="List Table 3 Accent 2" w:uiPriority="48"/>
+    <w:lsdException w:name="List Table 4 Accent 2" w:uiPriority="49"/>
+    <w:lsdException w:name="List Table 5 Dark Accent 2" w:uiPriority="50"/>
+    <w:lsdException w:name="List Table 6 Colorful Accent 2" w:uiPriority="51"/>
+    <w:lsdException w:name="List Table 7 Colorful Accent 2" w:uiPriority="52"/>
+    <w:lsdException w:name="List Table 1 Light Accent 3" w:uiPriority="46"/>
+    <w:lsdException w:name="List Table 2 Accent 3" w:uiPriority="47"/>
+    <w:lsdException w:name="List Table 3 Accent 3" w:uiPriority="48"/>
+    <w:lsdException w:name="List Table 4 Accent 3" w:uiPriority="49"/>
+    <w:lsdException w:name="List Table 5 Dark Accent 3" w:uiPriority="50"/>
+    <w:lsdException w:name="List Table 6 Colorful Accent 3" w:uiPriority="51"/>
+    <w:lsdException w:name="List Table 7 Colorful Accent 3" w:uiPriority="52"/>
+    <w:lsdException w:name="List Table 1 Light Accent 4" w:uiPriority="46"/>
+    <w:lsdException w:name="List Table 2 Accent 4" w:uiPriority="47"/>
+    <w:lsdException w:name="List Table 3 Accent 4" w:uiPriority="48"/>
+    <w:lsdException w:name="List Table 4 Accent 4" w:uiPriority="49"/>
+    <w:lsdException w:name="List Table 5 Dark Accent 4" w:uiPriority="50"/>
+    <w:lsdException w:name="List Table 6 Colorful Accent 4" w:uiPriority="51"/>
+    <w:lsdException w:name="List Table 7 Colorful Accent 4" w:uiPriority="52"/>
+    <w:lsdException w:name="List Table 1 Light Accent 5" w:uiPriority="46"/>
+    <w:lsdException w:name="List Table 2 Accent 5" w:uiPriority="47"/>
+    <w:lsdException w:name="List Table 3 Accent 5" w:uiPriority="48"/>
+    <w:lsdException w:name="List Table 4 Accent 5" w:uiPriority="49"/>
+    <w:lsdException w:name="List Table 5 Dark Accent 5" w:uiPriority="50"/>
+    <w:lsdException w:name="List Table 6 Colorful Accent 5" w:uiPriority="51"/>
+    <w:lsdException w:name="List Table 7 Colorful Accent 5" w:uiPriority="52"/>
+    <w:lsdException w:name="List Table 1 Light Accent 6" w:uiPriority="46"/>
+    <w:lsdException w:name="List Table 2 Accent 6" w:uiPriority="47"/>
+    <w:lsdException w:name="List Table 3 Accent 6" w:uiPriority="48"/>
+    <w:lsdException w:name="List Table 4 Accent 6" w:uiPriority="49"/>
+    <w:lsdException w:name="List Table 5 Dark Accent 6" w:uiPriority="50"/>
+    <w:lsdException w:name="List Table 6 Colorful Accent 6" w:uiPriority="51"/>
+    <w:lsdException w:name="List Table 7 Colorful Accent 6" w:uiPriority="52"/>
   </w:latentStyles>
   <w:style w:type="paragraph" w:default="1" w:styleId="Normal">
     <w:name w:val="Normal"/>
@@ -8735,7 +8596,7 @@
   <a:extraClrSchemeLst/>
   <a:extLst>
     <a:ext uri="{05A4C25C-085E-4340-85A3-A5531E510DB2}">
-      <thm15:themeFamily xmlns:thm15="http://schemas.microsoft.com/office/thememl/2012/main" xmlns="" name="Office Theme" id="{62F939B6-93AF-4DB8-9C6B-D6C7DFDC589F}" vid="{4A3C46E8-61CC-4603-A589-7422A47A8E4A}"/>
+      <thm15:themeFamily xmlns:thm15="http://schemas.microsoft.com/office/thememl/2012/main" name="Office Theme" id="{62F939B6-93AF-4DB8-9C6B-D6C7DFDC589F}" vid="{4A3C46E8-61CC-4603-A589-7422A47A8E4A}"/>
     </a:ext>
   </a:extLst>
 </a:theme>
@@ -8746,7 +8607,7 @@
 </file>
 
 <file path=customXml/itemProps1.xml><?xml version="1.0" encoding="utf-8"?>
-<ds:datastoreItem xmlns:ds="http://schemas.openxmlformats.org/officeDocument/2006/customXml" ds:itemID="{8DF7B4B4-FE5E-4065-AB17-07EE6D2F10F7}">
+<ds:datastoreItem xmlns:ds="http://schemas.openxmlformats.org/officeDocument/2006/customXml" ds:itemID="{E5E79C6B-FEA6-4E38-B55D-F83287261DB1}">
   <ds:schemaRefs>
     <ds:schemaRef ds:uri="http://schemas.openxmlformats.org/officeDocument/2006/bibliography"/>
   </ds:schemaRefs>

</xml_diff>

<commit_message>
Escenarios de calidad: Separado escenario #3 en #3 y #4
</commit_message>
<xml_diff>
--- a/Documentacion/Documentacion.docx
+++ b/Documentacion/Documentacion.docx
@@ -2511,8 +2511,6 @@
             <w:r>
               <w:t xml:space="preserve">y sin pérdida de datos </w:t>
             </w:r>
-            <w:bookmarkStart w:id="0" w:name="_GoBack"/>
-            <w:bookmarkEnd w:id="0"/>
             <w:r>
               <w:t>al formato deseado de los archivos.</w:t>
             </w:r>
@@ -3897,66 +3895,57 @@
               <w:pStyle w:val="ListParagraph"/>
               <w:ind w:left="0"/>
             </w:pPr>
+            <w:r>
+              <w:t>Desarrolladores</w:t>
+            </w:r>
+          </w:p>
+        </w:tc>
+        <w:tc>
+          <w:tcPr>
+            <w:tcW w:w="1562" w:type="dxa"/>
+          </w:tcPr>
+          <w:p>
+            <w:pPr>
+              <w:pStyle w:val="ListParagraph"/>
+              <w:ind w:left="0"/>
+            </w:pPr>
+            <w:r>
+              <w:t>Añadir un nuevo formato de entrada</w:t>
+            </w:r>
+          </w:p>
+        </w:tc>
+        <w:tc>
+          <w:tcPr>
+            <w:tcW w:w="1311" w:type="dxa"/>
+          </w:tcPr>
+          <w:p>
+            <w:pPr>
+              <w:pStyle w:val="ListParagraph"/>
+              <w:ind w:left="0"/>
+            </w:pPr>
+            <w:r>
+              <w:t>Desarrollo</w:t>
+            </w:r>
+          </w:p>
+        </w:tc>
+        <w:tc>
+          <w:tcPr>
+            <w:tcW w:w="1134" w:type="dxa"/>
+          </w:tcPr>
+          <w:p>
+            <w:pPr>
+              <w:pStyle w:val="ListParagraph"/>
+              <w:ind w:left="0"/>
+            </w:pPr>
             <w:proofErr w:type="spellStart"/>
             <w:r>
-              <w:t>NoGame</w:t>
+              <w:t>Parser</w:t>
             </w:r>
             <w:proofErr w:type="spellEnd"/>
           </w:p>
         </w:tc>
         <w:tc>
           <w:tcPr>
-            <w:tcW w:w="1562" w:type="dxa"/>
-          </w:tcPr>
-          <w:p>
-            <w:pPr>
-              <w:pStyle w:val="ListParagraph"/>
-              <w:ind w:left="0"/>
-            </w:pPr>
-            <w:r>
-              <w:t>Modificación</w:t>
-            </w:r>
-            <w:r>
-              <w:t xml:space="preserve"> de la funcionalidad </w:t>
-            </w:r>
-            <w:r>
-              <w:t xml:space="preserve">interna </w:t>
-            </w:r>
-            <w:r>
-              <w:t>del sistema</w:t>
-            </w:r>
-          </w:p>
-        </w:tc>
-        <w:tc>
-          <w:tcPr>
-            <w:tcW w:w="1311" w:type="dxa"/>
-          </w:tcPr>
-          <w:p>
-            <w:pPr>
-              <w:pStyle w:val="ListParagraph"/>
-              <w:ind w:left="0"/>
-            </w:pPr>
-            <w:r>
-              <w:t>Desarrollo</w:t>
-            </w:r>
-          </w:p>
-        </w:tc>
-        <w:tc>
-          <w:tcPr>
-            <w:tcW w:w="1134" w:type="dxa"/>
-          </w:tcPr>
-          <w:p>
-            <w:pPr>
-              <w:pStyle w:val="ListParagraph"/>
-              <w:ind w:left="0"/>
-            </w:pPr>
-            <w:r>
-              <w:t>Sistema</w:t>
-            </w:r>
-          </w:p>
-        </w:tc>
-        <w:tc>
-          <w:tcPr>
             <w:tcW w:w="1524" w:type="dxa"/>
           </w:tcPr>
           <w:p>
@@ -3965,14 +3954,13 @@
               <w:ind w:left="0"/>
             </w:pPr>
             <w:r>
-              <w:t>Modificar la funcionalidad</w:t>
-            </w:r>
-            <w:r>
-              <w:t xml:space="preserve"> interna</w:t>
-            </w:r>
-            <w:r>
-              <w:t xml:space="preserve"> deseada sin alterar el normal funcionamiento del sistema</w:t>
-            </w:r>
+              <w:t xml:space="preserve">Aceptar un nuevo formato de entrada sin cambiar todo el </w:t>
+            </w:r>
+            <w:proofErr w:type="spellStart"/>
+            <w:r>
+              <w:t>parser</w:t>
+            </w:r>
+            <w:proofErr w:type="spellEnd"/>
           </w:p>
         </w:tc>
         <w:tc>
@@ -3985,7 +3973,7 @@
               <w:ind w:left="0"/>
             </w:pPr>
             <w:r>
-              <w:t>El funcionamiento del sistema no sufre ninguna alteración y no presenta más errores que en la versión anterior</w:t>
+              <w:t>Cambios mínimos en código fuente existente.</w:t>
             </w:r>
           </w:p>
         </w:tc>
@@ -4035,7 +4023,7 @@
               <w:ind w:left="0"/>
             </w:pPr>
             <w:r>
-              <w:t>Cambio en el tamaño de la batería de preguntas</w:t>
+              <w:t>Desarrolladores</w:t>
             </w:r>
           </w:p>
         </w:tc>
@@ -4048,6 +4036,9 @@
               <w:pStyle w:val="ListParagraph"/>
               <w:ind w:left="0"/>
             </w:pPr>
+            <w:r>
+              <w:t>Añadir nuevo  formato de salida</w:t>
+            </w:r>
           </w:p>
         </w:tc>
         <w:tc>
@@ -4060,7 +4051,7 @@
               <w:ind w:left="0"/>
             </w:pPr>
             <w:r>
-              <w:t>Explotación</w:t>
+              <w:t>Desarrollo</w:t>
             </w:r>
           </w:p>
         </w:tc>
@@ -4073,6 +4064,11 @@
               <w:pStyle w:val="ListParagraph"/>
               <w:ind w:left="0"/>
             </w:pPr>
+            <w:proofErr w:type="spellStart"/>
+            <w:r>
+              <w:t>Parser</w:t>
+            </w:r>
+            <w:proofErr w:type="spellEnd"/>
           </w:p>
         </w:tc>
         <w:tc>
@@ -4084,6 +4080,17 @@
               <w:pStyle w:val="ListParagraph"/>
               <w:ind w:left="0"/>
             </w:pPr>
+            <w:r>
+              <w:t xml:space="preserve">No es necesario cambiar todo el </w:t>
+            </w:r>
+            <w:proofErr w:type="spellStart"/>
+            <w:r>
+              <w:t>parser</w:t>
+            </w:r>
+            <w:proofErr w:type="spellEnd"/>
+            <w:r>
+              <w:t xml:space="preserve"> al generar un nuevo formato de salida</w:t>
+            </w:r>
           </w:p>
         </w:tc>
         <w:tc>
@@ -4095,6 +4102,9 @@
               <w:pStyle w:val="ListParagraph"/>
               <w:ind w:left="0"/>
             </w:pPr>
+            <w:r>
+              <w:t>Cambios mínimos en código fuente existente.</w:t>
+            </w:r>
           </w:p>
         </w:tc>
         <w:tc>
@@ -4107,7 +4117,7 @@
               <w:ind w:left="0"/>
             </w:pPr>
             <w:r>
-              <w:t>AT</w:t>
+              <w:t>AT003</w:t>
             </w:r>
           </w:p>
         </w:tc>
@@ -4140,7 +4150,7 @@
               <w:ind w:left="0"/>
             </w:pPr>
             <w:r>
-              <w:t>Operario</w:t>
+              <w:t>Cambio en el tamaño de la batería de preguntas</w:t>
             </w:r>
           </w:p>
         </w:tc>
@@ -4153,9 +4163,6 @@
               <w:pStyle w:val="ListParagraph"/>
               <w:ind w:left="0"/>
             </w:pPr>
-            <w:r>
-              <w:t>Conversión de preguntas</w:t>
-            </w:r>
           </w:p>
         </w:tc>
         <w:tc>
@@ -4181,11 +4188,6 @@
               <w:pStyle w:val="ListParagraph"/>
               <w:ind w:left="0"/>
             </w:pPr>
-            <w:proofErr w:type="spellStart"/>
-            <w:r>
-              <w:t>Parser</w:t>
-            </w:r>
-            <w:proofErr w:type="spellEnd"/>
           </w:p>
         </w:tc>
         <w:tc>
@@ -4197,9 +4199,6 @@
               <w:pStyle w:val="ListParagraph"/>
               <w:ind w:left="0"/>
             </w:pPr>
-            <w:r>
-              <w:t>Conversión exitosa de preguntas</w:t>
-            </w:r>
           </w:p>
         </w:tc>
         <w:tc>
@@ -4211,9 +4210,6 @@
               <w:pStyle w:val="ListParagraph"/>
               <w:ind w:left="0"/>
             </w:pPr>
-            <w:r>
-              <w:t>Formato de salida correcto en el 100% de las preguntas válidas</w:t>
-            </w:r>
           </w:p>
         </w:tc>
         <w:tc>
@@ -4227,9 +4223,6 @@
             </w:pPr>
             <w:r>
               <w:t>AT</w:t>
-            </w:r>
-            <w:r>
-              <w:t>005</w:t>
             </w:r>
           </w:p>
         </w:tc>
@@ -4261,6 +4254,9 @@
               <w:pStyle w:val="ListParagraph"/>
               <w:ind w:left="0"/>
             </w:pPr>
+            <w:r>
+              <w:t>Operario</w:t>
+            </w:r>
           </w:p>
         </w:tc>
         <w:tc>
@@ -4272,6 +4268,9 @@
               <w:pStyle w:val="ListParagraph"/>
               <w:ind w:left="0"/>
             </w:pPr>
+            <w:r>
+              <w:t>Conversión de preguntas</w:t>
+            </w:r>
           </w:p>
         </w:tc>
         <w:tc>
@@ -4297,6 +4296,11 @@
               <w:pStyle w:val="ListParagraph"/>
               <w:ind w:left="0"/>
             </w:pPr>
+            <w:proofErr w:type="spellStart"/>
+            <w:r>
+              <w:t>Parser</w:t>
+            </w:r>
+            <w:proofErr w:type="spellEnd"/>
           </w:p>
         </w:tc>
         <w:tc>
@@ -4308,6 +4312,9 @@
               <w:pStyle w:val="ListParagraph"/>
               <w:ind w:left="0"/>
             </w:pPr>
+            <w:r>
+              <w:t>Conversión exitosa de preguntas</w:t>
+            </w:r>
           </w:p>
         </w:tc>
         <w:tc>
@@ -4319,6 +4326,9 @@
               <w:pStyle w:val="ListParagraph"/>
               <w:ind w:left="0"/>
             </w:pPr>
+            <w:r>
+              <w:t>Formato de salida correcto en el 100% de las preguntas válidas</w:t>
+            </w:r>
           </w:p>
         </w:tc>
         <w:tc>
@@ -4332,6 +4342,9 @@
             </w:pPr>
             <w:r>
               <w:t>AT</w:t>
+            </w:r>
+            <w:r>
+              <w:t>005</w:t>
             </w:r>
           </w:p>
         </w:tc>
@@ -4363,9 +4376,6 @@
               <w:pStyle w:val="ListParagraph"/>
               <w:ind w:left="0"/>
             </w:pPr>
-            <w:r>
-              <w:t>Desarrolladores</w:t>
-            </w:r>
           </w:p>
         </w:tc>
         <w:tc>
@@ -4377,9 +4387,6 @@
               <w:pStyle w:val="ListParagraph"/>
               <w:ind w:left="0"/>
             </w:pPr>
-            <w:r>
-              <w:t>Fallo en la conversión de preguntas</w:t>
-            </w:r>
           </w:p>
         </w:tc>
         <w:tc>
@@ -4392,7 +4399,7 @@
               <w:ind w:left="0"/>
             </w:pPr>
             <w:r>
-              <w:t>Desarrollo</w:t>
+              <w:t>Explotación</w:t>
             </w:r>
           </w:p>
         </w:tc>
@@ -4405,11 +4412,6 @@
               <w:pStyle w:val="ListParagraph"/>
               <w:ind w:left="0"/>
             </w:pPr>
-            <w:proofErr w:type="spellStart"/>
-            <w:r>
-              <w:t>Parser</w:t>
-            </w:r>
-            <w:proofErr w:type="spellEnd"/>
           </w:p>
         </w:tc>
         <w:tc>
@@ -4421,9 +4423,6 @@
               <w:pStyle w:val="ListParagraph"/>
               <w:ind w:left="0"/>
             </w:pPr>
-            <w:r>
-              <w:t>Reparar errores de código fuente</w:t>
-            </w:r>
           </w:p>
         </w:tc>
         <w:tc>
@@ -4435,9 +4434,6 @@
               <w:pStyle w:val="ListParagraph"/>
               <w:ind w:left="0"/>
             </w:pPr>
-            <w:r>
-              <w:t>Tiempo de reparación bajo (&lt;1 día)</w:t>
-            </w:r>
           </w:p>
         </w:tc>
         <w:tc>
@@ -4451,9 +4447,6 @@
             </w:pPr>
             <w:r>
               <w:t>AT</w:t>
-            </w:r>
-            <w:r>
-              <w:t>007</w:t>
             </w:r>
           </w:p>
         </w:tc>
@@ -4486,7 +4479,7 @@
               <w:ind w:left="0"/>
             </w:pPr>
             <w:r>
-              <w:t>Operario</w:t>
+              <w:t>Desarrolladores</w:t>
             </w:r>
           </w:p>
         </w:tc>
@@ -4500,7 +4493,7 @@
               <w:ind w:left="0"/>
             </w:pPr>
             <w:r>
-              <w:t>Conversión de preguntas</w:t>
+              <w:t>Fallo en la conversión de preguntas</w:t>
             </w:r>
           </w:p>
         </w:tc>
@@ -4514,7 +4507,7 @@
               <w:ind w:left="0"/>
             </w:pPr>
             <w:r>
-              <w:t>Explotación</w:t>
+              <w:t>Desarrollo</w:t>
             </w:r>
           </w:p>
         </w:tc>
@@ -4544,7 +4537,7 @@
               <w:ind w:left="0"/>
             </w:pPr>
             <w:r>
-              <w:t>No perder información de las preguntas</w:t>
+              <w:t>Reparar errores de código fuente</w:t>
             </w:r>
           </w:p>
         </w:tc>
@@ -4558,7 +4551,7 @@
               <w:ind w:left="0"/>
             </w:pPr>
             <w:r>
-              <w:t>Se mantiene el 100% de la información de las preguntas válidas</w:t>
+              <w:t>Tiempo de reparación bajo (&lt;1 día)</w:t>
             </w:r>
           </w:p>
         </w:tc>
@@ -4572,7 +4565,10 @@
               <w:ind w:left="0"/>
             </w:pPr>
             <w:r>
-              <w:t>AT008</w:t>
+              <w:t>AT</w:t>
+            </w:r>
+            <w:r>
+              <w:t>007</w:t>
             </w:r>
           </w:p>
         </w:tc>
@@ -4619,7 +4615,7 @@
               <w:ind w:left="0"/>
             </w:pPr>
             <w:r>
-              <w:t>Uso del conversor de preguntas</w:t>
+              <w:t>Conversión de preguntas</w:t>
             </w:r>
           </w:p>
         </w:tc>
@@ -4663,7 +4659,7 @@
               <w:ind w:left="0"/>
             </w:pPr>
             <w:r>
-              <w:t>El operario no tiene problemas para manejarlo</w:t>
+              <w:t>No perder información de las preguntas</w:t>
             </w:r>
           </w:p>
         </w:tc>
@@ -4677,7 +4673,7 @@
               <w:ind w:left="0"/>
             </w:pPr>
             <w:r>
-              <w:t>Tiempo de aprendizaje menor a 15 minutos</w:t>
+              <w:t>Se mantiene el 100% de la información de las preguntas válidas</w:t>
             </w:r>
           </w:p>
         </w:tc>
@@ -4691,10 +4687,7 @@
               <w:ind w:left="0"/>
             </w:pPr>
             <w:r>
-              <w:t>AT</w:t>
-            </w:r>
-            <w:r>
-              <w:t>009</w:t>
+              <w:t>AT008</w:t>
             </w:r>
           </w:p>
         </w:tc>
@@ -4726,6 +4719,9 @@
               <w:pStyle w:val="ListParagraph"/>
               <w:ind w:left="0"/>
             </w:pPr>
+            <w:r>
+              <w:t>Operario</w:t>
+            </w:r>
           </w:p>
         </w:tc>
         <w:tc>
@@ -4737,6 +4733,9 @@
               <w:pStyle w:val="ListParagraph"/>
               <w:ind w:left="0"/>
             </w:pPr>
+            <w:r>
+              <w:t>Uso del conversor de preguntas</w:t>
+            </w:r>
           </w:p>
         </w:tc>
         <w:tc>
@@ -4751,6 +4750,121 @@
             <w:r>
               <w:t>Explotación</w:t>
             </w:r>
+          </w:p>
+        </w:tc>
+        <w:tc>
+          <w:tcPr>
+            <w:tcW w:w="1134" w:type="dxa"/>
+          </w:tcPr>
+          <w:p>
+            <w:pPr>
+              <w:pStyle w:val="ListParagraph"/>
+              <w:ind w:left="0"/>
+            </w:pPr>
+            <w:proofErr w:type="spellStart"/>
+            <w:r>
+              <w:t>Parser</w:t>
+            </w:r>
+            <w:proofErr w:type="spellEnd"/>
+          </w:p>
+        </w:tc>
+        <w:tc>
+          <w:tcPr>
+            <w:tcW w:w="1524" w:type="dxa"/>
+          </w:tcPr>
+          <w:p>
+            <w:pPr>
+              <w:pStyle w:val="ListParagraph"/>
+              <w:ind w:left="0"/>
+            </w:pPr>
+            <w:r>
+              <w:t>El operario no tiene problemas para manejarlo</w:t>
+            </w:r>
+          </w:p>
+        </w:tc>
+        <w:tc>
+          <w:tcPr>
+            <w:tcW w:w="1559" w:type="dxa"/>
+          </w:tcPr>
+          <w:p>
+            <w:pPr>
+              <w:pStyle w:val="ListParagraph"/>
+              <w:ind w:left="0"/>
+            </w:pPr>
+            <w:r>
+              <w:t>Tiempo de aprendizaje menor a 15 minutos</w:t>
+            </w:r>
+          </w:p>
+        </w:tc>
+        <w:tc>
+          <w:tcPr>
+            <w:tcW w:w="1146" w:type="dxa"/>
+          </w:tcPr>
+          <w:p>
+            <w:pPr>
+              <w:pStyle w:val="ListParagraph"/>
+              <w:ind w:left="0"/>
+            </w:pPr>
+            <w:r>
+              <w:t>AT</w:t>
+            </w:r>
+            <w:r>
+              <w:t>009</w:t>
+            </w:r>
+          </w:p>
+        </w:tc>
+      </w:tr>
+      <w:tr>
+        <w:trPr>
+          <w:jc w:val="center"/>
+        </w:trPr>
+        <w:tc>
+          <w:tcPr>
+            <w:tcW w:w="439" w:type="dxa"/>
+          </w:tcPr>
+          <w:p>
+            <w:pPr>
+              <w:pStyle w:val="ListParagraph"/>
+              <w:ind w:left="0"/>
+            </w:pPr>
+            <w:r>
+              <w:t>11</w:t>
+            </w:r>
+          </w:p>
+        </w:tc>
+        <w:tc>
+          <w:tcPr>
+            <w:tcW w:w="1274" w:type="dxa"/>
+          </w:tcPr>
+          <w:p>
+            <w:pPr>
+              <w:pStyle w:val="ListParagraph"/>
+              <w:ind w:left="0"/>
+            </w:pPr>
+          </w:p>
+        </w:tc>
+        <w:tc>
+          <w:tcPr>
+            <w:tcW w:w="1562" w:type="dxa"/>
+          </w:tcPr>
+          <w:p>
+            <w:pPr>
+              <w:pStyle w:val="ListParagraph"/>
+              <w:ind w:left="0"/>
+            </w:pPr>
+          </w:p>
+        </w:tc>
+        <w:tc>
+          <w:tcPr>
+            <w:tcW w:w="1311" w:type="dxa"/>
+          </w:tcPr>
+          <w:p>
+            <w:pPr>
+              <w:pStyle w:val="ListParagraph"/>
+              <w:ind w:left="0"/>
+            </w:pPr>
+            <w:bookmarkStart w:id="0" w:name="_GoBack"/>
+            <w:bookmarkEnd w:id="0"/>
           </w:p>
         </w:tc>
         <w:tc>
@@ -4873,7 +4987,6 @@
           <w:sz w:val="26"/>
           <w:szCs w:val="26"/>
         </w:rPr>
-        <w:lastRenderedPageBreak/>
         <w:t>Vistas (incluir en todas justificación)</w:t>
       </w:r>
     </w:p>
@@ -8607,7 +8720,7 @@
 </file>
 
 <file path=customXml/itemProps1.xml><?xml version="1.0" encoding="utf-8"?>
-<ds:datastoreItem xmlns:ds="http://schemas.openxmlformats.org/officeDocument/2006/customXml" ds:itemID="{E5E79C6B-FEA6-4E38-B55D-F83287261DB1}">
+<ds:datastoreItem xmlns:ds="http://schemas.openxmlformats.org/officeDocument/2006/customXml" ds:itemID="{0BB3866F-FA54-4A94-9F9A-6D5DE20F10B4}">
   <ds:schemaRefs>
     <ds:schemaRef ds:uri="http://schemas.openxmlformats.org/officeDocument/2006/bibliography"/>
   </ds:schemaRefs>

</xml_diff>

<commit_message>
Añadidos escenarios AT006 y AT010
</commit_message>
<xml_diff>
--- a/Documentacion/Documentacion.docx
+++ b/Documentacion/Documentacion.docx
@@ -1,6 +1,6 @@
 
 <file path=word/document.xml><?xml version="1.0" encoding="utf-8"?>
-<w:document xmlns:wpc="http://schemas.microsoft.com/office/word/2010/wordprocessingCanvas" xmlns:mc="http://schemas.openxmlformats.org/markup-compatibility/2006" xmlns:o="urn:schemas-microsoft-com:office:office" xmlns:r="http://schemas.openxmlformats.org/officeDocument/2006/relationships" xmlns:m="http://schemas.openxmlformats.org/officeDocument/2006/math" xmlns:v="urn:schemas-microsoft-com:vml" xmlns:wp14="http://schemas.microsoft.com/office/word/2010/wordprocessingDrawing" xmlns:wp="http://schemas.openxmlformats.org/drawingml/2006/wordprocessingDrawing" xmlns:w10="urn:schemas-microsoft-com:office:word" xmlns:w="http://schemas.openxmlformats.org/wordprocessingml/2006/main" xmlns:w14="http://schemas.microsoft.com/office/word/2010/wordml" xmlns:w15="http://schemas.microsoft.com/office/word/2012/wordml" xmlns:wpg="http://schemas.microsoft.com/office/word/2010/wordprocessingGroup" xmlns:wpi="http://schemas.microsoft.com/office/word/2010/wordprocessingInk" xmlns:wne="http://schemas.microsoft.com/office/word/2006/wordml" xmlns:wps="http://schemas.microsoft.com/office/word/2010/wordprocessingShape" mc:Ignorable="w14 w15 wp14">
+<w:document xmlns:wpc="http://schemas.microsoft.com/office/word/2010/wordprocessingCanvas" xmlns:mc="http://schemas.openxmlformats.org/markup-compatibility/2006" xmlns:o="urn:schemas-microsoft-com:office:office" xmlns:r="http://schemas.openxmlformats.org/officeDocument/2006/relationships" xmlns:m="http://schemas.openxmlformats.org/officeDocument/2006/math" xmlns:v="urn:schemas-microsoft-com:vml" xmlns:wp14="http://schemas.microsoft.com/office/word/2010/wordprocessingDrawing" xmlns:wp="http://schemas.openxmlformats.org/drawingml/2006/wordprocessingDrawing" xmlns:w10="urn:schemas-microsoft-com:office:word" xmlns:w="http://schemas.openxmlformats.org/wordprocessingml/2006/main" xmlns:w14="http://schemas.microsoft.com/office/word/2010/wordml" xmlns:wpg="http://schemas.microsoft.com/office/word/2010/wordprocessingGroup" xmlns:wpi="http://schemas.microsoft.com/office/word/2010/wordprocessingInk" xmlns:wne="http://schemas.microsoft.com/office/word/2006/wordml" xmlns:wps="http://schemas.microsoft.com/office/word/2010/wordprocessingShape" mc:Ignorable="w14 wp14">
   <w:body>
     <w:p>
       <w:pPr>
@@ -3533,7 +3533,7 @@
                     <pic:cNvPicPr/>
                   </pic:nvPicPr>
                   <pic:blipFill>
-                    <a:blip r:embed="rId8">
+                    <a:blip r:embed="rId9">
                       <a:extLst>
                         <a:ext uri="{28A0092B-C50C-407E-A947-70E740481C1C}">
                           <a14:useLocalDpi xmlns:a14="http://schemas.microsoft.com/office/drawing/2010/main" val="0"/>
@@ -3562,7 +3562,7 @@
     </w:p>
     <w:p>
       <w:pPr>
-        <w:pStyle w:val="Descripcin"/>
+        <w:pStyle w:val="Epgrafe"/>
         <w:ind w:left="2124" w:firstLine="708"/>
         <w:rPr>
           <w:rFonts w:asciiTheme="majorHAnsi" w:eastAsiaTheme="majorEastAsia" w:hAnsiTheme="majorHAnsi" w:cstheme="majorBidi"/>
@@ -3816,16 +3816,7 @@
           <w:rFonts w:eastAsiaTheme="majorEastAsia" w:cstheme="majorBidi"/>
           <w:szCs w:val="26"/>
         </w:rPr>
-        <w:t xml:space="preserve"> con el formato indicado</w:t>
-      </w:r>
-      <w:bookmarkStart w:id="0" w:name="_GoBack"/>
-      <w:bookmarkEnd w:id="0"/>
-      <w:r>
-        <w:rPr>
-          <w:rFonts w:eastAsiaTheme="majorEastAsia" w:cstheme="majorBidi"/>
-          <w:szCs w:val="26"/>
-        </w:rPr>
-        <w:t>,</w:t>
+        <w:t xml:space="preserve"> con el formato indicado,</w:t>
       </w:r>
       <w:r>
         <w:rPr>
@@ -4564,7 +4555,7 @@
               <w:ind w:left="0"/>
             </w:pPr>
             <w:r>
-              <w:t>Cambio en el tamaño de la batería de preguntas</w:t>
+              <w:t>Aumento número de peticiones de trabajo</w:t>
             </w:r>
           </w:p>
         </w:tc>
@@ -4577,6 +4568,9 @@
               <w:pStyle w:val="Prrafodelista"/>
               <w:ind w:left="0"/>
             </w:pPr>
+            <w:r>
+              <w:t>Aumento unidades de procesamiento</w:t>
+            </w:r>
           </w:p>
         </w:tc>
         <w:tc>
@@ -4602,6 +4596,9 @@
               <w:pStyle w:val="Prrafodelista"/>
               <w:ind w:left="0"/>
             </w:pPr>
+            <w:r>
+              <w:t>Centro de procesamiento</w:t>
+            </w:r>
           </w:p>
         </w:tc>
         <w:tc>
@@ -4613,6 +4610,9 @@
               <w:pStyle w:val="Prrafodelista"/>
               <w:ind w:left="0"/>
             </w:pPr>
+            <w:r>
+              <w:t>Incremento unidades de procesamiento</w:t>
+            </w:r>
           </w:p>
         </w:tc>
         <w:tc>
@@ -4624,6 +4624,12 @@
               <w:pStyle w:val="Prrafodelista"/>
               <w:ind w:left="0"/>
             </w:pPr>
+            <w:r>
+              <w:t>No hay trabajos perdidos. Se reparte la</w:t>
+            </w:r>
+            <w:r>
+              <w:t xml:space="preserve"> carga de trabajo correctamente</w:t>
+            </w:r>
           </w:p>
         </w:tc>
         <w:tc>
@@ -4637,6 +4643,9 @@
             </w:pPr>
             <w:r>
               <w:t>AT</w:t>
+            </w:r>
+            <w:r>
+              <w:t>004</w:t>
             </w:r>
           </w:p>
         </w:tc>
@@ -4790,6 +4799,9 @@
               <w:pStyle w:val="Prrafodelista"/>
               <w:ind w:left="0"/>
             </w:pPr>
+            <w:r>
+              <w:t>Intento no autorizado de acceso a BBDD</w:t>
+            </w:r>
           </w:p>
         </w:tc>
         <w:tc>
@@ -4801,6 +4813,9 @@
               <w:pStyle w:val="Prrafodelista"/>
               <w:ind w:left="0"/>
             </w:pPr>
+            <w:r>
+              <w:t>Intento acceso a BBDD</w:t>
+            </w:r>
           </w:p>
         </w:tc>
         <w:tc>
@@ -4826,6 +4841,9 @@
               <w:pStyle w:val="Prrafodelista"/>
               <w:ind w:left="0"/>
             </w:pPr>
+            <w:r>
+              <w:t>BBDD</w:t>
+            </w:r>
           </w:p>
         </w:tc>
         <w:tc>
@@ -4837,6 +4855,9 @@
               <w:pStyle w:val="Prrafodelista"/>
               <w:ind w:left="0"/>
             </w:pPr>
+            <w:r>
+              <w:t>Acceso no autorizado rechazado</w:t>
+            </w:r>
           </w:p>
         </w:tc>
         <w:tc>
@@ -4848,6 +4869,9 @@
               <w:pStyle w:val="Prrafodelista"/>
               <w:ind w:left="0"/>
             </w:pPr>
+            <w:r>
+              <w:t>No se ha realizado ningún cambio en la base de datos</w:t>
+            </w:r>
           </w:p>
         </w:tc>
         <w:tc>
@@ -4861,6 +4885,9 @@
             </w:pPr>
             <w:r>
               <w:t>AT</w:t>
+            </w:r>
+            <w:r>
+              <w:t>006</w:t>
             </w:r>
           </w:p>
         </w:tc>
@@ -5255,6 +5282,9 @@
               <w:pStyle w:val="Prrafodelista"/>
               <w:ind w:left="0"/>
             </w:pPr>
+            <w:r>
+              <w:t>Desarrolladores</w:t>
+            </w:r>
           </w:p>
         </w:tc>
         <w:tc>
@@ -5266,6 +5296,9 @@
               <w:pStyle w:val="Prrafodelista"/>
               <w:ind w:left="0"/>
             </w:pPr>
+            <w:r>
+              <w:t>Depuración del programa</w:t>
+            </w:r>
           </w:p>
         </w:tc>
         <w:tc>
@@ -5276,6 +5309,19 @@
             <w:pPr>
               <w:pStyle w:val="Prrafodelista"/>
               <w:ind w:left="0"/>
+              <w:rPr>
+                <w:i/>
+                <w:iCs/>
+              </w:rPr>
+            </w:pPr>
+            <w:r>
+              <w:t>Explotación</w:t>
+            </w:r>
+          </w:p>
+          <w:p>
+            <w:pPr>
+              <w:pStyle w:val="Prrafodelista"/>
+              <w:ind w:left="0"/>
             </w:pPr>
           </w:p>
         </w:tc>
@@ -5288,6 +5334,11 @@
               <w:pStyle w:val="Prrafodelista"/>
               <w:ind w:left="0"/>
             </w:pPr>
+            <w:proofErr w:type="spellStart"/>
+            <w:r>
+              <w:t>Parser</w:t>
+            </w:r>
+            <w:proofErr w:type="spellEnd"/>
           </w:p>
         </w:tc>
         <w:tc>
@@ -5298,6 +5349,19 @@
             <w:pPr>
               <w:pStyle w:val="Prrafodelista"/>
               <w:ind w:left="0"/>
+              <w:rPr>
+                <w:i/>
+                <w:iCs/>
+              </w:rPr>
+            </w:pPr>
+            <w:r>
+              <w:t>Observar pasos intermedios de la conversión</w:t>
+            </w:r>
+          </w:p>
+          <w:p>
+            <w:pPr>
+              <w:pStyle w:val="Prrafodelista"/>
+              <w:ind w:left="0"/>
             </w:pPr>
           </w:p>
         </w:tc>
@@ -5310,6 +5374,9 @@
               <w:pStyle w:val="Prrafodelista"/>
               <w:ind w:left="0"/>
             </w:pPr>
+            <w:r>
+              <w:t>Se pueden observar los pasos intermedios y la información es legible</w:t>
+            </w:r>
           </w:p>
         </w:tc>
         <w:tc>
@@ -5323,6 +5390,9 @@
             </w:pPr>
             <w:r>
               <w:t>AT</w:t>
+            </w:r>
+            <w:r>
+              <w:t>010</w:t>
             </w:r>
           </w:p>
         </w:tc>
@@ -5367,6 +5437,18 @@
           <w:szCs w:val="26"/>
         </w:rPr>
       </w:pPr>
+    </w:p>
+    <w:p>
+      <w:pPr>
+        <w:rPr>
+          <w:rFonts w:asciiTheme="majorHAnsi" w:eastAsiaTheme="majorEastAsia" w:hAnsiTheme="majorHAnsi" w:cstheme="majorBidi"/>
+          <w:color w:val="2E74B5" w:themeColor="accent1" w:themeShade="BF"/>
+          <w:sz w:val="26"/>
+          <w:szCs w:val="26"/>
+        </w:rPr>
+      </w:pPr>
+      <w:bookmarkStart w:id="0" w:name="_GoBack"/>
+      <w:bookmarkEnd w:id="0"/>
     </w:p>
     <w:p>
       <w:pPr>
@@ -5399,6 +5481,7 @@
           <w:sz w:val="26"/>
           <w:szCs w:val="26"/>
         </w:rPr>
+        <w:lastRenderedPageBreak/>
         <w:t>Vistas (incluir en todas justificación)</w:t>
       </w:r>
     </w:p>
@@ -5463,8 +5546,8 @@
       </w:r>
     </w:p>
     <w:sectPr>
-      <w:headerReference w:type="default" r:id="rId9"/>
-      <w:footerReference w:type="default" r:id="rId10"/>
+      <w:headerReference w:type="default" r:id="rId10"/>
+      <w:footerReference w:type="default" r:id="rId11"/>
       <w:pgSz w:w="11906" w:h="16838"/>
       <w:pgMar w:top="1417" w:right="1701" w:bottom="1417" w:left="1701" w:header="708" w:footer="708" w:gutter="0"/>
       <w:cols w:space="708"/>
@@ -5475,7 +5558,7 @@
 </file>
 
 <file path=word/endnotes.xml><?xml version="1.0" encoding="utf-8"?>
-<w:endnotes xmlns:wpc="http://schemas.microsoft.com/office/word/2010/wordprocessingCanvas" xmlns:mc="http://schemas.openxmlformats.org/markup-compatibility/2006" xmlns:o="urn:schemas-microsoft-com:office:office" xmlns:r="http://schemas.openxmlformats.org/officeDocument/2006/relationships" xmlns:m="http://schemas.openxmlformats.org/officeDocument/2006/math" xmlns:v="urn:schemas-microsoft-com:vml" xmlns:wp14="http://schemas.microsoft.com/office/word/2010/wordprocessingDrawing" xmlns:wp="http://schemas.openxmlformats.org/drawingml/2006/wordprocessingDrawing" xmlns:w10="urn:schemas-microsoft-com:office:word" xmlns:w="http://schemas.openxmlformats.org/wordprocessingml/2006/main" xmlns:w14="http://schemas.microsoft.com/office/word/2010/wordml" xmlns:w15="http://schemas.microsoft.com/office/word/2012/wordml" xmlns:wpg="http://schemas.microsoft.com/office/word/2010/wordprocessingGroup" xmlns:wpi="http://schemas.microsoft.com/office/word/2010/wordprocessingInk" xmlns:wne="http://schemas.microsoft.com/office/word/2006/wordml" xmlns:wps="http://schemas.microsoft.com/office/word/2010/wordprocessingShape" mc:Ignorable="w14 w15 wp14">
+<w:endnotes xmlns:wpc="http://schemas.microsoft.com/office/word/2010/wordprocessingCanvas" xmlns:mc="http://schemas.openxmlformats.org/markup-compatibility/2006" xmlns:o="urn:schemas-microsoft-com:office:office" xmlns:r="http://schemas.openxmlformats.org/officeDocument/2006/relationships" xmlns:m="http://schemas.openxmlformats.org/officeDocument/2006/math" xmlns:v="urn:schemas-microsoft-com:vml" xmlns:wp14="http://schemas.microsoft.com/office/word/2010/wordprocessingDrawing" xmlns:wp="http://schemas.openxmlformats.org/drawingml/2006/wordprocessingDrawing" xmlns:w10="urn:schemas-microsoft-com:office:word" xmlns:w="http://schemas.openxmlformats.org/wordprocessingml/2006/main" xmlns:w14="http://schemas.microsoft.com/office/word/2010/wordml" xmlns:wpg="http://schemas.microsoft.com/office/word/2010/wordprocessingGroup" xmlns:wpi="http://schemas.microsoft.com/office/word/2010/wordprocessingInk" xmlns:wne="http://schemas.microsoft.com/office/word/2006/wordml" xmlns:wps="http://schemas.microsoft.com/office/word/2010/wordprocessingShape" mc:Ignorable="w14 wp14">
   <w:endnote w:type="separator" w:id="-1">
     <w:p>
       <w:pPr>
@@ -5500,7 +5583,7 @@
 </file>
 
 <file path=word/footer1.xml><?xml version="1.0" encoding="utf-8"?>
-<w:ftr xmlns:wpc="http://schemas.microsoft.com/office/word/2010/wordprocessingCanvas" xmlns:mc="http://schemas.openxmlformats.org/markup-compatibility/2006" xmlns:o="urn:schemas-microsoft-com:office:office" xmlns:r="http://schemas.openxmlformats.org/officeDocument/2006/relationships" xmlns:m="http://schemas.openxmlformats.org/officeDocument/2006/math" xmlns:v="urn:schemas-microsoft-com:vml" xmlns:wp14="http://schemas.microsoft.com/office/word/2010/wordprocessingDrawing" xmlns:wp="http://schemas.openxmlformats.org/drawingml/2006/wordprocessingDrawing" xmlns:w10="urn:schemas-microsoft-com:office:word" xmlns:w="http://schemas.openxmlformats.org/wordprocessingml/2006/main" xmlns:w14="http://schemas.microsoft.com/office/word/2010/wordml" xmlns:w15="http://schemas.microsoft.com/office/word/2012/wordml" xmlns:wpg="http://schemas.microsoft.com/office/word/2010/wordprocessingGroup" xmlns:wpi="http://schemas.microsoft.com/office/word/2010/wordprocessingInk" xmlns:wne="http://schemas.microsoft.com/office/word/2006/wordml" xmlns:wps="http://schemas.microsoft.com/office/word/2010/wordprocessingShape" mc:Ignorable="w14 w15 wp14">
+<w:ftr xmlns:wpc="http://schemas.microsoft.com/office/word/2010/wordprocessingCanvas" xmlns:mc="http://schemas.openxmlformats.org/markup-compatibility/2006" xmlns:o="urn:schemas-microsoft-com:office:office" xmlns:r="http://schemas.openxmlformats.org/officeDocument/2006/relationships" xmlns:m="http://schemas.openxmlformats.org/officeDocument/2006/math" xmlns:v="urn:schemas-microsoft-com:vml" xmlns:wp14="http://schemas.microsoft.com/office/word/2010/wordprocessingDrawing" xmlns:wp="http://schemas.openxmlformats.org/drawingml/2006/wordprocessingDrawing" xmlns:w10="urn:schemas-microsoft-com:office:word" xmlns:w="http://schemas.openxmlformats.org/wordprocessingml/2006/main" xmlns:w14="http://schemas.microsoft.com/office/word/2010/wordml" xmlns:wpg="http://schemas.microsoft.com/office/word/2010/wordprocessingGroup" xmlns:wpi="http://schemas.microsoft.com/office/word/2010/wordprocessingInk" xmlns:wne="http://schemas.microsoft.com/office/word/2006/wordml" xmlns:wps="http://schemas.microsoft.com/office/word/2010/wordprocessingShape" mc:Ignorable="w14 wp14">
   <w:p>
     <w:pPr>
       <w:pStyle w:val="Piedepgina"/>
@@ -5524,7 +5607,7 @@
 </file>
 
 <file path=word/footnotes.xml><?xml version="1.0" encoding="utf-8"?>
-<w:footnotes xmlns:wpc="http://schemas.microsoft.com/office/word/2010/wordprocessingCanvas" xmlns:mc="http://schemas.openxmlformats.org/markup-compatibility/2006" xmlns:o="urn:schemas-microsoft-com:office:office" xmlns:r="http://schemas.openxmlformats.org/officeDocument/2006/relationships" xmlns:m="http://schemas.openxmlformats.org/officeDocument/2006/math" xmlns:v="urn:schemas-microsoft-com:vml" xmlns:wp14="http://schemas.microsoft.com/office/word/2010/wordprocessingDrawing" xmlns:wp="http://schemas.openxmlformats.org/drawingml/2006/wordprocessingDrawing" xmlns:w10="urn:schemas-microsoft-com:office:word" xmlns:w="http://schemas.openxmlformats.org/wordprocessingml/2006/main" xmlns:w14="http://schemas.microsoft.com/office/word/2010/wordml" xmlns:w15="http://schemas.microsoft.com/office/word/2012/wordml" xmlns:wpg="http://schemas.microsoft.com/office/word/2010/wordprocessingGroup" xmlns:wpi="http://schemas.microsoft.com/office/word/2010/wordprocessingInk" xmlns:wne="http://schemas.microsoft.com/office/word/2006/wordml" xmlns:wps="http://schemas.microsoft.com/office/word/2010/wordprocessingShape" mc:Ignorable="w14 w15 wp14">
+<w:footnotes xmlns:wpc="http://schemas.microsoft.com/office/word/2010/wordprocessingCanvas" xmlns:mc="http://schemas.openxmlformats.org/markup-compatibility/2006" xmlns:o="urn:schemas-microsoft-com:office:office" xmlns:r="http://schemas.openxmlformats.org/officeDocument/2006/relationships" xmlns:m="http://schemas.openxmlformats.org/officeDocument/2006/math" xmlns:v="urn:schemas-microsoft-com:vml" xmlns:wp14="http://schemas.microsoft.com/office/word/2010/wordprocessingDrawing" xmlns:wp="http://schemas.openxmlformats.org/drawingml/2006/wordprocessingDrawing" xmlns:w10="urn:schemas-microsoft-com:office:word" xmlns:w="http://schemas.openxmlformats.org/wordprocessingml/2006/main" xmlns:w14="http://schemas.microsoft.com/office/word/2010/wordml" xmlns:wpg="http://schemas.microsoft.com/office/word/2010/wordprocessingGroup" xmlns:wpi="http://schemas.microsoft.com/office/word/2010/wordprocessingInk" xmlns:wne="http://schemas.microsoft.com/office/word/2006/wordml" xmlns:wps="http://schemas.microsoft.com/office/word/2010/wordprocessingShape" mc:Ignorable="w14 wp14">
   <w:footnote w:type="separator" w:id="-1">
     <w:p>
       <w:pPr>
@@ -5549,7 +5632,7 @@
 </file>
 
 <file path=word/header1.xml><?xml version="1.0" encoding="utf-8"?>
-<w:hdr xmlns:wpc="http://schemas.microsoft.com/office/word/2010/wordprocessingCanvas" xmlns:mc="http://schemas.openxmlformats.org/markup-compatibility/2006" xmlns:o="urn:schemas-microsoft-com:office:office" xmlns:r="http://schemas.openxmlformats.org/officeDocument/2006/relationships" xmlns:m="http://schemas.openxmlformats.org/officeDocument/2006/math" xmlns:v="urn:schemas-microsoft-com:vml" xmlns:wp14="http://schemas.microsoft.com/office/word/2010/wordprocessingDrawing" xmlns:wp="http://schemas.openxmlformats.org/drawingml/2006/wordprocessingDrawing" xmlns:w10="urn:schemas-microsoft-com:office:word" xmlns:w="http://schemas.openxmlformats.org/wordprocessingml/2006/main" xmlns:w14="http://schemas.microsoft.com/office/word/2010/wordml" xmlns:w15="http://schemas.microsoft.com/office/word/2012/wordml" xmlns:wpg="http://schemas.microsoft.com/office/word/2010/wordprocessingGroup" xmlns:wpi="http://schemas.microsoft.com/office/word/2010/wordprocessingInk" xmlns:wne="http://schemas.microsoft.com/office/word/2006/wordml" xmlns:wps="http://schemas.microsoft.com/office/word/2010/wordprocessingShape" mc:Ignorable="w14 w15 wp14">
+<w:hdr xmlns:wpc="http://schemas.microsoft.com/office/word/2010/wordprocessingCanvas" xmlns:mc="http://schemas.openxmlformats.org/markup-compatibility/2006" xmlns:o="urn:schemas-microsoft-com:office:office" xmlns:r="http://schemas.openxmlformats.org/officeDocument/2006/relationships" xmlns:m="http://schemas.openxmlformats.org/officeDocument/2006/math" xmlns:v="urn:schemas-microsoft-com:vml" xmlns:wp14="http://schemas.microsoft.com/office/word/2010/wordprocessingDrawing" xmlns:wp="http://schemas.openxmlformats.org/drawingml/2006/wordprocessingDrawing" xmlns:w10="urn:schemas-microsoft-com:office:word" xmlns:w="http://schemas.openxmlformats.org/wordprocessingml/2006/main" xmlns:w14="http://schemas.microsoft.com/office/word/2010/wordml" xmlns:wpg="http://schemas.microsoft.com/office/word/2010/wordprocessingGroup" xmlns:wpi="http://schemas.microsoft.com/office/word/2010/wordprocessingInk" xmlns:wne="http://schemas.microsoft.com/office/word/2006/wordml" xmlns:wps="http://schemas.microsoft.com/office/word/2010/wordprocessingShape" mc:Ignorable="w14 wp14">
   <w:p>
     <w:pPr>
       <w:pStyle w:val="Encabezado"/>
@@ -5635,7 +5718,7 @@
 </file>
 
 <file path=word/numbering.xml><?xml version="1.0" encoding="utf-8"?>
-<w:numbering xmlns:wpc="http://schemas.microsoft.com/office/word/2010/wordprocessingCanvas" xmlns:mc="http://schemas.openxmlformats.org/markup-compatibility/2006" xmlns:o="urn:schemas-microsoft-com:office:office" xmlns:r="http://schemas.openxmlformats.org/officeDocument/2006/relationships" xmlns:m="http://schemas.openxmlformats.org/officeDocument/2006/math" xmlns:v="urn:schemas-microsoft-com:vml" xmlns:wp14="http://schemas.microsoft.com/office/word/2010/wordprocessingDrawing" xmlns:wp="http://schemas.openxmlformats.org/drawingml/2006/wordprocessingDrawing" xmlns:w10="urn:schemas-microsoft-com:office:word" xmlns:w="http://schemas.openxmlformats.org/wordprocessingml/2006/main" xmlns:w14="http://schemas.microsoft.com/office/word/2010/wordml" xmlns:w15="http://schemas.microsoft.com/office/word/2012/wordml" xmlns:wpg="http://schemas.microsoft.com/office/word/2010/wordprocessingGroup" xmlns:wpi="http://schemas.microsoft.com/office/word/2010/wordprocessingInk" xmlns:wne="http://schemas.microsoft.com/office/word/2006/wordml" xmlns:wps="http://schemas.microsoft.com/office/word/2010/wordprocessingShape" mc:Ignorable="w14 w15 wp14">
+<w:numbering xmlns:wpc="http://schemas.microsoft.com/office/word/2010/wordprocessingCanvas" xmlns:mc="http://schemas.openxmlformats.org/markup-compatibility/2006" xmlns:o="urn:schemas-microsoft-com:office:office" xmlns:r="http://schemas.openxmlformats.org/officeDocument/2006/relationships" xmlns:m="http://schemas.openxmlformats.org/officeDocument/2006/math" xmlns:v="urn:schemas-microsoft-com:vml" xmlns:wp14="http://schemas.microsoft.com/office/word/2010/wordprocessingDrawing" xmlns:wp="http://schemas.openxmlformats.org/drawingml/2006/wordprocessingDrawing" xmlns:w10="urn:schemas-microsoft-com:office:word" xmlns:w="http://schemas.openxmlformats.org/wordprocessingml/2006/main" xmlns:w14="http://schemas.microsoft.com/office/word/2010/wordml" xmlns:wpg="http://schemas.microsoft.com/office/word/2010/wordprocessingGroup" xmlns:wpi="http://schemas.microsoft.com/office/word/2010/wordprocessingInk" xmlns:wne="http://schemas.microsoft.com/office/word/2006/wordml" xmlns:wps="http://schemas.microsoft.com/office/word/2010/wordprocessingShape" mc:Ignorable="w14 wp14">
   <w:abstractNum w:abstractNumId="0">
     <w:nsid w:val="040550B5"/>
     <w:multiLevelType w:val="hybridMultilevel"/>
@@ -8046,7 +8129,7 @@
 </file>
 
 <file path=word/styles.xml><?xml version="1.0" encoding="utf-8"?>
-<w:styles xmlns:mc="http://schemas.openxmlformats.org/markup-compatibility/2006" xmlns:r="http://schemas.openxmlformats.org/officeDocument/2006/relationships" xmlns:w="http://schemas.openxmlformats.org/wordprocessingml/2006/main" xmlns:w14="http://schemas.microsoft.com/office/word/2010/wordml" xmlns:w15="http://schemas.microsoft.com/office/word/2012/wordml" mc:Ignorable="w14 w15">
+<w:styles xmlns:mc="http://schemas.openxmlformats.org/markup-compatibility/2006" xmlns:r="http://schemas.openxmlformats.org/officeDocument/2006/relationships" xmlns:w="http://schemas.openxmlformats.org/wordprocessingml/2006/main" xmlns:w14="http://schemas.microsoft.com/office/word/2010/wordml" mc:Ignorable="w14">
   <w:docDefaults>
     <w:rPrDefault>
       <w:rPr>
@@ -8062,378 +8145,144 @@
       </w:pPr>
     </w:pPrDefault>
   </w:docDefaults>
-  <w:latentStyles w:defLockedState="0" w:defUIPriority="99" w:defSemiHidden="0" w:defUnhideWhenUsed="0" w:defQFormat="0" w:count="371">
-    <w:lsdException w:name="Normal" w:uiPriority="0" w:qFormat="1"/>
-    <w:lsdException w:name="heading 1" w:uiPriority="9" w:qFormat="1"/>
-    <w:lsdException w:name="heading 2" w:semiHidden="1" w:uiPriority="9" w:unhideWhenUsed="1" w:qFormat="1"/>
-    <w:lsdException w:name="heading 3" w:semiHidden="1" w:uiPriority="9" w:unhideWhenUsed="1" w:qFormat="1"/>
-    <w:lsdException w:name="heading 4" w:semiHidden="1" w:uiPriority="9" w:unhideWhenUsed="1" w:qFormat="1"/>
-    <w:lsdException w:name="heading 5" w:semiHidden="1" w:uiPriority="9" w:unhideWhenUsed="1" w:qFormat="1"/>
-    <w:lsdException w:name="heading 6" w:semiHidden="1" w:uiPriority="9" w:unhideWhenUsed="1" w:qFormat="1"/>
-    <w:lsdException w:name="heading 7" w:semiHidden="1" w:uiPriority="9" w:unhideWhenUsed="1" w:qFormat="1"/>
-    <w:lsdException w:name="heading 8" w:semiHidden="1" w:uiPriority="9" w:unhideWhenUsed="1" w:qFormat="1"/>
-    <w:lsdException w:name="heading 9" w:semiHidden="1" w:uiPriority="9" w:unhideWhenUsed="1" w:qFormat="1"/>
-    <w:lsdException w:name="index 1" w:semiHidden="1" w:unhideWhenUsed="1"/>
-    <w:lsdException w:name="index 2" w:semiHidden="1" w:unhideWhenUsed="1"/>
-    <w:lsdException w:name="index 3" w:semiHidden="1" w:unhideWhenUsed="1"/>
-    <w:lsdException w:name="index 4" w:semiHidden="1" w:unhideWhenUsed="1"/>
-    <w:lsdException w:name="index 5" w:semiHidden="1" w:unhideWhenUsed="1"/>
-    <w:lsdException w:name="index 6" w:semiHidden="1" w:unhideWhenUsed="1"/>
-    <w:lsdException w:name="index 7" w:semiHidden="1" w:unhideWhenUsed="1"/>
-    <w:lsdException w:name="index 8" w:semiHidden="1" w:unhideWhenUsed="1"/>
-    <w:lsdException w:name="index 9" w:semiHidden="1" w:unhideWhenUsed="1"/>
-    <w:lsdException w:name="toc 1" w:semiHidden="1" w:uiPriority="39" w:unhideWhenUsed="1"/>
-    <w:lsdException w:name="toc 2" w:semiHidden="1" w:uiPriority="39" w:unhideWhenUsed="1"/>
-    <w:lsdException w:name="toc 3" w:semiHidden="1" w:uiPriority="39" w:unhideWhenUsed="1"/>
-    <w:lsdException w:name="toc 4" w:semiHidden="1" w:uiPriority="39" w:unhideWhenUsed="1"/>
-    <w:lsdException w:name="toc 5" w:semiHidden="1" w:uiPriority="39" w:unhideWhenUsed="1"/>
-    <w:lsdException w:name="toc 6" w:semiHidden="1" w:uiPriority="39" w:unhideWhenUsed="1"/>
-    <w:lsdException w:name="toc 7" w:semiHidden="1" w:uiPriority="39" w:unhideWhenUsed="1"/>
-    <w:lsdException w:name="toc 8" w:semiHidden="1" w:uiPriority="39" w:unhideWhenUsed="1"/>
-    <w:lsdException w:name="toc 9" w:semiHidden="1" w:uiPriority="39" w:unhideWhenUsed="1"/>
-    <w:lsdException w:name="Normal Indent" w:semiHidden="1" w:unhideWhenUsed="1"/>
-    <w:lsdException w:name="footnote text" w:semiHidden="1" w:unhideWhenUsed="1"/>
-    <w:lsdException w:name="annotation text" w:semiHidden="1" w:unhideWhenUsed="1"/>
-    <w:lsdException w:name="header" w:semiHidden="1" w:unhideWhenUsed="1"/>
-    <w:lsdException w:name="footer" w:semiHidden="1" w:unhideWhenUsed="1"/>
-    <w:lsdException w:name="index heading" w:semiHidden="1" w:unhideWhenUsed="1"/>
-    <w:lsdException w:name="caption" w:semiHidden="1" w:uiPriority="35" w:unhideWhenUsed="1" w:qFormat="1"/>
-    <w:lsdException w:name="table of figures" w:semiHidden="1" w:unhideWhenUsed="1"/>
-    <w:lsdException w:name="envelope address" w:semiHidden="1" w:unhideWhenUsed="1"/>
-    <w:lsdException w:name="envelope return" w:semiHidden="1" w:unhideWhenUsed="1"/>
-    <w:lsdException w:name="footnote reference" w:semiHidden="1" w:unhideWhenUsed="1"/>
-    <w:lsdException w:name="annotation reference" w:semiHidden="1" w:unhideWhenUsed="1"/>
-    <w:lsdException w:name="line number" w:semiHidden="1" w:unhideWhenUsed="1"/>
-    <w:lsdException w:name="page number" w:semiHidden="1" w:unhideWhenUsed="1"/>
-    <w:lsdException w:name="endnote reference" w:semiHidden="1" w:unhideWhenUsed="1"/>
-    <w:lsdException w:name="endnote text" w:semiHidden="1" w:unhideWhenUsed="1"/>
-    <w:lsdException w:name="table of authorities" w:semiHidden="1" w:unhideWhenUsed="1"/>
-    <w:lsdException w:name="macro" w:semiHidden="1" w:unhideWhenUsed="1"/>
-    <w:lsdException w:name="toa heading" w:semiHidden="1" w:unhideWhenUsed="1"/>
-    <w:lsdException w:name="List" w:semiHidden="1" w:unhideWhenUsed="1"/>
-    <w:lsdException w:name="List Bullet" w:semiHidden="1" w:unhideWhenUsed="1"/>
-    <w:lsdException w:name="List Number" w:semiHidden="1" w:unhideWhenUsed="1"/>
-    <w:lsdException w:name="List 2" w:semiHidden="1" w:unhideWhenUsed="1"/>
-    <w:lsdException w:name="List 3" w:semiHidden="1" w:unhideWhenUsed="1"/>
-    <w:lsdException w:name="List 4" w:semiHidden="1" w:unhideWhenUsed="1"/>
-    <w:lsdException w:name="List 5" w:semiHidden="1" w:unhideWhenUsed="1"/>
-    <w:lsdException w:name="List Bullet 2" w:semiHidden="1" w:unhideWhenUsed="1"/>
-    <w:lsdException w:name="List Bullet 3" w:semiHidden="1" w:unhideWhenUsed="1"/>
-    <w:lsdException w:name="List Bullet 4" w:semiHidden="1" w:unhideWhenUsed="1"/>
-    <w:lsdException w:name="List Bullet 5" w:semiHidden="1" w:unhideWhenUsed="1"/>
-    <w:lsdException w:name="List Number 2" w:semiHidden="1" w:unhideWhenUsed="1"/>
-    <w:lsdException w:name="List Number 3" w:semiHidden="1" w:unhideWhenUsed="1"/>
-    <w:lsdException w:name="List Number 4" w:semiHidden="1" w:unhideWhenUsed="1"/>
-    <w:lsdException w:name="List Number 5" w:semiHidden="1" w:unhideWhenUsed="1"/>
-    <w:lsdException w:name="Title" w:uiPriority="10" w:qFormat="1"/>
-    <w:lsdException w:name="Closing" w:semiHidden="1" w:unhideWhenUsed="1"/>
-    <w:lsdException w:name="Signature" w:semiHidden="1" w:unhideWhenUsed="1"/>
-    <w:lsdException w:name="Default Paragraph Font" w:semiHidden="1" w:uiPriority="1" w:unhideWhenUsed="1"/>
-    <w:lsdException w:name="Body Text" w:semiHidden="1" w:unhideWhenUsed="1"/>
-    <w:lsdException w:name="Body Text Indent" w:semiHidden="1" w:unhideWhenUsed="1"/>
-    <w:lsdException w:name="List Continue" w:semiHidden="1" w:unhideWhenUsed="1"/>
-    <w:lsdException w:name="List Continue 2" w:semiHidden="1" w:unhideWhenUsed="1"/>
-    <w:lsdException w:name="List Continue 3" w:semiHidden="1" w:unhideWhenUsed="1"/>
-    <w:lsdException w:name="List Continue 4" w:semiHidden="1" w:unhideWhenUsed="1"/>
-    <w:lsdException w:name="List Continue 5" w:semiHidden="1" w:unhideWhenUsed="1"/>
-    <w:lsdException w:name="Message Header" w:semiHidden="1" w:unhideWhenUsed="1"/>
-    <w:lsdException w:name="Subtitle" w:uiPriority="11" w:qFormat="1"/>
-    <w:lsdException w:name="Salutation" w:semiHidden="1" w:unhideWhenUsed="1"/>
-    <w:lsdException w:name="Date" w:semiHidden="1" w:unhideWhenUsed="1"/>
-    <w:lsdException w:name="Body Text First Indent" w:semiHidden="1" w:unhideWhenUsed="1"/>
-    <w:lsdException w:name="Body Text First Indent 2" w:semiHidden="1" w:unhideWhenUsed="1"/>
-    <w:lsdException w:name="Note Heading" w:semiHidden="1" w:unhideWhenUsed="1"/>
-    <w:lsdException w:name="Body Text 2" w:semiHidden="1" w:unhideWhenUsed="1"/>
-    <w:lsdException w:name="Body Text 3" w:semiHidden="1" w:unhideWhenUsed="1"/>
-    <w:lsdException w:name="Body Text Indent 2" w:semiHidden="1" w:unhideWhenUsed="1"/>
-    <w:lsdException w:name="Body Text Indent 3" w:semiHidden="1" w:unhideWhenUsed="1"/>
-    <w:lsdException w:name="Block Text" w:semiHidden="1" w:unhideWhenUsed="1"/>
-    <w:lsdException w:name="Hyperlink" w:semiHidden="1" w:unhideWhenUsed="1"/>
-    <w:lsdException w:name="FollowedHyperlink" w:semiHidden="1" w:unhideWhenUsed="1"/>
-    <w:lsdException w:name="Strong" w:uiPriority="22" w:qFormat="1"/>
-    <w:lsdException w:name="Emphasis" w:uiPriority="20" w:qFormat="1"/>
-    <w:lsdException w:name="Document Map" w:semiHidden="1" w:unhideWhenUsed="1"/>
-    <w:lsdException w:name="Plain Text" w:semiHidden="1" w:unhideWhenUsed="1"/>
-    <w:lsdException w:name="E-mail Signature" w:semiHidden="1" w:unhideWhenUsed="1"/>
-    <w:lsdException w:name="HTML Top of Form" w:semiHidden="1" w:unhideWhenUsed="1"/>
-    <w:lsdException w:name="HTML Bottom of Form" w:semiHidden="1" w:unhideWhenUsed="1"/>
-    <w:lsdException w:name="Normal (Web)" w:semiHidden="1" w:unhideWhenUsed="1"/>
-    <w:lsdException w:name="HTML Acronym" w:semiHidden="1" w:unhideWhenUsed="1"/>
-    <w:lsdException w:name="HTML Address" w:semiHidden="1" w:unhideWhenUsed="1"/>
-    <w:lsdException w:name="HTML Cite" w:semiHidden="1" w:unhideWhenUsed="1"/>
-    <w:lsdException w:name="HTML Code" w:semiHidden="1" w:unhideWhenUsed="1"/>
-    <w:lsdException w:name="HTML Definition" w:semiHidden="1" w:unhideWhenUsed="1"/>
-    <w:lsdException w:name="HTML Keyboard" w:semiHidden="1" w:unhideWhenUsed="1"/>
-    <w:lsdException w:name="HTML Preformatted" w:semiHidden="1" w:unhideWhenUsed="1"/>
-    <w:lsdException w:name="HTML Sample" w:semiHidden="1" w:unhideWhenUsed="1"/>
-    <w:lsdException w:name="HTML Typewriter" w:semiHidden="1" w:unhideWhenUsed="1"/>
-    <w:lsdException w:name="HTML Variable" w:semiHidden="1" w:unhideWhenUsed="1"/>
-    <w:lsdException w:name="Normal Table" w:semiHidden="1" w:unhideWhenUsed="1"/>
-    <w:lsdException w:name="annotation subject" w:semiHidden="1" w:unhideWhenUsed="1"/>
-    <w:lsdException w:name="No List" w:semiHidden="1" w:unhideWhenUsed="1"/>
-    <w:lsdException w:name="Outline List 1" w:semiHidden="1" w:unhideWhenUsed="1"/>
-    <w:lsdException w:name="Outline List 2" w:semiHidden="1" w:unhideWhenUsed="1"/>
-    <w:lsdException w:name="Outline List 3" w:semiHidden="1" w:unhideWhenUsed="1"/>
-    <w:lsdException w:name="Table Simple 1" w:semiHidden="1" w:unhideWhenUsed="1"/>
-    <w:lsdException w:name="Table Simple 2" w:semiHidden="1" w:unhideWhenUsed="1"/>
-    <w:lsdException w:name="Table Simple 3" w:semiHidden="1" w:unhideWhenUsed="1"/>
-    <w:lsdException w:name="Table Classic 1" w:semiHidden="1" w:unhideWhenUsed="1"/>
-    <w:lsdException w:name="Table Classic 2" w:semiHidden="1" w:unhideWhenUsed="1"/>
-    <w:lsdException w:name="Table Classic 3" w:semiHidden="1" w:unhideWhenUsed="1"/>
-    <w:lsdException w:name="Table Classic 4" w:semiHidden="1" w:unhideWhenUsed="1"/>
-    <w:lsdException w:name="Table Colorful 1" w:semiHidden="1" w:unhideWhenUsed="1"/>
-    <w:lsdException w:name="Table Colorful 2" w:semiHidden="1" w:unhideWhenUsed="1"/>
-    <w:lsdException w:name="Table Colorful 3" w:semiHidden="1" w:unhideWhenUsed="1"/>
-    <w:lsdException w:name="Table Columns 1" w:semiHidden="1" w:unhideWhenUsed="1"/>
-    <w:lsdException w:name="Table Columns 2" w:semiHidden="1" w:unhideWhenUsed="1"/>
-    <w:lsdException w:name="Table Columns 3" w:semiHidden="1" w:unhideWhenUsed="1"/>
-    <w:lsdException w:name="Table Columns 4" w:semiHidden="1" w:unhideWhenUsed="1"/>
-    <w:lsdException w:name="Table Columns 5" w:semiHidden="1" w:unhideWhenUsed="1"/>
-    <w:lsdException w:name="Table Grid 1" w:semiHidden="1" w:unhideWhenUsed="1"/>
-    <w:lsdException w:name="Table Grid 2" w:semiHidden="1" w:unhideWhenUsed="1"/>
-    <w:lsdException w:name="Table Grid 3" w:semiHidden="1" w:unhideWhenUsed="1"/>
-    <w:lsdException w:name="Table Grid 4" w:semiHidden="1" w:unhideWhenUsed="1"/>
-    <w:lsdException w:name="Table Grid 5" w:semiHidden="1" w:unhideWhenUsed="1"/>
-    <w:lsdException w:name="Table Grid 6" w:semiHidden="1" w:unhideWhenUsed="1"/>
-    <w:lsdException w:name="Table Grid 7" w:semiHidden="1" w:unhideWhenUsed="1"/>
-    <w:lsdException w:name="Table Grid 8" w:semiHidden="1" w:unhideWhenUsed="1"/>
-    <w:lsdException w:name="Table List 1" w:semiHidden="1" w:unhideWhenUsed="1"/>
-    <w:lsdException w:name="Table List 2" w:semiHidden="1" w:unhideWhenUsed="1"/>
-    <w:lsdException w:name="Table List 3" w:semiHidden="1" w:unhideWhenUsed="1"/>
-    <w:lsdException w:name="Table List 4" w:semiHidden="1" w:unhideWhenUsed="1"/>
-    <w:lsdException w:name="Table List 5" w:semiHidden="1" w:unhideWhenUsed="1"/>
-    <w:lsdException w:name="Table List 6" w:semiHidden="1" w:unhideWhenUsed="1"/>
-    <w:lsdException w:name="Table List 7" w:semiHidden="1" w:unhideWhenUsed="1"/>
-    <w:lsdException w:name="Table List 8" w:semiHidden="1" w:unhideWhenUsed="1"/>
-    <w:lsdException w:name="Table 3D effects 1" w:semiHidden="1" w:unhideWhenUsed="1"/>
-    <w:lsdException w:name="Table 3D effects 2" w:semiHidden="1" w:unhideWhenUsed="1"/>
-    <w:lsdException w:name="Table 3D effects 3" w:semiHidden="1" w:unhideWhenUsed="1"/>
-    <w:lsdException w:name="Table Contemporary" w:semiHidden="1" w:unhideWhenUsed="1"/>
-    <w:lsdException w:name="Table Elegant" w:semiHidden="1" w:unhideWhenUsed="1"/>
-    <w:lsdException w:name="Table Professional" w:semiHidden="1" w:unhideWhenUsed="1"/>
-    <w:lsdException w:name="Table Subtle 1" w:semiHidden="1" w:unhideWhenUsed="1"/>
-    <w:lsdException w:name="Table Subtle 2" w:semiHidden="1" w:unhideWhenUsed="1"/>
-    <w:lsdException w:name="Table Web 1" w:semiHidden="1" w:unhideWhenUsed="1"/>
-    <w:lsdException w:name="Table Web 2" w:semiHidden="1" w:unhideWhenUsed="1"/>
-    <w:lsdException w:name="Table Web 3" w:semiHidden="1" w:unhideWhenUsed="1"/>
-    <w:lsdException w:name="Balloon Text" w:semiHidden="1" w:unhideWhenUsed="1"/>
-    <w:lsdException w:name="Table Grid" w:uiPriority="39"/>
-    <w:lsdException w:name="Table Theme" w:semiHidden="1" w:unhideWhenUsed="1"/>
-    <w:lsdException w:name="Placeholder Text" w:semiHidden="1"/>
-    <w:lsdException w:name="No Spacing" w:uiPriority="1" w:qFormat="1"/>
-    <w:lsdException w:name="Light Shading" w:uiPriority="60"/>
-    <w:lsdException w:name="Light List" w:uiPriority="61"/>
-    <w:lsdException w:name="Light Grid" w:uiPriority="62"/>
-    <w:lsdException w:name="Medium Shading 1" w:uiPriority="63"/>
-    <w:lsdException w:name="Medium Shading 2" w:uiPriority="64"/>
-    <w:lsdException w:name="Medium List 1" w:uiPriority="65"/>
-    <w:lsdException w:name="Medium List 2" w:uiPriority="66"/>
-    <w:lsdException w:name="Medium Grid 1" w:uiPriority="67"/>
-    <w:lsdException w:name="Medium Grid 2" w:uiPriority="68"/>
-    <w:lsdException w:name="Medium Grid 3" w:uiPriority="69"/>
-    <w:lsdException w:name="Dark List" w:uiPriority="70"/>
-    <w:lsdException w:name="Colorful Shading" w:uiPriority="71"/>
-    <w:lsdException w:name="Colorful List" w:uiPriority="72"/>
-    <w:lsdException w:name="Colorful Grid" w:uiPriority="73"/>
-    <w:lsdException w:name="Light Shading Accent 1" w:uiPriority="60"/>
-    <w:lsdException w:name="Light List Accent 1" w:uiPriority="61"/>
-    <w:lsdException w:name="Light Grid Accent 1" w:uiPriority="62"/>
-    <w:lsdException w:name="Medium Shading 1 Accent 1" w:uiPriority="63"/>
-    <w:lsdException w:name="Medium Shading 2 Accent 1" w:uiPriority="64"/>
-    <w:lsdException w:name="Medium List 1 Accent 1" w:uiPriority="65"/>
-    <w:lsdException w:name="Revision" w:semiHidden="1"/>
-    <w:lsdException w:name="List Paragraph" w:uiPriority="34" w:qFormat="1"/>
-    <w:lsdException w:name="Quote" w:uiPriority="29" w:qFormat="1"/>
-    <w:lsdException w:name="Intense Quote" w:uiPriority="30" w:qFormat="1"/>
-    <w:lsdException w:name="Medium List 2 Accent 1" w:uiPriority="66"/>
-    <w:lsdException w:name="Medium Grid 1 Accent 1" w:uiPriority="67"/>
-    <w:lsdException w:name="Medium Grid 2 Accent 1" w:uiPriority="68"/>
-    <w:lsdException w:name="Medium Grid 3 Accent 1" w:uiPriority="69"/>
-    <w:lsdException w:name="Dark List Accent 1" w:uiPriority="70"/>
-    <w:lsdException w:name="Colorful Shading Accent 1" w:uiPriority="71"/>
-    <w:lsdException w:name="Colorful List Accent 1" w:uiPriority="72"/>
-    <w:lsdException w:name="Colorful Grid Accent 1" w:uiPriority="73"/>
-    <w:lsdException w:name="Light Shading Accent 2" w:uiPriority="60"/>
-    <w:lsdException w:name="Light List Accent 2" w:uiPriority="61"/>
-    <w:lsdException w:name="Light Grid Accent 2" w:uiPriority="62"/>
-    <w:lsdException w:name="Medium Shading 1 Accent 2" w:uiPriority="63"/>
-    <w:lsdException w:name="Medium Shading 2 Accent 2" w:uiPriority="64"/>
-    <w:lsdException w:name="Medium List 1 Accent 2" w:uiPriority="65"/>
-    <w:lsdException w:name="Medium List 2 Accent 2" w:uiPriority="66"/>
-    <w:lsdException w:name="Medium Grid 1 Accent 2" w:uiPriority="67"/>
-    <w:lsdException w:name="Medium Grid 2 Accent 2" w:uiPriority="68"/>
-    <w:lsdException w:name="Medium Grid 3 Accent 2" w:uiPriority="69"/>
-    <w:lsdException w:name="Dark List Accent 2" w:uiPriority="70"/>
-    <w:lsdException w:name="Colorful Shading Accent 2" w:uiPriority="71"/>
-    <w:lsdException w:name="Colorful List Accent 2" w:uiPriority="72"/>
-    <w:lsdException w:name="Colorful Grid Accent 2" w:uiPriority="73"/>
-    <w:lsdException w:name="Light Shading Accent 3" w:uiPriority="60"/>
-    <w:lsdException w:name="Light List Accent 3" w:uiPriority="61"/>
-    <w:lsdException w:name="Light Grid Accent 3" w:uiPriority="62"/>
-    <w:lsdException w:name="Medium Shading 1 Accent 3" w:uiPriority="63"/>
-    <w:lsdException w:name="Medium Shading 2 Accent 3" w:uiPriority="64"/>
-    <w:lsdException w:name="Medium List 1 Accent 3" w:uiPriority="65"/>
-    <w:lsdException w:name="Medium List 2 Accent 3" w:uiPriority="66"/>
-    <w:lsdException w:name="Medium Grid 1 Accent 3" w:uiPriority="67"/>
-    <w:lsdException w:name="Medium Grid 2 Accent 3" w:uiPriority="68"/>
-    <w:lsdException w:name="Medium Grid 3 Accent 3" w:uiPriority="69"/>
-    <w:lsdException w:name="Dark List Accent 3" w:uiPriority="70"/>
-    <w:lsdException w:name="Colorful Shading Accent 3" w:uiPriority="71"/>
-    <w:lsdException w:name="Colorful List Accent 3" w:uiPriority="72"/>
-    <w:lsdException w:name="Colorful Grid Accent 3" w:uiPriority="73"/>
-    <w:lsdException w:name="Light Shading Accent 4" w:uiPriority="60"/>
-    <w:lsdException w:name="Light List Accent 4" w:uiPriority="61"/>
-    <w:lsdException w:name="Light Grid Accent 4" w:uiPriority="62"/>
-    <w:lsdException w:name="Medium Shading 1 Accent 4" w:uiPriority="63"/>
-    <w:lsdException w:name="Medium Shading 2 Accent 4" w:uiPriority="64"/>
-    <w:lsdException w:name="Medium List 1 Accent 4" w:uiPriority="65"/>
-    <w:lsdException w:name="Medium List 2 Accent 4" w:uiPriority="66"/>
-    <w:lsdException w:name="Medium Grid 1 Accent 4" w:uiPriority="67"/>
-    <w:lsdException w:name="Medium Grid 2 Accent 4" w:uiPriority="68"/>
-    <w:lsdException w:name="Medium Grid 3 Accent 4" w:uiPriority="69"/>
-    <w:lsdException w:name="Dark List Accent 4" w:uiPriority="70"/>
-    <w:lsdException w:name="Colorful Shading Accent 4" w:uiPriority="71"/>
-    <w:lsdException w:name="Colorful List Accent 4" w:uiPriority="72"/>
-    <w:lsdException w:name="Colorful Grid Accent 4" w:uiPriority="73"/>
-    <w:lsdException w:name="Light Shading Accent 5" w:uiPriority="60"/>
-    <w:lsdException w:name="Light List Accent 5" w:uiPriority="61"/>
-    <w:lsdException w:name="Light Grid Accent 5" w:uiPriority="62"/>
-    <w:lsdException w:name="Medium Shading 1 Accent 5" w:uiPriority="63"/>
-    <w:lsdException w:name="Medium Shading 2 Accent 5" w:uiPriority="64"/>
-    <w:lsdException w:name="Medium List 1 Accent 5" w:uiPriority="65"/>
-    <w:lsdException w:name="Medium List 2 Accent 5" w:uiPriority="66"/>
-    <w:lsdException w:name="Medium Grid 1 Accent 5" w:uiPriority="67"/>
-    <w:lsdException w:name="Medium Grid 2 Accent 5" w:uiPriority="68"/>
-    <w:lsdException w:name="Medium Grid 3 Accent 5" w:uiPriority="69"/>
-    <w:lsdException w:name="Dark List Accent 5" w:uiPriority="70"/>
-    <w:lsdException w:name="Colorful Shading Accent 5" w:uiPriority="71"/>
-    <w:lsdException w:name="Colorful List Accent 5" w:uiPriority="72"/>
-    <w:lsdException w:name="Colorful Grid Accent 5" w:uiPriority="73"/>
-    <w:lsdException w:name="Light Shading Accent 6" w:uiPriority="60"/>
-    <w:lsdException w:name="Light List Accent 6" w:uiPriority="61"/>
-    <w:lsdException w:name="Light Grid Accent 6" w:uiPriority="62"/>
-    <w:lsdException w:name="Medium Shading 1 Accent 6" w:uiPriority="63"/>
-    <w:lsdException w:name="Medium Shading 2 Accent 6" w:uiPriority="64"/>
-    <w:lsdException w:name="Medium List 1 Accent 6" w:uiPriority="65"/>
-    <w:lsdException w:name="Medium List 2 Accent 6" w:uiPriority="66"/>
-    <w:lsdException w:name="Medium Grid 1 Accent 6" w:uiPriority="67"/>
-    <w:lsdException w:name="Medium Grid 2 Accent 6" w:uiPriority="68"/>
-    <w:lsdException w:name="Medium Grid 3 Accent 6" w:uiPriority="69"/>
-    <w:lsdException w:name="Dark List Accent 6" w:uiPriority="70"/>
-    <w:lsdException w:name="Colorful Shading Accent 6" w:uiPriority="71"/>
-    <w:lsdException w:name="Colorful List Accent 6" w:uiPriority="72"/>
-    <w:lsdException w:name="Colorful Grid Accent 6" w:uiPriority="73"/>
-    <w:lsdException w:name="Subtle Emphasis" w:uiPriority="19" w:qFormat="1"/>
-    <w:lsdException w:name="Intense Emphasis" w:uiPriority="21" w:qFormat="1"/>
-    <w:lsdException w:name="Subtle Reference" w:uiPriority="31" w:qFormat="1"/>
-    <w:lsdException w:name="Intense Reference" w:uiPriority="32" w:qFormat="1"/>
-    <w:lsdException w:name="Book Title" w:uiPriority="33" w:qFormat="1"/>
-    <w:lsdException w:name="Bibliography" w:semiHidden="1" w:uiPriority="37" w:unhideWhenUsed="1"/>
-    <w:lsdException w:name="TOC Heading" w:semiHidden="1" w:uiPriority="39" w:unhideWhenUsed="1" w:qFormat="1"/>
-    <w:lsdException w:name="Plain Table 1" w:uiPriority="41"/>
-    <w:lsdException w:name="Plain Table 2" w:uiPriority="42"/>
-    <w:lsdException w:name="Plain Table 3" w:uiPriority="43"/>
-    <w:lsdException w:name="Plain Table 4" w:uiPriority="44"/>
-    <w:lsdException w:name="Plain Table 5" w:uiPriority="45"/>
-    <w:lsdException w:name="Grid Table Light" w:uiPriority="40"/>
-    <w:lsdException w:name="Grid Table 1 Light" w:uiPriority="46"/>
-    <w:lsdException w:name="Grid Table 2" w:uiPriority="47"/>
-    <w:lsdException w:name="Grid Table 3" w:uiPriority="48"/>
-    <w:lsdException w:name="Grid Table 4" w:uiPriority="49"/>
-    <w:lsdException w:name="Grid Table 5 Dark" w:uiPriority="50"/>
-    <w:lsdException w:name="Grid Table 6 Colorful" w:uiPriority="51"/>
-    <w:lsdException w:name="Grid Table 7 Colorful" w:uiPriority="52"/>
-    <w:lsdException w:name="Grid Table 1 Light Accent 1" w:uiPriority="46"/>
-    <w:lsdException w:name="Grid Table 2 Accent 1" w:uiPriority="47"/>
-    <w:lsdException w:name="Grid Table 3 Accent 1" w:uiPriority="48"/>
-    <w:lsdException w:name="Grid Table 4 Accent 1" w:uiPriority="49"/>
-    <w:lsdException w:name="Grid Table 5 Dark Accent 1" w:uiPriority="50"/>
-    <w:lsdException w:name="Grid Table 6 Colorful Accent 1" w:uiPriority="51"/>
-    <w:lsdException w:name="Grid Table 7 Colorful Accent 1" w:uiPriority="52"/>
-    <w:lsdException w:name="Grid Table 1 Light Accent 2" w:uiPriority="46"/>
-    <w:lsdException w:name="Grid Table 2 Accent 2" w:uiPriority="47"/>
-    <w:lsdException w:name="Grid Table 3 Accent 2" w:uiPriority="48"/>
-    <w:lsdException w:name="Grid Table 4 Accent 2" w:uiPriority="49"/>
-    <w:lsdException w:name="Grid Table 5 Dark Accent 2" w:uiPriority="50"/>
-    <w:lsdException w:name="Grid Table 6 Colorful Accent 2" w:uiPriority="51"/>
-    <w:lsdException w:name="Grid Table 7 Colorful Accent 2" w:uiPriority="52"/>
-    <w:lsdException w:name="Grid Table 1 Light Accent 3" w:uiPriority="46"/>
-    <w:lsdException w:name="Grid Table 2 Accent 3" w:uiPriority="47"/>
-    <w:lsdException w:name="Grid Table 3 Accent 3" w:uiPriority="48"/>
-    <w:lsdException w:name="Grid Table 4 Accent 3" w:uiPriority="49"/>
-    <w:lsdException w:name="Grid Table 5 Dark Accent 3" w:uiPriority="50"/>
-    <w:lsdException w:name="Grid Table 6 Colorful Accent 3" w:uiPriority="51"/>
-    <w:lsdException w:name="Grid Table 7 Colorful Accent 3" w:uiPriority="52"/>
-    <w:lsdException w:name="Grid Table 1 Light Accent 4" w:uiPriority="46"/>
-    <w:lsdException w:name="Grid Table 2 Accent 4" w:uiPriority="47"/>
-    <w:lsdException w:name="Grid Table 3 Accent 4" w:uiPriority="48"/>
-    <w:lsdException w:name="Grid Table 4 Accent 4" w:uiPriority="49"/>
-    <w:lsdException w:name="Grid Table 5 Dark Accent 4" w:uiPriority="50"/>
-    <w:lsdException w:name="Grid Table 6 Colorful Accent 4" w:uiPriority="51"/>
-    <w:lsdException w:name="Grid Table 7 Colorful Accent 4" w:uiPriority="52"/>
-    <w:lsdException w:name="Grid Table 1 Light Accent 5" w:uiPriority="46"/>
-    <w:lsdException w:name="Grid Table 2 Accent 5" w:uiPriority="47"/>
-    <w:lsdException w:name="Grid Table 3 Accent 5" w:uiPriority="48"/>
-    <w:lsdException w:name="Grid Table 4 Accent 5" w:uiPriority="49"/>
-    <w:lsdException w:name="Grid Table 5 Dark Accent 5" w:uiPriority="50"/>
-    <w:lsdException w:name="Grid Table 6 Colorful Accent 5" w:uiPriority="51"/>
-    <w:lsdException w:name="Grid Table 7 Colorful Accent 5" w:uiPriority="52"/>
-    <w:lsdException w:name="Grid Table 1 Light Accent 6" w:uiPriority="46"/>
-    <w:lsdException w:name="Grid Table 2 Accent 6" w:uiPriority="47"/>
-    <w:lsdException w:name="Grid Table 3 Accent 6" w:uiPriority="48"/>
-    <w:lsdException w:name="Grid Table 4 Accent 6" w:uiPriority="49"/>
-    <w:lsdException w:name="Grid Table 5 Dark Accent 6" w:uiPriority="50"/>
-    <w:lsdException w:name="Grid Table 6 Colorful Accent 6" w:uiPriority="51"/>
-    <w:lsdException w:name="Grid Table 7 Colorful Accent 6" w:uiPriority="52"/>
-    <w:lsdException w:name="List Table 1 Light" w:uiPriority="46"/>
-    <w:lsdException w:name="List Table 2" w:uiPriority="47"/>
-    <w:lsdException w:name="List Table 3" w:uiPriority="48"/>
-    <w:lsdException w:name="List Table 4" w:uiPriority="49"/>
-    <w:lsdException w:name="List Table 5 Dark" w:uiPriority="50"/>
-    <w:lsdException w:name="List Table 6 Colorful" w:uiPriority="51"/>
-    <w:lsdException w:name="List Table 7 Colorful" w:uiPriority="52"/>
-    <w:lsdException w:name="List Table 1 Light Accent 1" w:uiPriority="46"/>
-    <w:lsdException w:name="List Table 2 Accent 1" w:uiPriority="47"/>
-    <w:lsdException w:name="List Table 3 Accent 1" w:uiPriority="48"/>
-    <w:lsdException w:name="List Table 4 Accent 1" w:uiPriority="49"/>
-    <w:lsdException w:name="List Table 5 Dark Accent 1" w:uiPriority="50"/>
-    <w:lsdException w:name="List Table 6 Colorful Accent 1" w:uiPriority="51"/>
-    <w:lsdException w:name="List Table 7 Colorful Accent 1" w:uiPriority="52"/>
-    <w:lsdException w:name="List Table 1 Light Accent 2" w:uiPriority="46"/>
-    <w:lsdException w:name="List Table 2 Accent 2" w:uiPriority="47"/>
-    <w:lsdException w:name="List Table 3 Accent 2" w:uiPriority="48"/>
-    <w:lsdException w:name="List Table 4 Accent 2" w:uiPriority="49"/>
-    <w:lsdException w:name="List Table 5 Dark Accent 2" w:uiPriority="50"/>
-    <w:lsdException w:name="List Table 6 Colorful Accent 2" w:uiPriority="51"/>
-    <w:lsdException w:name="List Table 7 Colorful Accent 2" w:uiPriority="52"/>
-    <w:lsdException w:name="List Table 1 Light Accent 3" w:uiPriority="46"/>
-    <w:lsdException w:name="List Table 2 Accent 3" w:uiPriority="47"/>
-    <w:lsdException w:name="List Table 3 Accent 3" w:uiPriority="48"/>
-    <w:lsdException w:name="List Table 4 Accent 3" w:uiPriority="49"/>
-    <w:lsdException w:name="List Table 5 Dark Accent 3" w:uiPriority="50"/>
-    <w:lsdException w:name="List Table 6 Colorful Accent 3" w:uiPriority="51"/>
-    <w:lsdException w:name="List Table 7 Colorful Accent 3" w:uiPriority="52"/>
-    <w:lsdException w:name="List Table 1 Light Accent 4" w:uiPriority="46"/>
-    <w:lsdException w:name="List Table 2 Accent 4" w:uiPriority="47"/>
-    <w:lsdException w:name="List Table 3 Accent 4" w:uiPriority="48"/>
-    <w:lsdException w:name="List Table 4 Accent 4" w:uiPriority="49"/>
-    <w:lsdException w:name="List Table 5 Dark Accent 4" w:uiPriority="50"/>
-    <w:lsdException w:name="List Table 6 Colorful Accent 4" w:uiPriority="51"/>
-    <w:lsdException w:name="List Table 7 Colorful Accent 4" w:uiPriority="52"/>
-    <w:lsdException w:name="List Table 1 Light Accent 5" w:uiPriority="46"/>
-    <w:lsdException w:name="List Table 2 Accent 5" w:uiPriority="47"/>
-    <w:lsdException w:name="List Table 3 Accent 5" w:uiPriority="48"/>
-    <w:lsdException w:name="List Table 4 Accent 5" w:uiPriority="49"/>
-    <w:lsdException w:name="List Table 5 Dark Accent 5" w:uiPriority="50"/>
-    <w:lsdException w:name="List Table 6 Colorful Accent 5" w:uiPriority="51"/>
-    <w:lsdException w:name="List Table 7 Colorful Accent 5" w:uiPriority="52"/>
-    <w:lsdException w:name="List Table 1 Light Accent 6" w:uiPriority="46"/>
-    <w:lsdException w:name="List Table 2 Accent 6" w:uiPriority="47"/>
-    <w:lsdException w:name="List Table 3 Accent 6" w:uiPriority="48"/>
-    <w:lsdException w:name="List Table 4 Accent 6" w:uiPriority="49"/>
-    <w:lsdException w:name="List Table 5 Dark Accent 6" w:uiPriority="50"/>
-    <w:lsdException w:name="List Table 6 Colorful Accent 6" w:uiPriority="51"/>
-    <w:lsdException w:name="List Table 7 Colorful Accent 6" w:uiPriority="52"/>
+  <w:latentStyles w:defLockedState="0" w:defUIPriority="99" w:defSemiHidden="1" w:defUnhideWhenUsed="1" w:defQFormat="0" w:count="267">
+    <w:lsdException w:name="Normal" w:semiHidden="0" w:uiPriority="0" w:unhideWhenUsed="0" w:qFormat="1"/>
+    <w:lsdException w:name="heading 1" w:semiHidden="0" w:uiPriority="9" w:unhideWhenUsed="0" w:qFormat="1"/>
+    <w:lsdException w:name="heading 2" w:uiPriority="9" w:qFormat="1"/>
+    <w:lsdException w:name="heading 3" w:uiPriority="9" w:qFormat="1"/>
+    <w:lsdException w:name="heading 4" w:uiPriority="9" w:qFormat="1"/>
+    <w:lsdException w:name="heading 5" w:uiPriority="9" w:qFormat="1"/>
+    <w:lsdException w:name="heading 6" w:uiPriority="9" w:qFormat="1"/>
+    <w:lsdException w:name="heading 7" w:uiPriority="9" w:qFormat="1"/>
+    <w:lsdException w:name="heading 8" w:uiPriority="9" w:qFormat="1"/>
+    <w:lsdException w:name="heading 9" w:uiPriority="9" w:qFormat="1"/>
+    <w:lsdException w:name="toc 1" w:uiPriority="39"/>
+    <w:lsdException w:name="toc 2" w:uiPriority="39"/>
+    <w:lsdException w:name="toc 3" w:uiPriority="39"/>
+    <w:lsdException w:name="toc 4" w:uiPriority="39"/>
+    <w:lsdException w:name="toc 5" w:uiPriority="39"/>
+    <w:lsdException w:name="toc 6" w:uiPriority="39"/>
+    <w:lsdException w:name="toc 7" w:uiPriority="39"/>
+    <w:lsdException w:name="toc 8" w:uiPriority="39"/>
+    <w:lsdException w:name="toc 9" w:uiPriority="39"/>
+    <w:lsdException w:name="caption" w:uiPriority="35" w:qFormat="1"/>
+    <w:lsdException w:name="Title" w:semiHidden="0" w:uiPriority="10" w:unhideWhenUsed="0" w:qFormat="1"/>
+    <w:lsdException w:name="Default Paragraph Font" w:uiPriority="1"/>
+    <w:lsdException w:name="Subtitle" w:semiHidden="0" w:uiPriority="11" w:unhideWhenUsed="0" w:qFormat="1"/>
+    <w:lsdException w:name="Strong" w:semiHidden="0" w:uiPriority="22" w:unhideWhenUsed="0" w:qFormat="1"/>
+    <w:lsdException w:name="Emphasis" w:semiHidden="0" w:uiPriority="20" w:unhideWhenUsed="0" w:qFormat="1"/>
+    <w:lsdException w:name="Table Grid" w:semiHidden="0" w:uiPriority="39" w:unhideWhenUsed="0"/>
+    <w:lsdException w:name="Placeholder Text" w:unhideWhenUsed="0"/>
+    <w:lsdException w:name="No Spacing" w:semiHidden="0" w:uiPriority="1" w:unhideWhenUsed="0" w:qFormat="1"/>
+    <w:lsdException w:name="Light Shading" w:semiHidden="0" w:uiPriority="60" w:unhideWhenUsed="0"/>
+    <w:lsdException w:name="Light List" w:semiHidden="0" w:uiPriority="61" w:unhideWhenUsed="0"/>
+    <w:lsdException w:name="Light Grid" w:semiHidden="0" w:uiPriority="62" w:unhideWhenUsed="0"/>
+    <w:lsdException w:name="Medium Shading 1" w:semiHidden="0" w:uiPriority="63" w:unhideWhenUsed="0"/>
+    <w:lsdException w:name="Medium Shading 2" w:semiHidden="0" w:uiPriority="64" w:unhideWhenUsed="0"/>
+    <w:lsdException w:name="Medium List 1" w:semiHidden="0" w:uiPriority="65" w:unhideWhenUsed="0"/>
+    <w:lsdException w:name="Medium List 2" w:semiHidden="0" w:uiPriority="66" w:unhideWhenUsed="0"/>
+    <w:lsdException w:name="Medium Grid 1" w:semiHidden="0" w:uiPriority="67" w:unhideWhenUsed="0"/>
+    <w:lsdException w:name="Medium Grid 2" w:semiHidden="0" w:uiPriority="68" w:unhideWhenUsed="0"/>
+    <w:lsdException w:name="Medium Grid 3" w:semiHidden="0" w:uiPriority="69" w:unhideWhenUsed="0"/>
+    <w:lsdException w:name="Dark List" w:semiHidden="0" w:uiPriority="70" w:unhideWhenUsed="0"/>
+    <w:lsdException w:name="Colorful Shading" w:semiHidden="0" w:uiPriority="71" w:unhideWhenUsed="0"/>
+    <w:lsdException w:name="Colorful List" w:semiHidden="0" w:uiPriority="72" w:unhideWhenUsed="0"/>
+    <w:lsdException w:name="Colorful Grid" w:semiHidden="0" w:uiPriority="73" w:unhideWhenUsed="0"/>
+    <w:lsdException w:name="Light Shading Accent 1" w:semiHidden="0" w:uiPriority="60" w:unhideWhenUsed="0"/>
+    <w:lsdException w:name="Light List Accent 1" w:semiHidden="0" w:uiPriority="61" w:unhideWhenUsed="0"/>
+    <w:lsdException w:name="Light Grid Accent 1" w:semiHidden="0" w:uiPriority="62" w:unhideWhenUsed="0"/>
+    <w:lsdException w:name="Medium Shading 1 Accent 1" w:semiHidden="0" w:uiPriority="63" w:unhideWhenUsed="0"/>
+    <w:lsdException w:name="Medium Shading 2 Accent 1" w:semiHidden="0" w:uiPriority="64" w:unhideWhenUsed="0"/>
+    <w:lsdException w:name="Medium List 1 Accent 1" w:semiHidden="0" w:uiPriority="65" w:unhideWhenUsed="0"/>
+    <w:lsdException w:name="Revision" w:unhideWhenUsed="0"/>
+    <w:lsdException w:name="List Paragraph" w:semiHidden="0" w:uiPriority="34" w:unhideWhenUsed="0" w:qFormat="1"/>
+    <w:lsdException w:name="Quote" w:semiHidden="0" w:uiPriority="29" w:unhideWhenUsed="0" w:qFormat="1"/>
+    <w:lsdException w:name="Intense Quote" w:semiHidden="0" w:uiPriority="30" w:unhideWhenUsed="0" w:qFormat="1"/>
+    <w:lsdException w:name="Medium List 2 Accent 1" w:semiHidden="0" w:uiPriority="66" w:unhideWhenUsed="0"/>
+    <w:lsdException w:name="Medium Grid 1 Accent 1" w:semiHidden="0" w:uiPriority="67" w:unhideWhenUsed="0"/>
+    <w:lsdException w:name="Medium Grid 2 Accent 1" w:semiHidden="0" w:uiPriority="68" w:unhideWhenUsed="0"/>
+    <w:lsdException w:name="Medium Grid 3 Accent 1" w:semiHidden="0" w:uiPriority="69" w:unhideWhenUsed="0"/>
+    <w:lsdException w:name="Dark List Accent 1" w:semiHidden="0" w:uiPriority="70" w:unhideWhenUsed="0"/>
+    <w:lsdException w:name="Colorful Shading Accent 1" w:semiHidden="0" w:uiPriority="71" w:unhideWhenUsed="0"/>
+    <w:lsdException w:name="Colorful List Accent 1" w:semiHidden="0" w:uiPriority="72" w:unhideWhenUsed="0"/>
+    <w:lsdException w:name="Colorful Grid Accent 1" w:semiHidden="0" w:uiPriority="73" w:unhideWhenUsed="0"/>
+    <w:lsdException w:name="Light Shading Accent 2" w:semiHidden="0" w:uiPriority="60" w:unhideWhenUsed="0"/>
+    <w:lsdException w:name="Light List Accent 2" w:semiHidden="0" w:uiPriority="61" w:unhideWhenUsed="0"/>
+    <w:lsdException w:name="Light Grid Accent 2" w:semiHidden="0" w:uiPriority="62" w:unhideWhenUsed="0"/>
+    <w:lsdException w:name="Medium Shading 1 Accent 2" w:semiHidden="0" w:uiPriority="63" w:unhideWhenUsed="0"/>
+    <w:lsdException w:name="Medium Shading 2 Accent 2" w:semiHidden="0" w:uiPriority="64" w:unhideWhenUsed="0"/>
+    <w:lsdException w:name="Medium List 1 Accent 2" w:semiHidden="0" w:uiPriority="65" w:unhideWhenUsed="0"/>
+    <w:lsdException w:name="Medium List 2 Accent 2" w:semiHidden="0" w:uiPriority="66" w:unhideWhenUsed="0"/>
+    <w:lsdException w:name="Medium Grid 1 Accent 2" w:semiHidden="0" w:uiPriority="67" w:unhideWhenUsed="0"/>
+    <w:lsdException w:name="Medium Grid 2 Accent 2" w:semiHidden="0" w:uiPriority="68" w:unhideWhenUsed="0"/>
+    <w:lsdException w:name="Medium Grid 3 Accent 2" w:semiHidden="0" w:uiPriority="69" w:unhideWhenUsed="0"/>
+    <w:lsdException w:name="Dark List Accent 2" w:semiHidden="0" w:uiPriority="70" w:unhideWhenUsed="0"/>
+    <w:lsdException w:name="Colorful Shading Accent 2" w:semiHidden="0" w:uiPriority="71" w:unhideWhenUsed="0"/>
+    <w:lsdException w:name="Colorful List Accent 2" w:semiHidden="0" w:uiPriority="72" w:unhideWhenUsed="0"/>
+    <w:lsdException w:name="Colorful Grid Accent 2" w:semiHidden="0" w:uiPriority="73" w:unhideWhenUsed="0"/>
+    <w:lsdException w:name="Light Shading Accent 3" w:semiHidden="0" w:uiPriority="60" w:unhideWhenUsed="0"/>
+    <w:lsdException w:name="Light List Accent 3" w:semiHidden="0" w:uiPriority="61" w:unhideWhenUsed="0"/>
+    <w:lsdException w:name="Light Grid Accent 3" w:semiHidden="0" w:uiPriority="62" w:unhideWhenUsed="0"/>
+    <w:lsdException w:name="Medium Shading 1 Accent 3" w:semiHidden="0" w:uiPriority="63" w:unhideWhenUsed="0"/>
+    <w:lsdException w:name="Medium Shading 2 Accent 3" w:semiHidden="0" w:uiPriority="64" w:unhideWhenUsed="0"/>
+    <w:lsdException w:name="Medium List 1 Accent 3" w:semiHidden="0" w:uiPriority="65" w:unhideWhenUsed="0"/>
+    <w:lsdException w:name="Medium List 2 Accent 3" w:semiHidden="0" w:uiPriority="66" w:unhideWhenUsed="0"/>
+    <w:lsdException w:name="Medium Grid 1 Accent 3" w:semiHidden="0" w:uiPriority="67" w:unhideWhenUsed="0"/>
+    <w:lsdException w:name="Medium Grid 2 Accent 3" w:semiHidden="0" w:uiPriority="68" w:unhideWhenUsed="0"/>
+    <w:lsdException w:name="Medium Grid 3 Accent 3" w:semiHidden="0" w:uiPriority="69" w:unhideWhenUsed="0"/>
+    <w:lsdException w:name="Dark List Accent 3" w:semiHidden="0" w:uiPriority="70" w:unhideWhenUsed="0"/>
+    <w:lsdException w:name="Colorful Shading Accent 3" w:semiHidden="0" w:uiPriority="71" w:unhideWhenUsed="0"/>
+    <w:lsdException w:name="Colorful List Accent 3" w:semiHidden="0" w:uiPriority="72" w:unhideWhenUsed="0"/>
+    <w:lsdException w:name="Colorful Grid Accent 3" w:semiHidden="0" w:uiPriority="73" w:unhideWhenUsed="0"/>
+    <w:lsdException w:name="Light Shading Accent 4" w:semiHidden="0" w:uiPriority="60" w:unhideWhenUsed="0"/>
+    <w:lsdException w:name="Light List Accent 4" w:semiHidden="0" w:uiPriority="61" w:unhideWhenUsed="0"/>
+    <w:lsdException w:name="Light Grid Accent 4" w:semiHidden="0" w:uiPriority="62" w:unhideWhenUsed="0"/>
+    <w:lsdException w:name="Medium Shading 1 Accent 4" w:semiHidden="0" w:uiPriority="63" w:unhideWhenUsed="0"/>
+    <w:lsdException w:name="Medium Shading 2 Accent 4" w:semiHidden="0" w:uiPriority="64" w:unhideWhenUsed="0"/>
+    <w:lsdException w:name="Medium List 1 Accent 4" w:semiHidden="0" w:uiPriority="65" w:unhideWhenUsed="0"/>
+    <w:lsdException w:name="Medium List 2 Accent 4" w:semiHidden="0" w:uiPriority="66" w:unhideWhenUsed="0"/>
+    <w:lsdException w:name="Medium Grid 1 Accent 4" w:semiHidden="0" w:uiPriority="67" w:unhideWhenUsed="0"/>
+    <w:lsdException w:name="Medium Grid 2 Accent 4" w:semiHidden="0" w:uiPriority="68" w:unhideWhenUsed="0"/>
+    <w:lsdException w:name="Medium Grid 3 Accent 4" w:semiHidden="0" w:uiPriority="69" w:unhideWhenUsed="0"/>
+    <w:lsdException w:name="Dark List Accent 4" w:semiHidden="0" w:uiPriority="70" w:unhideWhenUsed="0"/>
+    <w:lsdException w:name="Colorful Shading Accent 4" w:semiHidden="0" w:uiPriority="71" w:unhideWhenUsed="0"/>
+    <w:lsdException w:name="Colorful List Accent 4" w:semiHidden="0" w:uiPriority="72" w:unhideWhenUsed="0"/>
+    <w:lsdException w:name="Colorful Grid Accent 4" w:semiHidden="0" w:uiPriority="73" w:unhideWhenUsed="0"/>
+    <w:lsdException w:name="Light Shading Accent 5" w:semiHidden="0" w:uiPriority="60" w:unhideWhenUsed="0"/>
+    <w:lsdException w:name="Light List Accent 5" w:semiHidden="0" w:uiPriority="61" w:unhideWhenUsed="0"/>
+    <w:lsdException w:name="Light Grid Accent 5" w:semiHidden="0" w:uiPriority="62" w:unhideWhenUsed="0"/>
+    <w:lsdException w:name="Medium Shading 1 Accent 5" w:semiHidden="0" w:uiPriority="63" w:unhideWhenUsed="0"/>
+    <w:lsdException w:name="Medium Shading 2 Accent 5" w:semiHidden="0" w:uiPriority="64" w:unhideWhenUsed="0"/>
+    <w:lsdException w:name="Medium List 1 Accent 5" w:semiHidden="0" w:uiPriority="65" w:unhideWhenUsed="0"/>
+    <w:lsdException w:name="Medium List 2 Accent 5" w:semiHidden="0" w:uiPriority="66" w:unhideWhenUsed="0"/>
+    <w:lsdException w:name="Medium Grid 1 Accent 5" w:semiHidden="0" w:uiPriority="67" w:unhideWhenUsed="0"/>
+    <w:lsdException w:name="Medium Grid 2 Accent 5" w:semiHidden="0" w:uiPriority="68" w:unhideWhenUsed="0"/>
+    <w:lsdException w:name="Medium Grid 3 Accent 5" w:semiHidden="0" w:uiPriority="69" w:unhideWhenUsed="0"/>
+    <w:lsdException w:name="Dark List Accent 5" w:semiHidden="0" w:uiPriority="70" w:unhideWhenUsed="0"/>
+    <w:lsdException w:name="Colorful Shading Accent 5" w:semiHidden="0" w:uiPriority="71" w:unhideWhenUsed="0"/>
+    <w:lsdException w:name="Colorful List Accent 5" w:semiHidden="0" w:uiPriority="72" w:unhideWhenUsed="0"/>
+    <w:lsdException w:name="Colorful Grid Accent 5" w:semiHidden="0" w:uiPriority="73" w:unhideWhenUsed="0"/>
+    <w:lsdException w:name="Light Shading Accent 6" w:semiHidden="0" w:uiPriority="60" w:unhideWhenUsed="0"/>
+    <w:lsdException w:name="Light List Accent 6" w:semiHidden="0" w:uiPriority="61" w:unhideWhenUsed="0"/>
+    <w:lsdException w:name="Light Grid Accent 6" w:semiHidden="0" w:uiPriority="62" w:unhideWhenUsed="0"/>
+    <w:lsdException w:name="Medium Shading 1 Accent 6" w:semiHidden="0" w:uiPriority="63" w:unhideWhenUsed="0"/>
+    <w:lsdException w:name="Medium Shading 2 Accent 6" w:semiHidden="0" w:uiPriority="64" w:unhideWhenUsed="0"/>
+    <w:lsdException w:name="Medium List 1 Accent 6" w:semiHidden="0" w:uiPriority="65" w:unhideWhenUsed="0"/>
+    <w:lsdException w:name="Medium List 2 Accent 6" w:semiHidden="0" w:uiPriority="66" w:unhideWhenUsed="0"/>
+    <w:lsdException w:name="Medium Grid 1 Accent 6" w:semiHidden="0" w:uiPriority="67" w:unhideWhenUsed="0"/>
+    <w:lsdException w:name="Medium Grid 2 Accent 6" w:semiHidden="0" w:uiPriority="68" w:unhideWhenUsed="0"/>
+    <w:lsdException w:name="Medium Grid 3 Accent 6" w:semiHidden="0" w:uiPriority="69" w:unhideWhenUsed="0"/>
+    <w:lsdException w:name="Dark List Accent 6" w:semiHidden="0" w:uiPriority="70" w:unhideWhenUsed="0"/>
+    <w:lsdException w:name="Colorful Shading Accent 6" w:semiHidden="0" w:uiPriority="71" w:unhideWhenUsed="0"/>
+    <w:lsdException w:name="Colorful List Accent 6" w:semiHidden="0" w:uiPriority="72" w:unhideWhenUsed="0"/>
+    <w:lsdException w:name="Colorful Grid Accent 6" w:semiHidden="0" w:uiPriority="73" w:unhideWhenUsed="0"/>
+    <w:lsdException w:name="Subtle Emphasis" w:semiHidden="0" w:uiPriority="19" w:unhideWhenUsed="0" w:qFormat="1"/>
+    <w:lsdException w:name="Intense Emphasis" w:semiHidden="0" w:uiPriority="21" w:unhideWhenUsed="0" w:qFormat="1"/>
+    <w:lsdException w:name="Subtle Reference" w:semiHidden="0" w:uiPriority="31" w:unhideWhenUsed="0" w:qFormat="1"/>
+    <w:lsdException w:name="Intense Reference" w:semiHidden="0" w:uiPriority="32" w:unhideWhenUsed="0" w:qFormat="1"/>
+    <w:lsdException w:name="Book Title" w:semiHidden="0" w:uiPriority="33" w:unhideWhenUsed="0" w:qFormat="1"/>
+    <w:lsdException w:name="Bibliography" w:uiPriority="37"/>
+    <w:lsdException w:name="TOC Heading" w:uiPriority="39" w:qFormat="1"/>
   </w:latentStyles>
   <w:style w:type="paragraph" w:default="1" w:styleId="Normal">
     <w:name w:val="Normal"/>
@@ -8863,7 +8712,613 @@
       <w:color w:val="1F4D78" w:themeColor="accent1" w:themeShade="7F"/>
     </w:rPr>
   </w:style>
-  <w:style w:type="paragraph" w:styleId="Descripcin">
+  <w:style w:type="paragraph" w:styleId="Epgrafe">
+    <w:name w:val="caption"/>
+    <w:basedOn w:val="Normal"/>
+    <w:next w:val="Normal"/>
+    <w:uiPriority w:val="35"/>
+    <w:unhideWhenUsed/>
+    <w:qFormat/>
+    <w:rsid w:val="00190181"/>
+    <w:pPr>
+      <w:spacing w:after="200" w:line="240" w:lineRule="auto"/>
+    </w:pPr>
+    <w:rPr>
+      <w:i/>
+      <w:iCs/>
+      <w:color w:val="44546A" w:themeColor="text2"/>
+      <w:sz w:val="18"/>
+      <w:szCs w:val="18"/>
+    </w:rPr>
+  </w:style>
+</w:styles>
+</file>
+
+<file path=word/stylesWithEffects.xml><?xml version="1.0" encoding="utf-8"?>
+<w:styles xmlns:wpc="http://schemas.microsoft.com/office/word/2010/wordprocessingCanvas" xmlns:mc="http://schemas.openxmlformats.org/markup-compatibility/2006" xmlns:o="urn:schemas-microsoft-com:office:office" xmlns:r="http://schemas.openxmlformats.org/officeDocument/2006/relationships" xmlns:m="http://schemas.openxmlformats.org/officeDocument/2006/math" xmlns:v="urn:schemas-microsoft-com:vml" xmlns:wp14="http://schemas.microsoft.com/office/word/2010/wordprocessingDrawing" xmlns:wp="http://schemas.openxmlformats.org/drawingml/2006/wordprocessingDrawing" xmlns:w10="urn:schemas-microsoft-com:office:word" xmlns:w="http://schemas.openxmlformats.org/wordprocessingml/2006/main" xmlns:w14="http://schemas.microsoft.com/office/word/2010/wordml" xmlns:wpg="http://schemas.microsoft.com/office/word/2010/wordprocessingGroup" xmlns:wpi="http://schemas.microsoft.com/office/word/2010/wordprocessingInk" xmlns:wne="http://schemas.microsoft.com/office/word/2006/wordml" xmlns:wps="http://schemas.microsoft.com/office/word/2010/wordprocessingShape" mc:Ignorable="w14 wp14">
+  <w:docDefaults>
+    <w:rPrDefault>
+      <w:rPr>
+        <w:rFonts w:asciiTheme="minorHAnsi" w:eastAsiaTheme="minorHAnsi" w:hAnsiTheme="minorHAnsi" w:cstheme="minorBidi"/>
+        <w:sz w:val="22"/>
+        <w:szCs w:val="22"/>
+        <w:lang w:val="es-ES" w:eastAsia="en-US" w:bidi="ar-SA"/>
+      </w:rPr>
+    </w:rPrDefault>
+    <w:pPrDefault>
+      <w:pPr>
+        <w:spacing w:after="160" w:line="259" w:lineRule="auto"/>
+      </w:pPr>
+    </w:pPrDefault>
+  </w:docDefaults>
+  <w:latentStyles w:defLockedState="0" w:defUIPriority="99" w:defSemiHidden="1" w:defUnhideWhenUsed="1" w:defQFormat="0" w:count="267">
+    <w:lsdException w:name="Normal" w:semiHidden="0" w:uiPriority="0" w:unhideWhenUsed="0" w:qFormat="1"/>
+    <w:lsdException w:name="heading 1" w:semiHidden="0" w:uiPriority="9" w:unhideWhenUsed="0" w:qFormat="1"/>
+    <w:lsdException w:name="heading 2" w:uiPriority="9" w:qFormat="1"/>
+    <w:lsdException w:name="heading 3" w:uiPriority="9" w:qFormat="1"/>
+    <w:lsdException w:name="heading 4" w:uiPriority="9" w:qFormat="1"/>
+    <w:lsdException w:name="heading 5" w:uiPriority="9" w:qFormat="1"/>
+    <w:lsdException w:name="heading 6" w:uiPriority="9" w:qFormat="1"/>
+    <w:lsdException w:name="heading 7" w:uiPriority="9" w:qFormat="1"/>
+    <w:lsdException w:name="heading 8" w:uiPriority="9" w:qFormat="1"/>
+    <w:lsdException w:name="heading 9" w:uiPriority="9" w:qFormat="1"/>
+    <w:lsdException w:name="toc 1" w:uiPriority="39"/>
+    <w:lsdException w:name="toc 2" w:uiPriority="39"/>
+    <w:lsdException w:name="toc 3" w:uiPriority="39"/>
+    <w:lsdException w:name="toc 4" w:uiPriority="39"/>
+    <w:lsdException w:name="toc 5" w:uiPriority="39"/>
+    <w:lsdException w:name="toc 6" w:uiPriority="39"/>
+    <w:lsdException w:name="toc 7" w:uiPriority="39"/>
+    <w:lsdException w:name="toc 8" w:uiPriority="39"/>
+    <w:lsdException w:name="toc 9" w:uiPriority="39"/>
+    <w:lsdException w:name="caption" w:uiPriority="35" w:qFormat="1"/>
+    <w:lsdException w:name="Title" w:semiHidden="0" w:uiPriority="10" w:unhideWhenUsed="0" w:qFormat="1"/>
+    <w:lsdException w:name="Default Paragraph Font" w:uiPriority="1"/>
+    <w:lsdException w:name="Subtitle" w:semiHidden="0" w:uiPriority="11" w:unhideWhenUsed="0" w:qFormat="1"/>
+    <w:lsdException w:name="Strong" w:semiHidden="0" w:uiPriority="22" w:unhideWhenUsed="0" w:qFormat="1"/>
+    <w:lsdException w:name="Emphasis" w:semiHidden="0" w:uiPriority="20" w:unhideWhenUsed="0" w:qFormat="1"/>
+    <w:lsdException w:name="Table Grid" w:semiHidden="0" w:uiPriority="39" w:unhideWhenUsed="0"/>
+    <w:lsdException w:name="Placeholder Text" w:unhideWhenUsed="0"/>
+    <w:lsdException w:name="No Spacing" w:semiHidden="0" w:uiPriority="1" w:unhideWhenUsed="0" w:qFormat="1"/>
+    <w:lsdException w:name="Light Shading" w:semiHidden="0" w:uiPriority="60" w:unhideWhenUsed="0"/>
+    <w:lsdException w:name="Light List" w:semiHidden="0" w:uiPriority="61" w:unhideWhenUsed="0"/>
+    <w:lsdException w:name="Light Grid" w:semiHidden="0" w:uiPriority="62" w:unhideWhenUsed="0"/>
+    <w:lsdException w:name="Medium Shading 1" w:semiHidden="0" w:uiPriority="63" w:unhideWhenUsed="0"/>
+    <w:lsdException w:name="Medium Shading 2" w:semiHidden="0" w:uiPriority="64" w:unhideWhenUsed="0"/>
+    <w:lsdException w:name="Medium List 1" w:semiHidden="0" w:uiPriority="65" w:unhideWhenUsed="0"/>
+    <w:lsdException w:name="Medium List 2" w:semiHidden="0" w:uiPriority="66" w:unhideWhenUsed="0"/>
+    <w:lsdException w:name="Medium Grid 1" w:semiHidden="0" w:uiPriority="67" w:unhideWhenUsed="0"/>
+    <w:lsdException w:name="Medium Grid 2" w:semiHidden="0" w:uiPriority="68" w:unhideWhenUsed="0"/>
+    <w:lsdException w:name="Medium Grid 3" w:semiHidden="0" w:uiPriority="69" w:unhideWhenUsed="0"/>
+    <w:lsdException w:name="Dark List" w:semiHidden="0" w:uiPriority="70" w:unhideWhenUsed="0"/>
+    <w:lsdException w:name="Colorful Shading" w:semiHidden="0" w:uiPriority="71" w:unhideWhenUsed="0"/>
+    <w:lsdException w:name="Colorful List" w:semiHidden="0" w:uiPriority="72" w:unhideWhenUsed="0"/>
+    <w:lsdException w:name="Colorful Grid" w:semiHidden="0" w:uiPriority="73" w:unhideWhenUsed="0"/>
+    <w:lsdException w:name="Light Shading Accent 1" w:semiHidden="0" w:uiPriority="60" w:unhideWhenUsed="0"/>
+    <w:lsdException w:name="Light List Accent 1" w:semiHidden="0" w:uiPriority="61" w:unhideWhenUsed="0"/>
+    <w:lsdException w:name="Light Grid Accent 1" w:semiHidden="0" w:uiPriority="62" w:unhideWhenUsed="0"/>
+    <w:lsdException w:name="Medium Shading 1 Accent 1" w:semiHidden="0" w:uiPriority="63" w:unhideWhenUsed="0"/>
+    <w:lsdException w:name="Medium Shading 2 Accent 1" w:semiHidden="0" w:uiPriority="64" w:unhideWhenUsed="0"/>
+    <w:lsdException w:name="Medium List 1 Accent 1" w:semiHidden="0" w:uiPriority="65" w:unhideWhenUsed="0"/>
+    <w:lsdException w:name="Revision" w:unhideWhenUsed="0"/>
+    <w:lsdException w:name="List Paragraph" w:semiHidden="0" w:uiPriority="34" w:unhideWhenUsed="0" w:qFormat="1"/>
+    <w:lsdException w:name="Quote" w:semiHidden="0" w:uiPriority="29" w:unhideWhenUsed="0" w:qFormat="1"/>
+    <w:lsdException w:name="Intense Quote" w:semiHidden="0" w:uiPriority="30" w:unhideWhenUsed="0" w:qFormat="1"/>
+    <w:lsdException w:name="Medium List 2 Accent 1" w:semiHidden="0" w:uiPriority="66" w:unhideWhenUsed="0"/>
+    <w:lsdException w:name="Medium Grid 1 Accent 1" w:semiHidden="0" w:uiPriority="67" w:unhideWhenUsed="0"/>
+    <w:lsdException w:name="Medium Grid 2 Accent 1" w:semiHidden="0" w:uiPriority="68" w:unhideWhenUsed="0"/>
+    <w:lsdException w:name="Medium Grid 3 Accent 1" w:semiHidden="0" w:uiPriority="69" w:unhideWhenUsed="0"/>
+    <w:lsdException w:name="Dark List Accent 1" w:semiHidden="0" w:uiPriority="70" w:unhideWhenUsed="0"/>
+    <w:lsdException w:name="Colorful Shading Accent 1" w:semiHidden="0" w:uiPriority="71" w:unhideWhenUsed="0"/>
+    <w:lsdException w:name="Colorful List Accent 1" w:semiHidden="0" w:uiPriority="72" w:unhideWhenUsed="0"/>
+    <w:lsdException w:name="Colorful Grid Accent 1" w:semiHidden="0" w:uiPriority="73" w:unhideWhenUsed="0"/>
+    <w:lsdException w:name="Light Shading Accent 2" w:semiHidden="0" w:uiPriority="60" w:unhideWhenUsed="0"/>
+    <w:lsdException w:name="Light List Accent 2" w:semiHidden="0" w:uiPriority="61" w:unhideWhenUsed="0"/>
+    <w:lsdException w:name="Light Grid Accent 2" w:semiHidden="0" w:uiPriority="62" w:unhideWhenUsed="0"/>
+    <w:lsdException w:name="Medium Shading 1 Accent 2" w:semiHidden="0" w:uiPriority="63" w:unhideWhenUsed="0"/>
+    <w:lsdException w:name="Medium Shading 2 Accent 2" w:semiHidden="0" w:uiPriority="64" w:unhideWhenUsed="0"/>
+    <w:lsdException w:name="Medium List 1 Accent 2" w:semiHidden="0" w:uiPriority="65" w:unhideWhenUsed="0"/>
+    <w:lsdException w:name="Medium List 2 Accent 2" w:semiHidden="0" w:uiPriority="66" w:unhideWhenUsed="0"/>
+    <w:lsdException w:name="Medium Grid 1 Accent 2" w:semiHidden="0" w:uiPriority="67" w:unhideWhenUsed="0"/>
+    <w:lsdException w:name="Medium Grid 2 Accent 2" w:semiHidden="0" w:uiPriority="68" w:unhideWhenUsed="0"/>
+    <w:lsdException w:name="Medium Grid 3 Accent 2" w:semiHidden="0" w:uiPriority="69" w:unhideWhenUsed="0"/>
+    <w:lsdException w:name="Dark List Accent 2" w:semiHidden="0" w:uiPriority="70" w:unhideWhenUsed="0"/>
+    <w:lsdException w:name="Colorful Shading Accent 2" w:semiHidden="0" w:uiPriority="71" w:unhideWhenUsed="0"/>
+    <w:lsdException w:name="Colorful List Accent 2" w:semiHidden="0" w:uiPriority="72" w:unhideWhenUsed="0"/>
+    <w:lsdException w:name="Colorful Grid Accent 2" w:semiHidden="0" w:uiPriority="73" w:unhideWhenUsed="0"/>
+    <w:lsdException w:name="Light Shading Accent 3" w:semiHidden="0" w:uiPriority="60" w:unhideWhenUsed="0"/>
+    <w:lsdException w:name="Light List Accent 3" w:semiHidden="0" w:uiPriority="61" w:unhideWhenUsed="0"/>
+    <w:lsdException w:name="Light Grid Accent 3" w:semiHidden="0" w:uiPriority="62" w:unhideWhenUsed="0"/>
+    <w:lsdException w:name="Medium Shading 1 Accent 3" w:semiHidden="0" w:uiPriority="63" w:unhideWhenUsed="0"/>
+    <w:lsdException w:name="Medium Shading 2 Accent 3" w:semiHidden="0" w:uiPriority="64" w:unhideWhenUsed="0"/>
+    <w:lsdException w:name="Medium List 1 Accent 3" w:semiHidden="0" w:uiPriority="65" w:unhideWhenUsed="0"/>
+    <w:lsdException w:name="Medium List 2 Accent 3" w:semiHidden="0" w:uiPriority="66" w:unhideWhenUsed="0"/>
+    <w:lsdException w:name="Medium Grid 1 Accent 3" w:semiHidden="0" w:uiPriority="67" w:unhideWhenUsed="0"/>
+    <w:lsdException w:name="Medium Grid 2 Accent 3" w:semiHidden="0" w:uiPriority="68" w:unhideWhenUsed="0"/>
+    <w:lsdException w:name="Medium Grid 3 Accent 3" w:semiHidden="0" w:uiPriority="69" w:unhideWhenUsed="0"/>
+    <w:lsdException w:name="Dark List Accent 3" w:semiHidden="0" w:uiPriority="70" w:unhideWhenUsed="0"/>
+    <w:lsdException w:name="Colorful Shading Accent 3" w:semiHidden="0" w:uiPriority="71" w:unhideWhenUsed="0"/>
+    <w:lsdException w:name="Colorful List Accent 3" w:semiHidden="0" w:uiPriority="72" w:unhideWhenUsed="0"/>
+    <w:lsdException w:name="Colorful Grid Accent 3" w:semiHidden="0" w:uiPriority="73" w:unhideWhenUsed="0"/>
+    <w:lsdException w:name="Light Shading Accent 4" w:semiHidden="0" w:uiPriority="60" w:unhideWhenUsed="0"/>
+    <w:lsdException w:name="Light List Accent 4" w:semiHidden="0" w:uiPriority="61" w:unhideWhenUsed="0"/>
+    <w:lsdException w:name="Light Grid Accent 4" w:semiHidden="0" w:uiPriority="62" w:unhideWhenUsed="0"/>
+    <w:lsdException w:name="Medium Shading 1 Accent 4" w:semiHidden="0" w:uiPriority="63" w:unhideWhenUsed="0"/>
+    <w:lsdException w:name="Medium Shading 2 Accent 4" w:semiHidden="0" w:uiPriority="64" w:unhideWhenUsed="0"/>
+    <w:lsdException w:name="Medium List 1 Accent 4" w:semiHidden="0" w:uiPriority="65" w:unhideWhenUsed="0"/>
+    <w:lsdException w:name="Medium List 2 Accent 4" w:semiHidden="0" w:uiPriority="66" w:unhideWhenUsed="0"/>
+    <w:lsdException w:name="Medium Grid 1 Accent 4" w:semiHidden="0" w:uiPriority="67" w:unhideWhenUsed="0"/>
+    <w:lsdException w:name="Medium Grid 2 Accent 4" w:semiHidden="0" w:uiPriority="68" w:unhideWhenUsed="0"/>
+    <w:lsdException w:name="Medium Grid 3 Accent 4" w:semiHidden="0" w:uiPriority="69" w:unhideWhenUsed="0"/>
+    <w:lsdException w:name="Dark List Accent 4" w:semiHidden="0" w:uiPriority="70" w:unhideWhenUsed="0"/>
+    <w:lsdException w:name="Colorful Shading Accent 4" w:semiHidden="0" w:uiPriority="71" w:unhideWhenUsed="0"/>
+    <w:lsdException w:name="Colorful List Accent 4" w:semiHidden="0" w:uiPriority="72" w:unhideWhenUsed="0"/>
+    <w:lsdException w:name="Colorful Grid Accent 4" w:semiHidden="0" w:uiPriority="73" w:unhideWhenUsed="0"/>
+    <w:lsdException w:name="Light Shading Accent 5" w:semiHidden="0" w:uiPriority="60" w:unhideWhenUsed="0"/>
+    <w:lsdException w:name="Light List Accent 5" w:semiHidden="0" w:uiPriority="61" w:unhideWhenUsed="0"/>
+    <w:lsdException w:name="Light Grid Accent 5" w:semiHidden="0" w:uiPriority="62" w:unhideWhenUsed="0"/>
+    <w:lsdException w:name="Medium Shading 1 Accent 5" w:semiHidden="0" w:uiPriority="63" w:unhideWhenUsed="0"/>
+    <w:lsdException w:name="Medium Shading 2 Accent 5" w:semiHidden="0" w:uiPriority="64" w:unhideWhenUsed="0"/>
+    <w:lsdException w:name="Medium List 1 Accent 5" w:semiHidden="0" w:uiPriority="65" w:unhideWhenUsed="0"/>
+    <w:lsdException w:name="Medium List 2 Accent 5" w:semiHidden="0" w:uiPriority="66" w:unhideWhenUsed="0"/>
+    <w:lsdException w:name="Medium Grid 1 Accent 5" w:semiHidden="0" w:uiPriority="67" w:unhideWhenUsed="0"/>
+    <w:lsdException w:name="Medium Grid 2 Accent 5" w:semiHidden="0" w:uiPriority="68" w:unhideWhenUsed="0"/>
+    <w:lsdException w:name="Medium Grid 3 Accent 5" w:semiHidden="0" w:uiPriority="69" w:unhideWhenUsed="0"/>
+    <w:lsdException w:name="Dark List Accent 5" w:semiHidden="0" w:uiPriority="70" w:unhideWhenUsed="0"/>
+    <w:lsdException w:name="Colorful Shading Accent 5" w:semiHidden="0" w:uiPriority="71" w:unhideWhenUsed="0"/>
+    <w:lsdException w:name="Colorful List Accent 5" w:semiHidden="0" w:uiPriority="72" w:unhideWhenUsed="0"/>
+    <w:lsdException w:name="Colorful Grid Accent 5" w:semiHidden="0" w:uiPriority="73" w:unhideWhenUsed="0"/>
+    <w:lsdException w:name="Light Shading Accent 6" w:semiHidden="0" w:uiPriority="60" w:unhideWhenUsed="0"/>
+    <w:lsdException w:name="Light List Accent 6" w:semiHidden="0" w:uiPriority="61" w:unhideWhenUsed="0"/>
+    <w:lsdException w:name="Light Grid Accent 6" w:semiHidden="0" w:uiPriority="62" w:unhideWhenUsed="0"/>
+    <w:lsdException w:name="Medium Shading 1 Accent 6" w:semiHidden="0" w:uiPriority="63" w:unhideWhenUsed="0"/>
+    <w:lsdException w:name="Medium Shading 2 Accent 6" w:semiHidden="0" w:uiPriority="64" w:unhideWhenUsed="0"/>
+    <w:lsdException w:name="Medium List 1 Accent 6" w:semiHidden="0" w:uiPriority="65" w:unhideWhenUsed="0"/>
+    <w:lsdException w:name="Medium List 2 Accent 6" w:semiHidden="0" w:uiPriority="66" w:unhideWhenUsed="0"/>
+    <w:lsdException w:name="Medium Grid 1 Accent 6" w:semiHidden="0" w:uiPriority="67" w:unhideWhenUsed="0"/>
+    <w:lsdException w:name="Medium Grid 2 Accent 6" w:semiHidden="0" w:uiPriority="68" w:unhideWhenUsed="0"/>
+    <w:lsdException w:name="Medium Grid 3 Accent 6" w:semiHidden="0" w:uiPriority="69" w:unhideWhenUsed="0"/>
+    <w:lsdException w:name="Dark List Accent 6" w:semiHidden="0" w:uiPriority="70" w:unhideWhenUsed="0"/>
+    <w:lsdException w:name="Colorful Shading Accent 6" w:semiHidden="0" w:uiPriority="71" w:unhideWhenUsed="0"/>
+    <w:lsdException w:name="Colorful List Accent 6" w:semiHidden="0" w:uiPriority="72" w:unhideWhenUsed="0"/>
+    <w:lsdException w:name="Colorful Grid Accent 6" w:semiHidden="0" w:uiPriority="73" w:unhideWhenUsed="0"/>
+    <w:lsdException w:name="Subtle Emphasis" w:semiHidden="0" w:uiPriority="19" w:unhideWhenUsed="0" w:qFormat="1"/>
+    <w:lsdException w:name="Intense Emphasis" w:semiHidden="0" w:uiPriority="21" w:unhideWhenUsed="0" w:qFormat="1"/>
+    <w:lsdException w:name="Subtle Reference" w:semiHidden="0" w:uiPriority="31" w:unhideWhenUsed="0" w:qFormat="1"/>
+    <w:lsdException w:name="Intense Reference" w:semiHidden="0" w:uiPriority="32" w:unhideWhenUsed="0" w:qFormat="1"/>
+    <w:lsdException w:name="Book Title" w:semiHidden="0" w:uiPriority="33" w:unhideWhenUsed="0" w:qFormat="1"/>
+    <w:lsdException w:name="Bibliography" w:uiPriority="37"/>
+    <w:lsdException w:name="TOC Heading" w:uiPriority="39" w:qFormat="1"/>
+  </w:latentStyles>
+  <w:style w:type="paragraph" w:default="1" w:styleId="Normal">
+    <w:name w:val="Normal"/>
+    <w:qFormat/>
+  </w:style>
+  <w:style w:type="paragraph" w:styleId="Ttulo1">
+    <w:name w:val="heading 1"/>
+    <w:basedOn w:val="Normal"/>
+    <w:next w:val="Normal"/>
+    <w:link w:val="Ttulo1Car"/>
+    <w:uiPriority w:val="9"/>
+    <w:qFormat/>
+    <w:rsid w:val="00D8068F"/>
+    <w:pPr>
+      <w:keepNext/>
+      <w:keepLines/>
+      <w:spacing w:before="240" w:after="0"/>
+      <w:outlineLvl w:val="0"/>
+    </w:pPr>
+    <w:rPr>
+      <w:rFonts w:asciiTheme="majorHAnsi" w:eastAsiaTheme="majorEastAsia" w:hAnsiTheme="majorHAnsi" w:cstheme="majorBidi"/>
+      <w:color w:val="2E74B5" w:themeColor="accent1" w:themeShade="BF"/>
+      <w:sz w:val="32"/>
+      <w:szCs w:val="32"/>
+    </w:rPr>
+  </w:style>
+  <w:style w:type="paragraph" w:styleId="Ttulo2">
+    <w:name w:val="heading 2"/>
+    <w:basedOn w:val="Normal"/>
+    <w:next w:val="Normal"/>
+    <w:link w:val="Ttulo2Car"/>
+    <w:uiPriority w:val="9"/>
+    <w:unhideWhenUsed/>
+    <w:qFormat/>
+    <w:rsid w:val="00540369"/>
+    <w:pPr>
+      <w:keepNext/>
+      <w:keepLines/>
+      <w:spacing w:before="40" w:after="0"/>
+      <w:outlineLvl w:val="1"/>
+    </w:pPr>
+    <w:rPr>
+      <w:rFonts w:asciiTheme="majorHAnsi" w:eastAsiaTheme="majorEastAsia" w:hAnsiTheme="majorHAnsi" w:cstheme="majorBidi"/>
+      <w:color w:val="2E74B5" w:themeColor="accent1" w:themeShade="BF"/>
+      <w:sz w:val="26"/>
+      <w:szCs w:val="26"/>
+    </w:rPr>
+  </w:style>
+  <w:style w:type="paragraph" w:styleId="Ttulo3">
+    <w:name w:val="heading 3"/>
+    <w:basedOn w:val="Normal"/>
+    <w:next w:val="Normal"/>
+    <w:link w:val="Ttulo3Car"/>
+    <w:uiPriority w:val="9"/>
+    <w:unhideWhenUsed/>
+    <w:qFormat/>
+    <w:rsid w:val="00540369"/>
+    <w:pPr>
+      <w:keepNext/>
+      <w:keepLines/>
+      <w:spacing w:before="40" w:after="0"/>
+      <w:outlineLvl w:val="2"/>
+    </w:pPr>
+    <w:rPr>
+      <w:rFonts w:asciiTheme="majorHAnsi" w:eastAsiaTheme="majorEastAsia" w:hAnsiTheme="majorHAnsi" w:cstheme="majorBidi"/>
+      <w:color w:val="1F4D78" w:themeColor="accent1" w:themeShade="7F"/>
+      <w:sz w:val="24"/>
+      <w:szCs w:val="24"/>
+    </w:rPr>
+  </w:style>
+  <w:style w:type="paragraph" w:styleId="Ttulo4">
+    <w:name w:val="heading 4"/>
+    <w:basedOn w:val="Normal"/>
+    <w:next w:val="Normal"/>
+    <w:link w:val="Ttulo4Car"/>
+    <w:uiPriority w:val="9"/>
+    <w:unhideWhenUsed/>
+    <w:qFormat/>
+    <w:rsid w:val="00E81C8B"/>
+    <w:pPr>
+      <w:keepNext/>
+      <w:keepLines/>
+      <w:spacing w:before="200" w:after="0"/>
+      <w:outlineLvl w:val="3"/>
+    </w:pPr>
+    <w:rPr>
+      <w:rFonts w:asciiTheme="majorHAnsi" w:eastAsiaTheme="majorEastAsia" w:hAnsiTheme="majorHAnsi" w:cstheme="majorBidi"/>
+      <w:b/>
+      <w:bCs/>
+      <w:i/>
+      <w:iCs/>
+      <w:color w:val="5B9BD5" w:themeColor="accent1"/>
+    </w:rPr>
+  </w:style>
+  <w:style w:type="paragraph" w:styleId="Ttulo5">
+    <w:name w:val="heading 5"/>
+    <w:basedOn w:val="Normal"/>
+    <w:next w:val="Normal"/>
+    <w:link w:val="Ttulo5Car"/>
+    <w:uiPriority w:val="9"/>
+    <w:unhideWhenUsed/>
+    <w:qFormat/>
+    <w:rsid w:val="00E81C8B"/>
+    <w:pPr>
+      <w:keepNext/>
+      <w:keepLines/>
+      <w:spacing w:before="200" w:after="0"/>
+      <w:outlineLvl w:val="4"/>
+    </w:pPr>
+    <w:rPr>
+      <w:rFonts w:asciiTheme="majorHAnsi" w:eastAsiaTheme="majorEastAsia" w:hAnsiTheme="majorHAnsi" w:cstheme="majorBidi"/>
+      <w:color w:val="1F4D78" w:themeColor="accent1" w:themeShade="7F"/>
+    </w:rPr>
+  </w:style>
+  <w:style w:type="character" w:default="1" w:styleId="Fuentedeprrafopredeter">
+    <w:name w:val="Default Paragraph Font"/>
+    <w:uiPriority w:val="1"/>
+    <w:semiHidden/>
+    <w:unhideWhenUsed/>
+  </w:style>
+  <w:style w:type="table" w:default="1" w:styleId="Tablanormal">
+    <w:name w:val="Normal Table"/>
+    <w:uiPriority w:val="99"/>
+    <w:semiHidden/>
+    <w:unhideWhenUsed/>
+    <w:tblPr>
+      <w:tblInd w:w="0" w:type="dxa"/>
+      <w:tblCellMar>
+        <w:top w:w="0" w:type="dxa"/>
+        <w:left w:w="108" w:type="dxa"/>
+        <w:bottom w:w="0" w:type="dxa"/>
+        <w:right w:w="108" w:type="dxa"/>
+      </w:tblCellMar>
+    </w:tblPr>
+  </w:style>
+  <w:style w:type="numbering" w:default="1" w:styleId="Sinlista">
+    <w:name w:val="No List"/>
+    <w:uiPriority w:val="99"/>
+    <w:semiHidden/>
+    <w:unhideWhenUsed/>
+  </w:style>
+  <w:style w:type="character" w:customStyle="1" w:styleId="Ttulo1Car">
+    <w:name w:val="Título 1 Car"/>
+    <w:basedOn w:val="Fuentedeprrafopredeter"/>
+    <w:link w:val="Ttulo1"/>
+    <w:uiPriority w:val="9"/>
+    <w:rsid w:val="00D8068F"/>
+    <w:rPr>
+      <w:rFonts w:asciiTheme="majorHAnsi" w:eastAsiaTheme="majorEastAsia" w:hAnsiTheme="majorHAnsi" w:cstheme="majorBidi"/>
+      <w:color w:val="2E74B5" w:themeColor="accent1" w:themeShade="BF"/>
+      <w:sz w:val="32"/>
+      <w:szCs w:val="32"/>
+    </w:rPr>
+  </w:style>
+  <w:style w:type="paragraph" w:styleId="Citadestacada">
+    <w:name w:val="Intense Quote"/>
+    <w:basedOn w:val="Normal"/>
+    <w:next w:val="Normal"/>
+    <w:link w:val="CitadestacadaCar"/>
+    <w:uiPriority w:val="30"/>
+    <w:qFormat/>
+    <w:rsid w:val="00D8068F"/>
+    <w:pPr>
+      <w:pBdr>
+        <w:top w:val="single" w:sz="4" w:space="10" w:color="5B9BD5" w:themeColor="accent1"/>
+        <w:bottom w:val="single" w:sz="4" w:space="10" w:color="5B9BD5" w:themeColor="accent1"/>
+      </w:pBdr>
+      <w:spacing w:before="360" w:after="360"/>
+      <w:ind w:left="864" w:right="864"/>
+      <w:jc w:val="center"/>
+    </w:pPr>
+    <w:rPr>
+      <w:i/>
+      <w:iCs/>
+      <w:color w:val="5B9BD5" w:themeColor="accent1"/>
+    </w:rPr>
+  </w:style>
+  <w:style w:type="character" w:customStyle="1" w:styleId="CitadestacadaCar">
+    <w:name w:val="Cita destacada Car"/>
+    <w:basedOn w:val="Fuentedeprrafopredeter"/>
+    <w:link w:val="Citadestacada"/>
+    <w:uiPriority w:val="30"/>
+    <w:rsid w:val="00D8068F"/>
+    <w:rPr>
+      <w:i/>
+      <w:iCs/>
+      <w:color w:val="5B9BD5" w:themeColor="accent1"/>
+    </w:rPr>
+  </w:style>
+  <w:style w:type="paragraph" w:styleId="Prrafodelista">
+    <w:name w:val="List Paragraph"/>
+    <w:basedOn w:val="Normal"/>
+    <w:uiPriority w:val="34"/>
+    <w:qFormat/>
+    <w:rsid w:val="00D8068F"/>
+    <w:pPr>
+      <w:ind w:left="720"/>
+      <w:contextualSpacing/>
+    </w:pPr>
+  </w:style>
+  <w:style w:type="table" w:styleId="Tablaconcuadrcula">
+    <w:name w:val="Table Grid"/>
+    <w:basedOn w:val="Tablanormal"/>
+    <w:uiPriority w:val="39"/>
+    <w:rsid w:val="00E436E0"/>
+    <w:pPr>
+      <w:spacing w:after="0" w:line="240" w:lineRule="auto"/>
+    </w:pPr>
+    <w:tblPr>
+      <w:tblBorders>
+        <w:top w:val="single" w:sz="4" w:space="0" w:color="auto"/>
+        <w:left w:val="single" w:sz="4" w:space="0" w:color="auto"/>
+        <w:bottom w:val="single" w:sz="4" w:space="0" w:color="auto"/>
+        <w:right w:val="single" w:sz="4" w:space="0" w:color="auto"/>
+        <w:insideH w:val="single" w:sz="4" w:space="0" w:color="auto"/>
+        <w:insideV w:val="single" w:sz="4" w:space="0" w:color="auto"/>
+      </w:tblBorders>
+    </w:tblPr>
+  </w:style>
+  <w:style w:type="character" w:customStyle="1" w:styleId="Ttulo2Car">
+    <w:name w:val="Título 2 Car"/>
+    <w:basedOn w:val="Fuentedeprrafopredeter"/>
+    <w:link w:val="Ttulo2"/>
+    <w:uiPriority w:val="9"/>
+    <w:rsid w:val="00540369"/>
+    <w:rPr>
+      <w:rFonts w:asciiTheme="majorHAnsi" w:eastAsiaTheme="majorEastAsia" w:hAnsiTheme="majorHAnsi" w:cstheme="majorBidi"/>
+      <w:color w:val="2E74B5" w:themeColor="accent1" w:themeShade="BF"/>
+      <w:sz w:val="26"/>
+      <w:szCs w:val="26"/>
+    </w:rPr>
+  </w:style>
+  <w:style w:type="character" w:customStyle="1" w:styleId="Ttulo3Car">
+    <w:name w:val="Título 3 Car"/>
+    <w:basedOn w:val="Fuentedeprrafopredeter"/>
+    <w:link w:val="Ttulo3"/>
+    <w:uiPriority w:val="9"/>
+    <w:rsid w:val="00540369"/>
+    <w:rPr>
+      <w:rFonts w:asciiTheme="majorHAnsi" w:eastAsiaTheme="majorEastAsia" w:hAnsiTheme="majorHAnsi" w:cstheme="majorBidi"/>
+      <w:color w:val="1F4D78" w:themeColor="accent1" w:themeShade="7F"/>
+      <w:sz w:val="24"/>
+      <w:szCs w:val="24"/>
+    </w:rPr>
+  </w:style>
+  <w:style w:type="paragraph" w:styleId="Encabezado">
+    <w:name w:val="header"/>
+    <w:basedOn w:val="Normal"/>
+    <w:link w:val="EncabezadoCar"/>
+    <w:uiPriority w:val="99"/>
+    <w:unhideWhenUsed/>
+    <w:rsid w:val="0036078D"/>
+    <w:pPr>
+      <w:tabs>
+        <w:tab w:val="center" w:pos="4252"/>
+        <w:tab w:val="right" w:pos="8504"/>
+      </w:tabs>
+      <w:spacing w:after="0" w:line="240" w:lineRule="auto"/>
+    </w:pPr>
+  </w:style>
+  <w:style w:type="character" w:customStyle="1" w:styleId="EncabezadoCar">
+    <w:name w:val="Encabezado Car"/>
+    <w:basedOn w:val="Fuentedeprrafopredeter"/>
+    <w:link w:val="Encabezado"/>
+    <w:uiPriority w:val="99"/>
+    <w:rsid w:val="0036078D"/>
+  </w:style>
+  <w:style w:type="paragraph" w:styleId="Piedepgina">
+    <w:name w:val="footer"/>
+    <w:basedOn w:val="Normal"/>
+    <w:link w:val="PiedepginaCar"/>
+    <w:uiPriority w:val="99"/>
+    <w:unhideWhenUsed/>
+    <w:rsid w:val="0036078D"/>
+    <w:pPr>
+      <w:tabs>
+        <w:tab w:val="center" w:pos="4252"/>
+        <w:tab w:val="right" w:pos="8504"/>
+      </w:tabs>
+      <w:spacing w:after="0" w:line="240" w:lineRule="auto"/>
+    </w:pPr>
+  </w:style>
+  <w:style w:type="character" w:customStyle="1" w:styleId="PiedepginaCar">
+    <w:name w:val="Pie de página Car"/>
+    <w:basedOn w:val="Fuentedeprrafopredeter"/>
+    <w:link w:val="Piedepgina"/>
+    <w:uiPriority w:val="99"/>
+    <w:rsid w:val="0036078D"/>
+  </w:style>
+  <w:style w:type="paragraph" w:customStyle="1" w:styleId="Default">
+    <w:name w:val="Default"/>
+    <w:rsid w:val="00C46058"/>
+    <w:pPr>
+      <w:autoSpaceDE w:val="0"/>
+      <w:autoSpaceDN w:val="0"/>
+      <w:adjustRightInd w:val="0"/>
+      <w:spacing w:after="0" w:line="240" w:lineRule="auto"/>
+    </w:pPr>
+    <w:rPr>
+      <w:rFonts w:ascii="Calibri" w:hAnsi="Calibri" w:cs="Calibri"/>
+      <w:color w:val="000000"/>
+      <w:sz w:val="24"/>
+      <w:szCs w:val="24"/>
+    </w:rPr>
+  </w:style>
+  <w:style w:type="character" w:styleId="Refdecomentario">
+    <w:name w:val="annotation reference"/>
+    <w:basedOn w:val="Fuentedeprrafopredeter"/>
+    <w:uiPriority w:val="99"/>
+    <w:semiHidden/>
+    <w:unhideWhenUsed/>
+    <w:rsid w:val="00EA6887"/>
+    <w:rPr>
+      <w:sz w:val="16"/>
+      <w:szCs w:val="16"/>
+    </w:rPr>
+  </w:style>
+  <w:style w:type="paragraph" w:styleId="Textocomentario">
+    <w:name w:val="annotation text"/>
+    <w:basedOn w:val="Normal"/>
+    <w:link w:val="TextocomentarioCar"/>
+    <w:uiPriority w:val="99"/>
+    <w:semiHidden/>
+    <w:unhideWhenUsed/>
+    <w:rsid w:val="00EA6887"/>
+    <w:pPr>
+      <w:spacing w:line="240" w:lineRule="auto"/>
+    </w:pPr>
+    <w:rPr>
+      <w:sz w:val="20"/>
+      <w:szCs w:val="20"/>
+    </w:rPr>
+  </w:style>
+  <w:style w:type="character" w:customStyle="1" w:styleId="TextocomentarioCar">
+    <w:name w:val="Texto comentario Car"/>
+    <w:basedOn w:val="Fuentedeprrafopredeter"/>
+    <w:link w:val="Textocomentario"/>
+    <w:uiPriority w:val="99"/>
+    <w:semiHidden/>
+    <w:rsid w:val="00EA6887"/>
+    <w:rPr>
+      <w:sz w:val="20"/>
+      <w:szCs w:val="20"/>
+    </w:rPr>
+  </w:style>
+  <w:style w:type="paragraph" w:styleId="Asuntodelcomentario">
+    <w:name w:val="annotation subject"/>
+    <w:basedOn w:val="Textocomentario"/>
+    <w:next w:val="Textocomentario"/>
+    <w:link w:val="AsuntodelcomentarioCar"/>
+    <w:uiPriority w:val="99"/>
+    <w:semiHidden/>
+    <w:unhideWhenUsed/>
+    <w:rsid w:val="00EA6887"/>
+    <w:rPr>
+      <w:b/>
+      <w:bCs/>
+    </w:rPr>
+  </w:style>
+  <w:style w:type="character" w:customStyle="1" w:styleId="AsuntodelcomentarioCar">
+    <w:name w:val="Asunto del comentario Car"/>
+    <w:basedOn w:val="TextocomentarioCar"/>
+    <w:link w:val="Asuntodelcomentario"/>
+    <w:uiPriority w:val="99"/>
+    <w:semiHidden/>
+    <w:rsid w:val="00EA6887"/>
+    <w:rPr>
+      <w:b/>
+      <w:bCs/>
+      <w:sz w:val="20"/>
+      <w:szCs w:val="20"/>
+    </w:rPr>
+  </w:style>
+  <w:style w:type="paragraph" w:styleId="Textodeglobo">
+    <w:name w:val="Balloon Text"/>
+    <w:basedOn w:val="Normal"/>
+    <w:link w:val="TextodegloboCar"/>
+    <w:uiPriority w:val="99"/>
+    <w:semiHidden/>
+    <w:unhideWhenUsed/>
+    <w:rsid w:val="00EA6887"/>
+    <w:pPr>
+      <w:spacing w:after="0" w:line="240" w:lineRule="auto"/>
+    </w:pPr>
+    <w:rPr>
+      <w:rFonts w:ascii="Tahoma" w:hAnsi="Tahoma" w:cs="Tahoma"/>
+      <w:sz w:val="16"/>
+      <w:szCs w:val="16"/>
+    </w:rPr>
+  </w:style>
+  <w:style w:type="character" w:customStyle="1" w:styleId="TextodegloboCar">
+    <w:name w:val="Texto de globo Car"/>
+    <w:basedOn w:val="Fuentedeprrafopredeter"/>
+    <w:link w:val="Textodeglobo"/>
+    <w:uiPriority w:val="99"/>
+    <w:semiHidden/>
+    <w:rsid w:val="00EA6887"/>
+    <w:rPr>
+      <w:rFonts w:ascii="Tahoma" w:hAnsi="Tahoma" w:cs="Tahoma"/>
+      <w:sz w:val="16"/>
+      <w:szCs w:val="16"/>
+    </w:rPr>
+  </w:style>
+  <w:style w:type="character" w:customStyle="1" w:styleId="Ttulo4Car">
+    <w:name w:val="Título 4 Car"/>
+    <w:basedOn w:val="Fuentedeprrafopredeter"/>
+    <w:link w:val="Ttulo4"/>
+    <w:uiPriority w:val="9"/>
+    <w:rsid w:val="00E81C8B"/>
+    <w:rPr>
+      <w:rFonts w:asciiTheme="majorHAnsi" w:eastAsiaTheme="majorEastAsia" w:hAnsiTheme="majorHAnsi" w:cstheme="majorBidi"/>
+      <w:b/>
+      <w:bCs/>
+      <w:i/>
+      <w:iCs/>
+      <w:color w:val="5B9BD5" w:themeColor="accent1"/>
+    </w:rPr>
+  </w:style>
+  <w:style w:type="character" w:customStyle="1" w:styleId="Ttulo5Car">
+    <w:name w:val="Título 5 Car"/>
+    <w:basedOn w:val="Fuentedeprrafopredeter"/>
+    <w:link w:val="Ttulo5"/>
+    <w:uiPriority w:val="9"/>
+    <w:rsid w:val="00E81C8B"/>
+    <w:rPr>
+      <w:rFonts w:asciiTheme="majorHAnsi" w:eastAsiaTheme="majorEastAsia" w:hAnsiTheme="majorHAnsi" w:cstheme="majorBidi"/>
+      <w:color w:val="1F4D78" w:themeColor="accent1" w:themeShade="7F"/>
+    </w:rPr>
+  </w:style>
+  <w:style w:type="paragraph" w:styleId="Epgrafe">
     <w:name w:val="caption"/>
     <w:basedOn w:val="Normal"/>
     <w:next w:val="Normal"/>
@@ -9140,7 +9595,7 @@
   <a:extraClrSchemeLst/>
   <a:extLst>
     <a:ext uri="{05A4C25C-085E-4340-85A3-A5531E510DB2}">
-      <thm15:themeFamily xmlns:thm15="http://schemas.microsoft.com/office/thememl/2012/main" name="Office Theme" id="{62F939B6-93AF-4DB8-9C6B-D6C7DFDC589F}" vid="{4A3C46E8-61CC-4603-A589-7422A47A8E4A}"/>
+      <thm15:themeFamily xmlns:thm15="http://schemas.microsoft.com/office/thememl/2012/main" xmlns="" name="Office Theme" id="{62F939B6-93AF-4DB8-9C6B-D6C7DFDC589F}" vid="{4A3C46E8-61CC-4603-A589-7422A47A8E4A}"/>
     </a:ext>
   </a:extLst>
 </a:theme>
@@ -9151,7 +9606,7 @@
 </file>
 
 <file path=customXml/itemProps1.xml><?xml version="1.0" encoding="utf-8"?>
-<ds:datastoreItem xmlns:ds="http://schemas.openxmlformats.org/officeDocument/2006/customXml" ds:itemID="{B30D4B4F-C850-4F5F-80AD-F7B35E307E35}">
+<ds:datastoreItem xmlns:ds="http://schemas.openxmlformats.org/officeDocument/2006/customXml" ds:itemID="{79F7D398-33C9-40D7-B653-0E5A423E8ECA}">
   <ds:schemaRefs>
     <ds:schemaRef ds:uri="http://schemas.openxmlformats.org/officeDocument/2006/bibliography"/>
   </ds:schemaRefs>

</xml_diff>